<commit_message>
menghapus gambar extensi gitlense di vscode
</commit_message>
<xml_diff>
--- a/PRAKTIKUM GIT HUB - Ahmadi.docx
+++ b/PRAKTIKUM GIT HUB - Ahmadi.docx
@@ -4719,8 +4719,6 @@
           <w:sz w:val="30"/>
         </w:rPr>
       </w:pPr>
-      <w:bookmarkStart w:id="12" w:name="_GoBack"/>
-      <w:bookmarkEnd w:id="12"/>
     </w:p>
     <w:p>
       <w:pPr>
@@ -4849,12 +4847,13 @@
       <w:r>
         <w:rPr>
           <w:noProof/>
+          <w14:ligatures w14:val="standardContextual"/>
         </w:rPr>
         <w:drawing>
-          <wp:inline distT="0" distB="0" distL="0" distR="0" wp14:anchorId="7B28A2A7" wp14:editId="60F4CAFD">
-            <wp:extent cx="5153025" cy="3114675"/>
-            <wp:effectExtent l="0" t="0" r="9525" b="9525"/>
-            <wp:docPr id="68" name="Picture 68"/>
+          <wp:inline distT="0" distB="0" distL="0" distR="0" wp14:anchorId="14618815" wp14:editId="6CCBAA6A">
+            <wp:extent cx="5904230" cy="2779395"/>
+            <wp:effectExtent l="0" t="0" r="1270" b="1905"/>
+            <wp:docPr id="3" name="Picture 3"/>
             <wp:cNvGraphicFramePr>
               <a:graphicFrameLocks xmlns:a="http://schemas.openxmlformats.org/drawingml/2006/main" noChangeAspect="1"/>
             </wp:cNvGraphicFramePr>
@@ -4874,7 +4873,7 @@
                   <pic:spPr>
                     <a:xfrm>
                       <a:off x="0" y="0"/>
-                      <a:ext cx="5153025" cy="3114675"/>
+                      <a:ext cx="5904230" cy="2779395"/>
                     </a:xfrm>
                     <a:prstGeom prst="rect">
                       <a:avLst/>
@@ -5052,8 +5051,9 @@
     </w:p>
     <w:p>
       <w:pPr>
-        <w:ind w:left="284"/>
-        <w:rPr>
+        <w:rPr>
+          <w:b/>
+          <w:bCs/>
           <w:color w:val="323130"/>
           <w:sz w:val="30"/>
         </w:rPr>
@@ -5061,64 +5061,23 @@
     </w:p>
     <w:p>
       <w:pPr>
-        <w:ind w:left="284"/>
-        <w:rPr>
-          <w:rFonts w:ascii="Consolas" w:hAnsi="Consolas" w:cs="Consolas"/>
-          <w:sz w:val="20"/>
-          <w:szCs w:val="20"/>
-        </w:rPr>
-      </w:pPr>
-      <w:r>
-        <w:rPr>
-          <w:rFonts w:ascii="Consolas" w:hAnsi="Consolas" w:cs="Consolas"/>
-          <w:sz w:val="20"/>
-          <w:szCs w:val="20"/>
-        </w:rPr>
-        <w:t xml:space="preserve">Namun, ada cara yang lebih efektif dan effisien adalah dengan menggunakan extensi dari vs code yaitu </w:t>
-      </w:r>
-      <w:r>
-        <w:rPr>
-          <w:rFonts w:ascii="Consolas" w:hAnsi="Consolas" w:cs="Consolas"/>
-          <w:b/>
-          <w:sz w:val="20"/>
-          <w:szCs w:val="20"/>
-        </w:rPr>
-        <w:t>Git Lens</w:t>
-      </w:r>
-      <w:r>
-        <w:rPr>
-          <w:rFonts w:ascii="Consolas" w:hAnsi="Consolas" w:cs="Consolas"/>
-          <w:sz w:val="20"/>
-          <w:szCs w:val="20"/>
-        </w:rPr>
-        <w:t>.</w:t>
-      </w:r>
-    </w:p>
-    <w:p>
-      <w:pPr>
-        <w:ind w:left="284"/>
-        <w:rPr>
+        <w:rPr>
+          <w:b/>
+          <w:bCs/>
           <w:color w:val="323130"/>
           <w:sz w:val="30"/>
         </w:rPr>
       </w:pPr>
-    </w:p>
-    <w:p>
-      <w:pPr>
-        <w:rPr>
-          <w:color w:val="323130"/>
-          <w:sz w:val="30"/>
-        </w:rPr>
-      </w:pPr>
       <w:r>
         <w:rPr>
           <w:noProof/>
+          <w14:ligatures w14:val="standardContextual"/>
         </w:rPr>
         <w:drawing>
-          <wp:inline distT="0" distB="0" distL="0" distR="0" wp14:anchorId="2A1C4286" wp14:editId="2EF381E1">
-            <wp:extent cx="5891841" cy="3455356"/>
-            <wp:effectExtent l="0" t="0" r="0" b="0"/>
-            <wp:docPr id="69" name="Picture 69"/>
+          <wp:inline distT="0" distB="0" distL="0" distR="0" wp14:anchorId="6AECB329" wp14:editId="2EFB7EA0">
+            <wp:extent cx="5904230" cy="1638300"/>
+            <wp:effectExtent l="0" t="0" r="1270" b="0"/>
+            <wp:docPr id="15" name="Picture 15"/>
             <wp:cNvGraphicFramePr>
               <a:graphicFrameLocks xmlns:a="http://schemas.openxmlformats.org/drawingml/2006/main" noChangeAspect="1"/>
             </wp:cNvGraphicFramePr>
@@ -5138,7 +5097,7 @@
                   <pic:spPr>
                     <a:xfrm>
                       <a:off x="0" y="0"/>
-                      <a:ext cx="5893432" cy="3456289"/>
+                      <a:ext cx="5904230" cy="1638300"/>
                     </a:xfrm>
                     <a:prstGeom prst="rect">
                       <a:avLst/>
@@ -5154,6 +5113,8 @@
     <w:p>
       <w:pPr>
         <w:rPr>
+          <w:b/>
+          <w:bCs/>
           <w:color w:val="323130"/>
           <w:sz w:val="30"/>
         </w:rPr>
@@ -5161,39 +5122,683 @@
     </w:p>
     <w:p>
       <w:pPr>
-        <w:ind w:left="284"/>
-        <w:rPr>
-          <w:rFonts w:ascii="Consolas" w:eastAsiaTheme="minorHAnsi" w:hAnsi="Consolas" w:cs="Consolas"/>
-          <w:sz w:val="20"/>
-          <w:szCs w:val="20"/>
-        </w:rPr>
-      </w:pPr>
-      <w:r>
-        <w:rPr>
-          <w:rFonts w:ascii="Consolas" w:eastAsiaTheme="minorHAnsi" w:hAnsi="Consolas" w:cs="Consolas"/>
-          <w:sz w:val="20"/>
-          <w:szCs w:val="20"/>
-        </w:rPr>
-        <w:t>Di Ekstensi Ini tidak perlu mengetikkan prompt git add untuk melihat jumlah perubahan yang masuk ke katalog commit. Melainkan hanya perlu mengklik di bagian git tab sidebar kiri vs code.</w:t>
-      </w:r>
-    </w:p>
-    <w:p>
-      <w:pPr>
-        <w:rPr>
+        <w:rPr>
+          <w:b/>
+          <w:bCs/>
           <w:color w:val="323130"/>
           <w:sz w:val="30"/>
         </w:rPr>
       </w:pPr>
+    </w:p>
+    <w:p>
+      <w:pPr>
+        <w:pStyle w:val="ListParagraph"/>
+        <w:numPr>
+          <w:ilvl w:val="0"/>
+          <w:numId w:val="40"/>
+        </w:numPr>
+        <w:ind w:left="284" w:hanging="294"/>
+        <w:contextualSpacing w:val="0"/>
+        <w:rPr>
+          <w:rFonts w:asciiTheme="minorHAnsi" w:eastAsiaTheme="minorHAnsi" w:hAnsiTheme="minorHAnsi" w:cstheme="minorBidi"/>
+          <w:b/>
+          <w:sz w:val="22"/>
+          <w:szCs w:val="22"/>
+        </w:rPr>
+      </w:pPr>
+      <w:r>
+        <w:rPr>
+          <w:rFonts w:asciiTheme="minorHAnsi" w:hAnsiTheme="minorHAnsi" w:cstheme="minorBidi"/>
+          <w:b/>
+          <w:sz w:val="22"/>
+          <w:szCs w:val="22"/>
+        </w:rPr>
+        <w:t xml:space="preserve">Git </w:t>
+      </w:r>
+      <w:r>
+        <w:rPr>
+          <w:b/>
+        </w:rPr>
+        <w:t>Commit</w:t>
+      </w:r>
+    </w:p>
+    <w:p>
+      <w:pPr>
+        <w:ind w:left="284"/>
+        <w:rPr>
+          <w:rFonts w:ascii="Consolas" w:hAnsi="Consolas" w:cs="Consolas"/>
+          <w:sz w:val="20"/>
+          <w:szCs w:val="20"/>
+        </w:rPr>
+      </w:pPr>
+    </w:p>
+    <w:p>
+      <w:pPr>
+        <w:ind w:left="284"/>
+        <w:rPr>
+          <w:rFonts w:ascii="Consolas" w:hAnsi="Consolas" w:cs="Consolas"/>
+          <w:sz w:val="20"/>
+          <w:szCs w:val="20"/>
+        </w:rPr>
+      </w:pPr>
+      <w:r>
+        <w:rPr>
+          <w:rFonts w:ascii="Consolas" w:hAnsi="Consolas" w:cs="Consolas"/>
+          <w:sz w:val="20"/>
+          <w:szCs w:val="20"/>
+        </w:rPr>
+        <w:t>Mel</w:t>
+      </w:r>
+      <w:r>
+        <w:rPr>
+          <w:rFonts w:ascii="Consolas" w:hAnsi="Consolas" w:cs="Consolas"/>
+          <w:sz w:val="20"/>
+          <w:szCs w:val="20"/>
+        </w:rPr>
+        <w:t xml:space="preserve">akukan </w:t>
+      </w:r>
+      <w:r>
+        <w:rPr>
+          <w:rFonts w:ascii="Consolas" w:hAnsi="Consolas" w:cs="Consolas"/>
+          <w:sz w:val="20"/>
+          <w:szCs w:val="20"/>
+        </w:rPr>
+        <w:t>git commit . untuk melakukan commit project yang akan di update</w:t>
+      </w:r>
+      <w:r>
+        <w:rPr>
+          <w:rFonts w:ascii="Consolas" w:hAnsi="Consolas" w:cs="Consolas"/>
+          <w:sz w:val="20"/>
+          <w:szCs w:val="20"/>
+        </w:rPr>
+        <w:t>.</w:t>
+      </w:r>
+    </w:p>
+    <w:p>
+      <w:pPr>
+        <w:ind w:left="284"/>
+        <w:rPr>
+          <w:rFonts w:ascii="Consolas" w:hAnsi="Consolas" w:cs="Consolas"/>
+          <w:sz w:val="20"/>
+          <w:szCs w:val="20"/>
+        </w:rPr>
+      </w:pPr>
+    </w:p>
+    <w:p>
+      <w:pPr>
+        <w:shd w:val="clear" w:color="auto" w:fill="FFE599" w:themeFill="accent4" w:themeFillTint="66"/>
+        <w:ind w:left="284"/>
+        <w:rPr>
+          <w:rFonts w:ascii="Consolas" w:hAnsi="Consolas" w:cs="Consolas"/>
+          <w:sz w:val="20"/>
+          <w:szCs w:val="20"/>
+        </w:rPr>
+      </w:pPr>
+      <w:r>
+        <w:rPr>
+          <w:rFonts w:ascii="Consolas" w:hAnsi="Consolas" w:cs="Consolas"/>
+          <w:sz w:val="20"/>
+          <w:szCs w:val="20"/>
+        </w:rPr>
+        <w:t xml:space="preserve">git </w:t>
+      </w:r>
+      <w:r>
+        <w:rPr>
+          <w:rFonts w:ascii="Consolas" w:hAnsi="Consolas" w:cs="Consolas"/>
+          <w:sz w:val="20"/>
+          <w:szCs w:val="20"/>
+        </w:rPr>
+        <w:t>commit –m “ komentar atau keterangan mengenai update perubahan yang dilakukan di project ”</w:t>
+      </w:r>
+    </w:p>
+    <w:p>
+      <w:pPr>
+        <w:ind w:left="284"/>
+        <w:rPr>
+          <w:color w:val="323130"/>
+          <w:sz w:val="30"/>
+        </w:rPr>
+      </w:pPr>
+    </w:p>
+    <w:p>
+      <w:pPr>
+        <w:ind w:left="284"/>
+        <w:rPr>
+          <w:rFonts w:ascii="Consolas" w:hAnsi="Consolas" w:cs="Consolas"/>
+          <w:sz w:val="20"/>
+          <w:szCs w:val="20"/>
+        </w:rPr>
+      </w:pPr>
+      <w:r>
+        <w:rPr>
+          <w:rFonts w:ascii="Consolas" w:hAnsi="Consolas" w:cs="Consolas"/>
+          <w:sz w:val="20"/>
+          <w:szCs w:val="20"/>
+        </w:rPr>
+        <w:t xml:space="preserve">git </w:t>
+      </w:r>
+      <w:r>
+        <w:rPr>
+          <w:rFonts w:ascii="Consolas" w:hAnsi="Consolas" w:cs="Consolas"/>
+          <w:sz w:val="20"/>
+          <w:szCs w:val="20"/>
+        </w:rPr>
+        <w:t xml:space="preserve">commit –m “ </w:t>
+      </w:r>
+      <w:r>
+        <w:rPr>
+          <w:rFonts w:ascii="Consolas" w:hAnsi="Consolas" w:cs="Consolas"/>
+          <w:sz w:val="20"/>
+          <w:szCs w:val="20"/>
+        </w:rPr>
+        <w:t xml:space="preserve">melakukan komit pertama laporan praktikum github </w:t>
+      </w:r>
+      <w:r>
+        <w:rPr>
+          <w:rFonts w:ascii="Consolas" w:hAnsi="Consolas" w:cs="Consolas"/>
+          <w:sz w:val="20"/>
+          <w:szCs w:val="20"/>
+        </w:rPr>
+        <w:t>”</w:t>
+      </w:r>
+    </w:p>
+    <w:p>
+      <w:pPr>
+        <w:ind w:left="284"/>
+        <w:rPr>
+          <w:color w:val="323130"/>
+          <w:sz w:val="30"/>
+        </w:rPr>
+      </w:pPr>
+    </w:p>
+    <w:p>
+      <w:pPr>
+        <w:ind w:left="284"/>
+        <w:rPr>
+          <w:rFonts w:ascii="Consolas" w:eastAsiaTheme="minorHAnsi" w:hAnsi="Consolas" w:cs="Consolas"/>
+          <w:sz w:val="20"/>
+          <w:szCs w:val="20"/>
+        </w:rPr>
+      </w:pPr>
+      <w:r>
+        <w:rPr>
+          <w:rFonts w:ascii="Consolas" w:hAnsi="Consolas" w:cs="Consolas"/>
+          <w:sz w:val="20"/>
+          <w:szCs w:val="20"/>
+        </w:rPr>
+        <w:t>Agar lebih efektif dan effisien kita dapat menggunakan git lense. Dan Untuk melakukan commit Jangan lupa memberikan nama pada commit yang kita buat agar perubahan (check point) menjadi lebih dapat dimengerti semua orang, terutama kita sendiri</w:t>
+      </w:r>
+      <w:r>
+        <w:rPr>
+          <w:rFonts w:ascii="Consolas" w:eastAsiaTheme="minorHAnsi" w:hAnsi="Consolas" w:cs="Consolas"/>
+          <w:sz w:val="20"/>
+          <w:szCs w:val="20"/>
+        </w:rPr>
+        <w:t>.</w:t>
+      </w:r>
+    </w:p>
+    <w:p>
+      <w:pPr>
+        <w:rPr>
+          <w:b/>
+          <w:bCs/>
+          <w:color w:val="323130"/>
+          <w:sz w:val="30"/>
+        </w:rPr>
+      </w:pPr>
+    </w:p>
+    <w:p>
+      <w:pPr>
+        <w:rPr>
+          <w:b/>
+          <w:bCs/>
+          <w:color w:val="323130"/>
+          <w:sz w:val="30"/>
+        </w:rPr>
+      </w:pPr>
+    </w:p>
+    <w:p>
+      <w:pPr>
+        <w:rPr>
+          <w:b/>
+          <w:bCs/>
+          <w:color w:val="323130"/>
+          <w:sz w:val="30"/>
+        </w:rPr>
+      </w:pPr>
+    </w:p>
+    <w:p>
+      <w:pPr>
+        <w:pStyle w:val="ListParagraph"/>
+        <w:numPr>
+          <w:ilvl w:val="0"/>
+          <w:numId w:val="40"/>
+        </w:numPr>
+        <w:ind w:left="284" w:hanging="294"/>
+        <w:contextualSpacing w:val="0"/>
+        <w:rPr>
+          <w:rFonts w:asciiTheme="minorHAnsi" w:eastAsiaTheme="minorHAnsi" w:hAnsiTheme="minorHAnsi" w:cstheme="minorBidi"/>
+          <w:b/>
+          <w:sz w:val="22"/>
+          <w:szCs w:val="22"/>
+        </w:rPr>
+      </w:pPr>
+      <w:r>
+        <w:rPr>
+          <w:rFonts w:asciiTheme="minorHAnsi" w:hAnsiTheme="minorHAnsi" w:cstheme="minorBidi"/>
+          <w:b/>
+          <w:sz w:val="22"/>
+          <w:szCs w:val="22"/>
+        </w:rPr>
+        <w:t xml:space="preserve">Git </w:t>
+      </w:r>
+      <w:r>
+        <w:rPr>
+          <w:b/>
+        </w:rPr>
+        <w:t>push</w:t>
+      </w:r>
+    </w:p>
+    <w:p>
+      <w:pPr>
+        <w:rPr>
+          <w:rFonts w:ascii="Consolas" w:hAnsi="Consolas" w:cs="Consolas"/>
+          <w:sz w:val="20"/>
+          <w:szCs w:val="20"/>
+        </w:rPr>
+      </w:pPr>
+    </w:p>
+    <w:p>
+      <w:pPr>
+        <w:ind w:left="284"/>
+        <w:rPr>
+          <w:rFonts w:ascii="Consolas" w:hAnsi="Consolas" w:cs="Consolas"/>
+          <w:sz w:val="20"/>
+          <w:szCs w:val="20"/>
+        </w:rPr>
+      </w:pPr>
+      <w:r>
+        <w:rPr>
+          <w:rFonts w:ascii="Consolas" w:hAnsi="Consolas" w:cs="Consolas"/>
+          <w:sz w:val="20"/>
+          <w:szCs w:val="20"/>
+        </w:rPr>
+        <w:t>Mel</w:t>
+      </w:r>
+      <w:r>
+        <w:rPr>
+          <w:rFonts w:ascii="Consolas" w:hAnsi="Consolas" w:cs="Consolas"/>
+          <w:sz w:val="20"/>
+          <w:szCs w:val="20"/>
+        </w:rPr>
+        <w:t xml:space="preserve">akukan </w:t>
+      </w:r>
+      <w:r>
+        <w:rPr>
+          <w:rFonts w:ascii="Consolas" w:hAnsi="Consolas" w:cs="Consolas"/>
+          <w:sz w:val="20"/>
+          <w:szCs w:val="20"/>
+        </w:rPr>
+        <w:t>git push . untuk melakukan update project kita ke github</w:t>
+      </w:r>
+      <w:r>
+        <w:rPr>
+          <w:rFonts w:ascii="Consolas" w:hAnsi="Consolas" w:cs="Consolas"/>
+          <w:sz w:val="20"/>
+          <w:szCs w:val="20"/>
+        </w:rPr>
+        <w:t>.</w:t>
+      </w:r>
+    </w:p>
+    <w:p>
+      <w:pPr>
+        <w:ind w:left="284"/>
+        <w:rPr>
+          <w:rFonts w:ascii="Consolas" w:hAnsi="Consolas" w:cs="Consolas"/>
+          <w:sz w:val="20"/>
+          <w:szCs w:val="20"/>
+        </w:rPr>
+      </w:pPr>
+    </w:p>
+    <w:p>
+      <w:pPr>
+        <w:shd w:val="clear" w:color="auto" w:fill="FFE599" w:themeFill="accent4" w:themeFillTint="66"/>
+        <w:ind w:left="284"/>
+        <w:rPr>
+          <w:rFonts w:ascii="Consolas" w:hAnsi="Consolas" w:cs="Consolas"/>
+          <w:sz w:val="20"/>
+          <w:szCs w:val="20"/>
+        </w:rPr>
+      </w:pPr>
+      <w:r>
+        <w:rPr>
+          <w:rFonts w:ascii="Consolas" w:hAnsi="Consolas" w:cs="Consolas"/>
+          <w:sz w:val="20"/>
+          <w:szCs w:val="20"/>
+        </w:rPr>
+        <w:t xml:space="preserve">git </w:t>
+      </w:r>
+      <w:r>
+        <w:rPr>
+          <w:rFonts w:ascii="Consolas" w:hAnsi="Consolas" w:cs="Consolas"/>
+          <w:sz w:val="20"/>
+          <w:szCs w:val="20"/>
+        </w:rPr>
+        <w:t>push.</w:t>
+      </w:r>
+    </w:p>
+    <w:p>
+      <w:pPr>
+        <w:ind w:left="284"/>
+        <w:rPr>
+          <w:color w:val="323130"/>
+          <w:sz w:val="30"/>
+        </w:rPr>
+      </w:pPr>
+    </w:p>
+    <w:p>
+      <w:pPr>
+        <w:ind w:left="284"/>
+        <w:rPr>
+          <w:rFonts w:ascii="Consolas" w:eastAsiaTheme="minorHAnsi" w:hAnsi="Consolas" w:cs="Consolas"/>
+          <w:sz w:val="20"/>
+          <w:szCs w:val="20"/>
+        </w:rPr>
+      </w:pPr>
+      <w:r>
+        <w:rPr>
+          <w:rFonts w:ascii="Consolas" w:hAnsi="Consolas" w:cs="Consolas"/>
+          <w:sz w:val="20"/>
+          <w:szCs w:val="20"/>
+        </w:rPr>
+        <w:t>Agar lebih efektif dan effisien kita dapat menggunakan extensi git lens yang sudah terinstal di vs code</w:t>
+      </w:r>
+      <w:r>
+        <w:rPr>
+          <w:rFonts w:ascii="Consolas" w:eastAsiaTheme="minorHAnsi" w:hAnsi="Consolas" w:cs="Consolas"/>
+          <w:sz w:val="20"/>
+          <w:szCs w:val="20"/>
+        </w:rPr>
+        <w:t>.</w:t>
+      </w:r>
+    </w:p>
+    <w:p>
+      <w:pPr>
+        <w:rPr>
+          <w:b/>
+          <w:bCs/>
+          <w:color w:val="323130"/>
+          <w:sz w:val="30"/>
+        </w:rPr>
+      </w:pPr>
+    </w:p>
+    <w:p>
+      <w:pPr>
+        <w:rPr>
+          <w:b/>
+          <w:bCs/>
+          <w:color w:val="323130"/>
+          <w:sz w:val="30"/>
+        </w:rPr>
+      </w:pPr>
+    </w:p>
+    <w:p>
+      <w:pPr>
+        <w:rPr>
+          <w:b/>
+          <w:bCs/>
+          <w:color w:val="323130"/>
+          <w:sz w:val="30"/>
+        </w:rPr>
+      </w:pPr>
+    </w:p>
+    <w:p>
+      <w:pPr>
+        <w:rPr>
+          <w:b/>
+          <w:bCs/>
+          <w:color w:val="323130"/>
+          <w:sz w:val="30"/>
+        </w:rPr>
+      </w:pPr>
+    </w:p>
+    <w:p>
+      <w:pPr>
+        <w:rPr>
+          <w:b/>
+          <w:bCs/>
+          <w:color w:val="323130"/>
+          <w:sz w:val="30"/>
+        </w:rPr>
+      </w:pPr>
+    </w:p>
+    <w:p>
+      <w:pPr>
+        <w:rPr>
+          <w:b/>
+          <w:bCs/>
+          <w:color w:val="323130"/>
+          <w:sz w:val="30"/>
+        </w:rPr>
+      </w:pPr>
+    </w:p>
+    <w:p>
+      <w:pPr>
+        <w:pStyle w:val="ListParagraph"/>
+        <w:numPr>
+          <w:ilvl w:val="0"/>
+          <w:numId w:val="40"/>
+        </w:numPr>
+        <w:ind w:left="284" w:hanging="294"/>
+        <w:contextualSpacing w:val="0"/>
+        <w:rPr>
+          <w:rFonts w:asciiTheme="minorHAnsi" w:eastAsiaTheme="minorHAnsi" w:hAnsiTheme="minorHAnsi" w:cstheme="minorBidi"/>
+          <w:b/>
+          <w:sz w:val="22"/>
+          <w:szCs w:val="22"/>
+        </w:rPr>
+      </w:pPr>
+      <w:r>
+        <w:rPr>
+          <w:rFonts w:asciiTheme="minorHAnsi" w:hAnsiTheme="minorHAnsi" w:cstheme="minorBidi"/>
+          <w:b/>
+          <w:sz w:val="22"/>
+          <w:szCs w:val="22"/>
+        </w:rPr>
+        <w:t xml:space="preserve">Git </w:t>
+      </w:r>
+      <w:r>
+        <w:rPr>
+          <w:b/>
+        </w:rPr>
+        <w:t>log</w:t>
+      </w:r>
+    </w:p>
+    <w:p>
+      <w:pPr>
+        <w:rPr>
+          <w:rFonts w:ascii="Consolas" w:hAnsi="Consolas" w:cs="Consolas"/>
+          <w:sz w:val="20"/>
+          <w:szCs w:val="20"/>
+        </w:rPr>
+      </w:pPr>
+    </w:p>
+    <w:p>
+      <w:pPr>
+        <w:ind w:left="284"/>
+        <w:rPr>
+          <w:rFonts w:ascii="Consolas" w:hAnsi="Consolas" w:cs="Consolas"/>
+          <w:sz w:val="20"/>
+          <w:szCs w:val="20"/>
+        </w:rPr>
+      </w:pPr>
+      <w:r>
+        <w:rPr>
+          <w:rFonts w:ascii="Consolas" w:hAnsi="Consolas" w:cs="Consolas"/>
+          <w:sz w:val="20"/>
+          <w:szCs w:val="20"/>
+        </w:rPr>
+        <w:t>Mel</w:t>
+      </w:r>
+      <w:r>
+        <w:rPr>
+          <w:rFonts w:ascii="Consolas" w:hAnsi="Consolas" w:cs="Consolas"/>
+          <w:sz w:val="20"/>
+          <w:szCs w:val="20"/>
+        </w:rPr>
+        <w:t xml:space="preserve">akukan </w:t>
+      </w:r>
+      <w:r>
+        <w:rPr>
+          <w:rFonts w:ascii="Consolas" w:hAnsi="Consolas" w:cs="Consolas"/>
+          <w:sz w:val="20"/>
+          <w:szCs w:val="20"/>
+        </w:rPr>
+        <w:t>git log . untuk melihat/check update file project kita ke github</w:t>
+      </w:r>
+      <w:r>
+        <w:rPr>
+          <w:rFonts w:ascii="Consolas" w:hAnsi="Consolas" w:cs="Consolas"/>
+          <w:sz w:val="20"/>
+          <w:szCs w:val="20"/>
+        </w:rPr>
+        <w:t>.</w:t>
+      </w:r>
+    </w:p>
+    <w:p>
+      <w:pPr>
+        <w:ind w:left="284"/>
+        <w:rPr>
+          <w:rFonts w:ascii="Consolas" w:hAnsi="Consolas" w:cs="Consolas"/>
+          <w:sz w:val="20"/>
+          <w:szCs w:val="20"/>
+        </w:rPr>
+      </w:pPr>
+    </w:p>
+    <w:p>
+      <w:pPr>
+        <w:shd w:val="clear" w:color="auto" w:fill="FFE599" w:themeFill="accent4" w:themeFillTint="66"/>
+        <w:ind w:left="284"/>
+        <w:rPr>
+          <w:rFonts w:ascii="Consolas" w:hAnsi="Consolas" w:cs="Consolas"/>
+          <w:sz w:val="20"/>
+          <w:szCs w:val="20"/>
+        </w:rPr>
+      </w:pPr>
+      <w:r>
+        <w:rPr>
+          <w:rFonts w:ascii="Consolas" w:hAnsi="Consolas" w:cs="Consolas"/>
+          <w:sz w:val="20"/>
+          <w:szCs w:val="20"/>
+        </w:rPr>
+        <w:t xml:space="preserve">git </w:t>
+      </w:r>
+      <w:r>
+        <w:rPr>
+          <w:rFonts w:ascii="Consolas" w:hAnsi="Consolas" w:cs="Consolas"/>
+          <w:sz w:val="20"/>
+          <w:szCs w:val="20"/>
+        </w:rPr>
+        <w:t>log.</w:t>
+      </w:r>
+    </w:p>
+    <w:p>
+      <w:pPr>
+        <w:ind w:left="284"/>
+        <w:rPr>
+          <w:color w:val="323130"/>
+          <w:sz w:val="30"/>
+        </w:rPr>
+      </w:pPr>
+    </w:p>
+    <w:p>
+      <w:pPr>
+        <w:pStyle w:val="Heading3"/>
+        <w:shd w:val="clear" w:color="auto" w:fill="FFFFFF"/>
+        <w:spacing w:before="0"/>
+        <w:ind w:left="284"/>
+        <w:rPr>
+          <w:rFonts w:ascii="Segoe UI" w:hAnsi="Segoe UI" w:cs="Segoe UI"/>
+          <w:color w:val="1F2328"/>
+          <w:sz w:val="20"/>
+        </w:rPr>
+      </w:pPr>
+      <w:bookmarkStart w:id="12" w:name="_Toc171966116"/>
+      <w:r>
+        <w:rPr>
+          <w:rFonts w:ascii="Segoe UI" w:hAnsi="Segoe UI" w:cs="Segoe UI"/>
+          <w:color w:val="1F2328"/>
+          <w:sz w:val="20"/>
+        </w:rPr>
+        <w:t>Agar lebih efektif dan effisien kita dapat menggunakan extensi git lens yang sudah terinstal di vs code.</w:t>
+      </w:r>
+      <w:bookmarkEnd w:id="12"/>
+    </w:p>
+    <w:p>
+      <w:pPr>
+        <w:pStyle w:val="Heading3"/>
+        <w:shd w:val="clear" w:color="auto" w:fill="FFFFFF"/>
+        <w:spacing w:before="0"/>
+        <w:ind w:left="284"/>
+        <w:rPr>
+          <w:rFonts w:ascii="Segoe UI" w:hAnsi="Segoe UI" w:cs="Segoe UI"/>
+          <w:color w:val="1F2328"/>
+          <w:sz w:val="20"/>
+        </w:rPr>
+      </w:pPr>
+      <w:bookmarkStart w:id="13" w:name="_Toc171966117"/>
+      <w:r>
+        <w:rPr>
+          <w:rFonts w:ascii="Segoe UI" w:hAnsi="Segoe UI" w:cs="Segoe UI"/>
+          <w:color w:val="1F2328"/>
+          <w:sz w:val="20"/>
+        </w:rPr>
+        <w:t>Namun kita bisa juga langsung mengecek ke repository kita di github. Yaitu dengan mengklik bagian commit.</w:t>
+      </w:r>
+      <w:bookmarkEnd w:id="13"/>
+      <w:r>
+        <w:rPr>
+          <w:rFonts w:ascii="Segoe UI" w:hAnsi="Segoe UI" w:cs="Segoe UI"/>
+          <w:color w:val="1F2328"/>
+          <w:sz w:val="20"/>
+        </w:rPr>
+        <w:t xml:space="preserve"> </w:t>
+      </w:r>
+    </w:p>
+    <w:p/>
+    <w:p>
+      <w:pPr>
+        <w:ind w:left="284"/>
+      </w:pPr>
+      <w:bookmarkStart w:id="14" w:name="_GoBack"/>
+      <w:bookmarkEnd w:id="14"/>
+    </w:p>
+    <w:p>
+      <w:r>
+        <w:br w:type="page"/>
+      </w:r>
+    </w:p>
+    <w:p>
+      <w:r>
+        <w:rPr>
+          <w:rFonts w:ascii="Segoe UI" w:hAnsi="Segoe UI" w:cs="Segoe UI"/>
+          <w:color w:val="1F2328"/>
+          <w:sz w:val="20"/>
+        </w:rPr>
+        <w:lastRenderedPageBreak/>
+        <w:t>Dengan menggunakan git log di comand prompt dapat pula ita lihat riwayat commit yang telah kita lakukan</w:t>
+      </w:r>
+    </w:p>
+    <w:p>
       <w:r>
         <w:rPr>
           <w:noProof/>
         </w:rPr>
-        <w:lastRenderedPageBreak/>
         <w:drawing>
-          <wp:inline distT="0" distB="0" distL="0" distR="0" wp14:anchorId="01ABC6A5" wp14:editId="25620739">
-            <wp:extent cx="5796951" cy="3094660"/>
+          <wp:inline distT="0" distB="0" distL="0" distR="0" wp14:anchorId="1BE22285" wp14:editId="1E7FCB63">
+            <wp:extent cx="4400856" cy="2743200"/>
             <wp:effectExtent l="0" t="0" r="0" b="0"/>
-            <wp:docPr id="71" name="Picture 71"/>
+            <wp:docPr id="79" name="Picture 79"/>
             <wp:cNvGraphicFramePr>
               <a:graphicFrameLocks xmlns:a="http://schemas.openxmlformats.org/drawingml/2006/main" noChangeAspect="1"/>
             </wp:cNvGraphicFramePr>
@@ -5204,27 +5809,20 @@
                     <pic:cNvPr id="1" name=""/>
                     <pic:cNvPicPr/>
                   </pic:nvPicPr>
-                  <pic:blipFill rotWithShape="1">
+                  <pic:blipFill>
                     <a:blip r:embed="rId39"/>
-                    <a:srcRect t="193" r="570" b="5397"/>
-                    <a:stretch/>
+                    <a:stretch>
+                      <a:fillRect/>
+                    </a:stretch>
                   </pic:blipFill>
-                  <pic:spPr bwMode="auto">
+                  <pic:spPr>
                     <a:xfrm>
                       <a:off x="0" y="0"/>
-                      <a:ext cx="5800503" cy="3096556"/>
+                      <a:ext cx="4402241" cy="2744063"/>
                     </a:xfrm>
                     <a:prstGeom prst="rect">
                       <a:avLst/>
                     </a:prstGeom>
-                    <a:ln>
-                      <a:noFill/>
-                    </a:ln>
-                    <a:extLst>
-                      <a:ext uri="{53640926-AAD7-44D8-BBD7-CCE9431645EC}">
-                        <a14:shadowObscured xmlns:a14="http://schemas.microsoft.com/office/drawing/2010/main"/>
-                      </a:ext>
-                    </a:extLst>
                   </pic:spPr>
                 </pic:pic>
               </a:graphicData>
@@ -5233,66 +5831,58 @@
         </w:drawing>
       </w:r>
     </w:p>
-    <w:p>
-      <w:pPr>
-        <w:rPr>
-          <w:color w:val="323130"/>
-          <w:sz w:val="30"/>
-        </w:rPr>
-      </w:pPr>
-    </w:p>
-    <w:p>
-      <w:pPr>
+    <w:p/>
+    <w:p>
+      <w:pPr>
+        <w:pStyle w:val="Heading3"/>
+        <w:shd w:val="clear" w:color="auto" w:fill="FFFFFF"/>
+        <w:spacing w:before="0"/>
         <w:ind w:left="284"/>
         <w:rPr>
-          <w:rFonts w:ascii="Consolas" w:eastAsiaTheme="minorHAnsi" w:hAnsi="Consolas" w:cs="Consolas"/>
-          <w:sz w:val="20"/>
-          <w:szCs w:val="20"/>
-        </w:rPr>
-      </w:pPr>
-      <w:r>
-        <w:rPr>
-          <w:rFonts w:ascii="Consolas" w:hAnsi="Consolas" w:cs="Consolas"/>
-          <w:sz w:val="20"/>
-          <w:szCs w:val="20"/>
-        </w:rPr>
-        <w:t>Selanjutnya hanya perlu mengklik perintah commit jika terlihat bagian yang akan di update ke github sudah sesuai</w:t>
-      </w:r>
-      <w:r>
-        <w:rPr>
-          <w:rFonts w:ascii="Consolas" w:eastAsiaTheme="minorHAnsi" w:hAnsi="Consolas" w:cs="Consolas"/>
-          <w:sz w:val="20"/>
-          <w:szCs w:val="20"/>
-        </w:rPr>
-        <w:t>.</w:t>
-      </w:r>
-    </w:p>
-    <w:p>
-      <w:pPr>
-        <w:rPr>
-          <w:color w:val="323130"/>
-          <w:sz w:val="30"/>
-        </w:rPr>
-      </w:pPr>
-    </w:p>
-    <w:p>
-      <w:pPr>
-        <w:rPr>
-          <w:b/>
-          <w:bCs/>
-          <w:color w:val="323130"/>
-          <w:sz w:val="30"/>
-        </w:rPr>
-      </w:pPr>
+          <w:rFonts w:ascii="Segoe UI" w:hAnsi="Segoe UI" w:cs="Segoe UI"/>
+          <w:color w:val="1F2328"/>
+          <w:sz w:val="20"/>
+        </w:rPr>
+      </w:pPr>
+      <w:bookmarkStart w:id="15" w:name="_Toc171966118"/>
+      <w:r>
+        <w:rPr>
+          <w:rFonts w:ascii="Segoe UI" w:hAnsi="Segoe UI" w:cs="Segoe UI"/>
+          <w:color w:val="1F2328"/>
+          <w:sz w:val="20"/>
+        </w:rPr>
+        <w:t xml:space="preserve">Di menu commit </w:t>
+      </w:r>
+      <w:r>
+        <w:rPr>
+          <w:rFonts w:ascii="Segoe UI" w:hAnsi="Segoe UI" w:cs="Segoe UI"/>
+          <w:color w:val="1F2328"/>
+          <w:sz w:val="20"/>
+        </w:rPr>
+        <w:t xml:space="preserve">pada github </w:t>
+      </w:r>
+      <w:r>
+        <w:rPr>
+          <w:rFonts w:ascii="Segoe UI" w:hAnsi="Segoe UI" w:cs="Segoe UI"/>
+          <w:color w:val="1F2328"/>
+          <w:sz w:val="20"/>
+        </w:rPr>
+        <w:t>kita dapat juga melihat riwayat dan jumlah commit yang pernah kita buat, lengkap dengan tanggal dan keterangan dari penamaan commit tersebut.</w:t>
+      </w:r>
+      <w:bookmarkEnd w:id="15"/>
+    </w:p>
+    <w:p/>
+    <w:p/>
+    <w:p>
       <w:r>
         <w:rPr>
           <w:noProof/>
         </w:rPr>
         <w:drawing>
-          <wp:inline distT="0" distB="0" distL="0" distR="0" wp14:anchorId="5DC26E25" wp14:editId="1E35FA77">
-            <wp:extent cx="5874589" cy="2969338"/>
-            <wp:effectExtent l="0" t="0" r="0" b="2540"/>
-            <wp:docPr id="72" name="Picture 72"/>
+          <wp:inline distT="0" distB="0" distL="0" distR="0" wp14:anchorId="04758235" wp14:editId="16274F5B">
+            <wp:extent cx="4408098" cy="2891089"/>
+            <wp:effectExtent l="0" t="0" r="0" b="5080"/>
+            <wp:docPr id="81" name="Picture 81"/>
             <wp:cNvGraphicFramePr>
               <a:graphicFrameLocks xmlns:a="http://schemas.openxmlformats.org/drawingml/2006/main" noChangeAspect="1"/>
             </wp:cNvGraphicFramePr>
@@ -5312,7 +5902,7 @@
                   <pic:spPr>
                     <a:xfrm>
                       <a:off x="0" y="0"/>
-                      <a:ext cx="5878284" cy="2971206"/>
+                      <a:ext cx="4410257" cy="2892505"/>
                     </a:xfrm>
                     <a:prstGeom prst="rect">
                       <a:avLst/>
@@ -5327,100 +5917,12 @@
     </w:p>
     <w:p>
       <w:pPr>
-        <w:rPr>
-          <w:b/>
-          <w:bCs/>
-          <w:color w:val="323130"/>
-          <w:sz w:val="30"/>
-        </w:rPr>
-      </w:pPr>
-    </w:p>
-    <w:p>
-      <w:pPr>
         <w:ind w:left="284"/>
-        <w:rPr>
-          <w:rFonts w:ascii="Consolas" w:eastAsiaTheme="minorHAnsi" w:hAnsi="Consolas" w:cs="Consolas"/>
-          <w:sz w:val="20"/>
-          <w:szCs w:val="20"/>
-        </w:rPr>
-      </w:pPr>
-      <w:r>
-        <w:rPr>
-          <w:rFonts w:ascii="Consolas" w:hAnsi="Consolas" w:cs="Consolas"/>
-          <w:sz w:val="20"/>
-          <w:szCs w:val="20"/>
-        </w:rPr>
-        <w:t>Lalu tinggal tunggu proses git di vs code melakukan updat/singkronisasi ke main branch kita yang sudah terinisialisasi di github</w:t>
-      </w:r>
-      <w:r>
-        <w:rPr>
-          <w:rFonts w:ascii="Consolas" w:eastAsiaTheme="minorHAnsi" w:hAnsi="Consolas" w:cs="Consolas"/>
-          <w:sz w:val="20"/>
-          <w:szCs w:val="20"/>
-        </w:rPr>
-        <w:t>.</w:t>
-      </w:r>
-    </w:p>
-    <w:p>
-      <w:pPr>
-        <w:rPr>
-          <w:b/>
-          <w:bCs/>
-          <w:color w:val="323130"/>
-          <w:sz w:val="30"/>
-        </w:rPr>
-      </w:pPr>
-    </w:p>
-    <w:p>
-      <w:pPr>
-        <w:rPr>
-          <w:b/>
-          <w:bCs/>
-          <w:color w:val="323130"/>
-          <w:sz w:val="30"/>
-        </w:rPr>
-      </w:pPr>
-      <w:r>
-        <w:rPr>
-          <w:noProof/>
-        </w:rPr>
-        <w:lastRenderedPageBreak/>
-        <w:drawing>
-          <wp:inline distT="0" distB="0" distL="0" distR="0" wp14:anchorId="66916B9A" wp14:editId="70BCDE29">
-            <wp:extent cx="5909094" cy="3013041"/>
-            <wp:effectExtent l="0" t="0" r="0" b="0"/>
-            <wp:docPr id="73" name="Picture 73"/>
-            <wp:cNvGraphicFramePr>
-              <a:graphicFrameLocks xmlns:a="http://schemas.openxmlformats.org/drawingml/2006/main" noChangeAspect="1"/>
-            </wp:cNvGraphicFramePr>
-            <a:graphic xmlns:a="http://schemas.openxmlformats.org/drawingml/2006/main">
-              <a:graphicData uri="http://schemas.openxmlformats.org/drawingml/2006/picture">
-                <pic:pic xmlns:pic="http://schemas.openxmlformats.org/drawingml/2006/picture">
-                  <pic:nvPicPr>
-                    <pic:cNvPr id="1" name=""/>
-                    <pic:cNvPicPr/>
-                  </pic:nvPicPr>
-                  <pic:blipFill>
-                    <a:blip r:embed="rId41"/>
-                    <a:stretch>
-                      <a:fillRect/>
-                    </a:stretch>
-                  </pic:blipFill>
-                  <pic:spPr>
-                    <a:xfrm>
-                      <a:off x="0" y="0"/>
-                      <a:ext cx="5913588" cy="3015332"/>
-                    </a:xfrm>
-                    <a:prstGeom prst="rect">
-                      <a:avLst/>
-                    </a:prstGeom>
-                  </pic:spPr>
-                </pic:pic>
-              </a:graphicData>
-            </a:graphic>
-          </wp:inline>
-        </w:drawing>
-      </w:r>
+        <w:jc w:val="both"/>
+        <w:rPr>
+          <w:sz w:val="22"/>
+        </w:rPr>
+      </w:pPr>
     </w:p>
     <w:p>
       <w:pPr>
@@ -5455,66 +5957,40 @@
           <w:sz w:val="22"/>
           <w:szCs w:val="22"/>
         </w:rPr>
-        <w:t xml:space="preserve">Git </w:t>
-      </w:r>
-      <w:r>
-        <w:rPr>
-          <w:b/>
-        </w:rPr>
-        <w:t>Commit</w:t>
-      </w:r>
-    </w:p>
-    <w:p>
-      <w:pPr>
+        <w:t>Menghapus Konfigurasi global remote</w:t>
+      </w:r>
+    </w:p>
+    <w:p>
+      <w:pPr>
+        <w:rPr>
+          <w:rFonts w:ascii="Consolas" w:hAnsi="Consolas" w:cs="Consolas"/>
+          <w:sz w:val="20"/>
+          <w:szCs w:val="20"/>
+        </w:rPr>
+      </w:pPr>
+    </w:p>
+    <w:p>
+      <w:pPr>
+        <w:pStyle w:val="Heading3"/>
+        <w:shd w:val="clear" w:color="auto" w:fill="FFFFFF"/>
+        <w:spacing w:before="0"/>
         <w:ind w:left="284"/>
         <w:rPr>
-          <w:rFonts w:ascii="Consolas" w:hAnsi="Consolas" w:cs="Consolas"/>
-          <w:sz w:val="20"/>
-          <w:szCs w:val="20"/>
-        </w:rPr>
-      </w:pPr>
-    </w:p>
-    <w:p>
-      <w:pPr>
-        <w:ind w:left="284"/>
-        <w:rPr>
-          <w:rFonts w:ascii="Consolas" w:hAnsi="Consolas" w:cs="Consolas"/>
-          <w:sz w:val="20"/>
-          <w:szCs w:val="20"/>
-        </w:rPr>
-      </w:pPr>
-      <w:r>
-        <w:rPr>
-          <w:rFonts w:ascii="Consolas" w:hAnsi="Consolas" w:cs="Consolas"/>
-          <w:sz w:val="20"/>
-          <w:szCs w:val="20"/>
-        </w:rPr>
-        <w:t>Mel</w:t>
-      </w:r>
-      <w:r>
-        <w:rPr>
-          <w:rFonts w:ascii="Consolas" w:hAnsi="Consolas" w:cs="Consolas"/>
-          <w:sz w:val="20"/>
-          <w:szCs w:val="20"/>
-        </w:rPr>
-        <w:t xml:space="preserve">akukan </w:t>
-      </w:r>
-      <w:r>
-        <w:rPr>
-          <w:rFonts w:ascii="Consolas" w:hAnsi="Consolas" w:cs="Consolas"/>
-          <w:sz w:val="20"/>
-          <w:szCs w:val="20"/>
-        </w:rPr>
-        <w:t>git commit . untuk melakukan commit project yang akan di update</w:t>
-      </w:r>
-      <w:r>
-        <w:rPr>
-          <w:rFonts w:ascii="Consolas" w:hAnsi="Consolas" w:cs="Consolas"/>
-          <w:sz w:val="20"/>
-          <w:szCs w:val="20"/>
-        </w:rPr>
-        <w:t>.</w:t>
-      </w:r>
+          <w:rFonts w:ascii="Segoe UI" w:hAnsi="Segoe UI" w:cs="Segoe UI"/>
+          <w:color w:val="1F2328"/>
+          <w:sz w:val="20"/>
+        </w:rPr>
+      </w:pPr>
+      <w:bookmarkStart w:id="16" w:name="_Toc171966119"/>
+      <w:r>
+        <w:rPr>
+          <w:rFonts w:ascii="Segoe UI" w:hAnsi="Segoe UI" w:cs="Segoe UI"/>
+          <w:color w:val="1F2328"/>
+          <w:sz w:val="20"/>
+        </w:rPr>
+        <w:t>Menghapus configurasi username</w:t>
+      </w:r>
+      <w:bookmarkEnd w:id="16"/>
     </w:p>
     <w:p>
       <w:pPr>
@@ -5542,80 +6018,211 @@
           <w:sz w:val="20"/>
           <w:szCs w:val="20"/>
         </w:rPr>
-        <w:t xml:space="preserve">git </w:t>
-      </w:r>
-      <w:r>
-        <w:rPr>
-          <w:rFonts w:ascii="Consolas" w:hAnsi="Consolas" w:cs="Consolas"/>
-          <w:sz w:val="20"/>
-          <w:szCs w:val="20"/>
-        </w:rPr>
-        <w:t>commit –m “ komentar atau keterangan mengenai update perubahan yang dilakukan di project ”</w:t>
-      </w:r>
-    </w:p>
-    <w:p>
-      <w:pPr>
+        <w:t>git config --global --replace-all user.name "FName LName"</w:t>
+      </w:r>
+    </w:p>
+    <w:p>
+      <w:pPr>
+        <w:shd w:val="clear" w:color="auto" w:fill="FFE599" w:themeFill="accent4" w:themeFillTint="66"/>
         <w:ind w:left="284"/>
         <w:rPr>
-          <w:color w:val="323130"/>
-          <w:sz w:val="30"/>
-        </w:rPr>
-      </w:pPr>
-    </w:p>
-    <w:p>
-      <w:pPr>
+          <w:rFonts w:ascii="Consolas" w:hAnsi="Consolas" w:cs="Consolas"/>
+          <w:sz w:val="20"/>
+          <w:szCs w:val="20"/>
+        </w:rPr>
+      </w:pPr>
+      <w:r>
+        <w:rPr>
+          <w:rFonts w:ascii="Consolas" w:hAnsi="Consolas" w:cs="Consolas"/>
+          <w:sz w:val="20"/>
+          <w:szCs w:val="20"/>
+        </w:rPr>
+        <w:t>git config --global --replace-all user.name "</w:t>
+      </w:r>
+      <w:r>
+        <w:rPr>
+          <w:rFonts w:ascii="Consolas" w:hAnsi="Consolas" w:cs="Consolas"/>
+          <w:sz w:val="20"/>
+          <w:szCs w:val="20"/>
+        </w:rPr>
+        <w:t>abangmuslim</w:t>
+      </w:r>
+      <w:r>
+        <w:rPr>
+          <w:rFonts w:ascii="Consolas" w:hAnsi="Consolas" w:cs="Consolas"/>
+          <w:sz w:val="20"/>
+          <w:szCs w:val="20"/>
+        </w:rPr>
+        <w:t>"</w:t>
+      </w:r>
+    </w:p>
+    <w:p>
+      <w:pPr>
+        <w:pStyle w:val="Heading3"/>
+        <w:shd w:val="clear" w:color="auto" w:fill="FFFFFF"/>
+        <w:spacing w:before="0"/>
         <w:ind w:left="284"/>
         <w:rPr>
-          <w:rFonts w:ascii="Consolas" w:eastAsiaTheme="minorHAnsi" w:hAnsi="Consolas" w:cs="Consolas"/>
-          <w:sz w:val="20"/>
-          <w:szCs w:val="20"/>
-        </w:rPr>
-      </w:pPr>
-      <w:r>
-        <w:rPr>
-          <w:rFonts w:ascii="Consolas" w:hAnsi="Consolas" w:cs="Consolas"/>
-          <w:sz w:val="20"/>
-          <w:szCs w:val="20"/>
-        </w:rPr>
-        <w:t>Agar lebih efektif dan effisien kita dapat menggunakan git lense. Dan Untuk melakukan commit Jangan lupa memberikan nama pada commit yang kita buat agar perubahan (check point) menjadi lebih dapat dimengerti semua orang, terutama kita sendiri</w:t>
-      </w:r>
-      <w:r>
-        <w:rPr>
-          <w:rFonts w:ascii="Consolas" w:eastAsiaTheme="minorHAnsi" w:hAnsi="Consolas" w:cs="Consolas"/>
-          <w:sz w:val="20"/>
-          <w:szCs w:val="20"/>
-        </w:rPr>
-        <w:t>.</w:t>
-      </w:r>
-    </w:p>
-    <w:p>
-      <w:pPr>
-        <w:rPr>
-          <w:b/>
-          <w:bCs/>
-          <w:color w:val="323130"/>
-          <w:sz w:val="30"/>
-        </w:rPr>
-      </w:pPr>
-    </w:p>
-    <w:p>
-      <w:pPr>
-        <w:rPr>
-          <w:b/>
-          <w:bCs/>
-          <w:color w:val="323130"/>
-          <w:sz w:val="30"/>
+          <w:rFonts w:ascii="Segoe UI" w:hAnsi="Segoe UI" w:cs="Segoe UI"/>
+          <w:color w:val="1F2328"/>
+          <w:sz w:val="20"/>
+        </w:rPr>
+      </w:pPr>
+      <w:bookmarkStart w:id="17" w:name="_Toc171966120"/>
+      <w:r>
+        <w:rPr>
+          <w:rFonts w:ascii="Segoe UI" w:hAnsi="Segoe UI" w:cs="Segoe UI"/>
+          <w:color w:val="1F2328"/>
+          <w:sz w:val="20"/>
+        </w:rPr>
+        <w:t>Menghapus configurasi email</w:t>
+      </w:r>
+      <w:bookmarkEnd w:id="17"/>
+    </w:p>
+    <w:p>
+      <w:pPr>
+        <w:shd w:val="clear" w:color="auto" w:fill="FFE599" w:themeFill="accent4" w:themeFillTint="66"/>
+        <w:ind w:left="284"/>
+        <w:rPr>
+          <w:rFonts w:ascii="Consolas" w:hAnsi="Consolas" w:cs="Consolas"/>
+          <w:sz w:val="20"/>
+          <w:szCs w:val="20"/>
+        </w:rPr>
+      </w:pPr>
+      <w:r>
+        <w:rPr>
+          <w:rFonts w:ascii="Consolas" w:hAnsi="Consolas" w:cs="Consolas"/>
+          <w:sz w:val="20"/>
+          <w:szCs w:val="20"/>
+        </w:rPr>
+        <w:t>git config --global --replace-all user.</w:t>
+      </w:r>
+      <w:r>
+        <w:rPr>
+          <w:rFonts w:ascii="Consolas" w:hAnsi="Consolas" w:cs="Consolas"/>
+          <w:sz w:val="20"/>
+          <w:szCs w:val="20"/>
+        </w:rPr>
+        <w:t>e</w:t>
+      </w:r>
+      <w:r>
+        <w:rPr>
+          <w:rFonts w:ascii="Consolas" w:hAnsi="Consolas" w:cs="Consolas"/>
+          <w:sz w:val="20"/>
+          <w:szCs w:val="20"/>
+        </w:rPr>
+        <w:t xml:space="preserve">mail </w:t>
+      </w:r>
+      <w:hyperlink r:id="rId41" w:history="1">
+        <w:r>
+          <w:rPr>
+            <w:rStyle w:val="Hyperlink"/>
+            <w:rFonts w:ascii="Consolas" w:hAnsi="Consolas" w:cs="Consolas"/>
+            <w:sz w:val="20"/>
+            <w:szCs w:val="20"/>
+          </w:rPr>
+          <w:t>email-id@domain.com</w:t>
+        </w:r>
+      </w:hyperlink>
+    </w:p>
+    <w:p>
+      <w:pPr>
+        <w:shd w:val="clear" w:color="auto" w:fill="FFE599" w:themeFill="accent4" w:themeFillTint="66"/>
+        <w:ind w:left="284"/>
+        <w:rPr>
+          <w:rFonts w:ascii="Consolas" w:hAnsi="Consolas" w:cs="Consolas"/>
+          <w:sz w:val="20"/>
+          <w:szCs w:val="20"/>
+        </w:rPr>
+      </w:pPr>
+      <w:r>
+        <w:rPr>
+          <w:rFonts w:ascii="Consolas" w:hAnsi="Consolas" w:cs="Consolas"/>
+          <w:sz w:val="20"/>
+          <w:szCs w:val="20"/>
+        </w:rPr>
+        <w:t>git config --global --replace-all user.</w:t>
+      </w:r>
+      <w:r>
+        <w:rPr>
+          <w:rFonts w:ascii="Consolas" w:hAnsi="Consolas" w:cs="Consolas"/>
+          <w:sz w:val="20"/>
+          <w:szCs w:val="20"/>
+        </w:rPr>
+        <w:t>e</w:t>
+      </w:r>
+      <w:r>
+        <w:rPr>
+          <w:rFonts w:ascii="Consolas" w:hAnsi="Consolas" w:cs="Consolas"/>
+          <w:sz w:val="20"/>
+          <w:szCs w:val="20"/>
+        </w:rPr>
+        <w:t>mail "</w:t>
+      </w:r>
+      <w:r>
+        <w:rPr>
+          <w:rFonts w:ascii="Consolas" w:hAnsi="Consolas" w:cs="Consolas"/>
+          <w:sz w:val="20"/>
+          <w:szCs w:val="20"/>
+        </w:rPr>
+        <w:t>abangmuslimtamiang</w:t>
+      </w:r>
+      <w:r>
+        <w:rPr>
+          <w:rFonts w:ascii="Consolas" w:hAnsi="Consolas" w:cs="Consolas"/>
+          <w:sz w:val="20"/>
+          <w:szCs w:val="20"/>
+        </w:rPr>
+        <w:t>@</w:t>
+      </w:r>
+      <w:r>
+        <w:rPr>
+          <w:rFonts w:ascii="Consolas" w:hAnsi="Consolas" w:cs="Consolas"/>
+          <w:sz w:val="20"/>
+          <w:szCs w:val="20"/>
+        </w:rPr>
+        <w:t>gmail</w:t>
+      </w:r>
+      <w:r>
+        <w:rPr>
+          <w:rFonts w:ascii="Consolas" w:hAnsi="Consolas" w:cs="Consolas"/>
+          <w:sz w:val="20"/>
+          <w:szCs w:val="20"/>
+        </w:rPr>
+        <w:t>.com"</w:t>
+      </w:r>
+    </w:p>
+    <w:p>
+      <w:pPr>
+        <w:shd w:val="clear" w:color="auto" w:fill="FFE599" w:themeFill="accent4" w:themeFillTint="66"/>
+        <w:ind w:left="284"/>
+        <w:rPr>
+          <w:rFonts w:ascii="Consolas" w:hAnsi="Consolas" w:cs="Consolas"/>
+          <w:sz w:val="20"/>
+          <w:szCs w:val="20"/>
+        </w:rPr>
+      </w:pPr>
+    </w:p>
+    <w:p>
+      <w:pPr>
+        <w:ind w:left="284"/>
+        <w:rPr>
+          <w:rFonts w:ascii="Consolas" w:hAnsi="Consolas" w:cs="Consolas"/>
+          <w:sz w:val="20"/>
+          <w:szCs w:val="20"/>
         </w:rPr>
       </w:pPr>
       <w:r>
         <w:rPr>
           <w:noProof/>
-        </w:rPr>
+          <w14:ligatures w14:val="standardContextual"/>
+        </w:rPr>
+        <w:lastRenderedPageBreak/>
         <w:drawing>
-          <wp:inline distT="0" distB="0" distL="0" distR="0" wp14:anchorId="093562CB" wp14:editId="3E0F9406">
-            <wp:extent cx="5753819" cy="3811469"/>
-            <wp:effectExtent l="0" t="0" r="0" b="0"/>
-            <wp:docPr id="74" name="Picture 74"/>
+          <wp:inline distT="0" distB="0" distL="0" distR="0" wp14:anchorId="650E4D6B" wp14:editId="626F7A66">
+            <wp:extent cx="3456749" cy="1938055"/>
+            <wp:effectExtent l="0" t="0" r="0" b="5080"/>
+            <wp:docPr id="2" name="Picture 2"/>
             <wp:cNvGraphicFramePr>
               <a:graphicFrameLocks xmlns:a="http://schemas.openxmlformats.org/drawingml/2006/main" noChangeAspect="1"/>
             </wp:cNvGraphicFramePr>
@@ -5635,7 +6242,7 @@
                   <pic:spPr>
                     <a:xfrm>
                       <a:off x="0" y="0"/>
-                      <a:ext cx="5754945" cy="3812215"/>
+                      <a:ext cx="3460272" cy="1940030"/>
                     </a:xfrm>
                     <a:prstGeom prst="rect">
                       <a:avLst/>
@@ -5650,9 +6257,217 @@
     </w:p>
     <w:p>
       <w:pPr>
-        <w:rPr>
-          <w:b/>
-          <w:bCs/>
+        <w:pStyle w:val="Heading3"/>
+        <w:shd w:val="clear" w:color="auto" w:fill="FFFFFF"/>
+        <w:spacing w:before="0"/>
+        <w:ind w:left="284"/>
+        <w:rPr>
+          <w:rFonts w:ascii="Segoe UI" w:hAnsi="Segoe UI" w:cs="Segoe UI"/>
+          <w:color w:val="1F2328"/>
+          <w:sz w:val="20"/>
+        </w:rPr>
+      </w:pPr>
+      <w:bookmarkStart w:id="18" w:name="_Toc171966121"/>
+      <w:r>
+        <w:rPr>
+          <w:rFonts w:ascii="Segoe UI" w:hAnsi="Segoe UI" w:cs="Segoe UI"/>
+          <w:color w:val="1F2328"/>
+          <w:sz w:val="20"/>
+        </w:rPr>
+        <w:t>Menghapus configurasi remote origin</w:t>
+      </w:r>
+      <w:bookmarkEnd w:id="18"/>
+    </w:p>
+    <w:p>
+      <w:pPr>
+        <w:ind w:left="284"/>
+        <w:rPr>
+          <w:rFonts w:ascii="Consolas" w:hAnsi="Consolas" w:cs="Consolas"/>
+          <w:sz w:val="20"/>
+          <w:szCs w:val="20"/>
+        </w:rPr>
+      </w:pPr>
+    </w:p>
+    <w:p>
+      <w:pPr>
+        <w:shd w:val="clear" w:color="auto" w:fill="FFE599" w:themeFill="accent4" w:themeFillTint="66"/>
+        <w:ind w:left="284"/>
+        <w:rPr>
+          <w:rFonts w:ascii="Consolas" w:hAnsi="Consolas" w:cs="Consolas"/>
+          <w:sz w:val="20"/>
+          <w:szCs w:val="20"/>
+        </w:rPr>
+      </w:pPr>
+      <w:r>
+        <w:rPr>
+          <w:rFonts w:ascii="Consolas" w:hAnsi="Consolas" w:cs="Consolas"/>
+          <w:sz w:val="20"/>
+          <w:szCs w:val="20"/>
+        </w:rPr>
+        <w:t>git remote remove origin</w:t>
+      </w:r>
+    </w:p>
+    <w:p>
+      <w:pPr>
+        <w:ind w:left="284"/>
+        <w:rPr>
+          <w:rFonts w:ascii="Consolas" w:hAnsi="Consolas" w:cs="Consolas"/>
+          <w:sz w:val="20"/>
+          <w:szCs w:val="20"/>
+        </w:rPr>
+      </w:pPr>
+    </w:p>
+    <w:p>
+      <w:pPr>
+        <w:ind w:left="284"/>
+        <w:rPr>
+          <w:rFonts w:ascii="Consolas" w:hAnsi="Consolas" w:cs="Consolas"/>
+          <w:sz w:val="20"/>
+          <w:szCs w:val="20"/>
+        </w:rPr>
+      </w:pPr>
+    </w:p>
+    <w:p>
+      <w:pPr>
+        <w:shd w:val="clear" w:color="auto" w:fill="FFE599" w:themeFill="accent4" w:themeFillTint="66"/>
+        <w:ind w:left="284"/>
+        <w:rPr>
+          <w:rFonts w:ascii="Consolas" w:hAnsi="Consolas" w:cs="Consolas"/>
+          <w:sz w:val="20"/>
+          <w:szCs w:val="20"/>
+        </w:rPr>
+      </w:pPr>
+      <w:r>
+        <w:rPr>
+          <w:rFonts w:ascii="Consolas" w:hAnsi="Consolas" w:cs="Consolas"/>
+          <w:sz w:val="20"/>
+          <w:szCs w:val="20"/>
+        </w:rPr>
+        <w:t>git remote set-url origin NEW_URL</w:t>
+      </w:r>
+    </w:p>
+    <w:p>
+      <w:pPr>
+        <w:ind w:left="284"/>
+        <w:rPr>
+          <w:rFonts w:ascii="Consolas" w:hAnsi="Consolas" w:cs="Consolas"/>
+          <w:sz w:val="20"/>
+          <w:szCs w:val="20"/>
+        </w:rPr>
+      </w:pPr>
+    </w:p>
+    <w:p>
+      <w:pPr>
+        <w:shd w:val="clear" w:color="auto" w:fill="FFE599" w:themeFill="accent4" w:themeFillTint="66"/>
+        <w:ind w:left="284"/>
+        <w:rPr>
+          <w:rFonts w:ascii="Consolas" w:hAnsi="Consolas" w:cs="Consolas"/>
+          <w:sz w:val="20"/>
+          <w:szCs w:val="20"/>
+        </w:rPr>
+      </w:pPr>
+      <w:r>
+        <w:rPr>
+          <w:rFonts w:ascii="Consolas" w:hAnsi="Consolas" w:cs="Consolas"/>
+          <w:sz w:val="20"/>
+          <w:szCs w:val="20"/>
+        </w:rPr>
+        <w:t xml:space="preserve">git remote set-url origin </w:t>
+      </w:r>
+      <w:hyperlink r:id="rId43" w:history="1">
+        <w:r>
+          <w:rPr>
+            <w:rFonts w:ascii="Consolas" w:hAnsi="Consolas" w:cs="Consolas"/>
+          </w:rPr>
+          <w:t>https://github.com/abangmuslim/bengkelLaravel.git</w:t>
+        </w:r>
+      </w:hyperlink>
+    </w:p>
+    <w:p>
+      <w:pPr>
+        <w:ind w:left="284"/>
+        <w:rPr>
+          <w:rFonts w:ascii="Consolas" w:hAnsi="Consolas" w:cs="Consolas"/>
+          <w:sz w:val="20"/>
+          <w:szCs w:val="20"/>
+        </w:rPr>
+      </w:pPr>
+    </w:p>
+    <w:p>
+      <w:pPr>
+        <w:pStyle w:val="Heading3"/>
+        <w:shd w:val="clear" w:color="auto" w:fill="FFFFFF"/>
+        <w:spacing w:before="0"/>
+        <w:ind w:left="284"/>
+        <w:rPr>
+          <w:rFonts w:ascii="Segoe UI" w:hAnsi="Segoe UI" w:cs="Segoe UI"/>
+          <w:color w:val="1F2328"/>
+          <w:sz w:val="20"/>
+        </w:rPr>
+      </w:pPr>
+      <w:bookmarkStart w:id="19" w:name="_Toc171966122"/>
+      <w:r>
+        <w:rPr>
+          <w:rFonts w:ascii="Segoe UI" w:hAnsi="Segoe UI" w:cs="Segoe UI"/>
+          <w:color w:val="1F2328"/>
+          <w:sz w:val="20"/>
+        </w:rPr>
+        <w:t>paksa singkron ke master origin</w:t>
+      </w:r>
+      <w:bookmarkEnd w:id="19"/>
+    </w:p>
+    <w:p>
+      <w:pPr>
+        <w:tabs>
+          <w:tab w:val="left" w:pos="916"/>
+          <w:tab w:val="left" w:pos="1832"/>
+          <w:tab w:val="left" w:pos="2748"/>
+          <w:tab w:val="left" w:pos="3664"/>
+          <w:tab w:val="left" w:pos="4580"/>
+          <w:tab w:val="left" w:pos="5496"/>
+          <w:tab w:val="left" w:pos="6412"/>
+          <w:tab w:val="left" w:pos="7328"/>
+          <w:tab w:val="left" w:pos="8244"/>
+          <w:tab w:val="left" w:pos="9160"/>
+          <w:tab w:val="left" w:pos="10076"/>
+          <w:tab w:val="left" w:pos="10992"/>
+          <w:tab w:val="left" w:pos="11908"/>
+          <w:tab w:val="left" w:pos="12824"/>
+          <w:tab w:val="left" w:pos="13740"/>
+          <w:tab w:val="left" w:pos="14656"/>
+        </w:tabs>
+        <w:rPr>
+          <w:rFonts w:ascii="Courier New" w:hAnsi="Courier New" w:cs="Courier New"/>
+          <w:color w:val="1F2328"/>
+          <w:sz w:val="20"/>
+          <w:szCs w:val="20"/>
+          <w:bdr w:val="none" w:sz="0" w:space="0" w:color="auto" w:frame="1"/>
+        </w:rPr>
+      </w:pPr>
+    </w:p>
+    <w:p>
+      <w:pPr>
+        <w:shd w:val="clear" w:color="auto" w:fill="FFE599" w:themeFill="accent4" w:themeFillTint="66"/>
+        <w:ind w:left="284"/>
+        <w:rPr>
+          <w:rFonts w:ascii="Consolas" w:hAnsi="Consolas" w:cs="Consolas"/>
+          <w:sz w:val="20"/>
+          <w:szCs w:val="20"/>
+        </w:rPr>
+      </w:pPr>
+      <w:r>
+        <w:rPr>
+          <w:rFonts w:ascii="Consolas" w:hAnsi="Consolas" w:cs="Consolas"/>
+          <w:sz w:val="20"/>
+          <w:szCs w:val="20"/>
+        </w:rPr>
+        <w:t>git push origin master --force</w:t>
+      </w:r>
+    </w:p>
+    <w:p>
+      <w:pPr>
+        <w:ind w:left="284"/>
+        <w:rPr>
           <w:color w:val="323130"/>
           <w:sz w:val="30"/>
         </w:rPr>
@@ -5681,226 +6496,56 @@
           <w:sz w:val="22"/>
           <w:szCs w:val="22"/>
         </w:rPr>
-        <w:t xml:space="preserve">Git </w:t>
-      </w:r>
-      <w:r>
-        <w:rPr>
-          <w:b/>
-        </w:rPr>
-        <w:t>push</w:t>
-      </w:r>
-    </w:p>
-    <w:p>
-      <w:pPr>
-        <w:rPr>
-          <w:rFonts w:ascii="Consolas" w:hAnsi="Consolas" w:cs="Consolas"/>
-          <w:sz w:val="20"/>
-          <w:szCs w:val="20"/>
-        </w:rPr>
-      </w:pPr>
-    </w:p>
-    <w:p>
-      <w:pPr>
-        <w:ind w:left="284"/>
-        <w:rPr>
-          <w:rFonts w:ascii="Consolas" w:hAnsi="Consolas" w:cs="Consolas"/>
-          <w:sz w:val="20"/>
-          <w:szCs w:val="20"/>
-        </w:rPr>
-      </w:pPr>
-      <w:r>
-        <w:rPr>
-          <w:rFonts w:ascii="Consolas" w:hAnsi="Consolas" w:cs="Consolas"/>
-          <w:sz w:val="20"/>
-          <w:szCs w:val="20"/>
-        </w:rPr>
-        <w:t>Mel</w:t>
-      </w:r>
-      <w:r>
-        <w:rPr>
-          <w:rFonts w:ascii="Consolas" w:hAnsi="Consolas" w:cs="Consolas"/>
-          <w:sz w:val="20"/>
-          <w:szCs w:val="20"/>
-        </w:rPr>
-        <w:t xml:space="preserve">akukan </w:t>
-      </w:r>
-      <w:r>
-        <w:rPr>
-          <w:rFonts w:ascii="Consolas" w:hAnsi="Consolas" w:cs="Consolas"/>
-          <w:sz w:val="20"/>
-          <w:szCs w:val="20"/>
-        </w:rPr>
-        <w:t>git push . untuk melakukan update project kita ke github</w:t>
-      </w:r>
-      <w:r>
-        <w:rPr>
-          <w:rFonts w:ascii="Consolas" w:hAnsi="Consolas" w:cs="Consolas"/>
-          <w:sz w:val="20"/>
-          <w:szCs w:val="20"/>
-        </w:rPr>
-        <w:t>.</w:t>
-      </w:r>
-    </w:p>
-    <w:p>
-      <w:pPr>
-        <w:ind w:left="284"/>
-        <w:rPr>
-          <w:rFonts w:ascii="Consolas" w:hAnsi="Consolas" w:cs="Consolas"/>
-          <w:sz w:val="20"/>
-          <w:szCs w:val="20"/>
-        </w:rPr>
-      </w:pPr>
-    </w:p>
-    <w:p>
-      <w:pPr>
-        <w:shd w:val="clear" w:color="auto" w:fill="FFE599" w:themeFill="accent4" w:themeFillTint="66"/>
-        <w:ind w:left="284"/>
-        <w:rPr>
-          <w:rFonts w:ascii="Consolas" w:hAnsi="Consolas" w:cs="Consolas"/>
-          <w:sz w:val="20"/>
-          <w:szCs w:val="20"/>
-        </w:rPr>
-      </w:pPr>
-      <w:r>
-        <w:rPr>
-          <w:rFonts w:ascii="Consolas" w:hAnsi="Consolas" w:cs="Consolas"/>
-          <w:sz w:val="20"/>
-          <w:szCs w:val="20"/>
-        </w:rPr>
-        <w:t xml:space="preserve">git </w:t>
-      </w:r>
-      <w:r>
-        <w:rPr>
-          <w:rFonts w:ascii="Consolas" w:hAnsi="Consolas" w:cs="Consolas"/>
-          <w:sz w:val="20"/>
-          <w:szCs w:val="20"/>
-        </w:rPr>
-        <w:t>push.</w:t>
-      </w:r>
-    </w:p>
-    <w:p>
-      <w:pPr>
+        <w:t>Merubah Repository dari Local Remote Global Config</w:t>
+      </w:r>
+    </w:p>
+    <w:p>
+      <w:pPr>
+        <w:rPr>
+          <w:rFonts w:ascii="Consolas" w:hAnsi="Consolas" w:cs="Consolas"/>
+          <w:sz w:val="20"/>
+          <w:szCs w:val="20"/>
+        </w:rPr>
+      </w:pPr>
+    </w:p>
+    <w:p>
+      <w:pPr>
+        <w:pStyle w:val="Heading3"/>
+        <w:shd w:val="clear" w:color="auto" w:fill="FFFFFF"/>
+        <w:spacing w:before="0"/>
         <w:ind w:left="284"/>
         <w:rPr>
           <w:color w:val="323130"/>
           <w:sz w:val="30"/>
         </w:rPr>
       </w:pPr>
-    </w:p>
-    <w:p>
-      <w:pPr>
-        <w:ind w:left="284"/>
-        <w:rPr>
-          <w:rFonts w:ascii="Consolas" w:eastAsiaTheme="minorHAnsi" w:hAnsi="Consolas" w:cs="Consolas"/>
-          <w:sz w:val="20"/>
-          <w:szCs w:val="20"/>
-        </w:rPr>
-      </w:pPr>
-      <w:r>
-        <w:rPr>
-          <w:rFonts w:ascii="Consolas" w:hAnsi="Consolas" w:cs="Consolas"/>
-          <w:sz w:val="20"/>
-          <w:szCs w:val="20"/>
-        </w:rPr>
-        <w:t>Agar lebih efektif dan effisien kita dapat menggunakan extensi git lens yang sudah terinstal di vs code</w:t>
-      </w:r>
-      <w:r>
-        <w:rPr>
-          <w:rFonts w:ascii="Consolas" w:eastAsiaTheme="minorHAnsi" w:hAnsi="Consolas" w:cs="Consolas"/>
-          <w:sz w:val="20"/>
-          <w:szCs w:val="20"/>
-        </w:rPr>
-        <w:t>.</w:t>
-      </w:r>
-    </w:p>
-    <w:p>
-      <w:pPr>
-        <w:rPr>
-          <w:b/>
-          <w:bCs/>
-          <w:color w:val="323130"/>
-          <w:sz w:val="30"/>
-        </w:rPr>
-      </w:pPr>
-    </w:p>
-    <w:p>
-      <w:pPr>
-        <w:rPr>
-          <w:b/>
-          <w:bCs/>
-          <w:color w:val="323130"/>
-          <w:sz w:val="30"/>
+      <w:bookmarkStart w:id="20" w:name="_Toc171966123"/>
+      <w:r>
+        <w:rPr>
+          <w:rFonts w:ascii="Segoe UI" w:hAnsi="Segoe UI" w:cs="Segoe UI"/>
+          <w:color w:val="1F2328"/>
+          <w:sz w:val="20"/>
+        </w:rPr>
+        <w:t>Membuat repository baru, kemudian mengikuti comand/prompt yang tersedia</w:t>
+      </w:r>
+      <w:bookmarkEnd w:id="20"/>
+    </w:p>
+    <w:p>
+      <w:pPr>
+        <w:rPr>
+          <w:sz w:val="22"/>
         </w:rPr>
       </w:pPr>
       <w:r>
         <w:rPr>
           <w:noProof/>
+          <w14:ligatures w14:val="standardContextual"/>
         </w:rPr>
         <w:drawing>
-          <wp:inline distT="0" distB="0" distL="0" distR="0" wp14:anchorId="23B184F7" wp14:editId="7184CD51">
-            <wp:extent cx="5641675" cy="3613521"/>
-            <wp:effectExtent l="0" t="0" r="0" b="6350"/>
-            <wp:docPr id="75" name="Picture 75"/>
-            <wp:cNvGraphicFramePr>
-              <a:graphicFrameLocks xmlns:a="http://schemas.openxmlformats.org/drawingml/2006/main" noChangeAspect="1"/>
-            </wp:cNvGraphicFramePr>
-            <a:graphic xmlns:a="http://schemas.openxmlformats.org/drawingml/2006/main">
-              <a:graphicData uri="http://schemas.openxmlformats.org/drawingml/2006/picture">
-                <pic:pic xmlns:pic="http://schemas.openxmlformats.org/drawingml/2006/picture">
-                  <pic:nvPicPr>
-                    <pic:cNvPr id="1" name=""/>
-                    <pic:cNvPicPr/>
-                  </pic:nvPicPr>
-                  <pic:blipFill>
-                    <a:blip r:embed="rId43"/>
-                    <a:stretch>
-                      <a:fillRect/>
-                    </a:stretch>
-                  </pic:blipFill>
-                  <pic:spPr>
-                    <a:xfrm>
-                      <a:off x="0" y="0"/>
-                      <a:ext cx="5644161" cy="3615113"/>
-                    </a:xfrm>
-                    <a:prstGeom prst="rect">
-                      <a:avLst/>
-                    </a:prstGeom>
-                  </pic:spPr>
-                </pic:pic>
-              </a:graphicData>
-            </a:graphic>
-          </wp:inline>
-        </w:drawing>
-      </w:r>
-    </w:p>
-    <w:p>
-      <w:pPr>
-        <w:rPr>
-          <w:b/>
-          <w:bCs/>
-          <w:color w:val="323130"/>
-          <w:sz w:val="30"/>
-        </w:rPr>
-      </w:pPr>
-    </w:p>
-    <w:p>
-      <w:pPr>
-        <w:rPr>
-          <w:b/>
-          <w:bCs/>
-          <w:color w:val="323130"/>
-          <w:sz w:val="30"/>
-        </w:rPr>
-      </w:pPr>
-      <w:r>
-        <w:rPr>
-          <w:noProof/>
-        </w:rPr>
-        <w:drawing>
-          <wp:inline distT="0" distB="0" distL="0" distR="0" wp14:anchorId="7205752D" wp14:editId="790C85D5">
-            <wp:extent cx="5658928" cy="2419049"/>
-            <wp:effectExtent l="0" t="0" r="0" b="635"/>
-            <wp:docPr id="76" name="Picture 76"/>
+          <wp:inline distT="0" distB="0" distL="0" distR="0" wp14:anchorId="430D9C91" wp14:editId="795DA4B4">
+            <wp:extent cx="5076748" cy="2637747"/>
+            <wp:effectExtent l="0" t="0" r="0" b="0"/>
+            <wp:docPr id="83" name="Picture 83"/>
             <wp:cNvGraphicFramePr>
               <a:graphicFrameLocks xmlns:a="http://schemas.openxmlformats.org/drawingml/2006/main" noChangeAspect="1"/>
             </wp:cNvGraphicFramePr>
@@ -5920,7 +6565,7 @@
                   <pic:spPr>
                     <a:xfrm>
                       <a:off x="0" y="0"/>
-                      <a:ext cx="5661238" cy="2420037"/>
+                      <a:ext cx="5079380" cy="2639114"/>
                     </a:xfrm>
                     <a:prstGeom prst="rect">
                       <a:avLst/>
@@ -5936,22 +6581,366 @@
     <w:p>
       <w:pPr>
         <w:rPr>
-          <w:b/>
-          <w:bCs/>
-          <w:color w:val="323130"/>
-          <w:sz w:val="30"/>
-        </w:rPr>
-      </w:pPr>
-      <w:r>
+          <w:sz w:val="22"/>
+        </w:rPr>
+      </w:pPr>
+    </w:p>
+    <w:p>
+      <w:pPr>
+        <w:rPr>
+          <w:sz w:val="22"/>
+        </w:rPr>
+      </w:pPr>
+      <w:r>
+        <w:rPr>
+          <w:sz w:val="22"/>
+        </w:rPr>
+        <w:t>Hapus dulu git remote origin dengan:</w:t>
+      </w:r>
+    </w:p>
+    <w:p>
+      <w:pPr>
+        <w:shd w:val="clear" w:color="auto" w:fill="FFE599" w:themeFill="accent4" w:themeFillTint="66"/>
+        <w:ind w:left="284"/>
+        <w:rPr>
+          <w:rFonts w:ascii="Consolas" w:hAnsi="Consolas" w:cs="Consolas"/>
+          <w:sz w:val="20"/>
+          <w:szCs w:val="20"/>
+        </w:rPr>
+      </w:pPr>
+      <w:r>
+        <w:rPr>
+          <w:rFonts w:ascii="Consolas" w:hAnsi="Consolas" w:cs="Consolas"/>
+          <w:sz w:val="20"/>
+          <w:szCs w:val="20"/>
+        </w:rPr>
+        <w:t xml:space="preserve">git </w:t>
+      </w:r>
+      <w:r>
+        <w:rPr>
+          <w:rFonts w:ascii="Consolas" w:hAnsi="Consolas" w:cs="Consolas"/>
+          <w:sz w:val="20"/>
+          <w:szCs w:val="20"/>
+        </w:rPr>
+        <w:t>remote remove origin</w:t>
+      </w:r>
+    </w:p>
+    <w:p>
+      <w:pPr>
+        <w:rPr>
+          <w:sz w:val="22"/>
+        </w:rPr>
+      </w:pPr>
+    </w:p>
+    <w:p>
+      <w:pPr>
+        <w:pStyle w:val="Heading3"/>
+        <w:shd w:val="clear" w:color="auto" w:fill="FFFFFF"/>
+        <w:spacing w:before="0"/>
+        <w:rPr>
+          <w:rFonts w:ascii="Segoe UI" w:hAnsi="Segoe UI" w:cs="Segoe UI"/>
+          <w:color w:val="1F2328"/>
+          <w:sz w:val="23"/>
+          <w:szCs w:val="27"/>
+        </w:rPr>
+      </w:pPr>
+      <w:bookmarkStart w:id="21" w:name="_Toc171966124"/>
+      <w:r>
+        <w:rPr>
+          <w:rFonts w:ascii="Segoe UI" w:hAnsi="Segoe UI" w:cs="Segoe UI"/>
+          <w:color w:val="1F2328"/>
+          <w:sz w:val="20"/>
+        </w:rPr>
+        <w:t>…or create a new repository on the command line</w:t>
+      </w:r>
+      <w:bookmarkEnd w:id="21"/>
+    </w:p>
+    <w:p>
+      <w:pPr>
+        <w:shd w:val="clear" w:color="auto" w:fill="FFE599" w:themeFill="accent4" w:themeFillTint="66"/>
+        <w:ind w:left="284"/>
+        <w:rPr>
+          <w:rFonts w:ascii="Consolas" w:hAnsi="Consolas" w:cs="Consolas"/>
+          <w:sz w:val="20"/>
+          <w:szCs w:val="20"/>
+        </w:rPr>
+      </w:pPr>
+      <w:r>
+        <w:rPr>
+          <w:rFonts w:ascii="Consolas" w:hAnsi="Consolas" w:cs="Consolas"/>
+          <w:sz w:val="20"/>
+          <w:szCs w:val="20"/>
+        </w:rPr>
+        <w:t>echo "# bengkelLaravel" &gt;&gt; README.md</w:t>
+      </w:r>
+    </w:p>
+    <w:p>
+      <w:pPr>
+        <w:shd w:val="clear" w:color="auto" w:fill="FFE599" w:themeFill="accent4" w:themeFillTint="66"/>
+        <w:ind w:left="284"/>
+        <w:rPr>
+          <w:rFonts w:ascii="Consolas" w:hAnsi="Consolas" w:cs="Consolas"/>
+          <w:sz w:val="20"/>
+          <w:szCs w:val="20"/>
+        </w:rPr>
+      </w:pPr>
+      <w:r>
+        <w:rPr>
+          <w:rFonts w:ascii="Consolas" w:hAnsi="Consolas" w:cs="Consolas"/>
+          <w:sz w:val="20"/>
+          <w:szCs w:val="20"/>
+        </w:rPr>
+        <w:t>git init</w:t>
+      </w:r>
+    </w:p>
+    <w:p>
+      <w:pPr>
+        <w:shd w:val="clear" w:color="auto" w:fill="FFE599" w:themeFill="accent4" w:themeFillTint="66"/>
+        <w:ind w:left="284"/>
+        <w:rPr>
+          <w:rFonts w:ascii="Consolas" w:hAnsi="Consolas" w:cs="Consolas"/>
+          <w:sz w:val="20"/>
+          <w:szCs w:val="20"/>
+        </w:rPr>
+      </w:pPr>
+      <w:r>
+        <w:rPr>
+          <w:rFonts w:ascii="Consolas" w:hAnsi="Consolas" w:cs="Consolas"/>
+          <w:sz w:val="20"/>
+          <w:szCs w:val="20"/>
+        </w:rPr>
+        <w:t>git add README.md</w:t>
+      </w:r>
+    </w:p>
+    <w:p>
+      <w:pPr>
+        <w:shd w:val="clear" w:color="auto" w:fill="FFE599" w:themeFill="accent4" w:themeFillTint="66"/>
+        <w:ind w:left="284"/>
+        <w:rPr>
+          <w:rFonts w:ascii="Consolas" w:hAnsi="Consolas" w:cs="Consolas"/>
+          <w:sz w:val="20"/>
+          <w:szCs w:val="20"/>
+        </w:rPr>
+      </w:pPr>
+      <w:r>
+        <w:rPr>
+          <w:rFonts w:ascii="Consolas" w:hAnsi="Consolas" w:cs="Consolas"/>
+          <w:sz w:val="20"/>
+          <w:szCs w:val="20"/>
+        </w:rPr>
+        <w:t>git commit -m "first commit"</w:t>
+      </w:r>
+    </w:p>
+    <w:p>
+      <w:pPr>
+        <w:shd w:val="clear" w:color="auto" w:fill="FFE599" w:themeFill="accent4" w:themeFillTint="66"/>
+        <w:ind w:left="284"/>
+        <w:rPr>
+          <w:rFonts w:ascii="Consolas" w:hAnsi="Consolas" w:cs="Consolas"/>
+          <w:sz w:val="20"/>
+          <w:szCs w:val="20"/>
+        </w:rPr>
+      </w:pPr>
+      <w:r>
+        <w:rPr>
+          <w:rFonts w:ascii="Consolas" w:hAnsi="Consolas" w:cs="Consolas"/>
+          <w:sz w:val="20"/>
+          <w:szCs w:val="20"/>
+        </w:rPr>
+        <w:t>git branch -M main</w:t>
+      </w:r>
+    </w:p>
+    <w:p>
+      <w:pPr>
+        <w:shd w:val="clear" w:color="auto" w:fill="FFE599" w:themeFill="accent4" w:themeFillTint="66"/>
+        <w:ind w:left="284"/>
+        <w:rPr>
+          <w:rFonts w:ascii="Consolas" w:hAnsi="Consolas" w:cs="Consolas"/>
+          <w:sz w:val="20"/>
+          <w:szCs w:val="20"/>
+        </w:rPr>
+      </w:pPr>
+      <w:r>
+        <w:rPr>
+          <w:rFonts w:ascii="Consolas" w:hAnsi="Consolas" w:cs="Consolas"/>
+          <w:sz w:val="20"/>
+          <w:szCs w:val="20"/>
+        </w:rPr>
+        <w:t>git remote add origin https://github.com/abangmuslim/bengkelLaravel.git</w:t>
+      </w:r>
+    </w:p>
+    <w:p>
+      <w:pPr>
+        <w:shd w:val="clear" w:color="auto" w:fill="FFE599" w:themeFill="accent4" w:themeFillTint="66"/>
+        <w:ind w:left="284"/>
+        <w:rPr>
+          <w:rFonts w:ascii="Consolas" w:hAnsi="Consolas" w:cs="Consolas"/>
+          <w:sz w:val="20"/>
+          <w:szCs w:val="20"/>
+        </w:rPr>
+      </w:pPr>
+      <w:r>
+        <w:rPr>
+          <w:rFonts w:ascii="Consolas" w:hAnsi="Consolas" w:cs="Consolas"/>
+          <w:sz w:val="20"/>
+          <w:szCs w:val="20"/>
+        </w:rPr>
+        <w:t>git push -u origin main</w:t>
+      </w:r>
+    </w:p>
+    <w:p>
+      <w:pPr>
+        <w:pStyle w:val="Heading3"/>
+        <w:shd w:val="clear" w:color="auto" w:fill="FFFFFF"/>
+        <w:spacing w:before="0"/>
+        <w:rPr>
+          <w:rFonts w:ascii="Segoe UI" w:hAnsi="Segoe UI" w:cs="Segoe UI"/>
+          <w:color w:val="1F2328"/>
+          <w:sz w:val="20"/>
+        </w:rPr>
+      </w:pPr>
+    </w:p>
+    <w:p>
+      <w:pPr>
+        <w:pStyle w:val="Heading3"/>
+        <w:shd w:val="clear" w:color="auto" w:fill="FFFFFF"/>
+        <w:spacing w:before="0"/>
+        <w:rPr>
+          <w:rFonts w:ascii="Segoe UI" w:hAnsi="Segoe UI" w:cs="Segoe UI"/>
+          <w:color w:val="1F2328"/>
+          <w:sz w:val="20"/>
+        </w:rPr>
+      </w:pPr>
+      <w:bookmarkStart w:id="22" w:name="_Toc171966125"/>
+      <w:r>
+        <w:rPr>
+          <w:rFonts w:ascii="Segoe UI" w:hAnsi="Segoe UI" w:cs="Segoe UI"/>
+          <w:color w:val="1F2328"/>
+          <w:sz w:val="20"/>
+        </w:rPr>
+        <w:t>…or push an existing repository from the command line</w:t>
+      </w:r>
+      <w:bookmarkEnd w:id="22"/>
+    </w:p>
+    <w:p>
+      <w:pPr>
+        <w:shd w:val="clear" w:color="auto" w:fill="FFE599" w:themeFill="accent4" w:themeFillTint="66"/>
+        <w:ind w:left="284"/>
+        <w:rPr>
+          <w:rFonts w:ascii="Consolas" w:hAnsi="Consolas" w:cs="Consolas"/>
+          <w:sz w:val="20"/>
+          <w:szCs w:val="20"/>
+        </w:rPr>
+      </w:pPr>
+      <w:r>
+        <w:rPr>
+          <w:rFonts w:ascii="Consolas" w:hAnsi="Consolas" w:cs="Consolas"/>
+          <w:sz w:val="20"/>
+          <w:szCs w:val="20"/>
+        </w:rPr>
+        <w:t>git remote add origin https://github.com/abangmuslim/bengkelLaravel.git</w:t>
+      </w:r>
+    </w:p>
+    <w:p>
+      <w:pPr>
+        <w:shd w:val="clear" w:color="auto" w:fill="FFE599" w:themeFill="accent4" w:themeFillTint="66"/>
+        <w:ind w:left="284"/>
+        <w:rPr>
+          <w:rFonts w:ascii="Consolas" w:hAnsi="Consolas" w:cs="Consolas"/>
+          <w:sz w:val="20"/>
+          <w:szCs w:val="20"/>
+        </w:rPr>
+      </w:pPr>
+      <w:r>
+        <w:rPr>
+          <w:rFonts w:ascii="Consolas" w:hAnsi="Consolas" w:cs="Consolas"/>
+          <w:sz w:val="20"/>
+          <w:szCs w:val="20"/>
+        </w:rPr>
+        <w:t>git branch -M main</w:t>
+      </w:r>
+    </w:p>
+    <w:p>
+      <w:pPr>
+        <w:shd w:val="clear" w:color="auto" w:fill="FFE599" w:themeFill="accent4" w:themeFillTint="66"/>
+        <w:ind w:left="284"/>
+        <w:rPr>
+          <w:rFonts w:ascii="Consolas" w:hAnsi="Consolas" w:cs="Consolas"/>
+          <w:sz w:val="20"/>
+          <w:szCs w:val="20"/>
+        </w:rPr>
+      </w:pPr>
+      <w:r>
+        <w:rPr>
+          <w:rFonts w:ascii="Consolas" w:hAnsi="Consolas" w:cs="Consolas"/>
+          <w:sz w:val="20"/>
+          <w:szCs w:val="20"/>
+        </w:rPr>
+        <w:t>git push -u origin main</w:t>
+      </w:r>
+    </w:p>
+    <w:p>
+      <w:pPr>
+        <w:pStyle w:val="HTMLPreformatted"/>
+        <w:shd w:val="clear" w:color="auto" w:fill="FFFFFF"/>
+        <w:rPr>
+          <w:rStyle w:val="user-select-contain"/>
+          <w:color w:val="1F2328"/>
+          <w:sz w:val="16"/>
+        </w:rPr>
+      </w:pPr>
+    </w:p>
+    <w:p>
+      <w:pPr>
+        <w:pStyle w:val="HTMLPreformatted"/>
+        <w:shd w:val="clear" w:color="auto" w:fill="FFFFFF"/>
         <w:rPr>
           <w:noProof/>
-        </w:rPr>
-        <w:lastRenderedPageBreak/>
+          <w14:ligatures w14:val="standardContextual"/>
+        </w:rPr>
+      </w:pPr>
+    </w:p>
+    <w:p>
+      <w:pPr>
+        <w:pStyle w:val="Heading3"/>
+        <w:shd w:val="clear" w:color="auto" w:fill="FFFFFF"/>
+        <w:spacing w:before="0"/>
+        <w:rPr>
+          <w:rFonts w:ascii="Segoe UI" w:hAnsi="Segoe UI" w:cs="Segoe UI"/>
+          <w:color w:val="1F2328"/>
+          <w:sz w:val="20"/>
+        </w:rPr>
+      </w:pPr>
+      <w:bookmarkStart w:id="23" w:name="_Toc171966126"/>
+      <w:r>
+        <w:rPr>
+          <w:rFonts w:ascii="Segoe UI" w:hAnsi="Segoe UI" w:cs="Segoe UI"/>
+          <w:color w:val="1F2328"/>
+          <w:sz w:val="20"/>
+        </w:rPr>
+        <w:t>Melihat remote origin main branch pada setingan project</w:t>
+      </w:r>
+      <w:bookmarkEnd w:id="23"/>
+    </w:p>
+    <w:p>
+      <w:pPr>
+        <w:pStyle w:val="HTMLPreformatted"/>
+        <w:shd w:val="clear" w:color="auto" w:fill="FFFFFF"/>
+        <w:rPr>
+          <w:rFonts w:ascii="Segoe UI" w:eastAsiaTheme="majorEastAsia" w:hAnsi="Segoe UI" w:cs="Segoe UI"/>
+          <w:color w:val="1F2328"/>
+        </w:rPr>
+      </w:pPr>
+      <w:r>
+        <w:rPr>
+          <w:noProof/>
+          <w14:ligatures w14:val="standardContextual"/>
+        </w:rPr>
         <w:drawing>
-          <wp:inline distT="0" distB="0" distL="0" distR="0" wp14:anchorId="372361DE" wp14:editId="1B533E87">
-            <wp:extent cx="5417389" cy="3180390"/>
-            <wp:effectExtent l="0" t="0" r="0" b="1270"/>
-            <wp:docPr id="77" name="Picture 77"/>
+          <wp:inline distT="0" distB="0" distL="0" distR="0" wp14:anchorId="70390C86" wp14:editId="7D5C4BE1">
+            <wp:extent cx="3711232" cy="1089329"/>
+            <wp:effectExtent l="0" t="0" r="3810" b="0"/>
+            <wp:docPr id="85" name="Picture 85"/>
             <wp:cNvGraphicFramePr>
               <a:graphicFrameLocks xmlns:a="http://schemas.openxmlformats.org/drawingml/2006/main" noChangeAspect="1"/>
             </wp:cNvGraphicFramePr>
@@ -5971,7 +6960,7 @@
                   <pic:spPr>
                     <a:xfrm>
                       <a:off x="0" y="0"/>
-                      <a:ext cx="5419156" cy="3181427"/>
+                      <a:ext cx="3725876" cy="1093627"/>
                     </a:xfrm>
                     <a:prstGeom prst="rect">
                       <a:avLst/>
@@ -5983,214 +6972,114 @@
           </wp:inline>
         </w:drawing>
       </w:r>
-    </w:p>
-    <w:p>
-      <w:pPr>
-        <w:rPr>
-          <w:b/>
-          <w:bCs/>
-          <w:color w:val="323130"/>
-          <w:sz w:val="30"/>
-        </w:rPr>
-      </w:pPr>
-    </w:p>
-    <w:p>
-      <w:pPr>
-        <w:pStyle w:val="ListParagraph"/>
-        <w:numPr>
-          <w:ilvl w:val="0"/>
-          <w:numId w:val="40"/>
-        </w:numPr>
-        <w:ind w:left="284" w:hanging="294"/>
-        <w:contextualSpacing w:val="0"/>
-        <w:rPr>
-          <w:rFonts w:asciiTheme="minorHAnsi" w:eastAsiaTheme="minorHAnsi" w:hAnsiTheme="minorHAnsi" w:cstheme="minorBidi"/>
-          <w:b/>
-          <w:sz w:val="22"/>
-          <w:szCs w:val="22"/>
-        </w:rPr>
-      </w:pPr>
-      <w:r>
-        <w:rPr>
-          <w:rFonts w:asciiTheme="minorHAnsi" w:hAnsiTheme="minorHAnsi" w:cstheme="minorBidi"/>
-          <w:b/>
-          <w:sz w:val="22"/>
-          <w:szCs w:val="22"/>
-        </w:rPr>
-        <w:t xml:space="preserve">Git </w:t>
-      </w:r>
-      <w:r>
-        <w:rPr>
-          <w:b/>
-        </w:rPr>
-        <w:t>log</w:t>
-      </w:r>
-    </w:p>
-    <w:p>
-      <w:pPr>
-        <w:rPr>
-          <w:rFonts w:ascii="Consolas" w:hAnsi="Consolas" w:cs="Consolas"/>
-          <w:sz w:val="20"/>
-          <w:szCs w:val="20"/>
-        </w:rPr>
-      </w:pPr>
-    </w:p>
-    <w:p>
-      <w:pPr>
-        <w:ind w:left="284"/>
-        <w:rPr>
-          <w:rFonts w:ascii="Consolas" w:hAnsi="Consolas" w:cs="Consolas"/>
-          <w:sz w:val="20"/>
-          <w:szCs w:val="20"/>
-        </w:rPr>
-      </w:pPr>
-      <w:r>
-        <w:rPr>
-          <w:rFonts w:ascii="Consolas" w:hAnsi="Consolas" w:cs="Consolas"/>
-          <w:sz w:val="20"/>
-          <w:szCs w:val="20"/>
-        </w:rPr>
-        <w:t>Mel</w:t>
-      </w:r>
-      <w:r>
-        <w:rPr>
-          <w:rFonts w:ascii="Consolas" w:hAnsi="Consolas" w:cs="Consolas"/>
-          <w:sz w:val="20"/>
-          <w:szCs w:val="20"/>
-        </w:rPr>
-        <w:t xml:space="preserve">akukan </w:t>
-      </w:r>
-      <w:r>
-        <w:rPr>
-          <w:rFonts w:ascii="Consolas" w:hAnsi="Consolas" w:cs="Consolas"/>
-          <w:sz w:val="20"/>
-          <w:szCs w:val="20"/>
-        </w:rPr>
-        <w:t>git log . untuk melihat/check update file project kita ke github</w:t>
-      </w:r>
-      <w:r>
-        <w:rPr>
-          <w:rFonts w:ascii="Consolas" w:hAnsi="Consolas" w:cs="Consolas"/>
-          <w:sz w:val="20"/>
-          <w:szCs w:val="20"/>
-        </w:rPr>
-        <w:t>.</w:t>
-      </w:r>
-    </w:p>
-    <w:p>
-      <w:pPr>
-        <w:ind w:left="284"/>
-        <w:rPr>
-          <w:rFonts w:ascii="Consolas" w:hAnsi="Consolas" w:cs="Consolas"/>
-          <w:sz w:val="20"/>
-          <w:szCs w:val="20"/>
-        </w:rPr>
-      </w:pPr>
-    </w:p>
-    <w:p>
-      <w:pPr>
-        <w:shd w:val="clear" w:color="auto" w:fill="FFE599" w:themeFill="accent4" w:themeFillTint="66"/>
-        <w:ind w:left="284"/>
-        <w:rPr>
-          <w:rFonts w:ascii="Consolas" w:hAnsi="Consolas" w:cs="Consolas"/>
-          <w:sz w:val="20"/>
-          <w:szCs w:val="20"/>
-        </w:rPr>
-      </w:pPr>
-      <w:r>
-        <w:rPr>
-          <w:rFonts w:ascii="Consolas" w:hAnsi="Consolas" w:cs="Consolas"/>
-          <w:sz w:val="20"/>
-          <w:szCs w:val="20"/>
-        </w:rPr>
-        <w:t xml:space="preserve">git </w:t>
-      </w:r>
-      <w:r>
-        <w:rPr>
-          <w:rFonts w:ascii="Consolas" w:hAnsi="Consolas" w:cs="Consolas"/>
-          <w:sz w:val="20"/>
-          <w:szCs w:val="20"/>
-        </w:rPr>
-        <w:t>log.</w:t>
-      </w:r>
-    </w:p>
-    <w:p>
-      <w:pPr>
-        <w:ind w:left="284"/>
-        <w:rPr>
-          <w:color w:val="323130"/>
-          <w:sz w:val="30"/>
-        </w:rPr>
-      </w:pPr>
+      <w:r>
+        <w:rPr>
+          <w:rFonts w:ascii="Segoe UI" w:hAnsi="Segoe UI" w:cs="Segoe UI"/>
+          <w:color w:val="1F2328"/>
+        </w:rPr>
+        <w:br w:type="page"/>
+      </w:r>
     </w:p>
     <w:p>
       <w:pPr>
         <w:pStyle w:val="Heading3"/>
         <w:shd w:val="clear" w:color="auto" w:fill="FFFFFF"/>
         <w:spacing w:before="0"/>
-        <w:ind w:left="284"/>
         <w:rPr>
           <w:rFonts w:ascii="Segoe UI" w:hAnsi="Segoe UI" w:cs="Segoe UI"/>
           <w:color w:val="1F2328"/>
           <w:sz w:val="20"/>
         </w:rPr>
       </w:pPr>
-      <w:bookmarkStart w:id="13" w:name="_Toc171966116"/>
+      <w:bookmarkStart w:id="24" w:name="_Toc171966127"/>
       <w:r>
         <w:rPr>
           <w:rFonts w:ascii="Segoe UI" w:hAnsi="Segoe UI" w:cs="Segoe UI"/>
           <w:color w:val="1F2328"/>
           <w:sz w:val="20"/>
         </w:rPr>
-        <w:t>Agar lebih efektif dan effisien kita dapat menggunakan extensi git lens yang sudah terinstal di vs code.</w:t>
-      </w:r>
-      <w:bookmarkEnd w:id="13"/>
-    </w:p>
-    <w:p>
-      <w:pPr>
-        <w:pStyle w:val="Heading3"/>
-        <w:shd w:val="clear" w:color="auto" w:fill="FFFFFF"/>
-        <w:spacing w:before="0"/>
-        <w:ind w:left="284"/>
+        <w:lastRenderedPageBreak/>
+        <w:t xml:space="preserve">Melakukan singkronisasi pada menu </w:t>
+      </w:r>
+      <w:r>
+        <w:rPr>
+          <w:rFonts w:ascii="Segoe UI" w:hAnsi="Segoe UI" w:cs="Segoe UI"/>
+          <w:b/>
+          <w:color w:val="FF0000"/>
+          <w:sz w:val="20"/>
+        </w:rPr>
+        <w:t>Repository</w:t>
+      </w:r>
+      <w:r>
+        <w:rPr>
+          <w:rFonts w:ascii="Segoe UI" w:hAnsi="Segoe UI" w:cs="Segoe UI"/>
+          <w:color w:val="FF0000"/>
+          <w:sz w:val="20"/>
+        </w:rPr>
+        <w:t xml:space="preserve"> </w:t>
+      </w:r>
+      <w:r>
         <w:rPr>
           <w:rFonts w:ascii="Segoe UI" w:hAnsi="Segoe UI" w:cs="Segoe UI"/>
           <w:color w:val="1F2328"/>
           <w:sz w:val="20"/>
         </w:rPr>
-      </w:pPr>
-      <w:bookmarkStart w:id="14" w:name="_Toc171966117"/>
+        <w:t xml:space="preserve">di bagian </w:t>
+      </w:r>
+      <w:r>
+        <w:rPr>
+          <w:rFonts w:ascii="Segoe UI" w:hAnsi="Segoe UI" w:cs="Segoe UI"/>
+          <w:b/>
+          <w:color w:val="FF0000"/>
+          <w:sz w:val="20"/>
+        </w:rPr>
+        <w:t>Source Control</w:t>
+      </w:r>
+      <w:r>
+        <w:rPr>
+          <w:rFonts w:ascii="Segoe UI" w:hAnsi="Segoe UI" w:cs="Segoe UI"/>
+          <w:color w:val="FF0000"/>
+          <w:sz w:val="20"/>
+        </w:rPr>
+        <w:t xml:space="preserve">  </w:t>
+      </w:r>
       <w:r>
         <w:rPr>
           <w:rFonts w:ascii="Segoe UI" w:hAnsi="Segoe UI" w:cs="Segoe UI"/>
           <w:color w:val="1F2328"/>
           <w:sz w:val="20"/>
         </w:rPr>
-        <w:t>Namun kita bisa juga langsung mengecek ke repository kita di github. Yaitu dengan mengklik bagian commit.</w:t>
-      </w:r>
-      <w:bookmarkEnd w:id="14"/>
-      <w:r>
-        <w:rPr>
-          <w:rFonts w:ascii="Segoe UI" w:hAnsi="Segoe UI" w:cs="Segoe UI"/>
+        <w:t>project</w:t>
+      </w:r>
+      <w:bookmarkEnd w:id="24"/>
+    </w:p>
+    <w:p>
+      <w:pPr>
+        <w:pStyle w:val="HTMLPreformatted"/>
+        <w:shd w:val="clear" w:color="auto" w:fill="FFFFFF"/>
+        <w:rPr>
           <w:color w:val="1F2328"/>
-          <w:sz w:val="20"/>
-        </w:rPr>
-        <w:t xml:space="preserve"> </w:t>
-      </w:r>
-    </w:p>
-    <w:p/>
-    <w:p>
-      <w:pPr>
-        <w:ind w:left="284"/>
+          <w:sz w:val="16"/>
+        </w:rPr>
+      </w:pPr>
+    </w:p>
+    <w:p>
+      <w:pPr>
+        <w:ind w:left="-567"/>
+        <w:rPr>
+          <w:sz w:val="22"/>
+        </w:rPr>
       </w:pPr>
       <w:r>
         <w:rPr>
           <w:noProof/>
+          <w14:ligatures w14:val="standardContextual"/>
         </w:rPr>
         <w:drawing>
-          <wp:inline distT="0" distB="0" distL="0" distR="0" wp14:anchorId="1C063898" wp14:editId="5E474CBC">
-            <wp:extent cx="5329669" cy="2313830"/>
-            <wp:effectExtent l="0" t="0" r="4445" b="0"/>
-            <wp:docPr id="78" name="Picture 78"/>
+          <wp:inline distT="0" distB="0" distL="0" distR="0" wp14:anchorId="04CD4985" wp14:editId="2090E8C0">
+            <wp:extent cx="6222215" cy="3498574"/>
+            <wp:effectExtent l="0" t="0" r="7620" b="6985"/>
+            <wp:docPr id="84" name="Picture 84"/>
             <wp:cNvGraphicFramePr>
               <a:graphicFrameLocks xmlns:a="http://schemas.openxmlformats.org/drawingml/2006/main" noChangeAspect="1"/>
             </wp:cNvGraphicFramePr>
@@ -6210,7 +7099,7 @@
                   <pic:spPr>
                     <a:xfrm>
                       <a:off x="0" y="0"/>
-                      <a:ext cx="5329669" cy="2313830"/>
+                      <a:ext cx="6228047" cy="3501853"/>
                     </a:xfrm>
                     <a:prstGeom prst="rect">
                       <a:avLst/>
@@ -6224,31 +7113,75 @@
       </w:r>
     </w:p>
     <w:p>
-      <w:r>
-        <w:br w:type="page"/>
-      </w:r>
-    </w:p>
-    <w:p>
-      <w:r>
+      <w:pPr>
+        <w:pStyle w:val="Heading3"/>
+        <w:shd w:val="clear" w:color="auto" w:fill="FFFFFF"/>
+        <w:spacing w:before="0"/>
         <w:rPr>
           <w:rFonts w:ascii="Segoe UI" w:hAnsi="Segoe UI" w:cs="Segoe UI"/>
           <w:color w:val="1F2328"/>
           <w:sz w:val="20"/>
         </w:rPr>
-        <w:lastRenderedPageBreak/>
-        <w:t>Dengan menggunakan git log di comand prompt dapat pula ita lihat riwayat commit yang telah kita lakukan</w:t>
-      </w:r>
-    </w:p>
-    <w:p>
+      </w:pPr>
+      <w:bookmarkStart w:id="25" w:name="_Toc171966128"/>
+      <w:r>
+        <w:rPr>
+          <w:rFonts w:ascii="Segoe UI" w:hAnsi="Segoe UI" w:cs="Segoe UI"/>
+          <w:color w:val="1F2328"/>
+          <w:sz w:val="20"/>
+        </w:rPr>
+        <w:t>Perubahan repository</w:t>
+      </w:r>
+      <w:r>
+        <w:rPr>
+          <w:rFonts w:ascii="Segoe UI" w:hAnsi="Segoe UI" w:cs="Segoe UI"/>
+          <w:color w:val="FF0000"/>
+          <w:sz w:val="20"/>
+        </w:rPr>
+        <w:t xml:space="preserve">  </w:t>
+      </w:r>
+      <w:r>
+        <w:rPr>
+          <w:rFonts w:ascii="Segoe UI" w:hAnsi="Segoe UI" w:cs="Segoe UI"/>
+          <w:color w:val="1F2328"/>
+          <w:sz w:val="20"/>
+        </w:rPr>
+        <w:t>project</w:t>
+      </w:r>
+      <w:r>
+        <w:rPr>
+          <w:rFonts w:ascii="Segoe UI" w:hAnsi="Segoe UI" w:cs="Segoe UI"/>
+          <w:color w:val="1F2328"/>
+          <w:sz w:val="20"/>
+        </w:rPr>
+        <w:t xml:space="preserve"> dapat dilihat pada github</w:t>
+      </w:r>
+      <w:bookmarkEnd w:id="25"/>
+    </w:p>
+    <w:p>
+      <w:pPr>
+        <w:ind w:left="-567"/>
+        <w:rPr>
+          <w:sz w:val="22"/>
+        </w:rPr>
+      </w:pPr>
+    </w:p>
+    <w:p>
+      <w:pPr>
+        <w:rPr>
+          <w:sz w:val="22"/>
+        </w:rPr>
+      </w:pPr>
       <w:r>
         <w:rPr>
           <w:noProof/>
+          <w14:ligatures w14:val="standardContextual"/>
         </w:rPr>
         <w:drawing>
-          <wp:inline distT="0" distB="0" distL="0" distR="0" wp14:anchorId="1BE22285" wp14:editId="1E7FCB63">
-            <wp:extent cx="4400856" cy="2743200"/>
-            <wp:effectExtent l="0" t="0" r="0" b="0"/>
-            <wp:docPr id="79" name="Picture 79"/>
+          <wp:inline distT="0" distB="0" distL="0" distR="0" wp14:anchorId="3172E7E7" wp14:editId="72C2EED1">
+            <wp:extent cx="4190338" cy="3519739"/>
+            <wp:effectExtent l="0" t="0" r="1270" b="5080"/>
+            <wp:docPr id="86" name="Picture 86"/>
             <wp:cNvGraphicFramePr>
               <a:graphicFrameLocks xmlns:a="http://schemas.openxmlformats.org/drawingml/2006/main" noChangeAspect="1"/>
             </wp:cNvGraphicFramePr>
@@ -6268,7 +7201,7 @@
                   <pic:spPr>
                     <a:xfrm>
                       <a:off x="0" y="0"/>
-                      <a:ext cx="4402241" cy="2744063"/>
+                      <a:ext cx="4195715" cy="3524256"/>
                     </a:xfrm>
                     <a:prstGeom prst="rect">
                       <a:avLst/>
@@ -6281,7 +7214,141 @@
         </w:drawing>
       </w:r>
     </w:p>
-    <w:p/>
+    <w:p>
+      <w:pPr>
+        <w:rPr>
+          <w:sz w:val="22"/>
+        </w:rPr>
+      </w:pPr>
+    </w:p>
+    <w:p>
+      <w:pPr>
+        <w:rPr>
+          <w:sz w:val="22"/>
+        </w:rPr>
+      </w:pPr>
+    </w:p>
+    <w:p>
+      <w:pPr>
+        <w:rPr>
+          <w:sz w:val="22"/>
+        </w:rPr>
+      </w:pPr>
+    </w:p>
+    <w:p>
+      <w:pPr>
+        <w:spacing w:after="160" w:line="259" w:lineRule="auto"/>
+        <w:rPr>
+          <w:sz w:val="22"/>
+        </w:rPr>
+      </w:pPr>
+      <w:r>
+        <w:rPr>
+          <w:sz w:val="22"/>
+        </w:rPr>
+        <w:br w:type="page"/>
+      </w:r>
+    </w:p>
+    <w:p>
+      <w:pPr>
+        <w:rPr>
+          <w:sz w:val="22"/>
+        </w:rPr>
+      </w:pPr>
+    </w:p>
+    <w:p>
+      <w:pPr>
+        <w:pStyle w:val="Heading2"/>
+        <w:spacing w:line="240" w:lineRule="auto"/>
+        <w:ind w:left="284" w:hanging="284"/>
+        <w:contextualSpacing w:val="0"/>
+        <w:rPr>
+          <w:sz w:val="22"/>
+        </w:rPr>
+      </w:pPr>
+      <w:bookmarkStart w:id="26" w:name="_Toc171966129"/>
+      <w:r>
+        <w:rPr>
+          <w:sz w:val="22"/>
+        </w:rPr>
+        <w:t>Git Ignore</w:t>
+      </w:r>
+      <w:bookmarkEnd w:id="26"/>
+    </w:p>
+    <w:p>
+      <w:pPr>
+        <w:ind w:left="284"/>
+        <w:jc w:val="both"/>
+      </w:pPr>
+      <w:r>
+        <w:t>Git ignore adalah file yang ditinggalkan saat</w:t>
+      </w:r>
+      <w:r>
+        <w:t xml:space="preserve"> mengupdate/singkronisasi di github.</w:t>
+      </w:r>
+      <w:r>
+        <w:t xml:space="preserve"> Artinya file ini tidak akan ikut terupdate ke github.</w:t>
+      </w:r>
+    </w:p>
+    <w:p>
+      <w:pPr>
+        <w:ind w:left="284"/>
+        <w:jc w:val="both"/>
+      </w:pPr>
+    </w:p>
+    <w:p>
+      <w:pPr>
+        <w:pStyle w:val="ListParagraph"/>
+        <w:numPr>
+          <w:ilvl w:val="0"/>
+          <w:numId w:val="41"/>
+        </w:numPr>
+        <w:ind w:left="284" w:hanging="284"/>
+        <w:contextualSpacing w:val="0"/>
+        <w:rPr>
+          <w:rFonts w:asciiTheme="minorHAnsi" w:eastAsiaTheme="minorHAnsi" w:hAnsiTheme="minorHAnsi" w:cstheme="minorBidi"/>
+          <w:b/>
+          <w:sz w:val="22"/>
+          <w:szCs w:val="22"/>
+        </w:rPr>
+      </w:pPr>
+      <w:r>
+        <w:rPr>
+          <w:rFonts w:asciiTheme="minorHAnsi" w:hAnsiTheme="minorHAnsi" w:cstheme="minorBidi"/>
+          <w:b/>
+          <w:sz w:val="22"/>
+          <w:szCs w:val="22"/>
+        </w:rPr>
+        <w:t xml:space="preserve">Menambahkan </w:t>
+      </w:r>
+      <w:r>
+        <w:rPr>
+          <w:rFonts w:asciiTheme="minorHAnsi" w:hAnsiTheme="minorHAnsi" w:cstheme="minorBidi"/>
+          <w:b/>
+          <w:sz w:val="22"/>
+          <w:szCs w:val="22"/>
+        </w:rPr>
+        <w:t xml:space="preserve">File di </w:t>
+      </w:r>
+      <w:r>
+        <w:rPr>
+          <w:rFonts w:asciiTheme="minorHAnsi" w:hAnsiTheme="minorHAnsi" w:cstheme="minorBidi"/>
+          <w:b/>
+          <w:sz w:val="22"/>
+          <w:szCs w:val="22"/>
+        </w:rPr>
+        <w:t>Git Ignore</w:t>
+      </w:r>
+    </w:p>
+    <w:p>
+      <w:pPr>
+        <w:rPr>
+          <w:rFonts w:ascii="Consolas" w:hAnsi="Consolas" w:cs="Consolas"/>
+          <w:sz w:val="20"/>
+          <w:szCs w:val="20"/>
+        </w:rPr>
+      </w:pPr>
+    </w:p>
     <w:p>
       <w:pPr>
         <w:pStyle w:val="Heading3"/>
@@ -6289,50 +7356,44 @@
         <w:spacing w:before="0"/>
         <w:ind w:left="284"/>
         <w:rPr>
+          <w:color w:val="323130"/>
+          <w:sz w:val="30"/>
+        </w:rPr>
+      </w:pPr>
+      <w:bookmarkStart w:id="27" w:name="_Toc171966130"/>
+      <w:r>
+        <w:rPr>
           <w:rFonts w:ascii="Segoe UI" w:hAnsi="Segoe UI" w:cs="Segoe UI"/>
           <w:color w:val="1F2328"/>
           <w:sz w:val="20"/>
         </w:rPr>
-      </w:pPr>
-      <w:bookmarkStart w:id="15" w:name="_Toc171966118"/>
-      <w:r>
-        <w:rPr>
-          <w:rFonts w:ascii="Segoe UI" w:hAnsi="Segoe UI" w:cs="Segoe UI"/>
-          <w:color w:val="1F2328"/>
-          <w:sz w:val="20"/>
-        </w:rPr>
-        <w:t xml:space="preserve">Di menu commit </w:t>
-      </w:r>
-      <w:r>
-        <w:rPr>
-          <w:rFonts w:ascii="Segoe UI" w:hAnsi="Segoe UI" w:cs="Segoe UI"/>
-          <w:color w:val="1F2328"/>
-          <w:sz w:val="20"/>
-        </w:rPr>
-        <w:t xml:space="preserve">pada github </w:t>
-      </w:r>
-      <w:r>
-        <w:rPr>
-          <w:rFonts w:ascii="Segoe UI" w:hAnsi="Segoe UI" w:cs="Segoe UI"/>
-          <w:color w:val="1F2328"/>
-          <w:sz w:val="20"/>
-        </w:rPr>
-        <w:t>kita dapat juga melihat riwayat dan jumlah commit yang pernah kita buat, lengkap dengan tanggal dan keterangan dari penamaan commit tersebut.</w:t>
-      </w:r>
-      <w:bookmarkEnd w:id="15"/>
-    </w:p>
-    <w:p/>
-    <w:p/>
-    <w:p>
+        <w:t>Membuat repository baru, kemudian mengikuti comand/prompt yang tersedia</w:t>
+      </w:r>
+      <w:bookmarkEnd w:id="27"/>
+    </w:p>
+    <w:p>
+      <w:pPr>
+        <w:rPr>
+          <w:sz w:val="22"/>
+        </w:rPr>
+      </w:pPr>
+    </w:p>
+    <w:p>
+      <w:pPr>
+        <w:rPr>
+          <w:sz w:val="22"/>
+        </w:rPr>
+      </w:pPr>
       <w:r>
         <w:rPr>
           <w:noProof/>
+          <w14:ligatures w14:val="standardContextual"/>
         </w:rPr>
         <w:drawing>
-          <wp:inline distT="0" distB="0" distL="0" distR="0" wp14:anchorId="04758235" wp14:editId="16274F5B">
-            <wp:extent cx="4408098" cy="2891089"/>
-            <wp:effectExtent l="0" t="0" r="0" b="5080"/>
-            <wp:docPr id="81" name="Picture 81"/>
+          <wp:inline distT="0" distB="0" distL="0" distR="0" wp14:anchorId="3E4F6F03" wp14:editId="3B268728">
+            <wp:extent cx="5904230" cy="3841750"/>
+            <wp:effectExtent l="0" t="0" r="1270" b="6350"/>
+            <wp:docPr id="82" name="Picture 82"/>
             <wp:cNvGraphicFramePr>
               <a:graphicFrameLocks xmlns:a="http://schemas.openxmlformats.org/drawingml/2006/main" noChangeAspect="1"/>
             </wp:cNvGraphicFramePr>
@@ -6352,7 +7413,7 @@
                   <pic:spPr>
                     <a:xfrm>
                       <a:off x="0" y="0"/>
-                      <a:ext cx="4410257" cy="2892505"/>
+                      <a:ext cx="5904230" cy="3841750"/>
                     </a:xfrm>
                     <a:prstGeom prst="rect">
                       <a:avLst/>
@@ -6367,20 +7428,8 @@
     </w:p>
     <w:p>
       <w:pPr>
-        <w:ind w:left="284"/>
-        <w:jc w:val="both"/>
-        <w:rPr>
-          <w:sz w:val="22"/>
-        </w:rPr>
-      </w:pPr>
-    </w:p>
-    <w:p>
-      <w:pPr>
-        <w:rPr>
-          <w:b/>
-          <w:bCs/>
-          <w:color w:val="323130"/>
-          <w:sz w:val="30"/>
+        <w:rPr>
+          <w:sz w:val="22"/>
         </w:rPr>
       </w:pPr>
     </w:p>
@@ -6389,9 +7438,9 @@
         <w:pStyle w:val="ListParagraph"/>
         <w:numPr>
           <w:ilvl w:val="0"/>
-          <w:numId w:val="40"/>
+          <w:numId w:val="41"/>
         </w:numPr>
-        <w:ind w:left="284" w:hanging="294"/>
+        <w:ind w:left="284" w:hanging="284"/>
         <w:contextualSpacing w:val="0"/>
         <w:rPr>
           <w:rFonts w:asciiTheme="minorHAnsi" w:eastAsiaTheme="minorHAnsi" w:hAnsiTheme="minorHAnsi" w:cstheme="minorBidi"/>
@@ -6407,7 +7456,7 @@
           <w:sz w:val="22"/>
           <w:szCs w:val="22"/>
         </w:rPr>
-        <w:t>Menghapus Konfigurasi global remote</w:t>
+        <w:t>Menghapus File di Git Ignore</w:t>
       </w:r>
     </w:p>
     <w:p>
@@ -6426,240 +7475,32 @@
         <w:spacing w:before="0"/>
         <w:ind w:left="284"/>
         <w:rPr>
+          <w:color w:val="323130"/>
+          <w:sz w:val="30"/>
+        </w:rPr>
+      </w:pPr>
+      <w:bookmarkStart w:id="28" w:name="_Toc171966131"/>
+      <w:r>
+        <w:rPr>
           <w:rFonts w:ascii="Segoe UI" w:hAnsi="Segoe UI" w:cs="Segoe UI"/>
           <w:color w:val="1F2328"/>
           <w:sz w:val="20"/>
         </w:rPr>
-      </w:pPr>
-      <w:bookmarkStart w:id="16" w:name="_Toc171966119"/>
-      <w:r>
-        <w:rPr>
-          <w:rFonts w:ascii="Segoe UI" w:hAnsi="Segoe UI" w:cs="Segoe UI"/>
-          <w:color w:val="1F2328"/>
-          <w:sz w:val="20"/>
-        </w:rPr>
-        <w:t>Menghapus configurasi username</w:t>
-      </w:r>
-      <w:bookmarkEnd w:id="16"/>
-    </w:p>
-    <w:p>
-      <w:pPr>
-        <w:ind w:left="284"/>
-        <w:rPr>
-          <w:rFonts w:ascii="Consolas" w:hAnsi="Consolas" w:cs="Consolas"/>
-          <w:sz w:val="20"/>
-          <w:szCs w:val="20"/>
-        </w:rPr>
-      </w:pPr>
-    </w:p>
-    <w:p>
-      <w:pPr>
-        <w:shd w:val="clear" w:color="auto" w:fill="FFE599" w:themeFill="accent4" w:themeFillTint="66"/>
-        <w:ind w:left="284"/>
-        <w:rPr>
-          <w:rFonts w:ascii="Consolas" w:hAnsi="Consolas" w:cs="Consolas"/>
-          <w:sz w:val="20"/>
-          <w:szCs w:val="20"/>
-        </w:rPr>
-      </w:pPr>
-      <w:r>
-        <w:rPr>
-          <w:rFonts w:ascii="Consolas" w:hAnsi="Consolas" w:cs="Consolas"/>
-          <w:sz w:val="20"/>
-          <w:szCs w:val="20"/>
-        </w:rPr>
-        <w:t>git config --global --replace-all user.name "FName LName"</w:t>
-      </w:r>
-    </w:p>
-    <w:p>
-      <w:pPr>
-        <w:shd w:val="clear" w:color="auto" w:fill="FFE599" w:themeFill="accent4" w:themeFillTint="66"/>
-        <w:ind w:left="284"/>
-        <w:rPr>
-          <w:rFonts w:ascii="Consolas" w:hAnsi="Consolas" w:cs="Consolas"/>
-          <w:sz w:val="20"/>
-          <w:szCs w:val="20"/>
-        </w:rPr>
-      </w:pPr>
-      <w:r>
-        <w:rPr>
-          <w:rFonts w:ascii="Consolas" w:hAnsi="Consolas" w:cs="Consolas"/>
-          <w:sz w:val="20"/>
-          <w:szCs w:val="20"/>
-        </w:rPr>
-        <w:t>git config --global --replace-all user.name "</w:t>
-      </w:r>
-      <w:r>
-        <w:rPr>
-          <w:rFonts w:ascii="Consolas" w:hAnsi="Consolas" w:cs="Consolas"/>
-          <w:sz w:val="20"/>
-          <w:szCs w:val="20"/>
-        </w:rPr>
-        <w:t>abangmuslim</w:t>
-      </w:r>
-      <w:r>
-        <w:rPr>
-          <w:rFonts w:ascii="Consolas" w:hAnsi="Consolas" w:cs="Consolas"/>
-          <w:sz w:val="20"/>
-          <w:szCs w:val="20"/>
-        </w:rPr>
-        <w:t>"</w:t>
-      </w:r>
-    </w:p>
-    <w:p>
-      <w:pPr>
-        <w:pStyle w:val="Heading3"/>
-        <w:shd w:val="clear" w:color="auto" w:fill="FFFFFF"/>
-        <w:spacing w:before="0"/>
-        <w:ind w:left="284"/>
-        <w:rPr>
-          <w:rFonts w:ascii="Segoe UI" w:hAnsi="Segoe UI" w:cs="Segoe UI"/>
-          <w:color w:val="1F2328"/>
-          <w:sz w:val="20"/>
-        </w:rPr>
-      </w:pPr>
-      <w:bookmarkStart w:id="17" w:name="_Toc171966120"/>
-      <w:r>
-        <w:rPr>
-          <w:rFonts w:ascii="Segoe UI" w:hAnsi="Segoe UI" w:cs="Segoe UI"/>
-          <w:color w:val="1F2328"/>
-          <w:sz w:val="20"/>
-        </w:rPr>
-        <w:t>Menghapus configurasi email</w:t>
-      </w:r>
-      <w:bookmarkEnd w:id="17"/>
-    </w:p>
-    <w:p>
-      <w:pPr>
-        <w:shd w:val="clear" w:color="auto" w:fill="FFE599" w:themeFill="accent4" w:themeFillTint="66"/>
-        <w:ind w:left="284"/>
-        <w:rPr>
-          <w:rFonts w:ascii="Consolas" w:hAnsi="Consolas" w:cs="Consolas"/>
-          <w:sz w:val="20"/>
-          <w:szCs w:val="20"/>
-        </w:rPr>
-      </w:pPr>
-      <w:r>
-        <w:rPr>
-          <w:rFonts w:ascii="Consolas" w:hAnsi="Consolas" w:cs="Consolas"/>
-          <w:sz w:val="20"/>
-          <w:szCs w:val="20"/>
-        </w:rPr>
-        <w:t>git config --global --replace-all user.</w:t>
-      </w:r>
-      <w:r>
-        <w:rPr>
-          <w:rFonts w:ascii="Consolas" w:hAnsi="Consolas" w:cs="Consolas"/>
-          <w:sz w:val="20"/>
-          <w:szCs w:val="20"/>
-        </w:rPr>
-        <w:t>e</w:t>
-      </w:r>
-      <w:r>
-        <w:rPr>
-          <w:rFonts w:ascii="Consolas" w:hAnsi="Consolas" w:cs="Consolas"/>
-          <w:sz w:val="20"/>
-          <w:szCs w:val="20"/>
-        </w:rPr>
-        <w:t xml:space="preserve">mail </w:t>
-      </w:r>
-      <w:hyperlink r:id="rId49" w:history="1">
-        <w:r>
-          <w:rPr>
-            <w:rStyle w:val="Hyperlink"/>
-            <w:rFonts w:ascii="Consolas" w:hAnsi="Consolas" w:cs="Consolas"/>
-            <w:sz w:val="20"/>
-            <w:szCs w:val="20"/>
-          </w:rPr>
-          <w:t>email-id@domain.com</w:t>
-        </w:r>
-      </w:hyperlink>
-    </w:p>
-    <w:p>
-      <w:pPr>
-        <w:shd w:val="clear" w:color="auto" w:fill="FFE599" w:themeFill="accent4" w:themeFillTint="66"/>
-        <w:ind w:left="284"/>
-        <w:rPr>
-          <w:rFonts w:ascii="Consolas" w:hAnsi="Consolas" w:cs="Consolas"/>
-          <w:sz w:val="20"/>
-          <w:szCs w:val="20"/>
-        </w:rPr>
-      </w:pPr>
-      <w:r>
-        <w:rPr>
-          <w:rFonts w:ascii="Consolas" w:hAnsi="Consolas" w:cs="Consolas"/>
-          <w:sz w:val="20"/>
-          <w:szCs w:val="20"/>
-        </w:rPr>
-        <w:t>git config --global --replace-all user.</w:t>
-      </w:r>
-      <w:r>
-        <w:rPr>
-          <w:rFonts w:ascii="Consolas" w:hAnsi="Consolas" w:cs="Consolas"/>
-          <w:sz w:val="20"/>
-          <w:szCs w:val="20"/>
-        </w:rPr>
-        <w:t>e</w:t>
-      </w:r>
-      <w:r>
-        <w:rPr>
-          <w:rFonts w:ascii="Consolas" w:hAnsi="Consolas" w:cs="Consolas"/>
-          <w:sz w:val="20"/>
-          <w:szCs w:val="20"/>
-        </w:rPr>
-        <w:t>mail "</w:t>
-      </w:r>
-      <w:r>
-        <w:rPr>
-          <w:rFonts w:ascii="Consolas" w:hAnsi="Consolas" w:cs="Consolas"/>
-          <w:sz w:val="20"/>
-          <w:szCs w:val="20"/>
-        </w:rPr>
-        <w:t>abangmuslimtamiang</w:t>
-      </w:r>
-      <w:r>
-        <w:rPr>
-          <w:rFonts w:ascii="Consolas" w:hAnsi="Consolas" w:cs="Consolas"/>
-          <w:sz w:val="20"/>
-          <w:szCs w:val="20"/>
-        </w:rPr>
-        <w:t>@</w:t>
-      </w:r>
-      <w:r>
-        <w:rPr>
-          <w:rFonts w:ascii="Consolas" w:hAnsi="Consolas" w:cs="Consolas"/>
-          <w:sz w:val="20"/>
-          <w:szCs w:val="20"/>
-        </w:rPr>
-        <w:t>gmail</w:t>
-      </w:r>
-      <w:r>
-        <w:rPr>
-          <w:rFonts w:ascii="Consolas" w:hAnsi="Consolas" w:cs="Consolas"/>
-          <w:sz w:val="20"/>
-          <w:szCs w:val="20"/>
-        </w:rPr>
-        <w:t>.com"</w:t>
-      </w:r>
-    </w:p>
-    <w:p>
-      <w:pPr>
-        <w:shd w:val="clear" w:color="auto" w:fill="FFE599" w:themeFill="accent4" w:themeFillTint="66"/>
-        <w:ind w:left="284"/>
-        <w:rPr>
-          <w:rFonts w:ascii="Consolas" w:hAnsi="Consolas" w:cs="Consolas"/>
-          <w:sz w:val="20"/>
-          <w:szCs w:val="20"/>
-        </w:rPr>
-      </w:pPr>
-    </w:p>
-    <w:p>
-      <w:pPr>
-        <w:ind w:left="284"/>
-        <w:rPr>
-          <w:rFonts w:ascii="Consolas" w:hAnsi="Consolas" w:cs="Consolas"/>
-          <w:sz w:val="20"/>
-          <w:szCs w:val="20"/>
+        <w:t>Membuat repository baru, kemudian mengikuti comand/prompt yang tersedia</w:t>
+      </w:r>
+      <w:bookmarkEnd w:id="28"/>
+    </w:p>
+    <w:p>
+      <w:pPr>
+        <w:rPr>
+          <w:sz w:val="22"/>
+        </w:rPr>
+      </w:pPr>
+    </w:p>
+    <w:p>
+      <w:pPr>
+        <w:rPr>
+          <w:sz w:val="22"/>
         </w:rPr>
       </w:pPr>
       <w:r>
@@ -6669,10 +7510,10 @@
         </w:rPr>
         <w:lastRenderedPageBreak/>
         <w:drawing>
-          <wp:inline distT="0" distB="0" distL="0" distR="0" wp14:anchorId="650E4D6B" wp14:editId="626F7A66">
-            <wp:extent cx="3456749" cy="1938055"/>
-            <wp:effectExtent l="0" t="0" r="0" b="5080"/>
-            <wp:docPr id="2" name="Picture 2"/>
+          <wp:inline distT="0" distB="0" distL="0" distR="0" wp14:anchorId="4E505B5C" wp14:editId="7BCDC511">
+            <wp:extent cx="5904230" cy="3841750"/>
+            <wp:effectExtent l="0" t="0" r="1270" b="6350"/>
+            <wp:docPr id="87" name="Picture 87"/>
             <wp:cNvGraphicFramePr>
               <a:graphicFrameLocks xmlns:a="http://schemas.openxmlformats.org/drawingml/2006/main" noChangeAspect="1"/>
             </wp:cNvGraphicFramePr>
@@ -6684,1178 +7525,7 @@
                     <pic:cNvPicPr/>
                   </pic:nvPicPr>
                   <pic:blipFill>
-                    <a:blip r:embed="rId50"/>
-                    <a:stretch>
-                      <a:fillRect/>
-                    </a:stretch>
-                  </pic:blipFill>
-                  <pic:spPr>
-                    <a:xfrm>
-                      <a:off x="0" y="0"/>
-                      <a:ext cx="3460272" cy="1940030"/>
-                    </a:xfrm>
-                    <a:prstGeom prst="rect">
-                      <a:avLst/>
-                    </a:prstGeom>
-                  </pic:spPr>
-                </pic:pic>
-              </a:graphicData>
-            </a:graphic>
-          </wp:inline>
-        </w:drawing>
-      </w:r>
-    </w:p>
-    <w:p>
-      <w:pPr>
-        <w:pStyle w:val="Heading3"/>
-        <w:shd w:val="clear" w:color="auto" w:fill="FFFFFF"/>
-        <w:spacing w:before="0"/>
-        <w:ind w:left="284"/>
-        <w:rPr>
-          <w:rFonts w:ascii="Segoe UI" w:hAnsi="Segoe UI" w:cs="Segoe UI"/>
-          <w:color w:val="1F2328"/>
-          <w:sz w:val="20"/>
-        </w:rPr>
-      </w:pPr>
-      <w:bookmarkStart w:id="18" w:name="_Toc171966121"/>
-      <w:r>
-        <w:rPr>
-          <w:rFonts w:ascii="Segoe UI" w:hAnsi="Segoe UI" w:cs="Segoe UI"/>
-          <w:color w:val="1F2328"/>
-          <w:sz w:val="20"/>
-        </w:rPr>
-        <w:t>Menghapus configurasi remote origin</w:t>
-      </w:r>
-      <w:bookmarkEnd w:id="18"/>
-    </w:p>
-    <w:p>
-      <w:pPr>
-        <w:ind w:left="284"/>
-        <w:rPr>
-          <w:rFonts w:ascii="Consolas" w:hAnsi="Consolas" w:cs="Consolas"/>
-          <w:sz w:val="20"/>
-          <w:szCs w:val="20"/>
-        </w:rPr>
-      </w:pPr>
-    </w:p>
-    <w:p>
-      <w:pPr>
-        <w:shd w:val="clear" w:color="auto" w:fill="FFE599" w:themeFill="accent4" w:themeFillTint="66"/>
-        <w:ind w:left="284"/>
-        <w:rPr>
-          <w:rFonts w:ascii="Consolas" w:hAnsi="Consolas" w:cs="Consolas"/>
-          <w:sz w:val="20"/>
-          <w:szCs w:val="20"/>
-        </w:rPr>
-      </w:pPr>
-      <w:r>
-        <w:rPr>
-          <w:rFonts w:ascii="Consolas" w:hAnsi="Consolas" w:cs="Consolas"/>
-          <w:sz w:val="20"/>
-          <w:szCs w:val="20"/>
-        </w:rPr>
-        <w:t>git remote remove origin</w:t>
-      </w:r>
-    </w:p>
-    <w:p>
-      <w:pPr>
-        <w:ind w:left="284"/>
-        <w:rPr>
-          <w:rFonts w:ascii="Consolas" w:hAnsi="Consolas" w:cs="Consolas"/>
-          <w:sz w:val="20"/>
-          <w:szCs w:val="20"/>
-        </w:rPr>
-      </w:pPr>
-    </w:p>
-    <w:p>
-      <w:pPr>
-        <w:ind w:left="284"/>
-        <w:rPr>
-          <w:rFonts w:ascii="Consolas" w:hAnsi="Consolas" w:cs="Consolas"/>
-          <w:sz w:val="20"/>
-          <w:szCs w:val="20"/>
-        </w:rPr>
-      </w:pPr>
-    </w:p>
-    <w:p>
-      <w:pPr>
-        <w:shd w:val="clear" w:color="auto" w:fill="FFE599" w:themeFill="accent4" w:themeFillTint="66"/>
-        <w:ind w:left="284"/>
-        <w:rPr>
-          <w:rFonts w:ascii="Consolas" w:hAnsi="Consolas" w:cs="Consolas"/>
-          <w:sz w:val="20"/>
-          <w:szCs w:val="20"/>
-        </w:rPr>
-      </w:pPr>
-      <w:r>
-        <w:rPr>
-          <w:rFonts w:ascii="Consolas" w:hAnsi="Consolas" w:cs="Consolas"/>
-          <w:sz w:val="20"/>
-          <w:szCs w:val="20"/>
-        </w:rPr>
-        <w:t>git remote set-url origin NEW_URL</w:t>
-      </w:r>
-    </w:p>
-    <w:p>
-      <w:pPr>
-        <w:ind w:left="284"/>
-        <w:rPr>
-          <w:rFonts w:ascii="Consolas" w:hAnsi="Consolas" w:cs="Consolas"/>
-          <w:sz w:val="20"/>
-          <w:szCs w:val="20"/>
-        </w:rPr>
-      </w:pPr>
-    </w:p>
-    <w:p>
-      <w:pPr>
-        <w:shd w:val="clear" w:color="auto" w:fill="FFE599" w:themeFill="accent4" w:themeFillTint="66"/>
-        <w:ind w:left="284"/>
-        <w:rPr>
-          <w:rFonts w:ascii="Consolas" w:hAnsi="Consolas" w:cs="Consolas"/>
-          <w:sz w:val="20"/>
-          <w:szCs w:val="20"/>
-        </w:rPr>
-      </w:pPr>
-      <w:r>
-        <w:rPr>
-          <w:rFonts w:ascii="Consolas" w:hAnsi="Consolas" w:cs="Consolas"/>
-          <w:sz w:val="20"/>
-          <w:szCs w:val="20"/>
-        </w:rPr>
-        <w:t xml:space="preserve">git remote set-url origin </w:t>
-      </w:r>
-      <w:hyperlink r:id="rId51" w:history="1">
-        <w:r>
-          <w:rPr>
-            <w:rFonts w:ascii="Consolas" w:hAnsi="Consolas" w:cs="Consolas"/>
-          </w:rPr>
-          <w:t>https://github.com/abangmuslim/bengkelLaravel.git</w:t>
-        </w:r>
-      </w:hyperlink>
-    </w:p>
-    <w:p>
-      <w:pPr>
-        <w:ind w:left="284"/>
-        <w:rPr>
-          <w:rFonts w:ascii="Consolas" w:hAnsi="Consolas" w:cs="Consolas"/>
-          <w:sz w:val="20"/>
-          <w:szCs w:val="20"/>
-        </w:rPr>
-      </w:pPr>
-    </w:p>
-    <w:p>
-      <w:pPr>
-        <w:pStyle w:val="Heading3"/>
-        <w:shd w:val="clear" w:color="auto" w:fill="FFFFFF"/>
-        <w:spacing w:before="0"/>
-        <w:ind w:left="284"/>
-        <w:rPr>
-          <w:rFonts w:ascii="Segoe UI" w:hAnsi="Segoe UI" w:cs="Segoe UI"/>
-          <w:color w:val="1F2328"/>
-          <w:sz w:val="20"/>
-        </w:rPr>
-      </w:pPr>
-      <w:bookmarkStart w:id="19" w:name="_Toc171966122"/>
-      <w:r>
-        <w:rPr>
-          <w:rFonts w:ascii="Segoe UI" w:hAnsi="Segoe UI" w:cs="Segoe UI"/>
-          <w:color w:val="1F2328"/>
-          <w:sz w:val="20"/>
-        </w:rPr>
-        <w:t>paksa singkron ke master origin</w:t>
-      </w:r>
-      <w:bookmarkEnd w:id="19"/>
-    </w:p>
-    <w:p>
-      <w:pPr>
-        <w:tabs>
-          <w:tab w:val="left" w:pos="916"/>
-          <w:tab w:val="left" w:pos="1832"/>
-          <w:tab w:val="left" w:pos="2748"/>
-          <w:tab w:val="left" w:pos="3664"/>
-          <w:tab w:val="left" w:pos="4580"/>
-          <w:tab w:val="left" w:pos="5496"/>
-          <w:tab w:val="left" w:pos="6412"/>
-          <w:tab w:val="left" w:pos="7328"/>
-          <w:tab w:val="left" w:pos="8244"/>
-          <w:tab w:val="left" w:pos="9160"/>
-          <w:tab w:val="left" w:pos="10076"/>
-          <w:tab w:val="left" w:pos="10992"/>
-          <w:tab w:val="left" w:pos="11908"/>
-          <w:tab w:val="left" w:pos="12824"/>
-          <w:tab w:val="left" w:pos="13740"/>
-          <w:tab w:val="left" w:pos="14656"/>
-        </w:tabs>
-        <w:rPr>
-          <w:rFonts w:ascii="Courier New" w:hAnsi="Courier New" w:cs="Courier New"/>
-          <w:color w:val="1F2328"/>
-          <w:sz w:val="20"/>
-          <w:szCs w:val="20"/>
-          <w:bdr w:val="none" w:sz="0" w:space="0" w:color="auto" w:frame="1"/>
-        </w:rPr>
-      </w:pPr>
-    </w:p>
-    <w:p>
-      <w:pPr>
-        <w:shd w:val="clear" w:color="auto" w:fill="FFE599" w:themeFill="accent4" w:themeFillTint="66"/>
-        <w:ind w:left="284"/>
-        <w:rPr>
-          <w:rFonts w:ascii="Consolas" w:hAnsi="Consolas" w:cs="Consolas"/>
-          <w:sz w:val="20"/>
-          <w:szCs w:val="20"/>
-        </w:rPr>
-      </w:pPr>
-      <w:r>
-        <w:rPr>
-          <w:rFonts w:ascii="Consolas" w:hAnsi="Consolas" w:cs="Consolas"/>
-          <w:sz w:val="20"/>
-          <w:szCs w:val="20"/>
-        </w:rPr>
-        <w:t>git push origin master --force</w:t>
-      </w:r>
-    </w:p>
-    <w:p>
-      <w:pPr>
-        <w:ind w:left="284"/>
-        <w:rPr>
-          <w:color w:val="323130"/>
-          <w:sz w:val="30"/>
-        </w:rPr>
-      </w:pPr>
-    </w:p>
-    <w:p>
-      <w:pPr>
-        <w:pStyle w:val="ListParagraph"/>
-        <w:numPr>
-          <w:ilvl w:val="0"/>
-          <w:numId w:val="40"/>
-        </w:numPr>
-        <w:ind w:left="284" w:hanging="294"/>
-        <w:contextualSpacing w:val="0"/>
-        <w:rPr>
-          <w:rFonts w:asciiTheme="minorHAnsi" w:eastAsiaTheme="minorHAnsi" w:hAnsiTheme="minorHAnsi" w:cstheme="minorBidi"/>
-          <w:b/>
-          <w:sz w:val="22"/>
-          <w:szCs w:val="22"/>
-        </w:rPr>
-      </w:pPr>
-      <w:r>
-        <w:rPr>
-          <w:rFonts w:asciiTheme="minorHAnsi" w:hAnsiTheme="minorHAnsi" w:cstheme="minorBidi"/>
-          <w:b/>
-          <w:sz w:val="22"/>
-          <w:szCs w:val="22"/>
-        </w:rPr>
-        <w:t>Merubah Repository dari Local Remote Global Config</w:t>
-      </w:r>
-    </w:p>
-    <w:p>
-      <w:pPr>
-        <w:rPr>
-          <w:rFonts w:ascii="Consolas" w:hAnsi="Consolas" w:cs="Consolas"/>
-          <w:sz w:val="20"/>
-          <w:szCs w:val="20"/>
-        </w:rPr>
-      </w:pPr>
-    </w:p>
-    <w:p>
-      <w:pPr>
-        <w:pStyle w:val="Heading3"/>
-        <w:shd w:val="clear" w:color="auto" w:fill="FFFFFF"/>
-        <w:spacing w:before="0"/>
-        <w:ind w:left="284"/>
-        <w:rPr>
-          <w:color w:val="323130"/>
-          <w:sz w:val="30"/>
-        </w:rPr>
-      </w:pPr>
-      <w:bookmarkStart w:id="20" w:name="_Toc171966123"/>
-      <w:r>
-        <w:rPr>
-          <w:rFonts w:ascii="Segoe UI" w:hAnsi="Segoe UI" w:cs="Segoe UI"/>
-          <w:color w:val="1F2328"/>
-          <w:sz w:val="20"/>
-        </w:rPr>
-        <w:t>Membuat repository baru, kemudian mengikuti comand/prompt yang tersedia</w:t>
-      </w:r>
-      <w:bookmarkEnd w:id="20"/>
-    </w:p>
-    <w:p>
-      <w:pPr>
-        <w:rPr>
-          <w:sz w:val="22"/>
-        </w:rPr>
-      </w:pPr>
-      <w:r>
-        <w:rPr>
-          <w:noProof/>
-          <w14:ligatures w14:val="standardContextual"/>
-        </w:rPr>
-        <w:drawing>
-          <wp:inline distT="0" distB="0" distL="0" distR="0" wp14:anchorId="430D9C91" wp14:editId="795DA4B4">
-            <wp:extent cx="5076748" cy="2637747"/>
-            <wp:effectExtent l="0" t="0" r="0" b="0"/>
-            <wp:docPr id="83" name="Picture 83"/>
-            <wp:cNvGraphicFramePr>
-              <a:graphicFrameLocks xmlns:a="http://schemas.openxmlformats.org/drawingml/2006/main" noChangeAspect="1"/>
-            </wp:cNvGraphicFramePr>
-            <a:graphic xmlns:a="http://schemas.openxmlformats.org/drawingml/2006/main">
-              <a:graphicData uri="http://schemas.openxmlformats.org/drawingml/2006/picture">
-                <pic:pic xmlns:pic="http://schemas.openxmlformats.org/drawingml/2006/picture">
-                  <pic:nvPicPr>
-                    <pic:cNvPr id="1" name=""/>
-                    <pic:cNvPicPr/>
-                  </pic:nvPicPr>
-                  <pic:blipFill>
-                    <a:blip r:embed="rId52"/>
-                    <a:stretch>
-                      <a:fillRect/>
-                    </a:stretch>
-                  </pic:blipFill>
-                  <pic:spPr>
-                    <a:xfrm>
-                      <a:off x="0" y="0"/>
-                      <a:ext cx="5079380" cy="2639114"/>
-                    </a:xfrm>
-                    <a:prstGeom prst="rect">
-                      <a:avLst/>
-                    </a:prstGeom>
-                  </pic:spPr>
-                </pic:pic>
-              </a:graphicData>
-            </a:graphic>
-          </wp:inline>
-        </w:drawing>
-      </w:r>
-    </w:p>
-    <w:p>
-      <w:pPr>
-        <w:rPr>
-          <w:sz w:val="22"/>
-        </w:rPr>
-      </w:pPr>
-    </w:p>
-    <w:p>
-      <w:pPr>
-        <w:rPr>
-          <w:sz w:val="22"/>
-        </w:rPr>
-      </w:pPr>
-      <w:r>
-        <w:rPr>
-          <w:sz w:val="22"/>
-        </w:rPr>
-        <w:t>Hapus dulu git remote origin dengan:</w:t>
-      </w:r>
-    </w:p>
-    <w:p>
-      <w:pPr>
-        <w:shd w:val="clear" w:color="auto" w:fill="FFE599" w:themeFill="accent4" w:themeFillTint="66"/>
-        <w:ind w:left="284"/>
-        <w:rPr>
-          <w:rFonts w:ascii="Consolas" w:hAnsi="Consolas" w:cs="Consolas"/>
-          <w:sz w:val="20"/>
-          <w:szCs w:val="20"/>
-        </w:rPr>
-      </w:pPr>
-      <w:r>
-        <w:rPr>
-          <w:rFonts w:ascii="Consolas" w:hAnsi="Consolas" w:cs="Consolas"/>
-          <w:sz w:val="20"/>
-          <w:szCs w:val="20"/>
-        </w:rPr>
-        <w:t xml:space="preserve">git </w:t>
-      </w:r>
-      <w:r>
-        <w:rPr>
-          <w:rFonts w:ascii="Consolas" w:hAnsi="Consolas" w:cs="Consolas"/>
-          <w:sz w:val="20"/>
-          <w:szCs w:val="20"/>
-        </w:rPr>
-        <w:t>remote remove origin</w:t>
-      </w:r>
-    </w:p>
-    <w:p>
-      <w:pPr>
-        <w:rPr>
-          <w:sz w:val="22"/>
-        </w:rPr>
-      </w:pPr>
-    </w:p>
-    <w:p>
-      <w:pPr>
-        <w:pStyle w:val="Heading3"/>
-        <w:shd w:val="clear" w:color="auto" w:fill="FFFFFF"/>
-        <w:spacing w:before="0"/>
-        <w:rPr>
-          <w:rFonts w:ascii="Segoe UI" w:hAnsi="Segoe UI" w:cs="Segoe UI"/>
-          <w:color w:val="1F2328"/>
-          <w:sz w:val="23"/>
-          <w:szCs w:val="27"/>
-        </w:rPr>
-      </w:pPr>
-      <w:bookmarkStart w:id="21" w:name="_Toc171966124"/>
-      <w:r>
-        <w:rPr>
-          <w:rFonts w:ascii="Segoe UI" w:hAnsi="Segoe UI" w:cs="Segoe UI"/>
-          <w:color w:val="1F2328"/>
-          <w:sz w:val="20"/>
-        </w:rPr>
-        <w:t>…or create a new repository on the command line</w:t>
-      </w:r>
-      <w:bookmarkEnd w:id="21"/>
-    </w:p>
-    <w:p>
-      <w:pPr>
-        <w:shd w:val="clear" w:color="auto" w:fill="FFE599" w:themeFill="accent4" w:themeFillTint="66"/>
-        <w:ind w:left="284"/>
-        <w:rPr>
-          <w:rFonts w:ascii="Consolas" w:hAnsi="Consolas" w:cs="Consolas"/>
-          <w:sz w:val="20"/>
-          <w:szCs w:val="20"/>
-        </w:rPr>
-      </w:pPr>
-      <w:r>
-        <w:rPr>
-          <w:rFonts w:ascii="Consolas" w:hAnsi="Consolas" w:cs="Consolas"/>
-          <w:sz w:val="20"/>
-          <w:szCs w:val="20"/>
-        </w:rPr>
-        <w:t>echo "# bengkelLaravel" &gt;&gt; README.md</w:t>
-      </w:r>
-    </w:p>
-    <w:p>
-      <w:pPr>
-        <w:shd w:val="clear" w:color="auto" w:fill="FFE599" w:themeFill="accent4" w:themeFillTint="66"/>
-        <w:ind w:left="284"/>
-        <w:rPr>
-          <w:rFonts w:ascii="Consolas" w:hAnsi="Consolas" w:cs="Consolas"/>
-          <w:sz w:val="20"/>
-          <w:szCs w:val="20"/>
-        </w:rPr>
-      </w:pPr>
-      <w:r>
-        <w:rPr>
-          <w:rFonts w:ascii="Consolas" w:hAnsi="Consolas" w:cs="Consolas"/>
-          <w:sz w:val="20"/>
-          <w:szCs w:val="20"/>
-        </w:rPr>
-        <w:t>git init</w:t>
-      </w:r>
-    </w:p>
-    <w:p>
-      <w:pPr>
-        <w:shd w:val="clear" w:color="auto" w:fill="FFE599" w:themeFill="accent4" w:themeFillTint="66"/>
-        <w:ind w:left="284"/>
-        <w:rPr>
-          <w:rFonts w:ascii="Consolas" w:hAnsi="Consolas" w:cs="Consolas"/>
-          <w:sz w:val="20"/>
-          <w:szCs w:val="20"/>
-        </w:rPr>
-      </w:pPr>
-      <w:r>
-        <w:rPr>
-          <w:rFonts w:ascii="Consolas" w:hAnsi="Consolas" w:cs="Consolas"/>
-          <w:sz w:val="20"/>
-          <w:szCs w:val="20"/>
-        </w:rPr>
-        <w:t>git add README.md</w:t>
-      </w:r>
-    </w:p>
-    <w:p>
-      <w:pPr>
-        <w:shd w:val="clear" w:color="auto" w:fill="FFE599" w:themeFill="accent4" w:themeFillTint="66"/>
-        <w:ind w:left="284"/>
-        <w:rPr>
-          <w:rFonts w:ascii="Consolas" w:hAnsi="Consolas" w:cs="Consolas"/>
-          <w:sz w:val="20"/>
-          <w:szCs w:val="20"/>
-        </w:rPr>
-      </w:pPr>
-      <w:r>
-        <w:rPr>
-          <w:rFonts w:ascii="Consolas" w:hAnsi="Consolas" w:cs="Consolas"/>
-          <w:sz w:val="20"/>
-          <w:szCs w:val="20"/>
-        </w:rPr>
-        <w:t>git commit -m "first commit"</w:t>
-      </w:r>
-    </w:p>
-    <w:p>
-      <w:pPr>
-        <w:shd w:val="clear" w:color="auto" w:fill="FFE599" w:themeFill="accent4" w:themeFillTint="66"/>
-        <w:ind w:left="284"/>
-        <w:rPr>
-          <w:rFonts w:ascii="Consolas" w:hAnsi="Consolas" w:cs="Consolas"/>
-          <w:sz w:val="20"/>
-          <w:szCs w:val="20"/>
-        </w:rPr>
-      </w:pPr>
-      <w:r>
-        <w:rPr>
-          <w:rFonts w:ascii="Consolas" w:hAnsi="Consolas" w:cs="Consolas"/>
-          <w:sz w:val="20"/>
-          <w:szCs w:val="20"/>
-        </w:rPr>
-        <w:t>git branch -M main</w:t>
-      </w:r>
-    </w:p>
-    <w:p>
-      <w:pPr>
-        <w:shd w:val="clear" w:color="auto" w:fill="FFE599" w:themeFill="accent4" w:themeFillTint="66"/>
-        <w:ind w:left="284"/>
-        <w:rPr>
-          <w:rFonts w:ascii="Consolas" w:hAnsi="Consolas" w:cs="Consolas"/>
-          <w:sz w:val="20"/>
-          <w:szCs w:val="20"/>
-        </w:rPr>
-      </w:pPr>
-      <w:r>
-        <w:rPr>
-          <w:rFonts w:ascii="Consolas" w:hAnsi="Consolas" w:cs="Consolas"/>
-          <w:sz w:val="20"/>
-          <w:szCs w:val="20"/>
-        </w:rPr>
-        <w:t>git remote add origin https://github.com/abangmuslim/bengkelLaravel.git</w:t>
-      </w:r>
-    </w:p>
-    <w:p>
-      <w:pPr>
-        <w:shd w:val="clear" w:color="auto" w:fill="FFE599" w:themeFill="accent4" w:themeFillTint="66"/>
-        <w:ind w:left="284"/>
-        <w:rPr>
-          <w:rFonts w:ascii="Consolas" w:hAnsi="Consolas" w:cs="Consolas"/>
-          <w:sz w:val="20"/>
-          <w:szCs w:val="20"/>
-        </w:rPr>
-      </w:pPr>
-      <w:r>
-        <w:rPr>
-          <w:rFonts w:ascii="Consolas" w:hAnsi="Consolas" w:cs="Consolas"/>
-          <w:sz w:val="20"/>
-          <w:szCs w:val="20"/>
-        </w:rPr>
-        <w:t>git push -u origin main</w:t>
-      </w:r>
-    </w:p>
-    <w:p>
-      <w:pPr>
-        <w:pStyle w:val="Heading3"/>
-        <w:shd w:val="clear" w:color="auto" w:fill="FFFFFF"/>
-        <w:spacing w:before="0"/>
-        <w:rPr>
-          <w:rFonts w:ascii="Segoe UI" w:hAnsi="Segoe UI" w:cs="Segoe UI"/>
-          <w:color w:val="1F2328"/>
-          <w:sz w:val="20"/>
-        </w:rPr>
-      </w:pPr>
-    </w:p>
-    <w:p>
-      <w:pPr>
-        <w:pStyle w:val="Heading3"/>
-        <w:shd w:val="clear" w:color="auto" w:fill="FFFFFF"/>
-        <w:spacing w:before="0"/>
-        <w:rPr>
-          <w:rFonts w:ascii="Segoe UI" w:hAnsi="Segoe UI" w:cs="Segoe UI"/>
-          <w:color w:val="1F2328"/>
-          <w:sz w:val="20"/>
-        </w:rPr>
-      </w:pPr>
-      <w:bookmarkStart w:id="22" w:name="_Toc171966125"/>
-      <w:r>
-        <w:rPr>
-          <w:rFonts w:ascii="Segoe UI" w:hAnsi="Segoe UI" w:cs="Segoe UI"/>
-          <w:color w:val="1F2328"/>
-          <w:sz w:val="20"/>
-        </w:rPr>
-        <w:t>…or push an existing repository from the command line</w:t>
-      </w:r>
-      <w:bookmarkEnd w:id="22"/>
-    </w:p>
-    <w:p>
-      <w:pPr>
-        <w:shd w:val="clear" w:color="auto" w:fill="FFE599" w:themeFill="accent4" w:themeFillTint="66"/>
-        <w:ind w:left="284"/>
-        <w:rPr>
-          <w:rFonts w:ascii="Consolas" w:hAnsi="Consolas" w:cs="Consolas"/>
-          <w:sz w:val="20"/>
-          <w:szCs w:val="20"/>
-        </w:rPr>
-      </w:pPr>
-      <w:r>
-        <w:rPr>
-          <w:rFonts w:ascii="Consolas" w:hAnsi="Consolas" w:cs="Consolas"/>
-          <w:sz w:val="20"/>
-          <w:szCs w:val="20"/>
-        </w:rPr>
-        <w:t>git remote add origin https://github.com/abangmuslim/bengkelLaravel.git</w:t>
-      </w:r>
-    </w:p>
-    <w:p>
-      <w:pPr>
-        <w:shd w:val="clear" w:color="auto" w:fill="FFE599" w:themeFill="accent4" w:themeFillTint="66"/>
-        <w:ind w:left="284"/>
-        <w:rPr>
-          <w:rFonts w:ascii="Consolas" w:hAnsi="Consolas" w:cs="Consolas"/>
-          <w:sz w:val="20"/>
-          <w:szCs w:val="20"/>
-        </w:rPr>
-      </w:pPr>
-      <w:r>
-        <w:rPr>
-          <w:rFonts w:ascii="Consolas" w:hAnsi="Consolas" w:cs="Consolas"/>
-          <w:sz w:val="20"/>
-          <w:szCs w:val="20"/>
-        </w:rPr>
-        <w:t>git branch -M main</w:t>
-      </w:r>
-    </w:p>
-    <w:p>
-      <w:pPr>
-        <w:shd w:val="clear" w:color="auto" w:fill="FFE599" w:themeFill="accent4" w:themeFillTint="66"/>
-        <w:ind w:left="284"/>
-        <w:rPr>
-          <w:rFonts w:ascii="Consolas" w:hAnsi="Consolas" w:cs="Consolas"/>
-          <w:sz w:val="20"/>
-          <w:szCs w:val="20"/>
-        </w:rPr>
-      </w:pPr>
-      <w:r>
-        <w:rPr>
-          <w:rFonts w:ascii="Consolas" w:hAnsi="Consolas" w:cs="Consolas"/>
-          <w:sz w:val="20"/>
-          <w:szCs w:val="20"/>
-        </w:rPr>
-        <w:t>git push -u origin main</w:t>
-      </w:r>
-    </w:p>
-    <w:p>
-      <w:pPr>
-        <w:pStyle w:val="HTMLPreformatted"/>
-        <w:shd w:val="clear" w:color="auto" w:fill="FFFFFF"/>
-        <w:rPr>
-          <w:rStyle w:val="user-select-contain"/>
-          <w:color w:val="1F2328"/>
-          <w:sz w:val="16"/>
-        </w:rPr>
-      </w:pPr>
-    </w:p>
-    <w:p>
-      <w:pPr>
-        <w:pStyle w:val="HTMLPreformatted"/>
-        <w:shd w:val="clear" w:color="auto" w:fill="FFFFFF"/>
-        <w:rPr>
-          <w:noProof/>
-          <w14:ligatures w14:val="standardContextual"/>
-        </w:rPr>
-      </w:pPr>
-    </w:p>
-    <w:p>
-      <w:pPr>
-        <w:pStyle w:val="Heading3"/>
-        <w:shd w:val="clear" w:color="auto" w:fill="FFFFFF"/>
-        <w:spacing w:before="0"/>
-        <w:rPr>
-          <w:rFonts w:ascii="Segoe UI" w:hAnsi="Segoe UI" w:cs="Segoe UI"/>
-          <w:color w:val="1F2328"/>
-          <w:sz w:val="20"/>
-        </w:rPr>
-      </w:pPr>
-      <w:bookmarkStart w:id="23" w:name="_Toc171966126"/>
-      <w:r>
-        <w:rPr>
-          <w:rFonts w:ascii="Segoe UI" w:hAnsi="Segoe UI" w:cs="Segoe UI"/>
-          <w:color w:val="1F2328"/>
-          <w:sz w:val="20"/>
-        </w:rPr>
-        <w:t>Melihat remote origin main branch pada setingan project</w:t>
-      </w:r>
-      <w:bookmarkEnd w:id="23"/>
-    </w:p>
-    <w:p>
-      <w:pPr>
-        <w:pStyle w:val="HTMLPreformatted"/>
-        <w:shd w:val="clear" w:color="auto" w:fill="FFFFFF"/>
-        <w:rPr>
-          <w:rFonts w:ascii="Segoe UI" w:eastAsiaTheme="majorEastAsia" w:hAnsi="Segoe UI" w:cs="Segoe UI"/>
-          <w:color w:val="1F2328"/>
-        </w:rPr>
-      </w:pPr>
-      <w:r>
-        <w:rPr>
-          <w:noProof/>
-          <w14:ligatures w14:val="standardContextual"/>
-        </w:rPr>
-        <w:drawing>
-          <wp:inline distT="0" distB="0" distL="0" distR="0" wp14:anchorId="70390C86" wp14:editId="7D5C4BE1">
-            <wp:extent cx="3711232" cy="1089329"/>
-            <wp:effectExtent l="0" t="0" r="3810" b="0"/>
-            <wp:docPr id="85" name="Picture 85"/>
-            <wp:cNvGraphicFramePr>
-              <a:graphicFrameLocks xmlns:a="http://schemas.openxmlformats.org/drawingml/2006/main" noChangeAspect="1"/>
-            </wp:cNvGraphicFramePr>
-            <a:graphic xmlns:a="http://schemas.openxmlformats.org/drawingml/2006/main">
-              <a:graphicData uri="http://schemas.openxmlformats.org/drawingml/2006/picture">
-                <pic:pic xmlns:pic="http://schemas.openxmlformats.org/drawingml/2006/picture">
-                  <pic:nvPicPr>
-                    <pic:cNvPr id="1" name=""/>
-                    <pic:cNvPicPr/>
-                  </pic:nvPicPr>
-                  <pic:blipFill>
-                    <a:blip r:embed="rId53"/>
-                    <a:stretch>
-                      <a:fillRect/>
-                    </a:stretch>
-                  </pic:blipFill>
-                  <pic:spPr>
-                    <a:xfrm>
-                      <a:off x="0" y="0"/>
-                      <a:ext cx="3725876" cy="1093627"/>
-                    </a:xfrm>
-                    <a:prstGeom prst="rect">
-                      <a:avLst/>
-                    </a:prstGeom>
-                  </pic:spPr>
-                </pic:pic>
-              </a:graphicData>
-            </a:graphic>
-          </wp:inline>
-        </w:drawing>
-      </w:r>
-      <w:r>
-        <w:rPr>
-          <w:rFonts w:ascii="Segoe UI" w:hAnsi="Segoe UI" w:cs="Segoe UI"/>
-          <w:color w:val="1F2328"/>
-        </w:rPr>
-        <w:br w:type="page"/>
-      </w:r>
-    </w:p>
-    <w:p>
-      <w:pPr>
-        <w:pStyle w:val="Heading3"/>
-        <w:shd w:val="clear" w:color="auto" w:fill="FFFFFF"/>
-        <w:spacing w:before="0"/>
-        <w:rPr>
-          <w:rFonts w:ascii="Segoe UI" w:hAnsi="Segoe UI" w:cs="Segoe UI"/>
-          <w:color w:val="1F2328"/>
-          <w:sz w:val="20"/>
-        </w:rPr>
-      </w:pPr>
-      <w:bookmarkStart w:id="24" w:name="_Toc171966127"/>
-      <w:r>
-        <w:rPr>
-          <w:rFonts w:ascii="Segoe UI" w:hAnsi="Segoe UI" w:cs="Segoe UI"/>
-          <w:color w:val="1F2328"/>
-          <w:sz w:val="20"/>
-        </w:rPr>
-        <w:lastRenderedPageBreak/>
-        <w:t xml:space="preserve">Melakukan singkronisasi pada menu </w:t>
-      </w:r>
-      <w:r>
-        <w:rPr>
-          <w:rFonts w:ascii="Segoe UI" w:hAnsi="Segoe UI" w:cs="Segoe UI"/>
-          <w:b/>
-          <w:color w:val="FF0000"/>
-          <w:sz w:val="20"/>
-        </w:rPr>
-        <w:t>Repository</w:t>
-      </w:r>
-      <w:r>
-        <w:rPr>
-          <w:rFonts w:ascii="Segoe UI" w:hAnsi="Segoe UI" w:cs="Segoe UI"/>
-          <w:color w:val="FF0000"/>
-          <w:sz w:val="20"/>
-        </w:rPr>
-        <w:t xml:space="preserve"> </w:t>
-      </w:r>
-      <w:r>
-        <w:rPr>
-          <w:rFonts w:ascii="Segoe UI" w:hAnsi="Segoe UI" w:cs="Segoe UI"/>
-          <w:color w:val="1F2328"/>
-          <w:sz w:val="20"/>
-        </w:rPr>
-        <w:t xml:space="preserve">di bagian </w:t>
-      </w:r>
-      <w:r>
-        <w:rPr>
-          <w:rFonts w:ascii="Segoe UI" w:hAnsi="Segoe UI" w:cs="Segoe UI"/>
-          <w:b/>
-          <w:color w:val="FF0000"/>
-          <w:sz w:val="20"/>
-        </w:rPr>
-        <w:t>Source Control</w:t>
-      </w:r>
-      <w:r>
-        <w:rPr>
-          <w:rFonts w:ascii="Segoe UI" w:hAnsi="Segoe UI" w:cs="Segoe UI"/>
-          <w:color w:val="FF0000"/>
-          <w:sz w:val="20"/>
-        </w:rPr>
-        <w:t xml:space="preserve">  </w:t>
-      </w:r>
-      <w:r>
-        <w:rPr>
-          <w:rFonts w:ascii="Segoe UI" w:hAnsi="Segoe UI" w:cs="Segoe UI"/>
-          <w:color w:val="1F2328"/>
-          <w:sz w:val="20"/>
-        </w:rPr>
-        <w:t>project</w:t>
-      </w:r>
-      <w:bookmarkEnd w:id="24"/>
-    </w:p>
-    <w:p>
-      <w:pPr>
-        <w:pStyle w:val="HTMLPreformatted"/>
-        <w:shd w:val="clear" w:color="auto" w:fill="FFFFFF"/>
-        <w:rPr>
-          <w:color w:val="1F2328"/>
-          <w:sz w:val="16"/>
-        </w:rPr>
-      </w:pPr>
-    </w:p>
-    <w:p>
-      <w:pPr>
-        <w:ind w:left="-567"/>
-        <w:rPr>
-          <w:sz w:val="22"/>
-        </w:rPr>
-      </w:pPr>
-      <w:r>
-        <w:rPr>
-          <w:noProof/>
-          <w14:ligatures w14:val="standardContextual"/>
-        </w:rPr>
-        <w:drawing>
-          <wp:inline distT="0" distB="0" distL="0" distR="0" wp14:anchorId="04CD4985" wp14:editId="2090E8C0">
-            <wp:extent cx="6222215" cy="3498574"/>
-            <wp:effectExtent l="0" t="0" r="7620" b="6985"/>
-            <wp:docPr id="84" name="Picture 84"/>
-            <wp:cNvGraphicFramePr>
-              <a:graphicFrameLocks xmlns:a="http://schemas.openxmlformats.org/drawingml/2006/main" noChangeAspect="1"/>
-            </wp:cNvGraphicFramePr>
-            <a:graphic xmlns:a="http://schemas.openxmlformats.org/drawingml/2006/main">
-              <a:graphicData uri="http://schemas.openxmlformats.org/drawingml/2006/picture">
-                <pic:pic xmlns:pic="http://schemas.openxmlformats.org/drawingml/2006/picture">
-                  <pic:nvPicPr>
-                    <pic:cNvPr id="1" name=""/>
-                    <pic:cNvPicPr/>
-                  </pic:nvPicPr>
-                  <pic:blipFill>
-                    <a:blip r:embed="rId54"/>
-                    <a:stretch>
-                      <a:fillRect/>
-                    </a:stretch>
-                  </pic:blipFill>
-                  <pic:spPr>
-                    <a:xfrm>
-                      <a:off x="0" y="0"/>
-                      <a:ext cx="6228047" cy="3501853"/>
-                    </a:xfrm>
-                    <a:prstGeom prst="rect">
-                      <a:avLst/>
-                    </a:prstGeom>
-                  </pic:spPr>
-                </pic:pic>
-              </a:graphicData>
-            </a:graphic>
-          </wp:inline>
-        </w:drawing>
-      </w:r>
-    </w:p>
-    <w:p>
-      <w:pPr>
-        <w:pStyle w:val="Heading3"/>
-        <w:shd w:val="clear" w:color="auto" w:fill="FFFFFF"/>
-        <w:spacing w:before="0"/>
-        <w:rPr>
-          <w:rFonts w:ascii="Segoe UI" w:hAnsi="Segoe UI" w:cs="Segoe UI"/>
-          <w:color w:val="1F2328"/>
-          <w:sz w:val="20"/>
-        </w:rPr>
-      </w:pPr>
-      <w:bookmarkStart w:id="25" w:name="_Toc171966128"/>
-      <w:r>
-        <w:rPr>
-          <w:rFonts w:ascii="Segoe UI" w:hAnsi="Segoe UI" w:cs="Segoe UI"/>
-          <w:color w:val="1F2328"/>
-          <w:sz w:val="20"/>
-        </w:rPr>
-        <w:t>Perubahan repository</w:t>
-      </w:r>
-      <w:r>
-        <w:rPr>
-          <w:rFonts w:ascii="Segoe UI" w:hAnsi="Segoe UI" w:cs="Segoe UI"/>
-          <w:color w:val="FF0000"/>
-          <w:sz w:val="20"/>
-        </w:rPr>
-        <w:t xml:space="preserve">  </w:t>
-      </w:r>
-      <w:r>
-        <w:rPr>
-          <w:rFonts w:ascii="Segoe UI" w:hAnsi="Segoe UI" w:cs="Segoe UI"/>
-          <w:color w:val="1F2328"/>
-          <w:sz w:val="20"/>
-        </w:rPr>
-        <w:t>project</w:t>
-      </w:r>
-      <w:r>
-        <w:rPr>
-          <w:rFonts w:ascii="Segoe UI" w:hAnsi="Segoe UI" w:cs="Segoe UI"/>
-          <w:color w:val="1F2328"/>
-          <w:sz w:val="20"/>
-        </w:rPr>
-        <w:t xml:space="preserve"> dapat dilihat pada github</w:t>
-      </w:r>
-      <w:bookmarkEnd w:id="25"/>
-    </w:p>
-    <w:p>
-      <w:pPr>
-        <w:ind w:left="-567"/>
-        <w:rPr>
-          <w:sz w:val="22"/>
-        </w:rPr>
-      </w:pPr>
-    </w:p>
-    <w:p>
-      <w:pPr>
-        <w:rPr>
-          <w:sz w:val="22"/>
-        </w:rPr>
-      </w:pPr>
-      <w:r>
-        <w:rPr>
-          <w:noProof/>
-          <w14:ligatures w14:val="standardContextual"/>
-        </w:rPr>
-        <w:drawing>
-          <wp:inline distT="0" distB="0" distL="0" distR="0" wp14:anchorId="3172E7E7" wp14:editId="72C2EED1">
-            <wp:extent cx="4190338" cy="3519739"/>
-            <wp:effectExtent l="0" t="0" r="1270" b="5080"/>
-            <wp:docPr id="86" name="Picture 86"/>
-            <wp:cNvGraphicFramePr>
-              <a:graphicFrameLocks xmlns:a="http://schemas.openxmlformats.org/drawingml/2006/main" noChangeAspect="1"/>
-            </wp:cNvGraphicFramePr>
-            <a:graphic xmlns:a="http://schemas.openxmlformats.org/drawingml/2006/main">
-              <a:graphicData uri="http://schemas.openxmlformats.org/drawingml/2006/picture">
-                <pic:pic xmlns:pic="http://schemas.openxmlformats.org/drawingml/2006/picture">
-                  <pic:nvPicPr>
-                    <pic:cNvPr id="1" name=""/>
-                    <pic:cNvPicPr/>
-                  </pic:nvPicPr>
-                  <pic:blipFill>
-                    <a:blip r:embed="rId55"/>
-                    <a:stretch>
-                      <a:fillRect/>
-                    </a:stretch>
-                  </pic:blipFill>
-                  <pic:spPr>
-                    <a:xfrm>
-                      <a:off x="0" y="0"/>
-                      <a:ext cx="4195715" cy="3524256"/>
-                    </a:xfrm>
-                    <a:prstGeom prst="rect">
-                      <a:avLst/>
-                    </a:prstGeom>
-                  </pic:spPr>
-                </pic:pic>
-              </a:graphicData>
-            </a:graphic>
-          </wp:inline>
-        </w:drawing>
-      </w:r>
-    </w:p>
-    <w:p>
-      <w:pPr>
-        <w:rPr>
-          <w:sz w:val="22"/>
-        </w:rPr>
-      </w:pPr>
-    </w:p>
-    <w:p>
-      <w:pPr>
-        <w:rPr>
-          <w:sz w:val="22"/>
-        </w:rPr>
-      </w:pPr>
-    </w:p>
-    <w:p>
-      <w:pPr>
-        <w:rPr>
-          <w:sz w:val="22"/>
-        </w:rPr>
-      </w:pPr>
-    </w:p>
-    <w:p>
-      <w:pPr>
-        <w:spacing w:after="160" w:line="259" w:lineRule="auto"/>
-        <w:rPr>
-          <w:sz w:val="22"/>
-        </w:rPr>
-      </w:pPr>
-      <w:r>
-        <w:rPr>
-          <w:sz w:val="22"/>
-        </w:rPr>
-        <w:br w:type="page"/>
-      </w:r>
-    </w:p>
-    <w:p>
-      <w:pPr>
-        <w:rPr>
-          <w:sz w:val="22"/>
-        </w:rPr>
-      </w:pPr>
-    </w:p>
-    <w:p>
-      <w:pPr>
-        <w:pStyle w:val="Heading2"/>
-        <w:spacing w:line="240" w:lineRule="auto"/>
-        <w:ind w:left="284" w:hanging="284"/>
-        <w:contextualSpacing w:val="0"/>
-        <w:rPr>
-          <w:sz w:val="22"/>
-        </w:rPr>
-      </w:pPr>
-      <w:bookmarkStart w:id="26" w:name="_Toc171966129"/>
-      <w:r>
-        <w:rPr>
-          <w:sz w:val="22"/>
-        </w:rPr>
-        <w:t>Git Ignore</w:t>
-      </w:r>
-      <w:bookmarkEnd w:id="26"/>
-    </w:p>
-    <w:p>
-      <w:pPr>
-        <w:ind w:left="284"/>
-        <w:jc w:val="both"/>
-      </w:pPr>
-      <w:r>
-        <w:t>Git ignore adalah file yang ditinggalkan saat</w:t>
-      </w:r>
-      <w:r>
-        <w:t xml:space="preserve"> mengupdate/singkronisasi di github.</w:t>
-      </w:r>
-      <w:r>
-        <w:t xml:space="preserve"> Artinya file ini tidak akan ikut terupdate ke github.</w:t>
-      </w:r>
-    </w:p>
-    <w:p>
-      <w:pPr>
-        <w:ind w:left="284"/>
-        <w:jc w:val="both"/>
-      </w:pPr>
-    </w:p>
-    <w:p>
-      <w:pPr>
-        <w:pStyle w:val="ListParagraph"/>
-        <w:numPr>
-          <w:ilvl w:val="0"/>
-          <w:numId w:val="41"/>
-        </w:numPr>
-        <w:ind w:left="284" w:hanging="284"/>
-        <w:contextualSpacing w:val="0"/>
-        <w:rPr>
-          <w:rFonts w:asciiTheme="minorHAnsi" w:eastAsiaTheme="minorHAnsi" w:hAnsiTheme="minorHAnsi" w:cstheme="minorBidi"/>
-          <w:b/>
-          <w:sz w:val="22"/>
-          <w:szCs w:val="22"/>
-        </w:rPr>
-      </w:pPr>
-      <w:r>
-        <w:rPr>
-          <w:rFonts w:asciiTheme="minorHAnsi" w:hAnsiTheme="minorHAnsi" w:cstheme="minorBidi"/>
-          <w:b/>
-          <w:sz w:val="22"/>
-          <w:szCs w:val="22"/>
-        </w:rPr>
-        <w:t xml:space="preserve">Menambahkan </w:t>
-      </w:r>
-      <w:r>
-        <w:rPr>
-          <w:rFonts w:asciiTheme="minorHAnsi" w:hAnsiTheme="minorHAnsi" w:cstheme="minorBidi"/>
-          <w:b/>
-          <w:sz w:val="22"/>
-          <w:szCs w:val="22"/>
-        </w:rPr>
-        <w:t xml:space="preserve">File di </w:t>
-      </w:r>
-      <w:r>
-        <w:rPr>
-          <w:rFonts w:asciiTheme="minorHAnsi" w:hAnsiTheme="minorHAnsi" w:cstheme="minorBidi"/>
-          <w:b/>
-          <w:sz w:val="22"/>
-          <w:szCs w:val="22"/>
-        </w:rPr>
-        <w:t>Git Ignore</w:t>
-      </w:r>
-    </w:p>
-    <w:p>
-      <w:pPr>
-        <w:rPr>
-          <w:rFonts w:ascii="Consolas" w:hAnsi="Consolas" w:cs="Consolas"/>
-          <w:sz w:val="20"/>
-          <w:szCs w:val="20"/>
-        </w:rPr>
-      </w:pPr>
-    </w:p>
-    <w:p>
-      <w:pPr>
-        <w:pStyle w:val="Heading3"/>
-        <w:shd w:val="clear" w:color="auto" w:fill="FFFFFF"/>
-        <w:spacing w:before="0"/>
-        <w:ind w:left="284"/>
-        <w:rPr>
-          <w:color w:val="323130"/>
-          <w:sz w:val="30"/>
-        </w:rPr>
-      </w:pPr>
-      <w:bookmarkStart w:id="27" w:name="_Toc171966130"/>
-      <w:r>
-        <w:rPr>
-          <w:rFonts w:ascii="Segoe UI" w:hAnsi="Segoe UI" w:cs="Segoe UI"/>
-          <w:color w:val="1F2328"/>
-          <w:sz w:val="20"/>
-        </w:rPr>
-        <w:t>Membuat repository baru, kemudian mengikuti comand/prompt yang tersedia</w:t>
-      </w:r>
-      <w:bookmarkEnd w:id="27"/>
-    </w:p>
-    <w:p>
-      <w:pPr>
-        <w:rPr>
-          <w:sz w:val="22"/>
-        </w:rPr>
-      </w:pPr>
-    </w:p>
-    <w:p>
-      <w:pPr>
-        <w:rPr>
-          <w:sz w:val="22"/>
-        </w:rPr>
-      </w:pPr>
-      <w:r>
-        <w:rPr>
-          <w:noProof/>
-          <w14:ligatures w14:val="standardContextual"/>
-        </w:rPr>
-        <w:drawing>
-          <wp:inline distT="0" distB="0" distL="0" distR="0" wp14:anchorId="3E4F6F03" wp14:editId="3B268728">
-            <wp:extent cx="5904230" cy="3841750"/>
-            <wp:effectExtent l="0" t="0" r="1270" b="6350"/>
-            <wp:docPr id="82" name="Picture 82"/>
-            <wp:cNvGraphicFramePr>
-              <a:graphicFrameLocks xmlns:a="http://schemas.openxmlformats.org/drawingml/2006/main" noChangeAspect="1"/>
-            </wp:cNvGraphicFramePr>
-            <a:graphic xmlns:a="http://schemas.openxmlformats.org/drawingml/2006/main">
-              <a:graphicData uri="http://schemas.openxmlformats.org/drawingml/2006/picture">
-                <pic:pic xmlns:pic="http://schemas.openxmlformats.org/drawingml/2006/picture">
-                  <pic:nvPicPr>
-                    <pic:cNvPr id="1" name=""/>
-                    <pic:cNvPicPr/>
-                  </pic:nvPicPr>
-                  <pic:blipFill>
-                    <a:blip r:embed="rId56"/>
+                    <a:blip r:embed="rId48"/>
                     <a:stretch>
                       <a:fillRect/>
                     </a:stretch>
@@ -7906,126 +7576,6 @@
           <w:sz w:val="22"/>
           <w:szCs w:val="22"/>
         </w:rPr>
-        <w:t>Menghapus File di Git Ignore</w:t>
-      </w:r>
-    </w:p>
-    <w:p>
-      <w:pPr>
-        <w:rPr>
-          <w:rFonts w:ascii="Consolas" w:hAnsi="Consolas" w:cs="Consolas"/>
-          <w:sz w:val="20"/>
-          <w:szCs w:val="20"/>
-        </w:rPr>
-      </w:pPr>
-    </w:p>
-    <w:p>
-      <w:pPr>
-        <w:pStyle w:val="Heading3"/>
-        <w:shd w:val="clear" w:color="auto" w:fill="FFFFFF"/>
-        <w:spacing w:before="0"/>
-        <w:ind w:left="284"/>
-        <w:rPr>
-          <w:color w:val="323130"/>
-          <w:sz w:val="30"/>
-        </w:rPr>
-      </w:pPr>
-      <w:bookmarkStart w:id="28" w:name="_Toc171966131"/>
-      <w:r>
-        <w:rPr>
-          <w:rFonts w:ascii="Segoe UI" w:hAnsi="Segoe UI" w:cs="Segoe UI"/>
-          <w:color w:val="1F2328"/>
-          <w:sz w:val="20"/>
-        </w:rPr>
-        <w:t>Membuat repository baru, kemudian mengikuti comand/prompt yang tersedia</w:t>
-      </w:r>
-      <w:bookmarkEnd w:id="28"/>
-    </w:p>
-    <w:p>
-      <w:pPr>
-        <w:rPr>
-          <w:sz w:val="22"/>
-        </w:rPr>
-      </w:pPr>
-    </w:p>
-    <w:p>
-      <w:pPr>
-        <w:rPr>
-          <w:sz w:val="22"/>
-        </w:rPr>
-      </w:pPr>
-      <w:r>
-        <w:rPr>
-          <w:noProof/>
-          <w14:ligatures w14:val="standardContextual"/>
-        </w:rPr>
-        <w:lastRenderedPageBreak/>
-        <w:drawing>
-          <wp:inline distT="0" distB="0" distL="0" distR="0" wp14:anchorId="4E505B5C" wp14:editId="7BCDC511">
-            <wp:extent cx="5904230" cy="3841750"/>
-            <wp:effectExtent l="0" t="0" r="1270" b="6350"/>
-            <wp:docPr id="87" name="Picture 87"/>
-            <wp:cNvGraphicFramePr>
-              <a:graphicFrameLocks xmlns:a="http://schemas.openxmlformats.org/drawingml/2006/main" noChangeAspect="1"/>
-            </wp:cNvGraphicFramePr>
-            <a:graphic xmlns:a="http://schemas.openxmlformats.org/drawingml/2006/main">
-              <a:graphicData uri="http://schemas.openxmlformats.org/drawingml/2006/picture">
-                <pic:pic xmlns:pic="http://schemas.openxmlformats.org/drawingml/2006/picture">
-                  <pic:nvPicPr>
-                    <pic:cNvPr id="1" name=""/>
-                    <pic:cNvPicPr/>
-                  </pic:nvPicPr>
-                  <pic:blipFill>
-                    <a:blip r:embed="rId56"/>
-                    <a:stretch>
-                      <a:fillRect/>
-                    </a:stretch>
-                  </pic:blipFill>
-                  <pic:spPr>
-                    <a:xfrm>
-                      <a:off x="0" y="0"/>
-                      <a:ext cx="5904230" cy="3841750"/>
-                    </a:xfrm>
-                    <a:prstGeom prst="rect">
-                      <a:avLst/>
-                    </a:prstGeom>
-                  </pic:spPr>
-                </pic:pic>
-              </a:graphicData>
-            </a:graphic>
-          </wp:inline>
-        </w:drawing>
-      </w:r>
-    </w:p>
-    <w:p>
-      <w:pPr>
-        <w:rPr>
-          <w:sz w:val="22"/>
-        </w:rPr>
-      </w:pPr>
-    </w:p>
-    <w:p>
-      <w:pPr>
-        <w:pStyle w:val="ListParagraph"/>
-        <w:numPr>
-          <w:ilvl w:val="0"/>
-          <w:numId w:val="41"/>
-        </w:numPr>
-        <w:ind w:left="284" w:hanging="284"/>
-        <w:contextualSpacing w:val="0"/>
-        <w:rPr>
-          <w:rFonts w:asciiTheme="minorHAnsi" w:eastAsiaTheme="minorHAnsi" w:hAnsiTheme="minorHAnsi" w:cstheme="minorBidi"/>
-          <w:b/>
-          <w:sz w:val="22"/>
-          <w:szCs w:val="22"/>
-        </w:rPr>
-      </w:pPr>
-      <w:r>
-        <w:rPr>
-          <w:rFonts w:asciiTheme="minorHAnsi" w:hAnsiTheme="minorHAnsi" w:cstheme="minorBidi"/>
-          <w:b/>
-          <w:sz w:val="22"/>
-          <w:szCs w:val="22"/>
-        </w:rPr>
         <w:t>Clonning file dari github</w:t>
       </w:r>
     </w:p>
@@ -8204,7 +7754,7 @@
                     <pic:cNvPicPr/>
                   </pic:nvPicPr>
                   <pic:blipFill rotWithShape="1">
-                    <a:blip r:embed="rId57"/>
+                    <a:blip r:embed="rId49"/>
                     <a:srcRect t="-260" r="41115" b="25683"/>
                     <a:stretch/>
                   </pic:blipFill>
@@ -8309,7 +7859,7 @@
                     <pic:cNvPicPr/>
                   </pic:nvPicPr>
                   <pic:blipFill>
-                    <a:blip r:embed="rId58"/>
+                    <a:blip r:embed="rId50"/>
                     <a:stretch>
                       <a:fillRect/>
                     </a:stretch>
@@ -8371,7 +7921,7 @@
                     <pic:cNvPicPr/>
                   </pic:nvPicPr>
                   <pic:blipFill>
-                    <a:blip r:embed="rId59"/>
+                    <a:blip r:embed="rId51"/>
                     <a:stretch>
                       <a:fillRect/>
                     </a:stretch>
@@ -8428,7 +7978,7 @@
                     <pic:cNvPicPr/>
                   </pic:nvPicPr>
                   <pic:blipFill>
-                    <a:blip r:embed="rId60"/>
+                    <a:blip r:embed="rId52"/>
                     <a:stretch>
                       <a:fillRect/>
                     </a:stretch>
@@ -8806,7 +8356,7 @@
                     <pic:cNvPicPr/>
                   </pic:nvPicPr>
                   <pic:blipFill>
-                    <a:blip r:embed="rId61"/>
+                    <a:blip r:embed="rId53"/>
                     <a:stretch>
                       <a:fillRect/>
                     </a:stretch>
@@ -8835,7 +8385,7 @@
       </w:pPr>
     </w:p>
     <w:sectPr>
-      <w:footerReference w:type="first" r:id="rId62"/>
+      <w:footerReference w:type="first" r:id="rId54"/>
       <w:pgSz w:w="11906" w:h="16838" w:code="9"/>
       <w:pgMar w:top="851" w:right="907" w:bottom="851" w:left="1701" w:header="0" w:footer="953" w:gutter="0"/>
       <w:pgNumType w:start="1"/>
@@ -8900,7 +8450,7 @@
           <w:rPr>
             <w:noProof/>
           </w:rPr>
-          <w:t>22</w:t>
+          <w:t>15</w:t>
         </w:r>
         <w:r>
           <w:rPr>
@@ -15380,7 +14930,7 @@
 </file>
 
 <file path=customXml/itemProps1.xml><?xml version="1.0" encoding="utf-8"?>
-<ds:datastoreItem xmlns:ds="http://schemas.openxmlformats.org/officeDocument/2006/customXml" ds:itemID="{57901290-E20B-40EE-B2A9-1129DF8AE577}">
+<ds:datastoreItem xmlns:ds="http://schemas.openxmlformats.org/officeDocument/2006/customXml" ds:itemID="{67016987-2C80-47D8-8FC6-86509D6EB17D}">
   <ds:schemaRefs>
     <ds:schemaRef ds:uri="http://schemas.openxmlformats.org/officeDocument/2006/bibliography"/>
   </ds:schemaRefs>

</xml_diff>

<commit_message>
menambahkan rangkuman git step
</commit_message>
<xml_diff>
--- a/PRAKTIKUM GIT HUB - Ahmadi.docx
+++ b/PRAKTIKUM GIT HUB - Ahmadi.docx
@@ -5283,23 +5283,7 @@
           <w:sz w:val="20"/>
           <w:szCs w:val="20"/>
         </w:rPr>
-        <w:t xml:space="preserve">commit –m “ </w:t>
-      </w:r>
-      <w:r>
-        <w:rPr>
-          <w:rFonts w:ascii="Consolas" w:hAnsi="Consolas" w:cs="Consolas"/>
-          <w:sz w:val="20"/>
-          <w:szCs w:val="20"/>
-        </w:rPr>
-        <w:t xml:space="preserve">melakukan komit pertama laporan praktikum github </w:t>
-      </w:r>
-      <w:r>
-        <w:rPr>
-          <w:rFonts w:ascii="Consolas" w:hAnsi="Consolas" w:cs="Consolas"/>
-          <w:sz w:val="20"/>
-          <w:szCs w:val="20"/>
-        </w:rPr>
-        <w:t>”</w:t>
+        <w:t>commit –m “ melakukan komit pertama laporan praktikum github ”</w:t>
       </w:r>
     </w:p>
     <w:p>
@@ -5315,490 +5299,20 @@
       <w:pPr>
         <w:ind w:left="284"/>
         <w:rPr>
-          <w:rFonts w:ascii="Consolas" w:eastAsiaTheme="minorHAnsi" w:hAnsi="Consolas" w:cs="Consolas"/>
-          <w:sz w:val="20"/>
-          <w:szCs w:val="20"/>
-        </w:rPr>
-      </w:pPr>
-      <w:r>
-        <w:rPr>
-          <w:rFonts w:ascii="Consolas" w:hAnsi="Consolas" w:cs="Consolas"/>
-          <w:sz w:val="20"/>
-          <w:szCs w:val="20"/>
-        </w:rPr>
-        <w:t>Agar lebih efektif dan effisien kita dapat menggunakan git lense. Dan Untuk melakukan commit Jangan lupa memberikan nama pada commit yang kita buat agar perubahan (check point) menjadi lebih dapat dimengerti semua orang, terutama kita sendiri</w:t>
-      </w:r>
-      <w:r>
-        <w:rPr>
-          <w:rFonts w:ascii="Consolas" w:eastAsiaTheme="minorHAnsi" w:hAnsi="Consolas" w:cs="Consolas"/>
-          <w:sz w:val="20"/>
-          <w:szCs w:val="20"/>
-        </w:rPr>
-        <w:t>.</w:t>
-      </w:r>
-    </w:p>
-    <w:p>
-      <w:pPr>
-        <w:rPr>
-          <w:b/>
-          <w:bCs/>
           <w:color w:val="323130"/>
           <w:sz w:val="30"/>
         </w:rPr>
       </w:pPr>
-    </w:p>
-    <w:p>
-      <w:pPr>
-        <w:rPr>
-          <w:b/>
-          <w:bCs/>
-          <w:color w:val="323130"/>
-          <w:sz w:val="30"/>
-        </w:rPr>
-      </w:pPr>
-    </w:p>
-    <w:p>
-      <w:pPr>
-        <w:rPr>
-          <w:b/>
-          <w:bCs/>
-          <w:color w:val="323130"/>
-          <w:sz w:val="30"/>
-        </w:rPr>
-      </w:pPr>
-    </w:p>
-    <w:p>
-      <w:pPr>
-        <w:pStyle w:val="ListParagraph"/>
-        <w:numPr>
-          <w:ilvl w:val="0"/>
-          <w:numId w:val="40"/>
-        </w:numPr>
-        <w:ind w:left="284" w:hanging="294"/>
-        <w:contextualSpacing w:val="0"/>
-        <w:rPr>
-          <w:rFonts w:asciiTheme="minorHAnsi" w:eastAsiaTheme="minorHAnsi" w:hAnsiTheme="minorHAnsi" w:cstheme="minorBidi"/>
-          <w:b/>
-          <w:sz w:val="22"/>
-          <w:szCs w:val="22"/>
-        </w:rPr>
-      </w:pPr>
-      <w:r>
-        <w:rPr>
-          <w:rFonts w:asciiTheme="minorHAnsi" w:hAnsiTheme="minorHAnsi" w:cstheme="minorBidi"/>
-          <w:b/>
-          <w:sz w:val="22"/>
-          <w:szCs w:val="22"/>
-        </w:rPr>
-        <w:t xml:space="preserve">Git </w:t>
-      </w:r>
-      <w:r>
-        <w:rPr>
-          <w:b/>
-        </w:rPr>
-        <w:t>push</w:t>
-      </w:r>
-    </w:p>
-    <w:p>
-      <w:pPr>
-        <w:rPr>
-          <w:rFonts w:ascii="Consolas" w:hAnsi="Consolas" w:cs="Consolas"/>
-          <w:sz w:val="20"/>
-          <w:szCs w:val="20"/>
-        </w:rPr>
-      </w:pPr>
-    </w:p>
-    <w:p>
-      <w:pPr>
-        <w:ind w:left="284"/>
-        <w:rPr>
-          <w:rFonts w:ascii="Consolas" w:hAnsi="Consolas" w:cs="Consolas"/>
-          <w:sz w:val="20"/>
-          <w:szCs w:val="20"/>
-        </w:rPr>
-      </w:pPr>
-      <w:r>
-        <w:rPr>
-          <w:rFonts w:ascii="Consolas" w:hAnsi="Consolas" w:cs="Consolas"/>
-          <w:sz w:val="20"/>
-          <w:szCs w:val="20"/>
-        </w:rPr>
-        <w:t>Mel</w:t>
-      </w:r>
-      <w:r>
-        <w:rPr>
-          <w:rFonts w:ascii="Consolas" w:hAnsi="Consolas" w:cs="Consolas"/>
-          <w:sz w:val="20"/>
-          <w:szCs w:val="20"/>
-        </w:rPr>
-        <w:t xml:space="preserve">akukan </w:t>
-      </w:r>
-      <w:r>
-        <w:rPr>
-          <w:rFonts w:ascii="Consolas" w:hAnsi="Consolas" w:cs="Consolas"/>
-          <w:sz w:val="20"/>
-          <w:szCs w:val="20"/>
-        </w:rPr>
-        <w:t>git push . untuk melakukan update project kita ke github</w:t>
-      </w:r>
-      <w:r>
-        <w:rPr>
-          <w:rFonts w:ascii="Consolas" w:hAnsi="Consolas" w:cs="Consolas"/>
-          <w:sz w:val="20"/>
-          <w:szCs w:val="20"/>
-        </w:rPr>
-        <w:t>.</w:t>
-      </w:r>
-    </w:p>
-    <w:p>
-      <w:pPr>
-        <w:ind w:left="284"/>
-        <w:rPr>
-          <w:rFonts w:ascii="Consolas" w:hAnsi="Consolas" w:cs="Consolas"/>
-          <w:sz w:val="20"/>
-          <w:szCs w:val="20"/>
-        </w:rPr>
-      </w:pPr>
-    </w:p>
-    <w:p>
-      <w:pPr>
-        <w:shd w:val="clear" w:color="auto" w:fill="FFE599" w:themeFill="accent4" w:themeFillTint="66"/>
-        <w:ind w:left="284"/>
-        <w:rPr>
-          <w:rFonts w:ascii="Consolas" w:hAnsi="Consolas" w:cs="Consolas"/>
-          <w:sz w:val="20"/>
-          <w:szCs w:val="20"/>
-        </w:rPr>
-      </w:pPr>
-      <w:r>
-        <w:rPr>
-          <w:rFonts w:ascii="Consolas" w:hAnsi="Consolas" w:cs="Consolas"/>
-          <w:sz w:val="20"/>
-          <w:szCs w:val="20"/>
-        </w:rPr>
-        <w:t xml:space="preserve">git </w:t>
-      </w:r>
-      <w:r>
-        <w:rPr>
-          <w:rFonts w:ascii="Consolas" w:hAnsi="Consolas" w:cs="Consolas"/>
-          <w:sz w:val="20"/>
-          <w:szCs w:val="20"/>
-        </w:rPr>
-        <w:t>push.</w:t>
-      </w:r>
-    </w:p>
-    <w:p>
-      <w:pPr>
-        <w:ind w:left="284"/>
-        <w:rPr>
-          <w:color w:val="323130"/>
-          <w:sz w:val="30"/>
-        </w:rPr>
-      </w:pPr>
-    </w:p>
-    <w:p>
-      <w:pPr>
-        <w:ind w:left="284"/>
-        <w:rPr>
-          <w:rFonts w:ascii="Consolas" w:eastAsiaTheme="minorHAnsi" w:hAnsi="Consolas" w:cs="Consolas"/>
-          <w:sz w:val="20"/>
-          <w:szCs w:val="20"/>
-        </w:rPr>
-      </w:pPr>
-      <w:r>
-        <w:rPr>
-          <w:rFonts w:ascii="Consolas" w:hAnsi="Consolas" w:cs="Consolas"/>
-          <w:sz w:val="20"/>
-          <w:szCs w:val="20"/>
-        </w:rPr>
-        <w:t>Agar lebih efektif dan effisien kita dapat menggunakan extensi git lens yang sudah terinstal di vs code</w:t>
-      </w:r>
-      <w:r>
-        <w:rPr>
-          <w:rFonts w:ascii="Consolas" w:eastAsiaTheme="minorHAnsi" w:hAnsi="Consolas" w:cs="Consolas"/>
-          <w:sz w:val="20"/>
-          <w:szCs w:val="20"/>
-        </w:rPr>
-        <w:t>.</w:t>
-      </w:r>
-    </w:p>
-    <w:p>
-      <w:pPr>
-        <w:rPr>
-          <w:b/>
-          <w:bCs/>
-          <w:color w:val="323130"/>
-          <w:sz w:val="30"/>
-        </w:rPr>
-      </w:pPr>
-    </w:p>
-    <w:p>
-      <w:pPr>
-        <w:rPr>
-          <w:b/>
-          <w:bCs/>
-          <w:color w:val="323130"/>
-          <w:sz w:val="30"/>
-        </w:rPr>
-      </w:pPr>
-    </w:p>
-    <w:p>
-      <w:pPr>
-        <w:rPr>
-          <w:b/>
-          <w:bCs/>
-          <w:color w:val="323130"/>
-          <w:sz w:val="30"/>
-        </w:rPr>
-      </w:pPr>
-    </w:p>
-    <w:p>
-      <w:pPr>
-        <w:rPr>
-          <w:b/>
-          <w:bCs/>
-          <w:color w:val="323130"/>
-          <w:sz w:val="30"/>
-        </w:rPr>
-      </w:pPr>
-    </w:p>
-    <w:p>
-      <w:pPr>
-        <w:rPr>
-          <w:b/>
-          <w:bCs/>
-          <w:color w:val="323130"/>
-          <w:sz w:val="30"/>
-        </w:rPr>
-      </w:pPr>
-    </w:p>
-    <w:p>
-      <w:pPr>
-        <w:rPr>
-          <w:b/>
-          <w:bCs/>
-          <w:color w:val="323130"/>
-          <w:sz w:val="30"/>
-        </w:rPr>
-      </w:pPr>
-    </w:p>
-    <w:p>
-      <w:pPr>
-        <w:pStyle w:val="ListParagraph"/>
-        <w:numPr>
-          <w:ilvl w:val="0"/>
-          <w:numId w:val="40"/>
-        </w:numPr>
-        <w:ind w:left="284" w:hanging="294"/>
-        <w:contextualSpacing w:val="0"/>
-        <w:rPr>
-          <w:rFonts w:asciiTheme="minorHAnsi" w:eastAsiaTheme="minorHAnsi" w:hAnsiTheme="minorHAnsi" w:cstheme="minorBidi"/>
-          <w:b/>
-          <w:sz w:val="22"/>
-          <w:szCs w:val="22"/>
-        </w:rPr>
-      </w:pPr>
-      <w:r>
-        <w:rPr>
-          <w:rFonts w:asciiTheme="minorHAnsi" w:hAnsiTheme="minorHAnsi" w:cstheme="minorBidi"/>
-          <w:b/>
-          <w:sz w:val="22"/>
-          <w:szCs w:val="22"/>
-        </w:rPr>
-        <w:t xml:space="preserve">Git </w:t>
-      </w:r>
-      <w:r>
-        <w:rPr>
-          <w:b/>
-        </w:rPr>
-        <w:t>log</w:t>
-      </w:r>
-    </w:p>
-    <w:p>
-      <w:pPr>
-        <w:rPr>
-          <w:rFonts w:ascii="Consolas" w:hAnsi="Consolas" w:cs="Consolas"/>
-          <w:sz w:val="20"/>
-          <w:szCs w:val="20"/>
-        </w:rPr>
-      </w:pPr>
-    </w:p>
-    <w:p>
-      <w:pPr>
-        <w:ind w:left="284"/>
-        <w:rPr>
-          <w:rFonts w:ascii="Consolas" w:hAnsi="Consolas" w:cs="Consolas"/>
-          <w:sz w:val="20"/>
-          <w:szCs w:val="20"/>
-        </w:rPr>
-      </w:pPr>
-      <w:r>
-        <w:rPr>
-          <w:rFonts w:ascii="Consolas" w:hAnsi="Consolas" w:cs="Consolas"/>
-          <w:sz w:val="20"/>
-          <w:szCs w:val="20"/>
-        </w:rPr>
-        <w:t>Mel</w:t>
-      </w:r>
-      <w:r>
-        <w:rPr>
-          <w:rFonts w:ascii="Consolas" w:hAnsi="Consolas" w:cs="Consolas"/>
-          <w:sz w:val="20"/>
-          <w:szCs w:val="20"/>
-        </w:rPr>
-        <w:t xml:space="preserve">akukan </w:t>
-      </w:r>
-      <w:r>
-        <w:rPr>
-          <w:rFonts w:ascii="Consolas" w:hAnsi="Consolas" w:cs="Consolas"/>
-          <w:sz w:val="20"/>
-          <w:szCs w:val="20"/>
-        </w:rPr>
-        <w:t>git log . untuk melihat/check update file project kita ke github</w:t>
-      </w:r>
-      <w:r>
-        <w:rPr>
-          <w:rFonts w:ascii="Consolas" w:hAnsi="Consolas" w:cs="Consolas"/>
-          <w:sz w:val="20"/>
-          <w:szCs w:val="20"/>
-        </w:rPr>
-        <w:t>.</w:t>
-      </w:r>
-    </w:p>
-    <w:p>
-      <w:pPr>
-        <w:ind w:left="284"/>
-        <w:rPr>
-          <w:rFonts w:ascii="Consolas" w:hAnsi="Consolas" w:cs="Consolas"/>
-          <w:sz w:val="20"/>
-          <w:szCs w:val="20"/>
-        </w:rPr>
-      </w:pPr>
-    </w:p>
-    <w:p>
-      <w:pPr>
-        <w:shd w:val="clear" w:color="auto" w:fill="FFE599" w:themeFill="accent4" w:themeFillTint="66"/>
-        <w:ind w:left="284"/>
-        <w:rPr>
-          <w:rFonts w:ascii="Consolas" w:hAnsi="Consolas" w:cs="Consolas"/>
-          <w:sz w:val="20"/>
-          <w:szCs w:val="20"/>
-        </w:rPr>
-      </w:pPr>
-      <w:r>
-        <w:rPr>
-          <w:rFonts w:ascii="Consolas" w:hAnsi="Consolas" w:cs="Consolas"/>
-          <w:sz w:val="20"/>
-          <w:szCs w:val="20"/>
-        </w:rPr>
-        <w:t xml:space="preserve">git </w:t>
-      </w:r>
-      <w:r>
-        <w:rPr>
-          <w:rFonts w:ascii="Consolas" w:hAnsi="Consolas" w:cs="Consolas"/>
-          <w:sz w:val="20"/>
-          <w:szCs w:val="20"/>
-        </w:rPr>
-        <w:t>log.</w:t>
-      </w:r>
-    </w:p>
-    <w:p>
-      <w:pPr>
-        <w:ind w:left="284"/>
-        <w:rPr>
-          <w:color w:val="323130"/>
-          <w:sz w:val="30"/>
-        </w:rPr>
-      </w:pPr>
-    </w:p>
-    <w:p>
-      <w:pPr>
-        <w:pStyle w:val="Heading3"/>
-        <w:shd w:val="clear" w:color="auto" w:fill="FFFFFF"/>
-        <w:spacing w:before="0"/>
-        <w:ind w:left="284"/>
-        <w:rPr>
-          <w:rFonts w:ascii="Segoe UI" w:hAnsi="Segoe UI" w:cs="Segoe UI"/>
-          <w:color w:val="1F2328"/>
-          <w:sz w:val="20"/>
-        </w:rPr>
-      </w:pPr>
-      <w:bookmarkStart w:id="12" w:name="_Toc171966116"/>
-      <w:r>
-        <w:rPr>
-          <w:rFonts w:ascii="Segoe UI" w:hAnsi="Segoe UI" w:cs="Segoe UI"/>
-          <w:color w:val="1F2328"/>
-          <w:sz w:val="20"/>
-        </w:rPr>
-        <w:t>Agar lebih efektif dan effisien kita dapat menggunakan extensi git lens yang sudah terinstal di vs code.</w:t>
-      </w:r>
-      <w:bookmarkEnd w:id="12"/>
-    </w:p>
-    <w:p>
-      <w:pPr>
-        <w:pStyle w:val="Heading3"/>
-        <w:shd w:val="clear" w:color="auto" w:fill="FFFFFF"/>
-        <w:spacing w:before="0"/>
-        <w:ind w:left="284"/>
-        <w:rPr>
-          <w:rFonts w:ascii="Segoe UI" w:hAnsi="Segoe UI" w:cs="Segoe UI"/>
-          <w:color w:val="1F2328"/>
-          <w:sz w:val="20"/>
-        </w:rPr>
-      </w:pPr>
-      <w:bookmarkStart w:id="13" w:name="_Toc171966117"/>
-      <w:r>
-        <w:rPr>
-          <w:rFonts w:ascii="Segoe UI" w:hAnsi="Segoe UI" w:cs="Segoe UI"/>
-          <w:color w:val="1F2328"/>
-          <w:sz w:val="20"/>
-        </w:rPr>
-        <w:t>Namun kita bisa juga langsung mengecek ke repository kita di github. Yaitu dengan mengklik bagian commit.</w:t>
-      </w:r>
-      <w:bookmarkEnd w:id="13"/>
-      <w:r>
-        <w:rPr>
-          <w:rFonts w:ascii="Segoe UI" w:hAnsi="Segoe UI" w:cs="Segoe UI"/>
-          <w:color w:val="1F2328"/>
-          <w:sz w:val="20"/>
-        </w:rPr>
-        <w:t xml:space="preserve"> </w:t>
-      </w:r>
-    </w:p>
-    <w:p/>
-    <w:p>
-      <w:pPr>
-        <w:ind w:left="284"/>
-      </w:pPr>
-      <w:bookmarkStart w:id="14" w:name="_GoBack"/>
-      <w:bookmarkEnd w:id="14"/>
-    </w:p>
-    <w:p>
-      <w:r>
-        <w:br w:type="page"/>
-      </w:r>
-    </w:p>
-    <w:p>
-      <w:r>
-        <w:rPr>
-          <w:rFonts w:ascii="Segoe UI" w:hAnsi="Segoe UI" w:cs="Segoe UI"/>
-          <w:color w:val="1F2328"/>
-          <w:sz w:val="20"/>
-        </w:rPr>
-        <w:lastRenderedPageBreak/>
-        <w:t>Dengan menggunakan git log di comand prompt dapat pula ita lihat riwayat commit yang telah kita lakukan</w:t>
-      </w:r>
-    </w:p>
-    <w:p>
       <w:r>
         <w:rPr>
           <w:noProof/>
+          <w14:ligatures w14:val="standardContextual"/>
         </w:rPr>
         <w:drawing>
-          <wp:inline distT="0" distB="0" distL="0" distR="0" wp14:anchorId="1BE22285" wp14:editId="1E7FCB63">
-            <wp:extent cx="4400856" cy="2743200"/>
-            <wp:effectExtent l="0" t="0" r="0" b="0"/>
-            <wp:docPr id="79" name="Picture 79"/>
+          <wp:inline distT="0" distB="0" distL="0" distR="0" wp14:anchorId="2DFD2651" wp14:editId="662B1B31">
+            <wp:extent cx="5904230" cy="1276985"/>
+            <wp:effectExtent l="0" t="0" r="1270" b="0"/>
+            <wp:docPr id="16" name="Picture 16"/>
             <wp:cNvGraphicFramePr>
               <a:graphicFrameLocks xmlns:a="http://schemas.openxmlformats.org/drawingml/2006/main" noChangeAspect="1"/>
             </wp:cNvGraphicFramePr>
@@ -5818,7 +5332,7 @@
                   <pic:spPr>
                     <a:xfrm>
                       <a:off x="0" y="0"/>
-                      <a:ext cx="4402241" cy="2744063"/>
+                      <a:ext cx="5904230" cy="1276985"/>
                     </a:xfrm>
                     <a:prstGeom prst="rect">
                       <a:avLst/>
@@ -5831,58 +5345,33 @@
         </w:drawing>
       </w:r>
     </w:p>
-    <w:p/>
-    <w:p>
-      <w:pPr>
-        <w:pStyle w:val="Heading3"/>
-        <w:shd w:val="clear" w:color="auto" w:fill="FFFFFF"/>
-        <w:spacing w:before="0"/>
+    <w:p>
+      <w:pPr>
         <w:ind w:left="284"/>
         <w:rPr>
-          <w:rFonts w:ascii="Segoe UI" w:hAnsi="Segoe UI" w:cs="Segoe UI"/>
-          <w:color w:val="1F2328"/>
-          <w:sz w:val="20"/>
-        </w:rPr>
-      </w:pPr>
-      <w:bookmarkStart w:id="15" w:name="_Toc171966118"/>
-      <w:r>
-        <w:rPr>
-          <w:rFonts w:ascii="Segoe UI" w:hAnsi="Segoe UI" w:cs="Segoe UI"/>
-          <w:color w:val="1F2328"/>
-          <w:sz w:val="20"/>
-        </w:rPr>
-        <w:t xml:space="preserve">Di menu commit </w:t>
-      </w:r>
-      <w:r>
-        <w:rPr>
-          <w:rFonts w:ascii="Segoe UI" w:hAnsi="Segoe UI" w:cs="Segoe UI"/>
-          <w:color w:val="1F2328"/>
-          <w:sz w:val="20"/>
-        </w:rPr>
-        <w:t xml:space="preserve">pada github </w:t>
-      </w:r>
-      <w:r>
-        <w:rPr>
-          <w:rFonts w:ascii="Segoe UI" w:hAnsi="Segoe UI" w:cs="Segoe UI"/>
-          <w:color w:val="1F2328"/>
-          <w:sz w:val="20"/>
-        </w:rPr>
-        <w:t>kita dapat juga melihat riwayat dan jumlah commit yang pernah kita buat, lengkap dengan tanggal dan keterangan dari penamaan commit tersebut.</w:t>
-      </w:r>
-      <w:bookmarkEnd w:id="15"/>
-    </w:p>
-    <w:p/>
-    <w:p/>
-    <w:p>
+          <w:color w:val="323130"/>
+          <w:sz w:val="30"/>
+        </w:rPr>
+      </w:pPr>
+    </w:p>
+    <w:p>
+      <w:pPr>
+        <w:ind w:left="284"/>
+        <w:rPr>
+          <w:color w:val="323130"/>
+          <w:sz w:val="30"/>
+        </w:rPr>
+      </w:pPr>
       <w:r>
         <w:rPr>
           <w:noProof/>
+          <w14:ligatures w14:val="standardContextual"/>
         </w:rPr>
         <w:drawing>
-          <wp:inline distT="0" distB="0" distL="0" distR="0" wp14:anchorId="04758235" wp14:editId="16274F5B">
-            <wp:extent cx="4408098" cy="2891089"/>
-            <wp:effectExtent l="0" t="0" r="0" b="5080"/>
-            <wp:docPr id="81" name="Picture 81"/>
+          <wp:inline distT="0" distB="0" distL="0" distR="0" wp14:anchorId="15D497CD" wp14:editId="4C54442C">
+            <wp:extent cx="5904230" cy="2525395"/>
+            <wp:effectExtent l="0" t="0" r="1270" b="8255"/>
+            <wp:docPr id="17" name="Picture 17"/>
             <wp:cNvGraphicFramePr>
               <a:graphicFrameLocks xmlns:a="http://schemas.openxmlformats.org/drawingml/2006/main" noChangeAspect="1"/>
             </wp:cNvGraphicFramePr>
@@ -5902,7 +5391,7 @@
                   <pic:spPr>
                     <a:xfrm>
                       <a:off x="0" y="0"/>
-                      <a:ext cx="4410257" cy="2892505"/>
+                      <a:ext cx="5904230" cy="2525395"/>
                     </a:xfrm>
                     <a:prstGeom prst="rect">
                       <a:avLst/>
@@ -5918,9 +5407,105 @@
     <w:p>
       <w:pPr>
         <w:ind w:left="284"/>
-        <w:jc w:val="both"/>
-        <w:rPr>
-          <w:sz w:val="22"/>
+        <w:rPr>
+          <w:color w:val="323130"/>
+          <w:sz w:val="30"/>
+        </w:rPr>
+      </w:pPr>
+    </w:p>
+    <w:p>
+      <w:pPr>
+        <w:ind w:left="284"/>
+        <w:rPr>
+          <w:color w:val="323130"/>
+          <w:sz w:val="30"/>
+        </w:rPr>
+      </w:pPr>
+      <w:r>
+        <w:rPr>
+          <w:noProof/>
+          <w14:ligatures w14:val="standardContextual"/>
+        </w:rPr>
+        <w:drawing>
+          <wp:inline distT="0" distB="0" distL="0" distR="0" wp14:anchorId="4E75795D" wp14:editId="189AE7C0">
+            <wp:extent cx="5904230" cy="2376805"/>
+            <wp:effectExtent l="0" t="0" r="1270" b="4445"/>
+            <wp:docPr id="18" name="Picture 18"/>
+            <wp:cNvGraphicFramePr>
+              <a:graphicFrameLocks xmlns:a="http://schemas.openxmlformats.org/drawingml/2006/main" noChangeAspect="1"/>
+            </wp:cNvGraphicFramePr>
+            <a:graphic xmlns:a="http://schemas.openxmlformats.org/drawingml/2006/main">
+              <a:graphicData uri="http://schemas.openxmlformats.org/drawingml/2006/picture">
+                <pic:pic xmlns:pic="http://schemas.openxmlformats.org/drawingml/2006/picture">
+                  <pic:nvPicPr>
+                    <pic:cNvPr id="1" name=""/>
+                    <pic:cNvPicPr/>
+                  </pic:nvPicPr>
+                  <pic:blipFill>
+                    <a:blip r:embed="rId41"/>
+                    <a:stretch>
+                      <a:fillRect/>
+                    </a:stretch>
+                  </pic:blipFill>
+                  <pic:spPr>
+                    <a:xfrm>
+                      <a:off x="0" y="0"/>
+                      <a:ext cx="5904230" cy="2376805"/>
+                    </a:xfrm>
+                    <a:prstGeom prst="rect">
+                      <a:avLst/>
+                    </a:prstGeom>
+                  </pic:spPr>
+                </pic:pic>
+              </a:graphicData>
+            </a:graphic>
+          </wp:inline>
+        </w:drawing>
+      </w:r>
+    </w:p>
+    <w:p>
+      <w:pPr>
+        <w:ind w:left="284"/>
+        <w:rPr>
+          <w:rFonts w:ascii="Consolas" w:eastAsiaTheme="minorHAnsi" w:hAnsi="Consolas" w:cs="Consolas"/>
+          <w:sz w:val="20"/>
+          <w:szCs w:val="20"/>
+        </w:rPr>
+      </w:pPr>
+      <w:r>
+        <w:rPr>
+          <w:rFonts w:ascii="Consolas" w:hAnsi="Consolas" w:cs="Consolas"/>
+          <w:sz w:val="20"/>
+          <w:szCs w:val="20"/>
+        </w:rPr>
+        <w:t>Agar lebih efektif dan effisien kita dapat menggunakan git lense. Dan Untuk melakukan commit Jangan lupa memberikan nama pada commit yang kita buat agar perubahan (check point) menjadi lebih dapat dimengerti semua orang, terutama kita sendiri</w:t>
+      </w:r>
+      <w:r>
+        <w:rPr>
+          <w:rFonts w:ascii="Consolas" w:eastAsiaTheme="minorHAnsi" w:hAnsi="Consolas" w:cs="Consolas"/>
+          <w:sz w:val="20"/>
+          <w:szCs w:val="20"/>
+        </w:rPr>
+        <w:t>.</w:t>
+      </w:r>
+    </w:p>
+    <w:p>
+      <w:pPr>
+        <w:rPr>
+          <w:b/>
+          <w:bCs/>
+          <w:color w:val="323130"/>
+          <w:sz w:val="30"/>
+        </w:rPr>
+      </w:pPr>
+    </w:p>
+    <w:p>
+      <w:pPr>
+        <w:rPr>
+          <w:b/>
+          <w:bCs/>
+          <w:color w:val="323130"/>
+          <w:sz w:val="30"/>
         </w:rPr>
       </w:pPr>
     </w:p>
@@ -5957,15 +5542,324 @@
           <w:sz w:val="22"/>
           <w:szCs w:val="22"/>
         </w:rPr>
-        <w:t>Menghapus Konfigurasi global remote</w:t>
-      </w:r>
-    </w:p>
-    <w:p>
-      <w:pPr>
-        <w:rPr>
-          <w:rFonts w:ascii="Consolas" w:hAnsi="Consolas" w:cs="Consolas"/>
-          <w:sz w:val="20"/>
-          <w:szCs w:val="20"/>
+        <w:t xml:space="preserve">Git </w:t>
+      </w:r>
+      <w:r>
+        <w:rPr>
+          <w:b/>
+        </w:rPr>
+        <w:t>push</w:t>
+      </w:r>
+    </w:p>
+    <w:p>
+      <w:pPr>
+        <w:rPr>
+          <w:rFonts w:ascii="Consolas" w:hAnsi="Consolas" w:cs="Consolas"/>
+          <w:sz w:val="20"/>
+          <w:szCs w:val="20"/>
+        </w:rPr>
+      </w:pPr>
+    </w:p>
+    <w:p>
+      <w:pPr>
+        <w:ind w:left="284"/>
+        <w:rPr>
+          <w:rFonts w:ascii="Consolas" w:hAnsi="Consolas" w:cs="Consolas"/>
+          <w:sz w:val="20"/>
+          <w:szCs w:val="20"/>
+        </w:rPr>
+      </w:pPr>
+      <w:r>
+        <w:rPr>
+          <w:rFonts w:ascii="Consolas" w:hAnsi="Consolas" w:cs="Consolas"/>
+          <w:sz w:val="20"/>
+          <w:szCs w:val="20"/>
+        </w:rPr>
+        <w:t>Mel</w:t>
+      </w:r>
+      <w:r>
+        <w:rPr>
+          <w:rFonts w:ascii="Consolas" w:hAnsi="Consolas" w:cs="Consolas"/>
+          <w:sz w:val="20"/>
+          <w:szCs w:val="20"/>
+        </w:rPr>
+        <w:t xml:space="preserve">akukan </w:t>
+      </w:r>
+      <w:r>
+        <w:rPr>
+          <w:rFonts w:ascii="Consolas" w:hAnsi="Consolas" w:cs="Consolas"/>
+          <w:sz w:val="20"/>
+          <w:szCs w:val="20"/>
+        </w:rPr>
+        <w:t>git push . untuk melakukan update project kita ke github</w:t>
+      </w:r>
+      <w:r>
+        <w:rPr>
+          <w:rFonts w:ascii="Consolas" w:hAnsi="Consolas" w:cs="Consolas"/>
+          <w:sz w:val="20"/>
+          <w:szCs w:val="20"/>
+        </w:rPr>
+        <w:t>.</w:t>
+      </w:r>
+    </w:p>
+    <w:p>
+      <w:pPr>
+        <w:ind w:left="284"/>
+        <w:rPr>
+          <w:rFonts w:ascii="Consolas" w:hAnsi="Consolas" w:cs="Consolas"/>
+          <w:sz w:val="20"/>
+          <w:szCs w:val="20"/>
+        </w:rPr>
+      </w:pPr>
+    </w:p>
+    <w:p>
+      <w:pPr>
+        <w:shd w:val="clear" w:color="auto" w:fill="FFE599" w:themeFill="accent4" w:themeFillTint="66"/>
+        <w:ind w:left="284"/>
+        <w:rPr>
+          <w:rFonts w:ascii="Consolas" w:hAnsi="Consolas" w:cs="Consolas"/>
+          <w:sz w:val="20"/>
+          <w:szCs w:val="20"/>
+        </w:rPr>
+      </w:pPr>
+      <w:r>
+        <w:rPr>
+          <w:rFonts w:ascii="Consolas" w:hAnsi="Consolas" w:cs="Consolas"/>
+          <w:sz w:val="20"/>
+          <w:szCs w:val="20"/>
+        </w:rPr>
+        <w:t xml:space="preserve">git </w:t>
+      </w:r>
+      <w:r>
+        <w:rPr>
+          <w:rFonts w:ascii="Consolas" w:hAnsi="Consolas" w:cs="Consolas"/>
+          <w:sz w:val="20"/>
+          <w:szCs w:val="20"/>
+        </w:rPr>
+        <w:t>push.</w:t>
+      </w:r>
+    </w:p>
+    <w:p>
+      <w:pPr>
+        <w:ind w:left="284"/>
+        <w:rPr>
+          <w:color w:val="323130"/>
+          <w:sz w:val="30"/>
+        </w:rPr>
+      </w:pPr>
+    </w:p>
+    <w:p>
+      <w:pPr>
+        <w:ind w:left="284"/>
+        <w:rPr>
+          <w:rFonts w:ascii="Consolas" w:eastAsiaTheme="minorHAnsi" w:hAnsi="Consolas" w:cs="Consolas"/>
+          <w:sz w:val="20"/>
+          <w:szCs w:val="20"/>
+        </w:rPr>
+      </w:pPr>
+      <w:r>
+        <w:rPr>
+          <w:rFonts w:ascii="Consolas" w:hAnsi="Consolas" w:cs="Consolas"/>
+          <w:sz w:val="20"/>
+          <w:szCs w:val="20"/>
+        </w:rPr>
+        <w:t>Agar lebih efektif dan effisien kita dapat menggunakan extensi git lens yang sudah terinstal di vs code</w:t>
+      </w:r>
+      <w:r>
+        <w:rPr>
+          <w:rFonts w:ascii="Consolas" w:eastAsiaTheme="minorHAnsi" w:hAnsi="Consolas" w:cs="Consolas"/>
+          <w:sz w:val="20"/>
+          <w:szCs w:val="20"/>
+        </w:rPr>
+        <w:t>.</w:t>
+      </w:r>
+    </w:p>
+    <w:p>
+      <w:pPr>
+        <w:rPr>
+          <w:b/>
+          <w:bCs/>
+          <w:color w:val="323130"/>
+          <w:sz w:val="30"/>
+        </w:rPr>
+      </w:pPr>
+    </w:p>
+    <w:p>
+      <w:pPr>
+        <w:rPr>
+          <w:b/>
+          <w:bCs/>
+          <w:color w:val="323130"/>
+          <w:sz w:val="30"/>
+        </w:rPr>
+      </w:pPr>
+    </w:p>
+    <w:p>
+      <w:pPr>
+        <w:rPr>
+          <w:b/>
+          <w:bCs/>
+          <w:color w:val="323130"/>
+          <w:sz w:val="30"/>
+        </w:rPr>
+      </w:pPr>
+    </w:p>
+    <w:p>
+      <w:pPr>
+        <w:rPr>
+          <w:b/>
+          <w:bCs/>
+          <w:color w:val="323130"/>
+          <w:sz w:val="30"/>
+        </w:rPr>
+      </w:pPr>
+    </w:p>
+    <w:p>
+      <w:pPr>
+        <w:rPr>
+          <w:b/>
+          <w:bCs/>
+          <w:color w:val="323130"/>
+          <w:sz w:val="30"/>
+        </w:rPr>
+      </w:pPr>
+    </w:p>
+    <w:p>
+      <w:pPr>
+        <w:rPr>
+          <w:b/>
+          <w:bCs/>
+          <w:color w:val="323130"/>
+          <w:sz w:val="30"/>
+        </w:rPr>
+      </w:pPr>
+    </w:p>
+    <w:p>
+      <w:pPr>
+        <w:pStyle w:val="ListParagraph"/>
+        <w:numPr>
+          <w:ilvl w:val="0"/>
+          <w:numId w:val="40"/>
+        </w:numPr>
+        <w:ind w:left="284" w:hanging="294"/>
+        <w:contextualSpacing w:val="0"/>
+        <w:rPr>
+          <w:rFonts w:asciiTheme="minorHAnsi" w:eastAsiaTheme="minorHAnsi" w:hAnsiTheme="minorHAnsi" w:cstheme="minorBidi"/>
+          <w:b/>
+          <w:sz w:val="22"/>
+          <w:szCs w:val="22"/>
+        </w:rPr>
+      </w:pPr>
+      <w:r>
+        <w:rPr>
+          <w:rFonts w:asciiTheme="minorHAnsi" w:hAnsiTheme="minorHAnsi" w:cstheme="minorBidi"/>
+          <w:b/>
+          <w:sz w:val="22"/>
+          <w:szCs w:val="22"/>
+        </w:rPr>
+        <w:t xml:space="preserve">Git </w:t>
+      </w:r>
+      <w:r>
+        <w:rPr>
+          <w:b/>
+        </w:rPr>
+        <w:t>log</w:t>
+      </w:r>
+    </w:p>
+    <w:p>
+      <w:pPr>
+        <w:rPr>
+          <w:rFonts w:ascii="Consolas" w:hAnsi="Consolas" w:cs="Consolas"/>
+          <w:sz w:val="20"/>
+          <w:szCs w:val="20"/>
+        </w:rPr>
+      </w:pPr>
+    </w:p>
+    <w:p>
+      <w:pPr>
+        <w:ind w:left="284"/>
+        <w:rPr>
+          <w:rFonts w:ascii="Consolas" w:hAnsi="Consolas" w:cs="Consolas"/>
+          <w:sz w:val="20"/>
+          <w:szCs w:val="20"/>
+        </w:rPr>
+      </w:pPr>
+      <w:r>
+        <w:rPr>
+          <w:rFonts w:ascii="Consolas" w:hAnsi="Consolas" w:cs="Consolas"/>
+          <w:sz w:val="20"/>
+          <w:szCs w:val="20"/>
+        </w:rPr>
+        <w:t>Mel</w:t>
+      </w:r>
+      <w:r>
+        <w:rPr>
+          <w:rFonts w:ascii="Consolas" w:hAnsi="Consolas" w:cs="Consolas"/>
+          <w:sz w:val="20"/>
+          <w:szCs w:val="20"/>
+        </w:rPr>
+        <w:t xml:space="preserve">akukan </w:t>
+      </w:r>
+      <w:r>
+        <w:rPr>
+          <w:rFonts w:ascii="Consolas" w:hAnsi="Consolas" w:cs="Consolas"/>
+          <w:sz w:val="20"/>
+          <w:szCs w:val="20"/>
+        </w:rPr>
+        <w:t>git log . untuk melihat/check update file project kita ke github</w:t>
+      </w:r>
+      <w:r>
+        <w:rPr>
+          <w:rFonts w:ascii="Consolas" w:hAnsi="Consolas" w:cs="Consolas"/>
+          <w:sz w:val="20"/>
+          <w:szCs w:val="20"/>
+        </w:rPr>
+        <w:t>.</w:t>
+      </w:r>
+    </w:p>
+    <w:p>
+      <w:pPr>
+        <w:ind w:left="284"/>
+        <w:rPr>
+          <w:rFonts w:ascii="Consolas" w:hAnsi="Consolas" w:cs="Consolas"/>
+          <w:sz w:val="20"/>
+          <w:szCs w:val="20"/>
+        </w:rPr>
+      </w:pPr>
+    </w:p>
+    <w:p>
+      <w:pPr>
+        <w:shd w:val="clear" w:color="auto" w:fill="FFE599" w:themeFill="accent4" w:themeFillTint="66"/>
+        <w:ind w:left="284"/>
+        <w:rPr>
+          <w:rFonts w:ascii="Consolas" w:hAnsi="Consolas" w:cs="Consolas"/>
+          <w:sz w:val="20"/>
+          <w:szCs w:val="20"/>
+        </w:rPr>
+      </w:pPr>
+      <w:r>
+        <w:rPr>
+          <w:rFonts w:ascii="Consolas" w:hAnsi="Consolas" w:cs="Consolas"/>
+          <w:sz w:val="20"/>
+          <w:szCs w:val="20"/>
+        </w:rPr>
+        <w:t xml:space="preserve">git </w:t>
+      </w:r>
+      <w:r>
+        <w:rPr>
+          <w:rFonts w:ascii="Consolas" w:hAnsi="Consolas" w:cs="Consolas"/>
+          <w:sz w:val="20"/>
+          <w:szCs w:val="20"/>
+        </w:rPr>
+        <w:t>log.</w:t>
+      </w:r>
+    </w:p>
+    <w:p>
+      <w:pPr>
+        <w:ind w:left="284"/>
+        <w:rPr>
+          <w:color w:val="323130"/>
+          <w:sz w:val="30"/>
         </w:rPr>
       </w:pPr>
     </w:p>
@@ -5981,80 +5875,16 @@
           <w:sz w:val="20"/>
         </w:rPr>
       </w:pPr>
-      <w:bookmarkStart w:id="16" w:name="_Toc171966119"/>
+      <w:bookmarkStart w:id="12" w:name="_Toc171966116"/>
       <w:r>
         <w:rPr>
           <w:rFonts w:ascii="Segoe UI" w:hAnsi="Segoe UI" w:cs="Segoe UI"/>
           <w:color w:val="1F2328"/>
           <w:sz w:val="20"/>
         </w:rPr>
-        <w:t>Menghapus configurasi username</w:t>
-      </w:r>
-      <w:bookmarkEnd w:id="16"/>
-    </w:p>
-    <w:p>
-      <w:pPr>
-        <w:ind w:left="284"/>
-        <w:rPr>
-          <w:rFonts w:ascii="Consolas" w:hAnsi="Consolas" w:cs="Consolas"/>
-          <w:sz w:val="20"/>
-          <w:szCs w:val="20"/>
-        </w:rPr>
-      </w:pPr>
-    </w:p>
-    <w:p>
-      <w:pPr>
-        <w:shd w:val="clear" w:color="auto" w:fill="FFE599" w:themeFill="accent4" w:themeFillTint="66"/>
-        <w:ind w:left="284"/>
-        <w:rPr>
-          <w:rFonts w:ascii="Consolas" w:hAnsi="Consolas" w:cs="Consolas"/>
-          <w:sz w:val="20"/>
-          <w:szCs w:val="20"/>
-        </w:rPr>
-      </w:pPr>
-      <w:r>
-        <w:rPr>
-          <w:rFonts w:ascii="Consolas" w:hAnsi="Consolas" w:cs="Consolas"/>
-          <w:sz w:val="20"/>
-          <w:szCs w:val="20"/>
-        </w:rPr>
-        <w:t>git config --global --replace-all user.name "FName LName"</w:t>
-      </w:r>
-    </w:p>
-    <w:p>
-      <w:pPr>
-        <w:shd w:val="clear" w:color="auto" w:fill="FFE599" w:themeFill="accent4" w:themeFillTint="66"/>
-        <w:ind w:left="284"/>
-        <w:rPr>
-          <w:rFonts w:ascii="Consolas" w:hAnsi="Consolas" w:cs="Consolas"/>
-          <w:sz w:val="20"/>
-          <w:szCs w:val="20"/>
-        </w:rPr>
-      </w:pPr>
-      <w:r>
-        <w:rPr>
-          <w:rFonts w:ascii="Consolas" w:hAnsi="Consolas" w:cs="Consolas"/>
-          <w:sz w:val="20"/>
-          <w:szCs w:val="20"/>
-        </w:rPr>
-        <w:t>git config --global --replace-all user.name "</w:t>
-      </w:r>
-      <w:r>
-        <w:rPr>
-          <w:rFonts w:ascii="Consolas" w:hAnsi="Consolas" w:cs="Consolas"/>
-          <w:sz w:val="20"/>
-          <w:szCs w:val="20"/>
-        </w:rPr>
-        <w:t>abangmuslim</w:t>
-      </w:r>
-      <w:r>
-        <w:rPr>
-          <w:rFonts w:ascii="Consolas" w:hAnsi="Consolas" w:cs="Consolas"/>
-          <w:sz w:val="20"/>
-          <w:szCs w:val="20"/>
-        </w:rPr>
-        <w:t>"</w:t>
-      </w:r>
+        <w:t>Agar lebih efektif dan effisien kita dapat menggunakan extensi git lens yang sudah terinstal di vs code.</w:t>
+      </w:r>
+      <w:bookmarkEnd w:id="12"/>
     </w:p>
     <w:p>
       <w:pPr>
@@ -6068,161 +5898,57 @@
           <w:sz w:val="20"/>
         </w:rPr>
       </w:pPr>
-      <w:bookmarkStart w:id="17" w:name="_Toc171966120"/>
+      <w:bookmarkStart w:id="13" w:name="_Toc171966117"/>
       <w:r>
         <w:rPr>
           <w:rFonts w:ascii="Segoe UI" w:hAnsi="Segoe UI" w:cs="Segoe UI"/>
           <w:color w:val="1F2328"/>
           <w:sz w:val="20"/>
         </w:rPr>
-        <w:t>Menghapus configurasi email</w:t>
-      </w:r>
-      <w:bookmarkEnd w:id="17"/>
-    </w:p>
-    <w:p>
-      <w:pPr>
-        <w:shd w:val="clear" w:color="auto" w:fill="FFE599" w:themeFill="accent4" w:themeFillTint="66"/>
+        <w:t>Namun kita bisa juga langsung mengecek ke repository kita di github. Yaitu dengan mengklik bagian commit.</w:t>
+      </w:r>
+      <w:bookmarkEnd w:id="13"/>
+      <w:r>
+        <w:rPr>
+          <w:rFonts w:ascii="Segoe UI" w:hAnsi="Segoe UI" w:cs="Segoe UI"/>
+          <w:color w:val="1F2328"/>
+          <w:sz w:val="20"/>
+        </w:rPr>
+        <w:t xml:space="preserve"> </w:t>
+      </w:r>
+    </w:p>
+    <w:p/>
+    <w:p>
+      <w:pPr>
         <w:ind w:left="284"/>
-        <w:rPr>
-          <w:rFonts w:ascii="Consolas" w:hAnsi="Consolas" w:cs="Consolas"/>
-          <w:sz w:val="20"/>
-          <w:szCs w:val="20"/>
-        </w:rPr>
-      </w:pPr>
-      <w:r>
-        <w:rPr>
-          <w:rFonts w:ascii="Consolas" w:hAnsi="Consolas" w:cs="Consolas"/>
-          <w:sz w:val="20"/>
-          <w:szCs w:val="20"/>
-        </w:rPr>
-        <w:t>git config --global --replace-all user.</w:t>
-      </w:r>
-      <w:r>
-        <w:rPr>
-          <w:rFonts w:ascii="Consolas" w:hAnsi="Consolas" w:cs="Consolas"/>
-          <w:sz w:val="20"/>
-          <w:szCs w:val="20"/>
-        </w:rPr>
-        <w:t>e</w:t>
-      </w:r>
-      <w:r>
-        <w:rPr>
-          <w:rFonts w:ascii="Consolas" w:hAnsi="Consolas" w:cs="Consolas"/>
-          <w:sz w:val="20"/>
-          <w:szCs w:val="20"/>
-        </w:rPr>
-        <w:t xml:space="preserve">mail </w:t>
-      </w:r>
-      <w:hyperlink r:id="rId41" w:history="1">
-        <w:r>
-          <w:rPr>
-            <w:rStyle w:val="Hyperlink"/>
-            <w:rFonts w:ascii="Consolas" w:hAnsi="Consolas" w:cs="Consolas"/>
-            <w:sz w:val="20"/>
-            <w:szCs w:val="20"/>
-          </w:rPr>
-          <w:t>email-id@domain.com</w:t>
-        </w:r>
-      </w:hyperlink>
-    </w:p>
-    <w:p>
-      <w:pPr>
-        <w:shd w:val="clear" w:color="auto" w:fill="FFE599" w:themeFill="accent4" w:themeFillTint="66"/>
-        <w:ind w:left="284"/>
-        <w:rPr>
-          <w:rFonts w:ascii="Consolas" w:hAnsi="Consolas" w:cs="Consolas"/>
-          <w:sz w:val="20"/>
-          <w:szCs w:val="20"/>
-        </w:rPr>
-      </w:pPr>
-      <w:r>
-        <w:rPr>
-          <w:rFonts w:ascii="Consolas" w:hAnsi="Consolas" w:cs="Consolas"/>
-          <w:sz w:val="20"/>
-          <w:szCs w:val="20"/>
-        </w:rPr>
-        <w:t>git config --global --replace-all user.</w:t>
-      </w:r>
-      <w:r>
-        <w:rPr>
-          <w:rFonts w:ascii="Consolas" w:hAnsi="Consolas" w:cs="Consolas"/>
-          <w:sz w:val="20"/>
-          <w:szCs w:val="20"/>
-        </w:rPr>
-        <w:t>e</w:t>
-      </w:r>
-      <w:r>
-        <w:rPr>
-          <w:rFonts w:ascii="Consolas" w:hAnsi="Consolas" w:cs="Consolas"/>
-          <w:sz w:val="20"/>
-          <w:szCs w:val="20"/>
-        </w:rPr>
-        <w:t>mail "</w:t>
-      </w:r>
-      <w:r>
-        <w:rPr>
-          <w:rFonts w:ascii="Consolas" w:hAnsi="Consolas" w:cs="Consolas"/>
-          <w:sz w:val="20"/>
-          <w:szCs w:val="20"/>
-        </w:rPr>
-        <w:t>abangmuslimtamiang</w:t>
-      </w:r>
-      <w:r>
-        <w:rPr>
-          <w:rFonts w:ascii="Consolas" w:hAnsi="Consolas" w:cs="Consolas"/>
-          <w:sz w:val="20"/>
-          <w:szCs w:val="20"/>
-        </w:rPr>
-        <w:t>@</w:t>
-      </w:r>
-      <w:r>
-        <w:rPr>
-          <w:rFonts w:ascii="Consolas" w:hAnsi="Consolas" w:cs="Consolas"/>
-          <w:sz w:val="20"/>
-          <w:szCs w:val="20"/>
-        </w:rPr>
-        <w:t>gmail</w:t>
-      </w:r>
-      <w:r>
-        <w:rPr>
-          <w:rFonts w:ascii="Consolas" w:hAnsi="Consolas" w:cs="Consolas"/>
-          <w:sz w:val="20"/>
-          <w:szCs w:val="20"/>
-        </w:rPr>
-        <w:t>.com"</w:t>
-      </w:r>
-    </w:p>
-    <w:p>
-      <w:pPr>
-        <w:shd w:val="clear" w:color="auto" w:fill="FFE599" w:themeFill="accent4" w:themeFillTint="66"/>
-        <w:ind w:left="284"/>
-        <w:rPr>
-          <w:rFonts w:ascii="Consolas" w:hAnsi="Consolas" w:cs="Consolas"/>
-          <w:sz w:val="20"/>
-          <w:szCs w:val="20"/>
-        </w:rPr>
-      </w:pPr>
-    </w:p>
-    <w:p>
-      <w:pPr>
-        <w:ind w:left="284"/>
-        <w:rPr>
-          <w:rFonts w:ascii="Consolas" w:hAnsi="Consolas" w:cs="Consolas"/>
-          <w:sz w:val="20"/>
-          <w:szCs w:val="20"/>
-        </w:rPr>
-      </w:pPr>
+      </w:pPr>
+    </w:p>
+    <w:p>
+      <w:r>
+        <w:br w:type="page"/>
+      </w:r>
+    </w:p>
+    <w:p>
+      <w:r>
+        <w:rPr>
+          <w:rFonts w:ascii="Segoe UI" w:hAnsi="Segoe UI" w:cs="Segoe UI"/>
+          <w:color w:val="1F2328"/>
+          <w:sz w:val="20"/>
+        </w:rPr>
+        <w:lastRenderedPageBreak/>
+        <w:t>Dengan menggunakan git log di comand prompt dapat pula ita lihat riwayat commit yang telah kita lakukan</w:t>
+      </w:r>
+    </w:p>
+    <w:p>
       <w:r>
         <w:rPr>
           <w:noProof/>
-          <w14:ligatures w14:val="standardContextual"/>
-        </w:rPr>
-        <w:lastRenderedPageBreak/>
+        </w:rPr>
         <w:drawing>
-          <wp:inline distT="0" distB="0" distL="0" distR="0" wp14:anchorId="650E4D6B" wp14:editId="626F7A66">
-            <wp:extent cx="3456749" cy="1938055"/>
-            <wp:effectExtent l="0" t="0" r="0" b="5080"/>
-            <wp:docPr id="2" name="Picture 2"/>
+          <wp:inline distT="0" distB="0" distL="0" distR="0" wp14:anchorId="1BE22285" wp14:editId="1E7FCB63">
+            <wp:extent cx="4400856" cy="2743200"/>
+            <wp:effectExtent l="0" t="0" r="0" b="0"/>
+            <wp:docPr id="79" name="Picture 79"/>
             <wp:cNvGraphicFramePr>
               <a:graphicFrameLocks xmlns:a="http://schemas.openxmlformats.org/drawingml/2006/main" noChangeAspect="1"/>
             </wp:cNvGraphicFramePr>
@@ -6242,7 +5968,7 @@
                   <pic:spPr>
                     <a:xfrm>
                       <a:off x="0" y="0"/>
-                      <a:ext cx="3460272" cy="1940030"/>
+                      <a:ext cx="4402241" cy="2744063"/>
                     </a:xfrm>
                     <a:prstGeom prst="rect">
                       <a:avLst/>
@@ -6255,6 +5981,7 @@
         </w:drawing>
       </w:r>
     </w:p>
+    <w:p/>
     <w:p>
       <w:pPr>
         <w:pStyle w:val="Heading3"/>
@@ -6267,285 +5994,45 @@
           <w:sz w:val="20"/>
         </w:rPr>
       </w:pPr>
-      <w:bookmarkStart w:id="18" w:name="_Toc171966121"/>
+      <w:bookmarkStart w:id="14" w:name="_Toc171966118"/>
       <w:r>
         <w:rPr>
           <w:rFonts w:ascii="Segoe UI" w:hAnsi="Segoe UI" w:cs="Segoe UI"/>
           <w:color w:val="1F2328"/>
           <w:sz w:val="20"/>
         </w:rPr>
-        <w:t>Menghapus configurasi remote origin</w:t>
-      </w:r>
-      <w:bookmarkEnd w:id="18"/>
-    </w:p>
-    <w:p>
-      <w:pPr>
-        <w:ind w:left="284"/>
-        <w:rPr>
-          <w:rFonts w:ascii="Consolas" w:hAnsi="Consolas" w:cs="Consolas"/>
-          <w:sz w:val="20"/>
-          <w:szCs w:val="20"/>
-        </w:rPr>
-      </w:pPr>
-    </w:p>
-    <w:p>
-      <w:pPr>
-        <w:shd w:val="clear" w:color="auto" w:fill="FFE599" w:themeFill="accent4" w:themeFillTint="66"/>
-        <w:ind w:left="284"/>
-        <w:rPr>
-          <w:rFonts w:ascii="Consolas" w:hAnsi="Consolas" w:cs="Consolas"/>
-          <w:sz w:val="20"/>
-          <w:szCs w:val="20"/>
-        </w:rPr>
-      </w:pPr>
-      <w:r>
-        <w:rPr>
-          <w:rFonts w:ascii="Consolas" w:hAnsi="Consolas" w:cs="Consolas"/>
-          <w:sz w:val="20"/>
-          <w:szCs w:val="20"/>
-        </w:rPr>
-        <w:t>git remote remove origin</w:t>
-      </w:r>
-    </w:p>
-    <w:p>
-      <w:pPr>
-        <w:ind w:left="284"/>
-        <w:rPr>
-          <w:rFonts w:ascii="Consolas" w:hAnsi="Consolas" w:cs="Consolas"/>
-          <w:sz w:val="20"/>
-          <w:szCs w:val="20"/>
-        </w:rPr>
-      </w:pPr>
-    </w:p>
-    <w:p>
-      <w:pPr>
-        <w:ind w:left="284"/>
-        <w:rPr>
-          <w:rFonts w:ascii="Consolas" w:hAnsi="Consolas" w:cs="Consolas"/>
-          <w:sz w:val="20"/>
-          <w:szCs w:val="20"/>
-        </w:rPr>
-      </w:pPr>
-    </w:p>
-    <w:p>
-      <w:pPr>
-        <w:shd w:val="clear" w:color="auto" w:fill="FFE599" w:themeFill="accent4" w:themeFillTint="66"/>
-        <w:ind w:left="284"/>
-        <w:rPr>
-          <w:rFonts w:ascii="Consolas" w:hAnsi="Consolas" w:cs="Consolas"/>
-          <w:sz w:val="20"/>
-          <w:szCs w:val="20"/>
-        </w:rPr>
-      </w:pPr>
-      <w:r>
-        <w:rPr>
-          <w:rFonts w:ascii="Consolas" w:hAnsi="Consolas" w:cs="Consolas"/>
-          <w:sz w:val="20"/>
-          <w:szCs w:val="20"/>
-        </w:rPr>
-        <w:t>git remote set-url origin NEW_URL</w:t>
-      </w:r>
-    </w:p>
-    <w:p>
-      <w:pPr>
-        <w:ind w:left="284"/>
-        <w:rPr>
-          <w:rFonts w:ascii="Consolas" w:hAnsi="Consolas" w:cs="Consolas"/>
-          <w:sz w:val="20"/>
-          <w:szCs w:val="20"/>
-        </w:rPr>
-      </w:pPr>
-    </w:p>
-    <w:p>
-      <w:pPr>
-        <w:shd w:val="clear" w:color="auto" w:fill="FFE599" w:themeFill="accent4" w:themeFillTint="66"/>
-        <w:ind w:left="284"/>
-        <w:rPr>
-          <w:rFonts w:ascii="Consolas" w:hAnsi="Consolas" w:cs="Consolas"/>
-          <w:sz w:val="20"/>
-          <w:szCs w:val="20"/>
-        </w:rPr>
-      </w:pPr>
-      <w:r>
-        <w:rPr>
-          <w:rFonts w:ascii="Consolas" w:hAnsi="Consolas" w:cs="Consolas"/>
-          <w:sz w:val="20"/>
-          <w:szCs w:val="20"/>
-        </w:rPr>
-        <w:t xml:space="preserve">git remote set-url origin </w:t>
-      </w:r>
-      <w:hyperlink r:id="rId43" w:history="1">
-        <w:r>
-          <w:rPr>
-            <w:rFonts w:ascii="Consolas" w:hAnsi="Consolas" w:cs="Consolas"/>
-          </w:rPr>
-          <w:t>https://github.com/abangmuslim/bengkelLaravel.git</w:t>
-        </w:r>
-      </w:hyperlink>
-    </w:p>
-    <w:p>
-      <w:pPr>
-        <w:ind w:left="284"/>
-        <w:rPr>
-          <w:rFonts w:ascii="Consolas" w:hAnsi="Consolas" w:cs="Consolas"/>
-          <w:sz w:val="20"/>
-          <w:szCs w:val="20"/>
-        </w:rPr>
-      </w:pPr>
-    </w:p>
-    <w:p>
-      <w:pPr>
-        <w:pStyle w:val="Heading3"/>
-        <w:shd w:val="clear" w:color="auto" w:fill="FFFFFF"/>
-        <w:spacing w:before="0"/>
-        <w:ind w:left="284"/>
+        <w:t xml:space="preserve">Di menu commit </w:t>
+      </w:r>
+      <w:r>
         <w:rPr>
           <w:rFonts w:ascii="Segoe UI" w:hAnsi="Segoe UI" w:cs="Segoe UI"/>
           <w:color w:val="1F2328"/>
           <w:sz w:val="20"/>
         </w:rPr>
-      </w:pPr>
-      <w:bookmarkStart w:id="19" w:name="_Toc171966122"/>
+        <w:t xml:space="preserve">pada github </w:t>
+      </w:r>
       <w:r>
         <w:rPr>
           <w:rFonts w:ascii="Segoe UI" w:hAnsi="Segoe UI" w:cs="Segoe UI"/>
           <w:color w:val="1F2328"/>
           <w:sz w:val="20"/>
         </w:rPr>
-        <w:t>paksa singkron ke master origin</w:t>
-      </w:r>
-      <w:bookmarkEnd w:id="19"/>
-    </w:p>
-    <w:p>
-      <w:pPr>
-        <w:tabs>
-          <w:tab w:val="left" w:pos="916"/>
-          <w:tab w:val="left" w:pos="1832"/>
-          <w:tab w:val="left" w:pos="2748"/>
-          <w:tab w:val="left" w:pos="3664"/>
-          <w:tab w:val="left" w:pos="4580"/>
-          <w:tab w:val="left" w:pos="5496"/>
-          <w:tab w:val="left" w:pos="6412"/>
-          <w:tab w:val="left" w:pos="7328"/>
-          <w:tab w:val="left" w:pos="8244"/>
-          <w:tab w:val="left" w:pos="9160"/>
-          <w:tab w:val="left" w:pos="10076"/>
-          <w:tab w:val="left" w:pos="10992"/>
-          <w:tab w:val="left" w:pos="11908"/>
-          <w:tab w:val="left" w:pos="12824"/>
-          <w:tab w:val="left" w:pos="13740"/>
-          <w:tab w:val="left" w:pos="14656"/>
-        </w:tabs>
-        <w:rPr>
-          <w:rFonts w:ascii="Courier New" w:hAnsi="Courier New" w:cs="Courier New"/>
-          <w:color w:val="1F2328"/>
-          <w:sz w:val="20"/>
-          <w:szCs w:val="20"/>
-          <w:bdr w:val="none" w:sz="0" w:space="0" w:color="auto" w:frame="1"/>
-        </w:rPr>
-      </w:pPr>
-    </w:p>
-    <w:p>
-      <w:pPr>
-        <w:shd w:val="clear" w:color="auto" w:fill="FFE599" w:themeFill="accent4" w:themeFillTint="66"/>
-        <w:ind w:left="284"/>
-        <w:rPr>
-          <w:rFonts w:ascii="Consolas" w:hAnsi="Consolas" w:cs="Consolas"/>
-          <w:sz w:val="20"/>
-          <w:szCs w:val="20"/>
-        </w:rPr>
-      </w:pPr>
-      <w:r>
-        <w:rPr>
-          <w:rFonts w:ascii="Consolas" w:hAnsi="Consolas" w:cs="Consolas"/>
-          <w:sz w:val="20"/>
-          <w:szCs w:val="20"/>
-        </w:rPr>
-        <w:t>git push origin master --force</w:t>
-      </w:r>
-    </w:p>
-    <w:p>
-      <w:pPr>
-        <w:ind w:left="284"/>
-        <w:rPr>
-          <w:color w:val="323130"/>
-          <w:sz w:val="30"/>
-        </w:rPr>
-      </w:pPr>
-    </w:p>
-    <w:p>
-      <w:pPr>
-        <w:pStyle w:val="ListParagraph"/>
-        <w:numPr>
-          <w:ilvl w:val="0"/>
-          <w:numId w:val="40"/>
-        </w:numPr>
-        <w:ind w:left="284" w:hanging="294"/>
-        <w:contextualSpacing w:val="0"/>
-        <w:rPr>
-          <w:rFonts w:asciiTheme="minorHAnsi" w:eastAsiaTheme="minorHAnsi" w:hAnsiTheme="minorHAnsi" w:cstheme="minorBidi"/>
-          <w:b/>
-          <w:sz w:val="22"/>
-          <w:szCs w:val="22"/>
-        </w:rPr>
-      </w:pPr>
-      <w:r>
-        <w:rPr>
-          <w:rFonts w:asciiTheme="minorHAnsi" w:hAnsiTheme="minorHAnsi" w:cstheme="minorBidi"/>
-          <w:b/>
-          <w:sz w:val="22"/>
-          <w:szCs w:val="22"/>
-        </w:rPr>
-        <w:t>Merubah Repository dari Local Remote Global Config</w:t>
-      </w:r>
-    </w:p>
-    <w:p>
-      <w:pPr>
-        <w:rPr>
-          <w:rFonts w:ascii="Consolas" w:hAnsi="Consolas" w:cs="Consolas"/>
-          <w:sz w:val="20"/>
-          <w:szCs w:val="20"/>
-        </w:rPr>
-      </w:pPr>
-    </w:p>
-    <w:p>
-      <w:pPr>
-        <w:pStyle w:val="Heading3"/>
-        <w:shd w:val="clear" w:color="auto" w:fill="FFFFFF"/>
-        <w:spacing w:before="0"/>
-        <w:ind w:left="284"/>
-        <w:rPr>
-          <w:color w:val="323130"/>
-          <w:sz w:val="30"/>
-        </w:rPr>
-      </w:pPr>
-      <w:bookmarkStart w:id="20" w:name="_Toc171966123"/>
-      <w:r>
-        <w:rPr>
-          <w:rFonts w:ascii="Segoe UI" w:hAnsi="Segoe UI" w:cs="Segoe UI"/>
-          <w:color w:val="1F2328"/>
-          <w:sz w:val="20"/>
-        </w:rPr>
-        <w:t>Membuat repository baru, kemudian mengikuti comand/prompt yang tersedia</w:t>
-      </w:r>
-      <w:bookmarkEnd w:id="20"/>
-    </w:p>
-    <w:p>
-      <w:pPr>
-        <w:rPr>
-          <w:sz w:val="22"/>
-        </w:rPr>
-      </w:pPr>
+        <w:t>kita dapat juga melihat riwayat dan jumlah commit yang pernah kita buat, lengkap dengan tanggal dan keterangan dari penamaan commit tersebut.</w:t>
+      </w:r>
+      <w:bookmarkEnd w:id="14"/>
+    </w:p>
+    <w:p/>
+    <w:p/>
+    <w:p>
       <w:r>
         <w:rPr>
           <w:noProof/>
-          <w14:ligatures w14:val="standardContextual"/>
         </w:rPr>
         <w:drawing>
-          <wp:inline distT="0" distB="0" distL="0" distR="0" wp14:anchorId="430D9C91" wp14:editId="795DA4B4">
-            <wp:extent cx="5076748" cy="2637747"/>
-            <wp:effectExtent l="0" t="0" r="0" b="0"/>
-            <wp:docPr id="83" name="Picture 83"/>
+          <wp:inline distT="0" distB="0" distL="0" distR="0" wp14:anchorId="04758235" wp14:editId="16274F5B">
+            <wp:extent cx="4408098" cy="2891089"/>
+            <wp:effectExtent l="0" t="0" r="0" b="5080"/>
+            <wp:docPr id="81" name="Picture 81"/>
             <wp:cNvGraphicFramePr>
               <a:graphicFrameLocks xmlns:a="http://schemas.openxmlformats.org/drawingml/2006/main" noChangeAspect="1"/>
             </wp:cNvGraphicFramePr>
@@ -6557,7 +6044,7 @@
                     <pic:cNvPicPr/>
                   </pic:nvPicPr>
                   <pic:blipFill>
-                    <a:blip r:embed="rId44"/>
+                    <a:blip r:embed="rId43"/>
                     <a:stretch>
                       <a:fillRect/>
                     </a:stretch>
@@ -6565,7 +6052,7 @@
                   <pic:spPr>
                     <a:xfrm>
                       <a:off x="0" y="0"/>
-                      <a:ext cx="5079380" cy="2639114"/>
+                      <a:ext cx="4410257" cy="2892505"/>
                     </a:xfrm>
                     <a:prstGeom prst="rect">
                       <a:avLst/>
@@ -6578,57 +6065,149 @@
         </w:drawing>
       </w:r>
     </w:p>
-    <w:p>
-      <w:pPr>
-        <w:rPr>
-          <w:sz w:val="22"/>
-        </w:rPr>
-      </w:pPr>
-    </w:p>
-    <w:p>
-      <w:pPr>
-        <w:rPr>
-          <w:sz w:val="22"/>
-        </w:rPr>
-      </w:pPr>
-      <w:r>
-        <w:rPr>
-          <w:sz w:val="22"/>
-        </w:rPr>
-        <w:t>Hapus dulu git remote origin dengan:</w:t>
-      </w:r>
-    </w:p>
-    <w:p>
-      <w:pPr>
-        <w:shd w:val="clear" w:color="auto" w:fill="FFE599" w:themeFill="accent4" w:themeFillTint="66"/>
+    <w:p/>
+    <w:p>
+      <w:r>
+        <w:t>RANGKUMAN:</w:t>
+      </w:r>
+    </w:p>
+    <w:p>
+      <w:pPr>
+        <w:pStyle w:val="ListParagraph"/>
+        <w:numPr>
+          <w:ilvl w:val="0"/>
+          <w:numId w:val="45"/>
+        </w:numPr>
+      </w:pPr>
+      <w:r>
+        <w:t>Git init</w:t>
+      </w:r>
+    </w:p>
+    <w:p>
+      <w:pPr>
+        <w:pStyle w:val="ListParagraph"/>
+        <w:numPr>
+          <w:ilvl w:val="0"/>
+          <w:numId w:val="45"/>
+        </w:numPr>
+      </w:pPr>
+      <w:r>
+        <w:t>Git status</w:t>
+      </w:r>
+    </w:p>
+    <w:p>
+      <w:pPr>
+        <w:pStyle w:val="ListParagraph"/>
+        <w:numPr>
+          <w:ilvl w:val="0"/>
+          <w:numId w:val="45"/>
+        </w:numPr>
+      </w:pPr>
+      <w:r>
+        <w:t>Git add</w:t>
+      </w:r>
+    </w:p>
+    <w:p>
+      <w:pPr>
+        <w:pStyle w:val="ListParagraph"/>
+        <w:numPr>
+          <w:ilvl w:val="0"/>
+          <w:numId w:val="45"/>
+        </w:numPr>
+      </w:pPr>
+      <w:r>
+        <w:t>Git status</w:t>
+      </w:r>
+    </w:p>
+    <w:p>
+      <w:pPr>
+        <w:pStyle w:val="ListParagraph"/>
+        <w:numPr>
+          <w:ilvl w:val="0"/>
+          <w:numId w:val="45"/>
+        </w:numPr>
+      </w:pPr>
+      <w:r>
+        <w:t>Git commit</w:t>
+      </w:r>
+    </w:p>
+    <w:p>
+      <w:pPr>
+        <w:pStyle w:val="ListParagraph"/>
+        <w:numPr>
+          <w:ilvl w:val="0"/>
+          <w:numId w:val="45"/>
+        </w:numPr>
+      </w:pPr>
+      <w:r>
+        <w:t>Git log</w:t>
+      </w:r>
+    </w:p>
+    <w:p>
+      <w:pPr>
+        <w:pStyle w:val="ListParagraph"/>
+        <w:numPr>
+          <w:ilvl w:val="0"/>
+          <w:numId w:val="45"/>
+        </w:numPr>
+      </w:pPr>
+      <w:r>
+        <w:t>Ulang lagi dari git status..</w:t>
+      </w:r>
+      <w:bookmarkStart w:id="15" w:name="_GoBack"/>
+      <w:bookmarkEnd w:id="15"/>
+    </w:p>
+    <w:p>
+      <w:pPr>
         <w:ind w:left="284"/>
-        <w:rPr>
-          <w:rFonts w:ascii="Consolas" w:hAnsi="Consolas" w:cs="Consolas"/>
-          <w:sz w:val="20"/>
-          <w:szCs w:val="20"/>
-        </w:rPr>
-      </w:pPr>
-      <w:r>
-        <w:rPr>
-          <w:rFonts w:ascii="Consolas" w:hAnsi="Consolas" w:cs="Consolas"/>
-          <w:sz w:val="20"/>
-          <w:szCs w:val="20"/>
-        </w:rPr>
-        <w:t xml:space="preserve">git </w:t>
-      </w:r>
-      <w:r>
-        <w:rPr>
-          <w:rFonts w:ascii="Consolas" w:hAnsi="Consolas" w:cs="Consolas"/>
-          <w:sz w:val="20"/>
-          <w:szCs w:val="20"/>
-        </w:rPr>
-        <w:t>remote remove origin</w:t>
-      </w:r>
-    </w:p>
-    <w:p>
-      <w:pPr>
-        <w:rPr>
-          <w:sz w:val="22"/>
+        <w:jc w:val="both"/>
+        <w:rPr>
+          <w:sz w:val="22"/>
+        </w:rPr>
+      </w:pPr>
+    </w:p>
+    <w:p>
+      <w:pPr>
+        <w:rPr>
+          <w:b/>
+          <w:bCs/>
+          <w:color w:val="323130"/>
+          <w:sz w:val="30"/>
+        </w:rPr>
+      </w:pPr>
+    </w:p>
+    <w:p>
+      <w:pPr>
+        <w:pStyle w:val="ListParagraph"/>
+        <w:numPr>
+          <w:ilvl w:val="0"/>
+          <w:numId w:val="40"/>
+        </w:numPr>
+        <w:ind w:left="284" w:hanging="294"/>
+        <w:contextualSpacing w:val="0"/>
+        <w:rPr>
+          <w:rFonts w:asciiTheme="minorHAnsi" w:eastAsiaTheme="minorHAnsi" w:hAnsiTheme="minorHAnsi" w:cstheme="minorBidi"/>
+          <w:b/>
+          <w:sz w:val="22"/>
+          <w:szCs w:val="22"/>
+        </w:rPr>
+      </w:pPr>
+      <w:r>
+        <w:rPr>
+          <w:rFonts w:asciiTheme="minorHAnsi" w:hAnsiTheme="minorHAnsi" w:cstheme="minorBidi"/>
+          <w:b/>
+          <w:sz w:val="22"/>
+          <w:szCs w:val="22"/>
+        </w:rPr>
+        <w:t>Menghapus Konfigurasi global remote</w:t>
+      </w:r>
+    </w:p>
+    <w:p>
+      <w:pPr>
+        <w:rPr>
+          <w:rFonts w:ascii="Consolas" w:hAnsi="Consolas" w:cs="Consolas"/>
+          <w:sz w:val="20"/>
+          <w:szCs w:val="20"/>
         </w:rPr>
       </w:pPr>
     </w:p>
@@ -6637,23 +6216,34 @@
         <w:pStyle w:val="Heading3"/>
         <w:shd w:val="clear" w:color="auto" w:fill="FFFFFF"/>
         <w:spacing w:before="0"/>
+        <w:ind w:left="284"/>
         <w:rPr>
           <w:rFonts w:ascii="Segoe UI" w:hAnsi="Segoe UI" w:cs="Segoe UI"/>
           <w:color w:val="1F2328"/>
-          <w:sz w:val="23"/>
-          <w:szCs w:val="27"/>
-        </w:rPr>
-      </w:pPr>
-      <w:bookmarkStart w:id="21" w:name="_Toc171966124"/>
+          <w:sz w:val="20"/>
+        </w:rPr>
+      </w:pPr>
+      <w:bookmarkStart w:id="16" w:name="_Toc171966119"/>
       <w:r>
         <w:rPr>
           <w:rFonts w:ascii="Segoe UI" w:hAnsi="Segoe UI" w:cs="Segoe UI"/>
           <w:color w:val="1F2328"/>
           <w:sz w:val="20"/>
         </w:rPr>
-        <w:t>…or create a new repository on the command line</w:t>
-      </w:r>
-      <w:bookmarkEnd w:id="21"/>
+        <w:lastRenderedPageBreak/>
+        <w:t>Menghapus configurasi username</w:t>
+      </w:r>
+      <w:bookmarkEnd w:id="16"/>
+    </w:p>
+    <w:p>
+      <w:pPr>
+        <w:ind w:left="284"/>
+        <w:rPr>
+          <w:rFonts w:ascii="Consolas" w:hAnsi="Consolas" w:cs="Consolas"/>
+          <w:sz w:val="20"/>
+          <w:szCs w:val="20"/>
+        </w:rPr>
+      </w:pPr>
     </w:p>
     <w:p>
       <w:pPr>
@@ -6671,7 +6261,7 @@
           <w:sz w:val="20"/>
           <w:szCs w:val="20"/>
         </w:rPr>
-        <w:t>echo "# bengkelLaravel" &gt;&gt; README.md</w:t>
+        <w:t>git config --global --replace-all user.name "FName LName"</w:t>
       </w:r>
     </w:p>
     <w:p>
@@ -6690,102 +6280,23 @@
           <w:sz w:val="20"/>
           <w:szCs w:val="20"/>
         </w:rPr>
-        <w:t>git init</w:t>
-      </w:r>
-    </w:p>
-    <w:p>
-      <w:pPr>
-        <w:shd w:val="clear" w:color="auto" w:fill="FFE599" w:themeFill="accent4" w:themeFillTint="66"/>
-        <w:ind w:left="284"/>
-        <w:rPr>
-          <w:rFonts w:ascii="Consolas" w:hAnsi="Consolas" w:cs="Consolas"/>
-          <w:sz w:val="20"/>
-          <w:szCs w:val="20"/>
-        </w:rPr>
-      </w:pPr>
-      <w:r>
-        <w:rPr>
-          <w:rFonts w:ascii="Consolas" w:hAnsi="Consolas" w:cs="Consolas"/>
-          <w:sz w:val="20"/>
-          <w:szCs w:val="20"/>
-        </w:rPr>
-        <w:t>git add README.md</w:t>
-      </w:r>
-    </w:p>
-    <w:p>
-      <w:pPr>
-        <w:shd w:val="clear" w:color="auto" w:fill="FFE599" w:themeFill="accent4" w:themeFillTint="66"/>
-        <w:ind w:left="284"/>
-        <w:rPr>
-          <w:rFonts w:ascii="Consolas" w:hAnsi="Consolas" w:cs="Consolas"/>
-          <w:sz w:val="20"/>
-          <w:szCs w:val="20"/>
-        </w:rPr>
-      </w:pPr>
-      <w:r>
-        <w:rPr>
-          <w:rFonts w:ascii="Consolas" w:hAnsi="Consolas" w:cs="Consolas"/>
-          <w:sz w:val="20"/>
-          <w:szCs w:val="20"/>
-        </w:rPr>
-        <w:t>git commit -m "first commit"</w:t>
-      </w:r>
-    </w:p>
-    <w:p>
-      <w:pPr>
-        <w:shd w:val="clear" w:color="auto" w:fill="FFE599" w:themeFill="accent4" w:themeFillTint="66"/>
-        <w:ind w:left="284"/>
-        <w:rPr>
-          <w:rFonts w:ascii="Consolas" w:hAnsi="Consolas" w:cs="Consolas"/>
-          <w:sz w:val="20"/>
-          <w:szCs w:val="20"/>
-        </w:rPr>
-      </w:pPr>
-      <w:r>
-        <w:rPr>
-          <w:rFonts w:ascii="Consolas" w:hAnsi="Consolas" w:cs="Consolas"/>
-          <w:sz w:val="20"/>
-          <w:szCs w:val="20"/>
-        </w:rPr>
-        <w:t>git branch -M main</w:t>
-      </w:r>
-    </w:p>
-    <w:p>
-      <w:pPr>
-        <w:shd w:val="clear" w:color="auto" w:fill="FFE599" w:themeFill="accent4" w:themeFillTint="66"/>
-        <w:ind w:left="284"/>
-        <w:rPr>
-          <w:rFonts w:ascii="Consolas" w:hAnsi="Consolas" w:cs="Consolas"/>
-          <w:sz w:val="20"/>
-          <w:szCs w:val="20"/>
-        </w:rPr>
-      </w:pPr>
-      <w:r>
-        <w:rPr>
-          <w:rFonts w:ascii="Consolas" w:hAnsi="Consolas" w:cs="Consolas"/>
-          <w:sz w:val="20"/>
-          <w:szCs w:val="20"/>
-        </w:rPr>
-        <w:t>git remote add origin https://github.com/abangmuslim/bengkelLaravel.git</w:t>
-      </w:r>
-    </w:p>
-    <w:p>
-      <w:pPr>
-        <w:shd w:val="clear" w:color="auto" w:fill="FFE599" w:themeFill="accent4" w:themeFillTint="66"/>
-        <w:ind w:left="284"/>
-        <w:rPr>
-          <w:rFonts w:ascii="Consolas" w:hAnsi="Consolas" w:cs="Consolas"/>
-          <w:sz w:val="20"/>
-          <w:szCs w:val="20"/>
-        </w:rPr>
-      </w:pPr>
-      <w:r>
-        <w:rPr>
-          <w:rFonts w:ascii="Consolas" w:hAnsi="Consolas" w:cs="Consolas"/>
-          <w:sz w:val="20"/>
-          <w:szCs w:val="20"/>
-        </w:rPr>
-        <w:t>git push -u origin main</w:t>
+        <w:t>git config --global --replace-all user.name "</w:t>
+      </w:r>
+      <w:r>
+        <w:rPr>
+          <w:rFonts w:ascii="Consolas" w:hAnsi="Consolas" w:cs="Consolas"/>
+          <w:sz w:val="20"/>
+          <w:szCs w:val="20"/>
+        </w:rPr>
+        <w:t>abangmuslim</w:t>
+      </w:r>
+      <w:r>
+        <w:rPr>
+          <w:rFonts w:ascii="Consolas" w:hAnsi="Consolas" w:cs="Consolas"/>
+          <w:sz w:val="20"/>
+          <w:szCs w:val="20"/>
+        </w:rPr>
+        <w:t>"</w:t>
       </w:r>
     </w:p>
     <w:p>
@@ -6793,34 +6304,23 @@
         <w:pStyle w:val="Heading3"/>
         <w:shd w:val="clear" w:color="auto" w:fill="FFFFFF"/>
         <w:spacing w:before="0"/>
+        <w:ind w:left="284"/>
         <w:rPr>
           <w:rFonts w:ascii="Segoe UI" w:hAnsi="Segoe UI" w:cs="Segoe UI"/>
           <w:color w:val="1F2328"/>
           <w:sz w:val="20"/>
         </w:rPr>
       </w:pPr>
-    </w:p>
-    <w:p>
-      <w:pPr>
-        <w:pStyle w:val="Heading3"/>
-        <w:shd w:val="clear" w:color="auto" w:fill="FFFFFF"/>
-        <w:spacing w:before="0"/>
+      <w:bookmarkStart w:id="17" w:name="_Toc171966120"/>
+      <w:r>
         <w:rPr>
           <w:rFonts w:ascii="Segoe UI" w:hAnsi="Segoe UI" w:cs="Segoe UI"/>
           <w:color w:val="1F2328"/>
           <w:sz w:val="20"/>
         </w:rPr>
-      </w:pPr>
-      <w:bookmarkStart w:id="22" w:name="_Toc171966125"/>
-      <w:r>
-        <w:rPr>
-          <w:rFonts w:ascii="Segoe UI" w:hAnsi="Segoe UI" w:cs="Segoe UI"/>
-          <w:color w:val="1F2328"/>
-          <w:sz w:val="20"/>
-        </w:rPr>
-        <w:t>…or push an existing repository from the command line</w:t>
-      </w:r>
-      <w:bookmarkEnd w:id="22"/>
+        <w:t>Menghapus configurasi email</w:t>
+      </w:r>
+      <w:bookmarkEnd w:id="17"/>
     </w:p>
     <w:p>
       <w:pPr>
@@ -6838,8 +6338,35 @@
           <w:sz w:val="20"/>
           <w:szCs w:val="20"/>
         </w:rPr>
-        <w:t>git remote add origin https://github.com/abangmuslim/bengkelLaravel.git</w:t>
-      </w:r>
+        <w:t>git config --global --replace-all user.</w:t>
+      </w:r>
+      <w:r>
+        <w:rPr>
+          <w:rFonts w:ascii="Consolas" w:hAnsi="Consolas" w:cs="Consolas"/>
+          <w:sz w:val="20"/>
+          <w:szCs w:val="20"/>
+        </w:rPr>
+        <w:t>e</w:t>
+      </w:r>
+      <w:r>
+        <w:rPr>
+          <w:rFonts w:ascii="Consolas" w:hAnsi="Consolas" w:cs="Consolas"/>
+          <w:sz w:val="20"/>
+          <w:szCs w:val="20"/>
+        </w:rPr>
+        <w:t xml:space="preserve">mail </w:t>
+      </w:r>
+      <w:hyperlink r:id="rId44" w:history="1">
+        <w:r>
+          <w:rPr>
+            <w:rStyle w:val="Hyperlink"/>
+            <w:rFonts w:ascii="Consolas" w:hAnsi="Consolas" w:cs="Consolas"/>
+            <w:sz w:val="20"/>
+            <w:szCs w:val="20"/>
+          </w:rPr>
+          <w:t>email-id@domain.com</w:t>
+        </w:r>
+      </w:hyperlink>
     </w:p>
     <w:p>
       <w:pPr>
@@ -6857,7 +6384,55 @@
           <w:sz w:val="20"/>
           <w:szCs w:val="20"/>
         </w:rPr>
-        <w:t>git branch -M main</w:t>
+        <w:t>git config --global --replace-all user.</w:t>
+      </w:r>
+      <w:r>
+        <w:rPr>
+          <w:rFonts w:ascii="Consolas" w:hAnsi="Consolas" w:cs="Consolas"/>
+          <w:sz w:val="20"/>
+          <w:szCs w:val="20"/>
+        </w:rPr>
+        <w:t>e</w:t>
+      </w:r>
+      <w:r>
+        <w:rPr>
+          <w:rFonts w:ascii="Consolas" w:hAnsi="Consolas" w:cs="Consolas"/>
+          <w:sz w:val="20"/>
+          <w:szCs w:val="20"/>
+        </w:rPr>
+        <w:t>mail "</w:t>
+      </w:r>
+      <w:r>
+        <w:rPr>
+          <w:rFonts w:ascii="Consolas" w:hAnsi="Consolas" w:cs="Consolas"/>
+          <w:sz w:val="20"/>
+          <w:szCs w:val="20"/>
+        </w:rPr>
+        <w:t>abangmuslimtamiang</w:t>
+      </w:r>
+      <w:r>
+        <w:rPr>
+          <w:rFonts w:ascii="Consolas" w:hAnsi="Consolas" w:cs="Consolas"/>
+          <w:sz w:val="20"/>
+          <w:szCs w:val="20"/>
+        </w:rPr>
+        <w:t>@</w:t>
+      </w:r>
+      <w:r>
+        <w:rPr>
+          <w:rFonts w:ascii="Consolas" w:hAnsi="Consolas" w:cs="Consolas"/>
+          <w:sz w:val="20"/>
+          <w:szCs w:val="20"/>
+        </w:rPr>
+        <w:t>gmail</w:t>
+      </w:r>
+      <w:r>
+        <w:rPr>
+          <w:rFonts w:ascii="Consolas" w:hAnsi="Consolas" w:cs="Consolas"/>
+          <w:sz w:val="20"/>
+          <w:szCs w:val="20"/>
+        </w:rPr>
+        <w:t>.com"</w:t>
       </w:r>
     </w:p>
     <w:p>
@@ -6870,77 +6445,26 @@
           <w:szCs w:val="20"/>
         </w:rPr>
       </w:pPr>
-      <w:r>
-        <w:rPr>
-          <w:rFonts w:ascii="Consolas" w:hAnsi="Consolas" w:cs="Consolas"/>
-          <w:sz w:val="20"/>
-          <w:szCs w:val="20"/>
-        </w:rPr>
-        <w:t>git push -u origin main</w:t>
-      </w:r>
-    </w:p>
-    <w:p>
-      <w:pPr>
-        <w:pStyle w:val="HTMLPreformatted"/>
-        <w:shd w:val="clear" w:color="auto" w:fill="FFFFFF"/>
-        <w:rPr>
-          <w:rStyle w:val="user-select-contain"/>
-          <w:color w:val="1F2328"/>
-          <w:sz w:val="16"/>
-        </w:rPr>
-      </w:pPr>
-    </w:p>
-    <w:p>
-      <w:pPr>
-        <w:pStyle w:val="HTMLPreformatted"/>
-        <w:shd w:val="clear" w:color="auto" w:fill="FFFFFF"/>
+    </w:p>
+    <w:p>
+      <w:pPr>
+        <w:ind w:left="284"/>
+        <w:rPr>
+          <w:rFonts w:ascii="Consolas" w:hAnsi="Consolas" w:cs="Consolas"/>
+          <w:sz w:val="20"/>
+          <w:szCs w:val="20"/>
+        </w:rPr>
+      </w:pPr>
+      <w:r>
         <w:rPr>
           <w:noProof/>
           <w14:ligatures w14:val="standardContextual"/>
         </w:rPr>
-      </w:pPr>
-    </w:p>
-    <w:p>
-      <w:pPr>
-        <w:pStyle w:val="Heading3"/>
-        <w:shd w:val="clear" w:color="auto" w:fill="FFFFFF"/>
-        <w:spacing w:before="0"/>
-        <w:rPr>
-          <w:rFonts w:ascii="Segoe UI" w:hAnsi="Segoe UI" w:cs="Segoe UI"/>
-          <w:color w:val="1F2328"/>
-          <w:sz w:val="20"/>
-        </w:rPr>
-      </w:pPr>
-      <w:bookmarkStart w:id="23" w:name="_Toc171966126"/>
-      <w:r>
-        <w:rPr>
-          <w:rFonts w:ascii="Segoe UI" w:hAnsi="Segoe UI" w:cs="Segoe UI"/>
-          <w:color w:val="1F2328"/>
-          <w:sz w:val="20"/>
-        </w:rPr>
-        <w:t>Melihat remote origin main branch pada setingan project</w:t>
-      </w:r>
-      <w:bookmarkEnd w:id="23"/>
-    </w:p>
-    <w:p>
-      <w:pPr>
-        <w:pStyle w:val="HTMLPreformatted"/>
-        <w:shd w:val="clear" w:color="auto" w:fill="FFFFFF"/>
-        <w:rPr>
-          <w:rFonts w:ascii="Segoe UI" w:eastAsiaTheme="majorEastAsia" w:hAnsi="Segoe UI" w:cs="Segoe UI"/>
-          <w:color w:val="1F2328"/>
-        </w:rPr>
-      </w:pPr>
-      <w:r>
-        <w:rPr>
-          <w:noProof/>
-          <w14:ligatures w14:val="standardContextual"/>
-        </w:rPr>
         <w:drawing>
-          <wp:inline distT="0" distB="0" distL="0" distR="0" wp14:anchorId="70390C86" wp14:editId="7D5C4BE1">
-            <wp:extent cx="3711232" cy="1089329"/>
-            <wp:effectExtent l="0" t="0" r="3810" b="0"/>
-            <wp:docPr id="85" name="Picture 85"/>
+          <wp:inline distT="0" distB="0" distL="0" distR="0" wp14:anchorId="650E4D6B" wp14:editId="626F7A66">
+            <wp:extent cx="3456749" cy="1938055"/>
+            <wp:effectExtent l="0" t="0" r="0" b="5080"/>
+            <wp:docPr id="2" name="Picture 2"/>
             <wp:cNvGraphicFramePr>
               <a:graphicFrameLocks xmlns:a="http://schemas.openxmlformats.org/drawingml/2006/main" noChangeAspect="1"/>
             </wp:cNvGraphicFramePr>
@@ -6960,7 +6484,7 @@
                   <pic:spPr>
                     <a:xfrm>
                       <a:off x="0" y="0"/>
-                      <a:ext cx="3725876" cy="1093627"/>
+                      <a:ext cx="3460272" cy="1940030"/>
                     </a:xfrm>
                     <a:prstGeom prst="rect">
                       <a:avLst/>
@@ -6972,199 +6496,281 @@
           </wp:inline>
         </w:drawing>
       </w:r>
-      <w:r>
-        <w:rPr>
-          <w:rFonts w:ascii="Segoe UI" w:hAnsi="Segoe UI" w:cs="Segoe UI"/>
-          <w:color w:val="1F2328"/>
-        </w:rPr>
-        <w:br w:type="page"/>
-      </w:r>
     </w:p>
     <w:p>
       <w:pPr>
         <w:pStyle w:val="Heading3"/>
         <w:shd w:val="clear" w:color="auto" w:fill="FFFFFF"/>
         <w:spacing w:before="0"/>
+        <w:ind w:left="284"/>
         <w:rPr>
           <w:rFonts w:ascii="Segoe UI" w:hAnsi="Segoe UI" w:cs="Segoe UI"/>
           <w:color w:val="1F2328"/>
           <w:sz w:val="20"/>
         </w:rPr>
       </w:pPr>
-      <w:bookmarkStart w:id="24" w:name="_Toc171966127"/>
+      <w:bookmarkStart w:id="18" w:name="_Toc171966121"/>
       <w:r>
         <w:rPr>
           <w:rFonts w:ascii="Segoe UI" w:hAnsi="Segoe UI" w:cs="Segoe UI"/>
           <w:color w:val="1F2328"/>
           <w:sz w:val="20"/>
         </w:rPr>
-        <w:lastRenderedPageBreak/>
-        <w:t xml:space="preserve">Melakukan singkronisasi pada menu </w:t>
-      </w:r>
-      <w:r>
-        <w:rPr>
-          <w:rFonts w:ascii="Segoe UI" w:hAnsi="Segoe UI" w:cs="Segoe UI"/>
-          <w:b/>
-          <w:color w:val="FF0000"/>
-          <w:sz w:val="20"/>
-        </w:rPr>
-        <w:t>Repository</w:t>
-      </w:r>
-      <w:r>
-        <w:rPr>
-          <w:rFonts w:ascii="Segoe UI" w:hAnsi="Segoe UI" w:cs="Segoe UI"/>
-          <w:color w:val="FF0000"/>
-          <w:sz w:val="20"/>
-        </w:rPr>
-        <w:t xml:space="preserve"> </w:t>
-      </w:r>
-      <w:r>
-        <w:rPr>
-          <w:rFonts w:ascii="Segoe UI" w:hAnsi="Segoe UI" w:cs="Segoe UI"/>
-          <w:color w:val="1F2328"/>
-          <w:sz w:val="20"/>
-        </w:rPr>
-        <w:t xml:space="preserve">di bagian </w:t>
-      </w:r>
-      <w:r>
-        <w:rPr>
-          <w:rFonts w:ascii="Segoe UI" w:hAnsi="Segoe UI" w:cs="Segoe UI"/>
-          <w:b/>
-          <w:color w:val="FF0000"/>
-          <w:sz w:val="20"/>
-        </w:rPr>
-        <w:t>Source Control</w:t>
-      </w:r>
-      <w:r>
-        <w:rPr>
-          <w:rFonts w:ascii="Segoe UI" w:hAnsi="Segoe UI" w:cs="Segoe UI"/>
-          <w:color w:val="FF0000"/>
-          <w:sz w:val="20"/>
-        </w:rPr>
-        <w:t xml:space="preserve">  </w:t>
-      </w:r>
-      <w:r>
-        <w:rPr>
-          <w:rFonts w:ascii="Segoe UI" w:hAnsi="Segoe UI" w:cs="Segoe UI"/>
-          <w:color w:val="1F2328"/>
-          <w:sz w:val="20"/>
-        </w:rPr>
-        <w:t>project</w:t>
-      </w:r>
-      <w:bookmarkEnd w:id="24"/>
-    </w:p>
-    <w:p>
-      <w:pPr>
-        <w:pStyle w:val="HTMLPreformatted"/>
-        <w:shd w:val="clear" w:color="auto" w:fill="FFFFFF"/>
-        <w:rPr>
-          <w:color w:val="1F2328"/>
-          <w:sz w:val="16"/>
-        </w:rPr>
-      </w:pPr>
-    </w:p>
-    <w:p>
-      <w:pPr>
-        <w:ind w:left="-567"/>
-        <w:rPr>
-          <w:sz w:val="22"/>
-        </w:rPr>
-      </w:pPr>
-      <w:r>
-        <w:rPr>
-          <w:noProof/>
-          <w14:ligatures w14:val="standardContextual"/>
-        </w:rPr>
-        <w:drawing>
-          <wp:inline distT="0" distB="0" distL="0" distR="0" wp14:anchorId="04CD4985" wp14:editId="2090E8C0">
-            <wp:extent cx="6222215" cy="3498574"/>
-            <wp:effectExtent l="0" t="0" r="7620" b="6985"/>
-            <wp:docPr id="84" name="Picture 84"/>
-            <wp:cNvGraphicFramePr>
-              <a:graphicFrameLocks xmlns:a="http://schemas.openxmlformats.org/drawingml/2006/main" noChangeAspect="1"/>
-            </wp:cNvGraphicFramePr>
-            <a:graphic xmlns:a="http://schemas.openxmlformats.org/drawingml/2006/main">
-              <a:graphicData uri="http://schemas.openxmlformats.org/drawingml/2006/picture">
-                <pic:pic xmlns:pic="http://schemas.openxmlformats.org/drawingml/2006/picture">
-                  <pic:nvPicPr>
-                    <pic:cNvPr id="1" name=""/>
-                    <pic:cNvPicPr/>
-                  </pic:nvPicPr>
-                  <pic:blipFill>
-                    <a:blip r:embed="rId46"/>
-                    <a:stretch>
-                      <a:fillRect/>
-                    </a:stretch>
-                  </pic:blipFill>
-                  <pic:spPr>
-                    <a:xfrm>
-                      <a:off x="0" y="0"/>
-                      <a:ext cx="6228047" cy="3501853"/>
-                    </a:xfrm>
-                    <a:prstGeom prst="rect">
-                      <a:avLst/>
-                    </a:prstGeom>
-                  </pic:spPr>
-                </pic:pic>
-              </a:graphicData>
-            </a:graphic>
-          </wp:inline>
-        </w:drawing>
-      </w:r>
+        <w:t>Menghapus configurasi remote origin</w:t>
+      </w:r>
+      <w:bookmarkEnd w:id="18"/>
+    </w:p>
+    <w:p>
+      <w:pPr>
+        <w:ind w:left="284"/>
+        <w:rPr>
+          <w:rFonts w:ascii="Consolas" w:hAnsi="Consolas" w:cs="Consolas"/>
+          <w:sz w:val="20"/>
+          <w:szCs w:val="20"/>
+        </w:rPr>
+      </w:pPr>
+    </w:p>
+    <w:p>
+      <w:pPr>
+        <w:shd w:val="clear" w:color="auto" w:fill="FFE599" w:themeFill="accent4" w:themeFillTint="66"/>
+        <w:ind w:left="284"/>
+        <w:rPr>
+          <w:rFonts w:ascii="Consolas" w:hAnsi="Consolas" w:cs="Consolas"/>
+          <w:sz w:val="20"/>
+          <w:szCs w:val="20"/>
+        </w:rPr>
+      </w:pPr>
+      <w:r>
+        <w:rPr>
+          <w:rFonts w:ascii="Consolas" w:hAnsi="Consolas" w:cs="Consolas"/>
+          <w:sz w:val="20"/>
+          <w:szCs w:val="20"/>
+        </w:rPr>
+        <w:t>git remote remove origin</w:t>
+      </w:r>
+    </w:p>
+    <w:p>
+      <w:pPr>
+        <w:ind w:left="284"/>
+        <w:rPr>
+          <w:rFonts w:ascii="Consolas" w:hAnsi="Consolas" w:cs="Consolas"/>
+          <w:sz w:val="20"/>
+          <w:szCs w:val="20"/>
+        </w:rPr>
+      </w:pPr>
+    </w:p>
+    <w:p>
+      <w:pPr>
+        <w:ind w:left="284"/>
+        <w:rPr>
+          <w:rFonts w:ascii="Consolas" w:hAnsi="Consolas" w:cs="Consolas"/>
+          <w:sz w:val="20"/>
+          <w:szCs w:val="20"/>
+        </w:rPr>
+      </w:pPr>
+    </w:p>
+    <w:p>
+      <w:pPr>
+        <w:shd w:val="clear" w:color="auto" w:fill="FFE599" w:themeFill="accent4" w:themeFillTint="66"/>
+        <w:ind w:left="284"/>
+        <w:rPr>
+          <w:rFonts w:ascii="Consolas" w:hAnsi="Consolas" w:cs="Consolas"/>
+          <w:sz w:val="20"/>
+          <w:szCs w:val="20"/>
+        </w:rPr>
+      </w:pPr>
+      <w:r>
+        <w:rPr>
+          <w:rFonts w:ascii="Consolas" w:hAnsi="Consolas" w:cs="Consolas"/>
+          <w:sz w:val="20"/>
+          <w:szCs w:val="20"/>
+        </w:rPr>
+        <w:t>git remote set-url origin NEW_URL</w:t>
+      </w:r>
+    </w:p>
+    <w:p>
+      <w:pPr>
+        <w:ind w:left="284"/>
+        <w:rPr>
+          <w:rFonts w:ascii="Consolas" w:hAnsi="Consolas" w:cs="Consolas"/>
+          <w:sz w:val="20"/>
+          <w:szCs w:val="20"/>
+        </w:rPr>
+      </w:pPr>
+    </w:p>
+    <w:p>
+      <w:pPr>
+        <w:shd w:val="clear" w:color="auto" w:fill="FFE599" w:themeFill="accent4" w:themeFillTint="66"/>
+        <w:ind w:left="284"/>
+        <w:rPr>
+          <w:rFonts w:ascii="Consolas" w:hAnsi="Consolas" w:cs="Consolas"/>
+          <w:sz w:val="20"/>
+          <w:szCs w:val="20"/>
+        </w:rPr>
+      </w:pPr>
+      <w:r>
+        <w:rPr>
+          <w:rFonts w:ascii="Consolas" w:hAnsi="Consolas" w:cs="Consolas"/>
+          <w:sz w:val="20"/>
+          <w:szCs w:val="20"/>
+        </w:rPr>
+        <w:t xml:space="preserve">git remote set-url origin </w:t>
+      </w:r>
+      <w:hyperlink r:id="rId46" w:history="1">
+        <w:r>
+          <w:rPr>
+            <w:rFonts w:ascii="Consolas" w:hAnsi="Consolas" w:cs="Consolas"/>
+          </w:rPr>
+          <w:t>https://github.com/abangmuslim/bengkelLaravel.git</w:t>
+        </w:r>
+      </w:hyperlink>
+    </w:p>
+    <w:p>
+      <w:pPr>
+        <w:ind w:left="284"/>
+        <w:rPr>
+          <w:rFonts w:ascii="Consolas" w:hAnsi="Consolas" w:cs="Consolas"/>
+          <w:sz w:val="20"/>
+          <w:szCs w:val="20"/>
+        </w:rPr>
+      </w:pPr>
     </w:p>
     <w:p>
       <w:pPr>
         <w:pStyle w:val="Heading3"/>
         <w:shd w:val="clear" w:color="auto" w:fill="FFFFFF"/>
         <w:spacing w:before="0"/>
+        <w:ind w:left="284"/>
         <w:rPr>
           <w:rFonts w:ascii="Segoe UI" w:hAnsi="Segoe UI" w:cs="Segoe UI"/>
           <w:color w:val="1F2328"/>
           <w:sz w:val="20"/>
         </w:rPr>
       </w:pPr>
-      <w:bookmarkStart w:id="25" w:name="_Toc171966128"/>
+      <w:bookmarkStart w:id="19" w:name="_Toc171966122"/>
       <w:r>
         <w:rPr>
           <w:rFonts w:ascii="Segoe UI" w:hAnsi="Segoe UI" w:cs="Segoe UI"/>
           <w:color w:val="1F2328"/>
           <w:sz w:val="20"/>
         </w:rPr>
-        <w:t>Perubahan repository</w:t>
-      </w:r>
-      <w:r>
-        <w:rPr>
-          <w:rFonts w:ascii="Segoe UI" w:hAnsi="Segoe UI" w:cs="Segoe UI"/>
-          <w:color w:val="FF0000"/>
-          <w:sz w:val="20"/>
-        </w:rPr>
-        <w:t xml:space="preserve">  </w:t>
-      </w:r>
+        <w:t>paksa singkron ke master origin</w:t>
+      </w:r>
+      <w:bookmarkEnd w:id="19"/>
+    </w:p>
+    <w:p>
+      <w:pPr>
+        <w:tabs>
+          <w:tab w:val="left" w:pos="916"/>
+          <w:tab w:val="left" w:pos="1832"/>
+          <w:tab w:val="left" w:pos="2748"/>
+          <w:tab w:val="left" w:pos="3664"/>
+          <w:tab w:val="left" w:pos="4580"/>
+          <w:tab w:val="left" w:pos="5496"/>
+          <w:tab w:val="left" w:pos="6412"/>
+          <w:tab w:val="left" w:pos="7328"/>
+          <w:tab w:val="left" w:pos="8244"/>
+          <w:tab w:val="left" w:pos="9160"/>
+          <w:tab w:val="left" w:pos="10076"/>
+          <w:tab w:val="left" w:pos="10992"/>
+          <w:tab w:val="left" w:pos="11908"/>
+          <w:tab w:val="left" w:pos="12824"/>
+          <w:tab w:val="left" w:pos="13740"/>
+          <w:tab w:val="left" w:pos="14656"/>
+        </w:tabs>
+        <w:rPr>
+          <w:rFonts w:ascii="Courier New" w:hAnsi="Courier New" w:cs="Courier New"/>
+          <w:color w:val="1F2328"/>
+          <w:sz w:val="20"/>
+          <w:szCs w:val="20"/>
+          <w:bdr w:val="none" w:sz="0" w:space="0" w:color="auto" w:frame="1"/>
+        </w:rPr>
+      </w:pPr>
+    </w:p>
+    <w:p>
+      <w:pPr>
+        <w:shd w:val="clear" w:color="auto" w:fill="FFE599" w:themeFill="accent4" w:themeFillTint="66"/>
+        <w:ind w:left="284"/>
+        <w:rPr>
+          <w:rFonts w:ascii="Consolas" w:hAnsi="Consolas" w:cs="Consolas"/>
+          <w:sz w:val="20"/>
+          <w:szCs w:val="20"/>
+        </w:rPr>
+      </w:pPr>
+      <w:r>
+        <w:rPr>
+          <w:rFonts w:ascii="Consolas" w:hAnsi="Consolas" w:cs="Consolas"/>
+          <w:sz w:val="20"/>
+          <w:szCs w:val="20"/>
+        </w:rPr>
+        <w:t>git push origin master --force</w:t>
+      </w:r>
+    </w:p>
+    <w:p>
+      <w:pPr>
+        <w:ind w:left="284"/>
+        <w:rPr>
+          <w:color w:val="323130"/>
+          <w:sz w:val="30"/>
+        </w:rPr>
+      </w:pPr>
+    </w:p>
+    <w:p>
+      <w:pPr>
+        <w:pStyle w:val="ListParagraph"/>
+        <w:numPr>
+          <w:ilvl w:val="0"/>
+          <w:numId w:val="40"/>
+        </w:numPr>
+        <w:ind w:left="284" w:hanging="294"/>
+        <w:contextualSpacing w:val="0"/>
+        <w:rPr>
+          <w:rFonts w:asciiTheme="minorHAnsi" w:eastAsiaTheme="minorHAnsi" w:hAnsiTheme="minorHAnsi" w:cstheme="minorBidi"/>
+          <w:b/>
+          <w:sz w:val="22"/>
+          <w:szCs w:val="22"/>
+        </w:rPr>
+      </w:pPr>
+      <w:r>
+        <w:rPr>
+          <w:rFonts w:asciiTheme="minorHAnsi" w:hAnsiTheme="minorHAnsi" w:cstheme="minorBidi"/>
+          <w:b/>
+          <w:sz w:val="22"/>
+          <w:szCs w:val="22"/>
+        </w:rPr>
+        <w:t>Merubah Repository dari Local Remote Global Config</w:t>
+      </w:r>
+    </w:p>
+    <w:p>
+      <w:pPr>
+        <w:rPr>
+          <w:rFonts w:ascii="Consolas" w:hAnsi="Consolas" w:cs="Consolas"/>
+          <w:sz w:val="20"/>
+          <w:szCs w:val="20"/>
+        </w:rPr>
+      </w:pPr>
+    </w:p>
+    <w:p>
+      <w:pPr>
+        <w:pStyle w:val="Heading3"/>
+        <w:shd w:val="clear" w:color="auto" w:fill="FFFFFF"/>
+        <w:spacing w:before="0"/>
+        <w:ind w:left="284"/>
+        <w:rPr>
+          <w:color w:val="323130"/>
+          <w:sz w:val="30"/>
+        </w:rPr>
+      </w:pPr>
+      <w:bookmarkStart w:id="20" w:name="_Toc171966123"/>
       <w:r>
         <w:rPr>
           <w:rFonts w:ascii="Segoe UI" w:hAnsi="Segoe UI" w:cs="Segoe UI"/>
           <w:color w:val="1F2328"/>
           <w:sz w:val="20"/>
         </w:rPr>
-        <w:t>project</w:t>
-      </w:r>
-      <w:r>
-        <w:rPr>
-          <w:rFonts w:ascii="Segoe UI" w:hAnsi="Segoe UI" w:cs="Segoe UI"/>
-          <w:color w:val="1F2328"/>
-          <w:sz w:val="20"/>
-        </w:rPr>
-        <w:t xml:space="preserve"> dapat dilihat pada github</w:t>
-      </w:r>
-      <w:bookmarkEnd w:id="25"/>
-    </w:p>
-    <w:p>
-      <w:pPr>
-        <w:ind w:left="-567"/>
-        <w:rPr>
-          <w:sz w:val="22"/>
-        </w:rPr>
-      </w:pPr>
+        <w:t>Membuat repository baru, kemudian mengikuti comand/prompt yang tersedia</w:t>
+      </w:r>
+      <w:bookmarkEnd w:id="20"/>
     </w:p>
     <w:p>
       <w:pPr>
@@ -7178,10 +6784,10 @@
           <w14:ligatures w14:val="standardContextual"/>
         </w:rPr>
         <w:drawing>
-          <wp:inline distT="0" distB="0" distL="0" distR="0" wp14:anchorId="3172E7E7" wp14:editId="72C2EED1">
-            <wp:extent cx="4190338" cy="3519739"/>
-            <wp:effectExtent l="0" t="0" r="1270" b="5080"/>
-            <wp:docPr id="86" name="Picture 86"/>
+          <wp:inline distT="0" distB="0" distL="0" distR="0" wp14:anchorId="430D9C91" wp14:editId="795DA4B4">
+            <wp:extent cx="5076748" cy="2637747"/>
+            <wp:effectExtent l="0" t="0" r="0" b="0"/>
+            <wp:docPr id="83" name="Picture 83"/>
             <wp:cNvGraphicFramePr>
               <a:graphicFrameLocks xmlns:a="http://schemas.openxmlformats.org/drawingml/2006/main" noChangeAspect="1"/>
             </wp:cNvGraphicFramePr>
@@ -7201,7 +6807,7 @@
                   <pic:spPr>
                     <a:xfrm>
                       <a:off x="0" y="0"/>
-                      <a:ext cx="4195715" cy="3524256"/>
+                      <a:ext cx="5079380" cy="2639114"/>
                     </a:xfrm>
                     <a:prstGeom prst="rect">
                       <a:avLst/>
@@ -7227,125 +6833,44 @@
           <w:sz w:val="22"/>
         </w:rPr>
       </w:pPr>
-    </w:p>
-    <w:p>
-      <w:pPr>
-        <w:rPr>
-          <w:sz w:val="22"/>
-        </w:rPr>
-      </w:pPr>
-    </w:p>
-    <w:p>
-      <w:pPr>
-        <w:spacing w:after="160" w:line="259" w:lineRule="auto"/>
-        <w:rPr>
-          <w:sz w:val="22"/>
-        </w:rPr>
-      </w:pPr>
-      <w:r>
-        <w:rPr>
-          <w:sz w:val="22"/>
-        </w:rPr>
-        <w:br w:type="page"/>
-      </w:r>
-    </w:p>
-    <w:p>
-      <w:pPr>
-        <w:rPr>
-          <w:sz w:val="22"/>
-        </w:rPr>
-      </w:pPr>
-    </w:p>
-    <w:p>
-      <w:pPr>
-        <w:pStyle w:val="Heading2"/>
-        <w:spacing w:line="240" w:lineRule="auto"/>
-        <w:ind w:left="284" w:hanging="284"/>
-        <w:contextualSpacing w:val="0"/>
-        <w:rPr>
-          <w:sz w:val="22"/>
-        </w:rPr>
-      </w:pPr>
-      <w:bookmarkStart w:id="26" w:name="_Toc171966129"/>
-      <w:r>
-        <w:rPr>
-          <w:sz w:val="22"/>
-        </w:rPr>
-        <w:t>Git Ignore</w:t>
-      </w:r>
-      <w:bookmarkEnd w:id="26"/>
-    </w:p>
-    <w:p>
-      <w:pPr>
+      <w:r>
+        <w:rPr>
+          <w:sz w:val="22"/>
+        </w:rPr>
+        <w:t>Hapus dulu git remote origin dengan:</w:t>
+      </w:r>
+    </w:p>
+    <w:p>
+      <w:pPr>
+        <w:shd w:val="clear" w:color="auto" w:fill="FFE599" w:themeFill="accent4" w:themeFillTint="66"/>
         <w:ind w:left="284"/>
-        <w:jc w:val="both"/>
-      </w:pPr>
-      <w:r>
-        <w:t>Git ignore adalah file yang ditinggalkan saat</w:t>
-      </w:r>
-      <w:r>
-        <w:t xml:space="preserve"> mengupdate/singkronisasi di github.</w:t>
-      </w:r>
-      <w:r>
-        <w:t xml:space="preserve"> Artinya file ini tidak akan ikut terupdate ke github.</w:t>
-      </w:r>
-    </w:p>
-    <w:p>
-      <w:pPr>
-        <w:ind w:left="284"/>
-        <w:jc w:val="both"/>
-      </w:pPr>
-    </w:p>
-    <w:p>
-      <w:pPr>
-        <w:pStyle w:val="ListParagraph"/>
-        <w:numPr>
-          <w:ilvl w:val="0"/>
-          <w:numId w:val="41"/>
-        </w:numPr>
-        <w:ind w:left="284" w:hanging="284"/>
-        <w:contextualSpacing w:val="0"/>
-        <w:rPr>
-          <w:rFonts w:asciiTheme="minorHAnsi" w:eastAsiaTheme="minorHAnsi" w:hAnsiTheme="minorHAnsi" w:cstheme="minorBidi"/>
-          <w:b/>
-          <w:sz w:val="22"/>
-          <w:szCs w:val="22"/>
-        </w:rPr>
-      </w:pPr>
-      <w:r>
-        <w:rPr>
-          <w:rFonts w:asciiTheme="minorHAnsi" w:hAnsiTheme="minorHAnsi" w:cstheme="minorBidi"/>
-          <w:b/>
-          <w:sz w:val="22"/>
-          <w:szCs w:val="22"/>
-        </w:rPr>
-        <w:t xml:space="preserve">Menambahkan </w:t>
-      </w:r>
-      <w:r>
-        <w:rPr>
-          <w:rFonts w:asciiTheme="minorHAnsi" w:hAnsiTheme="minorHAnsi" w:cstheme="minorBidi"/>
-          <w:b/>
-          <w:sz w:val="22"/>
-          <w:szCs w:val="22"/>
-        </w:rPr>
-        <w:t xml:space="preserve">File di </w:t>
-      </w:r>
-      <w:r>
-        <w:rPr>
-          <w:rFonts w:asciiTheme="minorHAnsi" w:hAnsiTheme="minorHAnsi" w:cstheme="minorBidi"/>
-          <w:b/>
-          <w:sz w:val="22"/>
-          <w:szCs w:val="22"/>
-        </w:rPr>
-        <w:t>Git Ignore</w:t>
-      </w:r>
-    </w:p>
-    <w:p>
-      <w:pPr>
-        <w:rPr>
-          <w:rFonts w:ascii="Consolas" w:hAnsi="Consolas" w:cs="Consolas"/>
-          <w:sz w:val="20"/>
-          <w:szCs w:val="20"/>
+        <w:rPr>
+          <w:rFonts w:ascii="Consolas" w:hAnsi="Consolas" w:cs="Consolas"/>
+          <w:sz w:val="20"/>
+          <w:szCs w:val="20"/>
+        </w:rPr>
+      </w:pPr>
+      <w:r>
+        <w:rPr>
+          <w:rFonts w:ascii="Consolas" w:hAnsi="Consolas" w:cs="Consolas"/>
+          <w:sz w:val="20"/>
+          <w:szCs w:val="20"/>
+        </w:rPr>
+        <w:t xml:space="preserve">git </w:t>
+      </w:r>
+      <w:r>
+        <w:rPr>
+          <w:rFonts w:ascii="Consolas" w:hAnsi="Consolas" w:cs="Consolas"/>
+          <w:sz w:val="20"/>
+          <w:szCs w:val="20"/>
+        </w:rPr>
+        <w:t>remote remove origin</w:t>
+      </w:r>
+    </w:p>
+    <w:p>
+      <w:pPr>
+        <w:rPr>
+          <w:sz w:val="22"/>
         </w:rPr>
       </w:pPr>
     </w:p>
@@ -7354,46 +6879,311 @@
         <w:pStyle w:val="Heading3"/>
         <w:shd w:val="clear" w:color="auto" w:fill="FFFFFF"/>
         <w:spacing w:before="0"/>
-        <w:ind w:left="284"/>
-        <w:rPr>
-          <w:color w:val="323130"/>
-          <w:sz w:val="30"/>
-        </w:rPr>
-      </w:pPr>
-      <w:bookmarkStart w:id="27" w:name="_Toc171966130"/>
-      <w:r>
         <w:rPr>
           <w:rFonts w:ascii="Segoe UI" w:hAnsi="Segoe UI" w:cs="Segoe UI"/>
           <w:color w:val="1F2328"/>
-          <w:sz w:val="20"/>
-        </w:rPr>
-        <w:t>Membuat repository baru, kemudian mengikuti comand/prompt yang tersedia</w:t>
-      </w:r>
-      <w:bookmarkEnd w:id="27"/>
-    </w:p>
-    <w:p>
-      <w:pPr>
-        <w:rPr>
-          <w:sz w:val="22"/>
-        </w:rPr>
-      </w:pPr>
-    </w:p>
-    <w:p>
-      <w:pPr>
-        <w:rPr>
-          <w:sz w:val="22"/>
-        </w:rPr>
-      </w:pPr>
-      <w:r>
+          <w:sz w:val="23"/>
+          <w:szCs w:val="27"/>
+        </w:rPr>
+      </w:pPr>
+      <w:bookmarkStart w:id="21" w:name="_Toc171966124"/>
+      <w:r>
+        <w:rPr>
+          <w:rFonts w:ascii="Segoe UI" w:hAnsi="Segoe UI" w:cs="Segoe UI"/>
+          <w:color w:val="1F2328"/>
+          <w:sz w:val="20"/>
+        </w:rPr>
+        <w:lastRenderedPageBreak/>
+        <w:t>…or create a new repository on the command line</w:t>
+      </w:r>
+      <w:bookmarkEnd w:id="21"/>
+    </w:p>
+    <w:p>
+      <w:pPr>
+        <w:shd w:val="clear" w:color="auto" w:fill="FFE599" w:themeFill="accent4" w:themeFillTint="66"/>
+        <w:ind w:left="284"/>
+        <w:rPr>
+          <w:rFonts w:ascii="Consolas" w:hAnsi="Consolas" w:cs="Consolas"/>
+          <w:sz w:val="20"/>
+          <w:szCs w:val="20"/>
+        </w:rPr>
+      </w:pPr>
+      <w:r>
+        <w:rPr>
+          <w:rFonts w:ascii="Consolas" w:hAnsi="Consolas" w:cs="Consolas"/>
+          <w:sz w:val="20"/>
+          <w:szCs w:val="20"/>
+        </w:rPr>
+        <w:t>echo "# bengkelLaravel" &gt;&gt; README.md</w:t>
+      </w:r>
+    </w:p>
+    <w:p>
+      <w:pPr>
+        <w:shd w:val="clear" w:color="auto" w:fill="FFE599" w:themeFill="accent4" w:themeFillTint="66"/>
+        <w:ind w:left="284"/>
+        <w:rPr>
+          <w:rFonts w:ascii="Consolas" w:hAnsi="Consolas" w:cs="Consolas"/>
+          <w:sz w:val="20"/>
+          <w:szCs w:val="20"/>
+        </w:rPr>
+      </w:pPr>
+      <w:r>
+        <w:rPr>
+          <w:rFonts w:ascii="Consolas" w:hAnsi="Consolas" w:cs="Consolas"/>
+          <w:sz w:val="20"/>
+          <w:szCs w:val="20"/>
+        </w:rPr>
+        <w:t>git init</w:t>
+      </w:r>
+    </w:p>
+    <w:p>
+      <w:pPr>
+        <w:shd w:val="clear" w:color="auto" w:fill="FFE599" w:themeFill="accent4" w:themeFillTint="66"/>
+        <w:ind w:left="284"/>
+        <w:rPr>
+          <w:rFonts w:ascii="Consolas" w:hAnsi="Consolas" w:cs="Consolas"/>
+          <w:sz w:val="20"/>
+          <w:szCs w:val="20"/>
+        </w:rPr>
+      </w:pPr>
+      <w:r>
+        <w:rPr>
+          <w:rFonts w:ascii="Consolas" w:hAnsi="Consolas" w:cs="Consolas"/>
+          <w:sz w:val="20"/>
+          <w:szCs w:val="20"/>
+        </w:rPr>
+        <w:t>git add README.md</w:t>
+      </w:r>
+    </w:p>
+    <w:p>
+      <w:pPr>
+        <w:shd w:val="clear" w:color="auto" w:fill="FFE599" w:themeFill="accent4" w:themeFillTint="66"/>
+        <w:ind w:left="284"/>
+        <w:rPr>
+          <w:rFonts w:ascii="Consolas" w:hAnsi="Consolas" w:cs="Consolas"/>
+          <w:sz w:val="20"/>
+          <w:szCs w:val="20"/>
+        </w:rPr>
+      </w:pPr>
+      <w:r>
+        <w:rPr>
+          <w:rFonts w:ascii="Consolas" w:hAnsi="Consolas" w:cs="Consolas"/>
+          <w:sz w:val="20"/>
+          <w:szCs w:val="20"/>
+        </w:rPr>
+        <w:t>git commit -m "first commit"</w:t>
+      </w:r>
+    </w:p>
+    <w:p>
+      <w:pPr>
+        <w:shd w:val="clear" w:color="auto" w:fill="FFE599" w:themeFill="accent4" w:themeFillTint="66"/>
+        <w:ind w:left="284"/>
+        <w:rPr>
+          <w:rFonts w:ascii="Consolas" w:hAnsi="Consolas" w:cs="Consolas"/>
+          <w:sz w:val="20"/>
+          <w:szCs w:val="20"/>
+        </w:rPr>
+      </w:pPr>
+      <w:r>
+        <w:rPr>
+          <w:rFonts w:ascii="Consolas" w:hAnsi="Consolas" w:cs="Consolas"/>
+          <w:sz w:val="20"/>
+          <w:szCs w:val="20"/>
+        </w:rPr>
+        <w:t>git branch -M main</w:t>
+      </w:r>
+    </w:p>
+    <w:p>
+      <w:pPr>
+        <w:shd w:val="clear" w:color="auto" w:fill="FFE599" w:themeFill="accent4" w:themeFillTint="66"/>
+        <w:ind w:left="284"/>
+        <w:rPr>
+          <w:rFonts w:ascii="Consolas" w:hAnsi="Consolas" w:cs="Consolas"/>
+          <w:sz w:val="20"/>
+          <w:szCs w:val="20"/>
+        </w:rPr>
+      </w:pPr>
+      <w:r>
+        <w:rPr>
+          <w:rFonts w:ascii="Consolas" w:hAnsi="Consolas" w:cs="Consolas"/>
+          <w:sz w:val="20"/>
+          <w:szCs w:val="20"/>
+        </w:rPr>
+        <w:t>git remote add origin https://github.com/abangmuslim/bengkelLaravel.git</w:t>
+      </w:r>
+    </w:p>
+    <w:p>
+      <w:pPr>
+        <w:shd w:val="clear" w:color="auto" w:fill="FFE599" w:themeFill="accent4" w:themeFillTint="66"/>
+        <w:ind w:left="284"/>
+        <w:rPr>
+          <w:rFonts w:ascii="Consolas" w:hAnsi="Consolas" w:cs="Consolas"/>
+          <w:sz w:val="20"/>
+          <w:szCs w:val="20"/>
+        </w:rPr>
+      </w:pPr>
+      <w:r>
+        <w:rPr>
+          <w:rFonts w:ascii="Consolas" w:hAnsi="Consolas" w:cs="Consolas"/>
+          <w:sz w:val="20"/>
+          <w:szCs w:val="20"/>
+        </w:rPr>
+        <w:t>git push -u origin main</w:t>
+      </w:r>
+    </w:p>
+    <w:p>
+      <w:pPr>
+        <w:pStyle w:val="Heading3"/>
+        <w:shd w:val="clear" w:color="auto" w:fill="FFFFFF"/>
+        <w:spacing w:before="0"/>
+        <w:rPr>
+          <w:rFonts w:ascii="Segoe UI" w:hAnsi="Segoe UI" w:cs="Segoe UI"/>
+          <w:color w:val="1F2328"/>
+          <w:sz w:val="20"/>
+        </w:rPr>
+      </w:pPr>
+    </w:p>
+    <w:p>
+      <w:pPr>
+        <w:pStyle w:val="Heading3"/>
+        <w:shd w:val="clear" w:color="auto" w:fill="FFFFFF"/>
+        <w:spacing w:before="0"/>
+        <w:rPr>
+          <w:rFonts w:ascii="Segoe UI" w:hAnsi="Segoe UI" w:cs="Segoe UI"/>
+          <w:color w:val="1F2328"/>
+          <w:sz w:val="20"/>
+        </w:rPr>
+      </w:pPr>
+      <w:bookmarkStart w:id="22" w:name="_Toc171966125"/>
+      <w:r>
+        <w:rPr>
+          <w:rFonts w:ascii="Segoe UI" w:hAnsi="Segoe UI" w:cs="Segoe UI"/>
+          <w:color w:val="1F2328"/>
+          <w:sz w:val="20"/>
+        </w:rPr>
+        <w:t>…or push an existing repository from the command line</w:t>
+      </w:r>
+      <w:bookmarkEnd w:id="22"/>
+    </w:p>
+    <w:p>
+      <w:pPr>
+        <w:shd w:val="clear" w:color="auto" w:fill="FFE599" w:themeFill="accent4" w:themeFillTint="66"/>
+        <w:ind w:left="284"/>
+        <w:rPr>
+          <w:rFonts w:ascii="Consolas" w:hAnsi="Consolas" w:cs="Consolas"/>
+          <w:sz w:val="20"/>
+          <w:szCs w:val="20"/>
+        </w:rPr>
+      </w:pPr>
+      <w:r>
+        <w:rPr>
+          <w:rFonts w:ascii="Consolas" w:hAnsi="Consolas" w:cs="Consolas"/>
+          <w:sz w:val="20"/>
+          <w:szCs w:val="20"/>
+        </w:rPr>
+        <w:t>git remote add origin https://github.com/abangmuslim/bengkelLaravel.git</w:t>
+      </w:r>
+    </w:p>
+    <w:p>
+      <w:pPr>
+        <w:shd w:val="clear" w:color="auto" w:fill="FFE599" w:themeFill="accent4" w:themeFillTint="66"/>
+        <w:ind w:left="284"/>
+        <w:rPr>
+          <w:rFonts w:ascii="Consolas" w:hAnsi="Consolas" w:cs="Consolas"/>
+          <w:sz w:val="20"/>
+          <w:szCs w:val="20"/>
+        </w:rPr>
+      </w:pPr>
+      <w:r>
+        <w:rPr>
+          <w:rFonts w:ascii="Consolas" w:hAnsi="Consolas" w:cs="Consolas"/>
+          <w:sz w:val="20"/>
+          <w:szCs w:val="20"/>
+        </w:rPr>
+        <w:t>git branch -M main</w:t>
+      </w:r>
+    </w:p>
+    <w:p>
+      <w:pPr>
+        <w:shd w:val="clear" w:color="auto" w:fill="FFE599" w:themeFill="accent4" w:themeFillTint="66"/>
+        <w:ind w:left="284"/>
+        <w:rPr>
+          <w:rFonts w:ascii="Consolas" w:hAnsi="Consolas" w:cs="Consolas"/>
+          <w:sz w:val="20"/>
+          <w:szCs w:val="20"/>
+        </w:rPr>
+      </w:pPr>
+      <w:r>
+        <w:rPr>
+          <w:rFonts w:ascii="Consolas" w:hAnsi="Consolas" w:cs="Consolas"/>
+          <w:sz w:val="20"/>
+          <w:szCs w:val="20"/>
+        </w:rPr>
+        <w:t>git push -u origin main</w:t>
+      </w:r>
+    </w:p>
+    <w:p>
+      <w:pPr>
+        <w:pStyle w:val="HTMLPreformatted"/>
+        <w:shd w:val="clear" w:color="auto" w:fill="FFFFFF"/>
+        <w:rPr>
+          <w:rStyle w:val="user-select-contain"/>
+          <w:color w:val="1F2328"/>
+          <w:sz w:val="16"/>
+        </w:rPr>
+      </w:pPr>
+    </w:p>
+    <w:p>
+      <w:pPr>
+        <w:pStyle w:val="HTMLPreformatted"/>
+        <w:shd w:val="clear" w:color="auto" w:fill="FFFFFF"/>
         <w:rPr>
           <w:noProof/>
           <w14:ligatures w14:val="standardContextual"/>
         </w:rPr>
+      </w:pPr>
+    </w:p>
+    <w:p>
+      <w:pPr>
+        <w:pStyle w:val="Heading3"/>
+        <w:shd w:val="clear" w:color="auto" w:fill="FFFFFF"/>
+        <w:spacing w:before="0"/>
+        <w:rPr>
+          <w:rFonts w:ascii="Segoe UI" w:hAnsi="Segoe UI" w:cs="Segoe UI"/>
+          <w:color w:val="1F2328"/>
+          <w:sz w:val="20"/>
+        </w:rPr>
+      </w:pPr>
+      <w:bookmarkStart w:id="23" w:name="_Toc171966126"/>
+      <w:r>
+        <w:rPr>
+          <w:rFonts w:ascii="Segoe UI" w:hAnsi="Segoe UI" w:cs="Segoe UI"/>
+          <w:color w:val="1F2328"/>
+          <w:sz w:val="20"/>
+        </w:rPr>
+        <w:t>Melihat remote origin main branch pada setingan project</w:t>
+      </w:r>
+      <w:bookmarkEnd w:id="23"/>
+    </w:p>
+    <w:p>
+      <w:pPr>
+        <w:pStyle w:val="HTMLPreformatted"/>
+        <w:shd w:val="clear" w:color="auto" w:fill="FFFFFF"/>
+        <w:rPr>
+          <w:rFonts w:ascii="Segoe UI" w:eastAsiaTheme="majorEastAsia" w:hAnsi="Segoe UI" w:cs="Segoe UI"/>
+          <w:color w:val="1F2328"/>
+        </w:rPr>
+      </w:pPr>
+      <w:r>
+        <w:rPr>
+          <w:noProof/>
+          <w14:ligatures w14:val="standardContextual"/>
+        </w:rPr>
         <w:drawing>
-          <wp:inline distT="0" distB="0" distL="0" distR="0" wp14:anchorId="3E4F6F03" wp14:editId="3B268728">
-            <wp:extent cx="5904230" cy="3841750"/>
-            <wp:effectExtent l="0" t="0" r="1270" b="6350"/>
-            <wp:docPr id="82" name="Picture 82"/>
+          <wp:inline distT="0" distB="0" distL="0" distR="0" wp14:anchorId="70390C86" wp14:editId="7D5C4BE1">
+            <wp:extent cx="3711232" cy="1089329"/>
+            <wp:effectExtent l="0" t="0" r="3810" b="0"/>
+            <wp:docPr id="85" name="Picture 85"/>
             <wp:cNvGraphicFramePr>
               <a:graphicFrameLocks xmlns:a="http://schemas.openxmlformats.org/drawingml/2006/main" noChangeAspect="1"/>
             </wp:cNvGraphicFramePr>
@@ -7413,7 +7203,7 @@
                   <pic:spPr>
                     <a:xfrm>
                       <a:off x="0" y="0"/>
-                      <a:ext cx="5904230" cy="3841750"/>
+                      <a:ext cx="3725876" cy="1093627"/>
                     </a:xfrm>
                     <a:prstGeom prst="rect">
                       <a:avLst/>
@@ -7425,80 +7215,100 @@
           </wp:inline>
         </w:drawing>
       </w:r>
-    </w:p>
-    <w:p>
-      <w:pPr>
-        <w:rPr>
-          <w:sz w:val="22"/>
-        </w:rPr>
-      </w:pPr>
-    </w:p>
-    <w:p>
-      <w:pPr>
-        <w:pStyle w:val="ListParagraph"/>
-        <w:numPr>
-          <w:ilvl w:val="0"/>
-          <w:numId w:val="41"/>
-        </w:numPr>
-        <w:ind w:left="284" w:hanging="284"/>
-        <w:contextualSpacing w:val="0"/>
-        <w:rPr>
-          <w:rFonts w:asciiTheme="minorHAnsi" w:eastAsiaTheme="minorHAnsi" w:hAnsiTheme="minorHAnsi" w:cstheme="minorBidi"/>
-          <w:b/>
-          <w:sz w:val="22"/>
-          <w:szCs w:val="22"/>
-        </w:rPr>
-      </w:pPr>
-      <w:r>
-        <w:rPr>
-          <w:rFonts w:asciiTheme="minorHAnsi" w:hAnsiTheme="minorHAnsi" w:cstheme="minorBidi"/>
-          <w:b/>
-          <w:sz w:val="22"/>
-          <w:szCs w:val="22"/>
-        </w:rPr>
-        <w:t>Menghapus File di Git Ignore</w:t>
-      </w:r>
-    </w:p>
-    <w:p>
-      <w:pPr>
-        <w:rPr>
-          <w:rFonts w:ascii="Consolas" w:hAnsi="Consolas" w:cs="Consolas"/>
-          <w:sz w:val="20"/>
-          <w:szCs w:val="20"/>
-        </w:rPr>
-      </w:pPr>
+      <w:r>
+        <w:rPr>
+          <w:rFonts w:ascii="Segoe UI" w:hAnsi="Segoe UI" w:cs="Segoe UI"/>
+          <w:color w:val="1F2328"/>
+        </w:rPr>
+        <w:br w:type="page"/>
+      </w:r>
     </w:p>
     <w:p>
       <w:pPr>
         <w:pStyle w:val="Heading3"/>
         <w:shd w:val="clear" w:color="auto" w:fill="FFFFFF"/>
         <w:spacing w:before="0"/>
-        <w:ind w:left="284"/>
-        <w:rPr>
-          <w:color w:val="323130"/>
-          <w:sz w:val="30"/>
-        </w:rPr>
-      </w:pPr>
-      <w:bookmarkStart w:id="28" w:name="_Toc171966131"/>
-      <w:r>
         <w:rPr>
           <w:rFonts w:ascii="Segoe UI" w:hAnsi="Segoe UI" w:cs="Segoe UI"/>
           <w:color w:val="1F2328"/>
           <w:sz w:val="20"/>
         </w:rPr>
-        <w:t>Membuat repository baru, kemudian mengikuti comand/prompt yang tersedia</w:t>
-      </w:r>
-      <w:bookmarkEnd w:id="28"/>
-    </w:p>
-    <w:p>
-      <w:pPr>
-        <w:rPr>
-          <w:sz w:val="22"/>
-        </w:rPr>
-      </w:pPr>
-    </w:p>
-    <w:p>
-      <w:pPr>
+      </w:pPr>
+      <w:bookmarkStart w:id="24" w:name="_Toc171966127"/>
+      <w:r>
+        <w:rPr>
+          <w:rFonts w:ascii="Segoe UI" w:hAnsi="Segoe UI" w:cs="Segoe UI"/>
+          <w:color w:val="1F2328"/>
+          <w:sz w:val="20"/>
+        </w:rPr>
+        <w:lastRenderedPageBreak/>
+        <w:t xml:space="preserve">Melakukan singkronisasi pada menu </w:t>
+      </w:r>
+      <w:r>
+        <w:rPr>
+          <w:rFonts w:ascii="Segoe UI" w:hAnsi="Segoe UI" w:cs="Segoe UI"/>
+          <w:b/>
+          <w:color w:val="FF0000"/>
+          <w:sz w:val="20"/>
+        </w:rPr>
+        <w:t>Repository</w:t>
+      </w:r>
+      <w:r>
+        <w:rPr>
+          <w:rFonts w:ascii="Segoe UI" w:hAnsi="Segoe UI" w:cs="Segoe UI"/>
+          <w:color w:val="FF0000"/>
+          <w:sz w:val="20"/>
+        </w:rPr>
+        <w:t xml:space="preserve"> </w:t>
+      </w:r>
+      <w:r>
+        <w:rPr>
+          <w:rFonts w:ascii="Segoe UI" w:hAnsi="Segoe UI" w:cs="Segoe UI"/>
+          <w:color w:val="1F2328"/>
+          <w:sz w:val="20"/>
+        </w:rPr>
+        <w:t xml:space="preserve">di bagian </w:t>
+      </w:r>
+      <w:r>
+        <w:rPr>
+          <w:rFonts w:ascii="Segoe UI" w:hAnsi="Segoe UI" w:cs="Segoe UI"/>
+          <w:b/>
+          <w:color w:val="FF0000"/>
+          <w:sz w:val="20"/>
+        </w:rPr>
+        <w:t>Source Control</w:t>
+      </w:r>
+      <w:r>
+        <w:rPr>
+          <w:rFonts w:ascii="Segoe UI" w:hAnsi="Segoe UI" w:cs="Segoe UI"/>
+          <w:color w:val="FF0000"/>
+          <w:sz w:val="20"/>
+        </w:rPr>
+        <w:t xml:space="preserve">  </w:t>
+      </w:r>
+      <w:r>
+        <w:rPr>
+          <w:rFonts w:ascii="Segoe UI" w:hAnsi="Segoe UI" w:cs="Segoe UI"/>
+          <w:color w:val="1F2328"/>
+          <w:sz w:val="20"/>
+        </w:rPr>
+        <w:t>project</w:t>
+      </w:r>
+      <w:bookmarkEnd w:id="24"/>
+    </w:p>
+    <w:p>
+      <w:pPr>
+        <w:pStyle w:val="HTMLPreformatted"/>
+        <w:shd w:val="clear" w:color="auto" w:fill="FFFFFF"/>
+        <w:rPr>
+          <w:color w:val="1F2328"/>
+          <w:sz w:val="16"/>
+        </w:rPr>
+      </w:pPr>
+    </w:p>
+    <w:p>
+      <w:pPr>
+        <w:ind w:left="-567"/>
         <w:rPr>
           <w:sz w:val="22"/>
         </w:rPr>
@@ -7508,12 +7318,11 @@
           <w:noProof/>
           <w14:ligatures w14:val="standardContextual"/>
         </w:rPr>
-        <w:lastRenderedPageBreak/>
         <w:drawing>
-          <wp:inline distT="0" distB="0" distL="0" distR="0" wp14:anchorId="4E505B5C" wp14:editId="7BCDC511">
-            <wp:extent cx="5904230" cy="3841750"/>
-            <wp:effectExtent l="0" t="0" r="1270" b="6350"/>
-            <wp:docPr id="87" name="Picture 87"/>
+          <wp:inline distT="0" distB="0" distL="0" distR="0" wp14:anchorId="04CD4985" wp14:editId="2090E8C0">
+            <wp:extent cx="6222215" cy="3498574"/>
+            <wp:effectExtent l="0" t="0" r="7620" b="6985"/>
+            <wp:docPr id="84" name="Picture 84"/>
             <wp:cNvGraphicFramePr>
               <a:graphicFrameLocks xmlns:a="http://schemas.openxmlformats.org/drawingml/2006/main" noChangeAspect="1"/>
             </wp:cNvGraphicFramePr>
@@ -7525,7 +7334,321 @@
                     <pic:cNvPicPr/>
                   </pic:nvPicPr>
                   <pic:blipFill>
-                    <a:blip r:embed="rId48"/>
+                    <a:blip r:embed="rId49"/>
+                    <a:stretch>
+                      <a:fillRect/>
+                    </a:stretch>
+                  </pic:blipFill>
+                  <pic:spPr>
+                    <a:xfrm>
+                      <a:off x="0" y="0"/>
+                      <a:ext cx="6228047" cy="3501853"/>
+                    </a:xfrm>
+                    <a:prstGeom prst="rect">
+                      <a:avLst/>
+                    </a:prstGeom>
+                  </pic:spPr>
+                </pic:pic>
+              </a:graphicData>
+            </a:graphic>
+          </wp:inline>
+        </w:drawing>
+      </w:r>
+    </w:p>
+    <w:p>
+      <w:pPr>
+        <w:pStyle w:val="Heading3"/>
+        <w:shd w:val="clear" w:color="auto" w:fill="FFFFFF"/>
+        <w:spacing w:before="0"/>
+        <w:rPr>
+          <w:rFonts w:ascii="Segoe UI" w:hAnsi="Segoe UI" w:cs="Segoe UI"/>
+          <w:color w:val="1F2328"/>
+          <w:sz w:val="20"/>
+        </w:rPr>
+      </w:pPr>
+      <w:bookmarkStart w:id="25" w:name="_Toc171966128"/>
+      <w:r>
+        <w:rPr>
+          <w:rFonts w:ascii="Segoe UI" w:hAnsi="Segoe UI" w:cs="Segoe UI"/>
+          <w:color w:val="1F2328"/>
+          <w:sz w:val="20"/>
+        </w:rPr>
+        <w:t>Perubahan repository</w:t>
+      </w:r>
+      <w:r>
+        <w:rPr>
+          <w:rFonts w:ascii="Segoe UI" w:hAnsi="Segoe UI" w:cs="Segoe UI"/>
+          <w:color w:val="FF0000"/>
+          <w:sz w:val="20"/>
+        </w:rPr>
+        <w:t xml:space="preserve">  </w:t>
+      </w:r>
+      <w:r>
+        <w:rPr>
+          <w:rFonts w:ascii="Segoe UI" w:hAnsi="Segoe UI" w:cs="Segoe UI"/>
+          <w:color w:val="1F2328"/>
+          <w:sz w:val="20"/>
+        </w:rPr>
+        <w:t>project</w:t>
+      </w:r>
+      <w:r>
+        <w:rPr>
+          <w:rFonts w:ascii="Segoe UI" w:hAnsi="Segoe UI" w:cs="Segoe UI"/>
+          <w:color w:val="1F2328"/>
+          <w:sz w:val="20"/>
+        </w:rPr>
+        <w:t xml:space="preserve"> dapat dilihat pada github</w:t>
+      </w:r>
+      <w:bookmarkEnd w:id="25"/>
+    </w:p>
+    <w:p>
+      <w:pPr>
+        <w:ind w:left="-567"/>
+        <w:rPr>
+          <w:sz w:val="22"/>
+        </w:rPr>
+      </w:pPr>
+    </w:p>
+    <w:p>
+      <w:pPr>
+        <w:rPr>
+          <w:sz w:val="22"/>
+        </w:rPr>
+      </w:pPr>
+      <w:r>
+        <w:rPr>
+          <w:noProof/>
+          <w14:ligatures w14:val="standardContextual"/>
+        </w:rPr>
+        <w:drawing>
+          <wp:inline distT="0" distB="0" distL="0" distR="0" wp14:anchorId="3172E7E7" wp14:editId="72C2EED1">
+            <wp:extent cx="4190338" cy="3519739"/>
+            <wp:effectExtent l="0" t="0" r="1270" b="5080"/>
+            <wp:docPr id="86" name="Picture 86"/>
+            <wp:cNvGraphicFramePr>
+              <a:graphicFrameLocks xmlns:a="http://schemas.openxmlformats.org/drawingml/2006/main" noChangeAspect="1"/>
+            </wp:cNvGraphicFramePr>
+            <a:graphic xmlns:a="http://schemas.openxmlformats.org/drawingml/2006/main">
+              <a:graphicData uri="http://schemas.openxmlformats.org/drawingml/2006/picture">
+                <pic:pic xmlns:pic="http://schemas.openxmlformats.org/drawingml/2006/picture">
+                  <pic:nvPicPr>
+                    <pic:cNvPr id="1" name=""/>
+                    <pic:cNvPicPr/>
+                  </pic:nvPicPr>
+                  <pic:blipFill>
+                    <a:blip r:embed="rId50"/>
+                    <a:stretch>
+                      <a:fillRect/>
+                    </a:stretch>
+                  </pic:blipFill>
+                  <pic:spPr>
+                    <a:xfrm>
+                      <a:off x="0" y="0"/>
+                      <a:ext cx="4195715" cy="3524256"/>
+                    </a:xfrm>
+                    <a:prstGeom prst="rect">
+                      <a:avLst/>
+                    </a:prstGeom>
+                  </pic:spPr>
+                </pic:pic>
+              </a:graphicData>
+            </a:graphic>
+          </wp:inline>
+        </w:drawing>
+      </w:r>
+    </w:p>
+    <w:p>
+      <w:pPr>
+        <w:rPr>
+          <w:sz w:val="22"/>
+        </w:rPr>
+      </w:pPr>
+    </w:p>
+    <w:p>
+      <w:pPr>
+        <w:rPr>
+          <w:sz w:val="22"/>
+        </w:rPr>
+      </w:pPr>
+    </w:p>
+    <w:p>
+      <w:pPr>
+        <w:rPr>
+          <w:sz w:val="22"/>
+        </w:rPr>
+      </w:pPr>
+    </w:p>
+    <w:p>
+      <w:pPr>
+        <w:spacing w:after="160" w:line="259" w:lineRule="auto"/>
+        <w:rPr>
+          <w:sz w:val="22"/>
+        </w:rPr>
+      </w:pPr>
+      <w:r>
+        <w:rPr>
+          <w:sz w:val="22"/>
+        </w:rPr>
+        <w:br w:type="page"/>
+      </w:r>
+    </w:p>
+    <w:p>
+      <w:pPr>
+        <w:rPr>
+          <w:sz w:val="22"/>
+        </w:rPr>
+      </w:pPr>
+    </w:p>
+    <w:p>
+      <w:pPr>
+        <w:pStyle w:val="Heading2"/>
+        <w:spacing w:line="240" w:lineRule="auto"/>
+        <w:ind w:left="284" w:hanging="284"/>
+        <w:contextualSpacing w:val="0"/>
+        <w:rPr>
+          <w:sz w:val="22"/>
+        </w:rPr>
+      </w:pPr>
+      <w:bookmarkStart w:id="26" w:name="_Toc171966129"/>
+      <w:r>
+        <w:rPr>
+          <w:sz w:val="22"/>
+        </w:rPr>
+        <w:t>Git Ignore</w:t>
+      </w:r>
+      <w:bookmarkEnd w:id="26"/>
+    </w:p>
+    <w:p>
+      <w:pPr>
+        <w:ind w:left="284"/>
+        <w:jc w:val="both"/>
+      </w:pPr>
+      <w:r>
+        <w:t>Git ignore adalah file yang ditinggalkan saat</w:t>
+      </w:r>
+      <w:r>
+        <w:t xml:space="preserve"> mengupdate/singkronisasi di github.</w:t>
+      </w:r>
+      <w:r>
+        <w:t xml:space="preserve"> Artinya file ini tidak akan ikut terupdate ke github.</w:t>
+      </w:r>
+    </w:p>
+    <w:p>
+      <w:pPr>
+        <w:ind w:left="284"/>
+        <w:jc w:val="both"/>
+      </w:pPr>
+    </w:p>
+    <w:p>
+      <w:pPr>
+        <w:pStyle w:val="ListParagraph"/>
+        <w:numPr>
+          <w:ilvl w:val="0"/>
+          <w:numId w:val="41"/>
+        </w:numPr>
+        <w:ind w:left="284" w:hanging="284"/>
+        <w:contextualSpacing w:val="0"/>
+        <w:rPr>
+          <w:rFonts w:asciiTheme="minorHAnsi" w:eastAsiaTheme="minorHAnsi" w:hAnsiTheme="minorHAnsi" w:cstheme="minorBidi"/>
+          <w:b/>
+          <w:sz w:val="22"/>
+          <w:szCs w:val="22"/>
+        </w:rPr>
+      </w:pPr>
+      <w:r>
+        <w:rPr>
+          <w:rFonts w:asciiTheme="minorHAnsi" w:hAnsiTheme="minorHAnsi" w:cstheme="minorBidi"/>
+          <w:b/>
+          <w:sz w:val="22"/>
+          <w:szCs w:val="22"/>
+        </w:rPr>
+        <w:t xml:space="preserve">Menambahkan </w:t>
+      </w:r>
+      <w:r>
+        <w:rPr>
+          <w:rFonts w:asciiTheme="minorHAnsi" w:hAnsiTheme="minorHAnsi" w:cstheme="minorBidi"/>
+          <w:b/>
+          <w:sz w:val="22"/>
+          <w:szCs w:val="22"/>
+        </w:rPr>
+        <w:t xml:space="preserve">File di </w:t>
+      </w:r>
+      <w:r>
+        <w:rPr>
+          <w:rFonts w:asciiTheme="minorHAnsi" w:hAnsiTheme="minorHAnsi" w:cstheme="minorBidi"/>
+          <w:b/>
+          <w:sz w:val="22"/>
+          <w:szCs w:val="22"/>
+        </w:rPr>
+        <w:t>Git Ignore</w:t>
+      </w:r>
+    </w:p>
+    <w:p>
+      <w:pPr>
+        <w:rPr>
+          <w:rFonts w:ascii="Consolas" w:hAnsi="Consolas" w:cs="Consolas"/>
+          <w:sz w:val="20"/>
+          <w:szCs w:val="20"/>
+        </w:rPr>
+      </w:pPr>
+    </w:p>
+    <w:p>
+      <w:pPr>
+        <w:pStyle w:val="Heading3"/>
+        <w:shd w:val="clear" w:color="auto" w:fill="FFFFFF"/>
+        <w:spacing w:before="0"/>
+        <w:ind w:left="284"/>
+        <w:rPr>
+          <w:color w:val="323130"/>
+          <w:sz w:val="30"/>
+        </w:rPr>
+      </w:pPr>
+      <w:bookmarkStart w:id="27" w:name="_Toc171966130"/>
+      <w:r>
+        <w:rPr>
+          <w:rFonts w:ascii="Segoe UI" w:hAnsi="Segoe UI" w:cs="Segoe UI"/>
+          <w:color w:val="1F2328"/>
+          <w:sz w:val="20"/>
+        </w:rPr>
+        <w:t>Membuat repository baru, kemudian mengikuti comand/prompt yang tersedia</w:t>
+      </w:r>
+      <w:bookmarkEnd w:id="27"/>
+    </w:p>
+    <w:p>
+      <w:pPr>
+        <w:rPr>
+          <w:sz w:val="22"/>
+        </w:rPr>
+      </w:pPr>
+    </w:p>
+    <w:p>
+      <w:pPr>
+        <w:rPr>
+          <w:sz w:val="22"/>
+        </w:rPr>
+      </w:pPr>
+      <w:r>
+        <w:rPr>
+          <w:noProof/>
+          <w14:ligatures w14:val="standardContextual"/>
+        </w:rPr>
+        <w:drawing>
+          <wp:inline distT="0" distB="0" distL="0" distR="0" wp14:anchorId="3E4F6F03" wp14:editId="3B268728">
+            <wp:extent cx="5904230" cy="3841750"/>
+            <wp:effectExtent l="0" t="0" r="1270" b="6350"/>
+            <wp:docPr id="82" name="Picture 82"/>
+            <wp:cNvGraphicFramePr>
+              <a:graphicFrameLocks xmlns:a="http://schemas.openxmlformats.org/drawingml/2006/main" noChangeAspect="1"/>
+            </wp:cNvGraphicFramePr>
+            <a:graphic xmlns:a="http://schemas.openxmlformats.org/drawingml/2006/main">
+              <a:graphicData uri="http://schemas.openxmlformats.org/drawingml/2006/picture">
+                <pic:pic xmlns:pic="http://schemas.openxmlformats.org/drawingml/2006/picture">
+                  <pic:nvPicPr>
+                    <pic:cNvPr id="1" name=""/>
+                    <pic:cNvPicPr/>
+                  </pic:nvPicPr>
+                  <pic:blipFill>
+                    <a:blip r:embed="rId51"/>
                     <a:stretch>
                       <a:fillRect/>
                     </a:stretch>
@@ -7576,6 +7699,126 @@
           <w:sz w:val="22"/>
           <w:szCs w:val="22"/>
         </w:rPr>
+        <w:t>Menghapus File di Git Ignore</w:t>
+      </w:r>
+    </w:p>
+    <w:p>
+      <w:pPr>
+        <w:rPr>
+          <w:rFonts w:ascii="Consolas" w:hAnsi="Consolas" w:cs="Consolas"/>
+          <w:sz w:val="20"/>
+          <w:szCs w:val="20"/>
+        </w:rPr>
+      </w:pPr>
+    </w:p>
+    <w:p>
+      <w:pPr>
+        <w:pStyle w:val="Heading3"/>
+        <w:shd w:val="clear" w:color="auto" w:fill="FFFFFF"/>
+        <w:spacing w:before="0"/>
+        <w:ind w:left="284"/>
+        <w:rPr>
+          <w:color w:val="323130"/>
+          <w:sz w:val="30"/>
+        </w:rPr>
+      </w:pPr>
+      <w:bookmarkStart w:id="28" w:name="_Toc171966131"/>
+      <w:r>
+        <w:rPr>
+          <w:rFonts w:ascii="Segoe UI" w:hAnsi="Segoe UI" w:cs="Segoe UI"/>
+          <w:color w:val="1F2328"/>
+          <w:sz w:val="20"/>
+        </w:rPr>
+        <w:t>Membuat repository baru, kemudian mengikuti comand/prompt yang tersedia</w:t>
+      </w:r>
+      <w:bookmarkEnd w:id="28"/>
+    </w:p>
+    <w:p>
+      <w:pPr>
+        <w:rPr>
+          <w:sz w:val="22"/>
+        </w:rPr>
+      </w:pPr>
+    </w:p>
+    <w:p>
+      <w:pPr>
+        <w:rPr>
+          <w:sz w:val="22"/>
+        </w:rPr>
+      </w:pPr>
+      <w:r>
+        <w:rPr>
+          <w:noProof/>
+          <w14:ligatures w14:val="standardContextual"/>
+        </w:rPr>
+        <w:lastRenderedPageBreak/>
+        <w:drawing>
+          <wp:inline distT="0" distB="0" distL="0" distR="0" wp14:anchorId="4E505B5C" wp14:editId="7BCDC511">
+            <wp:extent cx="5904230" cy="3841750"/>
+            <wp:effectExtent l="0" t="0" r="1270" b="6350"/>
+            <wp:docPr id="87" name="Picture 87"/>
+            <wp:cNvGraphicFramePr>
+              <a:graphicFrameLocks xmlns:a="http://schemas.openxmlformats.org/drawingml/2006/main" noChangeAspect="1"/>
+            </wp:cNvGraphicFramePr>
+            <a:graphic xmlns:a="http://schemas.openxmlformats.org/drawingml/2006/main">
+              <a:graphicData uri="http://schemas.openxmlformats.org/drawingml/2006/picture">
+                <pic:pic xmlns:pic="http://schemas.openxmlformats.org/drawingml/2006/picture">
+                  <pic:nvPicPr>
+                    <pic:cNvPr id="1" name=""/>
+                    <pic:cNvPicPr/>
+                  </pic:nvPicPr>
+                  <pic:blipFill>
+                    <a:blip r:embed="rId51"/>
+                    <a:stretch>
+                      <a:fillRect/>
+                    </a:stretch>
+                  </pic:blipFill>
+                  <pic:spPr>
+                    <a:xfrm>
+                      <a:off x="0" y="0"/>
+                      <a:ext cx="5904230" cy="3841750"/>
+                    </a:xfrm>
+                    <a:prstGeom prst="rect">
+                      <a:avLst/>
+                    </a:prstGeom>
+                  </pic:spPr>
+                </pic:pic>
+              </a:graphicData>
+            </a:graphic>
+          </wp:inline>
+        </w:drawing>
+      </w:r>
+    </w:p>
+    <w:p>
+      <w:pPr>
+        <w:rPr>
+          <w:sz w:val="22"/>
+        </w:rPr>
+      </w:pPr>
+    </w:p>
+    <w:p>
+      <w:pPr>
+        <w:pStyle w:val="ListParagraph"/>
+        <w:numPr>
+          <w:ilvl w:val="0"/>
+          <w:numId w:val="41"/>
+        </w:numPr>
+        <w:ind w:left="284" w:hanging="284"/>
+        <w:contextualSpacing w:val="0"/>
+        <w:rPr>
+          <w:rFonts w:asciiTheme="minorHAnsi" w:eastAsiaTheme="minorHAnsi" w:hAnsiTheme="minorHAnsi" w:cstheme="minorBidi"/>
+          <w:b/>
+          <w:sz w:val="22"/>
+          <w:szCs w:val="22"/>
+        </w:rPr>
+      </w:pPr>
+      <w:r>
+        <w:rPr>
+          <w:rFonts w:asciiTheme="minorHAnsi" w:hAnsiTheme="minorHAnsi" w:cstheme="minorBidi"/>
+          <w:b/>
+          <w:sz w:val="22"/>
+          <w:szCs w:val="22"/>
+        </w:rPr>
         <w:t>Clonning file dari github</w:t>
       </w:r>
     </w:p>
@@ -7754,7 +7997,7 @@
                     <pic:cNvPicPr/>
                   </pic:nvPicPr>
                   <pic:blipFill rotWithShape="1">
-                    <a:blip r:embed="rId49"/>
+                    <a:blip r:embed="rId52"/>
                     <a:srcRect t="-260" r="41115" b="25683"/>
                     <a:stretch/>
                   </pic:blipFill>
@@ -7859,7 +8102,7 @@
                     <pic:cNvPicPr/>
                   </pic:nvPicPr>
                   <pic:blipFill>
-                    <a:blip r:embed="rId50"/>
+                    <a:blip r:embed="rId53"/>
                     <a:stretch>
                       <a:fillRect/>
                     </a:stretch>
@@ -7921,7 +8164,7 @@
                     <pic:cNvPicPr/>
                   </pic:nvPicPr>
                   <pic:blipFill>
-                    <a:blip r:embed="rId51"/>
+                    <a:blip r:embed="rId54"/>
                     <a:stretch>
                       <a:fillRect/>
                     </a:stretch>
@@ -7978,7 +8221,7 @@
                     <pic:cNvPicPr/>
                   </pic:nvPicPr>
                   <pic:blipFill>
-                    <a:blip r:embed="rId52"/>
+                    <a:blip r:embed="rId55"/>
                     <a:stretch>
                       <a:fillRect/>
                     </a:stretch>
@@ -8356,7 +8599,7 @@
                     <pic:cNvPicPr/>
                   </pic:nvPicPr>
                   <pic:blipFill>
-                    <a:blip r:embed="rId53"/>
+                    <a:blip r:embed="rId56"/>
                     <a:stretch>
                       <a:fillRect/>
                     </a:stretch>
@@ -8385,7 +8628,7 @@
       </w:pPr>
     </w:p>
     <w:sectPr>
-      <w:footerReference w:type="first" r:id="rId54"/>
+      <w:footerReference w:type="first" r:id="rId57"/>
       <w:pgSz w:w="11906" w:h="16838" w:code="9"/>
       <w:pgMar w:top="851" w:right="907" w:bottom="851" w:left="1701" w:header="0" w:footer="953" w:gutter="0"/>
       <w:pgNumType w:start="1"/>
@@ -8450,7 +8693,7 @@
           <w:rPr>
             <w:noProof/>
           </w:rPr>
-          <w:t>15</w:t>
+          <w:t>24</w:t>
         </w:r>
         <w:r>
           <w:rPr>
@@ -12974,6 +13217,95 @@
     </w:lvl>
   </w:abstractNum>
   <w:abstractNum w:abstractNumId="40">
+    <w:nsid w:val="735E32D5"/>
+    <w:multiLevelType w:val="hybridMultilevel"/>
+    <w:tmpl w:val="13D2BB38"/>
+    <w:lvl w:ilvl="0" w:tplc="0409000F">
+      <w:start w:val="1"/>
+      <w:numFmt w:val="decimal"/>
+      <w:lvlText w:val="%1."/>
+      <w:lvlJc w:val="left"/>
+      <w:pPr>
+        <w:ind w:left="720" w:hanging="360"/>
+      </w:pPr>
+      <w:rPr>
+        <w:rFonts w:hint="default"/>
+      </w:rPr>
+    </w:lvl>
+    <w:lvl w:ilvl="1" w:tplc="04090019" w:tentative="1">
+      <w:start w:val="1"/>
+      <w:numFmt w:val="lowerLetter"/>
+      <w:lvlText w:val="%2."/>
+      <w:lvlJc w:val="left"/>
+      <w:pPr>
+        <w:ind w:left="1440" w:hanging="360"/>
+      </w:pPr>
+    </w:lvl>
+    <w:lvl w:ilvl="2" w:tplc="0409001B" w:tentative="1">
+      <w:start w:val="1"/>
+      <w:numFmt w:val="lowerRoman"/>
+      <w:lvlText w:val="%3."/>
+      <w:lvlJc w:val="right"/>
+      <w:pPr>
+        <w:ind w:left="2160" w:hanging="180"/>
+      </w:pPr>
+    </w:lvl>
+    <w:lvl w:ilvl="3" w:tplc="0409000F" w:tentative="1">
+      <w:start w:val="1"/>
+      <w:numFmt w:val="decimal"/>
+      <w:lvlText w:val="%4."/>
+      <w:lvlJc w:val="left"/>
+      <w:pPr>
+        <w:ind w:left="2880" w:hanging="360"/>
+      </w:pPr>
+    </w:lvl>
+    <w:lvl w:ilvl="4" w:tplc="04090019" w:tentative="1">
+      <w:start w:val="1"/>
+      <w:numFmt w:val="lowerLetter"/>
+      <w:lvlText w:val="%5."/>
+      <w:lvlJc w:val="left"/>
+      <w:pPr>
+        <w:ind w:left="3600" w:hanging="360"/>
+      </w:pPr>
+    </w:lvl>
+    <w:lvl w:ilvl="5" w:tplc="0409001B" w:tentative="1">
+      <w:start w:val="1"/>
+      <w:numFmt w:val="lowerRoman"/>
+      <w:lvlText w:val="%6."/>
+      <w:lvlJc w:val="right"/>
+      <w:pPr>
+        <w:ind w:left="4320" w:hanging="180"/>
+      </w:pPr>
+    </w:lvl>
+    <w:lvl w:ilvl="6" w:tplc="0409000F" w:tentative="1">
+      <w:start w:val="1"/>
+      <w:numFmt w:val="decimal"/>
+      <w:lvlText w:val="%7."/>
+      <w:lvlJc w:val="left"/>
+      <w:pPr>
+        <w:ind w:left="5040" w:hanging="360"/>
+      </w:pPr>
+    </w:lvl>
+    <w:lvl w:ilvl="7" w:tplc="04090019" w:tentative="1">
+      <w:start w:val="1"/>
+      <w:numFmt w:val="lowerLetter"/>
+      <w:lvlText w:val="%8."/>
+      <w:lvlJc w:val="left"/>
+      <w:pPr>
+        <w:ind w:left="5760" w:hanging="360"/>
+      </w:pPr>
+    </w:lvl>
+    <w:lvl w:ilvl="8" w:tplc="0409001B" w:tentative="1">
+      <w:start w:val="1"/>
+      <w:numFmt w:val="lowerRoman"/>
+      <w:lvlText w:val="%9."/>
+      <w:lvlJc w:val="right"/>
+      <w:pPr>
+        <w:ind w:left="6480" w:hanging="180"/>
+      </w:pPr>
+    </w:lvl>
+  </w:abstractNum>
+  <w:abstractNum w:abstractNumId="41">
     <w:nsid w:val="757A1634"/>
     <w:multiLevelType w:val="multilevel"/>
     <w:tmpl w:val="89E6A370"/>
@@ -13086,7 +13418,7 @@
       </w:rPr>
     </w:lvl>
   </w:abstractNum>
-  <w:abstractNum w:abstractNumId="41">
+  <w:abstractNum w:abstractNumId="42">
     <w:nsid w:val="7983660B"/>
     <w:multiLevelType w:val="multilevel"/>
     <w:tmpl w:val="2DEE8C16"/>
@@ -13199,7 +13531,7 @@
       </w:rPr>
     </w:lvl>
   </w:abstractNum>
-  <w:abstractNum w:abstractNumId="42">
+  <w:abstractNum w:abstractNumId="43">
     <w:nsid w:val="7A2E07DF"/>
     <w:multiLevelType w:val="multilevel"/>
     <w:tmpl w:val="2DEE8C16"/>
@@ -13312,7 +13644,7 @@
       </w:rPr>
     </w:lvl>
   </w:abstractNum>
-  <w:abstractNum w:abstractNumId="43">
+  <w:abstractNum w:abstractNumId="44">
     <w:nsid w:val="7D88184A"/>
     <w:multiLevelType w:val="multilevel"/>
     <w:tmpl w:val="23527FAC"/>
@@ -13480,7 +13812,7 @@
     <w:abstractNumId w:val="16"/>
   </w:num>
   <w:num w:numId="19">
-    <w:abstractNumId w:val="41"/>
+    <w:abstractNumId w:val="42"/>
   </w:num>
   <w:num w:numId="20">
     <w:abstractNumId w:val="38"/>
@@ -13495,7 +13827,7 @@
     <w:abstractNumId w:val="2"/>
   </w:num>
   <w:num w:numId="24">
-    <w:abstractNumId w:val="42"/>
+    <w:abstractNumId w:val="43"/>
   </w:num>
   <w:num w:numId="25">
     <w:abstractNumId w:val="8"/>
@@ -13531,7 +13863,7 @@
     <w:abstractNumId w:val="34"/>
   </w:num>
   <w:num w:numId="36">
-    <w:abstractNumId w:val="43"/>
+    <w:abstractNumId w:val="44"/>
   </w:num>
   <w:num w:numId="37">
     <w:abstractNumId w:val="5"/>
@@ -13552,10 +13884,13 @@
     <w:abstractNumId w:val="17"/>
   </w:num>
   <w:num w:numId="43">
-    <w:abstractNumId w:val="40"/>
+    <w:abstractNumId w:val="41"/>
   </w:num>
   <w:num w:numId="44">
     <w:abstractNumId w:val="28"/>
+  </w:num>
+  <w:num w:numId="45">
+    <w:abstractNumId w:val="40"/>
   </w:num>
   <w:numIdMacAtCleanup w:val="37"/>
 </w:numbering>
@@ -14930,7 +15265,7 @@
 </file>
 
 <file path=customXml/itemProps1.xml><?xml version="1.0" encoding="utf-8"?>
-<ds:datastoreItem xmlns:ds="http://schemas.openxmlformats.org/officeDocument/2006/customXml" ds:itemID="{67016987-2C80-47D8-8FC6-86509D6EB17D}">
+<ds:datastoreItem xmlns:ds="http://schemas.openxmlformats.org/officeDocument/2006/customXml" ds:itemID="{14F56F06-D4A4-4CB7-BA67-7D60180CF9D3}">
   <ds:schemaRefs>
     <ds:schemaRef ds:uri="http://schemas.openxmlformats.org/officeDocument/2006/bibliography"/>
   </ds:schemaRefs>

</xml_diff>

<commit_message>
menambahkan commit berulang minimal 3x
</commit_message>
<xml_diff>
--- a/PRAKTIKUM GIT HUB - Ahmadi.docx
+++ b/PRAKTIKUM GIT HUB - Ahmadi.docx
@@ -5517,17 +5517,27 @@
         </w:rPr>
         <w:t>Melakukan commit berulang</w:t>
       </w:r>
-    </w:p>
-    <w:p>
-      <w:pPr>
+      <w:r>
         <w:rPr>
           <w:b/>
           <w:bCs/>
           <w:color w:val="323130"/>
           <w:sz w:val="30"/>
         </w:rPr>
-      </w:pPr>
+        <w:t xml:space="preserve"> (minimal 3)</w:t>
+      </w:r>
       <w:bookmarkStart w:id="12" w:name="_GoBack"/>
+      <w:bookmarkEnd w:id="12"/>
+    </w:p>
+    <w:p>
+      <w:pPr>
+        <w:rPr>
+          <w:b/>
+          <w:bCs/>
+          <w:color w:val="323130"/>
+          <w:sz w:val="30"/>
+        </w:rPr>
+      </w:pPr>
       <w:r>
         <w:rPr>
           <w:noProof/>
@@ -5569,7 +5579,6 @@
           </wp:inline>
         </w:drawing>
       </w:r>
-      <w:bookmarkEnd w:id="12"/>
     </w:p>
     <w:p>
       <w:pPr>
@@ -15386,7 +15395,7 @@
 </file>
 
 <file path=customXml/itemProps1.xml><?xml version="1.0" encoding="utf-8"?>
-<ds:datastoreItem xmlns:ds="http://schemas.openxmlformats.org/officeDocument/2006/customXml" ds:itemID="{64EF03AC-2413-41C6-892B-2B2261155E01}">
+<ds:datastoreItem xmlns:ds="http://schemas.openxmlformats.org/officeDocument/2006/customXml" ds:itemID="{8F97552E-5FC6-400D-9B1F-0C6F8783B6EE}">
   <ds:schemaRefs>
     <ds:schemaRef ds:uri="http://schemas.openxmlformats.org/officeDocument/2006/bibliography"/>
   </ds:schemaRefs>

</xml_diff>

<commit_message>
mmbuat git ignore lanjutan
</commit_message>
<xml_diff>
--- a/PRAKTIKUM GIT HUB - Ahmadi.docx
+++ b/PRAKTIKUM GIT HUB - Ahmadi.docx
@@ -7198,17 +7198,7 @@
           <w:color w:val="1F2328"/>
           <w:sz w:val="20"/>
         </w:rPr>
-        <w:t>…or push an existing repo</w:t>
-      </w:r>
-      <w:bookmarkStart w:id="22" w:name="_GoBack"/>
-      <w:bookmarkEnd w:id="22"/>
-      <w:r>
-        <w:rPr>
-          <w:rFonts w:ascii="Segoe UI" w:hAnsi="Segoe UI" w:cs="Segoe UI"/>
-          <w:color w:val="1F2328"/>
-          <w:sz w:val="20"/>
-        </w:rPr>
-        <w:t>sitory from the command line</w:t>
+        <w:t>…or push an existing repository from the command line</w:t>
       </w:r>
       <w:bookmarkEnd w:id="21"/>
     </w:p>
@@ -7301,7 +7291,7 @@
           <w:sz w:val="20"/>
         </w:rPr>
       </w:pPr>
-      <w:bookmarkStart w:id="23" w:name="_Toc171966126"/>
+      <w:bookmarkStart w:id="22" w:name="_Toc171966126"/>
       <w:r>
         <w:rPr>
           <w:rFonts w:ascii="Segoe UI" w:hAnsi="Segoe UI" w:cs="Segoe UI"/>
@@ -7310,14 +7300,14 @@
         </w:rPr>
         <w:t>Melihat remote origin main branch pada setingan project</w:t>
       </w:r>
-      <w:bookmarkEnd w:id="23"/>
+      <w:bookmarkEnd w:id="22"/>
     </w:p>
     <w:p>
       <w:pPr>
         <w:pStyle w:val="HTMLPreformatted"/>
         <w:shd w:val="clear" w:color="auto" w:fill="FFFFFF"/>
         <w:rPr>
-          <w:rFonts w:ascii="Segoe UI" w:eastAsiaTheme="majorEastAsia" w:hAnsi="Segoe UI" w:cs="Segoe UI"/>
+          <w:rFonts w:ascii="Segoe UI" w:hAnsi="Segoe UI" w:cs="Segoe UI"/>
           <w:color w:val="1F2328"/>
         </w:rPr>
       </w:pPr>
@@ -7362,6 +7352,33 @@
           </wp:inline>
         </w:drawing>
       </w:r>
+    </w:p>
+    <w:p>
+      <w:pPr>
+        <w:pStyle w:val="HTMLPreformatted"/>
+        <w:shd w:val="clear" w:color="auto" w:fill="FFFFFF"/>
+        <w:rPr>
+          <w:rFonts w:ascii="Segoe UI" w:hAnsi="Segoe UI" w:cs="Segoe UI"/>
+          <w:color w:val="1F2328"/>
+        </w:rPr>
+      </w:pPr>
+    </w:p>
+    <w:p>
+      <w:pPr>
+        <w:pStyle w:val="HTMLPreformatted"/>
+        <w:shd w:val="clear" w:color="auto" w:fill="FFFFFF"/>
+        <w:rPr>
+          <w:rFonts w:ascii="Segoe UI" w:eastAsiaTheme="majorEastAsia" w:hAnsi="Segoe UI" w:cs="Segoe UI"/>
+          <w:color w:val="1F2328"/>
+        </w:rPr>
+      </w:pPr>
+      <w:r>
+        <w:rPr>
+          <w:rFonts w:ascii="Segoe UI" w:hAnsi="Segoe UI" w:cs="Segoe UI"/>
+          <w:color w:val="1F2328"/>
+        </w:rPr>
+        <w:t>GIT REMOTE REMOVE ORIGIN</w:t>
+      </w:r>
       <w:r>
         <w:rPr>
           <w:rFonts w:ascii="Segoe UI" w:hAnsi="Segoe UI" w:cs="Segoe UI"/>
@@ -7381,7 +7398,7 @@
           <w:sz w:val="20"/>
         </w:rPr>
       </w:pPr>
-      <w:bookmarkStart w:id="24" w:name="_Toc171966127"/>
+      <w:bookmarkStart w:id="23" w:name="_Toc171966127"/>
       <w:r>
         <w:rPr>
           <w:rFonts w:ascii="Segoe UI" w:hAnsi="Segoe UI" w:cs="Segoe UI"/>
@@ -7441,7 +7458,7 @@
         </w:rPr>
         <w:t>project</w:t>
       </w:r>
-      <w:bookmarkEnd w:id="24"/>
+      <w:bookmarkEnd w:id="23"/>
     </w:p>
     <w:p>
       <w:pPr>
@@ -7472,7 +7489,7 @@
           <w:sz w:val="20"/>
         </w:rPr>
       </w:pPr>
-      <w:bookmarkStart w:id="25" w:name="_Toc171966128"/>
+      <w:bookmarkStart w:id="24" w:name="_Toc171966128"/>
       <w:r>
         <w:rPr>
           <w:rFonts w:ascii="Segoe UI" w:hAnsi="Segoe UI" w:cs="Segoe UI"/>
@@ -7505,7 +7522,7 @@
         </w:rPr>
         <w:t xml:space="preserve"> dapat dilihat pada github</w:t>
       </w:r>
-      <w:bookmarkEnd w:id="25"/>
+      <w:bookmarkEnd w:id="24"/>
     </w:p>
     <w:p>
       <w:pPr>
@@ -7615,14 +7632,14 @@
           <w:sz w:val="22"/>
         </w:rPr>
       </w:pPr>
-      <w:bookmarkStart w:id="26" w:name="_Toc171966129"/>
+      <w:bookmarkStart w:id="25" w:name="_Toc171966129"/>
       <w:r>
         <w:rPr>
           <w:sz w:val="22"/>
         </w:rPr>
         <w:t>Git Ignore</w:t>
       </w:r>
-      <w:bookmarkEnd w:id="26"/>
+      <w:bookmarkEnd w:id="25"/>
     </w:p>
     <w:p>
       <w:pPr>
@@ -7709,7 +7726,7 @@
           <w:sz w:val="30"/>
         </w:rPr>
       </w:pPr>
-      <w:bookmarkStart w:id="27" w:name="_Toc171966130"/>
+      <w:bookmarkStart w:id="26" w:name="_Toc171966130"/>
       <w:r>
         <w:rPr>
           <w:rFonts w:ascii="Segoe UI" w:hAnsi="Segoe UI" w:cs="Segoe UI"/>
@@ -7718,14 +7735,16 @@
         </w:rPr>
         <w:t>Membuat repository baru, kemudian mengikuti comand/prompt yang tersedia</w:t>
       </w:r>
+      <w:bookmarkEnd w:id="26"/>
+    </w:p>
+    <w:p>
+      <w:pPr>
+        <w:rPr>
+          <w:sz w:val="22"/>
+        </w:rPr>
+      </w:pPr>
+      <w:bookmarkStart w:id="27" w:name="_GoBack"/>
       <w:bookmarkEnd w:id="27"/>
-    </w:p>
-    <w:p>
-      <w:pPr>
-        <w:rPr>
-          <w:sz w:val="22"/>
-        </w:rPr>
-      </w:pPr>
     </w:p>
     <w:p>
       <w:pPr>
@@ -8799,7 +8818,7 @@
           <w:rPr>
             <w:noProof/>
           </w:rPr>
-          <w:t>20</w:t>
+          <w:t>22</w:t>
         </w:r>
         <w:r>
           <w:rPr>
@@ -15371,7 +15390,7 @@
 </file>
 
 <file path=customXml/itemProps1.xml><?xml version="1.0" encoding="utf-8"?>
-<ds:datastoreItem xmlns:ds="http://schemas.openxmlformats.org/officeDocument/2006/customXml" ds:itemID="{F0C28C81-4A12-4ACE-8F64-AAAA84EC0D64}">
+<ds:datastoreItem xmlns:ds="http://schemas.openxmlformats.org/officeDocument/2006/customXml" ds:itemID="{0D965122-285B-4765-B056-5154766D2591}">
   <ds:schemaRefs>
     <ds:schemaRef ds:uri="http://schemas.openxmlformats.org/officeDocument/2006/bibliography"/>
   </ds:schemaRefs>

</xml_diff>

<commit_message>
memperbaiki git global seting dan replace seting
</commit_message>
<xml_diff>
--- a/PRAKTIKUM GIT HUB - Ahmadi.docx
+++ b/PRAKTIKUM GIT HUB - Ahmadi.docx
@@ -4205,6 +4205,67 @@
     <w:p/>
     <w:p>
       <w:pPr>
+        <w:ind w:left="284"/>
+        <w:rPr>
+          <w:rFonts w:ascii="Consolas" w:hAnsi="Consolas" w:cs="Consolas"/>
+          <w:sz w:val="20"/>
+          <w:szCs w:val="20"/>
+        </w:rPr>
+      </w:pPr>
+      <w:r>
+        <w:rPr>
+          <w:rFonts w:ascii="Consolas" w:hAnsi="Consolas" w:cs="Consolas"/>
+          <w:b/>
+          <w:bCs/>
+          <w:color w:val="323130"/>
+          <w:sz w:val="20"/>
+          <w:szCs w:val="20"/>
+        </w:rPr>
+        <w:t>Git config --global user.email “email_user”</w:t>
+      </w:r>
+      <w:r>
+        <w:rPr>
+          <w:rFonts w:ascii="Consolas" w:hAnsi="Consolas" w:cs="Consolas"/>
+          <w:color w:val="323130"/>
+          <w:sz w:val="20"/>
+          <w:szCs w:val="20"/>
+        </w:rPr>
+        <w:t>:</w:t>
+      </w:r>
+    </w:p>
+    <w:p>
+      <w:pPr>
+        <w:ind w:left="284"/>
+        <w:rPr>
+          <w:rFonts w:ascii="Consolas" w:hAnsi="Consolas" w:cs="Consolas"/>
+          <w:color w:val="323130"/>
+          <w:sz w:val="20"/>
+          <w:szCs w:val="20"/>
+        </w:rPr>
+      </w:pPr>
+      <w:r>
+        <w:rPr>
+          <w:rFonts w:ascii="Consolas" w:hAnsi="Consolas" w:cs="Consolas"/>
+          <w:b/>
+          <w:bCs/>
+          <w:color w:val="323130"/>
+          <w:sz w:val="20"/>
+          <w:szCs w:val="20"/>
+        </w:rPr>
+        <w:t>Git config --global user.name “nama_user”</w:t>
+      </w:r>
+      <w:r>
+        <w:rPr>
+          <w:rFonts w:ascii="Consolas" w:hAnsi="Consolas" w:cs="Consolas"/>
+          <w:color w:val="323130"/>
+          <w:sz w:val="20"/>
+          <w:szCs w:val="20"/>
+        </w:rPr>
+        <w:t xml:space="preserve">: </w:t>
+      </w:r>
+    </w:p>
+    <w:p>
+      <w:pPr>
         <w:shd w:val="clear" w:color="auto" w:fill="FFE599" w:themeFill="accent4" w:themeFillTint="66"/>
         <w:ind w:left="284"/>
         <w:rPr>
@@ -4222,17 +4283,41 @@
           <w:sz w:val="20"/>
           <w:szCs w:val="20"/>
         </w:rPr>
-        <w:t>Git config --global user.email “email_user”</w:t>
-      </w:r>
-      <w:r>
-        <w:rPr>
-          <w:rFonts w:ascii="Consolas" w:hAnsi="Consolas" w:cs="Consolas"/>
+        <w:t>Git config --global user.email “</w:t>
+      </w:r>
+      <w:r>
+        <w:rPr>
+          <w:rFonts w:ascii="Consolas" w:hAnsi="Consolas" w:cs="Consolas"/>
+          <w:b/>
+          <w:bCs/>
+          <w:color w:val="FF0000"/>
+          <w:sz w:val="20"/>
+          <w:szCs w:val="20"/>
+        </w:rPr>
+        <w:t>abangmuslimtamiang@gmail.com</w:t>
+      </w:r>
+      <w:r>
+        <w:rPr>
+          <w:rFonts w:ascii="Consolas" w:hAnsi="Consolas" w:cs="Consolas"/>
+          <w:b/>
+          <w:bCs/>
           <w:color w:val="323130"/>
           <w:sz w:val="20"/>
           <w:szCs w:val="20"/>
         </w:rPr>
+        <w:t>”</w:t>
+      </w:r>
+      <w:r>
+        <w:rPr>
+          <w:rFonts w:ascii="Consolas" w:hAnsi="Consolas" w:cs="Consolas"/>
+          <w:color w:val="323130"/>
+          <w:sz w:val="20"/>
+          <w:szCs w:val="20"/>
+        </w:rPr>
         <w:t>:</w:t>
       </w:r>
+      <w:bookmarkStart w:id="11" w:name="_GoBack"/>
+      <w:bookmarkEnd w:id="11"/>
     </w:p>
     <w:p>
       <w:pPr>
@@ -4240,41 +4325,12 @@
         <w:ind w:left="284"/>
         <w:rPr>
           <w:rFonts w:ascii="Consolas" w:hAnsi="Consolas" w:cs="Consolas"/>
-          <w:color w:val="323130"/>
-          <w:sz w:val="20"/>
-          <w:szCs w:val="20"/>
-        </w:rPr>
-      </w:pPr>
-      <w:r>
-        <w:rPr>
-          <w:rFonts w:ascii="Consolas" w:hAnsi="Consolas" w:cs="Consolas"/>
           <w:b/>
           <w:bCs/>
           <w:color w:val="323130"/>
           <w:sz w:val="20"/>
           <w:szCs w:val="20"/>
         </w:rPr>
-        <w:t>Git config --global user.name “nama_user”</w:t>
-      </w:r>
-      <w:r>
-        <w:rPr>
-          <w:rFonts w:ascii="Consolas" w:hAnsi="Consolas" w:cs="Consolas"/>
-          <w:color w:val="323130"/>
-          <w:sz w:val="20"/>
-          <w:szCs w:val="20"/>
-        </w:rPr>
-        <w:t xml:space="preserve">: </w:t>
-      </w:r>
-    </w:p>
-    <w:p>
-      <w:pPr>
-        <w:shd w:val="clear" w:color="auto" w:fill="FFE599" w:themeFill="accent4" w:themeFillTint="66"/>
-        <w:ind w:left="284"/>
-        <w:rPr>
-          <w:rFonts w:ascii="Consolas" w:hAnsi="Consolas" w:cs="Consolas"/>
-          <w:sz w:val="20"/>
-          <w:szCs w:val="20"/>
-        </w:rPr>
       </w:pPr>
       <w:r>
         <w:rPr>
@@ -4285,29 +4341,19 @@
           <w:sz w:val="20"/>
           <w:szCs w:val="20"/>
         </w:rPr>
-        <w:t>Git config --global user.email “abangmuslimtamiang@gmail.com”</w:t>
-      </w:r>
-      <w:r>
-        <w:rPr>
-          <w:rFonts w:ascii="Consolas" w:hAnsi="Consolas" w:cs="Consolas"/>
-          <w:color w:val="323130"/>
-          <w:sz w:val="20"/>
-          <w:szCs w:val="20"/>
-        </w:rPr>
-        <w:t>:</w:t>
-      </w:r>
-    </w:p>
-    <w:p>
-      <w:pPr>
-        <w:shd w:val="clear" w:color="auto" w:fill="FFE599" w:themeFill="accent4" w:themeFillTint="66"/>
-        <w:ind w:left="284"/>
-        <w:rPr>
-          <w:rFonts w:ascii="Consolas" w:hAnsi="Consolas" w:cs="Consolas"/>
-          <w:color w:val="323130"/>
-          <w:sz w:val="20"/>
-          <w:szCs w:val="20"/>
-        </w:rPr>
-      </w:pPr>
+        <w:t>Git config --global user.name “</w:t>
+      </w:r>
+      <w:r>
+        <w:rPr>
+          <w:rFonts w:ascii="Consolas" w:hAnsi="Consolas" w:cs="Consolas"/>
+          <w:b/>
+          <w:bCs/>
+          <w:color w:val="FF0000"/>
+          <w:sz w:val="20"/>
+          <w:szCs w:val="20"/>
+        </w:rPr>
+        <w:t>abangmuslim</w:t>
+      </w:r>
       <w:r>
         <w:rPr>
           <w:rFonts w:ascii="Consolas" w:hAnsi="Consolas" w:cs="Consolas"/>
@@ -4317,34 +4363,13 @@
           <w:sz w:val="20"/>
           <w:szCs w:val="20"/>
         </w:rPr>
-        <w:t>Git config --global user.name “</w:t>
+        <w:t>”</w:t>
       </w:r>
       <w:r>
         <w:rPr>
           <w:rFonts w:ascii="Consolas" w:hAnsi="Consolas" w:cs="Consolas"/>
           <w:b/>
           <w:bCs/>
-          <w:color w:val="1F2328"/>
-          <w:sz w:val="20"/>
-          <w:szCs w:val="20"/>
-          <w:shd w:val="clear" w:color="auto" w:fill="FFFFFF"/>
-        </w:rPr>
-        <w:t>abangmuslim</w:t>
-      </w:r>
-      <w:r>
-        <w:rPr>
-          <w:rFonts w:ascii="Consolas" w:hAnsi="Consolas" w:cs="Consolas"/>
-          <w:b/>
-          <w:bCs/>
-          <w:color w:val="323130"/>
-          <w:sz w:val="20"/>
-          <w:szCs w:val="20"/>
-        </w:rPr>
-        <w:t>”</w:t>
-      </w:r>
-      <w:r>
-        <w:rPr>
-          <w:rFonts w:ascii="Consolas" w:hAnsi="Consolas" w:cs="Consolas"/>
           <w:color w:val="323130"/>
           <w:sz w:val="20"/>
           <w:szCs w:val="20"/>
@@ -4568,14 +4593,14 @@
           <w:sz w:val="22"/>
         </w:rPr>
       </w:pPr>
-      <w:bookmarkStart w:id="11" w:name="_Toc171966115"/>
+      <w:bookmarkStart w:id="12" w:name="_Toc171966115"/>
       <w:r>
         <w:rPr>
           <w:sz w:val="22"/>
         </w:rPr>
         <w:t>Bekerja dengan Git dan Github</w:t>
       </w:r>
-      <w:bookmarkEnd w:id="11"/>
+      <w:bookmarkEnd w:id="12"/>
     </w:p>
     <w:p>
       <w:pPr>
@@ -6005,7 +6030,7 @@
           <w:sz w:val="20"/>
         </w:rPr>
       </w:pPr>
-      <w:bookmarkStart w:id="12" w:name="_Toc171966116"/>
+      <w:bookmarkStart w:id="13" w:name="_Toc171966116"/>
       <w:r>
         <w:rPr>
           <w:rFonts w:ascii="Segoe UI" w:hAnsi="Segoe UI" w:cs="Segoe UI"/>
@@ -6014,7 +6039,7 @@
         </w:rPr>
         <w:t>Agar lebih efektif dan effisien kita dapat menggunakan extensi git lens yang sudah terinstal di vs code.</w:t>
       </w:r>
-      <w:bookmarkEnd w:id="12"/>
+      <w:bookmarkEnd w:id="13"/>
     </w:p>
     <w:p>
       <w:pPr>
@@ -6028,7 +6053,7 @@
           <w:sz w:val="20"/>
         </w:rPr>
       </w:pPr>
-      <w:bookmarkStart w:id="13" w:name="_Toc171966117"/>
+      <w:bookmarkStart w:id="14" w:name="_Toc171966117"/>
       <w:r>
         <w:rPr>
           <w:rFonts w:ascii="Segoe UI" w:hAnsi="Segoe UI" w:cs="Segoe UI"/>
@@ -6037,7 +6062,7 @@
         </w:rPr>
         <w:t>Namun kita bisa juga langsung mengecek ke repository kita di github. Yaitu dengan mengklik bagian commit.</w:t>
       </w:r>
-      <w:bookmarkEnd w:id="13"/>
+      <w:bookmarkEnd w:id="14"/>
       <w:r>
         <w:rPr>
           <w:rFonts w:ascii="Segoe UI" w:hAnsi="Segoe UI" w:cs="Segoe UI"/>
@@ -6124,7 +6149,7 @@
           <w:sz w:val="20"/>
         </w:rPr>
       </w:pPr>
-      <w:bookmarkStart w:id="14" w:name="_Toc171966118"/>
+      <w:bookmarkStart w:id="15" w:name="_Toc171966118"/>
       <w:r>
         <w:rPr>
           <w:rFonts w:ascii="Segoe UI" w:hAnsi="Segoe UI" w:cs="Segoe UI"/>
@@ -6149,7 +6174,7 @@
         </w:rPr>
         <w:t>kita dapat juga melihat riwayat dan jumlah commit yang pernah kita buat, lengkap dengan tanggal dan keterangan dari penamaan commit tersebut.</w:t>
       </w:r>
-      <w:bookmarkEnd w:id="14"/>
+      <w:bookmarkEnd w:id="15"/>
     </w:p>
     <w:p/>
     <w:p/>
@@ -6360,7 +6385,7 @@
           <w:sz w:val="20"/>
         </w:rPr>
       </w:pPr>
-      <w:bookmarkStart w:id="15" w:name="_Toc171966119"/>
+      <w:bookmarkStart w:id="16" w:name="_Toc171966119"/>
       <w:r>
         <w:rPr>
           <w:rFonts w:ascii="Segoe UI" w:hAnsi="Segoe UI" w:cs="Segoe UI"/>
@@ -6370,7 +6395,7 @@
         <w:lastRenderedPageBreak/>
         <w:t>Menghapus configurasi username</w:t>
       </w:r>
-      <w:bookmarkEnd w:id="15"/>
+      <w:bookmarkEnd w:id="16"/>
     </w:p>
     <w:p>
       <w:pPr>
@@ -6381,60 +6406,6 @@
           <w:szCs w:val="20"/>
         </w:rPr>
       </w:pPr>
-    </w:p>
-    <w:p>
-      <w:pPr>
-        <w:shd w:val="clear" w:color="auto" w:fill="FFE599" w:themeFill="accent4" w:themeFillTint="66"/>
-        <w:ind w:left="284"/>
-        <w:rPr>
-          <w:rFonts w:ascii="Consolas" w:hAnsi="Consolas" w:cs="Consolas"/>
-          <w:sz w:val="20"/>
-          <w:szCs w:val="20"/>
-        </w:rPr>
-      </w:pPr>
-      <w:r>
-        <w:rPr>
-          <w:rFonts w:ascii="Consolas" w:hAnsi="Consolas" w:cs="Consolas"/>
-          <w:sz w:val="20"/>
-          <w:szCs w:val="20"/>
-        </w:rPr>
-        <w:t>git config --global --replace-all user.name "FName LName"</w:t>
-      </w:r>
-    </w:p>
-    <w:p>
-      <w:pPr>
-        <w:shd w:val="clear" w:color="auto" w:fill="FFE599" w:themeFill="accent4" w:themeFillTint="66"/>
-        <w:ind w:left="284"/>
-        <w:rPr>
-          <w:rFonts w:ascii="Consolas" w:hAnsi="Consolas" w:cs="Consolas"/>
-          <w:sz w:val="20"/>
-          <w:szCs w:val="20"/>
-        </w:rPr>
-      </w:pPr>
-      <w:r>
-        <w:rPr>
-          <w:rFonts w:ascii="Consolas" w:hAnsi="Consolas" w:cs="Consolas"/>
-          <w:sz w:val="20"/>
-          <w:szCs w:val="20"/>
-        </w:rPr>
-        <w:t>git config --global --replace-all user.name "</w:t>
-      </w:r>
-      <w:r>
-        <w:rPr>
-          <w:rFonts w:ascii="Consolas" w:hAnsi="Consolas" w:cs="Consolas"/>
-          <w:sz w:val="20"/>
-          <w:szCs w:val="20"/>
-        </w:rPr>
-        <w:t>abangmuslim</w:t>
-      </w:r>
-      <w:r>
-        <w:rPr>
-          <w:rFonts w:ascii="Consolas" w:hAnsi="Consolas" w:cs="Consolas"/>
-          <w:sz w:val="20"/>
-          <w:szCs w:val="20"/>
-        </w:rPr>
-        <w:t>"</w:t>
-      </w:r>
     </w:p>
     <w:p>
       <w:pPr>
@@ -6448,16 +6419,14 @@
           <w:sz w:val="20"/>
         </w:rPr>
       </w:pPr>
-      <w:bookmarkStart w:id="16" w:name="_Toc171966120"/>
       <w:r>
         <w:rPr>
           <w:rFonts w:ascii="Segoe UI" w:hAnsi="Segoe UI" w:cs="Segoe UI"/>
           <w:color w:val="1F2328"/>
           <w:sz w:val="20"/>
         </w:rPr>
-        <w:t>Menghapus configurasi email</w:t>
-      </w:r>
-      <w:bookmarkEnd w:id="16"/>
+        <w:t>git config --global --replace-all user.name "FName LName"</w:t>
+      </w:r>
     </w:p>
     <w:p>
       <w:pPr>
@@ -6475,31 +6444,90 @@
           <w:sz w:val="20"/>
           <w:szCs w:val="20"/>
         </w:rPr>
+        <w:t>git config --global --replace-all user.name "</w:t>
+      </w:r>
+      <w:r>
+        <w:rPr>
+          <w:rFonts w:ascii="Consolas" w:hAnsi="Consolas" w:cs="Consolas"/>
+          <w:color w:val="FF0000"/>
+          <w:sz w:val="20"/>
+          <w:szCs w:val="20"/>
+        </w:rPr>
+        <w:t>abangmuslim</w:t>
+      </w:r>
+      <w:r>
+        <w:rPr>
+          <w:rFonts w:ascii="Consolas" w:hAnsi="Consolas" w:cs="Consolas"/>
+          <w:sz w:val="20"/>
+          <w:szCs w:val="20"/>
+        </w:rPr>
+        <w:t>"</w:t>
+      </w:r>
+    </w:p>
+    <w:p>
+      <w:pPr>
+        <w:pStyle w:val="Heading3"/>
+        <w:shd w:val="clear" w:color="auto" w:fill="FFFFFF"/>
+        <w:spacing w:before="0"/>
+        <w:ind w:left="284"/>
+        <w:rPr>
+          <w:rFonts w:ascii="Segoe UI" w:hAnsi="Segoe UI" w:cs="Segoe UI"/>
+          <w:color w:val="1F2328"/>
+          <w:sz w:val="20"/>
+        </w:rPr>
+      </w:pPr>
+      <w:bookmarkStart w:id="17" w:name="_Toc171966120"/>
+      <w:r>
+        <w:rPr>
+          <w:rFonts w:ascii="Segoe UI" w:hAnsi="Segoe UI" w:cs="Segoe UI"/>
+          <w:color w:val="1F2328"/>
+          <w:sz w:val="20"/>
+        </w:rPr>
+        <w:t>Menghapus configurasi email</w:t>
+      </w:r>
+      <w:bookmarkEnd w:id="17"/>
+    </w:p>
+    <w:p>
+      <w:pPr>
+        <w:pStyle w:val="Heading3"/>
+        <w:shd w:val="clear" w:color="auto" w:fill="FFFFFF"/>
+        <w:spacing w:before="0"/>
+        <w:ind w:left="284"/>
+        <w:rPr>
+          <w:rFonts w:ascii="Segoe UI" w:hAnsi="Segoe UI" w:cs="Segoe UI"/>
+          <w:color w:val="1F2328"/>
+          <w:sz w:val="20"/>
+        </w:rPr>
+      </w:pPr>
+      <w:r>
+        <w:rPr>
+          <w:rFonts w:ascii="Segoe UI" w:hAnsi="Segoe UI" w:cs="Segoe UI"/>
+          <w:color w:val="1F2328"/>
+          <w:sz w:val="20"/>
+        </w:rPr>
         <w:t>git config --global --replace-all user.</w:t>
       </w:r>
       <w:r>
         <w:rPr>
-          <w:rFonts w:ascii="Consolas" w:hAnsi="Consolas" w:cs="Consolas"/>
-          <w:sz w:val="20"/>
-          <w:szCs w:val="20"/>
+          <w:rFonts w:ascii="Segoe UI" w:hAnsi="Segoe UI" w:cs="Segoe UI"/>
+          <w:color w:val="1F2328"/>
+          <w:sz w:val="20"/>
         </w:rPr>
         <w:t>e</w:t>
       </w:r>
       <w:r>
         <w:rPr>
-          <w:rFonts w:ascii="Consolas" w:hAnsi="Consolas" w:cs="Consolas"/>
-          <w:sz w:val="20"/>
-          <w:szCs w:val="20"/>
+          <w:rFonts w:ascii="Segoe UI" w:hAnsi="Segoe UI" w:cs="Segoe UI"/>
+          <w:color w:val="1F2328"/>
+          <w:sz w:val="20"/>
         </w:rPr>
         <w:t xml:space="preserve">mail </w:t>
       </w:r>
       <w:hyperlink r:id="rId46" w:history="1">
         <w:r>
           <w:rPr>
-            <w:rStyle w:val="Hyperlink"/>
-            <w:rFonts w:ascii="Consolas" w:hAnsi="Consolas" w:cs="Consolas"/>
-            <w:sz w:val="20"/>
-            <w:szCs w:val="20"/>
+            <w:rFonts w:ascii="Segoe UI" w:hAnsi="Segoe UI" w:cs="Segoe UI"/>
+            <w:color w:val="1F2328"/>
           </w:rPr>
           <w:t>email-id@domain.com</w:t>
         </w:r>
@@ -6542,39 +6570,23 @@
       <w:r>
         <w:rPr>
           <w:rFonts w:ascii="Consolas" w:hAnsi="Consolas" w:cs="Consolas"/>
-          <w:sz w:val="20"/>
-          <w:szCs w:val="20"/>
-        </w:rPr>
-        <w:t>abangmuslimtamiang</w:t>
-      </w:r>
-      <w:r>
-        <w:rPr>
-          <w:rFonts w:ascii="Consolas" w:hAnsi="Consolas" w:cs="Consolas"/>
-          <w:sz w:val="20"/>
-          <w:szCs w:val="20"/>
-        </w:rPr>
-        <w:t>@</w:t>
-      </w:r>
-      <w:r>
-        <w:rPr>
-          <w:rFonts w:ascii="Consolas" w:hAnsi="Consolas" w:cs="Consolas"/>
-          <w:sz w:val="20"/>
-          <w:szCs w:val="20"/>
-        </w:rPr>
-        <w:t>gmail</w:t>
-      </w:r>
-      <w:r>
-        <w:rPr>
-          <w:rFonts w:ascii="Consolas" w:hAnsi="Consolas" w:cs="Consolas"/>
-          <w:sz w:val="20"/>
-          <w:szCs w:val="20"/>
-        </w:rPr>
-        <w:t>.com"</w:t>
-      </w:r>
-    </w:p>
-    <w:p>
-      <w:pPr>
-        <w:shd w:val="clear" w:color="auto" w:fill="FFE599" w:themeFill="accent4" w:themeFillTint="66"/>
+          <w:color w:val="FF0000"/>
+          <w:sz w:val="20"/>
+          <w:szCs w:val="20"/>
+        </w:rPr>
+        <w:t>abangmuslimtamiang@gmail.com</w:t>
+      </w:r>
+      <w:r>
+        <w:rPr>
+          <w:rFonts w:ascii="Consolas" w:hAnsi="Consolas" w:cs="Consolas"/>
+          <w:sz w:val="20"/>
+          <w:szCs w:val="20"/>
+        </w:rPr>
+        <w:t>"</w:t>
+      </w:r>
+    </w:p>
+    <w:p>
+      <w:pPr>
         <w:ind w:left="284"/>
         <w:rPr>
           <w:rFonts w:ascii="Consolas" w:hAnsi="Consolas" w:cs="Consolas"/>
@@ -6646,7 +6658,7 @@
           <w:sz w:val="20"/>
         </w:rPr>
       </w:pPr>
-      <w:bookmarkStart w:id="17" w:name="_Toc171966121"/>
+      <w:bookmarkStart w:id="18" w:name="_Toc171966121"/>
       <w:r>
         <w:rPr>
           <w:rFonts w:ascii="Segoe UI" w:hAnsi="Segoe UI" w:cs="Segoe UI"/>
@@ -6655,7 +6667,7 @@
         </w:rPr>
         <w:t>Menghapus configurasi remote origin</w:t>
       </w:r>
-      <w:bookmarkEnd w:id="17"/>
+      <w:bookmarkEnd w:id="18"/>
     </w:p>
     <w:p>
       <w:pPr>
@@ -6784,7 +6796,7 @@
           <w:sz w:val="20"/>
         </w:rPr>
       </w:pPr>
-      <w:bookmarkStart w:id="18" w:name="_Toc171966122"/>
+      <w:bookmarkStart w:id="19" w:name="_Toc171966122"/>
       <w:r>
         <w:rPr>
           <w:rFonts w:ascii="Segoe UI" w:hAnsi="Segoe UI" w:cs="Segoe UI"/>
@@ -6793,7 +6805,7 @@
         </w:rPr>
         <w:t>paksa singkron ke master origin</w:t>
       </w:r>
-      <w:bookmarkEnd w:id="18"/>
+      <w:bookmarkEnd w:id="19"/>
     </w:p>
     <w:p>
       <w:pPr>
@@ -6898,7 +6910,7 @@
           <w:sz w:val="30"/>
         </w:rPr>
       </w:pPr>
-      <w:bookmarkStart w:id="19" w:name="_Toc171966123"/>
+      <w:bookmarkStart w:id="20" w:name="_Toc171966123"/>
       <w:r>
         <w:rPr>
           <w:rFonts w:ascii="Segoe UI" w:hAnsi="Segoe UI" w:cs="Segoe UI"/>
@@ -6907,7 +6919,7 @@
         </w:rPr>
         <w:t>Membuat repository baru, kemudian mengikuti comand/prompt yang tersedia</w:t>
       </w:r>
-      <w:bookmarkEnd w:id="19"/>
+      <w:bookmarkEnd w:id="20"/>
     </w:p>
     <w:p>
       <w:pPr>
@@ -7023,17 +7035,16 @@
           <w:szCs w:val="27"/>
         </w:rPr>
       </w:pPr>
-      <w:bookmarkStart w:id="20" w:name="_Toc171966124"/>
+      <w:bookmarkStart w:id="21" w:name="_Toc171966124"/>
       <w:r>
         <w:rPr>
           <w:rFonts w:ascii="Segoe UI" w:hAnsi="Segoe UI" w:cs="Segoe UI"/>
           <w:color w:val="1F2328"/>
           <w:sz w:val="20"/>
         </w:rPr>
-        <w:lastRenderedPageBreak/>
         <w:t>…or create a new repository on the command line</w:t>
       </w:r>
-      <w:bookmarkEnd w:id="20"/>
+      <w:bookmarkEnd w:id="21"/>
     </w:p>
     <w:p>
       <w:pPr>
@@ -7191,7 +7202,7 @@
           <w:sz w:val="20"/>
         </w:rPr>
       </w:pPr>
-      <w:bookmarkStart w:id="21" w:name="_Toc171966125"/>
+      <w:bookmarkStart w:id="22" w:name="_Toc171966125"/>
       <w:r>
         <w:rPr>
           <w:rFonts w:ascii="Segoe UI" w:hAnsi="Segoe UI" w:cs="Segoe UI"/>
@@ -7200,7 +7211,7 @@
         </w:rPr>
         <w:t>…or push an existing repository from the command line</w:t>
       </w:r>
-      <w:bookmarkEnd w:id="21"/>
+      <w:bookmarkEnd w:id="22"/>
     </w:p>
     <w:p>
       <w:pPr>
@@ -7291,7 +7302,7 @@
           <w:sz w:val="20"/>
         </w:rPr>
       </w:pPr>
-      <w:bookmarkStart w:id="22" w:name="_Toc171966126"/>
+      <w:bookmarkStart w:id="23" w:name="_Toc171966126"/>
       <w:r>
         <w:rPr>
           <w:rFonts w:ascii="Segoe UI" w:hAnsi="Segoe UI" w:cs="Segoe UI"/>
@@ -7300,7 +7311,7 @@
         </w:rPr>
         <w:t>Melihat remote origin main branch pada setingan project</w:t>
       </w:r>
-      <w:bookmarkEnd w:id="22"/>
+      <w:bookmarkEnd w:id="23"/>
     </w:p>
     <w:p>
       <w:pPr>
@@ -7398,7 +7409,7 @@
           <w:sz w:val="20"/>
         </w:rPr>
       </w:pPr>
-      <w:bookmarkStart w:id="23" w:name="_Toc171966127"/>
+      <w:bookmarkStart w:id="24" w:name="_Toc171966127"/>
       <w:r>
         <w:rPr>
           <w:rFonts w:ascii="Segoe UI" w:hAnsi="Segoe UI" w:cs="Segoe UI"/>
@@ -7458,7 +7469,7 @@
         </w:rPr>
         <w:t>project</w:t>
       </w:r>
-      <w:bookmarkEnd w:id="23"/>
+      <w:bookmarkEnd w:id="24"/>
     </w:p>
     <w:p>
       <w:pPr>
@@ -7489,7 +7500,7 @@
           <w:sz w:val="20"/>
         </w:rPr>
       </w:pPr>
-      <w:bookmarkStart w:id="24" w:name="_Toc171966128"/>
+      <w:bookmarkStart w:id="25" w:name="_Toc171966128"/>
       <w:r>
         <w:rPr>
           <w:rFonts w:ascii="Segoe UI" w:hAnsi="Segoe UI" w:cs="Segoe UI"/>
@@ -7522,7 +7533,7 @@
         </w:rPr>
         <w:t xml:space="preserve"> dapat dilihat pada github</w:t>
       </w:r>
-      <w:bookmarkEnd w:id="24"/>
+      <w:bookmarkEnd w:id="25"/>
     </w:p>
     <w:p>
       <w:pPr>
@@ -7632,14 +7643,14 @@
           <w:sz w:val="22"/>
         </w:rPr>
       </w:pPr>
-      <w:bookmarkStart w:id="25" w:name="_Toc171966129"/>
+      <w:bookmarkStart w:id="26" w:name="_Toc171966129"/>
       <w:r>
         <w:rPr>
           <w:sz w:val="22"/>
         </w:rPr>
         <w:t>Git Ignore</w:t>
       </w:r>
-      <w:bookmarkEnd w:id="25"/>
+      <w:bookmarkEnd w:id="26"/>
     </w:p>
     <w:p>
       <w:pPr>
@@ -7726,7 +7737,7 @@
           <w:sz w:val="30"/>
         </w:rPr>
       </w:pPr>
-      <w:bookmarkStart w:id="26" w:name="_Toc171966130"/>
+      <w:bookmarkStart w:id="27" w:name="_Toc171966130"/>
       <w:r>
         <w:rPr>
           <w:rFonts w:ascii="Segoe UI" w:hAnsi="Segoe UI" w:cs="Segoe UI"/>
@@ -7735,16 +7746,14 @@
         </w:rPr>
         <w:t>Membuat repository baru, kemudian mengikuti comand/prompt yang tersedia</w:t>
       </w:r>
-      <w:bookmarkEnd w:id="26"/>
-    </w:p>
-    <w:p>
-      <w:pPr>
-        <w:rPr>
-          <w:sz w:val="22"/>
-        </w:rPr>
-      </w:pPr>
-      <w:bookmarkStart w:id="27" w:name="_GoBack"/>
       <w:bookmarkEnd w:id="27"/>
+    </w:p>
+    <w:p>
+      <w:pPr>
+        <w:rPr>
+          <w:sz w:val="22"/>
+        </w:rPr>
+      </w:pPr>
     </w:p>
     <w:p>
       <w:pPr>
@@ -8818,7 +8827,7 @@
           <w:rPr>
             <w:noProof/>
           </w:rPr>
-          <w:t>22</w:t>
+          <w:t>20</w:t>
         </w:r>
         <w:r>
           <w:rPr>
@@ -15390,7 +15399,7 @@
 </file>
 
 <file path=customXml/itemProps1.xml><?xml version="1.0" encoding="utf-8"?>
-<ds:datastoreItem xmlns:ds="http://schemas.openxmlformats.org/officeDocument/2006/customXml" ds:itemID="{0D965122-285B-4765-B056-5154766D2591}">
+<ds:datastoreItem xmlns:ds="http://schemas.openxmlformats.org/officeDocument/2006/customXml" ds:itemID="{ED8491C0-17A8-4B6E-BEB4-E214BE74C553}">
   <ds:schemaRefs>
     <ds:schemaRef ds:uri="http://schemas.openxmlformats.org/officeDocument/2006/bibliography"/>
   </ds:schemaRefs>

</xml_diff>

<commit_message>
memperbaharui git delete & git update
</commit_message>
<xml_diff>
--- a/PRAKTIKUM GIT HUB - Ahmadi.docx
+++ b/PRAKTIKUM GIT HUB - Ahmadi.docx
@@ -1,6 +1,6 @@
 
 <file path=word/document.xml><?xml version="1.0" encoding="utf-8"?>
-<w:document xmlns:wpc="http://schemas.microsoft.com/office/word/2010/wordprocessingCanvas" xmlns:mc="http://schemas.openxmlformats.org/markup-compatibility/2006" xmlns:o="urn:schemas-microsoft-com:office:office" xmlns:r="http://schemas.openxmlformats.org/officeDocument/2006/relationships" xmlns:m="http://schemas.openxmlformats.org/officeDocument/2006/math" xmlns:v="urn:schemas-microsoft-com:vml" xmlns:wp14="http://schemas.microsoft.com/office/word/2010/wordprocessingDrawing" xmlns:wp="http://schemas.openxmlformats.org/drawingml/2006/wordprocessingDrawing" xmlns:w10="urn:schemas-microsoft-com:office:word" xmlns:w="http://schemas.openxmlformats.org/wordprocessingml/2006/main" xmlns:w14="http://schemas.microsoft.com/office/word/2010/wordml" xmlns:w15="http://schemas.microsoft.com/office/word/2012/wordml" xmlns:wpg="http://schemas.microsoft.com/office/word/2010/wordprocessingGroup" xmlns:wpi="http://schemas.microsoft.com/office/word/2010/wordprocessingInk" xmlns:wne="http://schemas.microsoft.com/office/word/2006/wordml" xmlns:wps="http://schemas.microsoft.com/office/word/2010/wordprocessingShape" mc:Ignorable="w14 w15 wp14">
+<w:document xmlns:wpc="http://schemas.microsoft.com/office/word/2010/wordprocessingCanvas" xmlns:cx="http://schemas.microsoft.com/office/drawing/2014/chartex" xmlns:cx1="http://schemas.microsoft.com/office/drawing/2015/9/8/chartex" xmlns:cx2="http://schemas.microsoft.com/office/drawing/2015/10/21/chartex" xmlns:cx3="http://schemas.microsoft.com/office/drawing/2016/5/9/chartex" xmlns:cx4="http://schemas.microsoft.com/office/drawing/2016/5/10/chartex" xmlns:cx5="http://schemas.microsoft.com/office/drawing/2016/5/11/chartex" xmlns:cx6="http://schemas.microsoft.com/office/drawing/2016/5/12/chartex" xmlns:cx7="http://schemas.microsoft.com/office/drawing/2016/5/13/chartex" xmlns:cx8="http://schemas.microsoft.com/office/drawing/2016/5/14/chartex" xmlns:mc="http://schemas.openxmlformats.org/markup-compatibility/2006" xmlns:aink="http://schemas.microsoft.com/office/drawing/2016/ink" xmlns:am3d="http://schemas.microsoft.com/office/drawing/2017/model3d" xmlns:o="urn:schemas-microsoft-com:office:office" xmlns:oel="http://schemas.microsoft.com/office/2019/extlst" xmlns:r="http://schemas.openxmlformats.org/officeDocument/2006/relationships" xmlns:m="http://schemas.openxmlformats.org/officeDocument/2006/math" xmlns:v="urn:schemas-microsoft-com:vml" xmlns:wp14="http://schemas.microsoft.com/office/word/2010/wordprocessingDrawing" xmlns:wp="http://schemas.openxmlformats.org/drawingml/2006/wordprocessingDrawing" xmlns:w10="urn:schemas-microsoft-com:office:word" xmlns:w="http://schemas.openxmlformats.org/wordprocessingml/2006/main" xmlns:w14="http://schemas.microsoft.com/office/word/2010/wordml" xmlns:w15="http://schemas.microsoft.com/office/word/2012/wordml" xmlns:w16cex="http://schemas.microsoft.com/office/word/2018/wordml/cex" xmlns:w16cid="http://schemas.microsoft.com/office/word/2016/wordml/cid" xmlns:w16="http://schemas.microsoft.com/office/word/2018/wordml" xmlns:w16du="http://schemas.microsoft.com/office/word/2023/wordml/word16du" xmlns:w16sdtdh="http://schemas.microsoft.com/office/word/2020/wordml/sdtdatahash" xmlns:w16se="http://schemas.microsoft.com/office/word/2015/wordml/symex" xmlns:wpg="http://schemas.microsoft.com/office/word/2010/wordprocessingGroup" xmlns:wpi="http://schemas.microsoft.com/office/word/2010/wordprocessingInk" xmlns:wne="http://schemas.microsoft.com/office/word/2006/wordml" xmlns:wps="http://schemas.microsoft.com/office/word/2010/wordprocessingShape" mc:Ignorable="w14 w15 w16se w16cid w16 w16cex w16sdtdh wp14">
   <w:body>
     <w:p>
       <w:pPr>
@@ -4316,8 +4316,6 @@
         </w:rPr>
         <w:t>:</w:t>
       </w:r>
-      <w:bookmarkStart w:id="11" w:name="_GoBack"/>
-      <w:bookmarkEnd w:id="11"/>
     </w:p>
     <w:p>
       <w:pPr>
@@ -4593,14 +4591,14 @@
           <w:sz w:val="22"/>
         </w:rPr>
       </w:pPr>
-      <w:bookmarkStart w:id="12" w:name="_Toc171966115"/>
+      <w:bookmarkStart w:id="11" w:name="_Toc171966115"/>
       <w:r>
         <w:rPr>
           <w:sz w:val="22"/>
         </w:rPr>
         <w:t>Bekerja dengan Git dan Github</w:t>
       </w:r>
-      <w:bookmarkEnd w:id="12"/>
+      <w:bookmarkEnd w:id="11"/>
     </w:p>
     <w:p>
       <w:pPr>
@@ -6030,7 +6028,7 @@
           <w:sz w:val="20"/>
         </w:rPr>
       </w:pPr>
-      <w:bookmarkStart w:id="13" w:name="_Toc171966116"/>
+      <w:bookmarkStart w:id="12" w:name="_Toc171966116"/>
       <w:r>
         <w:rPr>
           <w:rFonts w:ascii="Segoe UI" w:hAnsi="Segoe UI" w:cs="Segoe UI"/>
@@ -6039,7 +6037,7 @@
         </w:rPr>
         <w:t>Agar lebih efektif dan effisien kita dapat menggunakan extensi git lens yang sudah terinstal di vs code.</w:t>
       </w:r>
-      <w:bookmarkEnd w:id="13"/>
+      <w:bookmarkEnd w:id="12"/>
     </w:p>
     <w:p>
       <w:pPr>
@@ -6053,7 +6051,7 @@
           <w:sz w:val="20"/>
         </w:rPr>
       </w:pPr>
-      <w:bookmarkStart w:id="14" w:name="_Toc171966117"/>
+      <w:bookmarkStart w:id="13" w:name="_Toc171966117"/>
       <w:r>
         <w:rPr>
           <w:rFonts w:ascii="Segoe UI" w:hAnsi="Segoe UI" w:cs="Segoe UI"/>
@@ -6062,7 +6060,7 @@
         </w:rPr>
         <w:t>Namun kita bisa juga langsung mengecek ke repository kita di github. Yaitu dengan mengklik bagian commit.</w:t>
       </w:r>
-      <w:bookmarkEnd w:id="14"/>
+      <w:bookmarkEnd w:id="13"/>
       <w:r>
         <w:rPr>
           <w:rFonts w:ascii="Segoe UI" w:hAnsi="Segoe UI" w:cs="Segoe UI"/>
@@ -6149,7 +6147,7 @@
           <w:sz w:val="20"/>
         </w:rPr>
       </w:pPr>
-      <w:bookmarkStart w:id="15" w:name="_Toc171966118"/>
+      <w:bookmarkStart w:id="14" w:name="_Toc171966118"/>
       <w:r>
         <w:rPr>
           <w:rFonts w:ascii="Segoe UI" w:hAnsi="Segoe UI" w:cs="Segoe UI"/>
@@ -6174,7 +6172,7 @@
         </w:rPr>
         <w:t>kita dapat juga melihat riwayat dan jumlah commit yang pernah kita buat, lengkap dengan tanggal dan keterangan dari penamaan commit tersebut.</w:t>
       </w:r>
-      <w:bookmarkEnd w:id="15"/>
+      <w:bookmarkEnd w:id="14"/>
     </w:p>
     <w:p/>
     <w:p/>
@@ -6385,7 +6383,7 @@
           <w:sz w:val="20"/>
         </w:rPr>
       </w:pPr>
-      <w:bookmarkStart w:id="16" w:name="_Toc171966119"/>
+      <w:bookmarkStart w:id="15" w:name="_Toc171966119"/>
       <w:r>
         <w:rPr>
           <w:rFonts w:ascii="Segoe UI" w:hAnsi="Segoe UI" w:cs="Segoe UI"/>
@@ -6395,7 +6393,7 @@
         <w:lastRenderedPageBreak/>
         <w:t>Menghapus configurasi username</w:t>
       </w:r>
-      <w:bookmarkEnd w:id="16"/>
+      <w:bookmarkEnd w:id="15"/>
     </w:p>
     <w:p>
       <w:pPr>
@@ -6476,7 +6474,7 @@
           <w:sz w:val="20"/>
         </w:rPr>
       </w:pPr>
-      <w:bookmarkStart w:id="17" w:name="_Toc171966120"/>
+      <w:bookmarkStart w:id="16" w:name="_Toc171966120"/>
       <w:r>
         <w:rPr>
           <w:rFonts w:ascii="Segoe UI" w:hAnsi="Segoe UI" w:cs="Segoe UI"/>
@@ -6485,7 +6483,7 @@
         </w:rPr>
         <w:t>Menghapus configurasi email</w:t>
       </w:r>
-      <w:bookmarkEnd w:id="17"/>
+      <w:bookmarkEnd w:id="16"/>
     </w:p>
     <w:p>
       <w:pPr>
@@ -6658,7 +6656,7 @@
           <w:sz w:val="20"/>
         </w:rPr>
       </w:pPr>
-      <w:bookmarkStart w:id="18" w:name="_Toc171966121"/>
+      <w:bookmarkStart w:id="17" w:name="_Toc171966121"/>
       <w:r>
         <w:rPr>
           <w:rFonts w:ascii="Segoe UI" w:hAnsi="Segoe UI" w:cs="Segoe UI"/>
@@ -6667,7 +6665,7 @@
         </w:rPr>
         <w:t>Menghapus configurasi remote origin</w:t>
       </w:r>
-      <w:bookmarkEnd w:id="18"/>
+      <w:bookmarkEnd w:id="17"/>
     </w:p>
     <w:p>
       <w:pPr>
@@ -6796,7 +6794,7 @@
           <w:sz w:val="20"/>
         </w:rPr>
       </w:pPr>
-      <w:bookmarkStart w:id="19" w:name="_Toc171966122"/>
+      <w:bookmarkStart w:id="18" w:name="_Toc171966122"/>
       <w:r>
         <w:rPr>
           <w:rFonts w:ascii="Segoe UI" w:hAnsi="Segoe UI" w:cs="Segoe UI"/>
@@ -6805,7 +6803,7 @@
         </w:rPr>
         <w:t>paksa singkron ke master origin</w:t>
       </w:r>
-      <w:bookmarkEnd w:id="19"/>
+      <w:bookmarkEnd w:id="18"/>
     </w:p>
     <w:p>
       <w:pPr>
@@ -6910,7 +6908,7 @@
           <w:sz w:val="30"/>
         </w:rPr>
       </w:pPr>
-      <w:bookmarkStart w:id="20" w:name="_Toc171966123"/>
+      <w:bookmarkStart w:id="19" w:name="_Toc171966123"/>
       <w:r>
         <w:rPr>
           <w:rFonts w:ascii="Segoe UI" w:hAnsi="Segoe UI" w:cs="Segoe UI"/>
@@ -6919,7 +6917,7 @@
         </w:rPr>
         <w:t>Membuat repository baru, kemudian mengikuti comand/prompt yang tersedia</w:t>
       </w:r>
-      <w:bookmarkEnd w:id="20"/>
+      <w:bookmarkEnd w:id="19"/>
     </w:p>
     <w:p>
       <w:pPr>
@@ -7035,7 +7033,7 @@
           <w:szCs w:val="27"/>
         </w:rPr>
       </w:pPr>
-      <w:bookmarkStart w:id="21" w:name="_Toc171966124"/>
+      <w:bookmarkStart w:id="20" w:name="_Toc171966124"/>
       <w:r>
         <w:rPr>
           <w:rFonts w:ascii="Segoe UI" w:hAnsi="Segoe UI" w:cs="Segoe UI"/>
@@ -7044,7 +7042,7 @@
         </w:rPr>
         <w:t>…or create a new repository on the command line</w:t>
       </w:r>
-      <w:bookmarkEnd w:id="21"/>
+      <w:bookmarkEnd w:id="20"/>
     </w:p>
     <w:p>
       <w:pPr>
@@ -7202,7 +7200,7 @@
           <w:sz w:val="20"/>
         </w:rPr>
       </w:pPr>
-      <w:bookmarkStart w:id="22" w:name="_Toc171966125"/>
+      <w:bookmarkStart w:id="21" w:name="_Toc171966125"/>
       <w:r>
         <w:rPr>
           <w:rFonts w:ascii="Segoe UI" w:hAnsi="Segoe UI" w:cs="Segoe UI"/>
@@ -7211,7 +7209,7 @@
         </w:rPr>
         <w:t>…or push an existing repository from the command line</w:t>
       </w:r>
-      <w:bookmarkEnd w:id="22"/>
+      <w:bookmarkEnd w:id="21"/>
     </w:p>
     <w:p>
       <w:pPr>
@@ -7302,7 +7300,7 @@
           <w:sz w:val="20"/>
         </w:rPr>
       </w:pPr>
-      <w:bookmarkStart w:id="23" w:name="_Toc171966126"/>
+      <w:bookmarkStart w:id="22" w:name="_Toc171966126"/>
       <w:r>
         <w:rPr>
           <w:rFonts w:ascii="Segoe UI" w:hAnsi="Segoe UI" w:cs="Segoe UI"/>
@@ -7311,7 +7309,7 @@
         </w:rPr>
         <w:t>Melihat remote origin main branch pada setingan project</w:t>
       </w:r>
-      <w:bookmarkEnd w:id="23"/>
+      <w:bookmarkEnd w:id="22"/>
     </w:p>
     <w:p>
       <w:pPr>
@@ -7409,7 +7407,7 @@
           <w:sz w:val="20"/>
         </w:rPr>
       </w:pPr>
-      <w:bookmarkStart w:id="24" w:name="_Toc171966127"/>
+      <w:bookmarkStart w:id="23" w:name="_Toc171966127"/>
       <w:r>
         <w:rPr>
           <w:rFonts w:ascii="Segoe UI" w:hAnsi="Segoe UI" w:cs="Segoe UI"/>
@@ -7469,7 +7467,7 @@
         </w:rPr>
         <w:t>project</w:t>
       </w:r>
-      <w:bookmarkEnd w:id="24"/>
+      <w:bookmarkEnd w:id="23"/>
     </w:p>
     <w:p>
       <w:pPr>
@@ -7500,7 +7498,7 @@
           <w:sz w:val="20"/>
         </w:rPr>
       </w:pPr>
-      <w:bookmarkStart w:id="25" w:name="_Toc171966128"/>
+      <w:bookmarkStart w:id="24" w:name="_Toc171966128"/>
       <w:r>
         <w:rPr>
           <w:rFonts w:ascii="Segoe UI" w:hAnsi="Segoe UI" w:cs="Segoe UI"/>
@@ -7533,7 +7531,7 @@
         </w:rPr>
         <w:t xml:space="preserve"> dapat dilihat pada github</w:t>
       </w:r>
-      <w:bookmarkEnd w:id="25"/>
+      <w:bookmarkEnd w:id="24"/>
     </w:p>
     <w:p>
       <w:pPr>
@@ -7643,14 +7641,14 @@
           <w:sz w:val="22"/>
         </w:rPr>
       </w:pPr>
-      <w:bookmarkStart w:id="26" w:name="_Toc171966129"/>
+      <w:bookmarkStart w:id="25" w:name="_Toc171966129"/>
       <w:r>
         <w:rPr>
           <w:sz w:val="22"/>
         </w:rPr>
         <w:t>Git Ignore</w:t>
       </w:r>
-      <w:bookmarkEnd w:id="26"/>
+      <w:bookmarkEnd w:id="25"/>
     </w:p>
     <w:p>
       <w:pPr>
@@ -7737,7 +7735,7 @@
           <w:sz w:val="30"/>
         </w:rPr>
       </w:pPr>
-      <w:bookmarkStart w:id="27" w:name="_Toc171966130"/>
+      <w:bookmarkStart w:id="26" w:name="_Toc171966130"/>
       <w:r>
         <w:rPr>
           <w:rFonts w:ascii="Segoe UI" w:hAnsi="Segoe UI" w:cs="Segoe UI"/>
@@ -7746,7 +7744,7 @@
         </w:rPr>
         <w:t>Membuat repository baru, kemudian mengikuti comand/prompt yang tersedia</w:t>
       </w:r>
-      <w:bookmarkEnd w:id="27"/>
+      <w:bookmarkEnd w:id="26"/>
     </w:p>
     <w:p>
       <w:pPr>
@@ -7856,7 +7854,7 @@
           <w:sz w:val="30"/>
         </w:rPr>
       </w:pPr>
-      <w:bookmarkStart w:id="28" w:name="_Toc171966131"/>
+      <w:bookmarkStart w:id="27" w:name="_Toc171966131"/>
       <w:r>
         <w:rPr>
           <w:rFonts w:ascii="Segoe UI" w:hAnsi="Segoe UI" w:cs="Segoe UI"/>
@@ -7865,7 +7863,7 @@
         </w:rPr>
         <w:t>Membuat repository baru, kemudian mengikuti comand/prompt yang tersedia</w:t>
       </w:r>
-      <w:bookmarkEnd w:id="28"/>
+      <w:bookmarkEnd w:id="27"/>
     </w:p>
     <w:p>
       <w:pPr>
@@ -7977,7 +7975,7 @@
           <w:sz w:val="20"/>
         </w:rPr>
       </w:pPr>
-      <w:bookmarkStart w:id="29" w:name="_Toc171966132"/>
+      <w:bookmarkStart w:id="28" w:name="_Toc171966132"/>
       <w:r>
         <w:rPr>
           <w:rFonts w:ascii="Segoe UI" w:hAnsi="Segoe UI" w:cs="Segoe UI"/>
@@ -7986,7 +7984,7 @@
         </w:rPr>
         <w:t>Membuat repository baru, kemudian mengikuti comand/prompt yang tersedia</w:t>
       </w:r>
-      <w:bookmarkEnd w:id="29"/>
+      <w:bookmarkEnd w:id="28"/>
     </w:p>
     <w:p>
       <w:pPr>
@@ -8000,7 +7998,7 @@
           <w:sz w:val="20"/>
         </w:rPr>
       </w:pPr>
-      <w:bookmarkStart w:id="30" w:name="_Toc171966133"/>
+      <w:bookmarkStart w:id="29" w:name="_Toc171966133"/>
       <w:r>
         <w:rPr>
           <w:rFonts w:ascii="Segoe UI" w:hAnsi="Segoe UI" w:cs="Segoe UI"/>
@@ -8009,7 +8007,7 @@
         </w:rPr>
         <w:t>Cara Mengkloning Repositori Github</w:t>
       </w:r>
-      <w:bookmarkEnd w:id="30"/>
+      <w:bookmarkEnd w:id="29"/>
     </w:p>
     <w:p>
       <w:pPr>
@@ -8023,7 +8021,7 @@
           <w:sz w:val="20"/>
         </w:rPr>
       </w:pPr>
-      <w:bookmarkStart w:id="31" w:name="_Toc171966134"/>
+      <w:bookmarkStart w:id="30" w:name="_Toc171966134"/>
       <w:r>
         <w:rPr>
           <w:rFonts w:ascii="Segoe UI" w:hAnsi="Segoe UI" w:cs="Segoe UI"/>
@@ -8032,7 +8030,7 @@
         </w:rPr>
         <w:t>Dari Repositori Github, klik Klon</w:t>
       </w:r>
-      <w:bookmarkEnd w:id="31"/>
+      <w:bookmarkEnd w:id="30"/>
     </w:p>
     <w:p>
       <w:pPr>
@@ -8046,7 +8044,7 @@
           <w:sz w:val="20"/>
         </w:rPr>
       </w:pPr>
-      <w:bookmarkStart w:id="32" w:name="_Toc171966135"/>
+      <w:bookmarkStart w:id="31" w:name="_Toc171966135"/>
       <w:r>
         <w:rPr>
           <w:rFonts w:ascii="Segoe UI" w:hAnsi="Segoe UI" w:cs="Segoe UI"/>
@@ -8055,7 +8053,7 @@
         </w:rPr>
         <w:t>Salin URL klon</w:t>
       </w:r>
-      <w:bookmarkEnd w:id="32"/>
+      <w:bookmarkEnd w:id="31"/>
     </w:p>
     <w:p>
       <w:pPr>
@@ -8069,7 +8067,7 @@
           <w:sz w:val="20"/>
         </w:rPr>
       </w:pPr>
-      <w:bookmarkStart w:id="33" w:name="_Toc171966136"/>
+      <w:bookmarkStart w:id="32" w:name="_Toc171966136"/>
       <w:r>
         <w:rPr>
           <w:rFonts w:ascii="Segoe UI" w:hAnsi="Segoe UI" w:cs="Segoe UI"/>
@@ -8078,7 +8076,7 @@
         </w:rPr>
         <w:t>Di Terminal (Mac) atau baris perintah (Windows git bash), pindah ke direktori lokal</w:t>
       </w:r>
-      <w:bookmarkEnd w:id="33"/>
+      <w:bookmarkEnd w:id="32"/>
     </w:p>
     <w:p>
       <w:pPr>
@@ -8092,7 +8090,7 @@
           <w:sz w:val="20"/>
         </w:rPr>
       </w:pPr>
-      <w:bookmarkStart w:id="34" w:name="_Toc171966137"/>
+      <w:bookmarkStart w:id="33" w:name="_Toc171966137"/>
       <w:r>
         <w:rPr>
           <w:rFonts w:ascii="Segoe UI" w:hAnsi="Segoe UI" w:cs="Segoe UI"/>
@@ -8101,7 +8099,7 @@
         </w:rPr>
         <w:t>Gunakan perintah git clone bersama dengan URL yang disalin</w:t>
       </w:r>
-      <w:bookmarkEnd w:id="34"/>
+      <w:bookmarkEnd w:id="33"/>
     </w:p>
     <w:p>
       <w:pPr>
@@ -8430,7 +8428,7 @@
           <w:sz w:val="20"/>
         </w:rPr>
       </w:pPr>
-      <w:bookmarkStart w:id="35" w:name="_Toc171966138"/>
+      <w:bookmarkStart w:id="34" w:name="_Toc171966138"/>
       <w:r>
         <w:rPr>
           <w:rFonts w:ascii="Segoe UI" w:hAnsi="Segoe UI" w:cs="Segoe UI"/>
@@ -8439,7 +8437,7 @@
         </w:rPr>
         <w:t>Setelah repository terdownload/tercloning ke pc maka perlu dilakukan beberapa langkah</w:t>
       </w:r>
-      <w:bookmarkEnd w:id="35"/>
+      <w:bookmarkEnd w:id="34"/>
     </w:p>
     <w:p/>
     <w:p>
@@ -8454,7 +8452,7 @@
           <w:sz w:val="20"/>
         </w:rPr>
       </w:pPr>
-      <w:bookmarkStart w:id="36" w:name="_Toc171966139"/>
+      <w:bookmarkStart w:id="35" w:name="_Toc171966139"/>
       <w:r>
         <w:rPr>
           <w:rFonts w:ascii="Segoe UI" w:hAnsi="Segoe UI" w:cs="Segoe UI"/>
@@ -8471,7 +8469,7 @@
         </w:rPr>
         <w:t xml:space="preserve"> dependensi composer</w:t>
       </w:r>
-      <w:bookmarkEnd w:id="36"/>
+      <w:bookmarkEnd w:id="35"/>
     </w:p>
     <w:p>
       <w:pPr>
@@ -8504,7 +8502,7 @@
           <w:sz w:val="20"/>
         </w:rPr>
       </w:pPr>
-      <w:bookmarkStart w:id="37" w:name="_Toc171966140"/>
+      <w:bookmarkStart w:id="36" w:name="_Toc171966140"/>
       <w:r>
         <w:rPr>
           <w:rFonts w:ascii="Segoe UI" w:hAnsi="Segoe UI" w:cs="Segoe UI"/>
@@ -8529,7 +8527,7 @@
         </w:rPr>
         <w:t>nodejs</w:t>
       </w:r>
-      <w:bookmarkEnd w:id="37"/>
+      <w:bookmarkEnd w:id="36"/>
     </w:p>
     <w:p>
       <w:pPr>
@@ -8562,7 +8560,7 @@
           <w:sz w:val="20"/>
         </w:rPr>
       </w:pPr>
-      <w:bookmarkStart w:id="38" w:name="_Toc171966141"/>
+      <w:bookmarkStart w:id="37" w:name="_Toc171966141"/>
       <w:r>
         <w:rPr>
           <w:rFonts w:ascii="Segoe UI" w:hAnsi="Segoe UI" w:cs="Segoe UI"/>
@@ -8587,7 +8585,7 @@
         </w:rPr>
         <w:t xml:space="preserve"> dependensi composer</w:t>
       </w:r>
-      <w:bookmarkEnd w:id="38"/>
+      <w:bookmarkEnd w:id="37"/>
     </w:p>
     <w:p>
       <w:pPr>
@@ -8620,7 +8618,7 @@
           <w:sz w:val="20"/>
         </w:rPr>
       </w:pPr>
-      <w:bookmarkStart w:id="39" w:name="_Toc171966142"/>
+      <w:bookmarkStart w:id="38" w:name="_Toc171966142"/>
       <w:r>
         <w:rPr>
           <w:rFonts w:ascii="Segoe UI" w:hAnsi="Segoe UI" w:cs="Segoe UI"/>
@@ -8629,7 +8627,7 @@
         </w:rPr>
         <w:t>Membuat key generate</w:t>
       </w:r>
-      <w:bookmarkEnd w:id="39"/>
+      <w:bookmarkEnd w:id="38"/>
     </w:p>
     <w:p>
       <w:pPr>
@@ -8662,7 +8660,7 @@
           <w:sz w:val="20"/>
         </w:rPr>
       </w:pPr>
-      <w:bookmarkStart w:id="40" w:name="_Toc171966143"/>
+      <w:bookmarkStart w:id="39" w:name="_Toc171966143"/>
       <w:r>
         <w:rPr>
           <w:rFonts w:ascii="Segoe UI" w:hAnsi="Segoe UI" w:cs="Segoe UI"/>
@@ -8671,7 +8669,7 @@
         </w:rPr>
         <w:t>Menghadirkan file configurasi .env</w:t>
       </w:r>
-      <w:bookmarkEnd w:id="40"/>
+      <w:bookmarkEnd w:id="39"/>
     </w:p>
     <w:p>
       <w:pPr>
@@ -8761,8 +8759,3714 @@
         </w:rPr>
       </w:pPr>
     </w:p>
+    <w:p>
+      <w:pPr>
+        <w:rPr>
+          <w:sz w:val="22"/>
+        </w:rPr>
+      </w:pPr>
+    </w:p>
+    <w:p>
+      <w:pPr>
+        <w:spacing w:after="160" w:line="259" w:lineRule="auto"/>
+        <w:rPr>
+          <w:sz w:val="22"/>
+        </w:rPr>
+      </w:pPr>
+      <w:r>
+        <w:rPr>
+          <w:sz w:val="22"/>
+        </w:rPr>
+        <w:br w:type="page"/>
+      </w:r>
+    </w:p>
+    <w:p>
+      <w:pPr>
+        <w:pStyle w:val="Heading2"/>
+        <w:numPr>
+          <w:ilvl w:val="0"/>
+          <w:numId w:val="0"/>
+        </w:numPr>
+        <w:shd w:val="clear" w:color="auto" w:fill="FFFFFF"/>
+        <w:spacing w:before="480"/>
+        <w:ind w:left="360" w:hanging="360"/>
+        <w:textAlignment w:val="baseline"/>
+        <w:rPr>
+          <w:rFonts w:ascii="SF UI Display" w:hAnsi="SF UI Display"/>
+          <w:color w:val="15171A"/>
+          <w:spacing w:val="-2"/>
+          <w:sz w:val="36"/>
+          <w:szCs w:val="36"/>
+        </w:rPr>
+      </w:pPr>
+      <w:r>
+        <w:rPr>
+          <w:rFonts w:ascii="SF UI Display" w:hAnsi="SF UI Display"/>
+          <w:color w:val="15171A"/>
+          <w:spacing w:val="-2"/>
+        </w:rPr>
+        <w:lastRenderedPageBreak/>
+        <w:t>How To Change The Last Commit Message</w:t>
+      </w:r>
+    </w:p>
+    <w:p>
+      <w:pPr>
+        <w:pStyle w:val="NormalWeb"/>
+        <w:shd w:val="clear" w:color="auto" w:fill="FFFFFF"/>
+        <w:spacing w:after="0" w:afterAutospacing="0" w:line="384" w:lineRule="atLeast"/>
+        <w:textAlignment w:val="baseline"/>
+        <w:rPr>
+          <w:rFonts w:ascii="var(--font-serif)" w:hAnsi="var(--font-serif)"/>
+          <w:color w:val="15171A"/>
+        </w:rPr>
+      </w:pPr>
+      <w:r>
+        <w:rPr>
+          <w:rFonts w:ascii="var(--font-serif)" w:hAnsi="var(--font-serif)"/>
+          <w:color w:val="15171A"/>
+        </w:rPr>
+        <w:t>To change the most recent commit message that is still on your local Git repository, you can run the Git command below:</w:t>
+      </w:r>
+    </w:p>
+    <w:p>
+      <w:pPr>
+        <w:pStyle w:val="HTMLPreformatted"/>
+        <w:spacing w:line="360" w:lineRule="atLeast"/>
+        <w:textAlignment w:val="baseline"/>
+      </w:pPr>
+      <w:r>
+        <w:rPr>
+          <w:rStyle w:val="HTMLCode"/>
+          <w:bdr w:val="none" w:sz="0" w:space="0" w:color="auto" w:frame="1"/>
+        </w:rPr>
+        <w:t>git commit --amend -m "Add commit message here"</w:t>
+      </w:r>
+    </w:p>
+    <w:p>
+      <w:pPr>
+        <w:pStyle w:val="NormalWeb"/>
+        <w:shd w:val="clear" w:color="auto" w:fill="FFFFFF"/>
+        <w:spacing w:before="0" w:after="0" w:line="384" w:lineRule="atLeast"/>
+        <w:textAlignment w:val="baseline"/>
+        <w:rPr>
+          <w:rFonts w:ascii="var(--font-serif)" w:hAnsi="var(--font-serif)"/>
+          <w:color w:val="15171A"/>
+        </w:rPr>
+      </w:pPr>
+      <w:r>
+        <w:rPr>
+          <w:rFonts w:ascii="var(--font-serif)" w:hAnsi="var(--font-serif)"/>
+          <w:color w:val="15171A"/>
+        </w:rPr>
+        <w:t>This changes the latest commit message. The </w:t>
+      </w:r>
+      <w:r>
+        <w:rPr>
+          <w:rStyle w:val="Strong"/>
+          <w:rFonts w:ascii="inherit" w:hAnsi="inherit"/>
+          <w:color w:val="15171A"/>
+          <w:bdr w:val="none" w:sz="0" w:space="0" w:color="auto" w:frame="1"/>
+        </w:rPr>
+        <w:t>-m</w:t>
+      </w:r>
+      <w:r>
+        <w:rPr>
+          <w:rFonts w:ascii="var(--font-serif)" w:hAnsi="var(--font-serif)"/>
+          <w:color w:val="15171A"/>
+        </w:rPr>
+        <w:t> option lets you write a new commit message without Git opening your default text editor. To see the change, you can run the Git command below:</w:t>
+      </w:r>
+    </w:p>
+    <w:p>
+      <w:pPr>
+        <w:pStyle w:val="HTMLPreformatted"/>
+        <w:spacing w:line="360" w:lineRule="atLeast"/>
+        <w:textAlignment w:val="baseline"/>
+      </w:pPr>
+      <w:r>
+        <w:rPr>
+          <w:rStyle w:val="HTMLCode"/>
+          <w:bdr w:val="none" w:sz="0" w:space="0" w:color="auto" w:frame="1"/>
+        </w:rPr>
+        <w:t>git log</w:t>
+      </w:r>
+    </w:p>
+    <w:p>
+      <w:pPr>
+        <w:pStyle w:val="NormalWeb"/>
+        <w:shd w:val="clear" w:color="auto" w:fill="FFFFFF"/>
+        <w:spacing w:before="0" w:after="0" w:line="384" w:lineRule="atLeast"/>
+        <w:textAlignment w:val="baseline"/>
+        <w:rPr>
+          <w:rFonts w:ascii="var(--font-serif)" w:hAnsi="var(--font-serif)"/>
+          <w:color w:val="15171A"/>
+        </w:rPr>
+      </w:pPr>
+      <w:r>
+        <w:rPr>
+          <w:rFonts w:ascii="var(--font-serif)" w:hAnsi="var(--font-serif)"/>
+          <w:color w:val="15171A"/>
+        </w:rPr>
+        <w:t>You can type </w:t>
+      </w:r>
+      <w:r>
+        <w:rPr>
+          <w:rStyle w:val="Strong"/>
+          <w:rFonts w:ascii="inherit" w:hAnsi="inherit"/>
+          <w:color w:val="15171A"/>
+          <w:bdr w:val="none" w:sz="0" w:space="0" w:color="auto" w:frame="1"/>
+        </w:rPr>
+        <w:t>:q</w:t>
+      </w:r>
+      <w:r>
+        <w:rPr>
+          <w:rFonts w:ascii="var(--font-serif)" w:hAnsi="var(--font-serif)"/>
+          <w:color w:val="15171A"/>
+        </w:rPr>
+        <w:t> to exit.</w:t>
+      </w:r>
+    </w:p>
+    <w:p>
+      <w:pPr>
+        <w:pStyle w:val="NormalWeb"/>
+        <w:shd w:val="clear" w:color="auto" w:fill="FFFFFF"/>
+        <w:spacing w:before="0" w:after="0" w:line="384" w:lineRule="atLeast"/>
+        <w:textAlignment w:val="baseline"/>
+        <w:rPr>
+          <w:rFonts w:ascii="var(--font-serif)" w:hAnsi="var(--font-serif)"/>
+          <w:color w:val="15171A"/>
+        </w:rPr>
+      </w:pPr>
+      <w:r>
+        <w:rPr>
+          <w:rFonts w:ascii="var(--font-serif)" w:hAnsi="var(--font-serif)"/>
+          <w:color w:val="15171A"/>
+        </w:rPr>
+        <w:t>Furthermore, if the commit you amended is already in a remote repository, then you will need to forcefully push it to the remote. Assuming you are currently on the </w:t>
+      </w:r>
+      <w:r>
+        <w:rPr>
+          <w:rStyle w:val="Strong"/>
+          <w:rFonts w:ascii="inherit" w:hAnsi="inherit"/>
+          <w:i/>
+          <w:iCs/>
+          <w:color w:val="15171A"/>
+          <w:bdr w:val="none" w:sz="0" w:space="0" w:color="auto" w:frame="1"/>
+        </w:rPr>
+        <w:t>develop</w:t>
+      </w:r>
+      <w:r>
+        <w:rPr>
+          <w:rStyle w:val="Emphasis"/>
+          <w:rFonts w:ascii="inherit" w:hAnsi="inherit"/>
+          <w:color w:val="15171A"/>
+          <w:bdr w:val="none" w:sz="0" w:space="0" w:color="auto" w:frame="1"/>
+        </w:rPr>
+        <w:t> </w:t>
+      </w:r>
+      <w:r>
+        <w:rPr>
+          <w:rFonts w:ascii="var(--font-serif)" w:hAnsi="var(--font-serif)"/>
+          <w:color w:val="15171A"/>
+        </w:rPr>
+        <w:t>branch, run the Git command below to do this:</w:t>
+      </w:r>
+    </w:p>
+    <w:p>
+      <w:pPr>
+        <w:pStyle w:val="HTMLPreformatted"/>
+        <w:spacing w:line="360" w:lineRule="atLeast"/>
+        <w:textAlignment w:val="baseline"/>
+      </w:pPr>
+      <w:r>
+        <w:rPr>
+          <w:rStyle w:val="HTMLCode"/>
+          <w:bdr w:val="none" w:sz="0" w:space="0" w:color="auto" w:frame="1"/>
+        </w:rPr>
+        <w:t>git push origin develop --force</w:t>
+      </w:r>
+    </w:p>
+    <w:p>
+      <w:pPr>
+        <w:pStyle w:val="NormalWeb"/>
+        <w:shd w:val="clear" w:color="auto" w:fill="FFFFFF"/>
+        <w:spacing w:before="0" w:after="0" w:line="384" w:lineRule="atLeast"/>
+        <w:textAlignment w:val="baseline"/>
+        <w:rPr>
+          <w:rFonts w:ascii="var(--font-serif)" w:hAnsi="var(--font-serif)"/>
+          <w:color w:val="15171A"/>
+        </w:rPr>
+      </w:pPr>
+      <w:r>
+        <w:rPr>
+          <w:rFonts w:ascii="var(--font-serif)" w:hAnsi="var(--font-serif)"/>
+          <w:color w:val="15171A"/>
+        </w:rPr>
+        <w:t>From above, the remote repository (i.e. </w:t>
+      </w:r>
+      <w:r>
+        <w:rPr>
+          <w:rStyle w:val="Emphasis"/>
+          <w:rFonts w:ascii="inherit" w:hAnsi="inherit"/>
+          <w:b/>
+          <w:bCs/>
+          <w:color w:val="15171A"/>
+          <w:bdr w:val="none" w:sz="0" w:space="0" w:color="auto" w:frame="1"/>
+        </w:rPr>
+        <w:t>origin</w:t>
+      </w:r>
+      <w:r>
+        <w:rPr>
+          <w:rFonts w:ascii="var(--font-serif)" w:hAnsi="var(--font-serif)"/>
+          <w:color w:val="15171A"/>
+        </w:rPr>
+        <w:t>) will be updated to reflect the updated commit message.</w:t>
+      </w:r>
+    </w:p>
+    <w:p>
+      <w:pPr>
+        <w:pStyle w:val="NormalWeb"/>
+        <w:shd w:val="clear" w:color="auto" w:fill="FFFFFF"/>
+        <w:spacing w:line="384" w:lineRule="atLeast"/>
+        <w:textAlignment w:val="baseline"/>
+        <w:rPr>
+          <w:rFonts w:ascii="var(--font-serif)" w:hAnsi="var(--font-serif)"/>
+          <w:color w:val="15171A"/>
+        </w:rPr>
+      </w:pPr>
+      <w:r>
+        <w:rPr>
+          <w:rFonts w:ascii="var(--font-serif)" w:hAnsi="var(--font-serif)"/>
+          <w:color w:val="15171A"/>
+        </w:rPr>
+        <w:t>Git makes the operation of amending the latest commit that already exists in the Git repository possible, but it is not recommended. Please check the FAQ section to understand why amending an already pushed commit is not recommended.</w:t>
+      </w:r>
+    </w:p>
+    <w:p>
+      <w:pPr>
+        <w:pStyle w:val="NormalWeb"/>
+        <w:shd w:val="clear" w:color="auto" w:fill="FFFFFF"/>
+        <w:spacing w:line="384" w:lineRule="atLeast"/>
+        <w:textAlignment w:val="baseline"/>
+        <w:rPr>
+          <w:rFonts w:ascii="var(--font-serif)" w:hAnsi="var(--font-serif)"/>
+          <w:color w:val="15171A"/>
+        </w:rPr>
+      </w:pPr>
+      <w:r>
+        <w:rPr>
+          <w:rFonts w:ascii="var(--font-serif)" w:hAnsi="var(--font-serif)"/>
+          <w:color w:val="15171A"/>
+        </w:rPr>
+        <w:t>Let’s now see how to change the messages for multiple commits in Git.</w:t>
+      </w:r>
+    </w:p>
+    <w:p>
+      <w:pPr>
+        <w:pStyle w:val="Heading2"/>
+        <w:shd w:val="clear" w:color="auto" w:fill="FFFFFF"/>
+        <w:spacing w:before="480"/>
+        <w:textAlignment w:val="baseline"/>
+        <w:rPr>
+          <w:rFonts w:ascii="SF UI Display" w:hAnsi="SF UI Display"/>
+          <w:color w:val="15171A"/>
+          <w:spacing w:val="-2"/>
+        </w:rPr>
+      </w:pPr>
+      <w:r>
+        <w:rPr>
+          <w:rFonts w:ascii="SF UI Display" w:hAnsi="SF UI Display"/>
+          <w:color w:val="15171A"/>
+          <w:spacing w:val="-2"/>
+        </w:rPr>
+        <w:t>How To Change Multiple Commits Messages</w:t>
+      </w:r>
+    </w:p>
+    <w:p>
+      <w:pPr>
+        <w:pStyle w:val="NormalWeb"/>
+        <w:shd w:val="clear" w:color="auto" w:fill="FFFFFF"/>
+        <w:spacing w:before="0" w:after="0" w:afterAutospacing="0" w:line="384" w:lineRule="atLeast"/>
+        <w:textAlignment w:val="baseline"/>
+        <w:rPr>
+          <w:rFonts w:ascii="var(--font-serif)" w:hAnsi="var(--font-serif)"/>
+          <w:color w:val="15171A"/>
+        </w:rPr>
+      </w:pPr>
+      <w:r>
+        <w:rPr>
+          <w:rFonts w:ascii="var(--font-serif)" w:hAnsi="var(--font-serif)"/>
+          <w:color w:val="15171A"/>
+        </w:rPr>
+        <w:t>You may also want to change multiple or previous Git commit messages. You can achieve this using </w:t>
+      </w:r>
+      <w:r>
+        <w:rPr>
+          <w:rStyle w:val="Strong"/>
+          <w:rFonts w:ascii="inherit" w:hAnsi="inherit"/>
+          <w:color w:val="15171A"/>
+          <w:bdr w:val="none" w:sz="0" w:space="0" w:color="auto" w:frame="1"/>
+        </w:rPr>
+        <w:t>git rebase</w:t>
+      </w:r>
+      <w:r>
+        <w:rPr>
+          <w:rFonts w:ascii="var(--font-serif)" w:hAnsi="var(--font-serif)"/>
+          <w:color w:val="15171A"/>
+        </w:rPr>
+        <w:t> interactively.</w:t>
+      </w:r>
+    </w:p>
+    <w:p>
+      <w:pPr>
+        <w:pStyle w:val="NormalWeb"/>
+        <w:shd w:val="clear" w:color="auto" w:fill="FFFFFF"/>
+        <w:spacing w:before="0" w:after="0" w:line="384" w:lineRule="atLeast"/>
+        <w:textAlignment w:val="baseline"/>
+        <w:rPr>
+          <w:rFonts w:ascii="var(--font-serif)" w:hAnsi="var(--font-serif)"/>
+          <w:color w:val="15171A"/>
+        </w:rPr>
+      </w:pPr>
+      <w:r>
+        <w:rPr>
+          <w:rFonts w:ascii="var(--font-serif)" w:hAnsi="var(--font-serif)"/>
+          <w:color w:val="15171A"/>
+        </w:rPr>
+        <w:t>The </w:t>
+      </w:r>
+      <w:r>
+        <w:rPr>
+          <w:rStyle w:val="Strong"/>
+          <w:rFonts w:ascii="inherit" w:hAnsi="inherit"/>
+          <w:color w:val="15171A"/>
+          <w:bdr w:val="none" w:sz="0" w:space="0" w:color="auto" w:frame="1"/>
+        </w:rPr>
+        <w:t>git rebase</w:t>
+      </w:r>
+      <w:r>
+        <w:rPr>
+          <w:rFonts w:ascii="var(--font-serif)" w:hAnsi="var(--font-serif)"/>
+          <w:color w:val="15171A"/>
+        </w:rPr>
+        <w:t> command can be run in an interactive mode, which gives you the opportunity to change commits. It’s a powerful Git tool for rewriting history.</w:t>
+      </w:r>
+    </w:p>
+    <w:p>
+      <w:pPr>
+        <w:pStyle w:val="NormalWeb"/>
+        <w:shd w:val="clear" w:color="auto" w:fill="FFFFFF"/>
+        <w:spacing w:line="384" w:lineRule="atLeast"/>
+        <w:textAlignment w:val="baseline"/>
+        <w:rPr>
+          <w:rFonts w:ascii="var(--font-serif)" w:hAnsi="var(--font-serif)"/>
+          <w:color w:val="15171A"/>
+        </w:rPr>
+      </w:pPr>
+      <w:r>
+        <w:rPr>
+          <w:rFonts w:ascii="var(--font-serif)" w:hAnsi="var(--font-serif)"/>
+          <w:color w:val="15171A"/>
+        </w:rPr>
+        <w:t>To change the commit messages of the last 3 commits, for example, run the following command:</w:t>
+      </w:r>
+    </w:p>
+    <w:p>
+      <w:pPr>
+        <w:pStyle w:val="HTMLPreformatted"/>
+        <w:spacing w:line="360" w:lineRule="atLeast"/>
+        <w:textAlignment w:val="baseline"/>
+      </w:pPr>
+      <w:r>
+        <w:rPr>
+          <w:rStyle w:val="HTMLCode"/>
+          <w:bdr w:val="none" w:sz="0" w:space="0" w:color="auto" w:frame="1"/>
+        </w:rPr>
+        <w:t>git rebase -i HEAD~3</w:t>
+      </w:r>
+    </w:p>
+    <w:p>
+      <w:pPr>
+        <w:pStyle w:val="NormalWeb"/>
+        <w:shd w:val="clear" w:color="auto" w:fill="FFFFFF"/>
+        <w:spacing w:before="0" w:after="0" w:line="384" w:lineRule="atLeast"/>
+        <w:textAlignment w:val="baseline"/>
+        <w:rPr>
+          <w:rFonts w:ascii="var(--font-serif)" w:hAnsi="var(--font-serif)"/>
+          <w:color w:val="15171A"/>
+        </w:rPr>
+      </w:pPr>
+      <w:r>
+        <w:rPr>
+          <w:rFonts w:ascii="var(--font-serif)" w:hAnsi="var(--font-serif)"/>
+          <w:color w:val="15171A"/>
+        </w:rPr>
+        <w:lastRenderedPageBreak/>
+        <w:t>From above, the option </w:t>
+      </w:r>
+      <w:r>
+        <w:rPr>
+          <w:rStyle w:val="Strong"/>
+          <w:rFonts w:ascii="inherit" w:hAnsi="inherit"/>
+          <w:color w:val="15171A"/>
+          <w:bdr w:val="none" w:sz="0" w:space="0" w:color="auto" w:frame="1"/>
+        </w:rPr>
+        <w:t>-i</w:t>
+      </w:r>
+      <w:r>
+        <w:rPr>
+          <w:rFonts w:ascii="var(--font-serif)" w:hAnsi="var(--font-serif)"/>
+          <w:color w:val="15171A"/>
+        </w:rPr>
+        <w:t> means interactive. </w:t>
+      </w:r>
+      <w:r>
+        <w:rPr>
+          <w:rStyle w:val="Strong"/>
+          <w:rFonts w:ascii="inherit" w:hAnsi="inherit"/>
+          <w:color w:val="15171A"/>
+          <w:bdr w:val="none" w:sz="0" w:space="0" w:color="auto" w:frame="1"/>
+        </w:rPr>
+        <w:t>HEAD~3</w:t>
+      </w:r>
+      <w:r>
+        <w:rPr>
+          <w:rFonts w:ascii="var(--font-serif)" w:hAnsi="var(--font-serif)"/>
+          <w:color w:val="15171A"/>
+        </w:rPr>
+        <w:t> is a relative commit reference, which means the last 3 commits from the current branch HEAD.</w:t>
+      </w:r>
+    </w:p>
+    <w:p>
+      <w:pPr>
+        <w:pStyle w:val="NormalWeb"/>
+        <w:shd w:val="clear" w:color="auto" w:fill="FFFFFF"/>
+        <w:spacing w:before="0" w:after="0" w:line="384" w:lineRule="atLeast"/>
+        <w:textAlignment w:val="baseline"/>
+        <w:rPr>
+          <w:rFonts w:ascii="var(--font-serif)" w:hAnsi="var(--font-serif)"/>
+          <w:color w:val="15171A"/>
+        </w:rPr>
+      </w:pPr>
+      <w:r>
+        <w:rPr>
+          <w:rFonts w:ascii="var(--font-serif)" w:hAnsi="var(--font-serif)"/>
+          <w:color w:val="15171A"/>
+        </w:rPr>
+        <w:t>The </w:t>
+      </w:r>
+      <w:r>
+        <w:rPr>
+          <w:rStyle w:val="Strong"/>
+          <w:rFonts w:ascii="inherit" w:hAnsi="inherit"/>
+          <w:color w:val="15171A"/>
+          <w:bdr w:val="none" w:sz="0" w:space="0" w:color="auto" w:frame="1"/>
+        </w:rPr>
+        <w:t>git</w:t>
+      </w:r>
+      <w:r>
+        <w:rPr>
+          <w:rFonts w:ascii="var(--font-serif)" w:hAnsi="var(--font-serif)"/>
+          <w:color w:val="15171A"/>
+        </w:rPr>
+        <w:t> </w:t>
+      </w:r>
+      <w:r>
+        <w:rPr>
+          <w:rStyle w:val="Strong"/>
+          <w:rFonts w:ascii="inherit" w:hAnsi="inherit"/>
+          <w:color w:val="15171A"/>
+          <w:bdr w:val="none" w:sz="0" w:space="0" w:color="auto" w:frame="1"/>
+        </w:rPr>
+        <w:t>rebase</w:t>
+      </w:r>
+      <w:r>
+        <w:rPr>
+          <w:rFonts w:ascii="var(--font-serif)" w:hAnsi="var(--font-serif)"/>
+          <w:color w:val="15171A"/>
+        </w:rPr>
+        <w:t> command above will open your default text editor (Vim for example) in an interactive mode showing the last 3 commits like below:</w:t>
+      </w:r>
+    </w:p>
+    <w:p>
+      <w:r>
+        <w:rPr>
+          <w:noProof/>
+        </w:rPr>
+        <w:drawing>
+          <wp:inline distT="0" distB="0" distL="0" distR="0" wp14:anchorId="43ABE4EE" wp14:editId="531FFF61">
+            <wp:extent cx="5904230" cy="4848860"/>
+            <wp:effectExtent l="0" t="0" r="1270" b="8890"/>
+            <wp:docPr id="521336224" name="Picture 5"/>
+            <wp:cNvGraphicFramePr>
+              <a:graphicFrameLocks xmlns:a="http://schemas.openxmlformats.org/drawingml/2006/main" noChangeAspect="1"/>
+            </wp:cNvGraphicFramePr>
+            <a:graphic xmlns:a="http://schemas.openxmlformats.org/drawingml/2006/main">
+              <a:graphicData uri="http://schemas.openxmlformats.org/drawingml/2006/picture">
+                <pic:pic xmlns:pic="http://schemas.openxmlformats.org/drawingml/2006/picture">
+                  <pic:nvPicPr>
+                    <pic:cNvPr id="0" name="Picture 1"/>
+                    <pic:cNvPicPr>
+                      <a:picLocks noChangeAspect="1" noChangeArrowheads="1"/>
+                    </pic:cNvPicPr>
+                  </pic:nvPicPr>
+                  <pic:blipFill>
+                    <a:blip r:embed="rId58">
+                      <a:extLst>
+                        <a:ext uri="{28A0092B-C50C-407E-A947-70E740481C1C}">
+                          <a14:useLocalDpi xmlns:a14="http://schemas.microsoft.com/office/drawing/2010/main" val="0"/>
+                        </a:ext>
+                      </a:extLst>
+                    </a:blip>
+                    <a:srcRect/>
+                    <a:stretch>
+                      <a:fillRect/>
+                    </a:stretch>
+                  </pic:blipFill>
+                  <pic:spPr bwMode="auto">
+                    <a:xfrm>
+                      <a:off x="0" y="0"/>
+                      <a:ext cx="5904230" cy="4848860"/>
+                    </a:xfrm>
+                    <a:prstGeom prst="rect">
+                      <a:avLst/>
+                    </a:prstGeom>
+                    <a:noFill/>
+                    <a:ln>
+                      <a:noFill/>
+                    </a:ln>
+                  </pic:spPr>
+                </pic:pic>
+              </a:graphicData>
+            </a:graphic>
+          </wp:inline>
+        </w:drawing>
+      </w:r>
+    </w:p>
+    <w:p>
+      <w:pPr>
+        <w:pStyle w:val="NormalWeb"/>
+        <w:shd w:val="clear" w:color="auto" w:fill="FFFFFF"/>
+        <w:spacing w:before="0" w:after="0" w:line="384" w:lineRule="atLeast"/>
+        <w:textAlignment w:val="baseline"/>
+        <w:rPr>
+          <w:rFonts w:ascii="var(--font-serif)" w:hAnsi="var(--font-serif)"/>
+          <w:color w:val="15171A"/>
+        </w:rPr>
+      </w:pPr>
+      <w:r>
+        <w:rPr>
+          <w:rFonts w:ascii="var(--font-serif)" w:hAnsi="var(--font-serif)"/>
+          <w:color w:val="15171A"/>
+        </w:rPr>
+        <w:t>From above, you can see the several commands you can use during a Git rebase session. However, our focus is on the </w:t>
+      </w:r>
+      <w:r>
+        <w:rPr>
+          <w:rStyle w:val="Strong"/>
+          <w:rFonts w:ascii="inherit" w:hAnsi="inherit"/>
+          <w:color w:val="15171A"/>
+          <w:bdr w:val="none" w:sz="0" w:space="0" w:color="auto" w:frame="1"/>
+        </w:rPr>
+        <w:t>reword</w:t>
+      </w:r>
+      <w:r>
+        <w:rPr>
+          <w:rFonts w:ascii="var(--font-serif)" w:hAnsi="var(--font-serif)"/>
+          <w:color w:val="15171A"/>
+        </w:rPr>
+        <w:t> command highlighted on line 9, which is used to edit commit messages during a rebase operation. Lines 1 to 3 show the last 3 commits, which have some typos in their commit messages. For the commit messages you want to edit, change the word </w:t>
+      </w:r>
+      <w:r>
+        <w:rPr>
+          <w:rStyle w:val="Strong"/>
+          <w:rFonts w:ascii="inherit" w:hAnsi="inherit"/>
+          <w:color w:val="15171A"/>
+          <w:bdr w:val="none" w:sz="0" w:space="0" w:color="auto" w:frame="1"/>
+        </w:rPr>
+        <w:t>pick</w:t>
+      </w:r>
+      <w:r>
+        <w:rPr>
+          <w:rFonts w:ascii="var(--font-serif)" w:hAnsi="var(--font-serif)"/>
+          <w:color w:val="15171A"/>
+        </w:rPr>
+        <w:t> to </w:t>
+      </w:r>
+      <w:r>
+        <w:rPr>
+          <w:rStyle w:val="Strong"/>
+          <w:rFonts w:ascii="inherit" w:hAnsi="inherit"/>
+          <w:color w:val="15171A"/>
+          <w:bdr w:val="none" w:sz="0" w:space="0" w:color="auto" w:frame="1"/>
+        </w:rPr>
+        <w:t>reword</w:t>
+      </w:r>
+      <w:r>
+        <w:rPr>
+          <w:rFonts w:ascii="var(--font-serif)" w:hAnsi="var(--font-serif)"/>
+          <w:color w:val="15171A"/>
+        </w:rPr>
+        <w:t> by pressing </w:t>
+      </w:r>
+      <w:r>
+        <w:rPr>
+          <w:rStyle w:val="Strong"/>
+          <w:rFonts w:ascii="inherit" w:hAnsi="inherit"/>
+          <w:color w:val="15171A"/>
+          <w:bdr w:val="none" w:sz="0" w:space="0" w:color="auto" w:frame="1"/>
+        </w:rPr>
+        <w:t>i</w:t>
+      </w:r>
+      <w:r>
+        <w:rPr>
+          <w:rFonts w:ascii="var(--font-serif)" w:hAnsi="var(--font-serif)"/>
+          <w:color w:val="15171A"/>
+        </w:rPr>
+        <w:t> to go into the insert mode as seen below:</w:t>
+      </w:r>
+    </w:p>
+    <w:p>
+      <w:r>
+        <w:rPr>
+          <w:noProof/>
+        </w:rPr>
+        <w:drawing>
+          <wp:inline distT="0" distB="0" distL="0" distR="0" wp14:anchorId="347A44AB" wp14:editId="5158177B">
+            <wp:extent cx="5904230" cy="950595"/>
+            <wp:effectExtent l="0" t="0" r="1270" b="1905"/>
+            <wp:docPr id="1798917082" name="Picture 4"/>
+            <wp:cNvGraphicFramePr>
+              <a:graphicFrameLocks xmlns:a="http://schemas.openxmlformats.org/drawingml/2006/main" noChangeAspect="1"/>
+            </wp:cNvGraphicFramePr>
+            <a:graphic xmlns:a="http://schemas.openxmlformats.org/drawingml/2006/main">
+              <a:graphicData uri="http://schemas.openxmlformats.org/drawingml/2006/picture">
+                <pic:pic xmlns:pic="http://schemas.openxmlformats.org/drawingml/2006/picture">
+                  <pic:nvPicPr>
+                    <pic:cNvPr id="0" name="Picture 2"/>
+                    <pic:cNvPicPr>
+                      <a:picLocks noChangeAspect="1" noChangeArrowheads="1"/>
+                    </pic:cNvPicPr>
+                  </pic:nvPicPr>
+                  <pic:blipFill>
+                    <a:blip r:embed="rId59">
+                      <a:extLst>
+                        <a:ext uri="{28A0092B-C50C-407E-A947-70E740481C1C}">
+                          <a14:useLocalDpi xmlns:a14="http://schemas.microsoft.com/office/drawing/2010/main" val="0"/>
+                        </a:ext>
+                      </a:extLst>
+                    </a:blip>
+                    <a:srcRect/>
+                    <a:stretch>
+                      <a:fillRect/>
+                    </a:stretch>
+                  </pic:blipFill>
+                  <pic:spPr bwMode="auto">
+                    <a:xfrm>
+                      <a:off x="0" y="0"/>
+                      <a:ext cx="5904230" cy="950595"/>
+                    </a:xfrm>
+                    <a:prstGeom prst="rect">
+                      <a:avLst/>
+                    </a:prstGeom>
+                    <a:noFill/>
+                    <a:ln>
+                      <a:noFill/>
+                    </a:ln>
+                  </pic:spPr>
+                </pic:pic>
+              </a:graphicData>
+            </a:graphic>
+          </wp:inline>
+        </w:drawing>
+      </w:r>
+    </w:p>
+    <w:p>
+      <w:pPr>
+        <w:pStyle w:val="NormalWeb"/>
+        <w:shd w:val="clear" w:color="auto" w:fill="FFFFFF"/>
+        <w:spacing w:before="0" w:after="0" w:line="384" w:lineRule="atLeast"/>
+        <w:textAlignment w:val="baseline"/>
+        <w:rPr>
+          <w:rFonts w:ascii="var(--font-serif)" w:hAnsi="var(--font-serif)"/>
+          <w:color w:val="15171A"/>
+        </w:rPr>
+      </w:pPr>
+      <w:r>
+        <w:rPr>
+          <w:rFonts w:ascii="var(--font-serif)" w:hAnsi="var(--font-serif)"/>
+          <w:color w:val="15171A"/>
+        </w:rPr>
+        <w:t>Then, press </w:t>
+      </w:r>
+      <w:r>
+        <w:rPr>
+          <w:rStyle w:val="Strong"/>
+          <w:rFonts w:ascii="inherit" w:hAnsi="inherit"/>
+          <w:color w:val="15171A"/>
+          <w:bdr w:val="none" w:sz="0" w:space="0" w:color="auto" w:frame="1"/>
+        </w:rPr>
+        <w:t>esc</w:t>
+      </w:r>
+      <w:r>
+        <w:rPr>
+          <w:rFonts w:ascii="var(--font-serif)" w:hAnsi="var(--font-serif)"/>
+          <w:color w:val="15171A"/>
+        </w:rPr>
+        <w:t> to leave the insert mode, followed by </w:t>
+      </w:r>
+      <w:r>
+        <w:rPr>
+          <w:rStyle w:val="Strong"/>
+          <w:rFonts w:ascii="inherit" w:hAnsi="inherit"/>
+          <w:color w:val="15171A"/>
+          <w:bdr w:val="none" w:sz="0" w:space="0" w:color="auto" w:frame="1"/>
+        </w:rPr>
+        <w:t>:wq</w:t>
+      </w:r>
+      <w:r>
+        <w:rPr>
+          <w:rFonts w:ascii="var(--font-serif)" w:hAnsi="var(--font-serif)"/>
+          <w:color w:val="15171A"/>
+        </w:rPr>
+        <w:t> to save and quit.</w:t>
+      </w:r>
+    </w:p>
+    <w:p>
+      <w:pPr>
+        <w:pStyle w:val="NormalWeb"/>
+        <w:shd w:val="clear" w:color="auto" w:fill="FFFFFF"/>
+        <w:spacing w:line="384" w:lineRule="atLeast"/>
+        <w:textAlignment w:val="baseline"/>
+        <w:rPr>
+          <w:rFonts w:ascii="var(--font-serif)" w:hAnsi="var(--font-serif)"/>
+          <w:color w:val="15171A"/>
+        </w:rPr>
+      </w:pPr>
+      <w:r>
+        <w:rPr>
+          <w:rFonts w:ascii="var(--font-serif)" w:hAnsi="var(--font-serif)"/>
+          <w:color w:val="15171A"/>
+        </w:rPr>
+        <w:lastRenderedPageBreak/>
+        <w:t>Next, Git opens up your text editor again for each commit for you to update the commit message:</w:t>
+      </w:r>
+    </w:p>
+    <w:p>
+      <w:r>
+        <w:rPr>
+          <w:noProof/>
+        </w:rPr>
+        <w:drawing>
+          <wp:inline distT="0" distB="0" distL="0" distR="0" wp14:anchorId="51A93587" wp14:editId="26023402">
+            <wp:extent cx="5904230" cy="2741295"/>
+            <wp:effectExtent l="0" t="0" r="1270" b="1905"/>
+            <wp:docPr id="1761684757" name="Picture 3"/>
+            <wp:cNvGraphicFramePr>
+              <a:graphicFrameLocks xmlns:a="http://schemas.openxmlformats.org/drawingml/2006/main" noChangeAspect="1"/>
+            </wp:cNvGraphicFramePr>
+            <a:graphic xmlns:a="http://schemas.openxmlformats.org/drawingml/2006/main">
+              <a:graphicData uri="http://schemas.openxmlformats.org/drawingml/2006/picture">
+                <pic:pic xmlns:pic="http://schemas.openxmlformats.org/drawingml/2006/picture">
+                  <pic:nvPicPr>
+                    <pic:cNvPr id="0" name="Picture 3"/>
+                    <pic:cNvPicPr>
+                      <a:picLocks noChangeAspect="1" noChangeArrowheads="1"/>
+                    </pic:cNvPicPr>
+                  </pic:nvPicPr>
+                  <pic:blipFill>
+                    <a:blip r:embed="rId60">
+                      <a:extLst>
+                        <a:ext uri="{28A0092B-C50C-407E-A947-70E740481C1C}">
+                          <a14:useLocalDpi xmlns:a14="http://schemas.microsoft.com/office/drawing/2010/main" val="0"/>
+                        </a:ext>
+                      </a:extLst>
+                    </a:blip>
+                    <a:srcRect/>
+                    <a:stretch>
+                      <a:fillRect/>
+                    </a:stretch>
+                  </pic:blipFill>
+                  <pic:spPr bwMode="auto">
+                    <a:xfrm>
+                      <a:off x="0" y="0"/>
+                      <a:ext cx="5904230" cy="2741295"/>
+                    </a:xfrm>
+                    <a:prstGeom prst="rect">
+                      <a:avLst/>
+                    </a:prstGeom>
+                    <a:noFill/>
+                    <a:ln>
+                      <a:noFill/>
+                    </a:ln>
+                  </pic:spPr>
+                </pic:pic>
+              </a:graphicData>
+            </a:graphic>
+          </wp:inline>
+        </w:drawing>
+      </w:r>
+      <w:r>
+        <w:rPr>
+          <w:noProof/>
+        </w:rPr>
+        <w:drawing>
+          <wp:inline distT="0" distB="0" distL="0" distR="0" wp14:anchorId="63775AFA" wp14:editId="0097DA39">
+            <wp:extent cx="5904230" cy="2695575"/>
+            <wp:effectExtent l="0" t="0" r="1270" b="9525"/>
+            <wp:docPr id="161669137" name="Picture 2"/>
+            <wp:cNvGraphicFramePr>
+              <a:graphicFrameLocks xmlns:a="http://schemas.openxmlformats.org/drawingml/2006/main" noChangeAspect="1"/>
+            </wp:cNvGraphicFramePr>
+            <a:graphic xmlns:a="http://schemas.openxmlformats.org/drawingml/2006/main">
+              <a:graphicData uri="http://schemas.openxmlformats.org/drawingml/2006/picture">
+                <pic:pic xmlns:pic="http://schemas.openxmlformats.org/drawingml/2006/picture">
+                  <pic:nvPicPr>
+                    <pic:cNvPr id="0" name="Picture 4"/>
+                    <pic:cNvPicPr>
+                      <a:picLocks noChangeAspect="1" noChangeArrowheads="1"/>
+                    </pic:cNvPicPr>
+                  </pic:nvPicPr>
+                  <pic:blipFill>
+                    <a:blip r:embed="rId61">
+                      <a:extLst>
+                        <a:ext uri="{28A0092B-C50C-407E-A947-70E740481C1C}">
+                          <a14:useLocalDpi xmlns:a14="http://schemas.microsoft.com/office/drawing/2010/main" val="0"/>
+                        </a:ext>
+                      </a:extLst>
+                    </a:blip>
+                    <a:srcRect/>
+                    <a:stretch>
+                      <a:fillRect/>
+                    </a:stretch>
+                  </pic:blipFill>
+                  <pic:spPr bwMode="auto">
+                    <a:xfrm>
+                      <a:off x="0" y="0"/>
+                      <a:ext cx="5904230" cy="2695575"/>
+                    </a:xfrm>
+                    <a:prstGeom prst="rect">
+                      <a:avLst/>
+                    </a:prstGeom>
+                    <a:noFill/>
+                    <a:ln>
+                      <a:noFill/>
+                    </a:ln>
+                  </pic:spPr>
+                </pic:pic>
+              </a:graphicData>
+            </a:graphic>
+          </wp:inline>
+        </w:drawing>
+      </w:r>
+      <w:r>
+        <w:rPr>
+          <w:noProof/>
+        </w:rPr>
+        <w:drawing>
+          <wp:inline distT="0" distB="0" distL="0" distR="0" wp14:anchorId="74EA07FA" wp14:editId="2ECA90A2">
+            <wp:extent cx="5904230" cy="2560320"/>
+            <wp:effectExtent l="0" t="0" r="1270" b="0"/>
+            <wp:docPr id="2117935376" name="Picture 1"/>
+            <wp:cNvGraphicFramePr>
+              <a:graphicFrameLocks xmlns:a="http://schemas.openxmlformats.org/drawingml/2006/main" noChangeAspect="1"/>
+            </wp:cNvGraphicFramePr>
+            <a:graphic xmlns:a="http://schemas.openxmlformats.org/drawingml/2006/main">
+              <a:graphicData uri="http://schemas.openxmlformats.org/drawingml/2006/picture">
+                <pic:pic xmlns:pic="http://schemas.openxmlformats.org/drawingml/2006/picture">
+                  <pic:nvPicPr>
+                    <pic:cNvPr id="0" name="Picture 5"/>
+                    <pic:cNvPicPr>
+                      <a:picLocks noChangeAspect="1" noChangeArrowheads="1"/>
+                    </pic:cNvPicPr>
+                  </pic:nvPicPr>
+                  <pic:blipFill>
+                    <a:blip r:embed="rId62">
+                      <a:extLst>
+                        <a:ext uri="{28A0092B-C50C-407E-A947-70E740481C1C}">
+                          <a14:useLocalDpi xmlns:a14="http://schemas.microsoft.com/office/drawing/2010/main" val="0"/>
+                        </a:ext>
+                      </a:extLst>
+                    </a:blip>
+                    <a:srcRect/>
+                    <a:stretch>
+                      <a:fillRect/>
+                    </a:stretch>
+                  </pic:blipFill>
+                  <pic:spPr bwMode="auto">
+                    <a:xfrm>
+                      <a:off x="0" y="0"/>
+                      <a:ext cx="5904230" cy="2560320"/>
+                    </a:xfrm>
+                    <a:prstGeom prst="rect">
+                      <a:avLst/>
+                    </a:prstGeom>
+                    <a:noFill/>
+                    <a:ln>
+                      <a:noFill/>
+                    </a:ln>
+                  </pic:spPr>
+                </pic:pic>
+              </a:graphicData>
+            </a:graphic>
+          </wp:inline>
+        </w:drawing>
+      </w:r>
+    </w:p>
+    <w:p>
+      <w:pPr>
+        <w:pStyle w:val="NormalWeb"/>
+        <w:shd w:val="clear" w:color="auto" w:fill="FFFFFF"/>
+        <w:spacing w:before="0" w:after="0" w:line="384" w:lineRule="atLeast"/>
+        <w:textAlignment w:val="baseline"/>
+        <w:rPr>
+          <w:rFonts w:ascii="var(--font-serif)" w:hAnsi="var(--font-serif)"/>
+          <w:color w:val="15171A"/>
+        </w:rPr>
+      </w:pPr>
+      <w:r>
+        <w:rPr>
+          <w:rFonts w:ascii="var(--font-serif)" w:hAnsi="var(--font-serif)"/>
+          <w:color w:val="15171A"/>
+        </w:rPr>
+        <w:t>You can see the updated commit messages when you run the </w:t>
+      </w:r>
+      <w:r>
+        <w:rPr>
+          <w:rStyle w:val="Strong"/>
+          <w:rFonts w:ascii="inherit" w:hAnsi="inherit"/>
+          <w:color w:val="15171A"/>
+          <w:bdr w:val="none" w:sz="0" w:space="0" w:color="auto" w:frame="1"/>
+        </w:rPr>
+        <w:t>git log</w:t>
+      </w:r>
+      <w:r>
+        <w:rPr>
+          <w:rFonts w:ascii="var(--font-serif)" w:hAnsi="var(--font-serif)"/>
+          <w:color w:val="15171A"/>
+        </w:rPr>
+        <w:t> command.</w:t>
+      </w:r>
+    </w:p>
+    <w:p>
+      <w:pPr>
+        <w:pStyle w:val="NormalWeb"/>
+        <w:shd w:val="clear" w:color="auto" w:fill="FFFFFF"/>
+        <w:spacing w:before="0" w:after="0" w:line="384" w:lineRule="atLeast"/>
+        <w:textAlignment w:val="baseline"/>
+        <w:rPr>
+          <w:rFonts w:ascii="var(--font-serif)" w:hAnsi="var(--font-serif)"/>
+          <w:color w:val="15171A"/>
+        </w:rPr>
+      </w:pPr>
+      <w:r>
+        <w:rPr>
+          <w:rFonts w:ascii="var(--font-serif)" w:hAnsi="var(--font-serif)"/>
+          <w:color w:val="15171A"/>
+        </w:rPr>
+        <w:lastRenderedPageBreak/>
+        <w:t>As seen in the previous section, if you change the message of a commit that’s already in the remote repository, you will need to forcefully push it to the remote using </w:t>
+      </w:r>
+      <w:r>
+        <w:rPr>
+          <w:rStyle w:val="Strong"/>
+          <w:rFonts w:ascii="inherit" w:hAnsi="inherit"/>
+          <w:color w:val="15171A"/>
+          <w:bdr w:val="none" w:sz="0" w:space="0" w:color="auto" w:frame="1"/>
+        </w:rPr>
+        <w:t>git push </w:t>
+      </w:r>
+      <w:r>
+        <w:rPr>
+          <w:rStyle w:val="Emphasis"/>
+          <w:rFonts w:ascii="inherit" w:hAnsi="inherit"/>
+          <w:b/>
+          <w:bCs/>
+          <w:color w:val="15171A"/>
+          <w:bdr w:val="none" w:sz="0" w:space="0" w:color="auto" w:frame="1"/>
+        </w:rPr>
+        <w:t>origin</w:t>
+      </w:r>
+      <w:r>
+        <w:rPr>
+          <w:rStyle w:val="Strong"/>
+          <w:rFonts w:ascii="inherit" w:hAnsi="inherit"/>
+          <w:color w:val="15171A"/>
+          <w:bdr w:val="none" w:sz="0" w:space="0" w:color="auto" w:frame="1"/>
+        </w:rPr>
+        <w:t> </w:t>
+      </w:r>
+      <w:r>
+        <w:rPr>
+          <w:rStyle w:val="Emphasis"/>
+          <w:rFonts w:ascii="inherit" w:hAnsi="inherit"/>
+          <w:b/>
+          <w:bCs/>
+          <w:color w:val="15171A"/>
+          <w:bdr w:val="none" w:sz="0" w:space="0" w:color="auto" w:frame="1"/>
+        </w:rPr>
+        <w:t>&lt;current_ branch&gt;</w:t>
+      </w:r>
+      <w:r>
+        <w:rPr>
+          <w:rFonts w:ascii="var(--font-serif)" w:hAnsi="var(--font-serif)"/>
+          <w:color w:val="15171A"/>
+        </w:rPr>
+        <w:t> </w:t>
+      </w:r>
+      <w:r>
+        <w:rPr>
+          <w:rStyle w:val="Strong"/>
+          <w:rFonts w:ascii="inherit" w:hAnsi="inherit"/>
+          <w:color w:val="15171A"/>
+          <w:bdr w:val="none" w:sz="0" w:space="0" w:color="auto" w:frame="1"/>
+        </w:rPr>
+        <w:t>--force</w:t>
+      </w:r>
+    </w:p>
+    <w:p>
+      <w:pPr>
+        <w:pStyle w:val="Heading2"/>
+        <w:shd w:val="clear" w:color="auto" w:fill="FFFFFF"/>
+        <w:spacing w:before="480"/>
+        <w:textAlignment w:val="baseline"/>
+        <w:rPr>
+          <w:rFonts w:ascii="SF UI Display" w:hAnsi="SF UI Display"/>
+          <w:color w:val="15171A"/>
+          <w:spacing w:val="-2"/>
+        </w:rPr>
+      </w:pPr>
+      <w:r>
+        <w:rPr>
+          <w:rFonts w:ascii="SF UI Display" w:hAnsi="SF UI Display"/>
+          <w:color w:val="15171A"/>
+          <w:spacing w:val="-2"/>
+        </w:rPr>
+        <w:t>FAQ</w:t>
+      </w:r>
+    </w:p>
+    <w:p>
+      <w:pPr>
+        <w:pStyle w:val="NormalWeb"/>
+        <w:shd w:val="clear" w:color="auto" w:fill="FFFFFF"/>
+        <w:spacing w:after="0" w:afterAutospacing="0" w:line="384" w:lineRule="atLeast"/>
+        <w:textAlignment w:val="baseline"/>
+        <w:rPr>
+          <w:rFonts w:ascii="var(--font-serif)" w:hAnsi="var(--font-serif)"/>
+          <w:color w:val="15171A"/>
+        </w:rPr>
+      </w:pPr>
+      <w:r>
+        <w:rPr>
+          <w:rFonts w:ascii="var(--font-serif)" w:hAnsi="var(--font-serif)"/>
+          <w:color w:val="15171A"/>
+        </w:rPr>
+        <w:t>Below is a frequently asked question about editing commit messages in Git.</w:t>
+      </w:r>
+    </w:p>
+    <w:p>
+      <w:pPr>
+        <w:pStyle w:val="Heading3"/>
+        <w:shd w:val="clear" w:color="auto" w:fill="FFFFFF"/>
+        <w:spacing w:before="480"/>
+        <w:textAlignment w:val="baseline"/>
+        <w:rPr>
+          <w:rFonts w:ascii="SF UI Display" w:hAnsi="SF UI Display"/>
+          <w:color w:val="15171A"/>
+          <w:spacing w:val="-2"/>
+          <w:sz w:val="30"/>
+          <w:szCs w:val="30"/>
+        </w:rPr>
+      </w:pPr>
+      <w:r>
+        <w:rPr>
+          <w:rFonts w:ascii="SF UI Display" w:hAnsi="SF UI Display"/>
+          <w:b/>
+          <w:bCs/>
+          <w:color w:val="15171A"/>
+          <w:spacing w:val="-2"/>
+          <w:sz w:val="30"/>
+          <w:szCs w:val="30"/>
+        </w:rPr>
+        <w:t>Is it recommended to edit the message of a commit that is already pushed to a remote repository?</w:t>
+      </w:r>
+    </w:p>
+    <w:p>
+      <w:pPr>
+        <w:pStyle w:val="NormalWeb"/>
+        <w:shd w:val="clear" w:color="auto" w:fill="FFFFFF"/>
+        <w:spacing w:after="0" w:afterAutospacing="0" w:line="384" w:lineRule="atLeast"/>
+        <w:textAlignment w:val="baseline"/>
+        <w:rPr>
+          <w:rFonts w:ascii="var(--font-serif)" w:hAnsi="var(--font-serif)"/>
+          <w:color w:val="15171A"/>
+        </w:rPr>
+      </w:pPr>
+      <w:r>
+        <w:rPr>
+          <w:rFonts w:ascii="var(--font-serif)" w:hAnsi="var(--font-serif)"/>
+          <w:color w:val="15171A"/>
+        </w:rPr>
+        <w:t>It is highly discouraged because it can cause code conflicts for other team members. Anytime you change a commit message, the commit hash is replaced, which makes these technically new commits. Hence, changing commits that are already in the remote repository is not recommended.</w:t>
+      </w:r>
+    </w:p>
+    <w:p>
+      <w:pPr>
+        <w:rPr>
+          <w:sz w:val="22"/>
+        </w:rPr>
+      </w:pPr>
+    </w:p>
+    <w:p>
+      <w:pPr>
+        <w:spacing w:after="160" w:line="259" w:lineRule="auto"/>
+        <w:rPr>
+          <w:sz w:val="22"/>
+        </w:rPr>
+      </w:pPr>
+      <w:r>
+        <w:rPr>
+          <w:sz w:val="22"/>
+        </w:rPr>
+        <w:br w:type="page"/>
+      </w:r>
+    </w:p>
+    <w:p>
+      <w:pPr>
+        <w:pStyle w:val="codeblockparagraphgbv4n"/>
+        <w:shd w:val="clear" w:color="auto" w:fill="FFFFFF"/>
+        <w:spacing w:before="0" w:beforeAutospacing="0" w:line="384" w:lineRule="atLeast"/>
+        <w:rPr>
+          <w:rFonts w:ascii="Open Sans" w:hAnsi="Open Sans" w:cs="Open Sans"/>
+          <w:b/>
+          <w:bCs/>
+          <w:color w:val="212529"/>
+        </w:rPr>
+      </w:pPr>
+      <w:r>
+        <w:rPr>
+          <w:rFonts w:ascii="Open Sans" w:hAnsi="Open Sans" w:cs="Open Sans"/>
+          <w:b/>
+          <w:bCs/>
+          <w:color w:val="212529"/>
+        </w:rPr>
+        <w:lastRenderedPageBreak/>
+        <w:t>Menghapus commit</w:t>
+      </w:r>
+    </w:p>
+    <w:p>
+      <w:pPr>
+        <w:pStyle w:val="codeblockparagraphgbv4n"/>
+        <w:shd w:val="clear" w:color="auto" w:fill="FFFFFF"/>
+        <w:spacing w:before="0" w:beforeAutospacing="0" w:line="384" w:lineRule="atLeast"/>
+        <w:rPr>
+          <w:rFonts w:ascii="Open Sans" w:hAnsi="Open Sans" w:cs="Open Sans"/>
+          <w:color w:val="212529"/>
+        </w:rPr>
+      </w:pPr>
+      <w:r>
+        <w:rPr>
+          <w:rFonts w:ascii="Open Sans" w:hAnsi="Open Sans" w:cs="Open Sans"/>
+          <w:color w:val="212529"/>
+        </w:rPr>
+        <w:t>Menghapus commit dalam Git adalah tindakan yang mungkin perlu dilakukan dalam pengembangan perangkat lunak. Dengan menggunakan perintah-perintah khusus seperti git revert, git reset, dan parameter-parameter tertentu, Kamu dapat membersihkan history repository Git dengan mudah. Sooo.... Mari kita bahas cara menghapus commit dengan praktis dan panduan langkah demi langkah. Simak dengan seksama ya!</w:t>
+      </w:r>
+    </w:p>
+    <w:p>
+      <w:pPr>
+        <w:pStyle w:val="Heading3"/>
+        <w:shd w:val="clear" w:color="auto" w:fill="FFFFFF"/>
+        <w:rPr>
+          <w:rFonts w:ascii="Open Sans" w:hAnsi="Open Sans" w:cs="Open Sans"/>
+          <w:color w:val="212529"/>
+        </w:rPr>
+      </w:pPr>
+      <w:r>
+        <w:rPr>
+          <w:rFonts w:ascii="Open Sans" w:hAnsi="Open Sans" w:cs="Open Sans"/>
+          <w:color w:val="212529"/>
+        </w:rPr>
+        <w:t>Dengan Perintah Git Log</w:t>
+      </w:r>
+    </w:p>
+    <w:p>
+      <w:pPr>
+        <w:pStyle w:val="codeblockparagraphgbv4n"/>
+        <w:shd w:val="clear" w:color="auto" w:fill="FFFFFF"/>
+        <w:spacing w:before="0" w:beforeAutospacing="0" w:line="384" w:lineRule="atLeast"/>
+        <w:rPr>
+          <w:rFonts w:ascii="Open Sans" w:hAnsi="Open Sans" w:cs="Open Sans"/>
+          <w:color w:val="212529"/>
+        </w:rPr>
+      </w:pPr>
+      <w:r>
+        <w:rPr>
+          <w:rFonts w:ascii="Open Sans" w:hAnsi="Open Sans" w:cs="Open Sans"/>
+          <w:color w:val="212529"/>
+        </w:rPr>
+        <w:t>Sebelum kita masuk ke proses menghapus commit, penting untuk memahami history commit di dalam repositor Kamu. Dengan perintah git log, Kamu dapat melihat daftar commit secara kronologis dengan informasi yang relevan seperti ID commit, penulis, dan pesan commit.</w:t>
+      </w:r>
+    </w:p>
+    <w:p>
+      <w:pPr>
+        <w:pStyle w:val="codeblockparagraphgbv4n"/>
+        <w:shd w:val="clear" w:color="auto" w:fill="FFFFFF"/>
+        <w:spacing w:before="0" w:beforeAutospacing="0" w:line="384" w:lineRule="atLeast"/>
+        <w:rPr>
+          <w:rFonts w:ascii="Open Sans" w:hAnsi="Open Sans" w:cs="Open Sans"/>
+          <w:color w:val="212529"/>
+        </w:rPr>
+      </w:pPr>
+      <w:r>
+        <w:rPr>
+          <w:rFonts w:ascii="Open Sans" w:hAnsi="Open Sans" w:cs="Open Sans"/>
+          <w:color w:val="212529"/>
+        </w:rPr>
+        <w:t>Jika Kalian periksa git log dan menemukan commit yang ingin dihapus, langkah pertama adalah mencatat ID commit tersebut. Hal ini memastikan bahwa Kamu tahu commit mana yang akan dihapus.</w:t>
+      </w:r>
+    </w:p>
+    <w:p>
+      <w:pPr>
+        <w:pStyle w:val="codeblockparagraphgbv4n"/>
+        <w:shd w:val="clear" w:color="auto" w:fill="FFFFFF"/>
+        <w:spacing w:before="0" w:beforeAutospacing="0" w:line="384" w:lineRule="atLeast"/>
+        <w:rPr>
+          <w:rFonts w:ascii="Open Sans" w:hAnsi="Open Sans" w:cs="Open Sans"/>
+          <w:color w:val="212529"/>
+        </w:rPr>
+      </w:pPr>
+      <w:r>
+        <w:rPr>
+          <w:rStyle w:val="Strong"/>
+          <w:rFonts w:ascii="Open Sans" w:hAnsi="Open Sans" w:cs="Open Sans"/>
+          <w:color w:val="212529"/>
+        </w:rPr>
+        <w:t>Baca Juga:</w:t>
+      </w:r>
+      <w:r>
+        <w:rPr>
+          <w:rFonts w:ascii="Open Sans" w:hAnsi="Open Sans" w:cs="Open Sans"/>
+          <w:color w:val="212529"/>
+        </w:rPr>
+        <w:t> </w:t>
+      </w:r>
+      <w:hyperlink r:id="rId63" w:tgtFrame="_blank" w:history="1">
+        <w:r>
+          <w:rPr>
+            <w:rStyle w:val="Emphasis"/>
+            <w:rFonts w:ascii="Open Sans" w:hAnsi="Open Sans" w:cs="Open Sans"/>
+            <w:color w:val="0000FF"/>
+            <w:u w:val="single"/>
+          </w:rPr>
+          <w:t>Full stack Developer Roadmap, Sekarang memiliki Alur Belajar Baru! Buruan, jangan sampai ketinggalan!</w:t>
+        </w:r>
+      </w:hyperlink>
+    </w:p>
+    <w:p>
+      <w:pPr>
+        <w:pStyle w:val="Heading4"/>
+        <w:shd w:val="clear" w:color="auto" w:fill="FFFFFF"/>
+        <w:rPr>
+          <w:rFonts w:ascii="Open Sans" w:hAnsi="Open Sans" w:cs="Open Sans"/>
+          <w:color w:val="212529"/>
+        </w:rPr>
+      </w:pPr>
+      <w:r>
+        <w:rPr>
+          <w:rFonts w:ascii="Open Sans" w:hAnsi="Open Sans" w:cs="Open Sans"/>
+          <w:color w:val="212529"/>
+        </w:rPr>
+        <w:t>Git Revert: Membatalkan Commit Tanpa Menghapus History</w:t>
+      </w:r>
+    </w:p>
+    <w:p>
+      <w:pPr>
+        <w:pStyle w:val="codeblockparagraphgbv4n"/>
+        <w:shd w:val="clear" w:color="auto" w:fill="FFFFFF"/>
+        <w:spacing w:before="0" w:beforeAutospacing="0" w:line="384" w:lineRule="atLeast"/>
+        <w:rPr>
+          <w:rFonts w:ascii="Open Sans" w:hAnsi="Open Sans" w:cs="Open Sans"/>
+          <w:color w:val="212529"/>
+        </w:rPr>
+      </w:pPr>
+      <w:r>
+        <w:rPr>
+          <w:rFonts w:ascii="Open Sans" w:hAnsi="Open Sans" w:cs="Open Sans"/>
+          <w:color w:val="212529"/>
+        </w:rPr>
+        <w:t>Salah satu cara untuk menghapus commit adalah dengan menggunakan perintah git revert. Perintah ini membuat commit baru yang membatalkan perubahan yang terjadi pada commit sebelumnya. Ini merupakan pilihan yang lebih aman karena tidak menghapus history commit, melainkan menambahkan commit baru yang membatalkan perubahan.</w:t>
+      </w:r>
+    </w:p>
+    <w:p>
+      <w:pPr>
+        <w:pStyle w:val="codeblockparagraphgbv4n"/>
+        <w:shd w:val="clear" w:color="auto" w:fill="FFFFFF"/>
+        <w:spacing w:before="0" w:beforeAutospacing="0" w:line="384" w:lineRule="atLeast"/>
+        <w:rPr>
+          <w:rFonts w:ascii="Open Sans" w:hAnsi="Open Sans" w:cs="Open Sans"/>
+          <w:color w:val="212529"/>
+        </w:rPr>
+      </w:pPr>
+      <w:r>
+        <w:rPr>
+          <w:rFonts w:ascii="Open Sans" w:hAnsi="Open Sans" w:cs="Open Sans"/>
+          <w:color w:val="212529"/>
+        </w:rPr>
+        <w:t>Pertama, kita lihat dulu history commit dengan perintah git log/ git log --oneline.</w:t>
+      </w:r>
+    </w:p>
+    <w:p>
+      <w:pPr>
+        <w:pStyle w:val="HTMLPreformatted"/>
+        <w:shd w:val="clear" w:color="auto" w:fill="FFFFFF"/>
+        <w:rPr>
+          <w:rStyle w:val="HTMLCode"/>
+          <w:rFonts w:ascii="var(--bs-font-monospace)" w:hAnsi="var(--bs-font-monospace)"/>
+          <w:color w:val="212529"/>
+        </w:rPr>
+      </w:pPr>
+    </w:p>
+    <w:p>
+      <w:pPr>
+        <w:pStyle w:val="HTMLPreformatted"/>
+        <w:shd w:val="clear" w:color="auto" w:fill="FFFFFF"/>
+        <w:rPr>
+          <w:rStyle w:val="HTMLCode"/>
+          <w:rFonts w:ascii="var(--bs-font-monospace)" w:hAnsi="var(--bs-font-monospace)"/>
+          <w:color w:val="212529"/>
+        </w:rPr>
+      </w:pPr>
+      <w:r>
+        <w:rPr>
+          <w:rStyle w:val="HTMLCode"/>
+          <w:rFonts w:ascii="var(--bs-font-monospace)" w:hAnsi="var(--bs-font-monospace)"/>
+          <w:color w:val="212529"/>
+        </w:rPr>
+        <w:t>$ git log --oneline</w:t>
+      </w:r>
+    </w:p>
+    <w:p>
+      <w:pPr>
+        <w:pStyle w:val="HTMLPreformatted"/>
+        <w:shd w:val="clear" w:color="auto" w:fill="FFFFFF"/>
+        <w:rPr>
+          <w:rStyle w:val="HTMLCode"/>
+          <w:rFonts w:ascii="var(--bs-font-monospace)" w:hAnsi="var(--bs-font-monospace)"/>
+          <w:color w:val="212529"/>
+        </w:rPr>
+      </w:pPr>
+      <w:r>
+        <w:rPr>
+          <w:rStyle w:val="HTMLCode"/>
+          <w:rFonts w:ascii="var(--bs-font-monospace)" w:hAnsi="var(--bs-font-monospace)"/>
+          <w:color w:val="212529"/>
+        </w:rPr>
+        <w:t>8caas8c (HEAD -&gt; main) add javascript</w:t>
+      </w:r>
+    </w:p>
+    <w:p>
+      <w:pPr>
+        <w:pStyle w:val="HTMLPreformatted"/>
+        <w:shd w:val="clear" w:color="auto" w:fill="FFFFFF"/>
+        <w:rPr>
+          <w:rStyle w:val="HTMLCode"/>
+          <w:rFonts w:ascii="var(--bs-font-monospace)" w:hAnsi="var(--bs-font-monospace)"/>
+          <w:color w:val="212529"/>
+        </w:rPr>
+      </w:pPr>
+      <w:r>
+        <w:rPr>
+          <w:rStyle w:val="HTMLCode"/>
+          <w:rFonts w:ascii="var(--bs-font-monospace)" w:hAnsi="var(--bs-font-monospace)"/>
+          <w:color w:val="212529"/>
+        </w:rPr>
+        <w:t>9df889s add paragraph</w:t>
+      </w:r>
+    </w:p>
+    <w:p>
+      <w:pPr>
+        <w:pStyle w:val="HTMLPreformatted"/>
+        <w:shd w:val="clear" w:color="auto" w:fill="FFFFFF"/>
+        <w:rPr>
+          <w:rStyle w:val="HTMLCode"/>
+          <w:rFonts w:ascii="var(--bs-font-monospace)" w:hAnsi="var(--bs-font-monospace)"/>
+          <w:color w:val="212529"/>
+        </w:rPr>
+      </w:pPr>
+      <w:r>
+        <w:rPr>
+          <w:rStyle w:val="HTMLCode"/>
+          <w:rFonts w:ascii="var(--bs-font-monospace)" w:hAnsi="var(--bs-font-monospace)"/>
+          <w:color w:val="212529"/>
+        </w:rPr>
+        <w:t>op09821 adding h1</w:t>
+      </w:r>
+    </w:p>
+    <w:p>
+      <w:pPr>
+        <w:pStyle w:val="HTMLPreformatted"/>
+        <w:shd w:val="clear" w:color="auto" w:fill="FFFFFF"/>
+        <w:rPr>
+          <w:rStyle w:val="HTMLCode"/>
+          <w:rFonts w:ascii="var(--bs-font-monospace)" w:hAnsi="var(--bs-font-monospace)"/>
+          <w:color w:val="212529"/>
+        </w:rPr>
+      </w:pPr>
+      <w:r>
+        <w:rPr>
+          <w:rStyle w:val="HTMLCode"/>
+          <w:rFonts w:ascii="var(--bs-font-monospace)" w:hAnsi="var(--bs-font-monospace)"/>
+          <w:color w:val="212529"/>
+        </w:rPr>
+        <w:t>7dcdd7e adding css</w:t>
+      </w:r>
+    </w:p>
+    <w:p>
+      <w:pPr>
+        <w:pStyle w:val="HTMLPreformatted"/>
+        <w:shd w:val="clear" w:color="auto" w:fill="FFFFFF"/>
+        <w:rPr>
+          <w:rStyle w:val="HTMLCode"/>
+          <w:rFonts w:ascii="var(--bs-font-monospace)" w:hAnsi="var(--bs-font-monospace)"/>
+          <w:color w:val="212529"/>
+        </w:rPr>
+      </w:pPr>
+      <w:r>
+        <w:rPr>
+          <w:rStyle w:val="HTMLCode"/>
+          <w:rFonts w:ascii="var(--bs-font-monospace)" w:hAnsi="var(--bs-font-monospace)"/>
+          <w:color w:val="212529"/>
+        </w:rPr>
+        <w:t>4cc653w layout dasar</w:t>
+      </w:r>
+    </w:p>
+    <w:p>
+      <w:pPr>
+        <w:pStyle w:val="codeblockparagraphgbv4n"/>
+        <w:shd w:val="clear" w:color="auto" w:fill="FFFFFF"/>
+        <w:spacing w:before="0" w:beforeAutospacing="0" w:line="384" w:lineRule="atLeast"/>
+        <w:rPr>
+          <w:rFonts w:ascii="Open Sans" w:hAnsi="Open Sans" w:cs="Open Sans"/>
+          <w:color w:val="212529"/>
+        </w:rPr>
+      </w:pPr>
+      <w:r>
+        <w:rPr>
+          <w:rFonts w:ascii="Open Sans" w:hAnsi="Open Sans" w:cs="Open Sans"/>
+          <w:color w:val="212529"/>
+        </w:rPr>
+        <w:t>Misalnya kamu ingin membatalkan modifikasi "add paragraph" pada commit id 9df889s. Maka ketikan pada terminal:</w:t>
+      </w:r>
+    </w:p>
+    <w:p>
+      <w:pPr>
+        <w:pStyle w:val="HTMLPreformatted"/>
+        <w:shd w:val="clear" w:color="auto" w:fill="FFFFFF"/>
+        <w:rPr>
+          <w:rStyle w:val="HTMLCode"/>
+          <w:rFonts w:ascii="var(--bs-font-monospace)" w:hAnsi="var(--bs-font-monospace)"/>
+          <w:color w:val="212529"/>
+        </w:rPr>
+      </w:pPr>
+    </w:p>
+    <w:p>
+      <w:pPr>
+        <w:pStyle w:val="HTMLPreformatted"/>
+        <w:shd w:val="clear" w:color="auto" w:fill="FFFFFF"/>
+        <w:rPr>
+          <w:rStyle w:val="HTMLCode"/>
+          <w:rFonts w:ascii="var(--bs-font-monospace)" w:hAnsi="var(--bs-font-monospace)"/>
+          <w:color w:val="212529"/>
+        </w:rPr>
+      </w:pPr>
+      <w:r>
+        <w:rPr>
+          <w:rStyle w:val="HTMLCode"/>
+          <w:rFonts w:ascii="var(--bs-font-monospace)" w:hAnsi="var(--bs-font-monospace)"/>
+          <w:color w:val="212529"/>
+        </w:rPr>
+        <w:t>$git revert 9df889s</w:t>
+      </w:r>
+    </w:p>
+    <w:p>
+      <w:pPr>
+        <w:pStyle w:val="codeblockparagraphgbv4n"/>
+        <w:shd w:val="clear" w:color="auto" w:fill="FFFFFF"/>
+        <w:spacing w:before="0" w:beforeAutospacing="0" w:line="384" w:lineRule="atLeast"/>
+        <w:rPr>
+          <w:rFonts w:ascii="Open Sans" w:hAnsi="Open Sans" w:cs="Open Sans"/>
+          <w:color w:val="212529"/>
+        </w:rPr>
+      </w:pPr>
+      <w:r>
+        <w:rPr>
+          <w:rFonts w:ascii="Open Sans" w:hAnsi="Open Sans" w:cs="Open Sans"/>
+          <w:color w:val="212529"/>
+        </w:rPr>
+        <w:lastRenderedPageBreak/>
+        <w:t>Setelah perintah telah di eksekusi oleh git, akan muncul COMMIT_EDITMSG pada </w:t>
+      </w:r>
+      <w:hyperlink r:id="rId64" w:tgtFrame="_blank" w:history="1">
+        <w:r>
+          <w:rPr>
+            <w:rStyle w:val="Hyperlink"/>
+            <w:rFonts w:ascii="Open Sans" w:hAnsi="Open Sans" w:cs="Open Sans"/>
+            <w:i/>
+            <w:iCs/>
+          </w:rPr>
+          <w:t>text editor</w:t>
+        </w:r>
+      </w:hyperlink>
+      <w:r>
+        <w:rPr>
+          <w:rFonts w:ascii="Open Sans" w:hAnsi="Open Sans" w:cs="Open Sans"/>
+          <w:color w:val="212529"/>
+        </w:rPr>
+        <w:t> default yang di setting pada waktu instalasi.</w:t>
+      </w:r>
+    </w:p>
+    <w:p>
+      <w:pPr>
+        <w:pStyle w:val="codeblockparagraphgbv4n"/>
+        <w:shd w:val="clear" w:color="auto" w:fill="FFFFFF"/>
+        <w:spacing w:before="0" w:beforeAutospacing="0" w:line="384" w:lineRule="atLeast"/>
+        <w:rPr>
+          <w:rFonts w:ascii="Open Sans" w:hAnsi="Open Sans" w:cs="Open Sans"/>
+          <w:color w:val="212529"/>
+        </w:rPr>
+      </w:pPr>
+      <w:r>
+        <w:rPr>
+          <w:rFonts w:ascii="Open Sans" w:hAnsi="Open Sans" w:cs="Open Sans"/>
+          <w:color w:val="212529"/>
+        </w:rPr>
+        <w:t>output yang dihasilkan akan seperti ini, kamu perlu melakukan git log/ git log --oneline:</w:t>
+      </w:r>
+    </w:p>
+    <w:p>
+      <w:pPr>
+        <w:pStyle w:val="HTMLPreformatted"/>
+        <w:shd w:val="clear" w:color="auto" w:fill="FFFFFF"/>
+        <w:rPr>
+          <w:rStyle w:val="HTMLCode"/>
+          <w:rFonts w:ascii="var(--bs-font-monospace)" w:hAnsi="var(--bs-font-monospace)"/>
+          <w:color w:val="212529"/>
+        </w:rPr>
+      </w:pPr>
+    </w:p>
+    <w:p>
+      <w:pPr>
+        <w:pStyle w:val="HTMLPreformatted"/>
+        <w:shd w:val="clear" w:color="auto" w:fill="FFFFFF"/>
+        <w:rPr>
+          <w:rStyle w:val="HTMLCode"/>
+          <w:rFonts w:ascii="var(--bs-font-monospace)" w:hAnsi="var(--bs-font-monospace)"/>
+          <w:color w:val="212529"/>
+        </w:rPr>
+      </w:pPr>
+      <w:r>
+        <w:rPr>
+          <w:rStyle w:val="HTMLCode"/>
+          <w:rFonts w:ascii="var(--bs-font-monospace)" w:hAnsi="var(--bs-font-monospace)"/>
+          <w:color w:val="212529"/>
+        </w:rPr>
+        <w:t xml:space="preserve">$ git log --oneline </w:t>
+      </w:r>
+    </w:p>
+    <w:p>
+      <w:pPr>
+        <w:pStyle w:val="HTMLPreformatted"/>
+        <w:shd w:val="clear" w:color="auto" w:fill="FFFFFF"/>
+        <w:rPr>
+          <w:rStyle w:val="HTMLCode"/>
+          <w:rFonts w:ascii="var(--bs-font-monospace)" w:hAnsi="var(--bs-font-monospace)"/>
+          <w:color w:val="212529"/>
+        </w:rPr>
+      </w:pPr>
+      <w:r>
+        <w:rPr>
+          <w:rStyle w:val="HTMLCode"/>
+          <w:rFonts w:ascii="var(--bs-font-monospace)" w:hAnsi="var(--bs-font-monospace)"/>
+          <w:color w:val="212529"/>
+        </w:rPr>
+        <w:t>5da5ass (HEAD -&gt; main) Revert "add paragraph"</w:t>
+      </w:r>
+    </w:p>
+    <w:p>
+      <w:pPr>
+        <w:pStyle w:val="HTMLPreformatted"/>
+        <w:shd w:val="clear" w:color="auto" w:fill="FFFFFF"/>
+        <w:rPr>
+          <w:rStyle w:val="HTMLCode"/>
+          <w:rFonts w:ascii="var(--bs-font-monospace)" w:hAnsi="var(--bs-font-monospace)"/>
+          <w:color w:val="212529"/>
+        </w:rPr>
+      </w:pPr>
+      <w:r>
+        <w:rPr>
+          <w:rStyle w:val="HTMLCode"/>
+          <w:rFonts w:ascii="var(--bs-font-monospace)" w:hAnsi="var(--bs-font-monospace)"/>
+          <w:color w:val="212529"/>
+        </w:rPr>
+        <w:t>8caas8c  add javascript</w:t>
+      </w:r>
+    </w:p>
+    <w:p>
+      <w:pPr>
+        <w:pStyle w:val="HTMLPreformatted"/>
+        <w:shd w:val="clear" w:color="auto" w:fill="FFFFFF"/>
+        <w:rPr>
+          <w:rStyle w:val="HTMLCode"/>
+          <w:rFonts w:ascii="var(--bs-font-monospace)" w:hAnsi="var(--bs-font-monospace)"/>
+          <w:color w:val="212529"/>
+        </w:rPr>
+      </w:pPr>
+      <w:r>
+        <w:rPr>
+          <w:rStyle w:val="HTMLCode"/>
+          <w:rFonts w:ascii="var(--bs-font-monospace)" w:hAnsi="var(--bs-font-monospace)"/>
+          <w:color w:val="212529"/>
+        </w:rPr>
+        <w:t>9df889s add paragraph</w:t>
+      </w:r>
+    </w:p>
+    <w:p>
+      <w:pPr>
+        <w:pStyle w:val="HTMLPreformatted"/>
+        <w:shd w:val="clear" w:color="auto" w:fill="FFFFFF"/>
+        <w:rPr>
+          <w:rStyle w:val="HTMLCode"/>
+          <w:rFonts w:ascii="var(--bs-font-monospace)" w:hAnsi="var(--bs-font-monospace)"/>
+          <w:color w:val="212529"/>
+        </w:rPr>
+      </w:pPr>
+      <w:r>
+        <w:rPr>
+          <w:rStyle w:val="HTMLCode"/>
+          <w:rFonts w:ascii="var(--bs-font-monospace)" w:hAnsi="var(--bs-font-monospace)"/>
+          <w:color w:val="212529"/>
+        </w:rPr>
+        <w:t>op09821 adding h1</w:t>
+      </w:r>
+    </w:p>
+    <w:p>
+      <w:pPr>
+        <w:pStyle w:val="HTMLPreformatted"/>
+        <w:shd w:val="clear" w:color="auto" w:fill="FFFFFF"/>
+        <w:rPr>
+          <w:rStyle w:val="HTMLCode"/>
+          <w:rFonts w:ascii="var(--bs-font-monospace)" w:hAnsi="var(--bs-font-monospace)"/>
+          <w:color w:val="212529"/>
+        </w:rPr>
+      </w:pPr>
+      <w:r>
+        <w:rPr>
+          <w:rStyle w:val="HTMLCode"/>
+          <w:rFonts w:ascii="var(--bs-font-monospace)" w:hAnsi="var(--bs-font-monospace)"/>
+          <w:color w:val="212529"/>
+        </w:rPr>
+        <w:t>7dcdd7e adding css</w:t>
+      </w:r>
+    </w:p>
+    <w:p>
+      <w:pPr>
+        <w:pStyle w:val="HTMLPreformatted"/>
+        <w:shd w:val="clear" w:color="auto" w:fill="FFFFFF"/>
+        <w:rPr>
+          <w:rStyle w:val="HTMLCode"/>
+          <w:rFonts w:ascii="var(--bs-font-monospace)" w:hAnsi="var(--bs-font-monospace)"/>
+          <w:color w:val="212529"/>
+        </w:rPr>
+      </w:pPr>
+      <w:r>
+        <w:rPr>
+          <w:rStyle w:val="HTMLCode"/>
+          <w:rFonts w:ascii="var(--bs-font-monospace)" w:hAnsi="var(--bs-font-monospace)"/>
+          <w:color w:val="212529"/>
+        </w:rPr>
+        <w:t>4cc653w layout dasar</w:t>
+      </w:r>
+    </w:p>
+    <w:p>
+      <w:pPr>
+        <w:pStyle w:val="codeblockparagraphgbv4n"/>
+        <w:shd w:val="clear" w:color="auto" w:fill="FFFFFF"/>
+        <w:spacing w:before="0" w:beforeAutospacing="0" w:line="384" w:lineRule="atLeast"/>
+        <w:rPr>
+          <w:rFonts w:ascii="Open Sans" w:hAnsi="Open Sans" w:cs="Open Sans"/>
+          <w:color w:val="212529"/>
+        </w:rPr>
+      </w:pPr>
+      <w:r>
+        <w:rPr>
+          <w:rFonts w:ascii="Open Sans" w:hAnsi="Open Sans" w:cs="Open Sans"/>
+          <w:color w:val="212529"/>
+        </w:rPr>
+        <w:t>Bisa dilihat, commit baru dibuat (commit 5da5ass) untuk membatalkan add paragraph pada commit id 3cc339d. Perubahan dengan menggunakan git revert, tidak akan mempengaruhi commit id lainnya.</w:t>
+      </w:r>
+    </w:p>
+    <w:p>
+      <w:pPr>
+        <w:pStyle w:val="Heading4"/>
+        <w:shd w:val="clear" w:color="auto" w:fill="FFFFFF"/>
+        <w:rPr>
+          <w:rFonts w:ascii="Open Sans" w:hAnsi="Open Sans" w:cs="Open Sans"/>
+          <w:color w:val="212529"/>
+        </w:rPr>
+      </w:pPr>
+      <w:r>
+        <w:rPr>
+          <w:rFonts w:ascii="Open Sans" w:hAnsi="Open Sans" w:cs="Open Sans"/>
+          <w:color w:val="212529"/>
+        </w:rPr>
+        <w:t>Git Reset: Membersihkan History dengan Hati-hati</w:t>
+      </w:r>
+    </w:p>
+    <w:p>
+      <w:pPr>
+        <w:pStyle w:val="codeblockparagraphgbv4n"/>
+        <w:shd w:val="clear" w:color="auto" w:fill="FFFFFF"/>
+        <w:spacing w:before="0" w:beforeAutospacing="0" w:line="384" w:lineRule="atLeast"/>
+        <w:rPr>
+          <w:rFonts w:ascii="Open Sans" w:hAnsi="Open Sans" w:cs="Open Sans"/>
+          <w:color w:val="212529"/>
+        </w:rPr>
+      </w:pPr>
+      <w:r>
+        <w:rPr>
+          <w:rFonts w:ascii="Open Sans" w:hAnsi="Open Sans" w:cs="Open Sans"/>
+          <w:color w:val="212529"/>
+        </w:rPr>
+        <w:t>Jika Kamu ingin membersihkan history commit secara lebih drastis, git reset bisa menjadi pilihan. Perintah ini memungkinkan Kamu untuk mengatur posisi HEAD dan branch ke commit tertentu. Tersedia beberapa parameter reset, yaitu --soft, --mixed, dan --hard. Namun perlu kehati-hatian dalam melakukan f=git reset. Karena bisa menghapus commit secara permanent.</w:t>
+      </w:r>
+    </w:p>
+    <w:p>
+      <w:pPr>
+        <w:pStyle w:val="codeblockparagraphgbv4n"/>
+        <w:shd w:val="clear" w:color="auto" w:fill="FFFFFF"/>
+        <w:spacing w:before="0" w:beforeAutospacing="0" w:line="384" w:lineRule="atLeast"/>
+        <w:rPr>
+          <w:rFonts w:ascii="Open Sans" w:hAnsi="Open Sans" w:cs="Open Sans"/>
+          <w:color w:val="212529"/>
+        </w:rPr>
+      </w:pPr>
+      <w:r>
+        <w:rPr>
+          <w:rFonts w:ascii="Open Sans" w:hAnsi="Open Sans" w:cs="Open Sans"/>
+          <w:color w:val="212529"/>
+        </w:rPr>
+        <w:t>Untuk keperluan pembelajaran, kita bisa menambahkan file index.html dan app.js</w:t>
+      </w:r>
+    </w:p>
+    <w:p>
+      <w:pPr>
+        <w:pStyle w:val="HTMLPreformatted"/>
+        <w:shd w:val="clear" w:color="auto" w:fill="FFFFFF"/>
+        <w:rPr>
+          <w:rStyle w:val="HTMLCode"/>
+          <w:rFonts w:ascii="var(--bs-font-monospace)" w:hAnsi="var(--bs-font-monospace)"/>
+          <w:color w:val="212529"/>
+        </w:rPr>
+      </w:pPr>
+    </w:p>
+    <w:p>
+      <w:pPr>
+        <w:pStyle w:val="HTMLPreformatted"/>
+        <w:shd w:val="clear" w:color="auto" w:fill="FFFFFF"/>
+        <w:rPr>
+          <w:rStyle w:val="HTMLCode"/>
+          <w:rFonts w:ascii="var(--bs-font-monospace)" w:hAnsi="var(--bs-font-monospace)"/>
+          <w:color w:val="212529"/>
+        </w:rPr>
+      </w:pPr>
+      <w:r>
+        <w:rPr>
+          <w:rStyle w:val="HTMLCode"/>
+          <w:rFonts w:ascii="var(--bs-font-monospace)" w:hAnsi="var(--bs-font-monospace)"/>
+          <w:color w:val="212529"/>
+        </w:rPr>
+        <w:t>$ git add index.html</w:t>
+      </w:r>
+    </w:p>
+    <w:p>
+      <w:pPr>
+        <w:pStyle w:val="HTMLPreformatted"/>
+        <w:shd w:val="clear" w:color="auto" w:fill="FFFFFF"/>
+        <w:rPr>
+          <w:rStyle w:val="HTMLCode"/>
+          <w:rFonts w:ascii="var(--bs-font-monospace)" w:hAnsi="var(--bs-font-monospace)"/>
+          <w:color w:val="212529"/>
+        </w:rPr>
+      </w:pPr>
+      <w:r>
+        <w:rPr>
+          <w:rStyle w:val="HTMLCode"/>
+          <w:rFonts w:ascii="var(--bs-font-monospace)" w:hAnsi="var(--bs-font-monospace)"/>
+          <w:color w:val="212529"/>
+        </w:rPr>
+        <w:t>$ git commit -m "add menu bar"</w:t>
+      </w:r>
+    </w:p>
+    <w:p>
+      <w:pPr>
+        <w:pStyle w:val="HTMLPreformatted"/>
+        <w:shd w:val="clear" w:color="auto" w:fill="FFFFFF"/>
+        <w:rPr>
+          <w:rStyle w:val="HTMLCode"/>
+          <w:rFonts w:ascii="var(--bs-font-monospace)" w:hAnsi="var(--bs-font-monospace)"/>
+          <w:color w:val="212529"/>
+        </w:rPr>
+      </w:pPr>
+      <w:r>
+        <w:rPr>
+          <w:rStyle w:val="HTMLCode"/>
+          <w:rFonts w:ascii="var(--bs-font-monospace)" w:hAnsi="var(--bs-font-monospace)"/>
+          <w:color w:val="212529"/>
+        </w:rPr>
+        <w:t>[main 781ae23] add menu bar</w:t>
+      </w:r>
+    </w:p>
+    <w:p>
+      <w:pPr>
+        <w:pStyle w:val="HTMLPreformatted"/>
+        <w:shd w:val="clear" w:color="auto" w:fill="FFFFFF"/>
+        <w:rPr>
+          <w:rStyle w:val="HTMLCode"/>
+          <w:rFonts w:ascii="var(--bs-font-monospace)" w:hAnsi="var(--bs-font-monospace)"/>
+          <w:color w:val="212529"/>
+        </w:rPr>
+      </w:pPr>
+      <w:r>
+        <w:rPr>
+          <w:rStyle w:val="HTMLCode"/>
+          <w:rFonts w:ascii="var(--bs-font-monospace)" w:hAnsi="var(--bs-font-monospace)"/>
+          <w:color w:val="212529"/>
+        </w:rPr>
+        <w:t xml:space="preserve"> 1 file changed, 7 insertions(+)</w:t>
+      </w:r>
+    </w:p>
+    <w:p>
+      <w:pPr>
+        <w:pStyle w:val="HTMLPreformatted"/>
+        <w:shd w:val="clear" w:color="auto" w:fill="FFFFFF"/>
+        <w:rPr>
+          <w:rStyle w:val="HTMLCode"/>
+          <w:rFonts w:ascii="var(--bs-font-monospace)" w:hAnsi="var(--bs-font-monospace)"/>
+          <w:color w:val="212529"/>
+        </w:rPr>
+      </w:pPr>
+    </w:p>
+    <w:p>
+      <w:pPr>
+        <w:pStyle w:val="HTMLPreformatted"/>
+        <w:shd w:val="clear" w:color="auto" w:fill="FFFFFF"/>
+        <w:rPr>
+          <w:rStyle w:val="HTMLCode"/>
+          <w:rFonts w:ascii="var(--bs-font-monospace)" w:hAnsi="var(--bs-font-monospace)"/>
+          <w:color w:val="212529"/>
+        </w:rPr>
+      </w:pPr>
+      <w:r>
+        <w:rPr>
+          <w:rStyle w:val="HTMLCode"/>
+          <w:rFonts w:ascii="var(--bs-font-monospace)" w:hAnsi="var(--bs-font-monospace)"/>
+          <w:color w:val="212529"/>
+        </w:rPr>
+        <w:t>git add app.js</w:t>
+      </w:r>
+    </w:p>
+    <w:p>
+      <w:pPr>
+        <w:pStyle w:val="HTMLPreformatted"/>
+        <w:shd w:val="clear" w:color="auto" w:fill="FFFFFF"/>
+        <w:rPr>
+          <w:rStyle w:val="HTMLCode"/>
+          <w:rFonts w:ascii="var(--bs-font-monospace)" w:hAnsi="var(--bs-font-monospace)"/>
+          <w:color w:val="212529"/>
+        </w:rPr>
+      </w:pPr>
+      <w:r>
+        <w:rPr>
+          <w:rStyle w:val="HTMLCode"/>
+          <w:rFonts w:ascii="var(--bs-font-monospace)" w:hAnsi="var(--bs-font-monospace)"/>
+          <w:color w:val="212529"/>
+        </w:rPr>
+        <w:t>PS F:\Project\gitWeb&gt; git commit -m "add cont  b"</w:t>
+      </w:r>
+    </w:p>
+    <w:p>
+      <w:pPr>
+        <w:pStyle w:val="HTMLPreformatted"/>
+        <w:shd w:val="clear" w:color="auto" w:fill="FFFFFF"/>
+        <w:rPr>
+          <w:rStyle w:val="HTMLCode"/>
+          <w:rFonts w:ascii="var(--bs-font-monospace)" w:hAnsi="var(--bs-font-monospace)"/>
+          <w:color w:val="212529"/>
+        </w:rPr>
+      </w:pPr>
+      <w:r>
+        <w:rPr>
+          <w:rStyle w:val="HTMLCode"/>
+          <w:rFonts w:ascii="var(--bs-font-monospace)" w:hAnsi="var(--bs-font-monospace)"/>
+          <w:color w:val="212529"/>
+        </w:rPr>
+        <w:t>[main aafb485] add cont  b</w:t>
+      </w:r>
+    </w:p>
+    <w:p>
+      <w:pPr>
+        <w:pStyle w:val="HTMLPreformatted"/>
+        <w:shd w:val="clear" w:color="auto" w:fill="FFFFFF"/>
+        <w:rPr>
+          <w:rStyle w:val="HTMLCode"/>
+          <w:rFonts w:ascii="var(--bs-font-monospace)" w:hAnsi="var(--bs-font-monospace)"/>
+          <w:color w:val="212529"/>
+        </w:rPr>
+      </w:pPr>
+      <w:r>
+        <w:rPr>
+          <w:rStyle w:val="HTMLCode"/>
+          <w:rFonts w:ascii="var(--bs-font-monospace)" w:hAnsi="var(--bs-font-monospace)"/>
+          <w:color w:val="212529"/>
+        </w:rPr>
+        <w:t xml:space="preserve"> 1 file changed, 2 insertions(+), 1 deletion(-)</w:t>
+      </w:r>
+    </w:p>
+    <w:p>
+      <w:pPr>
+        <w:pStyle w:val="HTMLPreformatted"/>
+        <w:shd w:val="clear" w:color="auto" w:fill="FFFFFF"/>
+        <w:rPr>
+          <w:rFonts w:ascii="var(--bs-font-monospace)" w:hAnsi="var(--bs-font-monospace)"/>
+          <w:color w:val="212529"/>
+          <w:sz w:val="21"/>
+          <w:szCs w:val="21"/>
+        </w:rPr>
+      </w:pPr>
+      <w:r>
+        <w:rPr>
+          <w:rStyle w:val="HTMLCode"/>
+          <w:rFonts w:ascii="var(--bs-font-monospace)" w:hAnsi="var(--bs-font-monospace)"/>
+          <w:color w:val="212529"/>
+        </w:rPr>
+        <w:t xml:space="preserve"> </w:t>
+      </w:r>
+    </w:p>
+    <w:p>
+      <w:pPr>
+        <w:pStyle w:val="codeblockparagraphgbv4n"/>
+        <w:shd w:val="clear" w:color="auto" w:fill="FFFFFF"/>
+        <w:spacing w:before="0" w:beforeAutospacing="0" w:line="384" w:lineRule="atLeast"/>
+        <w:rPr>
+          <w:rFonts w:ascii="Open Sans" w:hAnsi="Open Sans" w:cs="Open Sans"/>
+          <w:color w:val="212529"/>
+        </w:rPr>
+      </w:pPr>
+      <w:r>
+        <w:rPr>
+          <w:rFonts w:ascii="Open Sans" w:hAnsi="Open Sans" w:cs="Open Sans"/>
+          <w:color w:val="212529"/>
+        </w:rPr>
+        <w:t>Kemudian, bisa kita cek commit history</w:t>
+      </w:r>
+    </w:p>
+    <w:p>
+      <w:pPr>
+        <w:pStyle w:val="HTMLPreformatted"/>
+        <w:shd w:val="clear" w:color="auto" w:fill="FFFFFF"/>
+        <w:rPr>
+          <w:rStyle w:val="HTMLCode"/>
+          <w:rFonts w:ascii="var(--bs-font-monospace)" w:hAnsi="var(--bs-font-monospace)"/>
+          <w:color w:val="212529"/>
+        </w:rPr>
+      </w:pPr>
+    </w:p>
+    <w:p>
+      <w:pPr>
+        <w:pStyle w:val="HTMLPreformatted"/>
+        <w:shd w:val="clear" w:color="auto" w:fill="FFFFFF"/>
+        <w:rPr>
+          <w:rStyle w:val="HTMLCode"/>
+          <w:rFonts w:ascii="var(--bs-font-monospace)" w:hAnsi="var(--bs-font-monospace)"/>
+          <w:color w:val="212529"/>
+        </w:rPr>
+      </w:pPr>
+      <w:r>
+        <w:rPr>
+          <w:rStyle w:val="HTMLCode"/>
+          <w:rFonts w:ascii="var(--bs-font-monospace)" w:hAnsi="var(--bs-font-monospace)"/>
+          <w:color w:val="212529"/>
+        </w:rPr>
+        <w:t>$ git log --oneline</w:t>
+      </w:r>
+    </w:p>
+    <w:p>
+      <w:pPr>
+        <w:pStyle w:val="HTMLPreformatted"/>
+        <w:shd w:val="clear" w:color="auto" w:fill="FFFFFF"/>
+        <w:rPr>
+          <w:rStyle w:val="HTMLCode"/>
+          <w:rFonts w:ascii="var(--bs-font-monospace)" w:hAnsi="var(--bs-font-monospace)"/>
+          <w:color w:val="212529"/>
+        </w:rPr>
+      </w:pPr>
+      <w:r>
+        <w:rPr>
+          <w:rStyle w:val="HTMLCode"/>
+          <w:rFonts w:ascii="var(--bs-font-monospace)" w:hAnsi="var(--bs-font-monospace)"/>
+          <w:color w:val="212529"/>
+        </w:rPr>
+        <w:t>aafb485 (HEAD -&gt; main) add cont  b</w:t>
+      </w:r>
+    </w:p>
+    <w:p>
+      <w:pPr>
+        <w:pStyle w:val="HTMLPreformatted"/>
+        <w:shd w:val="clear" w:color="auto" w:fill="FFFFFF"/>
+        <w:rPr>
+          <w:rStyle w:val="HTMLCode"/>
+          <w:rFonts w:ascii="var(--bs-font-monospace)" w:hAnsi="var(--bs-font-monospace)"/>
+          <w:color w:val="212529"/>
+        </w:rPr>
+      </w:pPr>
+      <w:r>
+        <w:rPr>
+          <w:rStyle w:val="HTMLCode"/>
+          <w:rFonts w:ascii="var(--bs-font-monospace)" w:hAnsi="var(--bs-font-monospace)"/>
+          <w:color w:val="212529"/>
+        </w:rPr>
+        <w:t>781ae23 add menu bar</w:t>
+      </w:r>
+    </w:p>
+    <w:p>
+      <w:pPr>
+        <w:pStyle w:val="HTMLPreformatted"/>
+        <w:shd w:val="clear" w:color="auto" w:fill="FFFFFF"/>
+        <w:rPr>
+          <w:rStyle w:val="HTMLCode"/>
+          <w:rFonts w:ascii="var(--bs-font-monospace)" w:hAnsi="var(--bs-font-monospace)"/>
+          <w:color w:val="212529"/>
+        </w:rPr>
+      </w:pPr>
+      <w:r>
+        <w:rPr>
+          <w:rStyle w:val="HTMLCode"/>
+          <w:rFonts w:ascii="var(--bs-font-monospace)" w:hAnsi="var(--bs-font-monospace)"/>
+          <w:color w:val="212529"/>
+        </w:rPr>
+        <w:t>5da5ass Revert "add paragraph"</w:t>
+      </w:r>
+    </w:p>
+    <w:p>
+      <w:pPr>
+        <w:pStyle w:val="HTMLPreformatted"/>
+        <w:shd w:val="clear" w:color="auto" w:fill="FFFFFF"/>
+        <w:rPr>
+          <w:rStyle w:val="HTMLCode"/>
+          <w:rFonts w:ascii="var(--bs-font-monospace)" w:hAnsi="var(--bs-font-monospace)"/>
+          <w:color w:val="212529"/>
+        </w:rPr>
+      </w:pPr>
+      <w:r>
+        <w:rPr>
+          <w:rStyle w:val="HTMLCode"/>
+          <w:rFonts w:ascii="var(--bs-font-monospace)" w:hAnsi="var(--bs-font-monospace)"/>
+          <w:color w:val="212529"/>
+        </w:rPr>
+        <w:t>8caas8c  add javascript</w:t>
+      </w:r>
+    </w:p>
+    <w:p>
+      <w:pPr>
+        <w:pStyle w:val="HTMLPreformatted"/>
+        <w:shd w:val="clear" w:color="auto" w:fill="FFFFFF"/>
+        <w:rPr>
+          <w:rStyle w:val="HTMLCode"/>
+          <w:rFonts w:ascii="var(--bs-font-monospace)" w:hAnsi="var(--bs-font-monospace)"/>
+          <w:color w:val="212529"/>
+        </w:rPr>
+      </w:pPr>
+      <w:r>
+        <w:rPr>
+          <w:rStyle w:val="HTMLCode"/>
+          <w:rFonts w:ascii="var(--bs-font-monospace)" w:hAnsi="var(--bs-font-monospace)"/>
+          <w:color w:val="212529"/>
+        </w:rPr>
+        <w:t>9df889s add paragraph</w:t>
+      </w:r>
+    </w:p>
+    <w:p>
+      <w:pPr>
+        <w:pStyle w:val="HTMLPreformatted"/>
+        <w:shd w:val="clear" w:color="auto" w:fill="FFFFFF"/>
+        <w:rPr>
+          <w:rStyle w:val="HTMLCode"/>
+          <w:rFonts w:ascii="var(--bs-font-monospace)" w:hAnsi="var(--bs-font-monospace)"/>
+          <w:color w:val="212529"/>
+        </w:rPr>
+      </w:pPr>
+      <w:r>
+        <w:rPr>
+          <w:rStyle w:val="HTMLCode"/>
+          <w:rFonts w:ascii="var(--bs-font-monospace)" w:hAnsi="var(--bs-font-monospace)"/>
+          <w:color w:val="212529"/>
+        </w:rPr>
+        <w:t>op09821 adding h1</w:t>
+      </w:r>
+    </w:p>
+    <w:p>
+      <w:pPr>
+        <w:pStyle w:val="HTMLPreformatted"/>
+        <w:shd w:val="clear" w:color="auto" w:fill="FFFFFF"/>
+        <w:rPr>
+          <w:rStyle w:val="HTMLCode"/>
+          <w:rFonts w:ascii="var(--bs-font-monospace)" w:hAnsi="var(--bs-font-monospace)"/>
+          <w:color w:val="212529"/>
+        </w:rPr>
+      </w:pPr>
+      <w:r>
+        <w:rPr>
+          <w:rStyle w:val="HTMLCode"/>
+          <w:rFonts w:ascii="var(--bs-font-monospace)" w:hAnsi="var(--bs-font-monospace)"/>
+          <w:color w:val="212529"/>
+        </w:rPr>
+        <w:t>7dcdd7e adding css</w:t>
+      </w:r>
+    </w:p>
+    <w:p>
+      <w:pPr>
+        <w:pStyle w:val="HTMLPreformatted"/>
+        <w:shd w:val="clear" w:color="auto" w:fill="FFFFFF"/>
+        <w:rPr>
+          <w:rStyle w:val="HTMLCode"/>
+          <w:rFonts w:ascii="var(--bs-font-monospace)" w:hAnsi="var(--bs-font-monospace)"/>
+          <w:color w:val="212529"/>
+        </w:rPr>
+      </w:pPr>
+      <w:r>
+        <w:rPr>
+          <w:rStyle w:val="HTMLCode"/>
+          <w:rFonts w:ascii="var(--bs-font-monospace)" w:hAnsi="var(--bs-font-monospace)"/>
+          <w:color w:val="212529"/>
+        </w:rPr>
+        <w:t>4cc653w layout dasar</w:t>
+      </w:r>
+    </w:p>
+    <w:p>
+      <w:pPr>
+        <w:pStyle w:val="Heading6"/>
+        <w:shd w:val="clear" w:color="auto" w:fill="FFFFFF"/>
+        <w:rPr>
+          <w:rFonts w:ascii="Open Sans" w:hAnsi="Open Sans" w:cs="Open Sans"/>
+          <w:color w:val="212529"/>
+        </w:rPr>
+      </w:pPr>
+      <w:r>
+        <w:rPr>
+          <w:rFonts w:ascii="Open Sans" w:hAnsi="Open Sans" w:cs="Open Sans"/>
+          <w:color w:val="212529"/>
+        </w:rPr>
+        <w:lastRenderedPageBreak/>
+        <w:t>parameter --soft: Kembali ke ID Commit dengan Perubahan Tersimpan</w:t>
+      </w:r>
+    </w:p>
+    <w:p>
+      <w:pPr>
+        <w:pStyle w:val="codeblockparagraphgbv4n"/>
+        <w:shd w:val="clear" w:color="auto" w:fill="FFFFFF"/>
+        <w:spacing w:before="0" w:beforeAutospacing="0" w:line="384" w:lineRule="atLeast"/>
+        <w:rPr>
+          <w:rFonts w:ascii="Open Sans" w:hAnsi="Open Sans" w:cs="Open Sans"/>
+          <w:color w:val="212529"/>
+        </w:rPr>
+      </w:pPr>
+      <w:r>
+        <w:rPr>
+          <w:rFonts w:ascii="Open Sans" w:hAnsi="Open Sans" w:cs="Open Sans"/>
+          <w:color w:val="212529"/>
+        </w:rPr>
+        <w:t>Jika kamu ingin kembali ke commit tertentu tanpa menghapus perubahan di working directory, gunakan parameter --soft.</w:t>
+      </w:r>
+    </w:p>
+    <w:p>
+      <w:pPr>
+        <w:pStyle w:val="codeblockparagraphgbv4n"/>
+        <w:shd w:val="clear" w:color="auto" w:fill="FFFFFF"/>
+        <w:spacing w:before="0" w:beforeAutospacing="0" w:line="384" w:lineRule="atLeast"/>
+        <w:rPr>
+          <w:rFonts w:ascii="Open Sans" w:hAnsi="Open Sans" w:cs="Open Sans"/>
+          <w:color w:val="212529"/>
+        </w:rPr>
+      </w:pPr>
+      <w:r>
+        <w:rPr>
+          <w:rFonts w:ascii="Open Sans" w:hAnsi="Open Sans" w:cs="Open Sans"/>
+          <w:color w:val="212529"/>
+        </w:rPr>
+        <w:t>Pertama kita log dahulu history commit</w:t>
+      </w:r>
+    </w:p>
+    <w:p>
+      <w:pPr>
+        <w:pStyle w:val="HTMLPreformatted"/>
+        <w:shd w:val="clear" w:color="auto" w:fill="FFFFFF"/>
+        <w:rPr>
+          <w:rStyle w:val="HTMLCode"/>
+          <w:rFonts w:ascii="var(--bs-font-monospace)" w:hAnsi="var(--bs-font-monospace)"/>
+          <w:color w:val="212529"/>
+        </w:rPr>
+      </w:pPr>
+    </w:p>
+    <w:p>
+      <w:pPr>
+        <w:pStyle w:val="HTMLPreformatted"/>
+        <w:shd w:val="clear" w:color="auto" w:fill="FFFFFF"/>
+        <w:rPr>
+          <w:rStyle w:val="HTMLCode"/>
+          <w:rFonts w:ascii="var(--bs-font-monospace)" w:hAnsi="var(--bs-font-monospace)"/>
+          <w:color w:val="212529"/>
+        </w:rPr>
+      </w:pPr>
+      <w:r>
+        <w:rPr>
+          <w:rStyle w:val="HTMLCode"/>
+          <w:rFonts w:ascii="var(--bs-font-monospace)" w:hAnsi="var(--bs-font-monospace)"/>
+          <w:color w:val="212529"/>
+        </w:rPr>
+        <w:t xml:space="preserve">$ git log --oneline </w:t>
+      </w:r>
+    </w:p>
+    <w:p>
+      <w:pPr>
+        <w:pStyle w:val="HTMLPreformatted"/>
+        <w:shd w:val="clear" w:color="auto" w:fill="FFFFFF"/>
+        <w:rPr>
+          <w:rStyle w:val="HTMLCode"/>
+          <w:rFonts w:ascii="var(--bs-font-monospace)" w:hAnsi="var(--bs-font-monospace)"/>
+          <w:color w:val="212529"/>
+        </w:rPr>
+      </w:pPr>
+      <w:r>
+        <w:rPr>
+          <w:rStyle w:val="HTMLCode"/>
+          <w:rFonts w:ascii="var(--bs-font-monospace)" w:hAnsi="var(--bs-font-monospace)"/>
+          <w:color w:val="212529"/>
+        </w:rPr>
+        <w:t>5da5ass (HEAD -&gt; main) Revert "add paragraph"</w:t>
+      </w:r>
+    </w:p>
+    <w:p>
+      <w:pPr>
+        <w:pStyle w:val="HTMLPreformatted"/>
+        <w:shd w:val="clear" w:color="auto" w:fill="FFFFFF"/>
+        <w:rPr>
+          <w:rStyle w:val="HTMLCode"/>
+          <w:rFonts w:ascii="var(--bs-font-monospace)" w:hAnsi="var(--bs-font-monospace)"/>
+          <w:color w:val="212529"/>
+        </w:rPr>
+      </w:pPr>
+      <w:r>
+        <w:rPr>
+          <w:rStyle w:val="HTMLCode"/>
+          <w:rFonts w:ascii="var(--bs-font-monospace)" w:hAnsi="var(--bs-font-monospace)"/>
+          <w:color w:val="212529"/>
+        </w:rPr>
+        <w:t>8caas8c  add javascript</w:t>
+      </w:r>
+    </w:p>
+    <w:p>
+      <w:pPr>
+        <w:pStyle w:val="HTMLPreformatted"/>
+        <w:shd w:val="clear" w:color="auto" w:fill="FFFFFF"/>
+        <w:rPr>
+          <w:rStyle w:val="HTMLCode"/>
+          <w:rFonts w:ascii="var(--bs-font-monospace)" w:hAnsi="var(--bs-font-monospace)"/>
+          <w:color w:val="212529"/>
+        </w:rPr>
+      </w:pPr>
+      <w:r>
+        <w:rPr>
+          <w:rStyle w:val="HTMLCode"/>
+          <w:rFonts w:ascii="var(--bs-font-monospace)" w:hAnsi="var(--bs-font-monospace)"/>
+          <w:color w:val="212529"/>
+        </w:rPr>
+        <w:t>9df889s add paragraph</w:t>
+      </w:r>
+    </w:p>
+    <w:p>
+      <w:pPr>
+        <w:pStyle w:val="HTMLPreformatted"/>
+        <w:shd w:val="clear" w:color="auto" w:fill="FFFFFF"/>
+        <w:rPr>
+          <w:rStyle w:val="HTMLCode"/>
+          <w:rFonts w:ascii="var(--bs-font-monospace)" w:hAnsi="var(--bs-font-monospace)"/>
+          <w:color w:val="212529"/>
+        </w:rPr>
+      </w:pPr>
+      <w:r>
+        <w:rPr>
+          <w:rStyle w:val="HTMLCode"/>
+          <w:rFonts w:ascii="var(--bs-font-monospace)" w:hAnsi="var(--bs-font-monospace)"/>
+          <w:color w:val="212529"/>
+        </w:rPr>
+        <w:t>op09821 adding h1</w:t>
+      </w:r>
+    </w:p>
+    <w:p>
+      <w:pPr>
+        <w:pStyle w:val="HTMLPreformatted"/>
+        <w:shd w:val="clear" w:color="auto" w:fill="FFFFFF"/>
+        <w:rPr>
+          <w:rStyle w:val="HTMLCode"/>
+          <w:rFonts w:ascii="var(--bs-font-monospace)" w:hAnsi="var(--bs-font-monospace)"/>
+          <w:color w:val="212529"/>
+        </w:rPr>
+      </w:pPr>
+      <w:r>
+        <w:rPr>
+          <w:rStyle w:val="HTMLCode"/>
+          <w:rFonts w:ascii="var(--bs-font-monospace)" w:hAnsi="var(--bs-font-monospace)"/>
+          <w:color w:val="212529"/>
+        </w:rPr>
+        <w:t>7dcdd7e adding css</w:t>
+      </w:r>
+    </w:p>
+    <w:p>
+      <w:pPr>
+        <w:pStyle w:val="HTMLPreformatted"/>
+        <w:shd w:val="clear" w:color="auto" w:fill="FFFFFF"/>
+        <w:rPr>
+          <w:rStyle w:val="HTMLCode"/>
+          <w:rFonts w:ascii="var(--bs-font-monospace)" w:hAnsi="var(--bs-font-monospace)"/>
+          <w:color w:val="212529"/>
+        </w:rPr>
+      </w:pPr>
+      <w:r>
+        <w:rPr>
+          <w:rStyle w:val="HTMLCode"/>
+          <w:rFonts w:ascii="var(--bs-font-monospace)" w:hAnsi="var(--bs-font-monospace)"/>
+          <w:color w:val="212529"/>
+        </w:rPr>
+        <w:t>4cc653w layout dasar</w:t>
+      </w:r>
+    </w:p>
+    <w:p>
+      <w:pPr>
+        <w:pStyle w:val="codeblockparagraphgbv4n"/>
+        <w:shd w:val="clear" w:color="auto" w:fill="FFFFFF"/>
+        <w:spacing w:before="0" w:beforeAutospacing="0" w:line="384" w:lineRule="atLeast"/>
+        <w:rPr>
+          <w:rFonts w:ascii="Open Sans" w:hAnsi="Open Sans" w:cs="Open Sans"/>
+          <w:color w:val="212529"/>
+        </w:rPr>
+      </w:pPr>
+      <w:r>
+        <w:rPr>
+          <w:rFonts w:ascii="Open Sans" w:hAnsi="Open Sans" w:cs="Open Sans"/>
+          <w:color w:val="212529"/>
+        </w:rPr>
+        <w:t>Contoh kita akan hapus 5da5ass dan 8caas8c, maka gunakan perintah berikut</w:t>
+      </w:r>
+    </w:p>
+    <w:p>
+      <w:pPr>
+        <w:pStyle w:val="codeblockparagraphgbv4n"/>
+        <w:shd w:val="clear" w:color="auto" w:fill="FFFFFF"/>
+        <w:spacing w:before="0" w:beforeAutospacing="0" w:line="384" w:lineRule="atLeast"/>
+        <w:rPr>
+          <w:rFonts w:ascii="Open Sans" w:hAnsi="Open Sans" w:cs="Open Sans"/>
+          <w:color w:val="212529"/>
+        </w:rPr>
+      </w:pPr>
+      <w:r>
+        <w:rPr>
+          <w:rFonts w:ascii="Open Sans" w:hAnsi="Open Sans" w:cs="Open Sans"/>
+          <w:color w:val="212529"/>
+        </w:rPr>
+        <w:t>Kemudian lakukan perintah seperti di bawah ini:</w:t>
+      </w:r>
+    </w:p>
+    <w:p>
+      <w:pPr>
+        <w:pStyle w:val="HTMLPreformatted"/>
+        <w:shd w:val="clear" w:color="auto" w:fill="FFFFFF"/>
+        <w:rPr>
+          <w:rStyle w:val="HTMLCode"/>
+          <w:rFonts w:ascii="var(--bs-font-monospace)" w:hAnsi="var(--bs-font-monospace)"/>
+          <w:color w:val="212529"/>
+        </w:rPr>
+      </w:pPr>
+    </w:p>
+    <w:p>
+      <w:pPr>
+        <w:pStyle w:val="HTMLPreformatted"/>
+        <w:shd w:val="clear" w:color="auto" w:fill="FFFFFF"/>
+        <w:rPr>
+          <w:rStyle w:val="HTMLCode"/>
+          <w:rFonts w:ascii="var(--bs-font-monospace)" w:hAnsi="var(--bs-font-monospace)"/>
+          <w:color w:val="212529"/>
+        </w:rPr>
+      </w:pPr>
+      <w:r>
+        <w:rPr>
+          <w:rStyle w:val="HTMLCode"/>
+          <w:rFonts w:ascii="var(--bs-font-monospace)" w:hAnsi="var(--bs-font-monospace)"/>
+          <w:color w:val="212529"/>
+        </w:rPr>
+        <w:t>$ git reset --soft 9df889s</w:t>
+      </w:r>
+    </w:p>
+    <w:p>
+      <w:pPr>
+        <w:pStyle w:val="codeblockparagraphgbv4n"/>
+        <w:shd w:val="clear" w:color="auto" w:fill="FFFFFF"/>
+        <w:spacing w:before="0" w:beforeAutospacing="0" w:line="384" w:lineRule="atLeast"/>
+        <w:rPr>
+          <w:rFonts w:ascii="Open Sans" w:hAnsi="Open Sans" w:cs="Open Sans"/>
+          <w:color w:val="212529"/>
+        </w:rPr>
+      </w:pPr>
+      <w:r>
+        <w:rPr>
+          <w:rFonts w:ascii="Open Sans" w:hAnsi="Open Sans" w:cs="Open Sans"/>
+          <w:color w:val="212529"/>
+        </w:rPr>
+        <w:t>Jika kita cek log history:</w:t>
+      </w:r>
+    </w:p>
+    <w:p>
+      <w:pPr>
+        <w:pStyle w:val="HTMLPreformatted"/>
+        <w:shd w:val="clear" w:color="auto" w:fill="FFFFFF"/>
+        <w:rPr>
+          <w:rStyle w:val="HTMLCode"/>
+          <w:rFonts w:ascii="var(--bs-font-monospace)" w:hAnsi="var(--bs-font-monospace)"/>
+          <w:color w:val="212529"/>
+        </w:rPr>
+      </w:pPr>
+    </w:p>
+    <w:p>
+      <w:pPr>
+        <w:pStyle w:val="HTMLPreformatted"/>
+        <w:shd w:val="clear" w:color="auto" w:fill="FFFFFF"/>
+        <w:rPr>
+          <w:rStyle w:val="HTMLCode"/>
+          <w:rFonts w:ascii="var(--bs-font-monospace)" w:hAnsi="var(--bs-font-monospace)"/>
+          <w:color w:val="212529"/>
+        </w:rPr>
+      </w:pPr>
+      <w:r>
+        <w:rPr>
+          <w:rStyle w:val="HTMLCode"/>
+          <w:rFonts w:ascii="var(--bs-font-monospace)" w:hAnsi="var(--bs-font-monospace)"/>
+          <w:color w:val="212529"/>
+        </w:rPr>
+        <w:t xml:space="preserve">$ git log --oneline       </w:t>
+      </w:r>
+    </w:p>
+    <w:p>
+      <w:pPr>
+        <w:pStyle w:val="HTMLPreformatted"/>
+        <w:shd w:val="clear" w:color="auto" w:fill="FFFFFF"/>
+        <w:rPr>
+          <w:rStyle w:val="HTMLCode"/>
+          <w:rFonts w:ascii="var(--bs-font-monospace)" w:hAnsi="var(--bs-font-monospace)"/>
+          <w:color w:val="212529"/>
+        </w:rPr>
+      </w:pPr>
+      <w:r>
+        <w:rPr>
+          <w:rStyle w:val="HTMLCode"/>
+          <w:rFonts w:ascii="var(--bs-font-monospace)" w:hAnsi="var(--bs-font-monospace)"/>
+          <w:color w:val="212529"/>
+        </w:rPr>
+        <w:t>9df889s (HEAD -&gt; main) add paragraph</w:t>
+      </w:r>
+    </w:p>
+    <w:p>
+      <w:pPr>
+        <w:pStyle w:val="HTMLPreformatted"/>
+        <w:shd w:val="clear" w:color="auto" w:fill="FFFFFF"/>
+        <w:rPr>
+          <w:rStyle w:val="HTMLCode"/>
+          <w:rFonts w:ascii="var(--bs-font-monospace)" w:hAnsi="var(--bs-font-monospace)"/>
+          <w:color w:val="212529"/>
+        </w:rPr>
+      </w:pPr>
+      <w:r>
+        <w:rPr>
+          <w:rStyle w:val="HTMLCode"/>
+          <w:rFonts w:ascii="var(--bs-font-monospace)" w:hAnsi="var(--bs-font-monospace)"/>
+          <w:color w:val="212529"/>
+        </w:rPr>
+        <w:t>op09821 adding h1</w:t>
+      </w:r>
+    </w:p>
+    <w:p>
+      <w:pPr>
+        <w:pStyle w:val="HTMLPreformatted"/>
+        <w:shd w:val="clear" w:color="auto" w:fill="FFFFFF"/>
+        <w:rPr>
+          <w:rStyle w:val="HTMLCode"/>
+          <w:rFonts w:ascii="var(--bs-font-monospace)" w:hAnsi="var(--bs-font-monospace)"/>
+          <w:color w:val="212529"/>
+        </w:rPr>
+      </w:pPr>
+      <w:r>
+        <w:rPr>
+          <w:rStyle w:val="HTMLCode"/>
+          <w:rFonts w:ascii="var(--bs-font-monospace)" w:hAnsi="var(--bs-font-monospace)"/>
+          <w:color w:val="212529"/>
+        </w:rPr>
+        <w:t>7dcdd7e adding css</w:t>
+      </w:r>
+    </w:p>
+    <w:p>
+      <w:pPr>
+        <w:pStyle w:val="HTMLPreformatted"/>
+        <w:shd w:val="clear" w:color="auto" w:fill="FFFFFF"/>
+        <w:rPr>
+          <w:rStyle w:val="HTMLCode"/>
+          <w:rFonts w:ascii="var(--bs-font-monospace)" w:hAnsi="var(--bs-font-monospace)"/>
+          <w:color w:val="212529"/>
+        </w:rPr>
+      </w:pPr>
+      <w:r>
+        <w:rPr>
+          <w:rStyle w:val="HTMLCode"/>
+          <w:rFonts w:ascii="var(--bs-font-monospace)" w:hAnsi="var(--bs-font-monospace)"/>
+          <w:color w:val="212529"/>
+        </w:rPr>
+        <w:t>4cc653w layout dasar</w:t>
+      </w:r>
+    </w:p>
+    <w:p>
+      <w:pPr>
+        <w:pStyle w:val="codeblockparagraphgbv4n"/>
+        <w:shd w:val="clear" w:color="auto" w:fill="FFFFFF"/>
+        <w:spacing w:before="0" w:beforeAutospacing="0" w:line="384" w:lineRule="atLeast"/>
+        <w:rPr>
+          <w:rFonts w:ascii="Open Sans" w:hAnsi="Open Sans" w:cs="Open Sans"/>
+          <w:color w:val="212529"/>
+        </w:rPr>
+      </w:pPr>
+      <w:r>
+        <w:rPr>
+          <w:rFonts w:ascii="Open Sans" w:hAnsi="Open Sans" w:cs="Open Sans"/>
+          <w:color w:val="212529"/>
+        </w:rPr>
+        <w:t>Commit sudah dihapus dari history dan perubahan tidak dilakukan pada file. Jika kita periksa status:</w:t>
+      </w:r>
+    </w:p>
+    <w:p>
+      <w:pPr>
+        <w:pStyle w:val="HTMLPreformatted"/>
+        <w:shd w:val="clear" w:color="auto" w:fill="FFFFFF"/>
+        <w:rPr>
+          <w:rStyle w:val="HTMLCode"/>
+          <w:rFonts w:ascii="var(--bs-font-monospace)" w:hAnsi="var(--bs-font-monospace)"/>
+          <w:color w:val="212529"/>
+        </w:rPr>
+      </w:pPr>
+    </w:p>
+    <w:p>
+      <w:pPr>
+        <w:pStyle w:val="HTMLPreformatted"/>
+        <w:shd w:val="clear" w:color="auto" w:fill="FFFFFF"/>
+        <w:rPr>
+          <w:rStyle w:val="HTMLCode"/>
+          <w:rFonts w:ascii="var(--bs-font-monospace)" w:hAnsi="var(--bs-font-monospace)"/>
+          <w:color w:val="212529"/>
+        </w:rPr>
+      </w:pPr>
+      <w:r>
+        <w:rPr>
+          <w:rStyle w:val="HTMLCode"/>
+          <w:rFonts w:ascii="var(--bs-font-monospace)" w:hAnsi="var(--bs-font-monospace)"/>
+          <w:color w:val="212529"/>
+        </w:rPr>
+        <w:t>$ git status</w:t>
+      </w:r>
+    </w:p>
+    <w:p>
+      <w:pPr>
+        <w:pStyle w:val="HTMLPreformatted"/>
+        <w:shd w:val="clear" w:color="auto" w:fill="FFFFFF"/>
+        <w:rPr>
+          <w:rStyle w:val="HTMLCode"/>
+          <w:rFonts w:ascii="var(--bs-font-monospace)" w:hAnsi="var(--bs-font-monospace)"/>
+          <w:color w:val="212529"/>
+        </w:rPr>
+      </w:pPr>
+      <w:r>
+        <w:rPr>
+          <w:rStyle w:val="HTMLCode"/>
+          <w:rFonts w:ascii="var(--bs-font-monospace)" w:hAnsi="var(--bs-font-monospace)"/>
+          <w:color w:val="212529"/>
+        </w:rPr>
+        <w:t>On branch main</w:t>
+      </w:r>
+    </w:p>
+    <w:p>
+      <w:pPr>
+        <w:pStyle w:val="HTMLPreformatted"/>
+        <w:shd w:val="clear" w:color="auto" w:fill="FFFFFF"/>
+        <w:rPr>
+          <w:rStyle w:val="HTMLCode"/>
+          <w:rFonts w:ascii="var(--bs-font-monospace)" w:hAnsi="var(--bs-font-monospace)"/>
+          <w:color w:val="212529"/>
+        </w:rPr>
+      </w:pPr>
+      <w:r>
+        <w:rPr>
+          <w:rStyle w:val="HTMLCode"/>
+          <w:rFonts w:ascii="var(--bs-font-monospace)" w:hAnsi="var(--bs-font-monospace)"/>
+          <w:color w:val="212529"/>
+        </w:rPr>
+        <w:t>Changes to be committed:</w:t>
+      </w:r>
+    </w:p>
+    <w:p>
+      <w:pPr>
+        <w:pStyle w:val="HTMLPreformatted"/>
+        <w:shd w:val="clear" w:color="auto" w:fill="FFFFFF"/>
+        <w:rPr>
+          <w:rStyle w:val="HTMLCode"/>
+          <w:rFonts w:ascii="var(--bs-font-monospace)" w:hAnsi="var(--bs-font-monospace)"/>
+          <w:color w:val="212529"/>
+        </w:rPr>
+      </w:pPr>
+      <w:r>
+        <w:rPr>
+          <w:rStyle w:val="HTMLCode"/>
+          <w:rFonts w:ascii="var(--bs-font-monospace)" w:hAnsi="var(--bs-font-monospace)"/>
+          <w:color w:val="212529"/>
+        </w:rPr>
+        <w:t xml:space="preserve">  (use "git restore --staged ..." to unstage)</w:t>
+      </w:r>
+    </w:p>
+    <w:p>
+      <w:pPr>
+        <w:pStyle w:val="HTMLPreformatted"/>
+        <w:shd w:val="clear" w:color="auto" w:fill="FFFFFF"/>
+        <w:rPr>
+          <w:rStyle w:val="HTMLCode"/>
+          <w:rFonts w:ascii="var(--bs-font-monospace)" w:hAnsi="var(--bs-font-monospace)"/>
+          <w:color w:val="212529"/>
+        </w:rPr>
+      </w:pPr>
+      <w:r>
+        <w:rPr>
+          <w:rStyle w:val="HTMLCode"/>
+          <w:rFonts w:ascii="var(--bs-font-monospace)" w:hAnsi="var(--bs-font-monospace)"/>
+          <w:color w:val="212529"/>
+        </w:rPr>
+        <w:tab/>
+        <w:t xml:space="preserve"> new file: app.js</w:t>
+      </w:r>
+    </w:p>
+    <w:p>
+      <w:pPr>
+        <w:pStyle w:val="HTMLPreformatted"/>
+        <w:shd w:val="clear" w:color="auto" w:fill="FFFFFF"/>
+        <w:rPr>
+          <w:rStyle w:val="HTMLCode"/>
+          <w:rFonts w:ascii="var(--bs-font-monospace)" w:hAnsi="var(--bs-font-monospace)"/>
+          <w:color w:val="212529"/>
+        </w:rPr>
+      </w:pPr>
+      <w:r>
+        <w:rPr>
+          <w:rStyle w:val="HTMLCode"/>
+          <w:rFonts w:ascii="var(--bs-font-monospace)" w:hAnsi="var(--bs-font-monospace)"/>
+          <w:color w:val="212529"/>
+        </w:rPr>
+        <w:t xml:space="preserve">   modified:   index.html</w:t>
+      </w:r>
+    </w:p>
+    <w:p>
+      <w:pPr>
+        <w:pStyle w:val="codeblockparagraphgbv4n"/>
+        <w:shd w:val="clear" w:color="auto" w:fill="FFFFFF"/>
+        <w:spacing w:before="0" w:beforeAutospacing="0" w:line="384" w:lineRule="atLeast"/>
+        <w:rPr>
+          <w:rFonts w:ascii="Open Sans" w:hAnsi="Open Sans" w:cs="Open Sans"/>
+          <w:color w:val="212529"/>
+        </w:rPr>
+      </w:pPr>
+      <w:r>
+        <w:rPr>
+          <w:rFonts w:ascii="Open Sans" w:hAnsi="Open Sans" w:cs="Open Sans"/>
+          <w:color w:val="212529"/>
+        </w:rPr>
+        <w:t>File bersangkutan masih dalam fase staged. (pada parameter mixed file dipindahkan ke fase unstaged).</w:t>
+      </w:r>
+    </w:p>
+    <w:p>
+      <w:pPr>
+        <w:pStyle w:val="codeblockparagraphgbv4n"/>
+        <w:shd w:val="clear" w:color="auto" w:fill="FFFFFF"/>
+        <w:spacing w:before="0" w:beforeAutospacing="0" w:line="384" w:lineRule="atLeast"/>
+        <w:rPr>
+          <w:rFonts w:ascii="Open Sans" w:hAnsi="Open Sans" w:cs="Open Sans"/>
+          <w:color w:val="212529"/>
+        </w:rPr>
+      </w:pPr>
+      <w:r>
+        <w:rPr>
+          <w:rFonts w:ascii="Open Sans" w:hAnsi="Open Sans" w:cs="Open Sans"/>
+          <w:color w:val="212529"/>
+        </w:rPr>
+        <w:t>Jika kita ingin menghapus secara permanen, maka langkah selanjutnya adalah menjalan perintah git reset dan git checkout.</w:t>
+      </w:r>
+    </w:p>
+    <w:p>
+      <w:pPr>
+        <w:pStyle w:val="HTMLPreformatted"/>
+        <w:shd w:val="clear" w:color="auto" w:fill="FFFFFF"/>
+        <w:rPr>
+          <w:rStyle w:val="HTMLCode"/>
+          <w:rFonts w:ascii="var(--bs-font-monospace)" w:hAnsi="var(--bs-font-monospace)"/>
+          <w:color w:val="212529"/>
+        </w:rPr>
+      </w:pPr>
+    </w:p>
+    <w:p>
+      <w:pPr>
+        <w:pStyle w:val="HTMLPreformatted"/>
+        <w:shd w:val="clear" w:color="auto" w:fill="FFFFFF"/>
+        <w:rPr>
+          <w:rStyle w:val="HTMLCode"/>
+          <w:rFonts w:ascii="var(--bs-font-monospace)" w:hAnsi="var(--bs-font-monospace)"/>
+          <w:color w:val="212529"/>
+        </w:rPr>
+      </w:pPr>
+      <w:r>
+        <w:rPr>
+          <w:rStyle w:val="HTMLCode"/>
+          <w:rFonts w:ascii="var(--bs-font-monospace)" w:hAnsi="var(--bs-font-monospace)"/>
+          <w:color w:val="212529"/>
+        </w:rPr>
+        <w:t>$ git reset .</w:t>
+      </w:r>
+    </w:p>
+    <w:p>
+      <w:pPr>
+        <w:pStyle w:val="HTMLPreformatted"/>
+        <w:shd w:val="clear" w:color="auto" w:fill="FFFFFF"/>
+        <w:rPr>
+          <w:rStyle w:val="HTMLCode"/>
+          <w:rFonts w:ascii="var(--bs-font-monospace)" w:hAnsi="var(--bs-font-monospace)"/>
+          <w:color w:val="212529"/>
+        </w:rPr>
+      </w:pPr>
+      <w:r>
+        <w:rPr>
+          <w:rStyle w:val="HTMLCode"/>
+          <w:rFonts w:ascii="var(--bs-font-monospace)" w:hAnsi="var(--bs-font-monospace)"/>
+          <w:color w:val="212529"/>
+        </w:rPr>
+        <w:t>$ git checkout .</w:t>
+      </w:r>
+    </w:p>
+    <w:p>
+      <w:pPr>
+        <w:pStyle w:val="codeblockparagraphgbv4n"/>
+        <w:shd w:val="clear" w:color="auto" w:fill="FFFFFF"/>
+        <w:spacing w:before="0" w:beforeAutospacing="0" w:line="384" w:lineRule="atLeast"/>
+        <w:rPr>
+          <w:rFonts w:ascii="Open Sans" w:hAnsi="Open Sans" w:cs="Open Sans"/>
+          <w:color w:val="212529"/>
+        </w:rPr>
+      </w:pPr>
+      <w:r>
+        <w:rPr>
+          <w:rStyle w:val="Strong"/>
+          <w:rFonts w:ascii="Open Sans" w:hAnsi="Open Sans" w:cs="Open Sans"/>
+          <w:color w:val="212529"/>
+        </w:rPr>
+        <w:t>Baca Juga:</w:t>
+      </w:r>
+      <w:r>
+        <w:rPr>
+          <w:rFonts w:ascii="Open Sans" w:hAnsi="Open Sans" w:cs="Open Sans"/>
+          <w:color w:val="212529"/>
+        </w:rPr>
+        <w:t> </w:t>
+      </w:r>
+      <w:hyperlink r:id="rId65" w:tgtFrame="_blank" w:history="1">
+        <w:r>
+          <w:rPr>
+            <w:rStyle w:val="Emphasis"/>
+            <w:rFonts w:ascii="Open Sans" w:hAnsi="Open Sans" w:cs="Open Sans"/>
+            <w:color w:val="0000FF"/>
+            <w:u w:val="single"/>
+          </w:rPr>
+          <w:t>13+ Rahasia Dibalik Skills Frontend Developer di Buru Perusahaan</w:t>
+        </w:r>
+      </w:hyperlink>
+    </w:p>
+    <w:p>
+      <w:pPr>
+        <w:pStyle w:val="Heading6"/>
+        <w:shd w:val="clear" w:color="auto" w:fill="FFFFFF"/>
+        <w:rPr>
+          <w:rFonts w:ascii="Open Sans" w:hAnsi="Open Sans" w:cs="Open Sans"/>
+          <w:color w:val="212529"/>
+        </w:rPr>
+      </w:pPr>
+      <w:r>
+        <w:rPr>
+          <w:rFonts w:ascii="Open Sans" w:hAnsi="Open Sans" w:cs="Open Sans"/>
+          <w:color w:val="212529"/>
+        </w:rPr>
+        <w:lastRenderedPageBreak/>
+        <w:t>parameter --mixed: Kembali ke ID Commit dengan Perubahan Unstaged</w:t>
+      </w:r>
+    </w:p>
+    <w:p>
+      <w:pPr>
+        <w:pStyle w:val="codeblockparagraphgbv4n"/>
+        <w:shd w:val="clear" w:color="auto" w:fill="FFFFFF"/>
+        <w:spacing w:before="0" w:beforeAutospacing="0" w:line="384" w:lineRule="atLeast"/>
+        <w:rPr>
+          <w:rFonts w:ascii="Open Sans" w:hAnsi="Open Sans" w:cs="Open Sans"/>
+          <w:color w:val="212529"/>
+        </w:rPr>
+      </w:pPr>
+      <w:r>
+        <w:rPr>
+          <w:rFonts w:ascii="Open Sans" w:hAnsi="Open Sans" w:cs="Open Sans"/>
+          <w:color w:val="212529"/>
+        </w:rPr>
+        <w:t>Jika kamu ingin menghapus perubahan dari staging area dan kembali ke commit tertentu, gunakan parameter --mixed.</w:t>
+      </w:r>
+    </w:p>
+    <w:p>
+      <w:pPr>
+        <w:pStyle w:val="codeblockparagraphgbv4n"/>
+        <w:shd w:val="clear" w:color="auto" w:fill="FFFFFF"/>
+        <w:spacing w:before="0" w:beforeAutospacing="0" w:line="384" w:lineRule="atLeast"/>
+        <w:rPr>
+          <w:rFonts w:ascii="Open Sans" w:hAnsi="Open Sans" w:cs="Open Sans"/>
+          <w:color w:val="212529"/>
+        </w:rPr>
+      </w:pPr>
+      <w:r>
+        <w:rPr>
+          <w:rFonts w:ascii="Open Sans" w:hAnsi="Open Sans" w:cs="Open Sans"/>
+          <w:color w:val="212529"/>
+        </w:rPr>
+        <w:t>Contoh, kita akan menghapus commit penambahan const b (id aafb485) dan menu bar (id 781ae23), maka perintahnya adalah:</w:t>
+      </w:r>
+    </w:p>
+    <w:p>
+      <w:pPr>
+        <w:pStyle w:val="HTMLPreformatted"/>
+        <w:shd w:val="clear" w:color="auto" w:fill="FFFFFF"/>
+        <w:rPr>
+          <w:rStyle w:val="HTMLCode"/>
+          <w:rFonts w:ascii="var(--bs-font-monospace)" w:hAnsi="var(--bs-font-monospace)"/>
+          <w:color w:val="212529"/>
+        </w:rPr>
+      </w:pPr>
+    </w:p>
+    <w:p>
+      <w:pPr>
+        <w:pStyle w:val="HTMLPreformatted"/>
+        <w:shd w:val="clear" w:color="auto" w:fill="FFFFFF"/>
+        <w:rPr>
+          <w:rStyle w:val="HTMLCode"/>
+          <w:rFonts w:ascii="var(--bs-font-monospace)" w:hAnsi="var(--bs-font-monospace)"/>
+          <w:color w:val="212529"/>
+        </w:rPr>
+      </w:pPr>
+      <w:r>
+        <w:rPr>
+          <w:rStyle w:val="HTMLCode"/>
+          <w:rFonts w:ascii="var(--bs-font-monospace)" w:hAnsi="var(--bs-font-monospace)"/>
+          <w:color w:val="212529"/>
+        </w:rPr>
+        <w:t>$git reset --mixed 5da5ass</w:t>
+      </w:r>
+    </w:p>
+    <w:p>
+      <w:pPr>
+        <w:pStyle w:val="HTMLPreformatted"/>
+        <w:shd w:val="clear" w:color="auto" w:fill="FFFFFF"/>
+        <w:rPr>
+          <w:rStyle w:val="HTMLCode"/>
+          <w:rFonts w:ascii="var(--bs-font-monospace)" w:hAnsi="var(--bs-font-monospace)"/>
+          <w:color w:val="212529"/>
+        </w:rPr>
+      </w:pPr>
+      <w:r>
+        <w:rPr>
+          <w:rStyle w:val="HTMLCode"/>
+          <w:rFonts w:ascii="var(--bs-font-monospace)" w:hAnsi="var(--bs-font-monospace)"/>
+          <w:color w:val="212529"/>
+        </w:rPr>
+        <w:t>Unstaged changes after reset:</w:t>
+      </w:r>
+    </w:p>
+    <w:p>
+      <w:pPr>
+        <w:pStyle w:val="HTMLPreformatted"/>
+        <w:shd w:val="clear" w:color="auto" w:fill="FFFFFF"/>
+        <w:rPr>
+          <w:rStyle w:val="HTMLCode"/>
+          <w:rFonts w:ascii="var(--bs-font-monospace)" w:hAnsi="var(--bs-font-monospace)"/>
+          <w:color w:val="212529"/>
+        </w:rPr>
+      </w:pPr>
+      <w:r>
+        <w:rPr>
+          <w:rStyle w:val="HTMLCode"/>
+          <w:rFonts w:ascii="var(--bs-font-monospace)" w:hAnsi="var(--bs-font-monospace)"/>
+          <w:color w:val="212529"/>
+        </w:rPr>
+        <w:t>M       app.js</w:t>
+      </w:r>
+    </w:p>
+    <w:p>
+      <w:pPr>
+        <w:pStyle w:val="HTMLPreformatted"/>
+        <w:shd w:val="clear" w:color="auto" w:fill="FFFFFF"/>
+        <w:rPr>
+          <w:rStyle w:val="HTMLCode"/>
+          <w:rFonts w:ascii="var(--bs-font-monospace)" w:hAnsi="var(--bs-font-monospace)"/>
+          <w:color w:val="212529"/>
+        </w:rPr>
+      </w:pPr>
+      <w:r>
+        <w:rPr>
+          <w:rStyle w:val="HTMLCode"/>
+          <w:rFonts w:ascii="var(--bs-font-monospace)" w:hAnsi="var(--bs-font-monospace)"/>
+          <w:color w:val="212529"/>
+        </w:rPr>
+        <w:t>M       index.html</w:t>
+      </w:r>
+    </w:p>
+    <w:p>
+      <w:pPr>
+        <w:pStyle w:val="codeblockparagraphgbv4n"/>
+        <w:shd w:val="clear" w:color="auto" w:fill="FFFFFF"/>
+        <w:spacing w:before="0" w:beforeAutospacing="0" w:line="384" w:lineRule="atLeast"/>
+        <w:rPr>
+          <w:rFonts w:ascii="Open Sans" w:hAnsi="Open Sans" w:cs="Open Sans"/>
+          <w:color w:val="212529"/>
+        </w:rPr>
+      </w:pPr>
+      <w:r>
+        <w:rPr>
+          <w:rStyle w:val="Strong"/>
+          <w:rFonts w:ascii="Open Sans" w:hAnsi="Open Sans" w:cs="Open Sans"/>
+          <w:color w:val="212529"/>
+        </w:rPr>
+        <w:t>Note:</w:t>
+      </w:r>
+      <w:r>
+        <w:rPr>
+          <w:rFonts w:ascii="Open Sans" w:hAnsi="Open Sans" w:cs="Open Sans"/>
+          <w:color w:val="212529"/>
+        </w:rPr>
+        <w:t> id yang digunakan adalah id terakhir dimana commit akan TETAP disimpan. Pada contoh id 3d53c8b (revert “add paragraph”).</w:t>
+      </w:r>
+    </w:p>
+    <w:p>
+      <w:pPr>
+        <w:pStyle w:val="codeblockparagraphgbv4n"/>
+        <w:shd w:val="clear" w:color="auto" w:fill="FFFFFF"/>
+        <w:spacing w:before="0" w:beforeAutospacing="0" w:line="384" w:lineRule="atLeast"/>
+        <w:rPr>
+          <w:rFonts w:ascii="Open Sans" w:hAnsi="Open Sans" w:cs="Open Sans"/>
+          <w:color w:val="212529"/>
+        </w:rPr>
+      </w:pPr>
+      <w:r>
+        <w:rPr>
+          <w:rFonts w:ascii="Open Sans" w:hAnsi="Open Sans" w:cs="Open Sans"/>
+          <w:color w:val="212529"/>
+        </w:rPr>
+        <w:t>Coba check file yang dimaksud (index.html dan app.js), perhatikan element navigasi dan deklarasi const tidak dihapus. Jika anda cek dengan git status.</w:t>
+      </w:r>
+    </w:p>
+    <w:p>
+      <w:pPr>
+        <w:pStyle w:val="HTMLPreformatted"/>
+        <w:shd w:val="clear" w:color="auto" w:fill="FFFFFF"/>
+        <w:rPr>
+          <w:rStyle w:val="HTMLCode"/>
+          <w:rFonts w:ascii="var(--bs-font-monospace)" w:hAnsi="var(--bs-font-monospace)"/>
+          <w:color w:val="212529"/>
+        </w:rPr>
+      </w:pPr>
+    </w:p>
+    <w:p>
+      <w:pPr>
+        <w:pStyle w:val="HTMLPreformatted"/>
+        <w:shd w:val="clear" w:color="auto" w:fill="FFFFFF"/>
+        <w:rPr>
+          <w:rStyle w:val="HTMLCode"/>
+          <w:rFonts w:ascii="var(--bs-font-monospace)" w:hAnsi="var(--bs-font-monospace)"/>
+          <w:color w:val="212529"/>
+        </w:rPr>
+      </w:pPr>
+      <w:r>
+        <w:rPr>
+          <w:rStyle w:val="HTMLCode"/>
+          <w:rFonts w:ascii="var(--bs-font-monospace)" w:hAnsi="var(--bs-font-monospace)"/>
+          <w:color w:val="212529"/>
+        </w:rPr>
+        <w:t>$ git status</w:t>
+      </w:r>
+    </w:p>
+    <w:p>
+      <w:pPr>
+        <w:pStyle w:val="HTMLPreformatted"/>
+        <w:shd w:val="clear" w:color="auto" w:fill="FFFFFF"/>
+        <w:rPr>
+          <w:rStyle w:val="HTMLCode"/>
+          <w:rFonts w:ascii="var(--bs-font-monospace)" w:hAnsi="var(--bs-font-monospace)"/>
+          <w:color w:val="212529"/>
+        </w:rPr>
+      </w:pPr>
+      <w:r>
+        <w:rPr>
+          <w:rStyle w:val="HTMLCode"/>
+          <w:rFonts w:ascii="var(--bs-font-monospace)" w:hAnsi="var(--bs-font-monospace)"/>
+          <w:color w:val="212529"/>
+        </w:rPr>
+        <w:t>On branch main</w:t>
+      </w:r>
+    </w:p>
+    <w:p>
+      <w:pPr>
+        <w:pStyle w:val="HTMLPreformatted"/>
+        <w:shd w:val="clear" w:color="auto" w:fill="FFFFFF"/>
+        <w:rPr>
+          <w:rStyle w:val="HTMLCode"/>
+          <w:rFonts w:ascii="var(--bs-font-monospace)" w:hAnsi="var(--bs-font-monospace)"/>
+          <w:color w:val="212529"/>
+        </w:rPr>
+      </w:pPr>
+      <w:r>
+        <w:rPr>
+          <w:rStyle w:val="HTMLCode"/>
+          <w:rFonts w:ascii="var(--bs-font-monospace)" w:hAnsi="var(--bs-font-monospace)"/>
+          <w:color w:val="212529"/>
+        </w:rPr>
+        <w:t>Changes not staged for commit:</w:t>
+      </w:r>
+    </w:p>
+    <w:p>
+      <w:pPr>
+        <w:pStyle w:val="HTMLPreformatted"/>
+        <w:shd w:val="clear" w:color="auto" w:fill="FFFFFF"/>
+        <w:rPr>
+          <w:rStyle w:val="HTMLCode"/>
+          <w:rFonts w:ascii="var(--bs-font-monospace)" w:hAnsi="var(--bs-font-monospace)"/>
+          <w:color w:val="212529"/>
+        </w:rPr>
+      </w:pPr>
+      <w:r>
+        <w:rPr>
+          <w:rStyle w:val="HTMLCode"/>
+          <w:rFonts w:ascii="var(--bs-font-monospace)" w:hAnsi="var(--bs-font-monospace)"/>
+          <w:color w:val="212529"/>
+        </w:rPr>
+        <w:t xml:space="preserve">  (use "git add ..." to update what will be committed)</w:t>
+      </w:r>
+    </w:p>
+    <w:p>
+      <w:pPr>
+        <w:pStyle w:val="HTMLPreformatted"/>
+        <w:shd w:val="clear" w:color="auto" w:fill="FFFFFF"/>
+        <w:rPr>
+          <w:rStyle w:val="HTMLCode"/>
+          <w:rFonts w:ascii="var(--bs-font-monospace)" w:hAnsi="var(--bs-font-monospace)"/>
+          <w:color w:val="212529"/>
+        </w:rPr>
+      </w:pPr>
+      <w:r>
+        <w:rPr>
+          <w:rStyle w:val="HTMLCode"/>
+          <w:rFonts w:ascii="var(--bs-font-monospace)" w:hAnsi="var(--bs-font-monospace)"/>
+          <w:color w:val="212529"/>
+        </w:rPr>
+        <w:t xml:space="preserve">  (use "git restore ..." to discard changes in working directory)</w:t>
+      </w:r>
+    </w:p>
+    <w:p>
+      <w:pPr>
+        <w:pStyle w:val="HTMLPreformatted"/>
+        <w:shd w:val="clear" w:color="auto" w:fill="FFFFFF"/>
+        <w:rPr>
+          <w:rStyle w:val="HTMLCode"/>
+          <w:rFonts w:ascii="var(--bs-font-monospace)" w:hAnsi="var(--bs-font-monospace)"/>
+          <w:color w:val="212529"/>
+        </w:rPr>
+      </w:pPr>
+      <w:r>
+        <w:rPr>
+          <w:rStyle w:val="HTMLCode"/>
+          <w:rFonts w:ascii="var(--bs-font-monospace)" w:hAnsi="var(--bs-font-monospace)"/>
+          <w:color w:val="212529"/>
+        </w:rPr>
+        <w:t xml:space="preserve">        modified:   app.js</w:t>
+      </w:r>
+    </w:p>
+    <w:p>
+      <w:pPr>
+        <w:pStyle w:val="HTMLPreformatted"/>
+        <w:shd w:val="clear" w:color="auto" w:fill="FFFFFF"/>
+        <w:rPr>
+          <w:rStyle w:val="HTMLCode"/>
+          <w:rFonts w:ascii="var(--bs-font-monospace)" w:hAnsi="var(--bs-font-monospace)"/>
+          <w:color w:val="212529"/>
+        </w:rPr>
+      </w:pPr>
+      <w:r>
+        <w:rPr>
+          <w:rStyle w:val="HTMLCode"/>
+          <w:rFonts w:ascii="var(--bs-font-monospace)" w:hAnsi="var(--bs-font-monospace)"/>
+          <w:color w:val="212529"/>
+        </w:rPr>
+        <w:t xml:space="preserve">        modified:   index.html</w:t>
+      </w:r>
+    </w:p>
+    <w:p>
+      <w:pPr>
+        <w:pStyle w:val="HTMLPreformatted"/>
+        <w:shd w:val="clear" w:color="auto" w:fill="FFFFFF"/>
+        <w:rPr>
+          <w:rStyle w:val="HTMLCode"/>
+          <w:rFonts w:ascii="var(--bs-font-monospace)" w:hAnsi="var(--bs-font-monospace)"/>
+          <w:color w:val="212529"/>
+        </w:rPr>
+      </w:pPr>
+    </w:p>
+    <w:p>
+      <w:pPr>
+        <w:pStyle w:val="HTMLPreformatted"/>
+        <w:shd w:val="clear" w:color="auto" w:fill="FFFFFF"/>
+        <w:rPr>
+          <w:rStyle w:val="HTMLCode"/>
+          <w:rFonts w:ascii="var(--bs-font-monospace)" w:hAnsi="var(--bs-font-monospace)"/>
+          <w:color w:val="212529"/>
+        </w:rPr>
+      </w:pPr>
+      <w:r>
+        <w:rPr>
+          <w:rStyle w:val="HTMLCode"/>
+          <w:rFonts w:ascii="var(--bs-font-monospace)" w:hAnsi="var(--bs-font-monospace)"/>
+          <w:color w:val="212529"/>
+        </w:rPr>
+        <w:t>no changes added to commit (use "git add" and/or "git commit -a")</w:t>
+      </w:r>
+    </w:p>
+    <w:p>
+      <w:pPr>
+        <w:pStyle w:val="codeblockparagraphgbv4n"/>
+        <w:shd w:val="clear" w:color="auto" w:fill="FFFFFF"/>
+        <w:spacing w:before="0" w:beforeAutospacing="0" w:line="384" w:lineRule="atLeast"/>
+        <w:rPr>
+          <w:rFonts w:ascii="Open Sans" w:hAnsi="Open Sans" w:cs="Open Sans"/>
+          <w:color w:val="212529"/>
+        </w:rPr>
+      </w:pPr>
+      <w:r>
+        <w:rPr>
+          <w:rFonts w:ascii="Open Sans" w:hAnsi="Open Sans" w:cs="Open Sans"/>
+          <w:color w:val="212529"/>
+        </w:rPr>
+        <w:t>Untuk menghapus secara permanent, gunakan perintah git checkout.</w:t>
+      </w:r>
+    </w:p>
+    <w:p>
+      <w:pPr>
+        <w:pStyle w:val="HTMLPreformatted"/>
+        <w:shd w:val="clear" w:color="auto" w:fill="FFFFFF"/>
+        <w:rPr>
+          <w:rStyle w:val="HTMLCode"/>
+          <w:rFonts w:ascii="var(--bs-font-monospace)" w:hAnsi="var(--bs-font-monospace)"/>
+          <w:color w:val="212529"/>
+        </w:rPr>
+      </w:pPr>
+    </w:p>
+    <w:p>
+      <w:pPr>
+        <w:pStyle w:val="HTMLPreformatted"/>
+        <w:shd w:val="clear" w:color="auto" w:fill="FFFFFF"/>
+        <w:rPr>
+          <w:rStyle w:val="HTMLCode"/>
+          <w:rFonts w:ascii="var(--bs-font-monospace)" w:hAnsi="var(--bs-font-monospace)"/>
+          <w:color w:val="212529"/>
+        </w:rPr>
+      </w:pPr>
+      <w:r>
+        <w:rPr>
+          <w:rStyle w:val="HTMLCode"/>
+          <w:rFonts w:ascii="var(--bs-font-monospace)" w:hAnsi="var(--bs-font-monospace)"/>
+          <w:color w:val="212529"/>
+        </w:rPr>
+        <w:t>$ git checkout *</w:t>
+      </w:r>
+    </w:p>
+    <w:p>
+      <w:pPr>
+        <w:pStyle w:val="HTMLPreformatted"/>
+        <w:shd w:val="clear" w:color="auto" w:fill="FFFFFF"/>
+        <w:rPr>
+          <w:rStyle w:val="HTMLCode"/>
+          <w:rFonts w:ascii="var(--bs-font-monospace)" w:hAnsi="var(--bs-font-monospace)"/>
+          <w:color w:val="212529"/>
+        </w:rPr>
+      </w:pPr>
+      <w:r>
+        <w:rPr>
+          <w:rStyle w:val="HTMLCode"/>
+          <w:rFonts w:ascii="var(--bs-font-monospace)" w:hAnsi="var(--bs-font-monospace)"/>
+          <w:color w:val="212529"/>
+        </w:rPr>
+        <w:t>Updated 2 paths from the index</w:t>
+      </w:r>
+    </w:p>
+    <w:p>
+      <w:pPr>
+        <w:pStyle w:val="codeblockparagraphgbv4n"/>
+        <w:shd w:val="clear" w:color="auto" w:fill="FFFFFF"/>
+        <w:spacing w:before="0" w:beforeAutospacing="0" w:line="384" w:lineRule="atLeast"/>
+        <w:rPr>
+          <w:rFonts w:ascii="Open Sans" w:hAnsi="Open Sans" w:cs="Open Sans"/>
+          <w:color w:val="212529"/>
+        </w:rPr>
+      </w:pPr>
+      <w:r>
+        <w:rPr>
+          <w:rFonts w:ascii="Open Sans" w:hAnsi="Open Sans" w:cs="Open Sans"/>
+          <w:color w:val="212529"/>
+        </w:rPr>
+        <w:t>Jika Anda periksa, maka perubahan sudah dihapus dari file yang bersangkutan.</w:t>
+      </w:r>
+    </w:p>
+    <w:p>
+      <w:pPr>
+        <w:pStyle w:val="Heading6"/>
+        <w:shd w:val="clear" w:color="auto" w:fill="FFFFFF"/>
+        <w:rPr>
+          <w:rFonts w:ascii="Open Sans" w:hAnsi="Open Sans" w:cs="Open Sans"/>
+          <w:color w:val="212529"/>
+        </w:rPr>
+      </w:pPr>
+      <w:r>
+        <w:rPr>
+          <w:rFonts w:ascii="Open Sans" w:hAnsi="Open Sans" w:cs="Open Sans"/>
+          <w:color w:val="212529"/>
+        </w:rPr>
+        <w:t>parameter --hard: Kembali ke ID Commit dan Hapus Perubahan</w:t>
+      </w:r>
+    </w:p>
+    <w:p>
+      <w:pPr>
+        <w:pStyle w:val="codeblockparagraphgbv4n"/>
+        <w:shd w:val="clear" w:color="auto" w:fill="FFFFFF"/>
+        <w:spacing w:before="0" w:beforeAutospacing="0" w:line="384" w:lineRule="atLeast"/>
+        <w:rPr>
+          <w:rFonts w:ascii="Open Sans" w:hAnsi="Open Sans" w:cs="Open Sans"/>
+          <w:color w:val="212529"/>
+        </w:rPr>
+      </w:pPr>
+      <w:r>
+        <w:rPr>
+          <w:rFonts w:ascii="Open Sans" w:hAnsi="Open Sans" w:cs="Open Sans"/>
+          <w:color w:val="212529"/>
+        </w:rPr>
+        <w:t>Jika kamu siap untuk menghapus perubahan di working directory dan staging area, gunakan parameter --hard.</w:t>
+      </w:r>
+    </w:p>
+    <w:p>
+      <w:pPr>
+        <w:pStyle w:val="codeblockparagraphgbv4n"/>
+        <w:shd w:val="clear" w:color="auto" w:fill="FFFFFF"/>
+        <w:spacing w:before="0" w:beforeAutospacing="0" w:line="384" w:lineRule="atLeast"/>
+        <w:rPr>
+          <w:rFonts w:ascii="Open Sans" w:hAnsi="Open Sans" w:cs="Open Sans"/>
+          <w:color w:val="212529"/>
+        </w:rPr>
+      </w:pPr>
+      <w:r>
+        <w:rPr>
+          <w:rFonts w:ascii="Open Sans" w:hAnsi="Open Sans" w:cs="Open Sans"/>
+          <w:color w:val="212529"/>
+        </w:rPr>
+        <w:t>Perhatian: harap ekstra hati-hati menggunakan perintah git reset –hard.</w:t>
+      </w:r>
+    </w:p>
+    <w:p>
+      <w:pPr>
+        <w:pStyle w:val="HTMLPreformatted"/>
+        <w:shd w:val="clear" w:color="auto" w:fill="FFFFFF"/>
+        <w:rPr>
+          <w:rStyle w:val="HTMLCode"/>
+          <w:rFonts w:ascii="var(--bs-font-monospace)" w:hAnsi="var(--bs-font-monospace)"/>
+          <w:color w:val="212529"/>
+        </w:rPr>
+      </w:pPr>
+    </w:p>
+    <w:p>
+      <w:pPr>
+        <w:pStyle w:val="HTMLPreformatted"/>
+        <w:shd w:val="clear" w:color="auto" w:fill="FFFFFF"/>
+        <w:rPr>
+          <w:rStyle w:val="HTMLCode"/>
+          <w:rFonts w:ascii="var(--bs-font-monospace)" w:hAnsi="var(--bs-font-monospace)"/>
+          <w:color w:val="212529"/>
+        </w:rPr>
+      </w:pPr>
+      <w:r>
+        <w:rPr>
+          <w:rStyle w:val="HTMLCode"/>
+          <w:rFonts w:ascii="var(--bs-font-monospace)" w:hAnsi="var(--bs-font-monospace)"/>
+          <w:color w:val="212529"/>
+        </w:rPr>
+        <w:t xml:space="preserve">$ git log --oneline       </w:t>
+      </w:r>
+    </w:p>
+    <w:p>
+      <w:pPr>
+        <w:pStyle w:val="HTMLPreformatted"/>
+        <w:shd w:val="clear" w:color="auto" w:fill="FFFFFF"/>
+        <w:rPr>
+          <w:rStyle w:val="HTMLCode"/>
+          <w:rFonts w:ascii="var(--bs-font-monospace)" w:hAnsi="var(--bs-font-monospace)"/>
+          <w:color w:val="212529"/>
+        </w:rPr>
+      </w:pPr>
+      <w:r>
+        <w:rPr>
+          <w:rStyle w:val="HTMLCode"/>
+          <w:rFonts w:ascii="var(--bs-font-monospace)" w:hAnsi="var(--bs-font-monospace)"/>
+          <w:color w:val="212529"/>
+        </w:rPr>
+        <w:t>9df889s (HEAD -&gt; main) add paragraph</w:t>
+      </w:r>
+    </w:p>
+    <w:p>
+      <w:pPr>
+        <w:pStyle w:val="HTMLPreformatted"/>
+        <w:shd w:val="clear" w:color="auto" w:fill="FFFFFF"/>
+        <w:rPr>
+          <w:rStyle w:val="HTMLCode"/>
+          <w:rFonts w:ascii="var(--bs-font-monospace)" w:hAnsi="var(--bs-font-monospace)"/>
+          <w:color w:val="212529"/>
+        </w:rPr>
+      </w:pPr>
+      <w:r>
+        <w:rPr>
+          <w:rStyle w:val="HTMLCode"/>
+          <w:rFonts w:ascii="var(--bs-font-monospace)" w:hAnsi="var(--bs-font-monospace)"/>
+          <w:color w:val="212529"/>
+        </w:rPr>
+        <w:t>op09821 adding h1</w:t>
+      </w:r>
+    </w:p>
+    <w:p>
+      <w:pPr>
+        <w:pStyle w:val="HTMLPreformatted"/>
+        <w:shd w:val="clear" w:color="auto" w:fill="FFFFFF"/>
+        <w:rPr>
+          <w:rStyle w:val="HTMLCode"/>
+          <w:rFonts w:ascii="var(--bs-font-monospace)" w:hAnsi="var(--bs-font-monospace)"/>
+          <w:color w:val="212529"/>
+        </w:rPr>
+      </w:pPr>
+      <w:r>
+        <w:rPr>
+          <w:rStyle w:val="HTMLCode"/>
+          <w:rFonts w:ascii="var(--bs-font-monospace)" w:hAnsi="var(--bs-font-monospace)"/>
+          <w:color w:val="212529"/>
+        </w:rPr>
+        <w:t>7dcdd7e adding css</w:t>
+      </w:r>
+    </w:p>
+    <w:p>
+      <w:pPr>
+        <w:pStyle w:val="HTMLPreformatted"/>
+        <w:shd w:val="clear" w:color="auto" w:fill="FFFFFF"/>
+        <w:rPr>
+          <w:rStyle w:val="HTMLCode"/>
+          <w:rFonts w:ascii="var(--bs-font-monospace)" w:hAnsi="var(--bs-font-monospace)"/>
+          <w:color w:val="212529"/>
+        </w:rPr>
+      </w:pPr>
+      <w:r>
+        <w:rPr>
+          <w:rStyle w:val="HTMLCode"/>
+          <w:rFonts w:ascii="var(--bs-font-monospace)" w:hAnsi="var(--bs-font-monospace)"/>
+          <w:color w:val="212529"/>
+        </w:rPr>
+        <w:t>4cc653w layout dasar</w:t>
+      </w:r>
+    </w:p>
+    <w:p>
+      <w:pPr>
+        <w:pStyle w:val="codeblockparagraphgbv4n"/>
+        <w:shd w:val="clear" w:color="auto" w:fill="FFFFFF"/>
+        <w:spacing w:before="0" w:beforeAutospacing="0" w:line="384" w:lineRule="atLeast"/>
+        <w:rPr>
+          <w:rFonts w:ascii="Open Sans" w:hAnsi="Open Sans" w:cs="Open Sans"/>
+          <w:color w:val="212529"/>
+        </w:rPr>
+      </w:pPr>
+      <w:r>
+        <w:rPr>
+          <w:rFonts w:ascii="Open Sans" w:hAnsi="Open Sans" w:cs="Open Sans"/>
+          <w:color w:val="212529"/>
+        </w:rPr>
+        <w:t>Contoh, kita ingin menghapus snapshot kembali ke id 4cc653w (layout dasar).</w:t>
+      </w:r>
+    </w:p>
+    <w:p>
+      <w:pPr>
+        <w:pStyle w:val="HTMLPreformatted"/>
+        <w:shd w:val="clear" w:color="auto" w:fill="FFFFFF"/>
+        <w:rPr>
+          <w:rStyle w:val="HTMLCode"/>
+          <w:rFonts w:ascii="var(--bs-font-monospace)" w:hAnsi="var(--bs-font-monospace)"/>
+          <w:color w:val="212529"/>
+        </w:rPr>
+      </w:pPr>
+    </w:p>
+    <w:p>
+      <w:pPr>
+        <w:pStyle w:val="HTMLPreformatted"/>
+        <w:shd w:val="clear" w:color="auto" w:fill="FFFFFF"/>
+        <w:rPr>
+          <w:rStyle w:val="HTMLCode"/>
+          <w:rFonts w:ascii="var(--bs-font-monospace)" w:hAnsi="var(--bs-font-monospace)"/>
+          <w:color w:val="212529"/>
+        </w:rPr>
+      </w:pPr>
+      <w:r>
+        <w:rPr>
+          <w:rStyle w:val="HTMLCode"/>
+          <w:rFonts w:ascii="var(--bs-font-monospace)" w:hAnsi="var(--bs-font-monospace)"/>
+          <w:color w:val="212529"/>
+        </w:rPr>
+        <w:t>$ git reset --hard 4cc653w</w:t>
+      </w:r>
+    </w:p>
+    <w:p>
+      <w:pPr>
+        <w:pStyle w:val="codeblockparagraphgbv4n"/>
+        <w:shd w:val="clear" w:color="auto" w:fill="FFFFFF"/>
+        <w:spacing w:before="0" w:beforeAutospacing="0" w:line="384" w:lineRule="atLeast"/>
+        <w:rPr>
+          <w:rFonts w:ascii="Open Sans" w:hAnsi="Open Sans" w:cs="Open Sans"/>
+          <w:color w:val="212529"/>
+        </w:rPr>
+      </w:pPr>
+      <w:r>
+        <w:rPr>
+          <w:rFonts w:ascii="Open Sans" w:hAnsi="Open Sans" w:cs="Open Sans"/>
+          <w:color w:val="212529"/>
+        </w:rPr>
+        <w:t>history commit snapshot akan dihapus, semua perubahan pada file akan otomatis dihapus juga.</w:t>
+      </w:r>
+    </w:p>
+    <w:p>
+      <w:pPr>
+        <w:pStyle w:val="codeblockparagraphgbv4n"/>
+        <w:shd w:val="clear" w:color="auto" w:fill="FFFFFF"/>
+        <w:spacing w:before="0" w:beforeAutospacing="0" w:line="384" w:lineRule="atLeast"/>
+        <w:rPr>
+          <w:rFonts w:ascii="Open Sans" w:hAnsi="Open Sans" w:cs="Open Sans"/>
+          <w:color w:val="212529"/>
+        </w:rPr>
+      </w:pPr>
+      <w:r>
+        <w:rPr>
+          <w:rFonts w:ascii="Open Sans" w:hAnsi="Open Sans" w:cs="Open Sans"/>
+          <w:color w:val="212529"/>
+        </w:rPr>
+        <w:t>Git Restore: Mengembalikan File Secara Otomatis</w:t>
+      </w:r>
+    </w:p>
+    <w:p>
+      <w:pPr>
+        <w:pStyle w:val="codeblockparagraphgbv4n"/>
+        <w:shd w:val="clear" w:color="auto" w:fill="FFFFFF"/>
+        <w:spacing w:before="0" w:beforeAutospacing="0" w:line="384" w:lineRule="atLeast"/>
+        <w:rPr>
+          <w:rFonts w:ascii="Open Sans" w:hAnsi="Open Sans" w:cs="Open Sans"/>
+          <w:color w:val="212529"/>
+        </w:rPr>
+      </w:pPr>
+      <w:r>
+        <w:rPr>
+          <w:rFonts w:ascii="Open Sans" w:hAnsi="Open Sans" w:cs="Open Sans"/>
+          <w:color w:val="212529"/>
+        </w:rPr>
+        <w:t>Sama seperti parameter --soft dan --mixed pada git reset, git restore juga dapat membantu Anda mengelola perubahan di working directory. Dengan menggunakan git restore, Anda dapat mengembalikan file ke keadaan sebelumnya tanpa mengubah commit.</w:t>
+      </w:r>
+    </w:p>
+    <w:p>
+      <w:pPr>
+        <w:pStyle w:val="HTMLPreformatted"/>
+        <w:shd w:val="clear" w:color="auto" w:fill="FFFFFF"/>
+        <w:rPr>
+          <w:rStyle w:val="HTMLCode"/>
+          <w:rFonts w:ascii="var(--bs-font-monospace)" w:hAnsi="var(--bs-font-monospace)"/>
+          <w:color w:val="212529"/>
+        </w:rPr>
+      </w:pPr>
+    </w:p>
+    <w:p>
+      <w:pPr>
+        <w:pStyle w:val="HTMLPreformatted"/>
+        <w:shd w:val="clear" w:color="auto" w:fill="FFFFFF"/>
+        <w:rPr>
+          <w:rStyle w:val="HTMLCode"/>
+          <w:rFonts w:ascii="var(--bs-font-monospace)" w:hAnsi="var(--bs-font-monospace)"/>
+          <w:color w:val="212529"/>
+        </w:rPr>
+      </w:pPr>
+      <w:r>
+        <w:rPr>
+          <w:rStyle w:val="HTMLCode"/>
+          <w:rFonts w:ascii="var(--bs-font-monospace)" w:hAnsi="var(--bs-font-monospace)"/>
+          <w:color w:val="212529"/>
+        </w:rPr>
+        <w:t>git restore layout dasar</w:t>
+      </w:r>
+    </w:p>
+    <w:p>
+      <w:pPr>
+        <w:pStyle w:val="Heading6"/>
+        <w:shd w:val="clear" w:color="auto" w:fill="FFFFFF"/>
+        <w:rPr>
+          <w:rFonts w:ascii="Open Sans" w:hAnsi="Open Sans" w:cs="Open Sans"/>
+          <w:color w:val="212529"/>
+        </w:rPr>
+      </w:pPr>
+      <w:r>
+        <w:rPr>
+          <w:rFonts w:ascii="Open Sans" w:hAnsi="Open Sans" w:cs="Open Sans"/>
+          <w:color w:val="212529"/>
+        </w:rPr>
+        <w:t>Unstaged Changes: Perubahan yang Belum Disimpan</w:t>
+      </w:r>
+    </w:p>
+    <w:p>
+      <w:pPr>
+        <w:pStyle w:val="codeblockparagraphgbv4n"/>
+        <w:shd w:val="clear" w:color="auto" w:fill="FFFFFF"/>
+        <w:spacing w:before="0" w:beforeAutospacing="0" w:line="384" w:lineRule="atLeast"/>
+        <w:rPr>
+          <w:rFonts w:ascii="Open Sans" w:hAnsi="Open Sans" w:cs="Open Sans"/>
+          <w:color w:val="212529"/>
+        </w:rPr>
+      </w:pPr>
+      <w:r>
+        <w:rPr>
+          <w:rFonts w:ascii="Open Sans" w:hAnsi="Open Sans" w:cs="Open Sans"/>
+          <w:color w:val="212529"/>
+        </w:rPr>
+        <w:t>Perhatikan bahwa perintah-perintah di atas akan mengubah status commit, namun perubahan yang belum disimpan (unstaged changes) masih ada di working directory. Pastikan untuk melakukan git add dan git commit lagi jika sudah siap untuk menyimpan perubahan.</w:t>
+      </w:r>
+    </w:p>
+    <w:p>
+      <w:pPr>
+        <w:pStyle w:val="codeblockparagraphgbv4n"/>
+        <w:shd w:val="clear" w:color="auto" w:fill="FFFFFF"/>
+        <w:spacing w:before="0" w:beforeAutospacing="0" w:line="384" w:lineRule="atLeast"/>
+        <w:rPr>
+          <w:rFonts w:ascii="Open Sans" w:hAnsi="Open Sans" w:cs="Open Sans"/>
+          <w:color w:val="212529"/>
+        </w:rPr>
+      </w:pPr>
+    </w:p>
+    <w:p>
+      <w:pPr>
+        <w:pStyle w:val="Heading5"/>
+        <w:shd w:val="clear" w:color="auto" w:fill="FFFFFF"/>
+        <w:rPr>
+          <w:rFonts w:ascii="Open Sans" w:hAnsi="Open Sans" w:cs="Open Sans"/>
+          <w:color w:val="212529"/>
+        </w:rPr>
+      </w:pPr>
+      <w:r>
+        <w:rPr>
+          <w:rFonts w:ascii="Open Sans" w:hAnsi="Open Sans" w:cs="Open Sans"/>
+          <w:color w:val="212529"/>
+        </w:rPr>
+        <w:t>Kesimpulan</w:t>
+      </w:r>
+    </w:p>
+    <w:p>
+      <w:pPr>
+        <w:pStyle w:val="codeblockparagraphgbv4n"/>
+        <w:shd w:val="clear" w:color="auto" w:fill="FFFFFF"/>
+        <w:spacing w:before="0" w:beforeAutospacing="0" w:line="384" w:lineRule="atLeast"/>
+        <w:rPr>
+          <w:rFonts w:ascii="Open Sans" w:hAnsi="Open Sans" w:cs="Open Sans"/>
+          <w:color w:val="212529"/>
+        </w:rPr>
+      </w:pPr>
+      <w:r>
+        <w:rPr>
+          <w:rFonts w:ascii="Open Sans" w:hAnsi="Open Sans" w:cs="Open Sans"/>
+          <w:color w:val="212529"/>
+        </w:rPr>
+        <w:t>Dalam proses pengembangan perangkat lunak, terkadang kita perlu membersihkan sejarah commit untuk berbagai alasan. Melalui penggunaan perintah git revert, git reset dengan berbagai parameter seperti --soft, --mixed, dan --hard, serta git restore, Anda dapat mengelola commit dengan lebih baik.</w:t>
+      </w:r>
+    </w:p>
+    <w:p>
+      <w:pPr>
+        <w:pStyle w:val="codeblockparagraphgbv4n"/>
+        <w:shd w:val="clear" w:color="auto" w:fill="FFFFFF"/>
+        <w:spacing w:before="0" w:beforeAutospacing="0" w:line="384" w:lineRule="atLeast"/>
+        <w:rPr>
+          <w:rFonts w:ascii="Open Sans" w:hAnsi="Open Sans" w:cs="Open Sans"/>
+          <w:color w:val="212529"/>
+        </w:rPr>
+      </w:pPr>
+      <w:r>
+        <w:rPr>
+          <w:rFonts w:ascii="Open Sans" w:hAnsi="Open Sans" w:cs="Open Sans"/>
+          <w:color w:val="212529"/>
+        </w:rPr>
+        <w:t>Penting untuk selalu berhati-hati saat menggunakan perintah-perintah ini, karena penggunaan yang tidak benar dapat menyebabkan kehilangan data. Dengan pemahaman yang baik tentang setiap perintah, Anda dapat menghapus commit dengan aman dan efisien. Jangan lupa untuk selalu membuat </w:t>
+      </w:r>
+      <w:hyperlink r:id="rId66" w:tgtFrame="_blank" w:history="1">
+        <w:r>
+          <w:rPr>
+            <w:rStyle w:val="Hyperlink"/>
+            <w:rFonts w:ascii="Open Sans" w:hAnsi="Open Sans" w:cs="Open Sans"/>
+            <w:i/>
+            <w:iCs/>
+          </w:rPr>
+          <w:t>backup</w:t>
+        </w:r>
+      </w:hyperlink>
+      <w:r>
+        <w:rPr>
+          <w:rFonts w:ascii="Open Sans" w:hAnsi="Open Sans" w:cs="Open Sans"/>
+          <w:color w:val="212529"/>
+        </w:rPr>
+        <w:t> sebelum melakukan perubahan besar pada repository Anda. Happy coding!</w:t>
+      </w:r>
+    </w:p>
+    <w:p>
+      <w:pPr>
+        <w:rPr>
+          <w:sz w:val="22"/>
+        </w:rPr>
+      </w:pPr>
+    </w:p>
     <w:sectPr>
-      <w:footerReference w:type="first" r:id="rId58"/>
+      <w:footerReference w:type="first" r:id="rId67"/>
       <w:pgSz w:w="11906" w:h="16838" w:code="9"/>
       <w:pgMar w:top="851" w:right="907" w:bottom="851" w:left="1701" w:header="0" w:footer="953" w:gutter="0"/>
       <w:pgNumType w:start="1"/>
@@ -8775,7 +12479,7 @@
 </file>
 
 <file path=word/endnotes.xml><?xml version="1.0" encoding="utf-8"?>
-<w:endnotes xmlns:wpc="http://schemas.microsoft.com/office/word/2010/wordprocessingCanvas" xmlns:mc="http://schemas.openxmlformats.org/markup-compatibility/2006" xmlns:o="urn:schemas-microsoft-com:office:office" xmlns:r="http://schemas.openxmlformats.org/officeDocument/2006/relationships" xmlns:m="http://schemas.openxmlformats.org/officeDocument/2006/math" xmlns:v="urn:schemas-microsoft-com:vml" xmlns:wp14="http://schemas.microsoft.com/office/word/2010/wordprocessingDrawing" xmlns:wp="http://schemas.openxmlformats.org/drawingml/2006/wordprocessingDrawing" xmlns:w10="urn:schemas-microsoft-com:office:word" xmlns:w="http://schemas.openxmlformats.org/wordprocessingml/2006/main" xmlns:w14="http://schemas.microsoft.com/office/word/2010/wordml" xmlns:w15="http://schemas.microsoft.com/office/word/2012/wordml" xmlns:wpg="http://schemas.microsoft.com/office/word/2010/wordprocessingGroup" xmlns:wpi="http://schemas.microsoft.com/office/word/2010/wordprocessingInk" xmlns:wne="http://schemas.microsoft.com/office/word/2006/wordml" xmlns:wps="http://schemas.microsoft.com/office/word/2010/wordprocessingShape" mc:Ignorable="w14 w15 wp14">
+<w:endnotes xmlns:wpc="http://schemas.microsoft.com/office/word/2010/wordprocessingCanvas" xmlns:cx="http://schemas.microsoft.com/office/drawing/2014/chartex" xmlns:cx1="http://schemas.microsoft.com/office/drawing/2015/9/8/chartex" xmlns:cx2="http://schemas.microsoft.com/office/drawing/2015/10/21/chartex" xmlns:cx3="http://schemas.microsoft.com/office/drawing/2016/5/9/chartex" xmlns:cx4="http://schemas.microsoft.com/office/drawing/2016/5/10/chartex" xmlns:cx5="http://schemas.microsoft.com/office/drawing/2016/5/11/chartex" xmlns:cx6="http://schemas.microsoft.com/office/drawing/2016/5/12/chartex" xmlns:cx7="http://schemas.microsoft.com/office/drawing/2016/5/13/chartex" xmlns:cx8="http://schemas.microsoft.com/office/drawing/2016/5/14/chartex" xmlns:mc="http://schemas.openxmlformats.org/markup-compatibility/2006" xmlns:aink="http://schemas.microsoft.com/office/drawing/2016/ink" xmlns:am3d="http://schemas.microsoft.com/office/drawing/2017/model3d" xmlns:o="urn:schemas-microsoft-com:office:office" xmlns:oel="http://schemas.microsoft.com/office/2019/extlst" xmlns:r="http://schemas.openxmlformats.org/officeDocument/2006/relationships" xmlns:m="http://schemas.openxmlformats.org/officeDocument/2006/math" xmlns:v="urn:schemas-microsoft-com:vml" xmlns:wp14="http://schemas.microsoft.com/office/word/2010/wordprocessingDrawing" xmlns:wp="http://schemas.openxmlformats.org/drawingml/2006/wordprocessingDrawing" xmlns:w10="urn:schemas-microsoft-com:office:word" xmlns:w="http://schemas.openxmlformats.org/wordprocessingml/2006/main" xmlns:w14="http://schemas.microsoft.com/office/word/2010/wordml" xmlns:w15="http://schemas.microsoft.com/office/word/2012/wordml" xmlns:w16cex="http://schemas.microsoft.com/office/word/2018/wordml/cex" xmlns:w16cid="http://schemas.microsoft.com/office/word/2016/wordml/cid" xmlns:w16="http://schemas.microsoft.com/office/word/2018/wordml" xmlns:w16du="http://schemas.microsoft.com/office/word/2023/wordml/word16du" xmlns:w16sdtdh="http://schemas.microsoft.com/office/word/2020/wordml/sdtdatahash" xmlns:w16se="http://schemas.microsoft.com/office/word/2015/wordml/symex" xmlns:wpg="http://schemas.microsoft.com/office/word/2010/wordprocessingGroup" xmlns:wpi="http://schemas.microsoft.com/office/word/2010/wordprocessingInk" xmlns:wne="http://schemas.microsoft.com/office/word/2006/wordml" xmlns:wps="http://schemas.microsoft.com/office/word/2010/wordprocessingShape" mc:Ignorable="w14 w15 w16se w16cid w16 w16cex w16sdtdh wp14">
   <w:endnote w:type="separator" w:id="-1">
     <w:p>
       <w:r>
@@ -8794,7 +12498,7 @@
 </file>
 
 <file path=word/footer1.xml><?xml version="1.0" encoding="utf-8"?>
-<w:ftr xmlns:wpc="http://schemas.microsoft.com/office/word/2010/wordprocessingCanvas" xmlns:mc="http://schemas.openxmlformats.org/markup-compatibility/2006" xmlns:o="urn:schemas-microsoft-com:office:office" xmlns:r="http://schemas.openxmlformats.org/officeDocument/2006/relationships" xmlns:m="http://schemas.openxmlformats.org/officeDocument/2006/math" xmlns:v="urn:schemas-microsoft-com:vml" xmlns:wp14="http://schemas.microsoft.com/office/word/2010/wordprocessingDrawing" xmlns:wp="http://schemas.openxmlformats.org/drawingml/2006/wordprocessingDrawing" xmlns:w10="urn:schemas-microsoft-com:office:word" xmlns:w="http://schemas.openxmlformats.org/wordprocessingml/2006/main" xmlns:w14="http://schemas.microsoft.com/office/word/2010/wordml" xmlns:w15="http://schemas.microsoft.com/office/word/2012/wordml" xmlns:wpg="http://schemas.microsoft.com/office/word/2010/wordprocessingGroup" xmlns:wpi="http://schemas.microsoft.com/office/word/2010/wordprocessingInk" xmlns:wne="http://schemas.microsoft.com/office/word/2006/wordml" xmlns:wps="http://schemas.microsoft.com/office/word/2010/wordprocessingShape" mc:Ignorable="w14 w15 wp14">
+<w:ftr xmlns:wpc="http://schemas.microsoft.com/office/word/2010/wordprocessingCanvas" xmlns:cx="http://schemas.microsoft.com/office/drawing/2014/chartex" xmlns:cx1="http://schemas.microsoft.com/office/drawing/2015/9/8/chartex" xmlns:cx2="http://schemas.microsoft.com/office/drawing/2015/10/21/chartex" xmlns:cx3="http://schemas.microsoft.com/office/drawing/2016/5/9/chartex" xmlns:cx4="http://schemas.microsoft.com/office/drawing/2016/5/10/chartex" xmlns:cx5="http://schemas.microsoft.com/office/drawing/2016/5/11/chartex" xmlns:cx6="http://schemas.microsoft.com/office/drawing/2016/5/12/chartex" xmlns:cx7="http://schemas.microsoft.com/office/drawing/2016/5/13/chartex" xmlns:cx8="http://schemas.microsoft.com/office/drawing/2016/5/14/chartex" xmlns:mc="http://schemas.openxmlformats.org/markup-compatibility/2006" xmlns:aink="http://schemas.microsoft.com/office/drawing/2016/ink" xmlns:am3d="http://schemas.microsoft.com/office/drawing/2017/model3d" xmlns:o="urn:schemas-microsoft-com:office:office" xmlns:oel="http://schemas.microsoft.com/office/2019/extlst" xmlns:r="http://schemas.openxmlformats.org/officeDocument/2006/relationships" xmlns:m="http://schemas.openxmlformats.org/officeDocument/2006/math" xmlns:v="urn:schemas-microsoft-com:vml" xmlns:wp14="http://schemas.microsoft.com/office/word/2010/wordprocessingDrawing" xmlns:wp="http://schemas.openxmlformats.org/drawingml/2006/wordprocessingDrawing" xmlns:w10="urn:schemas-microsoft-com:office:word" xmlns:w="http://schemas.openxmlformats.org/wordprocessingml/2006/main" xmlns:w14="http://schemas.microsoft.com/office/word/2010/wordml" xmlns:w15="http://schemas.microsoft.com/office/word/2012/wordml" xmlns:w16cex="http://schemas.microsoft.com/office/word/2018/wordml/cex" xmlns:w16cid="http://schemas.microsoft.com/office/word/2016/wordml/cid" xmlns:w16="http://schemas.microsoft.com/office/word/2018/wordml" xmlns:w16du="http://schemas.microsoft.com/office/word/2023/wordml/word16du" xmlns:w16sdtdh="http://schemas.microsoft.com/office/word/2020/wordml/sdtdatahash" xmlns:w16se="http://schemas.microsoft.com/office/word/2015/wordml/symex" xmlns:wpg="http://schemas.microsoft.com/office/word/2010/wordprocessingGroup" xmlns:wpi="http://schemas.microsoft.com/office/word/2010/wordprocessingInk" xmlns:wne="http://schemas.microsoft.com/office/word/2006/wordml" xmlns:wps="http://schemas.microsoft.com/office/word/2010/wordprocessingShape" mc:Ignorable="w14 w15 w16se w16cid w16 w16cex w16sdtdh wp14">
   <w:sdt>
     <w:sdtPr>
       <w:id w:val="699360378"/>
@@ -8847,7 +12551,7 @@
 </file>
 
 <file path=word/footer2.xml><?xml version="1.0" encoding="utf-8"?>
-<w:ftr xmlns:wpc="http://schemas.microsoft.com/office/word/2010/wordprocessingCanvas" xmlns:mc="http://schemas.openxmlformats.org/markup-compatibility/2006" xmlns:o="urn:schemas-microsoft-com:office:office" xmlns:r="http://schemas.openxmlformats.org/officeDocument/2006/relationships" xmlns:m="http://schemas.openxmlformats.org/officeDocument/2006/math" xmlns:v="urn:schemas-microsoft-com:vml" xmlns:wp14="http://schemas.microsoft.com/office/word/2010/wordprocessingDrawing" xmlns:wp="http://schemas.openxmlformats.org/drawingml/2006/wordprocessingDrawing" xmlns:w10="urn:schemas-microsoft-com:office:word" xmlns:w="http://schemas.openxmlformats.org/wordprocessingml/2006/main" xmlns:w14="http://schemas.microsoft.com/office/word/2010/wordml" xmlns:w15="http://schemas.microsoft.com/office/word/2012/wordml" xmlns:wpg="http://schemas.microsoft.com/office/word/2010/wordprocessingGroup" xmlns:wpi="http://schemas.microsoft.com/office/word/2010/wordprocessingInk" xmlns:wne="http://schemas.microsoft.com/office/word/2006/wordml" xmlns:wps="http://schemas.microsoft.com/office/word/2010/wordprocessingShape" mc:Ignorable="w14 w15 wp14">
+<w:ftr xmlns:wpc="http://schemas.microsoft.com/office/word/2010/wordprocessingCanvas" xmlns:cx="http://schemas.microsoft.com/office/drawing/2014/chartex" xmlns:cx1="http://schemas.microsoft.com/office/drawing/2015/9/8/chartex" xmlns:cx2="http://schemas.microsoft.com/office/drawing/2015/10/21/chartex" xmlns:cx3="http://schemas.microsoft.com/office/drawing/2016/5/9/chartex" xmlns:cx4="http://schemas.microsoft.com/office/drawing/2016/5/10/chartex" xmlns:cx5="http://schemas.microsoft.com/office/drawing/2016/5/11/chartex" xmlns:cx6="http://schemas.microsoft.com/office/drawing/2016/5/12/chartex" xmlns:cx7="http://schemas.microsoft.com/office/drawing/2016/5/13/chartex" xmlns:cx8="http://schemas.microsoft.com/office/drawing/2016/5/14/chartex" xmlns:mc="http://schemas.openxmlformats.org/markup-compatibility/2006" xmlns:aink="http://schemas.microsoft.com/office/drawing/2016/ink" xmlns:am3d="http://schemas.microsoft.com/office/drawing/2017/model3d" xmlns:o="urn:schemas-microsoft-com:office:office" xmlns:oel="http://schemas.microsoft.com/office/2019/extlst" xmlns:r="http://schemas.openxmlformats.org/officeDocument/2006/relationships" xmlns:m="http://schemas.openxmlformats.org/officeDocument/2006/math" xmlns:v="urn:schemas-microsoft-com:vml" xmlns:wp14="http://schemas.microsoft.com/office/word/2010/wordprocessingDrawing" xmlns:wp="http://schemas.openxmlformats.org/drawingml/2006/wordprocessingDrawing" xmlns:w10="urn:schemas-microsoft-com:office:word" xmlns:w="http://schemas.openxmlformats.org/wordprocessingml/2006/main" xmlns:w14="http://schemas.microsoft.com/office/word/2010/wordml" xmlns:w15="http://schemas.microsoft.com/office/word/2012/wordml" xmlns:w16cex="http://schemas.microsoft.com/office/word/2018/wordml/cex" xmlns:w16cid="http://schemas.microsoft.com/office/word/2016/wordml/cid" xmlns:w16="http://schemas.microsoft.com/office/word/2018/wordml" xmlns:w16du="http://schemas.microsoft.com/office/word/2023/wordml/word16du" xmlns:w16sdtdh="http://schemas.microsoft.com/office/word/2020/wordml/sdtdatahash" xmlns:w16se="http://schemas.microsoft.com/office/word/2015/wordml/symex" xmlns:wpg="http://schemas.microsoft.com/office/word/2010/wordprocessingGroup" xmlns:wpi="http://schemas.microsoft.com/office/word/2010/wordprocessingInk" xmlns:wne="http://schemas.microsoft.com/office/word/2006/wordml" xmlns:wps="http://schemas.microsoft.com/office/word/2010/wordprocessingShape" mc:Ignorable="w14 w15 w16se w16cid w16 w16cex w16sdtdh wp14">
   <w:sdt>
     <w:sdtPr>
       <w:id w:val="-1359967461"/>
@@ -8879,7 +12583,7 @@
 </file>
 
 <file path=word/footer3.xml><?xml version="1.0" encoding="utf-8"?>
-<w:ftr xmlns:wpc="http://schemas.microsoft.com/office/word/2010/wordprocessingCanvas" xmlns:mc="http://schemas.openxmlformats.org/markup-compatibility/2006" xmlns:o="urn:schemas-microsoft-com:office:office" xmlns:r="http://schemas.openxmlformats.org/officeDocument/2006/relationships" xmlns:m="http://schemas.openxmlformats.org/officeDocument/2006/math" xmlns:v="urn:schemas-microsoft-com:vml" xmlns:wp14="http://schemas.microsoft.com/office/word/2010/wordprocessingDrawing" xmlns:wp="http://schemas.openxmlformats.org/drawingml/2006/wordprocessingDrawing" xmlns:w10="urn:schemas-microsoft-com:office:word" xmlns:w="http://schemas.openxmlformats.org/wordprocessingml/2006/main" xmlns:w14="http://schemas.microsoft.com/office/word/2010/wordml" xmlns:w15="http://schemas.microsoft.com/office/word/2012/wordml" xmlns:wpg="http://schemas.microsoft.com/office/word/2010/wordprocessingGroup" xmlns:wpi="http://schemas.microsoft.com/office/word/2010/wordprocessingInk" xmlns:wne="http://schemas.microsoft.com/office/word/2006/wordml" xmlns:wps="http://schemas.microsoft.com/office/word/2010/wordprocessingShape" mc:Ignorable="w14 w15 wp14">
+<w:ftr xmlns:wpc="http://schemas.microsoft.com/office/word/2010/wordprocessingCanvas" xmlns:cx="http://schemas.microsoft.com/office/drawing/2014/chartex" xmlns:cx1="http://schemas.microsoft.com/office/drawing/2015/9/8/chartex" xmlns:cx2="http://schemas.microsoft.com/office/drawing/2015/10/21/chartex" xmlns:cx3="http://schemas.microsoft.com/office/drawing/2016/5/9/chartex" xmlns:cx4="http://schemas.microsoft.com/office/drawing/2016/5/10/chartex" xmlns:cx5="http://schemas.microsoft.com/office/drawing/2016/5/11/chartex" xmlns:cx6="http://schemas.microsoft.com/office/drawing/2016/5/12/chartex" xmlns:cx7="http://schemas.microsoft.com/office/drawing/2016/5/13/chartex" xmlns:cx8="http://schemas.microsoft.com/office/drawing/2016/5/14/chartex" xmlns:mc="http://schemas.openxmlformats.org/markup-compatibility/2006" xmlns:aink="http://schemas.microsoft.com/office/drawing/2016/ink" xmlns:am3d="http://schemas.microsoft.com/office/drawing/2017/model3d" xmlns:o="urn:schemas-microsoft-com:office:office" xmlns:oel="http://schemas.microsoft.com/office/2019/extlst" xmlns:r="http://schemas.openxmlformats.org/officeDocument/2006/relationships" xmlns:m="http://schemas.openxmlformats.org/officeDocument/2006/math" xmlns:v="urn:schemas-microsoft-com:vml" xmlns:wp14="http://schemas.microsoft.com/office/word/2010/wordprocessingDrawing" xmlns:wp="http://schemas.openxmlformats.org/drawingml/2006/wordprocessingDrawing" xmlns:w10="urn:schemas-microsoft-com:office:word" xmlns:w="http://schemas.openxmlformats.org/wordprocessingml/2006/main" xmlns:w14="http://schemas.microsoft.com/office/word/2010/wordml" xmlns:w15="http://schemas.microsoft.com/office/word/2012/wordml" xmlns:w16cex="http://schemas.microsoft.com/office/word/2018/wordml/cex" xmlns:w16cid="http://schemas.microsoft.com/office/word/2016/wordml/cid" xmlns:w16="http://schemas.microsoft.com/office/word/2018/wordml" xmlns:w16du="http://schemas.microsoft.com/office/word/2023/wordml/word16du" xmlns:w16sdtdh="http://schemas.microsoft.com/office/word/2020/wordml/sdtdatahash" xmlns:w16se="http://schemas.microsoft.com/office/word/2015/wordml/symex" xmlns:wpg="http://schemas.microsoft.com/office/word/2010/wordprocessingGroup" xmlns:wpi="http://schemas.microsoft.com/office/word/2010/wordprocessingInk" xmlns:wne="http://schemas.microsoft.com/office/word/2006/wordml" xmlns:wps="http://schemas.microsoft.com/office/word/2010/wordprocessingShape" mc:Ignorable="w14 w15 w16se w16cid w16 w16cex w16sdtdh wp14">
   <w:sdt>
     <w:sdtPr>
       <w:id w:val="-1634555228"/>
@@ -8932,7 +12636,7 @@
 </file>
 
 <file path=word/footnotes.xml><?xml version="1.0" encoding="utf-8"?>
-<w:footnotes xmlns:wpc="http://schemas.microsoft.com/office/word/2010/wordprocessingCanvas" xmlns:mc="http://schemas.openxmlformats.org/markup-compatibility/2006" xmlns:o="urn:schemas-microsoft-com:office:office" xmlns:r="http://schemas.openxmlformats.org/officeDocument/2006/relationships" xmlns:m="http://schemas.openxmlformats.org/officeDocument/2006/math" xmlns:v="urn:schemas-microsoft-com:vml" xmlns:wp14="http://schemas.microsoft.com/office/word/2010/wordprocessingDrawing" xmlns:wp="http://schemas.openxmlformats.org/drawingml/2006/wordprocessingDrawing" xmlns:w10="urn:schemas-microsoft-com:office:word" xmlns:w="http://schemas.openxmlformats.org/wordprocessingml/2006/main" xmlns:w14="http://schemas.microsoft.com/office/word/2010/wordml" xmlns:w15="http://schemas.microsoft.com/office/word/2012/wordml" xmlns:wpg="http://schemas.microsoft.com/office/word/2010/wordprocessingGroup" xmlns:wpi="http://schemas.microsoft.com/office/word/2010/wordprocessingInk" xmlns:wne="http://schemas.microsoft.com/office/word/2006/wordml" xmlns:wps="http://schemas.microsoft.com/office/word/2010/wordprocessingShape" mc:Ignorable="w14 w15 wp14">
+<w:footnotes xmlns:wpc="http://schemas.microsoft.com/office/word/2010/wordprocessingCanvas" xmlns:cx="http://schemas.microsoft.com/office/drawing/2014/chartex" xmlns:cx1="http://schemas.microsoft.com/office/drawing/2015/9/8/chartex" xmlns:cx2="http://schemas.microsoft.com/office/drawing/2015/10/21/chartex" xmlns:cx3="http://schemas.microsoft.com/office/drawing/2016/5/9/chartex" xmlns:cx4="http://schemas.microsoft.com/office/drawing/2016/5/10/chartex" xmlns:cx5="http://schemas.microsoft.com/office/drawing/2016/5/11/chartex" xmlns:cx6="http://schemas.microsoft.com/office/drawing/2016/5/12/chartex" xmlns:cx7="http://schemas.microsoft.com/office/drawing/2016/5/13/chartex" xmlns:cx8="http://schemas.microsoft.com/office/drawing/2016/5/14/chartex" xmlns:mc="http://schemas.openxmlformats.org/markup-compatibility/2006" xmlns:aink="http://schemas.microsoft.com/office/drawing/2016/ink" xmlns:am3d="http://schemas.microsoft.com/office/drawing/2017/model3d" xmlns:o="urn:schemas-microsoft-com:office:office" xmlns:oel="http://schemas.microsoft.com/office/2019/extlst" xmlns:r="http://schemas.openxmlformats.org/officeDocument/2006/relationships" xmlns:m="http://schemas.openxmlformats.org/officeDocument/2006/math" xmlns:v="urn:schemas-microsoft-com:vml" xmlns:wp14="http://schemas.microsoft.com/office/word/2010/wordprocessingDrawing" xmlns:wp="http://schemas.openxmlformats.org/drawingml/2006/wordprocessingDrawing" xmlns:w10="urn:schemas-microsoft-com:office:word" xmlns:w="http://schemas.openxmlformats.org/wordprocessingml/2006/main" xmlns:w14="http://schemas.microsoft.com/office/word/2010/wordml" xmlns:w15="http://schemas.microsoft.com/office/word/2012/wordml" xmlns:w16cex="http://schemas.microsoft.com/office/word/2018/wordml/cex" xmlns:w16cid="http://schemas.microsoft.com/office/word/2016/wordml/cid" xmlns:w16="http://schemas.microsoft.com/office/word/2018/wordml" xmlns:w16du="http://schemas.microsoft.com/office/word/2023/wordml/word16du" xmlns:w16sdtdh="http://schemas.microsoft.com/office/word/2020/wordml/sdtdatahash" xmlns:w16se="http://schemas.microsoft.com/office/word/2015/wordml/symex" xmlns:wpg="http://schemas.microsoft.com/office/word/2010/wordprocessingGroup" xmlns:wpi="http://schemas.microsoft.com/office/word/2010/wordprocessingInk" xmlns:wne="http://schemas.microsoft.com/office/word/2006/wordml" xmlns:wps="http://schemas.microsoft.com/office/word/2010/wordprocessingShape" mc:Ignorable="w14 w15 w16se w16cid w16 w16cex w16sdtdh wp14">
   <w:footnote w:type="separator" w:id="-1">
     <w:p>
       <w:r>
@@ -8951,8 +12655,8 @@
 </file>
 
 <file path=word/numbering.xml><?xml version="1.0" encoding="utf-8"?>
-<w:numbering xmlns:wpc="http://schemas.microsoft.com/office/word/2010/wordprocessingCanvas" xmlns:mc="http://schemas.openxmlformats.org/markup-compatibility/2006" xmlns:o="urn:schemas-microsoft-com:office:office" xmlns:r="http://schemas.openxmlformats.org/officeDocument/2006/relationships" xmlns:m="http://schemas.openxmlformats.org/officeDocument/2006/math" xmlns:v="urn:schemas-microsoft-com:vml" xmlns:wp14="http://schemas.microsoft.com/office/word/2010/wordprocessingDrawing" xmlns:wp="http://schemas.openxmlformats.org/drawingml/2006/wordprocessingDrawing" xmlns:w10="urn:schemas-microsoft-com:office:word" xmlns:w="http://schemas.openxmlformats.org/wordprocessingml/2006/main" xmlns:w14="http://schemas.microsoft.com/office/word/2010/wordml" xmlns:w15="http://schemas.microsoft.com/office/word/2012/wordml" xmlns:wpg="http://schemas.microsoft.com/office/word/2010/wordprocessingGroup" xmlns:wpi="http://schemas.microsoft.com/office/word/2010/wordprocessingInk" xmlns:wne="http://schemas.microsoft.com/office/word/2006/wordml" xmlns:wps="http://schemas.microsoft.com/office/word/2010/wordprocessingShape" mc:Ignorable="w14 w15 wp14">
-  <w:abstractNum w:abstractNumId="0">
+<w:numbering xmlns:wpc="http://schemas.microsoft.com/office/word/2010/wordprocessingCanvas" xmlns:cx="http://schemas.microsoft.com/office/drawing/2014/chartex" xmlns:cx1="http://schemas.microsoft.com/office/drawing/2015/9/8/chartex" xmlns:cx2="http://schemas.microsoft.com/office/drawing/2015/10/21/chartex" xmlns:cx3="http://schemas.microsoft.com/office/drawing/2016/5/9/chartex" xmlns:cx4="http://schemas.microsoft.com/office/drawing/2016/5/10/chartex" xmlns:cx5="http://schemas.microsoft.com/office/drawing/2016/5/11/chartex" xmlns:cx6="http://schemas.microsoft.com/office/drawing/2016/5/12/chartex" xmlns:cx7="http://schemas.microsoft.com/office/drawing/2016/5/13/chartex" xmlns:cx8="http://schemas.microsoft.com/office/drawing/2016/5/14/chartex" xmlns:mc="http://schemas.openxmlformats.org/markup-compatibility/2006" xmlns:aink="http://schemas.microsoft.com/office/drawing/2016/ink" xmlns:am3d="http://schemas.microsoft.com/office/drawing/2017/model3d" xmlns:o="urn:schemas-microsoft-com:office:office" xmlns:oel="http://schemas.microsoft.com/office/2019/extlst" xmlns:r="http://schemas.openxmlformats.org/officeDocument/2006/relationships" xmlns:m="http://schemas.openxmlformats.org/officeDocument/2006/math" xmlns:v="urn:schemas-microsoft-com:vml" xmlns:wp14="http://schemas.microsoft.com/office/word/2010/wordprocessingDrawing" xmlns:wp="http://schemas.openxmlformats.org/drawingml/2006/wordprocessingDrawing" xmlns:w10="urn:schemas-microsoft-com:office:word" xmlns:w="http://schemas.openxmlformats.org/wordprocessingml/2006/main" xmlns:w14="http://schemas.microsoft.com/office/word/2010/wordml" xmlns:w15="http://schemas.microsoft.com/office/word/2012/wordml" xmlns:w16cex="http://schemas.microsoft.com/office/word/2018/wordml/cex" xmlns:w16cid="http://schemas.microsoft.com/office/word/2016/wordml/cid" xmlns:w16="http://schemas.microsoft.com/office/word/2018/wordml" xmlns:w16du="http://schemas.microsoft.com/office/word/2023/wordml/word16du" xmlns:w16sdtdh="http://schemas.microsoft.com/office/word/2020/wordml/sdtdatahash" xmlns:w16se="http://schemas.microsoft.com/office/word/2015/wordml/symex" xmlns:wpg="http://schemas.microsoft.com/office/word/2010/wordprocessingGroup" xmlns:wpi="http://schemas.microsoft.com/office/word/2010/wordprocessingInk" xmlns:wne="http://schemas.microsoft.com/office/word/2006/wordml" xmlns:wps="http://schemas.microsoft.com/office/word/2010/wordprocessingShape" mc:Ignorable="w14 w15 w16se w16cid w16 w16cex w16sdtdh wp14">
+  <w:abstractNum w:abstractNumId="0" w15:restartNumberingAfterBreak="0">
     <w:nsid w:val="06021B70"/>
     <w:multiLevelType w:val="hybridMultilevel"/>
     <w:tmpl w:val="8DB4D142"/>
@@ -9038,7 +12742,7 @@
       </w:pPr>
     </w:lvl>
   </w:abstractNum>
-  <w:abstractNum w:abstractNumId="1">
+  <w:abstractNum w:abstractNumId="1" w15:restartNumberingAfterBreak="0">
     <w:nsid w:val="063E2974"/>
     <w:multiLevelType w:val="multilevel"/>
     <w:tmpl w:val="15A80C8E"/>
@@ -9151,7 +12855,7 @@
       </w:rPr>
     </w:lvl>
   </w:abstractNum>
-  <w:abstractNum w:abstractNumId="2">
+  <w:abstractNum w:abstractNumId="2" w15:restartNumberingAfterBreak="0">
     <w:nsid w:val="06D71034"/>
     <w:multiLevelType w:val="multilevel"/>
     <w:tmpl w:val="2DEE8C16"/>
@@ -9264,7 +12968,7 @@
       </w:rPr>
     </w:lvl>
   </w:abstractNum>
-  <w:abstractNum w:abstractNumId="3">
+  <w:abstractNum w:abstractNumId="3" w15:restartNumberingAfterBreak="0">
     <w:nsid w:val="0B0738B3"/>
     <w:multiLevelType w:val="multilevel"/>
     <w:tmpl w:val="CBAE5A70"/>
@@ -9377,7 +13081,7 @@
       </w:rPr>
     </w:lvl>
   </w:abstractNum>
-  <w:abstractNum w:abstractNumId="4">
+  <w:abstractNum w:abstractNumId="4" w15:restartNumberingAfterBreak="0">
     <w:nsid w:val="0E562748"/>
     <w:multiLevelType w:val="multilevel"/>
     <w:tmpl w:val="7EA2A4C4"/>
@@ -9488,7 +13192,7 @@
       </w:rPr>
     </w:lvl>
   </w:abstractNum>
-  <w:abstractNum w:abstractNumId="5">
+  <w:abstractNum w:abstractNumId="5" w15:restartNumberingAfterBreak="0">
     <w:nsid w:val="10BC2A78"/>
     <w:multiLevelType w:val="multilevel"/>
     <w:tmpl w:val="7C38D3EE"/>
@@ -9601,7 +13305,7 @@
       </w:rPr>
     </w:lvl>
   </w:abstractNum>
-  <w:abstractNum w:abstractNumId="6">
+  <w:abstractNum w:abstractNumId="6" w15:restartNumberingAfterBreak="0">
     <w:nsid w:val="121D1B90"/>
     <w:multiLevelType w:val="hybridMultilevel"/>
     <w:tmpl w:val="0D4438F2"/>
@@ -9687,7 +13391,7 @@
       </w:pPr>
     </w:lvl>
   </w:abstractNum>
-  <w:abstractNum w:abstractNumId="7">
+  <w:abstractNum w:abstractNumId="7" w15:restartNumberingAfterBreak="0">
     <w:nsid w:val="138102B4"/>
     <w:multiLevelType w:val="hybridMultilevel"/>
     <w:tmpl w:val="0FE05E1C"/>
@@ -9773,7 +13477,7 @@
       </w:pPr>
     </w:lvl>
   </w:abstractNum>
-  <w:abstractNum w:abstractNumId="8">
+  <w:abstractNum w:abstractNumId="8" w15:restartNumberingAfterBreak="0">
     <w:nsid w:val="16C35B42"/>
     <w:multiLevelType w:val="multilevel"/>
     <w:tmpl w:val="2DEE8C16"/>
@@ -9886,7 +13590,7 @@
       </w:rPr>
     </w:lvl>
   </w:abstractNum>
-  <w:abstractNum w:abstractNumId="9">
+  <w:abstractNum w:abstractNumId="9" w15:restartNumberingAfterBreak="0">
     <w:nsid w:val="1B3613E1"/>
     <w:multiLevelType w:val="multilevel"/>
     <w:tmpl w:val="2DEE8C16"/>
@@ -9999,7 +13703,7 @@
       </w:rPr>
     </w:lvl>
   </w:abstractNum>
-  <w:abstractNum w:abstractNumId="10">
+  <w:abstractNum w:abstractNumId="10" w15:restartNumberingAfterBreak="0">
     <w:nsid w:val="1C784C96"/>
     <w:multiLevelType w:val="multilevel"/>
     <w:tmpl w:val="935A8C68"/>
@@ -10112,7 +13816,7 @@
       </w:rPr>
     </w:lvl>
   </w:abstractNum>
-  <w:abstractNum w:abstractNumId="11">
+  <w:abstractNum w:abstractNumId="11" w15:restartNumberingAfterBreak="0">
     <w:nsid w:val="1FAF4118"/>
     <w:multiLevelType w:val="hybridMultilevel"/>
     <w:tmpl w:val="0FE05E1C"/>
@@ -10198,7 +13902,7 @@
       </w:pPr>
     </w:lvl>
   </w:abstractNum>
-  <w:abstractNum w:abstractNumId="12">
+  <w:abstractNum w:abstractNumId="12" w15:restartNumberingAfterBreak="0">
     <w:nsid w:val="25FF5E9E"/>
     <w:multiLevelType w:val="multilevel"/>
     <w:tmpl w:val="3BA462B8"/>
@@ -10312,7 +14016,7 @@
       </w:rPr>
     </w:lvl>
   </w:abstractNum>
-  <w:abstractNum w:abstractNumId="13">
+  <w:abstractNum w:abstractNumId="13" w15:restartNumberingAfterBreak="0">
     <w:nsid w:val="26EE3323"/>
     <w:multiLevelType w:val="multilevel"/>
     <w:tmpl w:val="1D360818"/>
@@ -10425,7 +14129,7 @@
       </w:rPr>
     </w:lvl>
   </w:abstractNum>
-  <w:abstractNum w:abstractNumId="14">
+  <w:abstractNum w:abstractNumId="14" w15:restartNumberingAfterBreak="0">
     <w:nsid w:val="27940CA6"/>
     <w:multiLevelType w:val="multilevel"/>
     <w:tmpl w:val="2DEE8C16"/>
@@ -10538,7 +14242,7 @@
       </w:rPr>
     </w:lvl>
   </w:abstractNum>
-  <w:abstractNum w:abstractNumId="15">
+  <w:abstractNum w:abstractNumId="15" w15:restartNumberingAfterBreak="0">
     <w:nsid w:val="28394AE5"/>
     <w:multiLevelType w:val="multilevel"/>
     <w:tmpl w:val="2DEE8C16"/>
@@ -10651,7 +14355,7 @@
       </w:rPr>
     </w:lvl>
   </w:abstractNum>
-  <w:abstractNum w:abstractNumId="16">
+  <w:abstractNum w:abstractNumId="16" w15:restartNumberingAfterBreak="0">
     <w:nsid w:val="288E7C79"/>
     <w:multiLevelType w:val="multilevel"/>
     <w:tmpl w:val="44084DE0"/>
@@ -10765,7 +14469,7 @@
       </w:rPr>
     </w:lvl>
   </w:abstractNum>
-  <w:abstractNum w:abstractNumId="17">
+  <w:abstractNum w:abstractNumId="17" w15:restartNumberingAfterBreak="0">
     <w:nsid w:val="31070910"/>
     <w:multiLevelType w:val="multilevel"/>
     <w:tmpl w:val="89E6A370"/>
@@ -10878,7 +14582,7 @@
       </w:rPr>
     </w:lvl>
   </w:abstractNum>
-  <w:abstractNum w:abstractNumId="18">
+  <w:abstractNum w:abstractNumId="18" w15:restartNumberingAfterBreak="0">
     <w:nsid w:val="32CF72B4"/>
     <w:multiLevelType w:val="multilevel"/>
     <w:tmpl w:val="2DEE8C16"/>
@@ -10991,7 +14695,7 @@
       </w:rPr>
     </w:lvl>
   </w:abstractNum>
-  <w:abstractNum w:abstractNumId="19">
+  <w:abstractNum w:abstractNumId="19" w15:restartNumberingAfterBreak="0">
     <w:nsid w:val="344A4B68"/>
     <w:multiLevelType w:val="multilevel"/>
     <w:tmpl w:val="2DEE8C16"/>
@@ -11104,7 +14808,7 @@
       </w:rPr>
     </w:lvl>
   </w:abstractNum>
-  <w:abstractNum w:abstractNumId="20">
+  <w:abstractNum w:abstractNumId="20" w15:restartNumberingAfterBreak="0">
     <w:nsid w:val="34CC3BE3"/>
     <w:multiLevelType w:val="hybridMultilevel"/>
     <w:tmpl w:val="0FE05E1C"/>
@@ -11190,7 +14894,7 @@
       </w:pPr>
     </w:lvl>
   </w:abstractNum>
-  <w:abstractNum w:abstractNumId="21">
+  <w:abstractNum w:abstractNumId="21" w15:restartNumberingAfterBreak="0">
     <w:nsid w:val="35BE0921"/>
     <w:multiLevelType w:val="multilevel"/>
     <w:tmpl w:val="2DEE8C16"/>
@@ -11303,7 +15007,7 @@
       </w:rPr>
     </w:lvl>
   </w:abstractNum>
-  <w:abstractNum w:abstractNumId="22">
+  <w:abstractNum w:abstractNumId="22" w15:restartNumberingAfterBreak="0">
     <w:nsid w:val="37AB694A"/>
     <w:multiLevelType w:val="multilevel"/>
     <w:tmpl w:val="2DEE8C16"/>
@@ -11416,7 +15120,7 @@
       </w:rPr>
     </w:lvl>
   </w:abstractNum>
-  <w:abstractNum w:abstractNumId="23">
+  <w:abstractNum w:abstractNumId="23" w15:restartNumberingAfterBreak="0">
     <w:nsid w:val="3BE0389F"/>
     <w:multiLevelType w:val="multilevel"/>
     <w:tmpl w:val="82E4DB8E"/>
@@ -11529,7 +15233,7 @@
       </w:rPr>
     </w:lvl>
   </w:abstractNum>
-  <w:abstractNum w:abstractNumId="24">
+  <w:abstractNum w:abstractNumId="24" w15:restartNumberingAfterBreak="0">
     <w:nsid w:val="3C5F431C"/>
     <w:multiLevelType w:val="multilevel"/>
     <w:tmpl w:val="3BA462B8"/>
@@ -11643,7 +15347,7 @@
       </w:rPr>
     </w:lvl>
   </w:abstractNum>
-  <w:abstractNum w:abstractNumId="25">
+  <w:abstractNum w:abstractNumId="25" w15:restartNumberingAfterBreak="0">
     <w:nsid w:val="3CF12F1A"/>
     <w:multiLevelType w:val="multilevel"/>
     <w:tmpl w:val="51ACBBF2"/>
@@ -11756,7 +15460,7 @@
       </w:rPr>
     </w:lvl>
   </w:abstractNum>
-  <w:abstractNum w:abstractNumId="26">
+  <w:abstractNum w:abstractNumId="26" w15:restartNumberingAfterBreak="0">
     <w:nsid w:val="49BD2BB3"/>
     <w:multiLevelType w:val="hybridMultilevel"/>
     <w:tmpl w:val="318E788E"/>
@@ -11845,7 +15549,7 @@
       </w:pPr>
     </w:lvl>
   </w:abstractNum>
-  <w:abstractNum w:abstractNumId="27">
+  <w:abstractNum w:abstractNumId="27" w15:restartNumberingAfterBreak="0">
     <w:nsid w:val="4B2A58F6"/>
     <w:multiLevelType w:val="multilevel"/>
     <w:tmpl w:val="38BCE48A"/>
@@ -11994,7 +15698,7 @@
       </w:rPr>
     </w:lvl>
   </w:abstractNum>
-  <w:abstractNum w:abstractNumId="28">
+  <w:abstractNum w:abstractNumId="28" w15:restartNumberingAfterBreak="0">
     <w:nsid w:val="503703E7"/>
     <w:multiLevelType w:val="hybridMultilevel"/>
     <w:tmpl w:val="A4E43868"/>
@@ -12107,7 +15811,7 @@
       </w:rPr>
     </w:lvl>
   </w:abstractNum>
-  <w:abstractNum w:abstractNumId="29">
+  <w:abstractNum w:abstractNumId="29" w15:restartNumberingAfterBreak="0">
     <w:nsid w:val="50A10123"/>
     <w:multiLevelType w:val="multilevel"/>
     <w:tmpl w:val="2DEE8C16"/>
@@ -12220,7 +15924,7 @@
       </w:rPr>
     </w:lvl>
   </w:abstractNum>
-  <w:abstractNum w:abstractNumId="30">
+  <w:abstractNum w:abstractNumId="30" w15:restartNumberingAfterBreak="0">
     <w:nsid w:val="517D7CDB"/>
     <w:multiLevelType w:val="multilevel"/>
     <w:tmpl w:val="748CB292"/>
@@ -12333,7 +16037,7 @@
       </w:rPr>
     </w:lvl>
   </w:abstractNum>
-  <w:abstractNum w:abstractNumId="31">
+  <w:abstractNum w:abstractNumId="31" w15:restartNumberingAfterBreak="0">
     <w:nsid w:val="559A2C60"/>
     <w:multiLevelType w:val="multilevel"/>
     <w:tmpl w:val="2DEE8C16"/>
@@ -12446,7 +16150,7 @@
       </w:rPr>
     </w:lvl>
   </w:abstractNum>
-  <w:abstractNum w:abstractNumId="32">
+  <w:abstractNum w:abstractNumId="32" w15:restartNumberingAfterBreak="0">
     <w:nsid w:val="64780D11"/>
     <w:multiLevelType w:val="multilevel"/>
     <w:tmpl w:val="11CC2058"/>
@@ -12559,7 +16263,7 @@
       </w:rPr>
     </w:lvl>
   </w:abstractNum>
-  <w:abstractNum w:abstractNumId="33">
+  <w:abstractNum w:abstractNumId="33" w15:restartNumberingAfterBreak="0">
     <w:nsid w:val="68F8493E"/>
     <w:multiLevelType w:val="multilevel"/>
     <w:tmpl w:val="2DEE8C16"/>
@@ -12672,7 +16376,7 @@
       </w:rPr>
     </w:lvl>
   </w:abstractNum>
-  <w:abstractNum w:abstractNumId="34">
+  <w:abstractNum w:abstractNumId="34" w15:restartNumberingAfterBreak="0">
     <w:nsid w:val="6AD41C00"/>
     <w:multiLevelType w:val="multilevel"/>
     <w:tmpl w:val="AA3A1BC6"/>
@@ -12785,7 +16489,7 @@
       </w:rPr>
     </w:lvl>
   </w:abstractNum>
-  <w:abstractNum w:abstractNumId="35">
+  <w:abstractNum w:abstractNumId="35" w15:restartNumberingAfterBreak="0">
     <w:nsid w:val="6D715140"/>
     <w:multiLevelType w:val="multilevel"/>
     <w:tmpl w:val="89E6A370"/>
@@ -12898,7 +16602,7 @@
       </w:rPr>
     </w:lvl>
   </w:abstractNum>
-  <w:abstractNum w:abstractNumId="36">
+  <w:abstractNum w:abstractNumId="36" w15:restartNumberingAfterBreak="0">
     <w:nsid w:val="6DE957D4"/>
     <w:multiLevelType w:val="multilevel"/>
     <w:tmpl w:val="2DEE8C16"/>
@@ -13011,7 +16715,7 @@
       </w:rPr>
     </w:lvl>
   </w:abstractNum>
-  <w:abstractNum w:abstractNumId="37">
+  <w:abstractNum w:abstractNumId="37" w15:restartNumberingAfterBreak="0">
     <w:nsid w:val="6E881987"/>
     <w:multiLevelType w:val="multilevel"/>
     <w:tmpl w:val="2DEE8C16"/>
@@ -13124,7 +16828,7 @@
       </w:rPr>
     </w:lvl>
   </w:abstractNum>
-  <w:abstractNum w:abstractNumId="38">
+  <w:abstractNum w:abstractNumId="38" w15:restartNumberingAfterBreak="0">
     <w:nsid w:val="70326F4F"/>
     <w:multiLevelType w:val="hybridMultilevel"/>
     <w:tmpl w:val="07AE208A"/>
@@ -13237,7 +16941,7 @@
       </w:rPr>
     </w:lvl>
   </w:abstractNum>
-  <w:abstractNum w:abstractNumId="39">
+  <w:abstractNum w:abstractNumId="39" w15:restartNumberingAfterBreak="0">
     <w:nsid w:val="721C619D"/>
     <w:multiLevelType w:val="multilevel"/>
     <w:tmpl w:val="2DEE8C16"/>
@@ -13350,7 +17054,7 @@
       </w:rPr>
     </w:lvl>
   </w:abstractNum>
-  <w:abstractNum w:abstractNumId="40">
+  <w:abstractNum w:abstractNumId="40" w15:restartNumberingAfterBreak="0">
     <w:nsid w:val="735E32D5"/>
     <w:multiLevelType w:val="hybridMultilevel"/>
     <w:tmpl w:val="13D2BB38"/>
@@ -13439,7 +17143,7 @@
       </w:pPr>
     </w:lvl>
   </w:abstractNum>
-  <w:abstractNum w:abstractNumId="41">
+  <w:abstractNum w:abstractNumId="41" w15:restartNumberingAfterBreak="0">
     <w:nsid w:val="757A1634"/>
     <w:multiLevelType w:val="multilevel"/>
     <w:tmpl w:val="89E6A370"/>
@@ -13552,7 +17256,7 @@
       </w:rPr>
     </w:lvl>
   </w:abstractNum>
-  <w:abstractNum w:abstractNumId="42">
+  <w:abstractNum w:abstractNumId="42" w15:restartNumberingAfterBreak="0">
     <w:nsid w:val="7983660B"/>
     <w:multiLevelType w:val="multilevel"/>
     <w:tmpl w:val="2DEE8C16"/>
@@ -13665,7 +17369,7 @@
       </w:rPr>
     </w:lvl>
   </w:abstractNum>
-  <w:abstractNum w:abstractNumId="43">
+  <w:abstractNum w:abstractNumId="43" w15:restartNumberingAfterBreak="0">
     <w:nsid w:val="7A2E07DF"/>
     <w:multiLevelType w:val="multilevel"/>
     <w:tmpl w:val="2DEE8C16"/>
@@ -13778,7 +17482,7 @@
       </w:rPr>
     </w:lvl>
   </w:abstractNum>
-  <w:abstractNum w:abstractNumId="44">
+  <w:abstractNum w:abstractNumId="44" w15:restartNumberingAfterBreak="0">
     <w:nsid w:val="7D88184A"/>
     <w:multiLevelType w:val="multilevel"/>
     <w:tmpl w:val="23527FAC"/>
@@ -13891,139 +17595,139 @@
       </w:rPr>
     </w:lvl>
   </w:abstractNum>
-  <w:num w:numId="1">
+  <w:num w:numId="1" w16cid:durableId="171535826">
     <w:abstractNumId w:val="4"/>
   </w:num>
-  <w:num w:numId="2">
+  <w:num w:numId="2" w16cid:durableId="1599287931">
     <w:abstractNumId w:val="26"/>
   </w:num>
-  <w:num w:numId="3">
+  <w:num w:numId="3" w16cid:durableId="1327703816">
     <w:abstractNumId w:val="0"/>
   </w:num>
-  <w:num w:numId="4">
+  <w:num w:numId="4" w16cid:durableId="1560050930">
     <w:abstractNumId w:val="27"/>
   </w:num>
-  <w:num w:numId="5">
+  <w:num w:numId="5" w16cid:durableId="1732147064">
     <w:abstractNumId w:val="36"/>
   </w:num>
-  <w:num w:numId="6">
+  <w:num w:numId="6" w16cid:durableId="83503143">
     <w:abstractNumId w:val="19"/>
   </w:num>
-  <w:num w:numId="7">
+  <w:num w:numId="7" w16cid:durableId="924262081">
     <w:abstractNumId w:val="37"/>
   </w:num>
-  <w:num w:numId="8">
+  <w:num w:numId="8" w16cid:durableId="1807504242">
     <w:abstractNumId w:val="39"/>
   </w:num>
-  <w:num w:numId="9">
+  <w:num w:numId="9" w16cid:durableId="2062513488">
     <w:abstractNumId w:val="14"/>
   </w:num>
-  <w:num w:numId="10">
+  <w:num w:numId="10" w16cid:durableId="2049065145">
     <w:abstractNumId w:val="29"/>
   </w:num>
-  <w:num w:numId="11">
+  <w:num w:numId="11" w16cid:durableId="1863665623">
     <w:abstractNumId w:val="24"/>
   </w:num>
-  <w:num w:numId="12">
+  <w:num w:numId="12" w16cid:durableId="1444492645">
     <w:abstractNumId w:val="23"/>
   </w:num>
-  <w:num w:numId="13">
+  <w:num w:numId="13" w16cid:durableId="313796901">
     <w:abstractNumId w:val="30"/>
   </w:num>
-  <w:num w:numId="14">
+  <w:num w:numId="14" w16cid:durableId="770275192">
     <w:abstractNumId w:val="13"/>
   </w:num>
-  <w:num w:numId="15">
+  <w:num w:numId="15" w16cid:durableId="287901293">
     <w:abstractNumId w:val="32"/>
   </w:num>
-  <w:num w:numId="16">
+  <w:num w:numId="16" w16cid:durableId="2089577196">
     <w:abstractNumId w:val="12"/>
   </w:num>
-  <w:num w:numId="17">
+  <w:num w:numId="17" w16cid:durableId="396901683">
     <w:abstractNumId w:val="35"/>
   </w:num>
-  <w:num w:numId="18">
+  <w:num w:numId="18" w16cid:durableId="601106297">
     <w:abstractNumId w:val="16"/>
   </w:num>
-  <w:num w:numId="19">
+  <w:num w:numId="19" w16cid:durableId="189608347">
     <w:abstractNumId w:val="42"/>
   </w:num>
-  <w:num w:numId="20">
+  <w:num w:numId="20" w16cid:durableId="2129813315">
     <w:abstractNumId w:val="38"/>
   </w:num>
-  <w:num w:numId="21">
+  <w:num w:numId="21" w16cid:durableId="255093372">
     <w:abstractNumId w:val="31"/>
   </w:num>
-  <w:num w:numId="22">
+  <w:num w:numId="22" w16cid:durableId="1511607545">
     <w:abstractNumId w:val="15"/>
   </w:num>
-  <w:num w:numId="23">
+  <w:num w:numId="23" w16cid:durableId="1824470990">
     <w:abstractNumId w:val="2"/>
   </w:num>
-  <w:num w:numId="24">
+  <w:num w:numId="24" w16cid:durableId="2064677383">
     <w:abstractNumId w:val="43"/>
   </w:num>
-  <w:num w:numId="25">
+  <w:num w:numId="25" w16cid:durableId="1610776068">
     <w:abstractNumId w:val="8"/>
   </w:num>
-  <w:num w:numId="26">
+  <w:num w:numId="26" w16cid:durableId="306280761">
     <w:abstractNumId w:val="22"/>
   </w:num>
-  <w:num w:numId="27">
+  <w:num w:numId="27" w16cid:durableId="527642464">
     <w:abstractNumId w:val="9"/>
   </w:num>
-  <w:num w:numId="28">
+  <w:num w:numId="28" w16cid:durableId="572738158">
     <w:abstractNumId w:val="21"/>
   </w:num>
-  <w:num w:numId="29">
+  <w:num w:numId="29" w16cid:durableId="1201823531">
     <w:abstractNumId w:val="18"/>
   </w:num>
-  <w:num w:numId="30">
+  <w:num w:numId="30" w16cid:durableId="85006112">
     <w:abstractNumId w:val="33"/>
   </w:num>
-  <w:num w:numId="31">
+  <w:num w:numId="31" w16cid:durableId="1305893588">
     <w:abstractNumId w:val="3"/>
   </w:num>
-  <w:num w:numId="32">
+  <w:num w:numId="32" w16cid:durableId="149642994">
     <w:abstractNumId w:val="10"/>
   </w:num>
-  <w:num w:numId="33">
+  <w:num w:numId="33" w16cid:durableId="1622803042">
     <w:abstractNumId w:val="1"/>
   </w:num>
-  <w:num w:numId="34">
+  <w:num w:numId="34" w16cid:durableId="2031490377">
     <w:abstractNumId w:val="25"/>
   </w:num>
-  <w:num w:numId="35">
+  <w:num w:numId="35" w16cid:durableId="177082341">
     <w:abstractNumId w:val="34"/>
   </w:num>
-  <w:num w:numId="36">
+  <w:num w:numId="36" w16cid:durableId="117262966">
     <w:abstractNumId w:val="44"/>
   </w:num>
-  <w:num w:numId="37">
+  <w:num w:numId="37" w16cid:durableId="1120144627">
     <w:abstractNumId w:val="5"/>
   </w:num>
-  <w:num w:numId="38">
+  <w:num w:numId="38" w16cid:durableId="734087476">
     <w:abstractNumId w:val="6"/>
   </w:num>
-  <w:num w:numId="39">
+  <w:num w:numId="39" w16cid:durableId="324475959">
     <w:abstractNumId w:val="11"/>
   </w:num>
-  <w:num w:numId="40">
+  <w:num w:numId="40" w16cid:durableId="2079354465">
     <w:abstractNumId w:val="7"/>
   </w:num>
-  <w:num w:numId="41">
+  <w:num w:numId="41" w16cid:durableId="1967657207">
     <w:abstractNumId w:val="20"/>
   </w:num>
-  <w:num w:numId="42">
+  <w:num w:numId="42" w16cid:durableId="709959112">
     <w:abstractNumId w:val="17"/>
   </w:num>
-  <w:num w:numId="43">
+  <w:num w:numId="43" w16cid:durableId="901714525">
     <w:abstractNumId w:val="41"/>
   </w:num>
-  <w:num w:numId="44">
+  <w:num w:numId="44" w16cid:durableId="1946617319">
     <w:abstractNumId w:val="28"/>
   </w:num>
-  <w:num w:numId="45">
+  <w:num w:numId="45" w16cid:durableId="169150564">
     <w:abstractNumId w:val="40"/>
   </w:num>
   <w:numIdMacAtCleanup w:val="37"/>
@@ -14031,7 +17735,7 @@
 </file>
 
 <file path=word/styles.xml><?xml version="1.0" encoding="utf-8"?>
-<w:styles xmlns:mc="http://schemas.openxmlformats.org/markup-compatibility/2006" xmlns:r="http://schemas.openxmlformats.org/officeDocument/2006/relationships" xmlns:w="http://schemas.openxmlformats.org/wordprocessingml/2006/main" xmlns:w14="http://schemas.microsoft.com/office/word/2010/wordml" xmlns:w15="http://schemas.microsoft.com/office/word/2012/wordml" mc:Ignorable="w14 w15">
+<w:styles xmlns:mc="http://schemas.openxmlformats.org/markup-compatibility/2006" xmlns:r="http://schemas.openxmlformats.org/officeDocument/2006/relationships" xmlns:w="http://schemas.openxmlformats.org/wordprocessingml/2006/main" xmlns:w14="http://schemas.microsoft.com/office/word/2010/wordml" xmlns:w15="http://schemas.microsoft.com/office/word/2012/wordml" xmlns:w16cex="http://schemas.microsoft.com/office/word/2018/wordml/cex" xmlns:w16cid="http://schemas.microsoft.com/office/word/2016/wordml/cid" xmlns:w16="http://schemas.microsoft.com/office/word/2018/wordml" xmlns:w16sdtdh="http://schemas.microsoft.com/office/word/2020/wordml/sdtdatahash" xmlns:w16se="http://schemas.microsoft.com/office/word/2015/wordml/symex" mc:Ignorable="w14 w15 w16se w16cid w16 w16cex w16sdtdh">
   <w:docDefaults>
     <w:rPrDefault>
       <w:rPr>
@@ -14049,7 +17753,7 @@
       </w:pPr>
     </w:pPrDefault>
   </w:docDefaults>
-  <w:latentStyles w:defLockedState="0" w:defUIPriority="99" w:defSemiHidden="0" w:defUnhideWhenUsed="0" w:defQFormat="0" w:count="371">
+  <w:latentStyles w:defLockedState="0" w:defUIPriority="99" w:defSemiHidden="0" w:defUnhideWhenUsed="0" w:defQFormat="0" w:count="376">
     <w:lsdException w:name="Normal" w:uiPriority="0" w:qFormat="1"/>
     <w:lsdException w:name="heading 1" w:uiPriority="0" w:qFormat="1"/>
     <w:lsdException w:name="heading 2" w:semiHidden="1" w:uiPriority="0" w:unhideWhenUsed="1" w:qFormat="1"/>
@@ -14155,7 +17859,6 @@
     <w:lsdException w:name="HTML Sample" w:semiHidden="1" w:unhideWhenUsed="1"/>
     <w:lsdException w:name="HTML Typewriter" w:semiHidden="1" w:unhideWhenUsed="1"/>
     <w:lsdException w:name="HTML Variable" w:semiHidden="1" w:unhideWhenUsed="1"/>
-    <w:lsdException w:name="Normal Table" w:semiHidden="1" w:unhideWhenUsed="1"/>
     <w:lsdException w:name="annotation subject" w:semiHidden="1" w:unhideWhenUsed="1"/>
     <w:lsdException w:name="No List" w:semiHidden="1" w:unhideWhenUsed="1"/>
     <w:lsdException w:name="Outline List 1" w:semiHidden="1" w:unhideWhenUsed="1"/>
@@ -14198,11 +17901,8 @@
     <w:lsdException w:name="Table Contemporary" w:semiHidden="1" w:unhideWhenUsed="1"/>
     <w:lsdException w:name="Table Elegant" w:semiHidden="1" w:unhideWhenUsed="1"/>
     <w:lsdException w:name="Table Professional" w:semiHidden="1" w:unhideWhenUsed="1"/>
-    <w:lsdException w:name="Table Subtle 1" w:semiHidden="1" w:unhideWhenUsed="1"/>
     <w:lsdException w:name="Table Subtle 2" w:semiHidden="1" w:unhideWhenUsed="1"/>
     <w:lsdException w:name="Table Web 1" w:semiHidden="1" w:unhideWhenUsed="1"/>
-    <w:lsdException w:name="Table Web 2" w:semiHidden="1" w:unhideWhenUsed="1"/>
-    <w:lsdException w:name="Table Web 3" w:semiHidden="1" w:unhideWhenUsed="1"/>
     <w:lsdException w:name="Balloon Text" w:semiHidden="1" w:unhideWhenUsed="1"/>
     <w:lsdException w:name="Table Grid" w:uiPriority="39"/>
     <w:lsdException w:name="Table Theme" w:semiHidden="1" w:unhideWhenUsed="1"/>
@@ -14421,6 +18121,11 @@
     <w:lsdException w:name="List Table 5 Dark Accent 6" w:uiPriority="50"/>
     <w:lsdException w:name="List Table 6 Colorful Accent 6" w:uiPriority="51"/>
     <w:lsdException w:name="List Table 7 Colorful Accent 6" w:uiPriority="52"/>
+    <w:lsdException w:name="Mention" w:semiHidden="1" w:unhideWhenUsed="1"/>
+    <w:lsdException w:name="Smart Hyperlink" w:semiHidden="1" w:unhideWhenUsed="1"/>
+    <w:lsdException w:name="Hashtag" w:semiHidden="1" w:unhideWhenUsed="1"/>
+    <w:lsdException w:name="Unresolved Mention" w:semiHidden="1" w:unhideWhenUsed="1"/>
+    <w:lsdException w:name="Smart Link" w:semiHidden="1" w:unhideWhenUsed="1"/>
   </w:latentStyles>
   <w:style w:type="paragraph" w:default="1" w:styleId="Normal">
     <w:name w:val="Normal"/>
@@ -14749,7 +18454,6 @@
       <w14:ligatures w14:val="none"/>
     </w:rPr>
     <w:tblPr>
-      <w:tblInd w:w="0" w:type="dxa"/>
       <w:tblBorders>
         <w:top w:val="single" w:sz="4" w:space="0" w:color="auto"/>
         <w:left w:val="single" w:sz="4" w:space="0" w:color="auto"/>
@@ -14758,12 +18462,6 @@
         <w:insideH w:val="single" w:sz="4" w:space="0" w:color="auto"/>
         <w:insideV w:val="single" w:sz="4" w:space="0" w:color="auto"/>
       </w:tblBorders>
-      <w:tblCellMar>
-        <w:top w:w="0" w:type="dxa"/>
-        <w:left w:w="108" w:type="dxa"/>
-        <w:bottom w:w="0" w:type="dxa"/>
-        <w:right w:w="108" w:type="dxa"/>
-      </w:tblCellMar>
     </w:tblPr>
   </w:style>
   <w:style w:type="character" w:customStyle="1" w:styleId="Heading3Char">
@@ -15096,6 +18794,25 @@
       <w:szCs w:val="22"/>
     </w:rPr>
   </w:style>
+  <w:style w:type="character" w:styleId="Strong">
+    <w:name w:val="Strong"/>
+    <w:basedOn w:val="DefaultParagraphFont"/>
+    <w:uiPriority w:val="22"/>
+    <w:qFormat/>
+    <w:rsid w:val="009206AD"/>
+    <w:rPr>
+      <w:b/>
+      <w:bCs/>
+    </w:rPr>
+  </w:style>
+  <w:style w:type="paragraph" w:customStyle="1" w:styleId="codeblockparagraphgbv4n">
+    <w:name w:val="codeblock_paragraph__gbv4n"/>
+    <w:basedOn w:val="Normal"/>
+    <w:rsid w:val="009206AD"/>
+    <w:pPr>
+      <w:spacing w:before="100" w:beforeAutospacing="1" w:after="100" w:afterAutospacing="1"/>
+    </w:pPr>
+  </w:style>
 </w:styles>
 </file>
 

</xml_diff>

<commit_message>
kolaborasi di github dari dicoding
</commit_message>
<xml_diff>
--- a/PRAKTIKUM GIT HUB - Ahmadi.docx
+++ b/PRAKTIKUM GIT HUB - Ahmadi.docx
@@ -12460,13 +12460,2311 @@
     </w:p>
     <w:p>
       <w:pPr>
+        <w:spacing w:after="160" w:line="259" w:lineRule="auto"/>
+        <w:rPr>
+          <w:sz w:val="22"/>
+        </w:rPr>
+      </w:pPr>
+      <w:r>
+        <w:rPr>
+          <w:sz w:val="22"/>
+        </w:rPr>
+        <w:br w:type="page"/>
+      </w:r>
+    </w:p>
+    <w:p>
+      <w:pPr>
+        <w:pStyle w:val="Heading2"/>
+        <w:shd w:val="clear" w:color="auto" w:fill="FFFFFF"/>
+        <w:spacing w:after="240" w:line="360" w:lineRule="atLeast"/>
+        <w:rPr>
+          <w:rFonts w:ascii="Source Sans Pro" w:hAnsi="Source Sans Pro"/>
+          <w:color w:val="555555"/>
+          <w:sz w:val="45"/>
+          <w:szCs w:val="45"/>
+        </w:rPr>
+      </w:pPr>
+      <w:r>
+        <w:rPr>
+          <w:rFonts w:ascii="Source Sans Pro" w:hAnsi="Source Sans Pro"/>
+          <w:b w:val="0"/>
+          <w:bCs w:val="0"/>
+          <w:color w:val="555555"/>
+          <w:sz w:val="45"/>
+          <w:szCs w:val="45"/>
+        </w:rPr>
+        <w:lastRenderedPageBreak/>
+        <w:t>Berkolaborasi di GitHub</w:t>
+      </w:r>
+    </w:p>
+    <w:p>
+      <w:pPr>
+        <w:pStyle w:val="NormalWeb"/>
+        <w:shd w:val="clear" w:color="auto" w:fill="FFFFFF"/>
+        <w:spacing w:before="0" w:beforeAutospacing="0" w:after="384" w:afterAutospacing="0" w:line="384" w:lineRule="atLeast"/>
+        <w:rPr>
+          <w:rFonts w:ascii="Source Sans Pro" w:hAnsi="Source Sans Pro"/>
+          <w:color w:val="555555"/>
+          <w:sz w:val="27"/>
+          <w:szCs w:val="27"/>
+        </w:rPr>
+      </w:pPr>
+      <w:r>
+        <w:rPr>
+          <w:rFonts w:ascii="Source Sans Pro" w:hAnsi="Source Sans Pro"/>
+          <w:color w:val="555555"/>
+          <w:sz w:val="27"/>
+          <w:szCs w:val="27"/>
+        </w:rPr>
+        <w:t>Agar bisa berkolaborasi dengan pengembang lain, tentu yang pertama kita perlukan adalah sebuah repositori di GitHub. Jika sudah membuatnya, kita bisa </w:t>
+      </w:r>
+      <w:r>
+        <w:rPr>
+          <w:rFonts w:ascii="Source Sans Pro" w:hAnsi="Source Sans Pro"/>
+          <w:i/>
+          <w:iCs/>
+          <w:color w:val="555555"/>
+          <w:sz w:val="27"/>
+          <w:szCs w:val="27"/>
+        </w:rPr>
+        <w:t>cloning </w:t>
+      </w:r>
+      <w:r>
+        <w:rPr>
+          <w:rFonts w:ascii="Source Sans Pro" w:hAnsi="Source Sans Pro"/>
+          <w:color w:val="555555"/>
+          <w:sz w:val="27"/>
+          <w:szCs w:val="27"/>
+        </w:rPr>
+        <w:t>repositori tersebut ke komputer kita.</w:t>
+      </w:r>
+      <w:r>
+        <w:rPr>
+          <w:rFonts w:ascii="Source Sans Pro" w:hAnsi="Source Sans Pro"/>
+          <w:noProof/>
+          <w:color w:val="555555"/>
+          <w:sz w:val="27"/>
+          <w:szCs w:val="27"/>
+        </w:rPr>
+        <w:drawing>
+          <wp:inline distT="0" distB="0" distL="0" distR="0" wp14:anchorId="11B81C09" wp14:editId="04A458D5">
+            <wp:extent cx="5904230" cy="1230630"/>
+            <wp:effectExtent l="0" t="0" r="1270" b="7620"/>
+            <wp:docPr id="342711346" name="Picture 11" descr="Mengkloning repositori GitHub dengan perintah git"/>
+            <wp:cNvGraphicFramePr>
+              <a:graphicFrameLocks xmlns:a="http://schemas.openxmlformats.org/drawingml/2006/main" noChangeAspect="1"/>
+            </wp:cNvGraphicFramePr>
+            <a:graphic xmlns:a="http://schemas.openxmlformats.org/drawingml/2006/main">
+              <a:graphicData uri="http://schemas.openxmlformats.org/drawingml/2006/picture">
+                <pic:pic xmlns:pic="http://schemas.openxmlformats.org/drawingml/2006/picture">
+                  <pic:nvPicPr>
+                    <pic:cNvPr id="0" name="Picture 1" descr="Mengkloning repositori GitHub dengan perintah git"/>
+                    <pic:cNvPicPr>
+                      <a:picLocks noChangeAspect="1" noChangeArrowheads="1"/>
+                    </pic:cNvPicPr>
+                  </pic:nvPicPr>
+                  <pic:blipFill>
+                    <a:blip r:embed="rId67">
+                      <a:extLst>
+                        <a:ext uri="{28A0092B-C50C-407E-A947-70E740481C1C}">
+                          <a14:useLocalDpi xmlns:a14="http://schemas.microsoft.com/office/drawing/2010/main" val="0"/>
+                        </a:ext>
+                      </a:extLst>
+                    </a:blip>
+                    <a:srcRect/>
+                    <a:stretch>
+                      <a:fillRect/>
+                    </a:stretch>
+                  </pic:blipFill>
+                  <pic:spPr bwMode="auto">
+                    <a:xfrm>
+                      <a:off x="0" y="0"/>
+                      <a:ext cx="5904230" cy="1230630"/>
+                    </a:xfrm>
+                    <a:prstGeom prst="rect">
+                      <a:avLst/>
+                    </a:prstGeom>
+                    <a:noFill/>
+                    <a:ln>
+                      <a:noFill/>
+                    </a:ln>
+                  </pic:spPr>
+                </pic:pic>
+              </a:graphicData>
+            </a:graphic>
+          </wp:inline>
+        </w:drawing>
+      </w:r>
+    </w:p>
+    <w:p>
+      <w:pPr>
+        <w:pStyle w:val="NormalWeb"/>
+        <w:shd w:val="clear" w:color="auto" w:fill="FFFFFF"/>
+        <w:spacing w:before="0" w:beforeAutospacing="0" w:after="384" w:afterAutospacing="0" w:line="384" w:lineRule="atLeast"/>
+        <w:rPr>
+          <w:rFonts w:ascii="Source Sans Pro" w:hAnsi="Source Sans Pro"/>
+          <w:color w:val="555555"/>
+          <w:sz w:val="27"/>
+          <w:szCs w:val="27"/>
+        </w:rPr>
+      </w:pPr>
+      <w:r>
+        <w:rPr>
+          <w:rFonts w:ascii="Source Sans Pro" w:hAnsi="Source Sans Pro"/>
+          <w:color w:val="555555"/>
+          <w:sz w:val="27"/>
+          <w:szCs w:val="27"/>
+        </w:rPr>
+        <w:t>Secara </w:t>
+      </w:r>
+      <w:r>
+        <w:rPr>
+          <w:rFonts w:ascii="Source Sans Pro" w:hAnsi="Source Sans Pro"/>
+          <w:i/>
+          <w:iCs/>
+          <w:color w:val="555555"/>
+          <w:sz w:val="27"/>
+          <w:szCs w:val="27"/>
+        </w:rPr>
+        <w:t>default</w:t>
+      </w:r>
+      <w:r>
+        <w:rPr>
+          <w:rFonts w:ascii="Source Sans Pro" w:hAnsi="Source Sans Pro"/>
+          <w:color w:val="555555"/>
+          <w:sz w:val="27"/>
+          <w:szCs w:val="27"/>
+        </w:rPr>
+        <w:t>, Ia sudah membuatkan </w:t>
+      </w:r>
+      <w:r>
+        <w:rPr>
+          <w:rFonts w:ascii="Source Sans Pro" w:hAnsi="Source Sans Pro"/>
+          <w:i/>
+          <w:iCs/>
+          <w:color w:val="555555"/>
+          <w:sz w:val="27"/>
+          <w:szCs w:val="27"/>
+        </w:rPr>
+        <w:t>branch</w:t>
+      </w:r>
+      <w:r>
+        <w:rPr>
+          <w:rFonts w:ascii="Source Sans Pro" w:hAnsi="Source Sans Pro"/>
+          <w:color w:val="555555"/>
+          <w:sz w:val="27"/>
+          <w:szCs w:val="27"/>
+        </w:rPr>
+        <w:t> utama, yaitu branch main. Untuk memudahkan kolaborasi dengan pengembang lain, kita bisa membuat </w:t>
+      </w:r>
+      <w:r>
+        <w:rPr>
+          <w:rFonts w:ascii="Source Sans Pro" w:hAnsi="Source Sans Pro"/>
+          <w:i/>
+          <w:iCs/>
+          <w:color w:val="555555"/>
+          <w:sz w:val="27"/>
+          <w:szCs w:val="27"/>
+        </w:rPr>
+        <w:t>branch </w:t>
+      </w:r>
+      <w:r>
+        <w:rPr>
+          <w:rFonts w:ascii="Source Sans Pro" w:hAnsi="Source Sans Pro"/>
+          <w:color w:val="555555"/>
+          <w:sz w:val="27"/>
+          <w:szCs w:val="27"/>
+        </w:rPr>
+        <w:t>baru terlebih dahulu.</w:t>
+      </w:r>
+      <w:r>
+        <w:rPr>
+          <w:rFonts w:ascii="Source Sans Pro" w:hAnsi="Source Sans Pro"/>
+          <w:noProof/>
+          <w:color w:val="555555"/>
+          <w:sz w:val="27"/>
+          <w:szCs w:val="27"/>
+        </w:rPr>
+        <w:drawing>
+          <wp:inline distT="0" distB="0" distL="0" distR="0" wp14:anchorId="5F18403D" wp14:editId="2023F1D8">
+            <wp:extent cx="5904230" cy="1289685"/>
+            <wp:effectExtent l="0" t="0" r="1270" b="5715"/>
+            <wp:docPr id="626373406" name="Picture 10" descr="Membuat branch baru dengan nama feature/hello-world"/>
+            <wp:cNvGraphicFramePr>
+              <a:graphicFrameLocks xmlns:a="http://schemas.openxmlformats.org/drawingml/2006/main" noChangeAspect="1"/>
+            </wp:cNvGraphicFramePr>
+            <a:graphic xmlns:a="http://schemas.openxmlformats.org/drawingml/2006/main">
+              <a:graphicData uri="http://schemas.openxmlformats.org/drawingml/2006/picture">
+                <pic:pic xmlns:pic="http://schemas.openxmlformats.org/drawingml/2006/picture">
+                  <pic:nvPicPr>
+                    <pic:cNvPr id="0" name="Picture 2" descr="Membuat branch baru dengan nama feature/hello-world"/>
+                    <pic:cNvPicPr>
+                      <a:picLocks noChangeAspect="1" noChangeArrowheads="1"/>
+                    </pic:cNvPicPr>
+                  </pic:nvPicPr>
+                  <pic:blipFill>
+                    <a:blip r:embed="rId68">
+                      <a:extLst>
+                        <a:ext uri="{28A0092B-C50C-407E-A947-70E740481C1C}">
+                          <a14:useLocalDpi xmlns:a14="http://schemas.microsoft.com/office/drawing/2010/main" val="0"/>
+                        </a:ext>
+                      </a:extLst>
+                    </a:blip>
+                    <a:srcRect/>
+                    <a:stretch>
+                      <a:fillRect/>
+                    </a:stretch>
+                  </pic:blipFill>
+                  <pic:spPr bwMode="auto">
+                    <a:xfrm>
+                      <a:off x="0" y="0"/>
+                      <a:ext cx="5904230" cy="1289685"/>
+                    </a:xfrm>
+                    <a:prstGeom prst="rect">
+                      <a:avLst/>
+                    </a:prstGeom>
+                    <a:noFill/>
+                    <a:ln>
+                      <a:noFill/>
+                    </a:ln>
+                  </pic:spPr>
+                </pic:pic>
+              </a:graphicData>
+            </a:graphic>
+          </wp:inline>
+        </w:drawing>
+      </w:r>
+    </w:p>
+    <w:p>
+      <w:pPr>
+        <w:pStyle w:val="NormalWeb"/>
+        <w:shd w:val="clear" w:color="auto" w:fill="FFFFFF"/>
+        <w:spacing w:before="0" w:beforeAutospacing="0" w:after="384" w:afterAutospacing="0" w:line="384" w:lineRule="atLeast"/>
+        <w:rPr>
+          <w:rFonts w:ascii="Source Sans Pro" w:hAnsi="Source Sans Pro"/>
+          <w:color w:val="555555"/>
+          <w:sz w:val="27"/>
+          <w:szCs w:val="27"/>
+        </w:rPr>
+      </w:pPr>
+      <w:r>
+        <w:rPr>
+          <w:rFonts w:ascii="Source Sans Pro" w:hAnsi="Source Sans Pro"/>
+          <w:color w:val="555555"/>
+          <w:sz w:val="27"/>
+          <w:szCs w:val="27"/>
+        </w:rPr>
+        <w:t>Jika sudah, kita bisa menambahkan kode yang diinginkan dalam </w:t>
+      </w:r>
+      <w:r>
+        <w:rPr>
+          <w:rFonts w:ascii="Source Sans Pro" w:hAnsi="Source Sans Pro"/>
+          <w:i/>
+          <w:iCs/>
+          <w:color w:val="555555"/>
+          <w:sz w:val="27"/>
+          <w:szCs w:val="27"/>
+        </w:rPr>
+        <w:t>branch</w:t>
+      </w:r>
+      <w:r>
+        <w:rPr>
+          <w:rFonts w:ascii="Source Sans Pro" w:hAnsi="Source Sans Pro"/>
+          <w:color w:val="555555"/>
+          <w:sz w:val="27"/>
+          <w:szCs w:val="27"/>
+        </w:rPr>
+        <w:t> tersebut. Lalu, kita bisa lakukan </w:t>
+      </w:r>
+      <w:r>
+        <w:rPr>
+          <w:rFonts w:ascii="Source Sans Pro" w:hAnsi="Source Sans Pro"/>
+          <w:i/>
+          <w:iCs/>
+          <w:color w:val="555555"/>
+          <w:sz w:val="27"/>
+          <w:szCs w:val="27"/>
+        </w:rPr>
+        <w:t>commit</w:t>
+      </w:r>
+      <w:r>
+        <w:rPr>
+          <w:rFonts w:ascii="Source Sans Pro" w:hAnsi="Source Sans Pro"/>
+          <w:color w:val="555555"/>
+          <w:sz w:val="27"/>
+          <w:szCs w:val="27"/>
+        </w:rPr>
+        <w:t> untuk </w:t>
+      </w:r>
+      <w:r>
+        <w:rPr>
+          <w:rFonts w:ascii="Source Sans Pro" w:hAnsi="Source Sans Pro"/>
+          <w:i/>
+          <w:iCs/>
+          <w:color w:val="555555"/>
+          <w:sz w:val="27"/>
+          <w:szCs w:val="27"/>
+        </w:rPr>
+        <w:t>file </w:t>
+      </w:r>
+      <w:r>
+        <w:rPr>
+          <w:rFonts w:ascii="Source Sans Pro" w:hAnsi="Source Sans Pro"/>
+          <w:color w:val="555555"/>
+          <w:sz w:val="27"/>
+          <w:szCs w:val="27"/>
+        </w:rPr>
+        <w:t>yang sudah dibuat.</w:t>
+      </w:r>
+      <w:r>
+        <w:rPr>
+          <w:rFonts w:ascii="Source Sans Pro" w:hAnsi="Source Sans Pro"/>
+          <w:noProof/>
+          <w:color w:val="555555"/>
+          <w:sz w:val="27"/>
+          <w:szCs w:val="27"/>
+        </w:rPr>
+        <w:drawing>
+          <wp:inline distT="0" distB="0" distL="0" distR="0" wp14:anchorId="40653C20" wp14:editId="66BF68AF">
+            <wp:extent cx="5904230" cy="1485900"/>
+            <wp:effectExtent l="0" t="0" r="1270" b="0"/>
+            <wp:docPr id="956835103" name="Picture 9" descr="Melakukan commit untuk file yang sudah dibuat"/>
+            <wp:cNvGraphicFramePr>
+              <a:graphicFrameLocks xmlns:a="http://schemas.openxmlformats.org/drawingml/2006/main" noChangeAspect="1"/>
+            </wp:cNvGraphicFramePr>
+            <a:graphic xmlns:a="http://schemas.openxmlformats.org/drawingml/2006/main">
+              <a:graphicData uri="http://schemas.openxmlformats.org/drawingml/2006/picture">
+                <pic:pic xmlns:pic="http://schemas.openxmlformats.org/drawingml/2006/picture">
+                  <pic:nvPicPr>
+                    <pic:cNvPr id="0" name="Picture 3" descr="Melakukan commit untuk file yang sudah dibuat"/>
+                    <pic:cNvPicPr>
+                      <a:picLocks noChangeAspect="1" noChangeArrowheads="1"/>
+                    </pic:cNvPicPr>
+                  </pic:nvPicPr>
+                  <pic:blipFill>
+                    <a:blip r:embed="rId69">
+                      <a:extLst>
+                        <a:ext uri="{28A0092B-C50C-407E-A947-70E740481C1C}">
+                          <a14:useLocalDpi xmlns:a14="http://schemas.microsoft.com/office/drawing/2010/main" val="0"/>
+                        </a:ext>
+                      </a:extLst>
+                    </a:blip>
+                    <a:srcRect/>
+                    <a:stretch>
+                      <a:fillRect/>
+                    </a:stretch>
+                  </pic:blipFill>
+                  <pic:spPr bwMode="auto">
+                    <a:xfrm>
+                      <a:off x="0" y="0"/>
+                      <a:ext cx="5904230" cy="1485900"/>
+                    </a:xfrm>
+                    <a:prstGeom prst="rect">
+                      <a:avLst/>
+                    </a:prstGeom>
+                    <a:noFill/>
+                    <a:ln>
+                      <a:noFill/>
+                    </a:ln>
+                  </pic:spPr>
+                </pic:pic>
+              </a:graphicData>
+            </a:graphic>
+          </wp:inline>
+        </w:drawing>
+      </w:r>
+    </w:p>
+    <w:p>
+      <w:pPr>
+        <w:pStyle w:val="NormalWeb"/>
+        <w:shd w:val="clear" w:color="auto" w:fill="FFFFFF"/>
+        <w:spacing w:before="0" w:beforeAutospacing="0" w:after="384" w:afterAutospacing="0" w:line="384" w:lineRule="atLeast"/>
+        <w:rPr>
+          <w:rFonts w:ascii="Source Sans Pro" w:hAnsi="Source Sans Pro"/>
+          <w:color w:val="555555"/>
+          <w:sz w:val="27"/>
+          <w:szCs w:val="27"/>
+        </w:rPr>
+      </w:pPr>
+      <w:r>
+        <w:rPr>
+          <w:rFonts w:ascii="Source Sans Pro" w:hAnsi="Source Sans Pro"/>
+          <w:color w:val="555555"/>
+          <w:sz w:val="27"/>
+          <w:szCs w:val="27"/>
+        </w:rPr>
+        <w:lastRenderedPageBreak/>
+        <w:t>Jika sudah ter-</w:t>
+      </w:r>
+      <w:r>
+        <w:rPr>
+          <w:rFonts w:ascii="Source Sans Pro" w:hAnsi="Source Sans Pro"/>
+          <w:i/>
+          <w:iCs/>
+          <w:color w:val="555555"/>
+          <w:sz w:val="27"/>
+          <w:szCs w:val="27"/>
+        </w:rPr>
+        <w:t>commit</w:t>
+      </w:r>
+      <w:r>
+        <w:rPr>
+          <w:rFonts w:ascii="Source Sans Pro" w:hAnsi="Source Sans Pro"/>
+          <w:color w:val="555555"/>
+          <w:sz w:val="27"/>
+          <w:szCs w:val="27"/>
+        </w:rPr>
+        <w:t>, kita bisa </w:t>
+      </w:r>
+      <w:r>
+        <w:rPr>
+          <w:rFonts w:ascii="Source Sans Pro" w:hAnsi="Source Sans Pro"/>
+          <w:i/>
+          <w:iCs/>
+          <w:color w:val="555555"/>
+          <w:sz w:val="27"/>
+          <w:szCs w:val="27"/>
+        </w:rPr>
+        <w:t>push branch</w:t>
+      </w:r>
+      <w:r>
+        <w:rPr>
+          <w:rFonts w:ascii="Source Sans Pro" w:hAnsi="Source Sans Pro"/>
+          <w:color w:val="555555"/>
+          <w:sz w:val="27"/>
+          <w:szCs w:val="27"/>
+        </w:rPr>
+        <w:t> yang sudah dibuat ke repositori tadi.</w:t>
+      </w:r>
+      <w:r>
+        <w:rPr>
+          <w:rFonts w:ascii="Source Sans Pro" w:hAnsi="Source Sans Pro"/>
+          <w:noProof/>
+          <w:color w:val="555555"/>
+          <w:sz w:val="27"/>
+          <w:szCs w:val="27"/>
+        </w:rPr>
+        <w:drawing>
+          <wp:inline distT="0" distB="0" distL="0" distR="0" wp14:anchorId="06C07AE9" wp14:editId="78BCD9AA">
+            <wp:extent cx="5904230" cy="2225040"/>
+            <wp:effectExtent l="0" t="0" r="1270" b="3810"/>
+            <wp:docPr id="1936927190" name="Picture 8" descr="Melakukan push branch ke repositori GitHub"/>
+            <wp:cNvGraphicFramePr>
+              <a:graphicFrameLocks xmlns:a="http://schemas.openxmlformats.org/drawingml/2006/main" noChangeAspect="1"/>
+            </wp:cNvGraphicFramePr>
+            <a:graphic xmlns:a="http://schemas.openxmlformats.org/drawingml/2006/main">
+              <a:graphicData uri="http://schemas.openxmlformats.org/drawingml/2006/picture">
+                <pic:pic xmlns:pic="http://schemas.openxmlformats.org/drawingml/2006/picture">
+                  <pic:nvPicPr>
+                    <pic:cNvPr id="0" name="Picture 4" descr="Melakukan push branch ke repositori GitHub"/>
+                    <pic:cNvPicPr>
+                      <a:picLocks noChangeAspect="1" noChangeArrowheads="1"/>
+                    </pic:cNvPicPr>
+                  </pic:nvPicPr>
+                  <pic:blipFill>
+                    <a:blip r:embed="rId70">
+                      <a:extLst>
+                        <a:ext uri="{28A0092B-C50C-407E-A947-70E740481C1C}">
+                          <a14:useLocalDpi xmlns:a14="http://schemas.microsoft.com/office/drawing/2010/main" val="0"/>
+                        </a:ext>
+                      </a:extLst>
+                    </a:blip>
+                    <a:srcRect/>
+                    <a:stretch>
+                      <a:fillRect/>
+                    </a:stretch>
+                  </pic:blipFill>
+                  <pic:spPr bwMode="auto">
+                    <a:xfrm>
+                      <a:off x="0" y="0"/>
+                      <a:ext cx="5904230" cy="2225040"/>
+                    </a:xfrm>
+                    <a:prstGeom prst="rect">
+                      <a:avLst/>
+                    </a:prstGeom>
+                    <a:noFill/>
+                    <a:ln>
+                      <a:noFill/>
+                    </a:ln>
+                  </pic:spPr>
+                </pic:pic>
+              </a:graphicData>
+            </a:graphic>
+          </wp:inline>
+        </w:drawing>
+      </w:r>
+    </w:p>
+    <w:p>
+      <w:pPr>
+        <w:pStyle w:val="Heading2"/>
+        <w:shd w:val="clear" w:color="auto" w:fill="FFFFFF"/>
+        <w:spacing w:after="240" w:line="360" w:lineRule="atLeast"/>
+        <w:rPr>
+          <w:rFonts w:ascii="Source Sans Pro" w:hAnsi="Source Sans Pro"/>
+          <w:color w:val="555555"/>
+          <w:sz w:val="45"/>
+          <w:szCs w:val="45"/>
+        </w:rPr>
+      </w:pPr>
+      <w:r>
+        <w:rPr>
+          <w:rFonts w:ascii="Source Sans Pro" w:hAnsi="Source Sans Pro"/>
+          <w:b w:val="0"/>
+          <w:bCs w:val="0"/>
+          <w:color w:val="555555"/>
+          <w:sz w:val="45"/>
+          <w:szCs w:val="45"/>
+        </w:rPr>
+        <w:t>Melakukan </w:t>
+      </w:r>
+      <w:r>
+        <w:rPr>
+          <w:rFonts w:ascii="Source Sans Pro" w:hAnsi="Source Sans Pro"/>
+          <w:b w:val="0"/>
+          <w:bCs w:val="0"/>
+          <w:i/>
+          <w:iCs/>
+          <w:color w:val="555555"/>
+          <w:sz w:val="45"/>
+          <w:szCs w:val="45"/>
+        </w:rPr>
+        <w:t>Merge</w:t>
+      </w:r>
+      <w:r>
+        <w:rPr>
+          <w:rFonts w:ascii="Source Sans Pro" w:hAnsi="Source Sans Pro"/>
+          <w:b w:val="0"/>
+          <w:bCs w:val="0"/>
+          <w:color w:val="555555"/>
+          <w:sz w:val="45"/>
+          <w:szCs w:val="45"/>
+        </w:rPr>
+        <w:t> di GitHub</w:t>
+      </w:r>
+    </w:p>
+    <w:p>
+      <w:pPr>
+        <w:pStyle w:val="NormalWeb"/>
+        <w:shd w:val="clear" w:color="auto" w:fill="FFFFFF"/>
+        <w:spacing w:before="0" w:beforeAutospacing="0" w:after="384" w:afterAutospacing="0" w:line="384" w:lineRule="atLeast"/>
+        <w:rPr>
+          <w:rFonts w:ascii="Source Sans Pro" w:hAnsi="Source Sans Pro"/>
+          <w:color w:val="555555"/>
+          <w:sz w:val="27"/>
+          <w:szCs w:val="27"/>
+        </w:rPr>
+      </w:pPr>
+      <w:r>
+        <w:rPr>
+          <w:rFonts w:ascii="Source Sans Pro" w:hAnsi="Source Sans Pro"/>
+          <w:color w:val="555555"/>
+          <w:sz w:val="27"/>
+          <w:szCs w:val="27"/>
+        </w:rPr>
+        <w:t>Saat berhasil melakukan </w:t>
+      </w:r>
+      <w:r>
+        <w:rPr>
+          <w:rFonts w:ascii="Source Sans Pro" w:hAnsi="Source Sans Pro"/>
+          <w:i/>
+          <w:iCs/>
+          <w:color w:val="555555"/>
+          <w:sz w:val="27"/>
+          <w:szCs w:val="27"/>
+        </w:rPr>
+        <w:t>push branch</w:t>
+      </w:r>
+      <w:r>
+        <w:rPr>
+          <w:rFonts w:ascii="Source Sans Pro" w:hAnsi="Source Sans Pro"/>
+          <w:color w:val="555555"/>
+          <w:sz w:val="27"/>
+          <w:szCs w:val="27"/>
+        </w:rPr>
+        <w:t> yang sudah dibuat tadi, pada repositori GitHub kita seharusnya muncul pesan seperti berikut.</w:t>
+      </w:r>
+      <w:r>
+        <w:rPr>
+          <w:rFonts w:ascii="Source Sans Pro" w:hAnsi="Source Sans Pro"/>
+          <w:noProof/>
+          <w:color w:val="555555"/>
+          <w:sz w:val="27"/>
+          <w:szCs w:val="27"/>
+        </w:rPr>
+        <w:drawing>
+          <wp:inline distT="0" distB="0" distL="0" distR="0" wp14:anchorId="2137E39C" wp14:editId="5065B899">
+            <wp:extent cx="5904230" cy="1012190"/>
+            <wp:effectExtent l="0" t="0" r="1270" b="0"/>
+            <wp:docPr id="1925274579" name="Picture 7" descr="Pesan jika berhasil push branch ke repositori GitHub"/>
+            <wp:cNvGraphicFramePr>
+              <a:graphicFrameLocks xmlns:a="http://schemas.openxmlformats.org/drawingml/2006/main" noChangeAspect="1"/>
+            </wp:cNvGraphicFramePr>
+            <a:graphic xmlns:a="http://schemas.openxmlformats.org/drawingml/2006/main">
+              <a:graphicData uri="http://schemas.openxmlformats.org/drawingml/2006/picture">
+                <pic:pic xmlns:pic="http://schemas.openxmlformats.org/drawingml/2006/picture">
+                  <pic:nvPicPr>
+                    <pic:cNvPr id="0" name="Picture 5" descr="Pesan jika berhasil push branch ke repositori GitHub"/>
+                    <pic:cNvPicPr>
+                      <a:picLocks noChangeAspect="1" noChangeArrowheads="1"/>
+                    </pic:cNvPicPr>
+                  </pic:nvPicPr>
+                  <pic:blipFill>
+                    <a:blip r:embed="rId71">
+                      <a:extLst>
+                        <a:ext uri="{28A0092B-C50C-407E-A947-70E740481C1C}">
+                          <a14:useLocalDpi xmlns:a14="http://schemas.microsoft.com/office/drawing/2010/main" val="0"/>
+                        </a:ext>
+                      </a:extLst>
+                    </a:blip>
+                    <a:srcRect/>
+                    <a:stretch>
+                      <a:fillRect/>
+                    </a:stretch>
+                  </pic:blipFill>
+                  <pic:spPr bwMode="auto">
+                    <a:xfrm>
+                      <a:off x="0" y="0"/>
+                      <a:ext cx="5904230" cy="1012190"/>
+                    </a:xfrm>
+                    <a:prstGeom prst="rect">
+                      <a:avLst/>
+                    </a:prstGeom>
+                    <a:noFill/>
+                    <a:ln>
+                      <a:noFill/>
+                    </a:ln>
+                  </pic:spPr>
+                </pic:pic>
+              </a:graphicData>
+            </a:graphic>
+          </wp:inline>
+        </w:drawing>
+      </w:r>
+    </w:p>
+    <w:p>
+      <w:pPr>
+        <w:pStyle w:val="NormalWeb"/>
+        <w:shd w:val="clear" w:color="auto" w:fill="FFFFFF"/>
+        <w:spacing w:before="0" w:beforeAutospacing="0" w:after="384" w:afterAutospacing="0" w:line="384" w:lineRule="atLeast"/>
+        <w:rPr>
+          <w:rFonts w:ascii="Source Sans Pro" w:hAnsi="Source Sans Pro"/>
+          <w:color w:val="555555"/>
+          <w:sz w:val="27"/>
+          <w:szCs w:val="27"/>
+        </w:rPr>
+      </w:pPr>
+      <w:r>
+        <w:rPr>
+          <w:rFonts w:ascii="Source Sans Pro" w:hAnsi="Source Sans Pro"/>
+          <w:color w:val="555555"/>
+          <w:sz w:val="27"/>
+          <w:szCs w:val="27"/>
+        </w:rPr>
+        <w:t>Kita bisa langsung mengklik tombol “Compare &amp; pull request” untuk membuat sebuah </w:t>
+      </w:r>
+      <w:r>
+        <w:rPr>
+          <w:rFonts w:ascii="Source Sans Pro" w:hAnsi="Source Sans Pro"/>
+          <w:i/>
+          <w:iCs/>
+          <w:color w:val="555555"/>
+          <w:sz w:val="27"/>
+          <w:szCs w:val="27"/>
+        </w:rPr>
+        <w:t>pull request</w:t>
+      </w:r>
+      <w:r>
+        <w:rPr>
+          <w:rFonts w:ascii="Source Sans Pro" w:hAnsi="Source Sans Pro"/>
+          <w:color w:val="555555"/>
+          <w:sz w:val="27"/>
+          <w:szCs w:val="27"/>
+        </w:rPr>
+        <w:t> ke </w:t>
+      </w:r>
+      <w:r>
+        <w:rPr>
+          <w:rFonts w:ascii="Source Sans Pro" w:hAnsi="Source Sans Pro"/>
+          <w:i/>
+          <w:iCs/>
+          <w:color w:val="555555"/>
+          <w:sz w:val="27"/>
+          <w:szCs w:val="27"/>
+        </w:rPr>
+        <w:t>branch</w:t>
+      </w:r>
+      <w:r>
+        <w:rPr>
+          <w:rFonts w:ascii="Source Sans Pro" w:hAnsi="Source Sans Pro"/>
+          <w:color w:val="555555"/>
+          <w:sz w:val="27"/>
+          <w:szCs w:val="27"/>
+        </w:rPr>
+        <w:t> utama, yaitu main. Sebelum membuatnya, kita bisa mengisi judul dan deskripsi yang relevan dengan hal yang kita tambah atau ubah pada kodenya. Jika sudah, kita bisa mengklik tombol “Create pull request”.</w:t>
+      </w:r>
+      <w:r>
+        <w:rPr>
+          <w:rFonts w:ascii="Source Sans Pro" w:hAnsi="Source Sans Pro"/>
+          <w:noProof/>
+          <w:color w:val="555555"/>
+          <w:sz w:val="27"/>
+          <w:szCs w:val="27"/>
+        </w:rPr>
+        <w:drawing>
+          <wp:inline distT="0" distB="0" distL="0" distR="0" wp14:anchorId="78239C87" wp14:editId="44B56967">
+            <wp:extent cx="5904230" cy="3179445"/>
+            <wp:effectExtent l="0" t="0" r="1270" b="1905"/>
+            <wp:docPr id="1758647994" name="Picture 6" descr="Membuat pull request di repositori GitHub"/>
+            <wp:cNvGraphicFramePr>
+              <a:graphicFrameLocks xmlns:a="http://schemas.openxmlformats.org/drawingml/2006/main" noChangeAspect="1"/>
+            </wp:cNvGraphicFramePr>
+            <a:graphic xmlns:a="http://schemas.openxmlformats.org/drawingml/2006/main">
+              <a:graphicData uri="http://schemas.openxmlformats.org/drawingml/2006/picture">
+                <pic:pic xmlns:pic="http://schemas.openxmlformats.org/drawingml/2006/picture">
+                  <pic:nvPicPr>
+                    <pic:cNvPr id="0" name="Picture 6" descr="Membuat pull request di repositori GitHub"/>
+                    <pic:cNvPicPr>
+                      <a:picLocks noChangeAspect="1" noChangeArrowheads="1"/>
+                    </pic:cNvPicPr>
+                  </pic:nvPicPr>
+                  <pic:blipFill>
+                    <a:blip r:embed="rId72">
+                      <a:extLst>
+                        <a:ext uri="{28A0092B-C50C-407E-A947-70E740481C1C}">
+                          <a14:useLocalDpi xmlns:a14="http://schemas.microsoft.com/office/drawing/2010/main" val="0"/>
+                        </a:ext>
+                      </a:extLst>
+                    </a:blip>
+                    <a:srcRect/>
+                    <a:stretch>
+                      <a:fillRect/>
+                    </a:stretch>
+                  </pic:blipFill>
+                  <pic:spPr bwMode="auto">
+                    <a:xfrm>
+                      <a:off x="0" y="0"/>
+                      <a:ext cx="5904230" cy="3179445"/>
+                    </a:xfrm>
+                    <a:prstGeom prst="rect">
+                      <a:avLst/>
+                    </a:prstGeom>
+                    <a:noFill/>
+                    <a:ln>
+                      <a:noFill/>
+                    </a:ln>
+                  </pic:spPr>
+                </pic:pic>
+              </a:graphicData>
+            </a:graphic>
+          </wp:inline>
+        </w:drawing>
+      </w:r>
+    </w:p>
+    <w:p>
+      <w:pPr>
+        <w:pStyle w:val="NormalWeb"/>
+        <w:shd w:val="clear" w:color="auto" w:fill="FFFFFF"/>
+        <w:spacing w:before="0" w:beforeAutospacing="0" w:after="384" w:afterAutospacing="0" w:line="384" w:lineRule="atLeast"/>
+        <w:rPr>
+          <w:rFonts w:ascii="Source Sans Pro" w:hAnsi="Source Sans Pro"/>
+          <w:color w:val="555555"/>
+          <w:sz w:val="27"/>
+          <w:szCs w:val="27"/>
+        </w:rPr>
+      </w:pPr>
+      <w:r>
+        <w:rPr>
+          <w:rFonts w:ascii="Source Sans Pro" w:hAnsi="Source Sans Pro"/>
+          <w:color w:val="555555"/>
+          <w:sz w:val="27"/>
+          <w:szCs w:val="27"/>
+        </w:rPr>
+        <w:lastRenderedPageBreak/>
+        <w:t>GitHub memberikan beberapa opsi </w:t>
+      </w:r>
+      <w:r>
+        <w:rPr>
+          <w:rFonts w:ascii="Source Sans Pro" w:hAnsi="Source Sans Pro"/>
+          <w:i/>
+          <w:iCs/>
+          <w:color w:val="555555"/>
+          <w:sz w:val="27"/>
+          <w:szCs w:val="27"/>
+        </w:rPr>
+        <w:t>merge</w:t>
+      </w:r>
+      <w:r>
+        <w:rPr>
+          <w:rFonts w:ascii="Source Sans Pro" w:hAnsi="Source Sans Pro"/>
+          <w:color w:val="555555"/>
+          <w:sz w:val="27"/>
+          <w:szCs w:val="27"/>
+        </w:rPr>
+        <w:t> pada </w:t>
+      </w:r>
+      <w:r>
+        <w:rPr>
+          <w:rFonts w:ascii="Source Sans Pro" w:hAnsi="Source Sans Pro"/>
+          <w:i/>
+          <w:iCs/>
+          <w:color w:val="555555"/>
+          <w:sz w:val="27"/>
+          <w:szCs w:val="27"/>
+        </w:rPr>
+        <w:t>pull request</w:t>
+      </w:r>
+      <w:r>
+        <w:rPr>
+          <w:rFonts w:ascii="Source Sans Pro" w:hAnsi="Source Sans Pro"/>
+          <w:color w:val="555555"/>
+          <w:sz w:val="27"/>
+          <w:szCs w:val="27"/>
+        </w:rPr>
+        <w:t> yang sudah kita buat.</w:t>
+      </w:r>
+      <w:r>
+        <w:rPr>
+          <w:rFonts w:ascii="Source Sans Pro" w:hAnsi="Source Sans Pro"/>
+          <w:noProof/>
+          <w:color w:val="555555"/>
+          <w:sz w:val="27"/>
+          <w:szCs w:val="27"/>
+        </w:rPr>
+        <w:drawing>
+          <wp:inline distT="0" distB="0" distL="0" distR="0" wp14:anchorId="0938E47A" wp14:editId="75CC4A72">
+            <wp:extent cx="5904230" cy="2708275"/>
+            <wp:effectExtent l="0" t="0" r="1270" b="0"/>
+            <wp:docPr id="141315548" name="Picture 5" descr="Opsi merge pull request di repositori GitHub"/>
+            <wp:cNvGraphicFramePr>
+              <a:graphicFrameLocks xmlns:a="http://schemas.openxmlformats.org/drawingml/2006/main" noChangeAspect="1"/>
+            </wp:cNvGraphicFramePr>
+            <a:graphic xmlns:a="http://schemas.openxmlformats.org/drawingml/2006/main">
+              <a:graphicData uri="http://schemas.openxmlformats.org/drawingml/2006/picture">
+                <pic:pic xmlns:pic="http://schemas.openxmlformats.org/drawingml/2006/picture">
+                  <pic:nvPicPr>
+                    <pic:cNvPr id="0" name="Picture 7" descr="Opsi merge pull request di repositori GitHub"/>
+                    <pic:cNvPicPr>
+                      <a:picLocks noChangeAspect="1" noChangeArrowheads="1"/>
+                    </pic:cNvPicPr>
+                  </pic:nvPicPr>
+                  <pic:blipFill>
+                    <a:blip r:embed="rId73">
+                      <a:extLst>
+                        <a:ext uri="{28A0092B-C50C-407E-A947-70E740481C1C}">
+                          <a14:useLocalDpi xmlns:a14="http://schemas.microsoft.com/office/drawing/2010/main" val="0"/>
+                        </a:ext>
+                      </a:extLst>
+                    </a:blip>
+                    <a:srcRect/>
+                    <a:stretch>
+                      <a:fillRect/>
+                    </a:stretch>
+                  </pic:blipFill>
+                  <pic:spPr bwMode="auto">
+                    <a:xfrm>
+                      <a:off x="0" y="0"/>
+                      <a:ext cx="5904230" cy="2708275"/>
+                    </a:xfrm>
+                    <a:prstGeom prst="rect">
+                      <a:avLst/>
+                    </a:prstGeom>
+                    <a:noFill/>
+                    <a:ln>
+                      <a:noFill/>
+                    </a:ln>
+                  </pic:spPr>
+                </pic:pic>
+              </a:graphicData>
+            </a:graphic>
+          </wp:inline>
+        </w:drawing>
+      </w:r>
+    </w:p>
+    <w:p>
+      <w:pPr>
+        <w:pStyle w:val="NormalWeb"/>
+        <w:shd w:val="clear" w:color="auto" w:fill="FFFFFF"/>
+        <w:spacing w:before="0" w:beforeAutospacing="0" w:after="384" w:afterAutospacing="0" w:line="384" w:lineRule="atLeast"/>
+        <w:rPr>
+          <w:rFonts w:ascii="Source Sans Pro" w:hAnsi="Source Sans Pro"/>
+          <w:color w:val="555555"/>
+          <w:sz w:val="27"/>
+          <w:szCs w:val="27"/>
+        </w:rPr>
+      </w:pPr>
+      <w:r>
+        <w:rPr>
+          <w:rFonts w:ascii="Source Sans Pro" w:hAnsi="Source Sans Pro"/>
+          <w:color w:val="555555"/>
+          <w:sz w:val="27"/>
+          <w:szCs w:val="27"/>
+        </w:rPr>
+        <w:t>Di situ, bisa kita lihat ada tiga opsi sebagai berikut.</w:t>
+      </w:r>
+    </w:p>
+    <w:p>
+      <w:pPr>
+        <w:numPr>
+          <w:ilvl w:val="0"/>
+          <w:numId w:val="46"/>
+        </w:numPr>
+        <w:shd w:val="clear" w:color="auto" w:fill="FFFFFF"/>
+        <w:spacing w:before="75" w:after="75"/>
+        <w:rPr>
+          <w:rFonts w:ascii="Source Sans Pro" w:hAnsi="Source Sans Pro"/>
+          <w:color w:val="555555"/>
+          <w:sz w:val="27"/>
+          <w:szCs w:val="27"/>
+        </w:rPr>
+      </w:pPr>
+      <w:r>
+        <w:rPr>
+          <w:rFonts w:ascii="Source Sans Pro" w:hAnsi="Source Sans Pro"/>
+          <w:b/>
+          <w:bCs/>
+          <w:color w:val="555555"/>
+          <w:sz w:val="27"/>
+          <w:szCs w:val="27"/>
+        </w:rPr>
+        <w:t>Create a merge commit.</w:t>
+      </w:r>
+    </w:p>
+    <w:p>
+      <w:pPr>
+        <w:pStyle w:val="NormalWeb"/>
+        <w:shd w:val="clear" w:color="auto" w:fill="FFFFFF"/>
+        <w:spacing w:before="0" w:beforeAutospacing="0" w:after="384" w:afterAutospacing="0" w:line="384" w:lineRule="atLeast"/>
+        <w:rPr>
+          <w:rFonts w:ascii="Source Sans Pro" w:hAnsi="Source Sans Pro"/>
+          <w:color w:val="555555"/>
+          <w:sz w:val="27"/>
+          <w:szCs w:val="27"/>
+        </w:rPr>
+      </w:pPr>
+      <w:r>
+        <w:rPr>
+          <w:rFonts w:ascii="Source Sans Pro" w:hAnsi="Source Sans Pro"/>
+          <w:noProof/>
+          <w:color w:val="555555"/>
+          <w:sz w:val="27"/>
+          <w:szCs w:val="27"/>
+        </w:rPr>
+        <w:drawing>
+          <wp:inline distT="0" distB="0" distL="0" distR="0" wp14:anchorId="66A1D27E" wp14:editId="42FB6916">
+            <wp:extent cx="5904230" cy="1423670"/>
+            <wp:effectExtent l="0" t="0" r="1270" b="5080"/>
+            <wp:docPr id="235601129" name="Picture 4" descr="Ilustrasi merge commit"/>
+            <wp:cNvGraphicFramePr>
+              <a:graphicFrameLocks xmlns:a="http://schemas.openxmlformats.org/drawingml/2006/main" noChangeAspect="1"/>
+            </wp:cNvGraphicFramePr>
+            <a:graphic xmlns:a="http://schemas.openxmlformats.org/drawingml/2006/main">
+              <a:graphicData uri="http://schemas.openxmlformats.org/drawingml/2006/picture">
+                <pic:pic xmlns:pic="http://schemas.openxmlformats.org/drawingml/2006/picture">
+                  <pic:nvPicPr>
+                    <pic:cNvPr id="0" name="Picture 8" descr="Ilustrasi merge commit"/>
+                    <pic:cNvPicPr>
+                      <a:picLocks noChangeAspect="1" noChangeArrowheads="1"/>
+                    </pic:cNvPicPr>
+                  </pic:nvPicPr>
+                  <pic:blipFill>
+                    <a:blip r:embed="rId74" cstate="print">
+                      <a:extLst>
+                        <a:ext uri="{28A0092B-C50C-407E-A947-70E740481C1C}">
+                          <a14:useLocalDpi xmlns:a14="http://schemas.microsoft.com/office/drawing/2010/main" val="0"/>
+                        </a:ext>
+                      </a:extLst>
+                    </a:blip>
+                    <a:srcRect/>
+                    <a:stretch>
+                      <a:fillRect/>
+                    </a:stretch>
+                  </pic:blipFill>
+                  <pic:spPr bwMode="auto">
+                    <a:xfrm>
+                      <a:off x="0" y="0"/>
+                      <a:ext cx="5904230" cy="1423670"/>
+                    </a:xfrm>
+                    <a:prstGeom prst="rect">
+                      <a:avLst/>
+                    </a:prstGeom>
+                    <a:noFill/>
+                    <a:ln>
+                      <a:noFill/>
+                    </a:ln>
+                  </pic:spPr>
+                </pic:pic>
+              </a:graphicData>
+            </a:graphic>
+          </wp:inline>
+        </w:drawing>
+      </w:r>
+      <w:r>
+        <w:rPr>
+          <w:rFonts w:ascii="Source Sans Pro" w:hAnsi="Source Sans Pro"/>
+          <w:color w:val="555555"/>
+          <w:sz w:val="27"/>
+          <w:szCs w:val="27"/>
+        </w:rPr>
+        <w:t>Ini artinya, GitHub akan membuatkan sebuah </w:t>
+      </w:r>
+      <w:r>
+        <w:rPr>
+          <w:rFonts w:ascii="Source Sans Pro" w:hAnsi="Source Sans Pro"/>
+          <w:i/>
+          <w:iCs/>
+          <w:color w:val="555555"/>
+          <w:sz w:val="27"/>
+          <w:szCs w:val="27"/>
+        </w:rPr>
+        <w:t>merge commit</w:t>
+      </w:r>
+      <w:r>
+        <w:rPr>
+          <w:rFonts w:ascii="Source Sans Pro" w:hAnsi="Source Sans Pro"/>
+          <w:color w:val="555555"/>
+          <w:sz w:val="27"/>
+          <w:szCs w:val="27"/>
+        </w:rPr>
+        <w:t> berisi semua </w:t>
+      </w:r>
+      <w:r>
+        <w:rPr>
+          <w:rFonts w:ascii="Source Sans Pro" w:hAnsi="Source Sans Pro"/>
+          <w:i/>
+          <w:iCs/>
+          <w:color w:val="555555"/>
+          <w:sz w:val="27"/>
+          <w:szCs w:val="27"/>
+        </w:rPr>
+        <w:t>commit</w:t>
+      </w:r>
+      <w:r>
+        <w:rPr>
+          <w:rFonts w:ascii="Source Sans Pro" w:hAnsi="Source Sans Pro"/>
+          <w:color w:val="555555"/>
+          <w:sz w:val="27"/>
+          <w:szCs w:val="27"/>
+        </w:rPr>
+        <w:t> pada </w:t>
+      </w:r>
+      <w:r>
+        <w:rPr>
+          <w:rFonts w:ascii="Source Sans Pro" w:hAnsi="Source Sans Pro"/>
+          <w:i/>
+          <w:iCs/>
+          <w:color w:val="555555"/>
+          <w:sz w:val="27"/>
+          <w:szCs w:val="27"/>
+        </w:rPr>
+        <w:t>branch</w:t>
+      </w:r>
+      <w:r>
+        <w:rPr>
+          <w:rFonts w:ascii="Source Sans Pro" w:hAnsi="Source Sans Pro"/>
+          <w:color w:val="555555"/>
+          <w:sz w:val="27"/>
+          <w:szCs w:val="27"/>
+        </w:rPr>
+        <w:t> yang kita berikan ke dalam </w:t>
+      </w:r>
+      <w:r>
+        <w:rPr>
+          <w:rFonts w:ascii="Source Sans Pro" w:hAnsi="Source Sans Pro"/>
+          <w:i/>
+          <w:iCs/>
+          <w:color w:val="555555"/>
+          <w:sz w:val="27"/>
+          <w:szCs w:val="27"/>
+        </w:rPr>
+        <w:t>branch</w:t>
+      </w:r>
+      <w:r>
+        <w:rPr>
+          <w:rFonts w:ascii="Source Sans Pro" w:hAnsi="Source Sans Pro"/>
+          <w:color w:val="555555"/>
+          <w:sz w:val="27"/>
+          <w:szCs w:val="27"/>
+        </w:rPr>
+        <w:t> utama.</w:t>
+      </w:r>
+    </w:p>
+    <w:p>
+      <w:pPr>
+        <w:numPr>
+          <w:ilvl w:val="0"/>
+          <w:numId w:val="47"/>
+        </w:numPr>
+        <w:shd w:val="clear" w:color="auto" w:fill="FFFFFF"/>
+        <w:spacing w:before="75" w:after="75"/>
+        <w:rPr>
+          <w:rFonts w:ascii="Source Sans Pro" w:hAnsi="Source Sans Pro"/>
+          <w:color w:val="555555"/>
+          <w:sz w:val="27"/>
+          <w:szCs w:val="27"/>
+        </w:rPr>
+      </w:pPr>
+      <w:r>
+        <w:rPr>
+          <w:rFonts w:ascii="Source Sans Pro" w:hAnsi="Source Sans Pro"/>
+          <w:b/>
+          <w:bCs/>
+          <w:color w:val="555555"/>
+          <w:sz w:val="27"/>
+          <w:szCs w:val="27"/>
+        </w:rPr>
+        <w:t>Squash and merge.</w:t>
+      </w:r>
+    </w:p>
+    <w:p>
+      <w:pPr>
+        <w:pStyle w:val="NormalWeb"/>
+        <w:shd w:val="clear" w:color="auto" w:fill="FFFFFF"/>
+        <w:spacing w:before="0" w:beforeAutospacing="0" w:after="384" w:afterAutospacing="0" w:line="384" w:lineRule="atLeast"/>
+        <w:rPr>
+          <w:rFonts w:ascii="Source Sans Pro" w:hAnsi="Source Sans Pro"/>
+          <w:color w:val="555555"/>
+          <w:sz w:val="27"/>
+          <w:szCs w:val="27"/>
+        </w:rPr>
+      </w:pPr>
+      <w:r>
+        <w:rPr>
+          <w:rFonts w:ascii="Source Sans Pro" w:hAnsi="Source Sans Pro"/>
+          <w:noProof/>
+          <w:color w:val="555555"/>
+          <w:sz w:val="27"/>
+          <w:szCs w:val="27"/>
+        </w:rPr>
+        <w:drawing>
+          <wp:inline distT="0" distB="0" distL="0" distR="0" wp14:anchorId="69151220" wp14:editId="2D05FE65">
+            <wp:extent cx="5904230" cy="1423670"/>
+            <wp:effectExtent l="0" t="0" r="1270" b="5080"/>
+            <wp:docPr id="396256122" name="Picture 3" descr="Ilustrasi squash and merge"/>
+            <wp:cNvGraphicFramePr>
+              <a:graphicFrameLocks xmlns:a="http://schemas.openxmlformats.org/drawingml/2006/main" noChangeAspect="1"/>
+            </wp:cNvGraphicFramePr>
+            <a:graphic xmlns:a="http://schemas.openxmlformats.org/drawingml/2006/main">
+              <a:graphicData uri="http://schemas.openxmlformats.org/drawingml/2006/picture">
+                <pic:pic xmlns:pic="http://schemas.openxmlformats.org/drawingml/2006/picture">
+                  <pic:nvPicPr>
+                    <pic:cNvPr id="0" name="Picture 9" descr="Ilustrasi squash and merge"/>
+                    <pic:cNvPicPr>
+                      <a:picLocks noChangeAspect="1" noChangeArrowheads="1"/>
+                    </pic:cNvPicPr>
+                  </pic:nvPicPr>
+                  <pic:blipFill>
+                    <a:blip r:embed="rId75" cstate="print">
+                      <a:extLst>
+                        <a:ext uri="{28A0092B-C50C-407E-A947-70E740481C1C}">
+                          <a14:useLocalDpi xmlns:a14="http://schemas.microsoft.com/office/drawing/2010/main" val="0"/>
+                        </a:ext>
+                      </a:extLst>
+                    </a:blip>
+                    <a:srcRect/>
+                    <a:stretch>
+                      <a:fillRect/>
+                    </a:stretch>
+                  </pic:blipFill>
+                  <pic:spPr bwMode="auto">
+                    <a:xfrm>
+                      <a:off x="0" y="0"/>
+                      <a:ext cx="5904230" cy="1423670"/>
+                    </a:xfrm>
+                    <a:prstGeom prst="rect">
+                      <a:avLst/>
+                    </a:prstGeom>
+                    <a:noFill/>
+                    <a:ln>
+                      <a:noFill/>
+                    </a:ln>
+                  </pic:spPr>
+                </pic:pic>
+              </a:graphicData>
+            </a:graphic>
+          </wp:inline>
+        </w:drawing>
+      </w:r>
+      <w:r>
+        <w:rPr>
+          <w:rFonts w:ascii="Source Sans Pro" w:hAnsi="Source Sans Pro"/>
+          <w:color w:val="555555"/>
+          <w:sz w:val="27"/>
+          <w:szCs w:val="27"/>
+        </w:rPr>
+        <w:t>Dalam hal ini, GitHub akan menggabungkan semua </w:t>
+      </w:r>
+      <w:r>
+        <w:rPr>
+          <w:rFonts w:ascii="Source Sans Pro" w:hAnsi="Source Sans Pro"/>
+          <w:i/>
+          <w:iCs/>
+          <w:color w:val="555555"/>
+          <w:sz w:val="27"/>
+          <w:szCs w:val="27"/>
+        </w:rPr>
+        <w:t>commit</w:t>
+      </w:r>
+      <w:r>
+        <w:rPr>
+          <w:rFonts w:ascii="Source Sans Pro" w:hAnsi="Source Sans Pro"/>
+          <w:color w:val="555555"/>
+          <w:sz w:val="27"/>
+          <w:szCs w:val="27"/>
+        </w:rPr>
+        <w:t> pada </w:t>
+      </w:r>
+      <w:r>
+        <w:rPr>
+          <w:rFonts w:ascii="Source Sans Pro" w:hAnsi="Source Sans Pro"/>
+          <w:i/>
+          <w:iCs/>
+          <w:color w:val="555555"/>
+          <w:sz w:val="27"/>
+          <w:szCs w:val="27"/>
+        </w:rPr>
+        <w:t>branch</w:t>
+      </w:r>
+      <w:r>
+        <w:rPr>
+          <w:rFonts w:ascii="Source Sans Pro" w:hAnsi="Source Sans Pro"/>
+          <w:color w:val="555555"/>
+          <w:sz w:val="27"/>
+          <w:szCs w:val="27"/>
+        </w:rPr>
+        <w:t> yang kita berikan tadi ke dalam satu </w:t>
+      </w:r>
+      <w:r>
+        <w:rPr>
+          <w:rFonts w:ascii="Source Sans Pro" w:hAnsi="Source Sans Pro"/>
+          <w:i/>
+          <w:iCs/>
+          <w:color w:val="555555"/>
+          <w:sz w:val="27"/>
+          <w:szCs w:val="27"/>
+        </w:rPr>
+        <w:t>commit</w:t>
+      </w:r>
+      <w:r>
+        <w:rPr>
+          <w:rFonts w:ascii="Source Sans Pro" w:hAnsi="Source Sans Pro"/>
+          <w:color w:val="555555"/>
+          <w:sz w:val="27"/>
+          <w:szCs w:val="27"/>
+        </w:rPr>
+        <w:t>. Setelah itu, </w:t>
+      </w:r>
+      <w:r>
+        <w:rPr>
+          <w:rFonts w:ascii="Source Sans Pro" w:hAnsi="Source Sans Pro"/>
+          <w:i/>
+          <w:iCs/>
+          <w:color w:val="555555"/>
+          <w:sz w:val="27"/>
+          <w:szCs w:val="27"/>
+        </w:rPr>
+        <w:t>commit</w:t>
+      </w:r>
+      <w:r>
+        <w:rPr>
+          <w:rFonts w:ascii="Source Sans Pro" w:hAnsi="Source Sans Pro"/>
+          <w:color w:val="555555"/>
+          <w:sz w:val="27"/>
+          <w:szCs w:val="27"/>
+        </w:rPr>
+        <w:t> tersebut digabungkan ke dalam </w:t>
+      </w:r>
+      <w:r>
+        <w:rPr>
+          <w:rFonts w:ascii="Source Sans Pro" w:hAnsi="Source Sans Pro"/>
+          <w:i/>
+          <w:iCs/>
+          <w:color w:val="555555"/>
+          <w:sz w:val="27"/>
+          <w:szCs w:val="27"/>
+        </w:rPr>
+        <w:t>branch</w:t>
+      </w:r>
+      <w:r>
+        <w:rPr>
+          <w:rFonts w:ascii="Source Sans Pro" w:hAnsi="Source Sans Pro"/>
+          <w:color w:val="555555"/>
+          <w:sz w:val="27"/>
+          <w:szCs w:val="27"/>
+        </w:rPr>
+        <w:t> utama.</w:t>
+      </w:r>
+    </w:p>
+    <w:p>
+      <w:pPr>
+        <w:numPr>
+          <w:ilvl w:val="0"/>
+          <w:numId w:val="48"/>
+        </w:numPr>
+        <w:shd w:val="clear" w:color="auto" w:fill="FFFFFF"/>
+        <w:spacing w:before="75" w:after="75"/>
+        <w:rPr>
+          <w:rFonts w:ascii="Source Sans Pro" w:hAnsi="Source Sans Pro"/>
+          <w:color w:val="555555"/>
+          <w:sz w:val="27"/>
+          <w:szCs w:val="27"/>
+        </w:rPr>
+      </w:pPr>
+      <w:r>
+        <w:rPr>
+          <w:rFonts w:ascii="Source Sans Pro" w:hAnsi="Source Sans Pro"/>
+          <w:b/>
+          <w:bCs/>
+          <w:color w:val="555555"/>
+          <w:sz w:val="27"/>
+          <w:szCs w:val="27"/>
+        </w:rPr>
+        <w:t>Rebase and merge.</w:t>
+      </w:r>
+    </w:p>
+    <w:p>
+      <w:pPr>
+        <w:pStyle w:val="NormalWeb"/>
+        <w:shd w:val="clear" w:color="auto" w:fill="FFFFFF"/>
+        <w:spacing w:before="0" w:beforeAutospacing="0" w:after="384" w:afterAutospacing="0" w:line="384" w:lineRule="atLeast"/>
+        <w:rPr>
+          <w:rFonts w:ascii="Source Sans Pro" w:hAnsi="Source Sans Pro"/>
+          <w:color w:val="555555"/>
+          <w:sz w:val="27"/>
+          <w:szCs w:val="27"/>
+        </w:rPr>
+      </w:pPr>
+      <w:r>
+        <w:rPr>
+          <w:rFonts w:ascii="Source Sans Pro" w:hAnsi="Source Sans Pro"/>
+          <w:noProof/>
+          <w:color w:val="555555"/>
+          <w:sz w:val="27"/>
+          <w:szCs w:val="27"/>
+        </w:rPr>
+        <w:lastRenderedPageBreak/>
+        <w:drawing>
+          <wp:inline distT="0" distB="0" distL="0" distR="0" wp14:anchorId="6865341C" wp14:editId="231F82AE">
+            <wp:extent cx="5904230" cy="1423670"/>
+            <wp:effectExtent l="0" t="0" r="1270" b="5080"/>
+            <wp:docPr id="153673400" name="Picture 2" descr="Ilustrasi rebase and merge"/>
+            <wp:cNvGraphicFramePr>
+              <a:graphicFrameLocks xmlns:a="http://schemas.openxmlformats.org/drawingml/2006/main" noChangeAspect="1"/>
+            </wp:cNvGraphicFramePr>
+            <a:graphic xmlns:a="http://schemas.openxmlformats.org/drawingml/2006/main">
+              <a:graphicData uri="http://schemas.openxmlformats.org/drawingml/2006/picture">
+                <pic:pic xmlns:pic="http://schemas.openxmlformats.org/drawingml/2006/picture">
+                  <pic:nvPicPr>
+                    <pic:cNvPr id="0" name="Picture 10" descr="Ilustrasi rebase and merge"/>
+                    <pic:cNvPicPr>
+                      <a:picLocks noChangeAspect="1" noChangeArrowheads="1"/>
+                    </pic:cNvPicPr>
+                  </pic:nvPicPr>
+                  <pic:blipFill>
+                    <a:blip r:embed="rId76" cstate="print">
+                      <a:extLst>
+                        <a:ext uri="{28A0092B-C50C-407E-A947-70E740481C1C}">
+                          <a14:useLocalDpi xmlns:a14="http://schemas.microsoft.com/office/drawing/2010/main" val="0"/>
+                        </a:ext>
+                      </a:extLst>
+                    </a:blip>
+                    <a:srcRect/>
+                    <a:stretch>
+                      <a:fillRect/>
+                    </a:stretch>
+                  </pic:blipFill>
+                  <pic:spPr bwMode="auto">
+                    <a:xfrm>
+                      <a:off x="0" y="0"/>
+                      <a:ext cx="5904230" cy="1423670"/>
+                    </a:xfrm>
+                    <a:prstGeom prst="rect">
+                      <a:avLst/>
+                    </a:prstGeom>
+                    <a:noFill/>
+                    <a:ln>
+                      <a:noFill/>
+                    </a:ln>
+                  </pic:spPr>
+                </pic:pic>
+              </a:graphicData>
+            </a:graphic>
+          </wp:inline>
+        </w:drawing>
+      </w:r>
+      <w:r>
+        <w:rPr>
+          <w:rFonts w:ascii="Source Sans Pro" w:hAnsi="Source Sans Pro"/>
+          <w:color w:val="555555"/>
+          <w:sz w:val="27"/>
+          <w:szCs w:val="27"/>
+        </w:rPr>
+        <w:t>Jika menggunakan ini, GitHub akan menambahkan satu per satu </w:t>
+      </w:r>
+      <w:r>
+        <w:rPr>
+          <w:rFonts w:ascii="Source Sans Pro" w:hAnsi="Source Sans Pro"/>
+          <w:i/>
+          <w:iCs/>
+          <w:color w:val="555555"/>
+          <w:sz w:val="27"/>
+          <w:szCs w:val="27"/>
+        </w:rPr>
+        <w:t>commit</w:t>
+      </w:r>
+      <w:r>
+        <w:rPr>
+          <w:rFonts w:ascii="Source Sans Pro" w:hAnsi="Source Sans Pro"/>
+          <w:color w:val="555555"/>
+          <w:sz w:val="27"/>
+          <w:szCs w:val="27"/>
+        </w:rPr>
+        <w:t> yang sudah kita buat ke dalam </w:t>
+      </w:r>
+      <w:r>
+        <w:rPr>
+          <w:rFonts w:ascii="Source Sans Pro" w:hAnsi="Source Sans Pro"/>
+          <w:i/>
+          <w:iCs/>
+          <w:color w:val="555555"/>
+          <w:sz w:val="27"/>
+          <w:szCs w:val="27"/>
+        </w:rPr>
+        <w:t>branch</w:t>
+      </w:r>
+      <w:r>
+        <w:rPr>
+          <w:rFonts w:ascii="Source Sans Pro" w:hAnsi="Source Sans Pro"/>
+          <w:color w:val="555555"/>
+          <w:sz w:val="27"/>
+          <w:szCs w:val="27"/>
+        </w:rPr>
+        <w:t> utama. Jadi tidak ada </w:t>
+      </w:r>
+      <w:r>
+        <w:rPr>
+          <w:rFonts w:ascii="Source Sans Pro" w:hAnsi="Source Sans Pro"/>
+          <w:i/>
+          <w:iCs/>
+          <w:color w:val="555555"/>
+          <w:sz w:val="27"/>
+          <w:szCs w:val="27"/>
+        </w:rPr>
+        <w:t>commit</w:t>
+      </w:r>
+      <w:r>
+        <w:rPr>
+          <w:rFonts w:ascii="Source Sans Pro" w:hAnsi="Source Sans Pro"/>
+          <w:color w:val="555555"/>
+          <w:sz w:val="27"/>
+          <w:szCs w:val="27"/>
+        </w:rPr>
+        <w:t> tambahan yang dibuat oleh GitHub.</w:t>
+      </w:r>
+    </w:p>
+    <w:p>
+      <w:pPr>
+        <w:pStyle w:val="NormalWeb"/>
+        <w:shd w:val="clear" w:color="auto" w:fill="FFFFFF"/>
+        <w:spacing w:before="0" w:beforeAutospacing="0" w:after="384" w:afterAutospacing="0" w:line="384" w:lineRule="atLeast"/>
+        <w:rPr>
+          <w:rFonts w:ascii="Source Sans Pro" w:hAnsi="Source Sans Pro"/>
+          <w:color w:val="555555"/>
+          <w:sz w:val="27"/>
+          <w:szCs w:val="27"/>
+        </w:rPr>
+      </w:pPr>
+      <w:r>
+        <w:rPr>
+          <w:rFonts w:ascii="Source Sans Pro" w:hAnsi="Source Sans Pro"/>
+          <w:color w:val="555555"/>
+          <w:sz w:val="27"/>
+          <w:szCs w:val="27"/>
+        </w:rPr>
+        <w:t>Ketika kita sudah melakukan </w:t>
+      </w:r>
+      <w:r>
+        <w:rPr>
+          <w:rFonts w:ascii="Source Sans Pro" w:hAnsi="Source Sans Pro"/>
+          <w:i/>
+          <w:iCs/>
+          <w:color w:val="555555"/>
+          <w:sz w:val="27"/>
+          <w:szCs w:val="27"/>
+        </w:rPr>
+        <w:t>merge</w:t>
+      </w:r>
+      <w:r>
+        <w:rPr>
+          <w:rFonts w:ascii="Source Sans Pro" w:hAnsi="Source Sans Pro"/>
+          <w:color w:val="555555"/>
+          <w:sz w:val="27"/>
+          <w:szCs w:val="27"/>
+        </w:rPr>
+        <w:t>, </w:t>
+      </w:r>
+      <w:r>
+        <w:rPr>
+          <w:rFonts w:ascii="Source Sans Pro" w:hAnsi="Source Sans Pro"/>
+          <w:i/>
+          <w:iCs/>
+          <w:color w:val="555555"/>
+          <w:sz w:val="27"/>
+          <w:szCs w:val="27"/>
+        </w:rPr>
+        <w:t>commit</w:t>
+      </w:r>
+      <w:r>
+        <w:rPr>
+          <w:rFonts w:ascii="Source Sans Pro" w:hAnsi="Source Sans Pro"/>
+          <w:color w:val="555555"/>
+          <w:sz w:val="27"/>
+          <w:szCs w:val="27"/>
+        </w:rPr>
+        <w:t> tadi akan masuk pada </w:t>
+      </w:r>
+      <w:r>
+        <w:rPr>
+          <w:rFonts w:ascii="Source Sans Pro" w:hAnsi="Source Sans Pro"/>
+          <w:i/>
+          <w:iCs/>
+          <w:color w:val="555555"/>
+          <w:sz w:val="27"/>
+          <w:szCs w:val="27"/>
+        </w:rPr>
+        <w:t>branch</w:t>
+      </w:r>
+      <w:r>
+        <w:rPr>
+          <w:rFonts w:ascii="Source Sans Pro" w:hAnsi="Source Sans Pro"/>
+          <w:color w:val="555555"/>
+          <w:sz w:val="27"/>
+          <w:szCs w:val="27"/>
+        </w:rPr>
+        <w:t> utama.</w:t>
+      </w:r>
+      <w:r>
+        <w:rPr>
+          <w:rFonts w:ascii="Source Sans Pro" w:hAnsi="Source Sans Pro"/>
+          <w:noProof/>
+          <w:color w:val="555555"/>
+          <w:sz w:val="27"/>
+          <w:szCs w:val="27"/>
+        </w:rPr>
+        <w:drawing>
+          <wp:inline distT="0" distB="0" distL="0" distR="0" wp14:anchorId="0D8CF1E3" wp14:editId="264E00B3">
+            <wp:extent cx="5904230" cy="1128395"/>
+            <wp:effectExtent l="0" t="0" r="1270" b="0"/>
+            <wp:docPr id="1118319447" name="Picture 1" descr="Commit sudah masuk ke dalam branch utama"/>
+            <wp:cNvGraphicFramePr>
+              <a:graphicFrameLocks xmlns:a="http://schemas.openxmlformats.org/drawingml/2006/main" noChangeAspect="1"/>
+            </wp:cNvGraphicFramePr>
+            <a:graphic xmlns:a="http://schemas.openxmlformats.org/drawingml/2006/main">
+              <a:graphicData uri="http://schemas.openxmlformats.org/drawingml/2006/picture">
+                <pic:pic xmlns:pic="http://schemas.openxmlformats.org/drawingml/2006/picture">
+                  <pic:nvPicPr>
+                    <pic:cNvPr id="0" name="Picture 11" descr="Commit sudah masuk ke dalam branch utama"/>
+                    <pic:cNvPicPr>
+                      <a:picLocks noChangeAspect="1" noChangeArrowheads="1"/>
+                    </pic:cNvPicPr>
+                  </pic:nvPicPr>
+                  <pic:blipFill>
+                    <a:blip r:embed="rId77">
+                      <a:extLst>
+                        <a:ext uri="{28A0092B-C50C-407E-A947-70E740481C1C}">
+                          <a14:useLocalDpi xmlns:a14="http://schemas.microsoft.com/office/drawing/2010/main" val="0"/>
+                        </a:ext>
+                      </a:extLst>
+                    </a:blip>
+                    <a:srcRect/>
+                    <a:stretch>
+                      <a:fillRect/>
+                    </a:stretch>
+                  </pic:blipFill>
+                  <pic:spPr bwMode="auto">
+                    <a:xfrm>
+                      <a:off x="0" y="0"/>
+                      <a:ext cx="5904230" cy="1128395"/>
+                    </a:xfrm>
+                    <a:prstGeom prst="rect">
+                      <a:avLst/>
+                    </a:prstGeom>
+                    <a:noFill/>
+                    <a:ln>
+                      <a:noFill/>
+                    </a:ln>
+                  </pic:spPr>
+                </pic:pic>
+              </a:graphicData>
+            </a:graphic>
+          </wp:inline>
+        </w:drawing>
+      </w:r>
+    </w:p>
+    <w:p>
+      <w:pPr>
+        <w:pStyle w:val="NormalWeb"/>
+        <w:shd w:val="clear" w:color="auto" w:fill="FFFFFF"/>
+        <w:spacing w:before="0" w:beforeAutospacing="0" w:after="384" w:afterAutospacing="0" w:line="384" w:lineRule="atLeast"/>
+        <w:rPr>
+          <w:rFonts w:ascii="Source Sans Pro" w:hAnsi="Source Sans Pro"/>
+          <w:color w:val="555555"/>
+          <w:sz w:val="27"/>
+          <w:szCs w:val="27"/>
+        </w:rPr>
+      </w:pPr>
+      <w:r>
+        <w:rPr>
+          <w:rFonts w:ascii="Source Sans Pro" w:hAnsi="Source Sans Pro"/>
+          <w:color w:val="555555"/>
+          <w:sz w:val="27"/>
+          <w:szCs w:val="27"/>
+        </w:rPr>
+        <w:t>Jadi, kita bisa berkolaborasi dengan pengembang lain menggunakan fitur </w:t>
+      </w:r>
+      <w:r>
+        <w:rPr>
+          <w:rFonts w:ascii="Source Sans Pro" w:hAnsi="Source Sans Pro"/>
+          <w:i/>
+          <w:iCs/>
+          <w:color w:val="555555"/>
+          <w:sz w:val="27"/>
+          <w:szCs w:val="27"/>
+        </w:rPr>
+        <w:t>pull request</w:t>
+      </w:r>
+      <w:r>
+        <w:rPr>
+          <w:rFonts w:ascii="Source Sans Pro" w:hAnsi="Source Sans Pro"/>
+          <w:color w:val="555555"/>
+          <w:sz w:val="27"/>
+          <w:szCs w:val="27"/>
+        </w:rPr>
+        <w:t> yang disediakan oleh GitHub. Dalam </w:t>
+      </w:r>
+      <w:r>
+        <w:rPr>
+          <w:rFonts w:ascii="Source Sans Pro" w:hAnsi="Source Sans Pro"/>
+          <w:i/>
+          <w:iCs/>
+          <w:color w:val="555555"/>
+          <w:sz w:val="27"/>
+          <w:szCs w:val="27"/>
+        </w:rPr>
+        <w:t>pull request</w:t>
+      </w:r>
+      <w:r>
+        <w:rPr>
+          <w:rFonts w:ascii="Source Sans Pro" w:hAnsi="Source Sans Pro"/>
+          <w:color w:val="555555"/>
+          <w:sz w:val="27"/>
+          <w:szCs w:val="27"/>
+        </w:rPr>
+        <w:t> tadi kita juga bisa melakukan review dan memberi komentar ke kode yang sudah dibuat oleh pengembang lainnya. Dengan hal tersebut, kita bisa saling berdiskusi dan memberi saran sebelum menambahkan suatu fitur atau perbaikan pada proyek.</w:t>
+      </w:r>
+    </w:p>
+    <w:p>
+      <w:pPr>
+        <w:pStyle w:val="Heading2"/>
+        <w:shd w:val="clear" w:color="auto" w:fill="FFFFFF"/>
+        <w:spacing w:after="240" w:line="360" w:lineRule="atLeast"/>
+        <w:rPr>
+          <w:rFonts w:ascii="Source Sans Pro" w:hAnsi="Source Sans Pro"/>
+          <w:color w:val="555555"/>
+          <w:sz w:val="45"/>
+          <w:szCs w:val="45"/>
+        </w:rPr>
+      </w:pPr>
+      <w:r>
+        <w:rPr>
+          <w:rFonts w:ascii="Source Sans Pro" w:hAnsi="Source Sans Pro"/>
+          <w:b w:val="0"/>
+          <w:bCs w:val="0"/>
+          <w:color w:val="555555"/>
+          <w:sz w:val="45"/>
+          <w:szCs w:val="45"/>
+        </w:rPr>
+        <w:t>Tips Mengelola </w:t>
+      </w:r>
+      <w:r>
+        <w:rPr>
+          <w:rFonts w:ascii="Source Sans Pro" w:hAnsi="Source Sans Pro"/>
+          <w:b w:val="0"/>
+          <w:bCs w:val="0"/>
+          <w:i/>
+          <w:iCs/>
+          <w:color w:val="555555"/>
+          <w:sz w:val="45"/>
+          <w:szCs w:val="45"/>
+        </w:rPr>
+        <w:t>Merge</w:t>
+      </w:r>
+      <w:r>
+        <w:rPr>
+          <w:rFonts w:ascii="Source Sans Pro" w:hAnsi="Source Sans Pro"/>
+          <w:b w:val="0"/>
+          <w:bCs w:val="0"/>
+          <w:color w:val="555555"/>
+          <w:sz w:val="45"/>
+          <w:szCs w:val="45"/>
+        </w:rPr>
+        <w:t> di GitHub</w:t>
+      </w:r>
+    </w:p>
+    <w:p>
+      <w:pPr>
+        <w:pStyle w:val="NormalWeb"/>
+        <w:shd w:val="clear" w:color="auto" w:fill="FFFFFF"/>
+        <w:spacing w:before="0" w:beforeAutospacing="0" w:after="384" w:afterAutospacing="0" w:line="384" w:lineRule="atLeast"/>
+        <w:rPr>
+          <w:rFonts w:ascii="Source Sans Pro" w:hAnsi="Source Sans Pro"/>
+          <w:color w:val="555555"/>
+          <w:sz w:val="27"/>
+          <w:szCs w:val="27"/>
+        </w:rPr>
+      </w:pPr>
+      <w:r>
+        <w:rPr>
+          <w:rFonts w:ascii="Source Sans Pro" w:hAnsi="Source Sans Pro"/>
+          <w:color w:val="555555"/>
+          <w:sz w:val="27"/>
+          <w:szCs w:val="27"/>
+        </w:rPr>
+        <w:t>Jika skala suatu proyek sudah cukup besar dan banyak pengembang yang terlibat, kita perlu mengelola proses </w:t>
+      </w:r>
+      <w:r>
+        <w:rPr>
+          <w:rFonts w:ascii="Source Sans Pro" w:hAnsi="Source Sans Pro"/>
+          <w:i/>
+          <w:iCs/>
+          <w:color w:val="555555"/>
+          <w:sz w:val="27"/>
+          <w:szCs w:val="27"/>
+        </w:rPr>
+        <w:t>merge </w:t>
+      </w:r>
+      <w:r>
+        <w:rPr>
+          <w:rFonts w:ascii="Source Sans Pro" w:hAnsi="Source Sans Pro"/>
+          <w:color w:val="555555"/>
+          <w:sz w:val="27"/>
+          <w:szCs w:val="27"/>
+        </w:rPr>
+        <w:t>pada repositori dengan baik. Ada beberapa cara yang bisa kita lakukan sebagai berikut.</w:t>
+      </w:r>
+    </w:p>
+    <w:p>
+      <w:pPr>
+        <w:numPr>
+          <w:ilvl w:val="0"/>
+          <w:numId w:val="49"/>
+        </w:numPr>
+        <w:shd w:val="clear" w:color="auto" w:fill="FFFFFF"/>
+        <w:spacing w:before="75" w:after="75"/>
+        <w:rPr>
+          <w:rFonts w:ascii="Source Sans Pro" w:hAnsi="Source Sans Pro"/>
+          <w:color w:val="555555"/>
+          <w:sz w:val="27"/>
+          <w:szCs w:val="27"/>
+        </w:rPr>
+      </w:pPr>
+      <w:r>
+        <w:rPr>
+          <w:rFonts w:ascii="Source Sans Pro" w:hAnsi="Source Sans Pro"/>
+          <w:color w:val="555555"/>
+          <w:sz w:val="27"/>
+          <w:szCs w:val="27"/>
+        </w:rPr>
+        <w:t>Memberikan </w:t>
+      </w:r>
+      <w:r>
+        <w:rPr>
+          <w:rFonts w:ascii="Source Sans Pro" w:hAnsi="Source Sans Pro"/>
+          <w:i/>
+          <w:iCs/>
+          <w:color w:val="555555"/>
+          <w:sz w:val="27"/>
+          <w:szCs w:val="27"/>
+        </w:rPr>
+        <w:t>prefix</w:t>
+      </w:r>
+      <w:r>
+        <w:rPr>
+          <w:rFonts w:ascii="Source Sans Pro" w:hAnsi="Source Sans Pro"/>
+          <w:color w:val="555555"/>
+          <w:sz w:val="27"/>
+          <w:szCs w:val="27"/>
+        </w:rPr>
+        <w:t> pada penamaan </w:t>
+      </w:r>
+      <w:r>
+        <w:rPr>
+          <w:rFonts w:ascii="Source Sans Pro" w:hAnsi="Source Sans Pro"/>
+          <w:i/>
+          <w:iCs/>
+          <w:color w:val="555555"/>
+          <w:sz w:val="27"/>
+          <w:szCs w:val="27"/>
+        </w:rPr>
+        <w:t>branch</w:t>
+      </w:r>
+      <w:r>
+        <w:rPr>
+          <w:rFonts w:ascii="Source Sans Pro" w:hAnsi="Source Sans Pro"/>
+          <w:color w:val="555555"/>
+          <w:sz w:val="27"/>
+          <w:szCs w:val="27"/>
+        </w:rPr>
+        <w:t>.</w:t>
+      </w:r>
+    </w:p>
+    <w:p>
+      <w:pPr>
+        <w:pStyle w:val="NormalWeb"/>
+        <w:shd w:val="clear" w:color="auto" w:fill="FFFFFF"/>
+        <w:spacing w:before="0" w:beforeAutospacing="0" w:after="384" w:afterAutospacing="0" w:line="384" w:lineRule="atLeast"/>
+        <w:rPr>
+          <w:rFonts w:ascii="Source Sans Pro" w:hAnsi="Source Sans Pro"/>
+          <w:color w:val="555555"/>
+          <w:sz w:val="27"/>
+          <w:szCs w:val="27"/>
+        </w:rPr>
+      </w:pPr>
+      <w:r>
+        <w:rPr>
+          <w:rFonts w:ascii="Source Sans Pro" w:hAnsi="Source Sans Pro"/>
+          <w:color w:val="555555"/>
+          <w:sz w:val="27"/>
+          <w:szCs w:val="27"/>
+        </w:rPr>
+        <w:t>Ketika ingin membuat suatu </w:t>
+      </w:r>
+      <w:r>
+        <w:rPr>
+          <w:rFonts w:ascii="Source Sans Pro" w:hAnsi="Source Sans Pro"/>
+          <w:i/>
+          <w:iCs/>
+          <w:color w:val="555555"/>
+          <w:sz w:val="27"/>
+          <w:szCs w:val="27"/>
+        </w:rPr>
+        <w:t>branch</w:t>
+      </w:r>
+      <w:r>
+        <w:rPr>
+          <w:rFonts w:ascii="Source Sans Pro" w:hAnsi="Source Sans Pro"/>
+          <w:color w:val="555555"/>
+          <w:sz w:val="27"/>
+          <w:szCs w:val="27"/>
+        </w:rPr>
+        <w:t> baru, ada baiknya kita juga membuat suatu aturan untuk penamaan </w:t>
+      </w:r>
+      <w:r>
+        <w:rPr>
+          <w:rFonts w:ascii="Source Sans Pro" w:hAnsi="Source Sans Pro"/>
+          <w:i/>
+          <w:iCs/>
+          <w:color w:val="555555"/>
+          <w:sz w:val="27"/>
+          <w:szCs w:val="27"/>
+        </w:rPr>
+        <w:t>branch</w:t>
+      </w:r>
+      <w:r>
+        <w:rPr>
+          <w:rFonts w:ascii="Source Sans Pro" w:hAnsi="Source Sans Pro"/>
+          <w:color w:val="555555"/>
+          <w:sz w:val="27"/>
+          <w:szCs w:val="27"/>
+        </w:rPr>
+        <w:t> tersebut. Contohnya untuk fitur baru, kita bisa menggunakan </w:t>
+      </w:r>
+      <w:r>
+        <w:rPr>
+          <w:rFonts w:ascii="Source Sans Pro" w:hAnsi="Source Sans Pro"/>
+          <w:i/>
+          <w:iCs/>
+          <w:color w:val="555555"/>
+          <w:sz w:val="27"/>
+          <w:szCs w:val="27"/>
+        </w:rPr>
+        <w:t>prefix</w:t>
+      </w:r>
+      <w:r>
+        <w:rPr>
+          <w:rFonts w:ascii="Source Sans Pro" w:hAnsi="Source Sans Pro"/>
+          <w:color w:val="555555"/>
+          <w:sz w:val="27"/>
+          <w:szCs w:val="27"/>
+        </w:rPr>
+        <w:t> feature/…, pada perbaikan suatu fitur bisa menggunakan </w:t>
+      </w:r>
+      <w:r>
+        <w:rPr>
+          <w:rFonts w:ascii="Source Sans Pro" w:hAnsi="Source Sans Pro"/>
+          <w:i/>
+          <w:iCs/>
+          <w:color w:val="555555"/>
+          <w:sz w:val="27"/>
+          <w:szCs w:val="27"/>
+        </w:rPr>
+        <w:t>prefix</w:t>
+      </w:r>
+      <w:r>
+        <w:rPr>
+          <w:rFonts w:ascii="Source Sans Pro" w:hAnsi="Source Sans Pro"/>
+          <w:color w:val="555555"/>
+          <w:sz w:val="27"/>
+          <w:szCs w:val="27"/>
+        </w:rPr>
+        <w:t> bugfix/…, dan sebagainya. Ada baiknya kita diskusikan dengan pengembang lain terkait penamaan </w:t>
+      </w:r>
+      <w:r>
+        <w:rPr>
+          <w:rFonts w:ascii="Source Sans Pro" w:hAnsi="Source Sans Pro"/>
+          <w:i/>
+          <w:iCs/>
+          <w:color w:val="555555"/>
+          <w:sz w:val="27"/>
+          <w:szCs w:val="27"/>
+        </w:rPr>
+        <w:t>branch</w:t>
+      </w:r>
+      <w:r>
+        <w:rPr>
+          <w:rFonts w:ascii="Source Sans Pro" w:hAnsi="Source Sans Pro"/>
+          <w:color w:val="555555"/>
+          <w:sz w:val="27"/>
+          <w:szCs w:val="27"/>
+        </w:rPr>
+        <w:t> sebelum diimplementasikan pada repositori.</w:t>
+      </w:r>
+    </w:p>
+    <w:p>
+      <w:pPr>
+        <w:numPr>
+          <w:ilvl w:val="0"/>
+          <w:numId w:val="50"/>
+        </w:numPr>
+        <w:shd w:val="clear" w:color="auto" w:fill="FFFFFF"/>
+        <w:spacing w:before="75" w:after="75"/>
+        <w:rPr>
+          <w:rFonts w:ascii="Source Sans Pro" w:hAnsi="Source Sans Pro"/>
+          <w:color w:val="555555"/>
+          <w:sz w:val="27"/>
+          <w:szCs w:val="27"/>
+        </w:rPr>
+      </w:pPr>
+      <w:r>
+        <w:rPr>
+          <w:rFonts w:ascii="Source Sans Pro" w:hAnsi="Source Sans Pro"/>
+          <w:color w:val="555555"/>
+          <w:sz w:val="27"/>
+          <w:szCs w:val="27"/>
+        </w:rPr>
+        <w:t>Menggunakan automasi.</w:t>
+      </w:r>
+    </w:p>
+    <w:p>
+      <w:pPr>
+        <w:pStyle w:val="NormalWeb"/>
+        <w:shd w:val="clear" w:color="auto" w:fill="FFFFFF"/>
+        <w:spacing w:before="0" w:beforeAutospacing="0" w:after="384" w:afterAutospacing="0" w:line="384" w:lineRule="atLeast"/>
+        <w:rPr>
+          <w:rFonts w:ascii="Source Sans Pro" w:hAnsi="Source Sans Pro"/>
+          <w:color w:val="555555"/>
+          <w:sz w:val="27"/>
+          <w:szCs w:val="27"/>
+        </w:rPr>
+      </w:pPr>
+      <w:r>
+        <w:rPr>
+          <w:rFonts w:ascii="Source Sans Pro" w:hAnsi="Source Sans Pro"/>
+          <w:color w:val="555555"/>
+          <w:sz w:val="27"/>
+          <w:szCs w:val="27"/>
+        </w:rPr>
+        <w:lastRenderedPageBreak/>
+        <w:t>GitHub menyediakan automasi yang bisa kita implementasikan dalam repositori, salah satunya automasi untuk pengecekan pada </w:t>
+      </w:r>
+      <w:r>
+        <w:rPr>
+          <w:rFonts w:ascii="Source Sans Pro" w:hAnsi="Source Sans Pro"/>
+          <w:i/>
+          <w:iCs/>
+          <w:color w:val="555555"/>
+          <w:sz w:val="27"/>
+          <w:szCs w:val="27"/>
+        </w:rPr>
+        <w:t>pull request</w:t>
+      </w:r>
+      <w:r>
+        <w:rPr>
+          <w:rFonts w:ascii="Source Sans Pro" w:hAnsi="Source Sans Pro"/>
+          <w:color w:val="555555"/>
+          <w:sz w:val="27"/>
+          <w:szCs w:val="27"/>
+        </w:rPr>
+        <w:t> yang dibuat. Kita bisa menggunakan </w:t>
+      </w:r>
+      <w:hyperlink r:id="rId78" w:tgtFrame="_blank" w:history="1">
+        <w:r>
+          <w:rPr>
+            <w:rStyle w:val="Hyperlink"/>
+            <w:rFonts w:ascii="Source Sans Pro" w:hAnsi="Source Sans Pro"/>
+            <w:color w:val="D9534F"/>
+            <w:sz w:val="27"/>
+            <w:szCs w:val="27"/>
+          </w:rPr>
+          <w:t>GitHub Actions</w:t>
+        </w:r>
+      </w:hyperlink>
+      <w:r>
+        <w:rPr>
+          <w:rFonts w:ascii="Source Sans Pro" w:hAnsi="Source Sans Pro"/>
+          <w:color w:val="555555"/>
+          <w:sz w:val="27"/>
+          <w:szCs w:val="27"/>
+        </w:rPr>
+        <w:t> untuk melakukan pengecekan otomatis pada skenario tertentu. Misalnya, pengecekan pada format kode, </w:t>
+      </w:r>
+      <w:r>
+        <w:rPr>
+          <w:rFonts w:ascii="Source Sans Pro" w:hAnsi="Source Sans Pro"/>
+          <w:i/>
+          <w:iCs/>
+          <w:color w:val="555555"/>
+          <w:sz w:val="27"/>
+          <w:szCs w:val="27"/>
+        </w:rPr>
+        <w:t>testing</w:t>
+      </w:r>
+      <w:r>
+        <w:rPr>
+          <w:rFonts w:ascii="Source Sans Pro" w:hAnsi="Source Sans Pro"/>
+          <w:color w:val="555555"/>
+          <w:sz w:val="27"/>
+          <w:szCs w:val="27"/>
+        </w:rPr>
+        <w:t>, dan sebagainya.</w:t>
+      </w:r>
+    </w:p>
+    <w:p>
+      <w:pPr>
+        <w:pStyle w:val="Heading2"/>
+        <w:shd w:val="clear" w:color="auto" w:fill="FFFFFF"/>
+        <w:spacing w:after="240" w:line="360" w:lineRule="atLeast"/>
+        <w:rPr>
+          <w:rFonts w:ascii="Source Sans Pro" w:hAnsi="Source Sans Pro"/>
+          <w:color w:val="555555"/>
+          <w:sz w:val="45"/>
+          <w:szCs w:val="45"/>
+        </w:rPr>
+      </w:pPr>
+      <w:r>
+        <w:rPr>
+          <w:rFonts w:ascii="Source Sans Pro" w:hAnsi="Source Sans Pro"/>
+          <w:b w:val="0"/>
+          <w:bCs w:val="0"/>
+          <w:color w:val="555555"/>
+          <w:sz w:val="45"/>
+          <w:szCs w:val="45"/>
+        </w:rPr>
+        <w:t>Kesimpulan</w:t>
+      </w:r>
+    </w:p>
+    <w:p>
+      <w:pPr>
+        <w:pStyle w:val="NormalWeb"/>
+        <w:shd w:val="clear" w:color="auto" w:fill="FFFFFF"/>
+        <w:spacing w:before="0" w:beforeAutospacing="0" w:after="384" w:afterAutospacing="0" w:line="384" w:lineRule="atLeast"/>
+        <w:rPr>
+          <w:rFonts w:ascii="Source Sans Pro" w:hAnsi="Source Sans Pro"/>
+          <w:color w:val="555555"/>
+          <w:sz w:val="27"/>
+          <w:szCs w:val="27"/>
+        </w:rPr>
+      </w:pPr>
+      <w:r>
+        <w:rPr>
+          <w:rFonts w:ascii="Source Sans Pro" w:hAnsi="Source Sans Pro"/>
+          <w:color w:val="555555"/>
+          <w:sz w:val="27"/>
+          <w:szCs w:val="27"/>
+        </w:rPr>
+        <w:t>Menguasai proses </w:t>
+      </w:r>
+      <w:r>
+        <w:rPr>
+          <w:rFonts w:ascii="Source Sans Pro" w:hAnsi="Source Sans Pro"/>
+          <w:i/>
+          <w:iCs/>
+          <w:color w:val="555555"/>
+          <w:sz w:val="27"/>
+          <w:szCs w:val="27"/>
+        </w:rPr>
+        <w:t>merge</w:t>
+      </w:r>
+      <w:r>
+        <w:rPr>
+          <w:rFonts w:ascii="Source Sans Pro" w:hAnsi="Source Sans Pro"/>
+          <w:color w:val="555555"/>
+          <w:sz w:val="27"/>
+          <w:szCs w:val="27"/>
+        </w:rPr>
+        <w:t> di GitHub adalah sebuah keterampilan yang cukup penting bagi setiap pengembang yang ingin berkolaborasi secara efektif dalam proyek perangkat lunak. </w:t>
+      </w:r>
+    </w:p>
+    <w:p>
+      <w:pPr>
+        <w:pStyle w:val="NormalWeb"/>
+        <w:shd w:val="clear" w:color="auto" w:fill="FFFFFF"/>
+        <w:spacing w:before="0" w:beforeAutospacing="0" w:after="384" w:afterAutospacing="0" w:line="384" w:lineRule="atLeast"/>
+        <w:rPr>
+          <w:rFonts w:ascii="Source Sans Pro" w:hAnsi="Source Sans Pro"/>
+          <w:color w:val="555555"/>
+          <w:sz w:val="27"/>
+          <w:szCs w:val="27"/>
+        </w:rPr>
+      </w:pPr>
+      <w:r>
+        <w:rPr>
+          <w:rFonts w:ascii="Source Sans Pro" w:hAnsi="Source Sans Pro"/>
+          <w:color w:val="555555"/>
+          <w:sz w:val="27"/>
+          <w:szCs w:val="27"/>
+        </w:rPr>
+        <w:t>Dengan memahami langkah-langkah pembuatan </w:t>
+      </w:r>
+      <w:r>
+        <w:rPr>
+          <w:rFonts w:ascii="Source Sans Pro" w:hAnsi="Source Sans Pro"/>
+          <w:i/>
+          <w:iCs/>
+          <w:color w:val="555555"/>
+          <w:sz w:val="27"/>
+          <w:szCs w:val="27"/>
+        </w:rPr>
+        <w:t>branch</w:t>
+      </w:r>
+      <w:r>
+        <w:rPr>
+          <w:rFonts w:ascii="Source Sans Pro" w:hAnsi="Source Sans Pro"/>
+          <w:color w:val="555555"/>
+          <w:sz w:val="27"/>
+          <w:szCs w:val="27"/>
+        </w:rPr>
+        <w:t>, </w:t>
+      </w:r>
+      <w:r>
+        <w:rPr>
+          <w:rFonts w:ascii="Source Sans Pro" w:hAnsi="Source Sans Pro"/>
+          <w:i/>
+          <w:iCs/>
+          <w:color w:val="555555"/>
+          <w:sz w:val="27"/>
+          <w:szCs w:val="27"/>
+        </w:rPr>
+        <w:t>commit</w:t>
+      </w:r>
+      <w:r>
+        <w:rPr>
+          <w:rFonts w:ascii="Source Sans Pro" w:hAnsi="Source Sans Pro"/>
+          <w:color w:val="555555"/>
+          <w:sz w:val="27"/>
+          <w:szCs w:val="27"/>
+        </w:rPr>
+        <w:t>, </w:t>
+      </w:r>
+      <w:r>
+        <w:rPr>
+          <w:rFonts w:ascii="Source Sans Pro" w:hAnsi="Source Sans Pro"/>
+          <w:i/>
+          <w:iCs/>
+          <w:color w:val="555555"/>
+          <w:sz w:val="27"/>
+          <w:szCs w:val="27"/>
+        </w:rPr>
+        <w:t>push</w:t>
+      </w:r>
+      <w:r>
+        <w:rPr>
+          <w:rFonts w:ascii="Source Sans Pro" w:hAnsi="Source Sans Pro"/>
+          <w:color w:val="555555"/>
+          <w:sz w:val="27"/>
+          <w:szCs w:val="27"/>
+        </w:rPr>
+        <w:t>, dan </w:t>
+      </w:r>
+      <w:r>
+        <w:rPr>
+          <w:rFonts w:ascii="Source Sans Pro" w:hAnsi="Source Sans Pro"/>
+          <w:i/>
+          <w:iCs/>
+          <w:color w:val="555555"/>
+          <w:sz w:val="27"/>
+          <w:szCs w:val="27"/>
+        </w:rPr>
+        <w:t>pull request</w:t>
+      </w:r>
+      <w:r>
+        <w:rPr>
+          <w:rFonts w:ascii="Source Sans Pro" w:hAnsi="Source Sans Pro"/>
+          <w:color w:val="555555"/>
+          <w:sz w:val="27"/>
+          <w:szCs w:val="27"/>
+        </w:rPr>
+        <w:t>, kita dapat memastikan bahwa perubahan kode diintegrasikan dengan lancar pada </w:t>
+      </w:r>
+      <w:r>
+        <w:rPr>
+          <w:rFonts w:ascii="Source Sans Pro" w:hAnsi="Source Sans Pro"/>
+          <w:i/>
+          <w:iCs/>
+          <w:color w:val="555555"/>
+          <w:sz w:val="27"/>
+          <w:szCs w:val="27"/>
+        </w:rPr>
+        <w:t>branch </w:t>
+      </w:r>
+      <w:r>
+        <w:rPr>
+          <w:rFonts w:ascii="Source Sans Pro" w:hAnsi="Source Sans Pro"/>
+          <w:color w:val="555555"/>
+          <w:sz w:val="27"/>
+          <w:szCs w:val="27"/>
+        </w:rPr>
+        <w:t>utama. Implementasi praktik yang baik, seperti penamaan </w:t>
+      </w:r>
+      <w:r>
+        <w:rPr>
+          <w:rFonts w:ascii="Source Sans Pro" w:hAnsi="Source Sans Pro"/>
+          <w:i/>
+          <w:iCs/>
+          <w:color w:val="555555"/>
+          <w:sz w:val="27"/>
+          <w:szCs w:val="27"/>
+        </w:rPr>
+        <w:t>branch</w:t>
+      </w:r>
+      <w:r>
+        <w:rPr>
+          <w:rFonts w:ascii="Source Sans Pro" w:hAnsi="Source Sans Pro"/>
+          <w:color w:val="555555"/>
+          <w:sz w:val="27"/>
+          <w:szCs w:val="27"/>
+        </w:rPr>
+        <w:t> yang terstruktur dan penggunaan automasi, dapat membantu menjaga kualitas kode dan efisiensi kerja dalam tim.</w:t>
+      </w:r>
+    </w:p>
+    <w:p>
+      <w:pPr>
         <w:rPr>
           <w:sz w:val="22"/>
         </w:rPr>
       </w:pPr>
     </w:p>
     <w:sectPr>
-      <w:footerReference w:type="first" r:id="rId67"/>
+      <w:footerReference w:type="first" r:id="rId79"/>
       <w:pgSz w:w="11906" w:h="16838" w:code="9"/>
       <w:pgMar w:top="851" w:right="907" w:bottom="851" w:left="1701" w:header="0" w:footer="953" w:gutter="0"/>
       <w:pgNumType w:start="1"/>
@@ -13591,6 +15889,155 @@
     </w:lvl>
   </w:abstractNum>
   <w:abstractNum w:abstractNumId="9" w15:restartNumberingAfterBreak="0">
+    <w:nsid w:val="1960273C"/>
+    <w:multiLevelType w:val="multilevel"/>
+    <w:tmpl w:val="C14C1F9C"/>
+    <w:lvl w:ilvl="0">
+      <w:start w:val="1"/>
+      <w:numFmt w:val="bullet"/>
+      <w:lvlText w:val=""/>
+      <w:lvlJc w:val="left"/>
+      <w:pPr>
+        <w:tabs>
+          <w:tab w:val="num" w:pos="720"/>
+        </w:tabs>
+        <w:ind w:left="720" w:hanging="360"/>
+      </w:pPr>
+      <w:rPr>
+        <w:rFonts w:ascii="Symbol" w:hAnsi="Symbol" w:hint="default"/>
+        <w:sz w:val="20"/>
+      </w:rPr>
+    </w:lvl>
+    <w:lvl w:ilvl="1" w:tentative="1">
+      <w:start w:val="1"/>
+      <w:numFmt w:val="bullet"/>
+      <w:lvlText w:val="o"/>
+      <w:lvlJc w:val="left"/>
+      <w:pPr>
+        <w:tabs>
+          <w:tab w:val="num" w:pos="1440"/>
+        </w:tabs>
+        <w:ind w:left="1440" w:hanging="360"/>
+      </w:pPr>
+      <w:rPr>
+        <w:rFonts w:ascii="Courier New" w:hAnsi="Courier New" w:hint="default"/>
+        <w:sz w:val="20"/>
+      </w:rPr>
+    </w:lvl>
+    <w:lvl w:ilvl="2" w:tentative="1">
+      <w:start w:val="1"/>
+      <w:numFmt w:val="bullet"/>
+      <w:lvlText w:val=""/>
+      <w:lvlJc w:val="left"/>
+      <w:pPr>
+        <w:tabs>
+          <w:tab w:val="num" w:pos="2160"/>
+        </w:tabs>
+        <w:ind w:left="2160" w:hanging="360"/>
+      </w:pPr>
+      <w:rPr>
+        <w:rFonts w:ascii="Wingdings" w:hAnsi="Wingdings" w:hint="default"/>
+        <w:sz w:val="20"/>
+      </w:rPr>
+    </w:lvl>
+    <w:lvl w:ilvl="3" w:tentative="1">
+      <w:start w:val="1"/>
+      <w:numFmt w:val="bullet"/>
+      <w:lvlText w:val=""/>
+      <w:lvlJc w:val="left"/>
+      <w:pPr>
+        <w:tabs>
+          <w:tab w:val="num" w:pos="2880"/>
+        </w:tabs>
+        <w:ind w:left="2880" w:hanging="360"/>
+      </w:pPr>
+      <w:rPr>
+        <w:rFonts w:ascii="Wingdings" w:hAnsi="Wingdings" w:hint="default"/>
+        <w:sz w:val="20"/>
+      </w:rPr>
+    </w:lvl>
+    <w:lvl w:ilvl="4" w:tentative="1">
+      <w:start w:val="1"/>
+      <w:numFmt w:val="bullet"/>
+      <w:lvlText w:val=""/>
+      <w:lvlJc w:val="left"/>
+      <w:pPr>
+        <w:tabs>
+          <w:tab w:val="num" w:pos="3600"/>
+        </w:tabs>
+        <w:ind w:left="3600" w:hanging="360"/>
+      </w:pPr>
+      <w:rPr>
+        <w:rFonts w:ascii="Wingdings" w:hAnsi="Wingdings" w:hint="default"/>
+        <w:sz w:val="20"/>
+      </w:rPr>
+    </w:lvl>
+    <w:lvl w:ilvl="5" w:tentative="1">
+      <w:start w:val="1"/>
+      <w:numFmt w:val="bullet"/>
+      <w:lvlText w:val=""/>
+      <w:lvlJc w:val="left"/>
+      <w:pPr>
+        <w:tabs>
+          <w:tab w:val="num" w:pos="4320"/>
+        </w:tabs>
+        <w:ind w:left="4320" w:hanging="360"/>
+      </w:pPr>
+      <w:rPr>
+        <w:rFonts w:ascii="Wingdings" w:hAnsi="Wingdings" w:hint="default"/>
+        <w:sz w:val="20"/>
+      </w:rPr>
+    </w:lvl>
+    <w:lvl w:ilvl="6" w:tentative="1">
+      <w:start w:val="1"/>
+      <w:numFmt w:val="bullet"/>
+      <w:lvlText w:val=""/>
+      <w:lvlJc w:val="left"/>
+      <w:pPr>
+        <w:tabs>
+          <w:tab w:val="num" w:pos="5040"/>
+        </w:tabs>
+        <w:ind w:left="5040" w:hanging="360"/>
+      </w:pPr>
+      <w:rPr>
+        <w:rFonts w:ascii="Wingdings" w:hAnsi="Wingdings" w:hint="default"/>
+        <w:sz w:val="20"/>
+      </w:rPr>
+    </w:lvl>
+    <w:lvl w:ilvl="7" w:tentative="1">
+      <w:start w:val="1"/>
+      <w:numFmt w:val="bullet"/>
+      <w:lvlText w:val=""/>
+      <w:lvlJc w:val="left"/>
+      <w:pPr>
+        <w:tabs>
+          <w:tab w:val="num" w:pos="5760"/>
+        </w:tabs>
+        <w:ind w:left="5760" w:hanging="360"/>
+      </w:pPr>
+      <w:rPr>
+        <w:rFonts w:ascii="Wingdings" w:hAnsi="Wingdings" w:hint="default"/>
+        <w:sz w:val="20"/>
+      </w:rPr>
+    </w:lvl>
+    <w:lvl w:ilvl="8" w:tentative="1">
+      <w:start w:val="1"/>
+      <w:numFmt w:val="bullet"/>
+      <w:lvlText w:val=""/>
+      <w:lvlJc w:val="left"/>
+      <w:pPr>
+        <w:tabs>
+          <w:tab w:val="num" w:pos="6480"/>
+        </w:tabs>
+        <w:ind w:left="6480" w:hanging="360"/>
+      </w:pPr>
+      <w:rPr>
+        <w:rFonts w:ascii="Wingdings" w:hAnsi="Wingdings" w:hint="default"/>
+        <w:sz w:val="20"/>
+      </w:rPr>
+    </w:lvl>
+  </w:abstractNum>
+  <w:abstractNum w:abstractNumId="10" w15:restartNumberingAfterBreak="0">
     <w:nsid w:val="1B3613E1"/>
     <w:multiLevelType w:val="multilevel"/>
     <w:tmpl w:val="2DEE8C16"/>
@@ -13703,7 +16150,156 @@
       </w:rPr>
     </w:lvl>
   </w:abstractNum>
-  <w:abstractNum w:abstractNumId="10" w15:restartNumberingAfterBreak="0">
+  <w:abstractNum w:abstractNumId="11" w15:restartNumberingAfterBreak="0">
+    <w:nsid w:val="1BE26479"/>
+    <w:multiLevelType w:val="multilevel"/>
+    <w:tmpl w:val="737CE3C6"/>
+    <w:lvl w:ilvl="0">
+      <w:start w:val="1"/>
+      <w:numFmt w:val="bullet"/>
+      <w:lvlText w:val=""/>
+      <w:lvlJc w:val="left"/>
+      <w:pPr>
+        <w:tabs>
+          <w:tab w:val="num" w:pos="720"/>
+        </w:tabs>
+        <w:ind w:left="720" w:hanging="360"/>
+      </w:pPr>
+      <w:rPr>
+        <w:rFonts w:ascii="Symbol" w:hAnsi="Symbol" w:hint="default"/>
+        <w:sz w:val="20"/>
+      </w:rPr>
+    </w:lvl>
+    <w:lvl w:ilvl="1" w:tentative="1">
+      <w:start w:val="1"/>
+      <w:numFmt w:val="bullet"/>
+      <w:lvlText w:val="o"/>
+      <w:lvlJc w:val="left"/>
+      <w:pPr>
+        <w:tabs>
+          <w:tab w:val="num" w:pos="1440"/>
+        </w:tabs>
+        <w:ind w:left="1440" w:hanging="360"/>
+      </w:pPr>
+      <w:rPr>
+        <w:rFonts w:ascii="Courier New" w:hAnsi="Courier New" w:hint="default"/>
+        <w:sz w:val="20"/>
+      </w:rPr>
+    </w:lvl>
+    <w:lvl w:ilvl="2" w:tentative="1">
+      <w:start w:val="1"/>
+      <w:numFmt w:val="bullet"/>
+      <w:lvlText w:val=""/>
+      <w:lvlJc w:val="left"/>
+      <w:pPr>
+        <w:tabs>
+          <w:tab w:val="num" w:pos="2160"/>
+        </w:tabs>
+        <w:ind w:left="2160" w:hanging="360"/>
+      </w:pPr>
+      <w:rPr>
+        <w:rFonts w:ascii="Wingdings" w:hAnsi="Wingdings" w:hint="default"/>
+        <w:sz w:val="20"/>
+      </w:rPr>
+    </w:lvl>
+    <w:lvl w:ilvl="3" w:tentative="1">
+      <w:start w:val="1"/>
+      <w:numFmt w:val="bullet"/>
+      <w:lvlText w:val=""/>
+      <w:lvlJc w:val="left"/>
+      <w:pPr>
+        <w:tabs>
+          <w:tab w:val="num" w:pos="2880"/>
+        </w:tabs>
+        <w:ind w:left="2880" w:hanging="360"/>
+      </w:pPr>
+      <w:rPr>
+        <w:rFonts w:ascii="Wingdings" w:hAnsi="Wingdings" w:hint="default"/>
+        <w:sz w:val="20"/>
+      </w:rPr>
+    </w:lvl>
+    <w:lvl w:ilvl="4" w:tentative="1">
+      <w:start w:val="1"/>
+      <w:numFmt w:val="bullet"/>
+      <w:lvlText w:val=""/>
+      <w:lvlJc w:val="left"/>
+      <w:pPr>
+        <w:tabs>
+          <w:tab w:val="num" w:pos="3600"/>
+        </w:tabs>
+        <w:ind w:left="3600" w:hanging="360"/>
+      </w:pPr>
+      <w:rPr>
+        <w:rFonts w:ascii="Wingdings" w:hAnsi="Wingdings" w:hint="default"/>
+        <w:sz w:val="20"/>
+      </w:rPr>
+    </w:lvl>
+    <w:lvl w:ilvl="5" w:tentative="1">
+      <w:start w:val="1"/>
+      <w:numFmt w:val="bullet"/>
+      <w:lvlText w:val=""/>
+      <w:lvlJc w:val="left"/>
+      <w:pPr>
+        <w:tabs>
+          <w:tab w:val="num" w:pos="4320"/>
+        </w:tabs>
+        <w:ind w:left="4320" w:hanging="360"/>
+      </w:pPr>
+      <w:rPr>
+        <w:rFonts w:ascii="Wingdings" w:hAnsi="Wingdings" w:hint="default"/>
+        <w:sz w:val="20"/>
+      </w:rPr>
+    </w:lvl>
+    <w:lvl w:ilvl="6" w:tentative="1">
+      <w:start w:val="1"/>
+      <w:numFmt w:val="bullet"/>
+      <w:lvlText w:val=""/>
+      <w:lvlJc w:val="left"/>
+      <w:pPr>
+        <w:tabs>
+          <w:tab w:val="num" w:pos="5040"/>
+        </w:tabs>
+        <w:ind w:left="5040" w:hanging="360"/>
+      </w:pPr>
+      <w:rPr>
+        <w:rFonts w:ascii="Wingdings" w:hAnsi="Wingdings" w:hint="default"/>
+        <w:sz w:val="20"/>
+      </w:rPr>
+    </w:lvl>
+    <w:lvl w:ilvl="7" w:tentative="1">
+      <w:start w:val="1"/>
+      <w:numFmt w:val="bullet"/>
+      <w:lvlText w:val=""/>
+      <w:lvlJc w:val="left"/>
+      <w:pPr>
+        <w:tabs>
+          <w:tab w:val="num" w:pos="5760"/>
+        </w:tabs>
+        <w:ind w:left="5760" w:hanging="360"/>
+      </w:pPr>
+      <w:rPr>
+        <w:rFonts w:ascii="Wingdings" w:hAnsi="Wingdings" w:hint="default"/>
+        <w:sz w:val="20"/>
+      </w:rPr>
+    </w:lvl>
+    <w:lvl w:ilvl="8" w:tentative="1">
+      <w:start w:val="1"/>
+      <w:numFmt w:val="bullet"/>
+      <w:lvlText w:val=""/>
+      <w:lvlJc w:val="left"/>
+      <w:pPr>
+        <w:tabs>
+          <w:tab w:val="num" w:pos="6480"/>
+        </w:tabs>
+        <w:ind w:left="6480" w:hanging="360"/>
+      </w:pPr>
+      <w:rPr>
+        <w:rFonts w:ascii="Wingdings" w:hAnsi="Wingdings" w:hint="default"/>
+        <w:sz w:val="20"/>
+      </w:rPr>
+    </w:lvl>
+  </w:abstractNum>
+  <w:abstractNum w:abstractNumId="12" w15:restartNumberingAfterBreak="0">
     <w:nsid w:val="1C784C96"/>
     <w:multiLevelType w:val="multilevel"/>
     <w:tmpl w:val="935A8C68"/>
@@ -13816,7 +16412,7 @@
       </w:rPr>
     </w:lvl>
   </w:abstractNum>
-  <w:abstractNum w:abstractNumId="11" w15:restartNumberingAfterBreak="0">
+  <w:abstractNum w:abstractNumId="13" w15:restartNumberingAfterBreak="0">
     <w:nsid w:val="1FAF4118"/>
     <w:multiLevelType w:val="hybridMultilevel"/>
     <w:tmpl w:val="0FE05E1C"/>
@@ -13902,7 +16498,7 @@
       </w:pPr>
     </w:lvl>
   </w:abstractNum>
-  <w:abstractNum w:abstractNumId="12" w15:restartNumberingAfterBreak="0">
+  <w:abstractNum w:abstractNumId="14" w15:restartNumberingAfterBreak="0">
     <w:nsid w:val="25FF5E9E"/>
     <w:multiLevelType w:val="multilevel"/>
     <w:tmpl w:val="3BA462B8"/>
@@ -14016,7 +16612,7 @@
       </w:rPr>
     </w:lvl>
   </w:abstractNum>
-  <w:abstractNum w:abstractNumId="13" w15:restartNumberingAfterBreak="0">
+  <w:abstractNum w:abstractNumId="15" w15:restartNumberingAfterBreak="0">
     <w:nsid w:val="26EE3323"/>
     <w:multiLevelType w:val="multilevel"/>
     <w:tmpl w:val="1D360818"/>
@@ -14129,7 +16725,7 @@
       </w:rPr>
     </w:lvl>
   </w:abstractNum>
-  <w:abstractNum w:abstractNumId="14" w15:restartNumberingAfterBreak="0">
+  <w:abstractNum w:abstractNumId="16" w15:restartNumberingAfterBreak="0">
     <w:nsid w:val="27940CA6"/>
     <w:multiLevelType w:val="multilevel"/>
     <w:tmpl w:val="2DEE8C16"/>
@@ -14242,7 +16838,7 @@
       </w:rPr>
     </w:lvl>
   </w:abstractNum>
-  <w:abstractNum w:abstractNumId="15" w15:restartNumberingAfterBreak="0">
+  <w:abstractNum w:abstractNumId="17" w15:restartNumberingAfterBreak="0">
     <w:nsid w:val="28394AE5"/>
     <w:multiLevelType w:val="multilevel"/>
     <w:tmpl w:val="2DEE8C16"/>
@@ -14355,7 +16951,7 @@
       </w:rPr>
     </w:lvl>
   </w:abstractNum>
-  <w:abstractNum w:abstractNumId="16" w15:restartNumberingAfterBreak="0">
+  <w:abstractNum w:abstractNumId="18" w15:restartNumberingAfterBreak="0">
     <w:nsid w:val="288E7C79"/>
     <w:multiLevelType w:val="multilevel"/>
     <w:tmpl w:val="44084DE0"/>
@@ -14469,7 +17065,7 @@
       </w:rPr>
     </w:lvl>
   </w:abstractNum>
-  <w:abstractNum w:abstractNumId="17" w15:restartNumberingAfterBreak="0">
+  <w:abstractNum w:abstractNumId="19" w15:restartNumberingAfterBreak="0">
     <w:nsid w:val="31070910"/>
     <w:multiLevelType w:val="multilevel"/>
     <w:tmpl w:val="89E6A370"/>
@@ -14582,7 +17178,7 @@
       </w:rPr>
     </w:lvl>
   </w:abstractNum>
-  <w:abstractNum w:abstractNumId="18" w15:restartNumberingAfterBreak="0">
+  <w:abstractNum w:abstractNumId="20" w15:restartNumberingAfterBreak="0">
     <w:nsid w:val="32CF72B4"/>
     <w:multiLevelType w:val="multilevel"/>
     <w:tmpl w:val="2DEE8C16"/>
@@ -14695,7 +17291,7 @@
       </w:rPr>
     </w:lvl>
   </w:abstractNum>
-  <w:abstractNum w:abstractNumId="19" w15:restartNumberingAfterBreak="0">
+  <w:abstractNum w:abstractNumId="21" w15:restartNumberingAfterBreak="0">
     <w:nsid w:val="344A4B68"/>
     <w:multiLevelType w:val="multilevel"/>
     <w:tmpl w:val="2DEE8C16"/>
@@ -14808,7 +17404,7 @@
       </w:rPr>
     </w:lvl>
   </w:abstractNum>
-  <w:abstractNum w:abstractNumId="20" w15:restartNumberingAfterBreak="0">
+  <w:abstractNum w:abstractNumId="22" w15:restartNumberingAfterBreak="0">
     <w:nsid w:val="34CC3BE3"/>
     <w:multiLevelType w:val="hybridMultilevel"/>
     <w:tmpl w:val="0FE05E1C"/>
@@ -14894,7 +17490,7 @@
       </w:pPr>
     </w:lvl>
   </w:abstractNum>
-  <w:abstractNum w:abstractNumId="21" w15:restartNumberingAfterBreak="0">
+  <w:abstractNum w:abstractNumId="23" w15:restartNumberingAfterBreak="0">
     <w:nsid w:val="35BE0921"/>
     <w:multiLevelType w:val="multilevel"/>
     <w:tmpl w:val="2DEE8C16"/>
@@ -15007,7 +17603,7 @@
       </w:rPr>
     </w:lvl>
   </w:abstractNum>
-  <w:abstractNum w:abstractNumId="22" w15:restartNumberingAfterBreak="0">
+  <w:abstractNum w:abstractNumId="24" w15:restartNumberingAfterBreak="0">
     <w:nsid w:val="37AB694A"/>
     <w:multiLevelType w:val="multilevel"/>
     <w:tmpl w:val="2DEE8C16"/>
@@ -15120,7 +17716,7 @@
       </w:rPr>
     </w:lvl>
   </w:abstractNum>
-  <w:abstractNum w:abstractNumId="23" w15:restartNumberingAfterBreak="0">
+  <w:abstractNum w:abstractNumId="25" w15:restartNumberingAfterBreak="0">
     <w:nsid w:val="3BE0389F"/>
     <w:multiLevelType w:val="multilevel"/>
     <w:tmpl w:val="82E4DB8E"/>
@@ -15233,7 +17829,7 @@
       </w:rPr>
     </w:lvl>
   </w:abstractNum>
-  <w:abstractNum w:abstractNumId="24" w15:restartNumberingAfterBreak="0">
+  <w:abstractNum w:abstractNumId="26" w15:restartNumberingAfterBreak="0">
     <w:nsid w:val="3C5F431C"/>
     <w:multiLevelType w:val="multilevel"/>
     <w:tmpl w:val="3BA462B8"/>
@@ -15347,7 +17943,7 @@
       </w:rPr>
     </w:lvl>
   </w:abstractNum>
-  <w:abstractNum w:abstractNumId="25" w15:restartNumberingAfterBreak="0">
+  <w:abstractNum w:abstractNumId="27" w15:restartNumberingAfterBreak="0">
     <w:nsid w:val="3CF12F1A"/>
     <w:multiLevelType w:val="multilevel"/>
     <w:tmpl w:val="51ACBBF2"/>
@@ -15460,7 +18056,7 @@
       </w:rPr>
     </w:lvl>
   </w:abstractNum>
-  <w:abstractNum w:abstractNumId="26" w15:restartNumberingAfterBreak="0">
+  <w:abstractNum w:abstractNumId="28" w15:restartNumberingAfterBreak="0">
     <w:nsid w:val="49BD2BB3"/>
     <w:multiLevelType w:val="hybridMultilevel"/>
     <w:tmpl w:val="318E788E"/>
@@ -15549,7 +18145,7 @@
       </w:pPr>
     </w:lvl>
   </w:abstractNum>
-  <w:abstractNum w:abstractNumId="27" w15:restartNumberingAfterBreak="0">
+  <w:abstractNum w:abstractNumId="29" w15:restartNumberingAfterBreak="0">
     <w:nsid w:val="4B2A58F6"/>
     <w:multiLevelType w:val="multilevel"/>
     <w:tmpl w:val="38BCE48A"/>
@@ -15698,7 +18294,7 @@
       </w:rPr>
     </w:lvl>
   </w:abstractNum>
-  <w:abstractNum w:abstractNumId="28" w15:restartNumberingAfterBreak="0">
+  <w:abstractNum w:abstractNumId="30" w15:restartNumberingAfterBreak="0">
     <w:nsid w:val="503703E7"/>
     <w:multiLevelType w:val="hybridMultilevel"/>
     <w:tmpl w:val="A4E43868"/>
@@ -15811,7 +18407,7 @@
       </w:rPr>
     </w:lvl>
   </w:abstractNum>
-  <w:abstractNum w:abstractNumId="29" w15:restartNumberingAfterBreak="0">
+  <w:abstractNum w:abstractNumId="31" w15:restartNumberingAfterBreak="0">
     <w:nsid w:val="50A10123"/>
     <w:multiLevelType w:val="multilevel"/>
     <w:tmpl w:val="2DEE8C16"/>
@@ -15924,7 +18520,7 @@
       </w:rPr>
     </w:lvl>
   </w:abstractNum>
-  <w:abstractNum w:abstractNumId="30" w15:restartNumberingAfterBreak="0">
+  <w:abstractNum w:abstractNumId="32" w15:restartNumberingAfterBreak="0">
     <w:nsid w:val="517D7CDB"/>
     <w:multiLevelType w:val="multilevel"/>
     <w:tmpl w:val="748CB292"/>
@@ -16037,7 +18633,7 @@
       </w:rPr>
     </w:lvl>
   </w:abstractNum>
-  <w:abstractNum w:abstractNumId="31" w15:restartNumberingAfterBreak="0">
+  <w:abstractNum w:abstractNumId="33" w15:restartNumberingAfterBreak="0">
     <w:nsid w:val="559A2C60"/>
     <w:multiLevelType w:val="multilevel"/>
     <w:tmpl w:val="2DEE8C16"/>
@@ -16150,7 +18746,305 @@
       </w:rPr>
     </w:lvl>
   </w:abstractNum>
-  <w:abstractNum w:abstractNumId="32" w15:restartNumberingAfterBreak="0">
+  <w:abstractNum w:abstractNumId="34" w15:restartNumberingAfterBreak="0">
+    <w:nsid w:val="600E3741"/>
+    <w:multiLevelType w:val="multilevel"/>
+    <w:tmpl w:val="F8A681AE"/>
+    <w:lvl w:ilvl="0">
+      <w:start w:val="1"/>
+      <w:numFmt w:val="bullet"/>
+      <w:lvlText w:val=""/>
+      <w:lvlJc w:val="left"/>
+      <w:pPr>
+        <w:tabs>
+          <w:tab w:val="num" w:pos="720"/>
+        </w:tabs>
+        <w:ind w:left="720" w:hanging="360"/>
+      </w:pPr>
+      <w:rPr>
+        <w:rFonts w:ascii="Symbol" w:hAnsi="Symbol" w:hint="default"/>
+        <w:sz w:val="20"/>
+      </w:rPr>
+    </w:lvl>
+    <w:lvl w:ilvl="1" w:tentative="1">
+      <w:start w:val="1"/>
+      <w:numFmt w:val="bullet"/>
+      <w:lvlText w:val="o"/>
+      <w:lvlJc w:val="left"/>
+      <w:pPr>
+        <w:tabs>
+          <w:tab w:val="num" w:pos="1440"/>
+        </w:tabs>
+        <w:ind w:left="1440" w:hanging="360"/>
+      </w:pPr>
+      <w:rPr>
+        <w:rFonts w:ascii="Courier New" w:hAnsi="Courier New" w:hint="default"/>
+        <w:sz w:val="20"/>
+      </w:rPr>
+    </w:lvl>
+    <w:lvl w:ilvl="2" w:tentative="1">
+      <w:start w:val="1"/>
+      <w:numFmt w:val="bullet"/>
+      <w:lvlText w:val=""/>
+      <w:lvlJc w:val="left"/>
+      <w:pPr>
+        <w:tabs>
+          <w:tab w:val="num" w:pos="2160"/>
+        </w:tabs>
+        <w:ind w:left="2160" w:hanging="360"/>
+      </w:pPr>
+      <w:rPr>
+        <w:rFonts w:ascii="Wingdings" w:hAnsi="Wingdings" w:hint="default"/>
+        <w:sz w:val="20"/>
+      </w:rPr>
+    </w:lvl>
+    <w:lvl w:ilvl="3" w:tentative="1">
+      <w:start w:val="1"/>
+      <w:numFmt w:val="bullet"/>
+      <w:lvlText w:val=""/>
+      <w:lvlJc w:val="left"/>
+      <w:pPr>
+        <w:tabs>
+          <w:tab w:val="num" w:pos="2880"/>
+        </w:tabs>
+        <w:ind w:left="2880" w:hanging="360"/>
+      </w:pPr>
+      <w:rPr>
+        <w:rFonts w:ascii="Wingdings" w:hAnsi="Wingdings" w:hint="default"/>
+        <w:sz w:val="20"/>
+      </w:rPr>
+    </w:lvl>
+    <w:lvl w:ilvl="4" w:tentative="1">
+      <w:start w:val="1"/>
+      <w:numFmt w:val="bullet"/>
+      <w:lvlText w:val=""/>
+      <w:lvlJc w:val="left"/>
+      <w:pPr>
+        <w:tabs>
+          <w:tab w:val="num" w:pos="3600"/>
+        </w:tabs>
+        <w:ind w:left="3600" w:hanging="360"/>
+      </w:pPr>
+      <w:rPr>
+        <w:rFonts w:ascii="Wingdings" w:hAnsi="Wingdings" w:hint="default"/>
+        <w:sz w:val="20"/>
+      </w:rPr>
+    </w:lvl>
+    <w:lvl w:ilvl="5" w:tentative="1">
+      <w:start w:val="1"/>
+      <w:numFmt w:val="bullet"/>
+      <w:lvlText w:val=""/>
+      <w:lvlJc w:val="left"/>
+      <w:pPr>
+        <w:tabs>
+          <w:tab w:val="num" w:pos="4320"/>
+        </w:tabs>
+        <w:ind w:left="4320" w:hanging="360"/>
+      </w:pPr>
+      <w:rPr>
+        <w:rFonts w:ascii="Wingdings" w:hAnsi="Wingdings" w:hint="default"/>
+        <w:sz w:val="20"/>
+      </w:rPr>
+    </w:lvl>
+    <w:lvl w:ilvl="6" w:tentative="1">
+      <w:start w:val="1"/>
+      <w:numFmt w:val="bullet"/>
+      <w:lvlText w:val=""/>
+      <w:lvlJc w:val="left"/>
+      <w:pPr>
+        <w:tabs>
+          <w:tab w:val="num" w:pos="5040"/>
+        </w:tabs>
+        <w:ind w:left="5040" w:hanging="360"/>
+      </w:pPr>
+      <w:rPr>
+        <w:rFonts w:ascii="Wingdings" w:hAnsi="Wingdings" w:hint="default"/>
+        <w:sz w:val="20"/>
+      </w:rPr>
+    </w:lvl>
+    <w:lvl w:ilvl="7" w:tentative="1">
+      <w:start w:val="1"/>
+      <w:numFmt w:val="bullet"/>
+      <w:lvlText w:val=""/>
+      <w:lvlJc w:val="left"/>
+      <w:pPr>
+        <w:tabs>
+          <w:tab w:val="num" w:pos="5760"/>
+        </w:tabs>
+        <w:ind w:left="5760" w:hanging="360"/>
+      </w:pPr>
+      <w:rPr>
+        <w:rFonts w:ascii="Wingdings" w:hAnsi="Wingdings" w:hint="default"/>
+        <w:sz w:val="20"/>
+      </w:rPr>
+    </w:lvl>
+    <w:lvl w:ilvl="8" w:tentative="1">
+      <w:start w:val="1"/>
+      <w:numFmt w:val="bullet"/>
+      <w:lvlText w:val=""/>
+      <w:lvlJc w:val="left"/>
+      <w:pPr>
+        <w:tabs>
+          <w:tab w:val="num" w:pos="6480"/>
+        </w:tabs>
+        <w:ind w:left="6480" w:hanging="360"/>
+      </w:pPr>
+      <w:rPr>
+        <w:rFonts w:ascii="Wingdings" w:hAnsi="Wingdings" w:hint="default"/>
+        <w:sz w:val="20"/>
+      </w:rPr>
+    </w:lvl>
+  </w:abstractNum>
+  <w:abstractNum w:abstractNumId="35" w15:restartNumberingAfterBreak="0">
+    <w:nsid w:val="62DE36CB"/>
+    <w:multiLevelType w:val="multilevel"/>
+    <w:tmpl w:val="933AA598"/>
+    <w:lvl w:ilvl="0">
+      <w:start w:val="1"/>
+      <w:numFmt w:val="bullet"/>
+      <w:lvlText w:val=""/>
+      <w:lvlJc w:val="left"/>
+      <w:pPr>
+        <w:tabs>
+          <w:tab w:val="num" w:pos="720"/>
+        </w:tabs>
+        <w:ind w:left="720" w:hanging="360"/>
+      </w:pPr>
+      <w:rPr>
+        <w:rFonts w:ascii="Symbol" w:hAnsi="Symbol" w:hint="default"/>
+        <w:sz w:val="20"/>
+      </w:rPr>
+    </w:lvl>
+    <w:lvl w:ilvl="1" w:tentative="1">
+      <w:start w:val="1"/>
+      <w:numFmt w:val="bullet"/>
+      <w:lvlText w:val="o"/>
+      <w:lvlJc w:val="left"/>
+      <w:pPr>
+        <w:tabs>
+          <w:tab w:val="num" w:pos="1440"/>
+        </w:tabs>
+        <w:ind w:left="1440" w:hanging="360"/>
+      </w:pPr>
+      <w:rPr>
+        <w:rFonts w:ascii="Courier New" w:hAnsi="Courier New" w:hint="default"/>
+        <w:sz w:val="20"/>
+      </w:rPr>
+    </w:lvl>
+    <w:lvl w:ilvl="2" w:tentative="1">
+      <w:start w:val="1"/>
+      <w:numFmt w:val="bullet"/>
+      <w:lvlText w:val=""/>
+      <w:lvlJc w:val="left"/>
+      <w:pPr>
+        <w:tabs>
+          <w:tab w:val="num" w:pos="2160"/>
+        </w:tabs>
+        <w:ind w:left="2160" w:hanging="360"/>
+      </w:pPr>
+      <w:rPr>
+        <w:rFonts w:ascii="Wingdings" w:hAnsi="Wingdings" w:hint="default"/>
+        <w:sz w:val="20"/>
+      </w:rPr>
+    </w:lvl>
+    <w:lvl w:ilvl="3" w:tentative="1">
+      <w:start w:val="1"/>
+      <w:numFmt w:val="bullet"/>
+      <w:lvlText w:val=""/>
+      <w:lvlJc w:val="left"/>
+      <w:pPr>
+        <w:tabs>
+          <w:tab w:val="num" w:pos="2880"/>
+        </w:tabs>
+        <w:ind w:left="2880" w:hanging="360"/>
+      </w:pPr>
+      <w:rPr>
+        <w:rFonts w:ascii="Wingdings" w:hAnsi="Wingdings" w:hint="default"/>
+        <w:sz w:val="20"/>
+      </w:rPr>
+    </w:lvl>
+    <w:lvl w:ilvl="4" w:tentative="1">
+      <w:start w:val="1"/>
+      <w:numFmt w:val="bullet"/>
+      <w:lvlText w:val=""/>
+      <w:lvlJc w:val="left"/>
+      <w:pPr>
+        <w:tabs>
+          <w:tab w:val="num" w:pos="3600"/>
+        </w:tabs>
+        <w:ind w:left="3600" w:hanging="360"/>
+      </w:pPr>
+      <w:rPr>
+        <w:rFonts w:ascii="Wingdings" w:hAnsi="Wingdings" w:hint="default"/>
+        <w:sz w:val="20"/>
+      </w:rPr>
+    </w:lvl>
+    <w:lvl w:ilvl="5" w:tentative="1">
+      <w:start w:val="1"/>
+      <w:numFmt w:val="bullet"/>
+      <w:lvlText w:val=""/>
+      <w:lvlJc w:val="left"/>
+      <w:pPr>
+        <w:tabs>
+          <w:tab w:val="num" w:pos="4320"/>
+        </w:tabs>
+        <w:ind w:left="4320" w:hanging="360"/>
+      </w:pPr>
+      <w:rPr>
+        <w:rFonts w:ascii="Wingdings" w:hAnsi="Wingdings" w:hint="default"/>
+        <w:sz w:val="20"/>
+      </w:rPr>
+    </w:lvl>
+    <w:lvl w:ilvl="6" w:tentative="1">
+      <w:start w:val="1"/>
+      <w:numFmt w:val="bullet"/>
+      <w:lvlText w:val=""/>
+      <w:lvlJc w:val="left"/>
+      <w:pPr>
+        <w:tabs>
+          <w:tab w:val="num" w:pos="5040"/>
+        </w:tabs>
+        <w:ind w:left="5040" w:hanging="360"/>
+      </w:pPr>
+      <w:rPr>
+        <w:rFonts w:ascii="Wingdings" w:hAnsi="Wingdings" w:hint="default"/>
+        <w:sz w:val="20"/>
+      </w:rPr>
+    </w:lvl>
+    <w:lvl w:ilvl="7" w:tentative="1">
+      <w:start w:val="1"/>
+      <w:numFmt w:val="bullet"/>
+      <w:lvlText w:val=""/>
+      <w:lvlJc w:val="left"/>
+      <w:pPr>
+        <w:tabs>
+          <w:tab w:val="num" w:pos="5760"/>
+        </w:tabs>
+        <w:ind w:left="5760" w:hanging="360"/>
+      </w:pPr>
+      <w:rPr>
+        <w:rFonts w:ascii="Wingdings" w:hAnsi="Wingdings" w:hint="default"/>
+        <w:sz w:val="20"/>
+      </w:rPr>
+    </w:lvl>
+    <w:lvl w:ilvl="8" w:tentative="1">
+      <w:start w:val="1"/>
+      <w:numFmt w:val="bullet"/>
+      <w:lvlText w:val=""/>
+      <w:lvlJc w:val="left"/>
+      <w:pPr>
+        <w:tabs>
+          <w:tab w:val="num" w:pos="6480"/>
+        </w:tabs>
+        <w:ind w:left="6480" w:hanging="360"/>
+      </w:pPr>
+      <w:rPr>
+        <w:rFonts w:ascii="Wingdings" w:hAnsi="Wingdings" w:hint="default"/>
+        <w:sz w:val="20"/>
+      </w:rPr>
+    </w:lvl>
+  </w:abstractNum>
+  <w:abstractNum w:abstractNumId="36" w15:restartNumberingAfterBreak="0">
     <w:nsid w:val="64780D11"/>
     <w:multiLevelType w:val="multilevel"/>
     <w:tmpl w:val="11CC2058"/>
@@ -16263,7 +19157,7 @@
       </w:rPr>
     </w:lvl>
   </w:abstractNum>
-  <w:abstractNum w:abstractNumId="33" w15:restartNumberingAfterBreak="0">
+  <w:abstractNum w:abstractNumId="37" w15:restartNumberingAfterBreak="0">
     <w:nsid w:val="68F8493E"/>
     <w:multiLevelType w:val="multilevel"/>
     <w:tmpl w:val="2DEE8C16"/>
@@ -16376,7 +19270,7 @@
       </w:rPr>
     </w:lvl>
   </w:abstractNum>
-  <w:abstractNum w:abstractNumId="34" w15:restartNumberingAfterBreak="0">
+  <w:abstractNum w:abstractNumId="38" w15:restartNumberingAfterBreak="0">
     <w:nsid w:val="6AD41C00"/>
     <w:multiLevelType w:val="multilevel"/>
     <w:tmpl w:val="AA3A1BC6"/>
@@ -16489,7 +19383,7 @@
       </w:rPr>
     </w:lvl>
   </w:abstractNum>
-  <w:abstractNum w:abstractNumId="35" w15:restartNumberingAfterBreak="0">
+  <w:abstractNum w:abstractNumId="39" w15:restartNumberingAfterBreak="0">
     <w:nsid w:val="6D715140"/>
     <w:multiLevelType w:val="multilevel"/>
     <w:tmpl w:val="89E6A370"/>
@@ -16602,7 +19496,7 @@
       </w:rPr>
     </w:lvl>
   </w:abstractNum>
-  <w:abstractNum w:abstractNumId="36" w15:restartNumberingAfterBreak="0">
+  <w:abstractNum w:abstractNumId="40" w15:restartNumberingAfterBreak="0">
     <w:nsid w:val="6DE957D4"/>
     <w:multiLevelType w:val="multilevel"/>
     <w:tmpl w:val="2DEE8C16"/>
@@ -16715,7 +19609,7 @@
       </w:rPr>
     </w:lvl>
   </w:abstractNum>
-  <w:abstractNum w:abstractNumId="37" w15:restartNumberingAfterBreak="0">
+  <w:abstractNum w:abstractNumId="41" w15:restartNumberingAfterBreak="0">
     <w:nsid w:val="6E881987"/>
     <w:multiLevelType w:val="multilevel"/>
     <w:tmpl w:val="2DEE8C16"/>
@@ -16828,7 +19722,7 @@
       </w:rPr>
     </w:lvl>
   </w:abstractNum>
-  <w:abstractNum w:abstractNumId="38" w15:restartNumberingAfterBreak="0">
+  <w:abstractNum w:abstractNumId="42" w15:restartNumberingAfterBreak="0">
     <w:nsid w:val="70326F4F"/>
     <w:multiLevelType w:val="hybridMultilevel"/>
     <w:tmpl w:val="07AE208A"/>
@@ -16941,7 +19835,7 @@
       </w:rPr>
     </w:lvl>
   </w:abstractNum>
-  <w:abstractNum w:abstractNumId="39" w15:restartNumberingAfterBreak="0">
+  <w:abstractNum w:abstractNumId="43" w15:restartNumberingAfterBreak="0">
     <w:nsid w:val="721C619D"/>
     <w:multiLevelType w:val="multilevel"/>
     <w:tmpl w:val="2DEE8C16"/>
@@ -17054,7 +19948,7 @@
       </w:rPr>
     </w:lvl>
   </w:abstractNum>
-  <w:abstractNum w:abstractNumId="40" w15:restartNumberingAfterBreak="0">
+  <w:abstractNum w:abstractNumId="44" w15:restartNumberingAfterBreak="0">
     <w:nsid w:val="735E32D5"/>
     <w:multiLevelType w:val="hybridMultilevel"/>
     <w:tmpl w:val="13D2BB38"/>
@@ -17143,7 +20037,156 @@
       </w:pPr>
     </w:lvl>
   </w:abstractNum>
-  <w:abstractNum w:abstractNumId="41" w15:restartNumberingAfterBreak="0">
+  <w:abstractNum w:abstractNumId="45" w15:restartNumberingAfterBreak="0">
+    <w:nsid w:val="74F07563"/>
+    <w:multiLevelType w:val="multilevel"/>
+    <w:tmpl w:val="6C4E5AA2"/>
+    <w:lvl w:ilvl="0">
+      <w:start w:val="1"/>
+      <w:numFmt w:val="bullet"/>
+      <w:lvlText w:val=""/>
+      <w:lvlJc w:val="left"/>
+      <w:pPr>
+        <w:tabs>
+          <w:tab w:val="num" w:pos="720"/>
+        </w:tabs>
+        <w:ind w:left="720" w:hanging="360"/>
+      </w:pPr>
+      <w:rPr>
+        <w:rFonts w:ascii="Symbol" w:hAnsi="Symbol" w:hint="default"/>
+        <w:sz w:val="20"/>
+      </w:rPr>
+    </w:lvl>
+    <w:lvl w:ilvl="1" w:tentative="1">
+      <w:start w:val="1"/>
+      <w:numFmt w:val="bullet"/>
+      <w:lvlText w:val="o"/>
+      <w:lvlJc w:val="left"/>
+      <w:pPr>
+        <w:tabs>
+          <w:tab w:val="num" w:pos="1440"/>
+        </w:tabs>
+        <w:ind w:left="1440" w:hanging="360"/>
+      </w:pPr>
+      <w:rPr>
+        <w:rFonts w:ascii="Courier New" w:hAnsi="Courier New" w:hint="default"/>
+        <w:sz w:val="20"/>
+      </w:rPr>
+    </w:lvl>
+    <w:lvl w:ilvl="2" w:tentative="1">
+      <w:start w:val="1"/>
+      <w:numFmt w:val="bullet"/>
+      <w:lvlText w:val=""/>
+      <w:lvlJc w:val="left"/>
+      <w:pPr>
+        <w:tabs>
+          <w:tab w:val="num" w:pos="2160"/>
+        </w:tabs>
+        <w:ind w:left="2160" w:hanging="360"/>
+      </w:pPr>
+      <w:rPr>
+        <w:rFonts w:ascii="Wingdings" w:hAnsi="Wingdings" w:hint="default"/>
+        <w:sz w:val="20"/>
+      </w:rPr>
+    </w:lvl>
+    <w:lvl w:ilvl="3" w:tentative="1">
+      <w:start w:val="1"/>
+      <w:numFmt w:val="bullet"/>
+      <w:lvlText w:val=""/>
+      <w:lvlJc w:val="left"/>
+      <w:pPr>
+        <w:tabs>
+          <w:tab w:val="num" w:pos="2880"/>
+        </w:tabs>
+        <w:ind w:left="2880" w:hanging="360"/>
+      </w:pPr>
+      <w:rPr>
+        <w:rFonts w:ascii="Wingdings" w:hAnsi="Wingdings" w:hint="default"/>
+        <w:sz w:val="20"/>
+      </w:rPr>
+    </w:lvl>
+    <w:lvl w:ilvl="4" w:tentative="1">
+      <w:start w:val="1"/>
+      <w:numFmt w:val="bullet"/>
+      <w:lvlText w:val=""/>
+      <w:lvlJc w:val="left"/>
+      <w:pPr>
+        <w:tabs>
+          <w:tab w:val="num" w:pos="3600"/>
+        </w:tabs>
+        <w:ind w:left="3600" w:hanging="360"/>
+      </w:pPr>
+      <w:rPr>
+        <w:rFonts w:ascii="Wingdings" w:hAnsi="Wingdings" w:hint="default"/>
+        <w:sz w:val="20"/>
+      </w:rPr>
+    </w:lvl>
+    <w:lvl w:ilvl="5" w:tentative="1">
+      <w:start w:val="1"/>
+      <w:numFmt w:val="bullet"/>
+      <w:lvlText w:val=""/>
+      <w:lvlJc w:val="left"/>
+      <w:pPr>
+        <w:tabs>
+          <w:tab w:val="num" w:pos="4320"/>
+        </w:tabs>
+        <w:ind w:left="4320" w:hanging="360"/>
+      </w:pPr>
+      <w:rPr>
+        <w:rFonts w:ascii="Wingdings" w:hAnsi="Wingdings" w:hint="default"/>
+        <w:sz w:val="20"/>
+      </w:rPr>
+    </w:lvl>
+    <w:lvl w:ilvl="6" w:tentative="1">
+      <w:start w:val="1"/>
+      <w:numFmt w:val="bullet"/>
+      <w:lvlText w:val=""/>
+      <w:lvlJc w:val="left"/>
+      <w:pPr>
+        <w:tabs>
+          <w:tab w:val="num" w:pos="5040"/>
+        </w:tabs>
+        <w:ind w:left="5040" w:hanging="360"/>
+      </w:pPr>
+      <w:rPr>
+        <w:rFonts w:ascii="Wingdings" w:hAnsi="Wingdings" w:hint="default"/>
+        <w:sz w:val="20"/>
+      </w:rPr>
+    </w:lvl>
+    <w:lvl w:ilvl="7" w:tentative="1">
+      <w:start w:val="1"/>
+      <w:numFmt w:val="bullet"/>
+      <w:lvlText w:val=""/>
+      <w:lvlJc w:val="left"/>
+      <w:pPr>
+        <w:tabs>
+          <w:tab w:val="num" w:pos="5760"/>
+        </w:tabs>
+        <w:ind w:left="5760" w:hanging="360"/>
+      </w:pPr>
+      <w:rPr>
+        <w:rFonts w:ascii="Wingdings" w:hAnsi="Wingdings" w:hint="default"/>
+        <w:sz w:val="20"/>
+      </w:rPr>
+    </w:lvl>
+    <w:lvl w:ilvl="8" w:tentative="1">
+      <w:start w:val="1"/>
+      <w:numFmt w:val="bullet"/>
+      <w:lvlText w:val=""/>
+      <w:lvlJc w:val="left"/>
+      <w:pPr>
+        <w:tabs>
+          <w:tab w:val="num" w:pos="6480"/>
+        </w:tabs>
+        <w:ind w:left="6480" w:hanging="360"/>
+      </w:pPr>
+      <w:rPr>
+        <w:rFonts w:ascii="Wingdings" w:hAnsi="Wingdings" w:hint="default"/>
+        <w:sz w:val="20"/>
+      </w:rPr>
+    </w:lvl>
+  </w:abstractNum>
+  <w:abstractNum w:abstractNumId="46" w15:restartNumberingAfterBreak="0">
     <w:nsid w:val="757A1634"/>
     <w:multiLevelType w:val="multilevel"/>
     <w:tmpl w:val="89E6A370"/>
@@ -17256,7 +20299,7 @@
       </w:rPr>
     </w:lvl>
   </w:abstractNum>
-  <w:abstractNum w:abstractNumId="42" w15:restartNumberingAfterBreak="0">
+  <w:abstractNum w:abstractNumId="47" w15:restartNumberingAfterBreak="0">
     <w:nsid w:val="7983660B"/>
     <w:multiLevelType w:val="multilevel"/>
     <w:tmpl w:val="2DEE8C16"/>
@@ -17369,7 +20412,7 @@
       </w:rPr>
     </w:lvl>
   </w:abstractNum>
-  <w:abstractNum w:abstractNumId="43" w15:restartNumberingAfterBreak="0">
+  <w:abstractNum w:abstractNumId="48" w15:restartNumberingAfterBreak="0">
     <w:nsid w:val="7A2E07DF"/>
     <w:multiLevelType w:val="multilevel"/>
     <w:tmpl w:val="2DEE8C16"/>
@@ -17482,7 +20525,7 @@
       </w:rPr>
     </w:lvl>
   </w:abstractNum>
-  <w:abstractNum w:abstractNumId="44" w15:restartNumberingAfterBreak="0">
+  <w:abstractNum w:abstractNumId="49" w15:restartNumberingAfterBreak="0">
     <w:nsid w:val="7D88184A"/>
     <w:multiLevelType w:val="multilevel"/>
     <w:tmpl w:val="23527FAC"/>
@@ -17599,109 +20642,109 @@
     <w:abstractNumId w:val="4"/>
   </w:num>
   <w:num w:numId="2" w16cid:durableId="1599287931">
-    <w:abstractNumId w:val="26"/>
+    <w:abstractNumId w:val="28"/>
   </w:num>
   <w:num w:numId="3" w16cid:durableId="1327703816">
     <w:abstractNumId w:val="0"/>
   </w:num>
   <w:num w:numId="4" w16cid:durableId="1560050930">
-    <w:abstractNumId w:val="27"/>
+    <w:abstractNumId w:val="29"/>
   </w:num>
   <w:num w:numId="5" w16cid:durableId="1732147064">
+    <w:abstractNumId w:val="40"/>
+  </w:num>
+  <w:num w:numId="6" w16cid:durableId="83503143">
+    <w:abstractNumId w:val="21"/>
+  </w:num>
+  <w:num w:numId="7" w16cid:durableId="924262081">
+    <w:abstractNumId w:val="41"/>
+  </w:num>
+  <w:num w:numId="8" w16cid:durableId="1807504242">
+    <w:abstractNumId w:val="43"/>
+  </w:num>
+  <w:num w:numId="9" w16cid:durableId="2062513488">
+    <w:abstractNumId w:val="16"/>
+  </w:num>
+  <w:num w:numId="10" w16cid:durableId="2049065145">
+    <w:abstractNumId w:val="31"/>
+  </w:num>
+  <w:num w:numId="11" w16cid:durableId="1863665623">
+    <w:abstractNumId w:val="26"/>
+  </w:num>
+  <w:num w:numId="12" w16cid:durableId="1444492645">
+    <w:abstractNumId w:val="25"/>
+  </w:num>
+  <w:num w:numId="13" w16cid:durableId="313796901">
+    <w:abstractNumId w:val="32"/>
+  </w:num>
+  <w:num w:numId="14" w16cid:durableId="770275192">
+    <w:abstractNumId w:val="15"/>
+  </w:num>
+  <w:num w:numId="15" w16cid:durableId="287901293">
     <w:abstractNumId w:val="36"/>
   </w:num>
-  <w:num w:numId="6" w16cid:durableId="83503143">
-    <w:abstractNumId w:val="19"/>
+  <w:num w:numId="16" w16cid:durableId="2089577196">
+    <w:abstractNumId w:val="14"/>
   </w:num>
-  <w:num w:numId="7" w16cid:durableId="924262081">
-    <w:abstractNumId w:val="37"/>
-  </w:num>
-  <w:num w:numId="8" w16cid:durableId="1807504242">
+  <w:num w:numId="17" w16cid:durableId="396901683">
     <w:abstractNumId w:val="39"/>
   </w:num>
-  <w:num w:numId="9" w16cid:durableId="2062513488">
-    <w:abstractNumId w:val="14"/>
-  </w:num>
-  <w:num w:numId="10" w16cid:durableId="2049065145">
-    <w:abstractNumId w:val="29"/>
-  </w:num>
-  <w:num w:numId="11" w16cid:durableId="1863665623">
-    <w:abstractNumId w:val="24"/>
-  </w:num>
-  <w:num w:numId="12" w16cid:durableId="1444492645">
-    <w:abstractNumId w:val="23"/>
-  </w:num>
-  <w:num w:numId="13" w16cid:durableId="313796901">
-    <w:abstractNumId w:val="30"/>
-  </w:num>
-  <w:num w:numId="14" w16cid:durableId="770275192">
-    <w:abstractNumId w:val="13"/>
-  </w:num>
-  <w:num w:numId="15" w16cid:durableId="287901293">
-    <w:abstractNumId w:val="32"/>
-  </w:num>
-  <w:num w:numId="16" w16cid:durableId="2089577196">
-    <w:abstractNumId w:val="12"/>
-  </w:num>
-  <w:num w:numId="17" w16cid:durableId="396901683">
-    <w:abstractNumId w:val="35"/>
-  </w:num>
   <w:num w:numId="18" w16cid:durableId="601106297">
-    <w:abstractNumId w:val="16"/>
+    <w:abstractNumId w:val="18"/>
   </w:num>
   <w:num w:numId="19" w16cid:durableId="189608347">
+    <w:abstractNumId w:val="47"/>
+  </w:num>
+  <w:num w:numId="20" w16cid:durableId="2129813315">
     <w:abstractNumId w:val="42"/>
   </w:num>
-  <w:num w:numId="20" w16cid:durableId="2129813315">
-    <w:abstractNumId w:val="38"/>
-  </w:num>
   <w:num w:numId="21" w16cid:durableId="255093372">
-    <w:abstractNumId w:val="31"/>
+    <w:abstractNumId w:val="33"/>
   </w:num>
   <w:num w:numId="22" w16cid:durableId="1511607545">
-    <w:abstractNumId w:val="15"/>
+    <w:abstractNumId w:val="17"/>
   </w:num>
   <w:num w:numId="23" w16cid:durableId="1824470990">
     <w:abstractNumId w:val="2"/>
   </w:num>
   <w:num w:numId="24" w16cid:durableId="2064677383">
-    <w:abstractNumId w:val="43"/>
+    <w:abstractNumId w:val="48"/>
   </w:num>
   <w:num w:numId="25" w16cid:durableId="1610776068">
     <w:abstractNumId w:val="8"/>
   </w:num>
   <w:num w:numId="26" w16cid:durableId="306280761">
-    <w:abstractNumId w:val="22"/>
+    <w:abstractNumId w:val="24"/>
   </w:num>
   <w:num w:numId="27" w16cid:durableId="527642464">
-    <w:abstractNumId w:val="9"/>
+    <w:abstractNumId w:val="10"/>
   </w:num>
   <w:num w:numId="28" w16cid:durableId="572738158">
-    <w:abstractNumId w:val="21"/>
+    <w:abstractNumId w:val="23"/>
   </w:num>
   <w:num w:numId="29" w16cid:durableId="1201823531">
-    <w:abstractNumId w:val="18"/>
+    <w:abstractNumId w:val="20"/>
   </w:num>
   <w:num w:numId="30" w16cid:durableId="85006112">
-    <w:abstractNumId w:val="33"/>
+    <w:abstractNumId w:val="37"/>
   </w:num>
   <w:num w:numId="31" w16cid:durableId="1305893588">
     <w:abstractNumId w:val="3"/>
   </w:num>
   <w:num w:numId="32" w16cid:durableId="149642994">
-    <w:abstractNumId w:val="10"/>
+    <w:abstractNumId w:val="12"/>
   </w:num>
   <w:num w:numId="33" w16cid:durableId="1622803042">
     <w:abstractNumId w:val="1"/>
   </w:num>
   <w:num w:numId="34" w16cid:durableId="2031490377">
-    <w:abstractNumId w:val="25"/>
+    <w:abstractNumId w:val="27"/>
   </w:num>
   <w:num w:numId="35" w16cid:durableId="177082341">
-    <w:abstractNumId w:val="34"/>
+    <w:abstractNumId w:val="38"/>
   </w:num>
   <w:num w:numId="36" w16cid:durableId="117262966">
-    <w:abstractNumId w:val="44"/>
+    <w:abstractNumId w:val="49"/>
   </w:num>
   <w:num w:numId="37" w16cid:durableId="1120144627">
     <w:abstractNumId w:val="5"/>
@@ -17710,25 +20753,40 @@
     <w:abstractNumId w:val="6"/>
   </w:num>
   <w:num w:numId="39" w16cid:durableId="324475959">
-    <w:abstractNumId w:val="11"/>
+    <w:abstractNumId w:val="13"/>
   </w:num>
   <w:num w:numId="40" w16cid:durableId="2079354465">
     <w:abstractNumId w:val="7"/>
   </w:num>
   <w:num w:numId="41" w16cid:durableId="1967657207">
-    <w:abstractNumId w:val="20"/>
+    <w:abstractNumId w:val="22"/>
   </w:num>
   <w:num w:numId="42" w16cid:durableId="709959112">
-    <w:abstractNumId w:val="17"/>
+    <w:abstractNumId w:val="19"/>
   </w:num>
   <w:num w:numId="43" w16cid:durableId="901714525">
-    <w:abstractNumId w:val="41"/>
+    <w:abstractNumId w:val="46"/>
   </w:num>
   <w:num w:numId="44" w16cid:durableId="1946617319">
-    <w:abstractNumId w:val="28"/>
+    <w:abstractNumId w:val="30"/>
   </w:num>
   <w:num w:numId="45" w16cid:durableId="169150564">
-    <w:abstractNumId w:val="40"/>
+    <w:abstractNumId w:val="44"/>
+  </w:num>
+  <w:num w:numId="46" w16cid:durableId="1975671407">
+    <w:abstractNumId w:val="9"/>
+  </w:num>
+  <w:num w:numId="47" w16cid:durableId="752361990">
+    <w:abstractNumId w:val="11"/>
+  </w:num>
+  <w:num w:numId="48" w16cid:durableId="1754665518">
+    <w:abstractNumId w:val="35"/>
+  </w:num>
+  <w:num w:numId="49" w16cid:durableId="689334888">
+    <w:abstractNumId w:val="34"/>
+  </w:num>
+  <w:num w:numId="50" w16cid:durableId="1490093630">
+    <w:abstractNumId w:val="45"/>
   </w:num>
   <w:numIdMacAtCleanup w:val="37"/>
 </w:numbering>
@@ -17859,6 +20917,7 @@
     <w:lsdException w:name="HTML Sample" w:semiHidden="1" w:unhideWhenUsed="1"/>
     <w:lsdException w:name="HTML Typewriter" w:semiHidden="1" w:unhideWhenUsed="1"/>
     <w:lsdException w:name="HTML Variable" w:semiHidden="1" w:unhideWhenUsed="1"/>
+    <w:lsdException w:name="Normal Table" w:semiHidden="1" w:unhideWhenUsed="1"/>
     <w:lsdException w:name="annotation subject" w:semiHidden="1" w:unhideWhenUsed="1"/>
     <w:lsdException w:name="No List" w:semiHidden="1" w:unhideWhenUsed="1"/>
     <w:lsdException w:name="Outline List 1" w:semiHidden="1" w:unhideWhenUsed="1"/>
@@ -17901,8 +20960,11 @@
     <w:lsdException w:name="Table Contemporary" w:semiHidden="1" w:unhideWhenUsed="1"/>
     <w:lsdException w:name="Table Elegant" w:semiHidden="1" w:unhideWhenUsed="1"/>
     <w:lsdException w:name="Table Professional" w:semiHidden="1" w:unhideWhenUsed="1"/>
+    <w:lsdException w:name="Table Subtle 1" w:semiHidden="1" w:unhideWhenUsed="1"/>
     <w:lsdException w:name="Table Subtle 2" w:semiHidden="1" w:unhideWhenUsed="1"/>
     <w:lsdException w:name="Table Web 1" w:semiHidden="1" w:unhideWhenUsed="1"/>
+    <w:lsdException w:name="Table Web 2" w:semiHidden="1" w:unhideWhenUsed="1"/>
+    <w:lsdException w:name="Table Web 3" w:semiHidden="1" w:unhideWhenUsed="1"/>
     <w:lsdException w:name="Balloon Text" w:semiHidden="1" w:unhideWhenUsed="1"/>
     <w:lsdException w:name="Table Grid" w:uiPriority="39"/>
     <w:lsdException w:name="Table Theme" w:semiHidden="1" w:unhideWhenUsed="1"/>

</xml_diff>

<commit_message>
menambah perbedaan fork dan clone
</commit_message>
<xml_diff>
--- a/PRAKTIKUM GIT HUB - Ahmadi.docx
+++ b/PRAKTIKUM GIT HUB - Ahmadi.docx
@@ -8373,6 +8373,628 @@
           </wp:inline>
         </w:drawing>
       </w:r>
+    </w:p>
+    <w:p>
+      <w:pPr>
+        <w:spacing w:after="160" w:line="259" w:lineRule="auto"/>
+        <w:rPr>
+          <w:sz w:val="22"/>
+        </w:rPr>
+      </w:pPr>
+    </w:p>
+    <w:p>
+      <w:pPr>
+        <w:pStyle w:val="Heading1"/>
+        <w:rPr>
+          <w:sz w:val="48"/>
+          <w:szCs w:val="48"/>
+        </w:rPr>
+      </w:pPr>
+      <w:r>
+        <w:t>Git Fork dan Git Clone: ​​Perbedaan dan mengapa itu penting!</w:t>
+      </w:r>
+    </w:p>
+    <w:p>
+      <w:hyperlink r:id="rId57" w:history="1">
+        <w:r>
+          <w:rPr>
+            <w:rStyle w:val="crayons-tagprefix"/>
+            <w:color w:val="0000FF"/>
+          </w:rPr>
+          <w:t>#</w:t>
+        </w:r>
+        <w:r>
+          <w:rPr>
+            <w:rStyle w:val="Hyperlink"/>
+          </w:rPr>
+          <w:t>Bahasa Indonesia: github</w:t>
+        </w:r>
+      </w:hyperlink>
+      <w:hyperlink r:id="rId58" w:history="1">
+        <w:r>
+          <w:rPr>
+            <w:rStyle w:val="crayons-tagprefix"/>
+            <w:color w:val="0000FF"/>
+          </w:rPr>
+          <w:t>#</w:t>
+        </w:r>
+        <w:r>
+          <w:rPr>
+            <w:rStyle w:val="Hyperlink"/>
+          </w:rPr>
+          <w:t>pemula</w:t>
+        </w:r>
+      </w:hyperlink>
+      <w:hyperlink r:id="rId59" w:history="1">
+        <w:r>
+          <w:rPr>
+            <w:rStyle w:val="crayons-tagprefix"/>
+            <w:color w:val="0000FF"/>
+          </w:rPr>
+          <w:t>#</w:t>
+        </w:r>
+        <w:r>
+          <w:rPr>
+            <w:rStyle w:val="Hyperlink"/>
+          </w:rPr>
+          <w:t>Mengetik</w:t>
+        </w:r>
+      </w:hyperlink>
+      <w:hyperlink r:id="rId60" w:history="1">
+        <w:r>
+          <w:rPr>
+            <w:rStyle w:val="crayons-tagprefix"/>
+            <w:color w:val="0000FF"/>
+          </w:rPr>
+          <w:t>#</w:t>
+        </w:r>
+        <w:r>
+          <w:rPr>
+            <w:rStyle w:val="Hyperlink"/>
+          </w:rPr>
+          <w:t>sumber terbuka</w:t>
+        </w:r>
+      </w:hyperlink>
+    </w:p>
+    <w:p>
+      <w:pPr>
+        <w:pStyle w:val="NormalWeb"/>
+        <w:rPr>
+          <w:rFonts w:ascii="var(--content-font-family)" w:hAnsi="var(--content-font-family)" w:cs="Segoe UI"/>
+          <w:color w:val="171717"/>
+        </w:rPr>
+      </w:pPr>
+      <w:r>
+        <w:rPr>
+          <w:rFonts w:ascii="var(--content-font-family)" w:hAnsi="var(--content-font-family)" w:cs="Segoe UI"/>
+          <w:color w:val="171717"/>
+        </w:rPr>
+        <w:t>" </w:t>
+      </w:r>
+      <w:r>
+        <w:rPr>
+          <w:rStyle w:val="Strong"/>
+          <w:rFonts w:ascii="var(--content-font-family)" w:hAnsi="var(--content-font-family)" w:cs="Segoe UI"/>
+          <w:color w:val="171717"/>
+        </w:rPr>
+        <w:t>Fork</w:t>
+      </w:r>
+      <w:r>
+        <w:rPr>
+          <w:rFonts w:ascii="var(--content-font-family)" w:hAnsi="var(--content-font-family)" w:cs="Segoe UI"/>
+          <w:color w:val="171717"/>
+        </w:rPr>
+        <w:t> " dan " </w:t>
+      </w:r>
+      <w:r>
+        <w:rPr>
+          <w:rStyle w:val="Strong"/>
+          <w:rFonts w:ascii="var(--content-font-family)" w:hAnsi="var(--content-font-family)" w:cs="Segoe UI"/>
+          <w:color w:val="171717"/>
+        </w:rPr>
+        <w:t>Clone</w:t>
+      </w:r>
+      <w:r>
+        <w:rPr>
+          <w:rFonts w:ascii="var(--content-font-family)" w:hAnsi="var(--content-font-family)" w:cs="Segoe UI"/>
+          <w:color w:val="171717"/>
+        </w:rPr>
+        <w:t> " adalah dua istilah yang umum digunakan dalam sistem kontrol versi seperti Git untuk membuat salinan repositori. Sayangnya, setiap hari, saya melihat orang-orang mencampuradukkan keduanya.</w:t>
+      </w:r>
+    </w:p>
+    <w:p>
+      <w:pPr>
+        <w:pStyle w:val="NormalWeb"/>
+        <w:rPr>
+          <w:rFonts w:ascii="var(--content-font-family)" w:hAnsi="var(--content-font-family)" w:cs="Segoe UI"/>
+          <w:color w:val="171717"/>
+        </w:rPr>
+      </w:pPr>
+      <w:r>
+        <w:rPr>
+          <w:rFonts w:ascii="var(--content-font-family)" w:hAnsi="var(--content-font-family)" w:cs="Segoe UI"/>
+          <w:color w:val="171717"/>
+        </w:rPr>
+        <w:t>Meskipun keduanya memiliki beberapa kesamaan, keduanya bukanlah hal yang sama dan memiliki tujuan yang berbeda. Tujuan artikel ini adalah untuk memperjelas perbedaan di antara keduanya karena hal ini penting untuk kolaborasi dan manajemen Repositori yang efektif.</w:t>
+      </w:r>
+    </w:p>
+    <w:p>
+      <w:pPr>
+        <w:pStyle w:val="Heading2"/>
+        <w:rPr>
+          <w:rFonts w:ascii="var(--ff-sans-serif)" w:hAnsi="var(--ff-sans-serif)" w:cs="Segoe UI"/>
+          <w:color w:val="171717"/>
+        </w:rPr>
+      </w:pPr>
+      <w:bookmarkStart w:id="34" w:name="git-fork-what-does-it-do"/>
+      <w:bookmarkEnd w:id="34"/>
+      <w:r>
+        <w:rPr>
+          <w:rFonts w:ascii="var(--ff-sans-serif)" w:hAnsi="var(--ff-sans-serif)" w:cs="Segoe UI"/>
+          <w:color w:val="171717"/>
+        </w:rPr>
+        <w:t>Git Fork: Apa fungsinya?</w:t>
+      </w:r>
+    </w:p>
+    <w:p>
+      <w:pPr>
+        <w:pStyle w:val="NormalWeb"/>
+        <w:rPr>
+          <w:rFonts w:ascii="var(--content-font-family)" w:hAnsi="var(--content-font-family)" w:cs="Segoe UI"/>
+          <w:color w:val="171717"/>
+        </w:rPr>
+      </w:pPr>
+      <w:r>
+        <w:rPr>
+          <w:rFonts w:ascii="var(--content-font-family)" w:hAnsi="var(--content-font-family)" w:cs="Segoe UI"/>
+          <w:color w:val="171717"/>
+        </w:rPr>
+        <w:t>Saat Anda melakukan forking pada Repo, Anda membuat salinan independennya pada platform hosting seperti GitHub. Repo yang di-forking dapat dimodifikasi secara independen dari aslinya.</w:t>
+      </w:r>
+    </w:p>
+    <w:p>
+      <w:pPr>
+        <w:pStyle w:val="NormalWeb"/>
+        <w:rPr>
+          <w:rFonts w:ascii="var(--content-font-family)" w:hAnsi="var(--content-font-family)" w:cs="Segoe UI"/>
+          <w:color w:val="171717"/>
+        </w:rPr>
+      </w:pPr>
+      <w:r>
+        <w:rPr>
+          <w:rFonts w:ascii="var(--content-font-family)" w:hAnsi="var(--content-font-family)" w:cs="Segoe UI"/>
+          <w:color w:val="171717"/>
+        </w:rPr>
+        <w:t>Inilah sebabnya mengapa Forking umum dilakukan dalam Pengembangan Open-Source. Forking memungkinkan kontributor yang berminat membuat perubahan pada proyek tanpa memengaruhi basis kode asli secara langsung.</w:t>
+      </w:r>
+    </w:p>
+    <w:p>
+      <w:pPr>
+        <w:pStyle w:val="NormalWeb"/>
+        <w:rPr>
+          <w:rFonts w:ascii="var(--content-font-family)" w:hAnsi="var(--content-font-family)" w:cs="Segoe UI"/>
+          <w:color w:val="171717"/>
+        </w:rPr>
+      </w:pPr>
+      <w:r>
+        <w:rPr>
+          <w:rFonts w:ascii="var(--content-font-family)" w:hAnsi="var(--content-font-family)" w:cs="Segoe UI"/>
+          <w:color w:val="171717"/>
+        </w:rPr>
+        <w:t>Akan tetapi, perlu diingat bahwa repositori bercabang tetap memelihara koneksi ke basis kode asli untuk menarik pembaruan, tetapi ini opsional.</w:t>
+      </w:r>
+    </w:p>
+    <w:p>
+      <w:pPr>
+        <w:pStyle w:val="Heading3"/>
+        <w:rPr>
+          <w:rFonts w:ascii="var(--ff-sans-serif)" w:hAnsi="var(--ff-sans-serif)" w:cs="Segoe UI"/>
+          <w:color w:val="171717"/>
+          <w:sz w:val="30"/>
+          <w:szCs w:val="30"/>
+        </w:rPr>
+      </w:pPr>
+      <w:bookmarkStart w:id="35" w:name="when-to-fork-a-project"/>
+      <w:bookmarkEnd w:id="35"/>
+      <w:r>
+        <w:rPr>
+          <w:rFonts w:ascii="var(--ff-sans-serif)" w:hAnsi="var(--ff-sans-serif)" w:cs="Segoe UI"/>
+          <w:color w:val="171717"/>
+          <w:sz w:val="30"/>
+          <w:szCs w:val="30"/>
+        </w:rPr>
+        <w:t>Kapan Harus Mem-fork Proyek:</w:t>
+      </w:r>
+    </w:p>
+    <w:p>
+      <w:pPr>
+        <w:numPr>
+          <w:ilvl w:val="0"/>
+          <w:numId w:val="51"/>
+        </w:numPr>
+        <w:rPr>
+          <w:rFonts w:ascii="var(--content-font-family)" w:hAnsi="var(--content-font-family)" w:cs="Segoe UI"/>
+          <w:color w:val="171717"/>
+        </w:rPr>
+      </w:pPr>
+      <w:r>
+        <w:rPr>
+          <w:rStyle w:val="Strong"/>
+          <w:rFonts w:ascii="var(--content-font-family)" w:hAnsi="var(--content-font-family)" w:cs="Segoe UI"/>
+          <w:color w:val="171717"/>
+        </w:rPr>
+        <w:t>Berkontribusi pada Proyek Sumber Terbuka:</w:t>
+      </w:r>
+    </w:p>
+    <w:p>
+      <w:pPr>
+        <w:pStyle w:val="NormalWeb"/>
+        <w:rPr>
+          <w:rFonts w:ascii="var(--content-font-family)" w:hAnsi="var(--content-font-family)" w:cs="Segoe UI"/>
+          <w:color w:val="171717"/>
+        </w:rPr>
+      </w:pPr>
+      <w:r>
+        <w:rPr>
+          <w:rFonts w:ascii="var(--content-font-family)" w:hAnsi="var(--content-font-family)" w:cs="Segoe UI"/>
+          <w:color w:val="171717"/>
+        </w:rPr>
+        <w:t>Jika Anda ingin berkontribusi pada proyek sumber terbuka yang dihosting di GitHub, forking memungkinkan Anda membuat salinan proyek Anda sendiri. Anda dapat membuat perubahan, bereksperimen, dan mengusulkan perubahan tersebut kembali ke proyek asli dengan mengirimkan Pull </w:t>
+      </w:r>
+      <w:hyperlink r:id="rId61" w:tgtFrame="_blank" w:history="1">
+        <w:r>
+          <w:rPr>
+            <w:rStyle w:val="Hyperlink"/>
+            <w:rFonts w:ascii="var(--content-font-family)" w:hAnsi="var(--content-font-family)" w:cs="Segoe UI"/>
+          </w:rPr>
+          <w:t>Request.</w:t>
+        </w:r>
+      </w:hyperlink>
+    </w:p>
+    <w:p>
+      <w:pPr>
+        <w:numPr>
+          <w:ilvl w:val="0"/>
+          <w:numId w:val="52"/>
+        </w:numPr>
+        <w:rPr>
+          <w:rFonts w:ascii="var(--content-font-family)" w:hAnsi="var(--content-font-family)" w:cs="Segoe UI"/>
+          <w:color w:val="171717"/>
+        </w:rPr>
+      </w:pPr>
+      <w:r>
+        <w:rPr>
+          <w:rStyle w:val="Strong"/>
+          <w:rFonts w:ascii="var(--content-font-family)" w:hAnsi="var(--content-font-family)" w:cs="Segoe UI"/>
+          <w:color w:val="171717"/>
+        </w:rPr>
+        <w:lastRenderedPageBreak/>
+        <w:t>Mempertahankan Versi Pribadi:</w:t>
+      </w:r>
+    </w:p>
+    <w:p>
+      <w:pPr>
+        <w:pStyle w:val="NormalWeb"/>
+        <w:rPr>
+          <w:rFonts w:ascii="var(--content-font-family)" w:hAnsi="var(--content-font-family)" w:cs="Segoe UI"/>
+          <w:color w:val="171717"/>
+        </w:rPr>
+      </w:pPr>
+      <w:r>
+        <w:rPr>
+          <w:rFonts w:ascii="var(--content-font-family)" w:hAnsi="var(--content-font-family)" w:cs="Segoe UI"/>
+          <w:color w:val="171717"/>
+        </w:rPr>
+        <w:t>Fork repositori untuk membuat versi Anda sendiri dari proyek tertentu yang ingin Anda modifikasi secara ekstensif atau sesuaikan dengan kebutuhan spesifik Anda. Ini memungkinkan Anda memiliki basis kode independen yang dapat Anda kelola secara terpisah dari proyek asli.</w:t>
+      </w:r>
+    </w:p>
+    <w:p>
+      <w:pPr>
+        <w:numPr>
+          <w:ilvl w:val="0"/>
+          <w:numId w:val="53"/>
+        </w:numPr>
+        <w:rPr>
+          <w:rFonts w:ascii="var(--content-font-family)" w:hAnsi="var(--content-font-family)" w:cs="Segoe UI"/>
+          <w:color w:val="171717"/>
+        </w:rPr>
+      </w:pPr>
+      <w:r>
+        <w:rPr>
+          <w:rStyle w:val="Strong"/>
+          <w:rFonts w:ascii="var(--content-font-family)" w:hAnsi="var(--content-font-family)" w:cs="Segoe UI"/>
+          <w:color w:val="171717"/>
+        </w:rPr>
+        <w:t>Membangun Proyek Turunan:</w:t>
+      </w:r>
+    </w:p>
+    <w:p>
+      <w:pPr>
+        <w:pStyle w:val="NormalWeb"/>
+        <w:rPr>
+          <w:rFonts w:ascii="var(--content-font-family)" w:hAnsi="var(--content-font-family)" w:cs="Segoe UI"/>
+          <w:color w:val="171717"/>
+        </w:rPr>
+      </w:pPr>
+      <w:r>
+        <w:rPr>
+          <w:rFonts w:ascii="var(--content-font-family)" w:hAnsi="var(--content-font-family)" w:cs="Segoe UI"/>
+          <w:color w:val="171717"/>
+        </w:rPr>
+        <w:t>Forking berguna saat Anda ingin membangun proyek baru berdasarkan proyek yang sudah ada. Dengan forking, Anda dapat memulai dengan basis kode yang sudah ada dan memodifikasinya untuk membuat proyek baru sambil tetap mempertahankan koneksi ke proyek asli.</w:t>
+      </w:r>
+    </w:p>
+    <w:p>
+      <w:pPr>
+        <w:pStyle w:val="Heading2"/>
+        <w:rPr>
+          <w:rFonts w:ascii="var(--ff-sans-serif)" w:hAnsi="var(--ff-sans-serif)" w:cs="Segoe UI"/>
+          <w:color w:val="171717"/>
+        </w:rPr>
+      </w:pPr>
+      <w:bookmarkStart w:id="36" w:name="git-clone-what-does-it-do"/>
+      <w:bookmarkEnd w:id="36"/>
+      <w:r>
+        <w:rPr>
+          <w:rFonts w:ascii="var(--ff-sans-serif)" w:hAnsi="var(--ff-sans-serif)" w:cs="Segoe UI"/>
+          <w:color w:val="171717"/>
+        </w:rPr>
+        <w:t>Git Clone: ​​Apa fungsinya?</w:t>
+      </w:r>
+    </w:p>
+    <w:p>
+      <w:pPr>
+        <w:pStyle w:val="NormalWeb"/>
+        <w:rPr>
+          <w:rFonts w:ascii="var(--content-font-family)" w:hAnsi="var(--content-font-family)" w:cs="Segoe UI"/>
+          <w:color w:val="171717"/>
+        </w:rPr>
+      </w:pPr>
+      <w:r>
+        <w:rPr>
+          <w:rFonts w:ascii="var(--content-font-family)" w:hAnsi="var(--content-font-family)" w:cs="Segoe UI"/>
+          <w:color w:val="171717"/>
+        </w:rPr>
+        <w:t>Kloning adalah proses pembuatan salinan lokal dari repositori di komputer Anda. Saat Anda mengkloning repositori, Anda membuat replika persis dari seluruh repositori, termasuk seluruh riwayat, cabang, dan komitmennya.</w:t>
+      </w:r>
+    </w:p>
+    <w:p>
+      <w:pPr>
+        <w:pStyle w:val="NormalWeb"/>
+        <w:rPr>
+          <w:rFonts w:ascii="var(--content-font-family)" w:hAnsi="var(--content-font-family)" w:cs="Segoe UI"/>
+          <w:color w:val="171717"/>
+        </w:rPr>
+      </w:pPr>
+      <w:r>
+        <w:rPr>
+          <w:rFonts w:ascii="var(--content-font-family)" w:hAnsi="var(--content-font-family)" w:cs="Segoe UI"/>
+          <w:color w:val="171717"/>
+        </w:rPr>
+        <w:t>Anda dapat membuat perubahan, membuat cabang baru, dan mengirim perubahan Anda kembali ke repositori jarak jauh</w:t>
+      </w:r>
+    </w:p>
+    <w:p>
+      <w:pPr>
+        <w:pStyle w:val="NormalWeb"/>
+        <w:rPr>
+          <w:rFonts w:ascii="var(--content-font-family)" w:hAnsi="var(--content-font-family)" w:cs="Segoe UI"/>
+          <w:color w:val="171717"/>
+        </w:rPr>
+      </w:pPr>
+      <w:r>
+        <w:rPr>
+          <w:rFonts w:ascii="var(--content-font-family)" w:hAnsi="var(--content-font-family)" w:cs="Segoe UI"/>
+          <w:color w:val="171717"/>
+        </w:rPr>
+        <w:t>Tidak seperti Repositori Bercabang, repositori kloning bersifat independen dari repositori asli, dan perubahan yang dibuat pada kloning tidak akan memengaruhi repositori asli kecuali Anda secara eksplisit menerapkan perubahan tersebut.</w:t>
+      </w:r>
+    </w:p>
+    <w:p>
+      <w:pPr>
+        <w:pStyle w:val="Heading3"/>
+        <w:rPr>
+          <w:rFonts w:ascii="var(--ff-sans-serif)" w:hAnsi="var(--ff-sans-serif)" w:cs="Segoe UI"/>
+          <w:color w:val="171717"/>
+          <w:sz w:val="30"/>
+          <w:szCs w:val="30"/>
+        </w:rPr>
+      </w:pPr>
+      <w:bookmarkStart w:id="37" w:name="when-you-should-clone"/>
+      <w:bookmarkEnd w:id="37"/>
+      <w:r>
+        <w:rPr>
+          <w:rFonts w:ascii="var(--ff-sans-serif)" w:hAnsi="var(--ff-sans-serif)" w:cs="Segoe UI"/>
+          <w:color w:val="171717"/>
+          <w:sz w:val="30"/>
+          <w:szCs w:val="30"/>
+        </w:rPr>
+        <w:t>Kapan Anda harus mengkloning:</w:t>
+      </w:r>
+    </w:p>
+    <w:p>
+      <w:pPr>
+        <w:numPr>
+          <w:ilvl w:val="0"/>
+          <w:numId w:val="54"/>
+        </w:numPr>
+        <w:rPr>
+          <w:rFonts w:ascii="var(--content-font-family)" w:hAnsi="var(--content-font-family)" w:cs="Segoe UI"/>
+          <w:color w:val="171717"/>
+        </w:rPr>
+      </w:pPr>
+      <w:r>
+        <w:rPr>
+          <w:rStyle w:val="Strong"/>
+          <w:rFonts w:ascii="var(--content-font-family)" w:hAnsi="var(--content-font-family)" w:cs="Segoe UI"/>
+          <w:color w:val="171717"/>
+        </w:rPr>
+        <w:t>Pengembangan Pribadi:</w:t>
+      </w:r>
+    </w:p>
+    <w:p>
+      <w:pPr>
+        <w:pStyle w:val="NormalWeb"/>
+        <w:rPr>
+          <w:rFonts w:ascii="var(--content-font-family)" w:hAnsi="var(--content-font-family)" w:cs="Segoe UI"/>
+          <w:color w:val="171717"/>
+        </w:rPr>
+      </w:pPr>
+      <w:r>
+        <w:rPr>
+          <w:rFonts w:ascii="var(--content-font-family)" w:hAnsi="var(--content-font-family)" w:cs="Segoe UI"/>
+          <w:color w:val="171717"/>
+        </w:rPr>
+        <w:t>Jika Anda ingin bekerja pada repositori secara lokal di komputer Anda tanpa berkontribusi kembali ke proyek asli, Anda dapat mengkloning repositori tersebut.</w:t>
+      </w:r>
+    </w:p>
+    <w:p>
+      <w:pPr>
+        <w:pStyle w:val="NormalWeb"/>
+        <w:rPr>
+          <w:rFonts w:ascii="var(--content-font-family)" w:hAnsi="var(--content-font-family)" w:cs="Segoe UI"/>
+          <w:color w:val="171717"/>
+        </w:rPr>
+      </w:pPr>
+      <w:r>
+        <w:rPr>
+          <w:rFonts w:ascii="var(--content-font-family)" w:hAnsi="var(--content-font-family)" w:cs="Segoe UI"/>
+          <w:color w:val="171717"/>
+        </w:rPr>
+        <w:t>Hal ini memungkinkan Anda memiliki salinan lengkap riwayat proyek dan mengerjakannya secara mandiri.</w:t>
+      </w:r>
+    </w:p>
+    <w:p>
+      <w:pPr>
+        <w:numPr>
+          <w:ilvl w:val="0"/>
+          <w:numId w:val="55"/>
+        </w:numPr>
+        <w:rPr>
+          <w:rFonts w:ascii="var(--content-font-family)" w:hAnsi="var(--content-font-family)" w:cs="Segoe UI"/>
+          <w:color w:val="171717"/>
+        </w:rPr>
+      </w:pPr>
+      <w:r>
+        <w:rPr>
+          <w:rStyle w:val="Strong"/>
+          <w:rFonts w:ascii="var(--content-font-family)" w:hAnsi="var(--content-font-family)" w:cs="Segoe UI"/>
+          <w:color w:val="171717"/>
+        </w:rPr>
+        <w:t>Kolaborasi dengan Tim:</w:t>
+      </w:r>
+    </w:p>
+    <w:p>
+      <w:pPr>
+        <w:pStyle w:val="NormalWeb"/>
+        <w:rPr>
+          <w:rFonts w:ascii="var(--content-font-family)" w:hAnsi="var(--content-font-family)" w:cs="Segoe UI"/>
+          <w:color w:val="171717"/>
+        </w:rPr>
+      </w:pPr>
+      <w:r>
+        <w:rPr>
+          <w:rFonts w:ascii="var(--content-font-family)" w:hAnsi="var(--content-font-family)" w:cs="Segoe UI"/>
+          <w:color w:val="171717"/>
+        </w:rPr>
+        <w:t>Pengklonan biasanya digunakan saat beberapa anggota tim perlu mengerjakan proyek yang sama secara bersamaan. Setiap anggota tim dapat mengkloning repositori ke komputer lokal mereka, membuat perubahan, dan mengirim perubahan tersebut kembali ke repositori jarak jauh agar dapat dilihat dan diterapkan oleh orang lain.</w:t>
+      </w:r>
+    </w:p>
+    <w:p>
+      <w:pPr>
+        <w:numPr>
+          <w:ilvl w:val="0"/>
+          <w:numId w:val="56"/>
+        </w:numPr>
+        <w:rPr>
+          <w:rFonts w:ascii="var(--content-font-family)" w:hAnsi="var(--content-font-family)" w:cs="Segoe UI"/>
+          <w:color w:val="171717"/>
+        </w:rPr>
+      </w:pPr>
+      <w:r>
+        <w:rPr>
+          <w:rStyle w:val="Strong"/>
+          <w:rFonts w:ascii="var(--content-font-family)" w:hAnsi="var(--content-font-family)" w:cs="Segoe UI"/>
+          <w:color w:val="171717"/>
+        </w:rPr>
+        <w:t>Pekerjaan Offline:</w:t>
+      </w:r>
+    </w:p>
+    <w:p>
+      <w:pPr>
+        <w:pStyle w:val="NormalWeb"/>
+        <w:rPr>
+          <w:rFonts w:ascii="var(--content-font-family)" w:hAnsi="var(--content-font-family)" w:cs="Segoe UI"/>
+          <w:color w:val="171717"/>
+        </w:rPr>
+      </w:pPr>
+      <w:r>
+        <w:rPr>
+          <w:rFonts w:ascii="var(--content-font-family)" w:hAnsi="var(--content-font-family)" w:cs="Segoe UI"/>
+          <w:color w:val="171717"/>
+        </w:rPr>
+        <w:t>Mengkloning repositori memungkinkan Anda memiliki salinan lokal basis kode, yang memungkinkan Anda mengerjakan proyek bahkan saat tidak ada koneksi internet. Anda dapat melakukan perubahan secara lokal dan mengirimkannya ke repositori jarak jauh setelah Anda mendapatkan kembali akses internet.</w:t>
+      </w:r>
+    </w:p>
+    <w:p>
+      <w:pPr>
+        <w:pStyle w:val="Heading2"/>
+        <w:rPr>
+          <w:rFonts w:ascii="var(--ff-sans-serif)" w:hAnsi="var(--ff-sans-serif)" w:cs="Segoe UI"/>
+          <w:color w:val="171717"/>
+        </w:rPr>
+      </w:pPr>
+      <w:bookmarkStart w:id="38" w:name="forking-and-cloning-serve-different-purp"/>
+      <w:bookmarkEnd w:id="38"/>
+      <w:r>
+        <w:rPr>
+          <w:rFonts w:ascii="var(--ff-sans-serif)" w:hAnsi="var(--ff-sans-serif)" w:cs="Segoe UI"/>
+          <w:color w:val="171717"/>
+        </w:rPr>
+        <w:lastRenderedPageBreak/>
+        <w:t>Forking dan Cloning memiliki tujuan yang berbeda</w:t>
+      </w:r>
+    </w:p>
+    <w:p>
+      <w:pPr>
+        <w:pStyle w:val="NormalWeb"/>
+        <w:rPr>
+          <w:rFonts w:ascii="var(--content-font-family)" w:hAnsi="var(--content-font-family)" w:cs="Segoe UI"/>
+          <w:color w:val="171717"/>
+        </w:rPr>
+      </w:pPr>
+      <w:r>
+        <w:rPr>
+          <w:rFonts w:ascii="var(--content-font-family)" w:hAnsi="var(--content-font-family)" w:cs="Segoe UI"/>
+          <w:color w:val="171717"/>
+        </w:rPr>
+        <w:t>Forking biasanya digunakan untuk pengembangan kolaboratif, yang memungkinkan Anda membuat salinan repositori yang independen untuk mengusulkan perubahan kembali ke proyek asli.</w:t>
+      </w:r>
+    </w:p>
+    <w:p>
+      <w:pPr>
+        <w:pStyle w:val="NormalWeb"/>
+        <w:spacing w:after="0" w:afterAutospacing="0"/>
+        <w:rPr>
+          <w:rFonts w:ascii="var(--content-font-family)" w:hAnsi="var(--content-font-family)" w:cs="Segoe UI"/>
+          <w:color w:val="171717"/>
+        </w:rPr>
+      </w:pPr>
+      <w:r>
+        <w:rPr>
+          <w:rFonts w:ascii="var(--content-font-family)" w:hAnsi="var(--content-font-family)" w:cs="Segoe UI"/>
+          <w:color w:val="171717"/>
+        </w:rPr>
+        <w:t>Di sisi lain, kloning digunakan untuk membuat salinan lokal repositori di komputer Anda, sehingga Anda dapat bekerja secara mandiri dan membuat perubahan tanpa memengaruhi repositori asli atau berkolaborasi dengan orang lain secara langsung.</w:t>
+      </w:r>
+    </w:p>
+    <w:p>
+      <w:pPr>
+        <w:spacing w:after="160" w:line="259" w:lineRule="auto"/>
+        <w:rPr>
+          <w:sz w:val="22"/>
+        </w:rPr>
+      </w:pPr>
       <w:r>
         <w:rPr>
           <w:sz w:val="22"/>
@@ -8428,7 +9050,7 @@
           <w:sz w:val="20"/>
         </w:rPr>
       </w:pPr>
-      <w:bookmarkStart w:id="34" w:name="_Toc171966138"/>
+      <w:bookmarkStart w:id="39" w:name="_Toc171966138"/>
       <w:r>
         <w:rPr>
           <w:rFonts w:ascii="Segoe UI" w:hAnsi="Segoe UI" w:cs="Segoe UI"/>
@@ -8437,7 +9059,7 @@
         </w:rPr>
         <w:t>Setelah repository terdownload/tercloning ke pc maka perlu dilakukan beberapa langkah</w:t>
       </w:r>
-      <w:bookmarkEnd w:id="34"/>
+      <w:bookmarkEnd w:id="39"/>
     </w:p>
     <w:p/>
     <w:p>
@@ -8452,7 +9074,7 @@
           <w:sz w:val="20"/>
         </w:rPr>
       </w:pPr>
-      <w:bookmarkStart w:id="35" w:name="_Toc171966139"/>
+      <w:bookmarkStart w:id="40" w:name="_Toc171966139"/>
       <w:r>
         <w:rPr>
           <w:rFonts w:ascii="Segoe UI" w:hAnsi="Segoe UI" w:cs="Segoe UI"/>
@@ -8469,7 +9091,7 @@
         </w:rPr>
         <w:t xml:space="preserve"> dependensi composer</w:t>
       </w:r>
-      <w:bookmarkEnd w:id="35"/>
+      <w:bookmarkEnd w:id="40"/>
     </w:p>
     <w:p>
       <w:pPr>
@@ -8502,7 +9124,7 @@
           <w:sz w:val="20"/>
         </w:rPr>
       </w:pPr>
-      <w:bookmarkStart w:id="36" w:name="_Toc171966140"/>
+      <w:bookmarkStart w:id="41" w:name="_Toc171966140"/>
       <w:r>
         <w:rPr>
           <w:rFonts w:ascii="Segoe UI" w:hAnsi="Segoe UI" w:cs="Segoe UI"/>
@@ -8527,7 +9149,7 @@
         </w:rPr>
         <w:t>nodejs</w:t>
       </w:r>
-      <w:bookmarkEnd w:id="36"/>
+      <w:bookmarkEnd w:id="41"/>
     </w:p>
     <w:p>
       <w:pPr>
@@ -8560,7 +9182,7 @@
           <w:sz w:val="20"/>
         </w:rPr>
       </w:pPr>
-      <w:bookmarkStart w:id="37" w:name="_Toc171966141"/>
+      <w:bookmarkStart w:id="42" w:name="_Toc171966141"/>
       <w:r>
         <w:rPr>
           <w:rFonts w:ascii="Segoe UI" w:hAnsi="Segoe UI" w:cs="Segoe UI"/>
@@ -8585,7 +9207,7 @@
         </w:rPr>
         <w:t xml:space="preserve"> dependensi composer</w:t>
       </w:r>
-      <w:bookmarkEnd w:id="37"/>
+      <w:bookmarkEnd w:id="42"/>
     </w:p>
     <w:p>
       <w:pPr>
@@ -8618,7 +9240,7 @@
           <w:sz w:val="20"/>
         </w:rPr>
       </w:pPr>
-      <w:bookmarkStart w:id="38" w:name="_Toc171966142"/>
+      <w:bookmarkStart w:id="43" w:name="_Toc171966142"/>
       <w:r>
         <w:rPr>
           <w:rFonts w:ascii="Segoe UI" w:hAnsi="Segoe UI" w:cs="Segoe UI"/>
@@ -8627,7 +9249,7 @@
         </w:rPr>
         <w:t>Membuat key generate</w:t>
       </w:r>
-      <w:bookmarkEnd w:id="38"/>
+      <w:bookmarkEnd w:id="43"/>
     </w:p>
     <w:p>
       <w:pPr>
@@ -8660,7 +9282,7 @@
           <w:sz w:val="20"/>
         </w:rPr>
       </w:pPr>
-      <w:bookmarkStart w:id="39" w:name="_Toc171966143"/>
+      <w:bookmarkStart w:id="44" w:name="_Toc171966143"/>
       <w:r>
         <w:rPr>
           <w:rFonts w:ascii="Segoe UI" w:hAnsi="Segoe UI" w:cs="Segoe UI"/>
@@ -8669,7 +9291,7 @@
         </w:rPr>
         <w:t>Menghadirkan file configurasi .env</w:t>
       </w:r>
-      <w:bookmarkEnd w:id="39"/>
+      <w:bookmarkEnd w:id="44"/>
     </w:p>
     <w:p>
       <w:pPr>
@@ -8731,7 +9353,7 @@
                     <pic:cNvPicPr/>
                   </pic:nvPicPr>
                   <pic:blipFill>
-                    <a:blip r:embed="rId57"/>
+                    <a:blip r:embed="rId62"/>
                     <a:stretch>
                       <a:fillRect/>
                     </a:stretch>
@@ -9311,7 +9933,7 @@
                     </pic:cNvPicPr>
                   </pic:nvPicPr>
                   <pic:blipFill>
-                    <a:blip r:embed="rId58">
+                    <a:blip r:embed="rId63">
                       <a:extLst>
                         <a:ext uri="{28A0092B-C50C-407E-A947-70E740481C1C}">
                           <a14:useLocalDpi xmlns:a14="http://schemas.microsoft.com/office/drawing/2010/main" val="0"/>
@@ -9449,7 +10071,7 @@
                     </pic:cNvPicPr>
                   </pic:nvPicPr>
                   <pic:blipFill>
-                    <a:blip r:embed="rId59">
+                    <a:blip r:embed="rId64">
                       <a:extLst>
                         <a:ext uri="{28A0092B-C50C-407E-A947-70E740481C1C}">
                           <a14:useLocalDpi xmlns:a14="http://schemas.microsoft.com/office/drawing/2010/main" val="0"/>
@@ -9575,7 +10197,7 @@
                     </pic:cNvPicPr>
                   </pic:nvPicPr>
                   <pic:blipFill>
-                    <a:blip r:embed="rId60">
+                    <a:blip r:embed="rId65">
                       <a:extLst>
                         <a:ext uri="{28A0092B-C50C-407E-A947-70E740481C1C}">
                           <a14:useLocalDpi xmlns:a14="http://schemas.microsoft.com/office/drawing/2010/main" val="0"/>
@@ -9628,7 +10250,7 @@
                     </pic:cNvPicPr>
                   </pic:nvPicPr>
                   <pic:blipFill>
-                    <a:blip r:embed="rId61">
+                    <a:blip r:embed="rId66">
                       <a:extLst>
                         <a:ext uri="{28A0092B-C50C-407E-A947-70E740481C1C}">
                           <a14:useLocalDpi xmlns:a14="http://schemas.microsoft.com/office/drawing/2010/main" val="0"/>
@@ -9681,7 +10303,7 @@
                     </pic:cNvPicPr>
                   </pic:nvPicPr>
                   <pic:blipFill>
-                    <a:blip r:embed="rId62">
+                    <a:blip r:embed="rId67">
                       <a:extLst>
                         <a:ext uri="{28A0092B-C50C-407E-A947-70E740481C1C}">
                           <a14:useLocalDpi xmlns:a14="http://schemas.microsoft.com/office/drawing/2010/main" val="0"/>
@@ -10050,7 +10672,7 @@
         </w:rPr>
         <w:t> </w:t>
       </w:r>
-      <w:hyperlink r:id="rId63" w:tgtFrame="_blank" w:history="1">
+      <w:hyperlink r:id="rId68" w:tgtFrame="_blank" w:history="1">
         <w:r>
           <w:rPr>
             <w:rStyle w:val="Emphasis"/>
@@ -10306,7 +10928,7 @@
         <w:lastRenderedPageBreak/>
         <w:t>Setelah perintah telah di eksekusi oleh git, akan muncul COMMIT_EDITMSG pada </w:t>
       </w:r>
-      <w:hyperlink r:id="rId64" w:tgtFrame="_blank" w:history="1">
+      <w:hyperlink r:id="rId69" w:tgtFrame="_blank" w:history="1">
         <w:r>
           <w:rPr>
             <w:rStyle w:val="Hyperlink"/>
@@ -11594,7 +12216,7 @@
         </w:rPr>
         <w:t> </w:t>
       </w:r>
-      <w:hyperlink r:id="rId65" w:tgtFrame="_blank" w:history="1">
+      <w:hyperlink r:id="rId70" w:tgtFrame="_blank" w:history="1">
         <w:r>
           <w:rPr>
             <w:rStyle w:val="Emphasis"/>
@@ -12439,7 +13061,7 @@
         </w:rPr>
         <w:t>Penting untuk selalu berhati-hati saat menggunakan perintah-perintah ini, karena penggunaan yang tidak benar dapat menyebabkan kehilangan data. Dengan pemahaman yang baik tentang setiap perintah, Anda dapat menghapus commit dengan aman dan efisien. Jangan lupa untuk selalu membuat </w:t>
       </w:r>
-      <w:hyperlink r:id="rId66" w:tgtFrame="_blank" w:history="1">
+      <w:hyperlink r:id="rId71" w:tgtFrame="_blank" w:history="1">
         <w:r>
           <w:rPr>
             <w:rStyle w:val="Hyperlink"/>
@@ -12564,7 +13186,7 @@
                     </pic:cNvPicPr>
                   </pic:nvPicPr>
                   <pic:blipFill>
-                    <a:blip r:embed="rId67">
+                    <a:blip r:embed="rId72">
                       <a:extLst>
                         <a:ext uri="{28A0092B-C50C-407E-A947-70E740481C1C}">
                           <a14:useLocalDpi xmlns:a14="http://schemas.microsoft.com/office/drawing/2010/main" val="0"/>
@@ -12703,7 +13325,7 @@
                     </pic:cNvPicPr>
                   </pic:nvPicPr>
                   <pic:blipFill>
-                    <a:blip r:embed="rId68">
+                    <a:blip r:embed="rId73">
                       <a:extLst>
                         <a:ext uri="{28A0092B-C50C-407E-A947-70E740481C1C}">
                           <a14:useLocalDpi xmlns:a14="http://schemas.microsoft.com/office/drawing/2010/main" val="0"/>
@@ -12842,7 +13464,7 @@
                     </pic:cNvPicPr>
                   </pic:nvPicPr>
                   <pic:blipFill>
-                    <a:blip r:embed="rId69">
+                    <a:blip r:embed="rId74">
                       <a:extLst>
                         <a:ext uri="{28A0092B-C50C-407E-A947-70E740481C1C}">
                           <a14:useLocalDpi xmlns:a14="http://schemas.microsoft.com/office/drawing/2010/main" val="0"/>
@@ -12962,7 +13584,7 @@
                     </pic:cNvPicPr>
                   </pic:nvPicPr>
                   <pic:blipFill>
-                    <a:blip r:embed="rId70">
+                    <a:blip r:embed="rId75">
                       <a:extLst>
                         <a:ext uri="{28A0092B-C50C-407E-A947-70E740481C1C}">
                           <a14:useLocalDpi xmlns:a14="http://schemas.microsoft.com/office/drawing/2010/main" val="0"/>
@@ -13109,7 +13731,7 @@
                     </pic:cNvPicPr>
                   </pic:nvPicPr>
                   <pic:blipFill>
-                    <a:blip r:embed="rId71">
+                    <a:blip r:embed="rId76">
                       <a:extLst>
                         <a:ext uri="{28A0092B-C50C-407E-A947-70E740481C1C}">
                           <a14:useLocalDpi xmlns:a14="http://schemas.microsoft.com/office/drawing/2010/main" val="0"/>
@@ -13228,7 +13850,7 @@
                     </pic:cNvPicPr>
                   </pic:nvPicPr>
                   <pic:blipFill>
-                    <a:blip r:embed="rId72">
+                    <a:blip r:embed="rId77">
                       <a:extLst>
                         <a:ext uri="{28A0092B-C50C-407E-A947-70E740481C1C}">
                           <a14:useLocalDpi xmlns:a14="http://schemas.microsoft.com/office/drawing/2010/main" val="0"/>
@@ -13348,7 +13970,7 @@
                     </pic:cNvPicPr>
                   </pic:nvPicPr>
                   <pic:blipFill>
-                    <a:blip r:embed="rId73">
+                    <a:blip r:embed="rId78">
                       <a:extLst>
                         <a:ext uri="{28A0092B-C50C-407E-A947-70E740481C1C}">
                           <a14:useLocalDpi xmlns:a14="http://schemas.microsoft.com/office/drawing/2010/main" val="0"/>
@@ -13467,7 +14089,7 @@
                     </pic:cNvPicPr>
                   </pic:nvPicPr>
                   <pic:blipFill>
-                    <a:blip r:embed="rId74" cstate="print">
+                    <a:blip r:embed="rId79" cstate="print">
                       <a:extLst>
                         <a:ext uri="{28A0092B-C50C-407E-A947-70E740481C1C}">
                           <a14:useLocalDpi xmlns:a14="http://schemas.microsoft.com/office/drawing/2010/main" val="0"/>
@@ -13653,7 +14275,7 @@
                     </pic:cNvPicPr>
                   </pic:nvPicPr>
                   <pic:blipFill>
-                    <a:blip r:embed="rId75" cstate="print">
+                    <a:blip r:embed="rId80" cstate="print">
                       <a:extLst>
                         <a:ext uri="{28A0092B-C50C-407E-A947-70E740481C1C}">
                           <a14:useLocalDpi xmlns:a14="http://schemas.microsoft.com/office/drawing/2010/main" val="0"/>
@@ -13860,7 +14482,7 @@
                     </pic:cNvPicPr>
                   </pic:nvPicPr>
                   <pic:blipFill>
-                    <a:blip r:embed="rId76" cstate="print">
+                    <a:blip r:embed="rId81" cstate="print">
                       <a:extLst>
                         <a:ext uri="{28A0092B-C50C-407E-A947-70E740481C1C}">
                           <a14:useLocalDpi xmlns:a14="http://schemas.microsoft.com/office/drawing/2010/main" val="0"/>
@@ -14068,7 +14690,7 @@
                     </pic:cNvPicPr>
                   </pic:nvPicPr>
                   <pic:blipFill>
-                    <a:blip r:embed="rId77">
+                    <a:blip r:embed="rId82">
                       <a:extLst>
                         <a:ext uri="{28A0092B-C50C-407E-A947-70E740481C1C}">
                           <a14:useLocalDpi xmlns:a14="http://schemas.microsoft.com/office/drawing/2010/main" val="0"/>
@@ -14506,7 +15128,7 @@
         </w:rPr>
         <w:t> yang dibuat. Kita bisa menggunakan </w:t>
       </w:r>
-      <w:hyperlink r:id="rId78" w:tgtFrame="_blank" w:history="1">
+      <w:hyperlink r:id="rId83" w:tgtFrame="_blank" w:history="1">
         <w:r>
           <w:rPr>
             <w:rStyle w:val="Hyperlink"/>
@@ -14764,7 +15386,7 @@
       </w:pPr>
     </w:p>
     <w:sectPr>
-      <w:footerReference w:type="first" r:id="rId79"/>
+      <w:footerReference w:type="first" r:id="rId84"/>
       <w:pgSz w:w="11906" w:h="16838" w:code="9"/>
       <w:pgMar w:top="851" w:right="907" w:bottom="851" w:left="1701" w:header="0" w:footer="953" w:gutter="0"/>
       <w:pgNumType w:start="1"/>
@@ -15889,6 +16511,155 @@
     </w:lvl>
   </w:abstractNum>
   <w:abstractNum w:abstractNumId="9" w15:restartNumberingAfterBreak="0">
+    <w:nsid w:val="16F023BC"/>
+    <w:multiLevelType w:val="multilevel"/>
+    <w:tmpl w:val="1AD0030E"/>
+    <w:lvl w:ilvl="0">
+      <w:start w:val="1"/>
+      <w:numFmt w:val="bullet"/>
+      <w:lvlText w:val=""/>
+      <w:lvlJc w:val="left"/>
+      <w:pPr>
+        <w:tabs>
+          <w:tab w:val="num" w:pos="720"/>
+        </w:tabs>
+        <w:ind w:left="720" w:hanging="360"/>
+      </w:pPr>
+      <w:rPr>
+        <w:rFonts w:ascii="Symbol" w:hAnsi="Symbol" w:hint="default"/>
+        <w:sz w:val="20"/>
+      </w:rPr>
+    </w:lvl>
+    <w:lvl w:ilvl="1" w:tentative="1">
+      <w:start w:val="1"/>
+      <w:numFmt w:val="bullet"/>
+      <w:lvlText w:val=""/>
+      <w:lvlJc w:val="left"/>
+      <w:pPr>
+        <w:tabs>
+          <w:tab w:val="num" w:pos="1440"/>
+        </w:tabs>
+        <w:ind w:left="1440" w:hanging="360"/>
+      </w:pPr>
+      <w:rPr>
+        <w:rFonts w:ascii="Symbol" w:hAnsi="Symbol" w:hint="default"/>
+        <w:sz w:val="20"/>
+      </w:rPr>
+    </w:lvl>
+    <w:lvl w:ilvl="2" w:tentative="1">
+      <w:start w:val="1"/>
+      <w:numFmt w:val="bullet"/>
+      <w:lvlText w:val=""/>
+      <w:lvlJc w:val="left"/>
+      <w:pPr>
+        <w:tabs>
+          <w:tab w:val="num" w:pos="2160"/>
+        </w:tabs>
+        <w:ind w:left="2160" w:hanging="360"/>
+      </w:pPr>
+      <w:rPr>
+        <w:rFonts w:ascii="Symbol" w:hAnsi="Symbol" w:hint="default"/>
+        <w:sz w:val="20"/>
+      </w:rPr>
+    </w:lvl>
+    <w:lvl w:ilvl="3" w:tentative="1">
+      <w:start w:val="1"/>
+      <w:numFmt w:val="bullet"/>
+      <w:lvlText w:val=""/>
+      <w:lvlJc w:val="left"/>
+      <w:pPr>
+        <w:tabs>
+          <w:tab w:val="num" w:pos="2880"/>
+        </w:tabs>
+        <w:ind w:left="2880" w:hanging="360"/>
+      </w:pPr>
+      <w:rPr>
+        <w:rFonts w:ascii="Symbol" w:hAnsi="Symbol" w:hint="default"/>
+        <w:sz w:val="20"/>
+      </w:rPr>
+    </w:lvl>
+    <w:lvl w:ilvl="4" w:tentative="1">
+      <w:start w:val="1"/>
+      <w:numFmt w:val="bullet"/>
+      <w:lvlText w:val=""/>
+      <w:lvlJc w:val="left"/>
+      <w:pPr>
+        <w:tabs>
+          <w:tab w:val="num" w:pos="3600"/>
+        </w:tabs>
+        <w:ind w:left="3600" w:hanging="360"/>
+      </w:pPr>
+      <w:rPr>
+        <w:rFonts w:ascii="Symbol" w:hAnsi="Symbol" w:hint="default"/>
+        <w:sz w:val="20"/>
+      </w:rPr>
+    </w:lvl>
+    <w:lvl w:ilvl="5" w:tentative="1">
+      <w:start w:val="1"/>
+      <w:numFmt w:val="bullet"/>
+      <w:lvlText w:val=""/>
+      <w:lvlJc w:val="left"/>
+      <w:pPr>
+        <w:tabs>
+          <w:tab w:val="num" w:pos="4320"/>
+        </w:tabs>
+        <w:ind w:left="4320" w:hanging="360"/>
+      </w:pPr>
+      <w:rPr>
+        <w:rFonts w:ascii="Symbol" w:hAnsi="Symbol" w:hint="default"/>
+        <w:sz w:val="20"/>
+      </w:rPr>
+    </w:lvl>
+    <w:lvl w:ilvl="6" w:tentative="1">
+      <w:start w:val="1"/>
+      <w:numFmt w:val="bullet"/>
+      <w:lvlText w:val=""/>
+      <w:lvlJc w:val="left"/>
+      <w:pPr>
+        <w:tabs>
+          <w:tab w:val="num" w:pos="5040"/>
+        </w:tabs>
+        <w:ind w:left="5040" w:hanging="360"/>
+      </w:pPr>
+      <w:rPr>
+        <w:rFonts w:ascii="Symbol" w:hAnsi="Symbol" w:hint="default"/>
+        <w:sz w:val="20"/>
+      </w:rPr>
+    </w:lvl>
+    <w:lvl w:ilvl="7" w:tentative="1">
+      <w:start w:val="1"/>
+      <w:numFmt w:val="bullet"/>
+      <w:lvlText w:val=""/>
+      <w:lvlJc w:val="left"/>
+      <w:pPr>
+        <w:tabs>
+          <w:tab w:val="num" w:pos="5760"/>
+        </w:tabs>
+        <w:ind w:left="5760" w:hanging="360"/>
+      </w:pPr>
+      <w:rPr>
+        <w:rFonts w:ascii="Symbol" w:hAnsi="Symbol" w:hint="default"/>
+        <w:sz w:val="20"/>
+      </w:rPr>
+    </w:lvl>
+    <w:lvl w:ilvl="8" w:tentative="1">
+      <w:start w:val="1"/>
+      <w:numFmt w:val="bullet"/>
+      <w:lvlText w:val=""/>
+      <w:lvlJc w:val="left"/>
+      <w:pPr>
+        <w:tabs>
+          <w:tab w:val="num" w:pos="6480"/>
+        </w:tabs>
+        <w:ind w:left="6480" w:hanging="360"/>
+      </w:pPr>
+      <w:rPr>
+        <w:rFonts w:ascii="Symbol" w:hAnsi="Symbol" w:hint="default"/>
+        <w:sz w:val="20"/>
+      </w:rPr>
+    </w:lvl>
+  </w:abstractNum>
+  <w:abstractNum w:abstractNumId="10" w15:restartNumberingAfterBreak="0">
     <w:nsid w:val="1960273C"/>
     <w:multiLevelType w:val="multilevel"/>
     <w:tmpl w:val="C14C1F9C"/>
@@ -16037,7 +16808,7 @@
       </w:rPr>
     </w:lvl>
   </w:abstractNum>
-  <w:abstractNum w:abstractNumId="10" w15:restartNumberingAfterBreak="0">
+  <w:abstractNum w:abstractNumId="11" w15:restartNumberingAfterBreak="0">
     <w:nsid w:val="1B3613E1"/>
     <w:multiLevelType w:val="multilevel"/>
     <w:tmpl w:val="2DEE8C16"/>
@@ -16150,7 +16921,7 @@
       </w:rPr>
     </w:lvl>
   </w:abstractNum>
-  <w:abstractNum w:abstractNumId="11" w15:restartNumberingAfterBreak="0">
+  <w:abstractNum w:abstractNumId="12" w15:restartNumberingAfterBreak="0">
     <w:nsid w:val="1BE26479"/>
     <w:multiLevelType w:val="multilevel"/>
     <w:tmpl w:val="737CE3C6"/>
@@ -16299,7 +17070,7 @@
       </w:rPr>
     </w:lvl>
   </w:abstractNum>
-  <w:abstractNum w:abstractNumId="12" w15:restartNumberingAfterBreak="0">
+  <w:abstractNum w:abstractNumId="13" w15:restartNumberingAfterBreak="0">
     <w:nsid w:val="1C784C96"/>
     <w:multiLevelType w:val="multilevel"/>
     <w:tmpl w:val="935A8C68"/>
@@ -16412,7 +17183,7 @@
       </w:rPr>
     </w:lvl>
   </w:abstractNum>
-  <w:abstractNum w:abstractNumId="13" w15:restartNumberingAfterBreak="0">
+  <w:abstractNum w:abstractNumId="14" w15:restartNumberingAfterBreak="0">
     <w:nsid w:val="1FAF4118"/>
     <w:multiLevelType w:val="hybridMultilevel"/>
     <w:tmpl w:val="0FE05E1C"/>
@@ -16498,7 +17269,156 @@
       </w:pPr>
     </w:lvl>
   </w:abstractNum>
-  <w:abstractNum w:abstractNumId="14" w15:restartNumberingAfterBreak="0">
+  <w:abstractNum w:abstractNumId="15" w15:restartNumberingAfterBreak="0">
+    <w:nsid w:val="21347EE4"/>
+    <w:multiLevelType w:val="multilevel"/>
+    <w:tmpl w:val="6688030C"/>
+    <w:lvl w:ilvl="0">
+      <w:start w:val="1"/>
+      <w:numFmt w:val="bullet"/>
+      <w:lvlText w:val=""/>
+      <w:lvlJc w:val="left"/>
+      <w:pPr>
+        <w:tabs>
+          <w:tab w:val="num" w:pos="720"/>
+        </w:tabs>
+        <w:ind w:left="720" w:hanging="360"/>
+      </w:pPr>
+      <w:rPr>
+        <w:rFonts w:ascii="Symbol" w:hAnsi="Symbol" w:hint="default"/>
+        <w:sz w:val="20"/>
+      </w:rPr>
+    </w:lvl>
+    <w:lvl w:ilvl="1" w:tentative="1">
+      <w:start w:val="1"/>
+      <w:numFmt w:val="bullet"/>
+      <w:lvlText w:val=""/>
+      <w:lvlJc w:val="left"/>
+      <w:pPr>
+        <w:tabs>
+          <w:tab w:val="num" w:pos="1440"/>
+        </w:tabs>
+        <w:ind w:left="1440" w:hanging="360"/>
+      </w:pPr>
+      <w:rPr>
+        <w:rFonts w:ascii="Symbol" w:hAnsi="Symbol" w:hint="default"/>
+        <w:sz w:val="20"/>
+      </w:rPr>
+    </w:lvl>
+    <w:lvl w:ilvl="2" w:tentative="1">
+      <w:start w:val="1"/>
+      <w:numFmt w:val="bullet"/>
+      <w:lvlText w:val=""/>
+      <w:lvlJc w:val="left"/>
+      <w:pPr>
+        <w:tabs>
+          <w:tab w:val="num" w:pos="2160"/>
+        </w:tabs>
+        <w:ind w:left="2160" w:hanging="360"/>
+      </w:pPr>
+      <w:rPr>
+        <w:rFonts w:ascii="Symbol" w:hAnsi="Symbol" w:hint="default"/>
+        <w:sz w:val="20"/>
+      </w:rPr>
+    </w:lvl>
+    <w:lvl w:ilvl="3" w:tentative="1">
+      <w:start w:val="1"/>
+      <w:numFmt w:val="bullet"/>
+      <w:lvlText w:val=""/>
+      <w:lvlJc w:val="left"/>
+      <w:pPr>
+        <w:tabs>
+          <w:tab w:val="num" w:pos="2880"/>
+        </w:tabs>
+        <w:ind w:left="2880" w:hanging="360"/>
+      </w:pPr>
+      <w:rPr>
+        <w:rFonts w:ascii="Symbol" w:hAnsi="Symbol" w:hint="default"/>
+        <w:sz w:val="20"/>
+      </w:rPr>
+    </w:lvl>
+    <w:lvl w:ilvl="4" w:tentative="1">
+      <w:start w:val="1"/>
+      <w:numFmt w:val="bullet"/>
+      <w:lvlText w:val=""/>
+      <w:lvlJc w:val="left"/>
+      <w:pPr>
+        <w:tabs>
+          <w:tab w:val="num" w:pos="3600"/>
+        </w:tabs>
+        <w:ind w:left="3600" w:hanging="360"/>
+      </w:pPr>
+      <w:rPr>
+        <w:rFonts w:ascii="Symbol" w:hAnsi="Symbol" w:hint="default"/>
+        <w:sz w:val="20"/>
+      </w:rPr>
+    </w:lvl>
+    <w:lvl w:ilvl="5" w:tentative="1">
+      <w:start w:val="1"/>
+      <w:numFmt w:val="bullet"/>
+      <w:lvlText w:val=""/>
+      <w:lvlJc w:val="left"/>
+      <w:pPr>
+        <w:tabs>
+          <w:tab w:val="num" w:pos="4320"/>
+        </w:tabs>
+        <w:ind w:left="4320" w:hanging="360"/>
+      </w:pPr>
+      <w:rPr>
+        <w:rFonts w:ascii="Symbol" w:hAnsi="Symbol" w:hint="default"/>
+        <w:sz w:val="20"/>
+      </w:rPr>
+    </w:lvl>
+    <w:lvl w:ilvl="6" w:tentative="1">
+      <w:start w:val="1"/>
+      <w:numFmt w:val="bullet"/>
+      <w:lvlText w:val=""/>
+      <w:lvlJc w:val="left"/>
+      <w:pPr>
+        <w:tabs>
+          <w:tab w:val="num" w:pos="5040"/>
+        </w:tabs>
+        <w:ind w:left="5040" w:hanging="360"/>
+      </w:pPr>
+      <w:rPr>
+        <w:rFonts w:ascii="Symbol" w:hAnsi="Symbol" w:hint="default"/>
+        <w:sz w:val="20"/>
+      </w:rPr>
+    </w:lvl>
+    <w:lvl w:ilvl="7" w:tentative="1">
+      <w:start w:val="1"/>
+      <w:numFmt w:val="bullet"/>
+      <w:lvlText w:val=""/>
+      <w:lvlJc w:val="left"/>
+      <w:pPr>
+        <w:tabs>
+          <w:tab w:val="num" w:pos="5760"/>
+        </w:tabs>
+        <w:ind w:left="5760" w:hanging="360"/>
+      </w:pPr>
+      <w:rPr>
+        <w:rFonts w:ascii="Symbol" w:hAnsi="Symbol" w:hint="default"/>
+        <w:sz w:val="20"/>
+      </w:rPr>
+    </w:lvl>
+    <w:lvl w:ilvl="8" w:tentative="1">
+      <w:start w:val="1"/>
+      <w:numFmt w:val="bullet"/>
+      <w:lvlText w:val=""/>
+      <w:lvlJc w:val="left"/>
+      <w:pPr>
+        <w:tabs>
+          <w:tab w:val="num" w:pos="6480"/>
+        </w:tabs>
+        <w:ind w:left="6480" w:hanging="360"/>
+      </w:pPr>
+      <w:rPr>
+        <w:rFonts w:ascii="Symbol" w:hAnsi="Symbol" w:hint="default"/>
+        <w:sz w:val="20"/>
+      </w:rPr>
+    </w:lvl>
+  </w:abstractNum>
+  <w:abstractNum w:abstractNumId="16" w15:restartNumberingAfterBreak="0">
     <w:nsid w:val="25FF5E9E"/>
     <w:multiLevelType w:val="multilevel"/>
     <w:tmpl w:val="3BA462B8"/>
@@ -16612,7 +17532,7 @@
       </w:rPr>
     </w:lvl>
   </w:abstractNum>
-  <w:abstractNum w:abstractNumId="15" w15:restartNumberingAfterBreak="0">
+  <w:abstractNum w:abstractNumId="17" w15:restartNumberingAfterBreak="0">
     <w:nsid w:val="26EE3323"/>
     <w:multiLevelType w:val="multilevel"/>
     <w:tmpl w:val="1D360818"/>
@@ -16725,7 +17645,7 @@
       </w:rPr>
     </w:lvl>
   </w:abstractNum>
-  <w:abstractNum w:abstractNumId="16" w15:restartNumberingAfterBreak="0">
+  <w:abstractNum w:abstractNumId="18" w15:restartNumberingAfterBreak="0">
     <w:nsid w:val="27940CA6"/>
     <w:multiLevelType w:val="multilevel"/>
     <w:tmpl w:val="2DEE8C16"/>
@@ -16838,7 +17758,7 @@
       </w:rPr>
     </w:lvl>
   </w:abstractNum>
-  <w:abstractNum w:abstractNumId="17" w15:restartNumberingAfterBreak="0">
+  <w:abstractNum w:abstractNumId="19" w15:restartNumberingAfterBreak="0">
     <w:nsid w:val="28394AE5"/>
     <w:multiLevelType w:val="multilevel"/>
     <w:tmpl w:val="2DEE8C16"/>
@@ -16951,7 +17871,7 @@
       </w:rPr>
     </w:lvl>
   </w:abstractNum>
-  <w:abstractNum w:abstractNumId="18" w15:restartNumberingAfterBreak="0">
+  <w:abstractNum w:abstractNumId="20" w15:restartNumberingAfterBreak="0">
     <w:nsid w:val="288E7C79"/>
     <w:multiLevelType w:val="multilevel"/>
     <w:tmpl w:val="44084DE0"/>
@@ -17065,7 +17985,156 @@
       </w:rPr>
     </w:lvl>
   </w:abstractNum>
-  <w:abstractNum w:abstractNumId="19" w15:restartNumberingAfterBreak="0">
+  <w:abstractNum w:abstractNumId="21" w15:restartNumberingAfterBreak="0">
+    <w:nsid w:val="2F743AA9"/>
+    <w:multiLevelType w:val="multilevel"/>
+    <w:tmpl w:val="2D4C3A42"/>
+    <w:lvl w:ilvl="0">
+      <w:start w:val="1"/>
+      <w:numFmt w:val="bullet"/>
+      <w:lvlText w:val=""/>
+      <w:lvlJc w:val="left"/>
+      <w:pPr>
+        <w:tabs>
+          <w:tab w:val="num" w:pos="720"/>
+        </w:tabs>
+        <w:ind w:left="720" w:hanging="360"/>
+      </w:pPr>
+      <w:rPr>
+        <w:rFonts w:ascii="Symbol" w:hAnsi="Symbol" w:hint="default"/>
+        <w:sz w:val="20"/>
+      </w:rPr>
+    </w:lvl>
+    <w:lvl w:ilvl="1" w:tentative="1">
+      <w:start w:val="1"/>
+      <w:numFmt w:val="bullet"/>
+      <w:lvlText w:val=""/>
+      <w:lvlJc w:val="left"/>
+      <w:pPr>
+        <w:tabs>
+          <w:tab w:val="num" w:pos="1440"/>
+        </w:tabs>
+        <w:ind w:left="1440" w:hanging="360"/>
+      </w:pPr>
+      <w:rPr>
+        <w:rFonts w:ascii="Symbol" w:hAnsi="Symbol" w:hint="default"/>
+        <w:sz w:val="20"/>
+      </w:rPr>
+    </w:lvl>
+    <w:lvl w:ilvl="2" w:tentative="1">
+      <w:start w:val="1"/>
+      <w:numFmt w:val="bullet"/>
+      <w:lvlText w:val=""/>
+      <w:lvlJc w:val="left"/>
+      <w:pPr>
+        <w:tabs>
+          <w:tab w:val="num" w:pos="2160"/>
+        </w:tabs>
+        <w:ind w:left="2160" w:hanging="360"/>
+      </w:pPr>
+      <w:rPr>
+        <w:rFonts w:ascii="Symbol" w:hAnsi="Symbol" w:hint="default"/>
+        <w:sz w:val="20"/>
+      </w:rPr>
+    </w:lvl>
+    <w:lvl w:ilvl="3" w:tentative="1">
+      <w:start w:val="1"/>
+      <w:numFmt w:val="bullet"/>
+      <w:lvlText w:val=""/>
+      <w:lvlJc w:val="left"/>
+      <w:pPr>
+        <w:tabs>
+          <w:tab w:val="num" w:pos="2880"/>
+        </w:tabs>
+        <w:ind w:left="2880" w:hanging="360"/>
+      </w:pPr>
+      <w:rPr>
+        <w:rFonts w:ascii="Symbol" w:hAnsi="Symbol" w:hint="default"/>
+        <w:sz w:val="20"/>
+      </w:rPr>
+    </w:lvl>
+    <w:lvl w:ilvl="4" w:tentative="1">
+      <w:start w:val="1"/>
+      <w:numFmt w:val="bullet"/>
+      <w:lvlText w:val=""/>
+      <w:lvlJc w:val="left"/>
+      <w:pPr>
+        <w:tabs>
+          <w:tab w:val="num" w:pos="3600"/>
+        </w:tabs>
+        <w:ind w:left="3600" w:hanging="360"/>
+      </w:pPr>
+      <w:rPr>
+        <w:rFonts w:ascii="Symbol" w:hAnsi="Symbol" w:hint="default"/>
+        <w:sz w:val="20"/>
+      </w:rPr>
+    </w:lvl>
+    <w:lvl w:ilvl="5" w:tentative="1">
+      <w:start w:val="1"/>
+      <w:numFmt w:val="bullet"/>
+      <w:lvlText w:val=""/>
+      <w:lvlJc w:val="left"/>
+      <w:pPr>
+        <w:tabs>
+          <w:tab w:val="num" w:pos="4320"/>
+        </w:tabs>
+        <w:ind w:left="4320" w:hanging="360"/>
+      </w:pPr>
+      <w:rPr>
+        <w:rFonts w:ascii="Symbol" w:hAnsi="Symbol" w:hint="default"/>
+        <w:sz w:val="20"/>
+      </w:rPr>
+    </w:lvl>
+    <w:lvl w:ilvl="6" w:tentative="1">
+      <w:start w:val="1"/>
+      <w:numFmt w:val="bullet"/>
+      <w:lvlText w:val=""/>
+      <w:lvlJc w:val="left"/>
+      <w:pPr>
+        <w:tabs>
+          <w:tab w:val="num" w:pos="5040"/>
+        </w:tabs>
+        <w:ind w:left="5040" w:hanging="360"/>
+      </w:pPr>
+      <w:rPr>
+        <w:rFonts w:ascii="Symbol" w:hAnsi="Symbol" w:hint="default"/>
+        <w:sz w:val="20"/>
+      </w:rPr>
+    </w:lvl>
+    <w:lvl w:ilvl="7" w:tentative="1">
+      <w:start w:val="1"/>
+      <w:numFmt w:val="bullet"/>
+      <w:lvlText w:val=""/>
+      <w:lvlJc w:val="left"/>
+      <w:pPr>
+        <w:tabs>
+          <w:tab w:val="num" w:pos="5760"/>
+        </w:tabs>
+        <w:ind w:left="5760" w:hanging="360"/>
+      </w:pPr>
+      <w:rPr>
+        <w:rFonts w:ascii="Symbol" w:hAnsi="Symbol" w:hint="default"/>
+        <w:sz w:val="20"/>
+      </w:rPr>
+    </w:lvl>
+    <w:lvl w:ilvl="8" w:tentative="1">
+      <w:start w:val="1"/>
+      <w:numFmt w:val="bullet"/>
+      <w:lvlText w:val=""/>
+      <w:lvlJc w:val="left"/>
+      <w:pPr>
+        <w:tabs>
+          <w:tab w:val="num" w:pos="6480"/>
+        </w:tabs>
+        <w:ind w:left="6480" w:hanging="360"/>
+      </w:pPr>
+      <w:rPr>
+        <w:rFonts w:ascii="Symbol" w:hAnsi="Symbol" w:hint="default"/>
+        <w:sz w:val="20"/>
+      </w:rPr>
+    </w:lvl>
+  </w:abstractNum>
+  <w:abstractNum w:abstractNumId="22" w15:restartNumberingAfterBreak="0">
     <w:nsid w:val="31070910"/>
     <w:multiLevelType w:val="multilevel"/>
     <w:tmpl w:val="89E6A370"/>
@@ -17178,7 +18247,7 @@
       </w:rPr>
     </w:lvl>
   </w:abstractNum>
-  <w:abstractNum w:abstractNumId="20" w15:restartNumberingAfterBreak="0">
+  <w:abstractNum w:abstractNumId="23" w15:restartNumberingAfterBreak="0">
     <w:nsid w:val="32CF72B4"/>
     <w:multiLevelType w:val="multilevel"/>
     <w:tmpl w:val="2DEE8C16"/>
@@ -17291,7 +18360,7 @@
       </w:rPr>
     </w:lvl>
   </w:abstractNum>
-  <w:abstractNum w:abstractNumId="21" w15:restartNumberingAfterBreak="0">
+  <w:abstractNum w:abstractNumId="24" w15:restartNumberingAfterBreak="0">
     <w:nsid w:val="344A4B68"/>
     <w:multiLevelType w:val="multilevel"/>
     <w:tmpl w:val="2DEE8C16"/>
@@ -17404,7 +18473,7 @@
       </w:rPr>
     </w:lvl>
   </w:abstractNum>
-  <w:abstractNum w:abstractNumId="22" w15:restartNumberingAfterBreak="0">
+  <w:abstractNum w:abstractNumId="25" w15:restartNumberingAfterBreak="0">
     <w:nsid w:val="34CC3BE3"/>
     <w:multiLevelType w:val="hybridMultilevel"/>
     <w:tmpl w:val="0FE05E1C"/>
@@ -17490,7 +18559,7 @@
       </w:pPr>
     </w:lvl>
   </w:abstractNum>
-  <w:abstractNum w:abstractNumId="23" w15:restartNumberingAfterBreak="0">
+  <w:abstractNum w:abstractNumId="26" w15:restartNumberingAfterBreak="0">
     <w:nsid w:val="35BE0921"/>
     <w:multiLevelType w:val="multilevel"/>
     <w:tmpl w:val="2DEE8C16"/>
@@ -17603,7 +18672,7 @@
       </w:rPr>
     </w:lvl>
   </w:abstractNum>
-  <w:abstractNum w:abstractNumId="24" w15:restartNumberingAfterBreak="0">
+  <w:abstractNum w:abstractNumId="27" w15:restartNumberingAfterBreak="0">
     <w:nsid w:val="37AB694A"/>
     <w:multiLevelType w:val="multilevel"/>
     <w:tmpl w:val="2DEE8C16"/>
@@ -17716,7 +18785,7 @@
       </w:rPr>
     </w:lvl>
   </w:abstractNum>
-  <w:abstractNum w:abstractNumId="25" w15:restartNumberingAfterBreak="0">
+  <w:abstractNum w:abstractNumId="28" w15:restartNumberingAfterBreak="0">
     <w:nsid w:val="3BE0389F"/>
     <w:multiLevelType w:val="multilevel"/>
     <w:tmpl w:val="82E4DB8E"/>
@@ -17829,7 +18898,7 @@
       </w:rPr>
     </w:lvl>
   </w:abstractNum>
-  <w:abstractNum w:abstractNumId="26" w15:restartNumberingAfterBreak="0">
+  <w:abstractNum w:abstractNumId="29" w15:restartNumberingAfterBreak="0">
     <w:nsid w:val="3C5F431C"/>
     <w:multiLevelType w:val="multilevel"/>
     <w:tmpl w:val="3BA462B8"/>
@@ -17943,7 +19012,7 @@
       </w:rPr>
     </w:lvl>
   </w:abstractNum>
-  <w:abstractNum w:abstractNumId="27" w15:restartNumberingAfterBreak="0">
+  <w:abstractNum w:abstractNumId="30" w15:restartNumberingAfterBreak="0">
     <w:nsid w:val="3CF12F1A"/>
     <w:multiLevelType w:val="multilevel"/>
     <w:tmpl w:val="51ACBBF2"/>
@@ -18056,7 +19125,7 @@
       </w:rPr>
     </w:lvl>
   </w:abstractNum>
-  <w:abstractNum w:abstractNumId="28" w15:restartNumberingAfterBreak="0">
+  <w:abstractNum w:abstractNumId="31" w15:restartNumberingAfterBreak="0">
     <w:nsid w:val="49BD2BB3"/>
     <w:multiLevelType w:val="hybridMultilevel"/>
     <w:tmpl w:val="318E788E"/>
@@ -18145,7 +19214,7 @@
       </w:pPr>
     </w:lvl>
   </w:abstractNum>
-  <w:abstractNum w:abstractNumId="29" w15:restartNumberingAfterBreak="0">
+  <w:abstractNum w:abstractNumId="32" w15:restartNumberingAfterBreak="0">
     <w:nsid w:val="4B2A58F6"/>
     <w:multiLevelType w:val="multilevel"/>
     <w:tmpl w:val="38BCE48A"/>
@@ -18294,7 +19363,156 @@
       </w:rPr>
     </w:lvl>
   </w:abstractNum>
-  <w:abstractNum w:abstractNumId="30" w15:restartNumberingAfterBreak="0">
+  <w:abstractNum w:abstractNumId="33" w15:restartNumberingAfterBreak="0">
+    <w:nsid w:val="50290709"/>
+    <w:multiLevelType w:val="multilevel"/>
+    <w:tmpl w:val="38E8AF9A"/>
+    <w:lvl w:ilvl="0">
+      <w:start w:val="1"/>
+      <w:numFmt w:val="bullet"/>
+      <w:lvlText w:val=""/>
+      <w:lvlJc w:val="left"/>
+      <w:pPr>
+        <w:tabs>
+          <w:tab w:val="num" w:pos="720"/>
+        </w:tabs>
+        <w:ind w:left="720" w:hanging="360"/>
+      </w:pPr>
+      <w:rPr>
+        <w:rFonts w:ascii="Symbol" w:hAnsi="Symbol" w:hint="default"/>
+        <w:sz w:val="20"/>
+      </w:rPr>
+    </w:lvl>
+    <w:lvl w:ilvl="1" w:tentative="1">
+      <w:start w:val="1"/>
+      <w:numFmt w:val="bullet"/>
+      <w:lvlText w:val=""/>
+      <w:lvlJc w:val="left"/>
+      <w:pPr>
+        <w:tabs>
+          <w:tab w:val="num" w:pos="1440"/>
+        </w:tabs>
+        <w:ind w:left="1440" w:hanging="360"/>
+      </w:pPr>
+      <w:rPr>
+        <w:rFonts w:ascii="Symbol" w:hAnsi="Symbol" w:hint="default"/>
+        <w:sz w:val="20"/>
+      </w:rPr>
+    </w:lvl>
+    <w:lvl w:ilvl="2" w:tentative="1">
+      <w:start w:val="1"/>
+      <w:numFmt w:val="bullet"/>
+      <w:lvlText w:val=""/>
+      <w:lvlJc w:val="left"/>
+      <w:pPr>
+        <w:tabs>
+          <w:tab w:val="num" w:pos="2160"/>
+        </w:tabs>
+        <w:ind w:left="2160" w:hanging="360"/>
+      </w:pPr>
+      <w:rPr>
+        <w:rFonts w:ascii="Symbol" w:hAnsi="Symbol" w:hint="default"/>
+        <w:sz w:val="20"/>
+      </w:rPr>
+    </w:lvl>
+    <w:lvl w:ilvl="3" w:tentative="1">
+      <w:start w:val="1"/>
+      <w:numFmt w:val="bullet"/>
+      <w:lvlText w:val=""/>
+      <w:lvlJc w:val="left"/>
+      <w:pPr>
+        <w:tabs>
+          <w:tab w:val="num" w:pos="2880"/>
+        </w:tabs>
+        <w:ind w:left="2880" w:hanging="360"/>
+      </w:pPr>
+      <w:rPr>
+        <w:rFonts w:ascii="Symbol" w:hAnsi="Symbol" w:hint="default"/>
+        <w:sz w:val="20"/>
+      </w:rPr>
+    </w:lvl>
+    <w:lvl w:ilvl="4" w:tentative="1">
+      <w:start w:val="1"/>
+      <w:numFmt w:val="bullet"/>
+      <w:lvlText w:val=""/>
+      <w:lvlJc w:val="left"/>
+      <w:pPr>
+        <w:tabs>
+          <w:tab w:val="num" w:pos="3600"/>
+        </w:tabs>
+        <w:ind w:left="3600" w:hanging="360"/>
+      </w:pPr>
+      <w:rPr>
+        <w:rFonts w:ascii="Symbol" w:hAnsi="Symbol" w:hint="default"/>
+        <w:sz w:val="20"/>
+      </w:rPr>
+    </w:lvl>
+    <w:lvl w:ilvl="5" w:tentative="1">
+      <w:start w:val="1"/>
+      <w:numFmt w:val="bullet"/>
+      <w:lvlText w:val=""/>
+      <w:lvlJc w:val="left"/>
+      <w:pPr>
+        <w:tabs>
+          <w:tab w:val="num" w:pos="4320"/>
+        </w:tabs>
+        <w:ind w:left="4320" w:hanging="360"/>
+      </w:pPr>
+      <w:rPr>
+        <w:rFonts w:ascii="Symbol" w:hAnsi="Symbol" w:hint="default"/>
+        <w:sz w:val="20"/>
+      </w:rPr>
+    </w:lvl>
+    <w:lvl w:ilvl="6" w:tentative="1">
+      <w:start w:val="1"/>
+      <w:numFmt w:val="bullet"/>
+      <w:lvlText w:val=""/>
+      <w:lvlJc w:val="left"/>
+      <w:pPr>
+        <w:tabs>
+          <w:tab w:val="num" w:pos="5040"/>
+        </w:tabs>
+        <w:ind w:left="5040" w:hanging="360"/>
+      </w:pPr>
+      <w:rPr>
+        <w:rFonts w:ascii="Symbol" w:hAnsi="Symbol" w:hint="default"/>
+        <w:sz w:val="20"/>
+      </w:rPr>
+    </w:lvl>
+    <w:lvl w:ilvl="7" w:tentative="1">
+      <w:start w:val="1"/>
+      <w:numFmt w:val="bullet"/>
+      <w:lvlText w:val=""/>
+      <w:lvlJc w:val="left"/>
+      <w:pPr>
+        <w:tabs>
+          <w:tab w:val="num" w:pos="5760"/>
+        </w:tabs>
+        <w:ind w:left="5760" w:hanging="360"/>
+      </w:pPr>
+      <w:rPr>
+        <w:rFonts w:ascii="Symbol" w:hAnsi="Symbol" w:hint="default"/>
+        <w:sz w:val="20"/>
+      </w:rPr>
+    </w:lvl>
+    <w:lvl w:ilvl="8" w:tentative="1">
+      <w:start w:val="1"/>
+      <w:numFmt w:val="bullet"/>
+      <w:lvlText w:val=""/>
+      <w:lvlJc w:val="left"/>
+      <w:pPr>
+        <w:tabs>
+          <w:tab w:val="num" w:pos="6480"/>
+        </w:tabs>
+        <w:ind w:left="6480" w:hanging="360"/>
+      </w:pPr>
+      <w:rPr>
+        <w:rFonts w:ascii="Symbol" w:hAnsi="Symbol" w:hint="default"/>
+        <w:sz w:val="20"/>
+      </w:rPr>
+    </w:lvl>
+  </w:abstractNum>
+  <w:abstractNum w:abstractNumId="34" w15:restartNumberingAfterBreak="0">
     <w:nsid w:val="503703E7"/>
     <w:multiLevelType w:val="hybridMultilevel"/>
     <w:tmpl w:val="A4E43868"/>
@@ -18407,7 +19625,7 @@
       </w:rPr>
     </w:lvl>
   </w:abstractNum>
-  <w:abstractNum w:abstractNumId="31" w15:restartNumberingAfterBreak="0">
+  <w:abstractNum w:abstractNumId="35" w15:restartNumberingAfterBreak="0">
     <w:nsid w:val="50A10123"/>
     <w:multiLevelType w:val="multilevel"/>
     <w:tmpl w:val="2DEE8C16"/>
@@ -18520,7 +19738,7 @@
       </w:rPr>
     </w:lvl>
   </w:abstractNum>
-  <w:abstractNum w:abstractNumId="32" w15:restartNumberingAfterBreak="0">
+  <w:abstractNum w:abstractNumId="36" w15:restartNumberingAfterBreak="0">
     <w:nsid w:val="517D7CDB"/>
     <w:multiLevelType w:val="multilevel"/>
     <w:tmpl w:val="748CB292"/>
@@ -18633,7 +19851,7 @@
       </w:rPr>
     </w:lvl>
   </w:abstractNum>
-  <w:abstractNum w:abstractNumId="33" w15:restartNumberingAfterBreak="0">
+  <w:abstractNum w:abstractNumId="37" w15:restartNumberingAfterBreak="0">
     <w:nsid w:val="559A2C60"/>
     <w:multiLevelType w:val="multilevel"/>
     <w:tmpl w:val="2DEE8C16"/>
@@ -18746,7 +19964,156 @@
       </w:rPr>
     </w:lvl>
   </w:abstractNum>
-  <w:abstractNum w:abstractNumId="34" w15:restartNumberingAfterBreak="0">
+  <w:abstractNum w:abstractNumId="38" w15:restartNumberingAfterBreak="0">
+    <w:nsid w:val="5C340E58"/>
+    <w:multiLevelType w:val="multilevel"/>
+    <w:tmpl w:val="EC7CE48A"/>
+    <w:lvl w:ilvl="0">
+      <w:start w:val="1"/>
+      <w:numFmt w:val="bullet"/>
+      <w:lvlText w:val=""/>
+      <w:lvlJc w:val="left"/>
+      <w:pPr>
+        <w:tabs>
+          <w:tab w:val="num" w:pos="720"/>
+        </w:tabs>
+        <w:ind w:left="720" w:hanging="360"/>
+      </w:pPr>
+      <w:rPr>
+        <w:rFonts w:ascii="Symbol" w:hAnsi="Symbol" w:hint="default"/>
+        <w:sz w:val="20"/>
+      </w:rPr>
+    </w:lvl>
+    <w:lvl w:ilvl="1" w:tentative="1">
+      <w:start w:val="1"/>
+      <w:numFmt w:val="bullet"/>
+      <w:lvlText w:val=""/>
+      <w:lvlJc w:val="left"/>
+      <w:pPr>
+        <w:tabs>
+          <w:tab w:val="num" w:pos="1440"/>
+        </w:tabs>
+        <w:ind w:left="1440" w:hanging="360"/>
+      </w:pPr>
+      <w:rPr>
+        <w:rFonts w:ascii="Symbol" w:hAnsi="Symbol" w:hint="default"/>
+        <w:sz w:val="20"/>
+      </w:rPr>
+    </w:lvl>
+    <w:lvl w:ilvl="2" w:tentative="1">
+      <w:start w:val="1"/>
+      <w:numFmt w:val="bullet"/>
+      <w:lvlText w:val=""/>
+      <w:lvlJc w:val="left"/>
+      <w:pPr>
+        <w:tabs>
+          <w:tab w:val="num" w:pos="2160"/>
+        </w:tabs>
+        <w:ind w:left="2160" w:hanging="360"/>
+      </w:pPr>
+      <w:rPr>
+        <w:rFonts w:ascii="Symbol" w:hAnsi="Symbol" w:hint="default"/>
+        <w:sz w:val="20"/>
+      </w:rPr>
+    </w:lvl>
+    <w:lvl w:ilvl="3" w:tentative="1">
+      <w:start w:val="1"/>
+      <w:numFmt w:val="bullet"/>
+      <w:lvlText w:val=""/>
+      <w:lvlJc w:val="left"/>
+      <w:pPr>
+        <w:tabs>
+          <w:tab w:val="num" w:pos="2880"/>
+        </w:tabs>
+        <w:ind w:left="2880" w:hanging="360"/>
+      </w:pPr>
+      <w:rPr>
+        <w:rFonts w:ascii="Symbol" w:hAnsi="Symbol" w:hint="default"/>
+        <w:sz w:val="20"/>
+      </w:rPr>
+    </w:lvl>
+    <w:lvl w:ilvl="4" w:tentative="1">
+      <w:start w:val="1"/>
+      <w:numFmt w:val="bullet"/>
+      <w:lvlText w:val=""/>
+      <w:lvlJc w:val="left"/>
+      <w:pPr>
+        <w:tabs>
+          <w:tab w:val="num" w:pos="3600"/>
+        </w:tabs>
+        <w:ind w:left="3600" w:hanging="360"/>
+      </w:pPr>
+      <w:rPr>
+        <w:rFonts w:ascii="Symbol" w:hAnsi="Symbol" w:hint="default"/>
+        <w:sz w:val="20"/>
+      </w:rPr>
+    </w:lvl>
+    <w:lvl w:ilvl="5" w:tentative="1">
+      <w:start w:val="1"/>
+      <w:numFmt w:val="bullet"/>
+      <w:lvlText w:val=""/>
+      <w:lvlJc w:val="left"/>
+      <w:pPr>
+        <w:tabs>
+          <w:tab w:val="num" w:pos="4320"/>
+        </w:tabs>
+        <w:ind w:left="4320" w:hanging="360"/>
+      </w:pPr>
+      <w:rPr>
+        <w:rFonts w:ascii="Symbol" w:hAnsi="Symbol" w:hint="default"/>
+        <w:sz w:val="20"/>
+      </w:rPr>
+    </w:lvl>
+    <w:lvl w:ilvl="6" w:tentative="1">
+      <w:start w:val="1"/>
+      <w:numFmt w:val="bullet"/>
+      <w:lvlText w:val=""/>
+      <w:lvlJc w:val="left"/>
+      <w:pPr>
+        <w:tabs>
+          <w:tab w:val="num" w:pos="5040"/>
+        </w:tabs>
+        <w:ind w:left="5040" w:hanging="360"/>
+      </w:pPr>
+      <w:rPr>
+        <w:rFonts w:ascii="Symbol" w:hAnsi="Symbol" w:hint="default"/>
+        <w:sz w:val="20"/>
+      </w:rPr>
+    </w:lvl>
+    <w:lvl w:ilvl="7" w:tentative="1">
+      <w:start w:val="1"/>
+      <w:numFmt w:val="bullet"/>
+      <w:lvlText w:val=""/>
+      <w:lvlJc w:val="left"/>
+      <w:pPr>
+        <w:tabs>
+          <w:tab w:val="num" w:pos="5760"/>
+        </w:tabs>
+        <w:ind w:left="5760" w:hanging="360"/>
+      </w:pPr>
+      <w:rPr>
+        <w:rFonts w:ascii="Symbol" w:hAnsi="Symbol" w:hint="default"/>
+        <w:sz w:val="20"/>
+      </w:rPr>
+    </w:lvl>
+    <w:lvl w:ilvl="8" w:tentative="1">
+      <w:start w:val="1"/>
+      <w:numFmt w:val="bullet"/>
+      <w:lvlText w:val=""/>
+      <w:lvlJc w:val="left"/>
+      <w:pPr>
+        <w:tabs>
+          <w:tab w:val="num" w:pos="6480"/>
+        </w:tabs>
+        <w:ind w:left="6480" w:hanging="360"/>
+      </w:pPr>
+      <w:rPr>
+        <w:rFonts w:ascii="Symbol" w:hAnsi="Symbol" w:hint="default"/>
+        <w:sz w:val="20"/>
+      </w:rPr>
+    </w:lvl>
+  </w:abstractNum>
+  <w:abstractNum w:abstractNumId="39" w15:restartNumberingAfterBreak="0">
     <w:nsid w:val="600E3741"/>
     <w:multiLevelType w:val="multilevel"/>
     <w:tmpl w:val="F8A681AE"/>
@@ -18895,7 +20262,7 @@
       </w:rPr>
     </w:lvl>
   </w:abstractNum>
-  <w:abstractNum w:abstractNumId="35" w15:restartNumberingAfterBreak="0">
+  <w:abstractNum w:abstractNumId="40" w15:restartNumberingAfterBreak="0">
     <w:nsid w:val="62DE36CB"/>
     <w:multiLevelType w:val="multilevel"/>
     <w:tmpl w:val="933AA598"/>
@@ -19044,7 +20411,7 @@
       </w:rPr>
     </w:lvl>
   </w:abstractNum>
-  <w:abstractNum w:abstractNumId="36" w15:restartNumberingAfterBreak="0">
+  <w:abstractNum w:abstractNumId="41" w15:restartNumberingAfterBreak="0">
     <w:nsid w:val="64780D11"/>
     <w:multiLevelType w:val="multilevel"/>
     <w:tmpl w:val="11CC2058"/>
@@ -19157,7 +20524,156 @@
       </w:rPr>
     </w:lvl>
   </w:abstractNum>
-  <w:abstractNum w:abstractNumId="37" w15:restartNumberingAfterBreak="0">
+  <w:abstractNum w:abstractNumId="42" w15:restartNumberingAfterBreak="0">
+    <w:nsid w:val="6732324F"/>
+    <w:multiLevelType w:val="multilevel"/>
+    <w:tmpl w:val="9E9440B8"/>
+    <w:lvl w:ilvl="0">
+      <w:start w:val="1"/>
+      <w:numFmt w:val="bullet"/>
+      <w:lvlText w:val=""/>
+      <w:lvlJc w:val="left"/>
+      <w:pPr>
+        <w:tabs>
+          <w:tab w:val="num" w:pos="720"/>
+        </w:tabs>
+        <w:ind w:left="720" w:hanging="360"/>
+      </w:pPr>
+      <w:rPr>
+        <w:rFonts w:ascii="Symbol" w:hAnsi="Symbol" w:hint="default"/>
+        <w:sz w:val="20"/>
+      </w:rPr>
+    </w:lvl>
+    <w:lvl w:ilvl="1" w:tentative="1">
+      <w:start w:val="1"/>
+      <w:numFmt w:val="bullet"/>
+      <w:lvlText w:val=""/>
+      <w:lvlJc w:val="left"/>
+      <w:pPr>
+        <w:tabs>
+          <w:tab w:val="num" w:pos="1440"/>
+        </w:tabs>
+        <w:ind w:left="1440" w:hanging="360"/>
+      </w:pPr>
+      <w:rPr>
+        <w:rFonts w:ascii="Symbol" w:hAnsi="Symbol" w:hint="default"/>
+        <w:sz w:val="20"/>
+      </w:rPr>
+    </w:lvl>
+    <w:lvl w:ilvl="2" w:tentative="1">
+      <w:start w:val="1"/>
+      <w:numFmt w:val="bullet"/>
+      <w:lvlText w:val=""/>
+      <w:lvlJc w:val="left"/>
+      <w:pPr>
+        <w:tabs>
+          <w:tab w:val="num" w:pos="2160"/>
+        </w:tabs>
+        <w:ind w:left="2160" w:hanging="360"/>
+      </w:pPr>
+      <w:rPr>
+        <w:rFonts w:ascii="Symbol" w:hAnsi="Symbol" w:hint="default"/>
+        <w:sz w:val="20"/>
+      </w:rPr>
+    </w:lvl>
+    <w:lvl w:ilvl="3" w:tentative="1">
+      <w:start w:val="1"/>
+      <w:numFmt w:val="bullet"/>
+      <w:lvlText w:val=""/>
+      <w:lvlJc w:val="left"/>
+      <w:pPr>
+        <w:tabs>
+          <w:tab w:val="num" w:pos="2880"/>
+        </w:tabs>
+        <w:ind w:left="2880" w:hanging="360"/>
+      </w:pPr>
+      <w:rPr>
+        <w:rFonts w:ascii="Symbol" w:hAnsi="Symbol" w:hint="default"/>
+        <w:sz w:val="20"/>
+      </w:rPr>
+    </w:lvl>
+    <w:lvl w:ilvl="4" w:tentative="1">
+      <w:start w:val="1"/>
+      <w:numFmt w:val="bullet"/>
+      <w:lvlText w:val=""/>
+      <w:lvlJc w:val="left"/>
+      <w:pPr>
+        <w:tabs>
+          <w:tab w:val="num" w:pos="3600"/>
+        </w:tabs>
+        <w:ind w:left="3600" w:hanging="360"/>
+      </w:pPr>
+      <w:rPr>
+        <w:rFonts w:ascii="Symbol" w:hAnsi="Symbol" w:hint="default"/>
+        <w:sz w:val="20"/>
+      </w:rPr>
+    </w:lvl>
+    <w:lvl w:ilvl="5" w:tentative="1">
+      <w:start w:val="1"/>
+      <w:numFmt w:val="bullet"/>
+      <w:lvlText w:val=""/>
+      <w:lvlJc w:val="left"/>
+      <w:pPr>
+        <w:tabs>
+          <w:tab w:val="num" w:pos="4320"/>
+        </w:tabs>
+        <w:ind w:left="4320" w:hanging="360"/>
+      </w:pPr>
+      <w:rPr>
+        <w:rFonts w:ascii="Symbol" w:hAnsi="Symbol" w:hint="default"/>
+        <w:sz w:val="20"/>
+      </w:rPr>
+    </w:lvl>
+    <w:lvl w:ilvl="6" w:tentative="1">
+      <w:start w:val="1"/>
+      <w:numFmt w:val="bullet"/>
+      <w:lvlText w:val=""/>
+      <w:lvlJc w:val="left"/>
+      <w:pPr>
+        <w:tabs>
+          <w:tab w:val="num" w:pos="5040"/>
+        </w:tabs>
+        <w:ind w:left="5040" w:hanging="360"/>
+      </w:pPr>
+      <w:rPr>
+        <w:rFonts w:ascii="Symbol" w:hAnsi="Symbol" w:hint="default"/>
+        <w:sz w:val="20"/>
+      </w:rPr>
+    </w:lvl>
+    <w:lvl w:ilvl="7" w:tentative="1">
+      <w:start w:val="1"/>
+      <w:numFmt w:val="bullet"/>
+      <w:lvlText w:val=""/>
+      <w:lvlJc w:val="left"/>
+      <w:pPr>
+        <w:tabs>
+          <w:tab w:val="num" w:pos="5760"/>
+        </w:tabs>
+        <w:ind w:left="5760" w:hanging="360"/>
+      </w:pPr>
+      <w:rPr>
+        <w:rFonts w:ascii="Symbol" w:hAnsi="Symbol" w:hint="default"/>
+        <w:sz w:val="20"/>
+      </w:rPr>
+    </w:lvl>
+    <w:lvl w:ilvl="8" w:tentative="1">
+      <w:start w:val="1"/>
+      <w:numFmt w:val="bullet"/>
+      <w:lvlText w:val=""/>
+      <w:lvlJc w:val="left"/>
+      <w:pPr>
+        <w:tabs>
+          <w:tab w:val="num" w:pos="6480"/>
+        </w:tabs>
+        <w:ind w:left="6480" w:hanging="360"/>
+      </w:pPr>
+      <w:rPr>
+        <w:rFonts w:ascii="Symbol" w:hAnsi="Symbol" w:hint="default"/>
+        <w:sz w:val="20"/>
+      </w:rPr>
+    </w:lvl>
+  </w:abstractNum>
+  <w:abstractNum w:abstractNumId="43" w15:restartNumberingAfterBreak="0">
     <w:nsid w:val="68F8493E"/>
     <w:multiLevelType w:val="multilevel"/>
     <w:tmpl w:val="2DEE8C16"/>
@@ -19270,7 +20786,7 @@
       </w:rPr>
     </w:lvl>
   </w:abstractNum>
-  <w:abstractNum w:abstractNumId="38" w15:restartNumberingAfterBreak="0">
+  <w:abstractNum w:abstractNumId="44" w15:restartNumberingAfterBreak="0">
     <w:nsid w:val="6AD41C00"/>
     <w:multiLevelType w:val="multilevel"/>
     <w:tmpl w:val="AA3A1BC6"/>
@@ -19383,7 +20899,7 @@
       </w:rPr>
     </w:lvl>
   </w:abstractNum>
-  <w:abstractNum w:abstractNumId="39" w15:restartNumberingAfterBreak="0">
+  <w:abstractNum w:abstractNumId="45" w15:restartNumberingAfterBreak="0">
     <w:nsid w:val="6D715140"/>
     <w:multiLevelType w:val="multilevel"/>
     <w:tmpl w:val="89E6A370"/>
@@ -19496,7 +21012,7 @@
       </w:rPr>
     </w:lvl>
   </w:abstractNum>
-  <w:abstractNum w:abstractNumId="40" w15:restartNumberingAfterBreak="0">
+  <w:abstractNum w:abstractNumId="46" w15:restartNumberingAfterBreak="0">
     <w:nsid w:val="6DE957D4"/>
     <w:multiLevelType w:val="multilevel"/>
     <w:tmpl w:val="2DEE8C16"/>
@@ -19609,7 +21125,7 @@
       </w:rPr>
     </w:lvl>
   </w:abstractNum>
-  <w:abstractNum w:abstractNumId="41" w15:restartNumberingAfterBreak="0">
+  <w:abstractNum w:abstractNumId="47" w15:restartNumberingAfterBreak="0">
     <w:nsid w:val="6E881987"/>
     <w:multiLevelType w:val="multilevel"/>
     <w:tmpl w:val="2DEE8C16"/>
@@ -19722,7 +21238,7 @@
       </w:rPr>
     </w:lvl>
   </w:abstractNum>
-  <w:abstractNum w:abstractNumId="42" w15:restartNumberingAfterBreak="0">
+  <w:abstractNum w:abstractNumId="48" w15:restartNumberingAfterBreak="0">
     <w:nsid w:val="70326F4F"/>
     <w:multiLevelType w:val="hybridMultilevel"/>
     <w:tmpl w:val="07AE208A"/>
@@ -19835,7 +21351,7 @@
       </w:rPr>
     </w:lvl>
   </w:abstractNum>
-  <w:abstractNum w:abstractNumId="43" w15:restartNumberingAfterBreak="0">
+  <w:abstractNum w:abstractNumId="49" w15:restartNumberingAfterBreak="0">
     <w:nsid w:val="721C619D"/>
     <w:multiLevelType w:val="multilevel"/>
     <w:tmpl w:val="2DEE8C16"/>
@@ -19948,7 +21464,7 @@
       </w:rPr>
     </w:lvl>
   </w:abstractNum>
-  <w:abstractNum w:abstractNumId="44" w15:restartNumberingAfterBreak="0">
+  <w:abstractNum w:abstractNumId="50" w15:restartNumberingAfterBreak="0">
     <w:nsid w:val="735E32D5"/>
     <w:multiLevelType w:val="hybridMultilevel"/>
     <w:tmpl w:val="13D2BB38"/>
@@ -20037,7 +21553,7 @@
       </w:pPr>
     </w:lvl>
   </w:abstractNum>
-  <w:abstractNum w:abstractNumId="45" w15:restartNumberingAfterBreak="0">
+  <w:abstractNum w:abstractNumId="51" w15:restartNumberingAfterBreak="0">
     <w:nsid w:val="74F07563"/>
     <w:multiLevelType w:val="multilevel"/>
     <w:tmpl w:val="6C4E5AA2"/>
@@ -20186,7 +21702,7 @@
       </w:rPr>
     </w:lvl>
   </w:abstractNum>
-  <w:abstractNum w:abstractNumId="46" w15:restartNumberingAfterBreak="0">
+  <w:abstractNum w:abstractNumId="52" w15:restartNumberingAfterBreak="0">
     <w:nsid w:val="757A1634"/>
     <w:multiLevelType w:val="multilevel"/>
     <w:tmpl w:val="89E6A370"/>
@@ -20299,7 +21815,7 @@
       </w:rPr>
     </w:lvl>
   </w:abstractNum>
-  <w:abstractNum w:abstractNumId="47" w15:restartNumberingAfterBreak="0">
+  <w:abstractNum w:abstractNumId="53" w15:restartNumberingAfterBreak="0">
     <w:nsid w:val="7983660B"/>
     <w:multiLevelType w:val="multilevel"/>
     <w:tmpl w:val="2DEE8C16"/>
@@ -20412,7 +21928,7 @@
       </w:rPr>
     </w:lvl>
   </w:abstractNum>
-  <w:abstractNum w:abstractNumId="48" w15:restartNumberingAfterBreak="0">
+  <w:abstractNum w:abstractNumId="54" w15:restartNumberingAfterBreak="0">
     <w:nsid w:val="7A2E07DF"/>
     <w:multiLevelType w:val="multilevel"/>
     <w:tmpl w:val="2DEE8C16"/>
@@ -20525,7 +22041,7 @@
       </w:rPr>
     </w:lvl>
   </w:abstractNum>
-  <w:abstractNum w:abstractNumId="49" w15:restartNumberingAfterBreak="0">
+  <w:abstractNum w:abstractNumId="55" w15:restartNumberingAfterBreak="0">
     <w:nsid w:val="7D88184A"/>
     <w:multiLevelType w:val="multilevel"/>
     <w:tmpl w:val="23527FAC"/>
@@ -20642,109 +22158,109 @@
     <w:abstractNumId w:val="4"/>
   </w:num>
   <w:num w:numId="2" w16cid:durableId="1599287931">
-    <w:abstractNumId w:val="28"/>
+    <w:abstractNumId w:val="31"/>
   </w:num>
   <w:num w:numId="3" w16cid:durableId="1327703816">
     <w:abstractNumId w:val="0"/>
   </w:num>
   <w:num w:numId="4" w16cid:durableId="1560050930">
+    <w:abstractNumId w:val="32"/>
+  </w:num>
+  <w:num w:numId="5" w16cid:durableId="1732147064">
+    <w:abstractNumId w:val="46"/>
+  </w:num>
+  <w:num w:numId="6" w16cid:durableId="83503143">
+    <w:abstractNumId w:val="24"/>
+  </w:num>
+  <w:num w:numId="7" w16cid:durableId="924262081">
+    <w:abstractNumId w:val="47"/>
+  </w:num>
+  <w:num w:numId="8" w16cid:durableId="1807504242">
+    <w:abstractNumId w:val="49"/>
+  </w:num>
+  <w:num w:numId="9" w16cid:durableId="2062513488">
+    <w:abstractNumId w:val="18"/>
+  </w:num>
+  <w:num w:numId="10" w16cid:durableId="2049065145">
+    <w:abstractNumId w:val="35"/>
+  </w:num>
+  <w:num w:numId="11" w16cid:durableId="1863665623">
     <w:abstractNumId w:val="29"/>
   </w:num>
-  <w:num w:numId="5" w16cid:durableId="1732147064">
-    <w:abstractNumId w:val="40"/>
+  <w:num w:numId="12" w16cid:durableId="1444492645">
+    <w:abstractNumId w:val="28"/>
   </w:num>
-  <w:num w:numId="6" w16cid:durableId="83503143">
-    <w:abstractNumId w:val="21"/>
+  <w:num w:numId="13" w16cid:durableId="313796901">
+    <w:abstractNumId w:val="36"/>
   </w:num>
-  <w:num w:numId="7" w16cid:durableId="924262081">
+  <w:num w:numId="14" w16cid:durableId="770275192">
+    <w:abstractNumId w:val="17"/>
+  </w:num>
+  <w:num w:numId="15" w16cid:durableId="287901293">
     <w:abstractNumId w:val="41"/>
   </w:num>
-  <w:num w:numId="8" w16cid:durableId="1807504242">
-    <w:abstractNumId w:val="43"/>
-  </w:num>
-  <w:num w:numId="9" w16cid:durableId="2062513488">
+  <w:num w:numId="16" w16cid:durableId="2089577196">
     <w:abstractNumId w:val="16"/>
   </w:num>
-  <w:num w:numId="10" w16cid:durableId="2049065145">
-    <w:abstractNumId w:val="31"/>
-  </w:num>
-  <w:num w:numId="11" w16cid:durableId="1863665623">
-    <w:abstractNumId w:val="26"/>
-  </w:num>
-  <w:num w:numId="12" w16cid:durableId="1444492645">
-    <w:abstractNumId w:val="25"/>
-  </w:num>
-  <w:num w:numId="13" w16cid:durableId="313796901">
-    <w:abstractNumId w:val="32"/>
-  </w:num>
-  <w:num w:numId="14" w16cid:durableId="770275192">
-    <w:abstractNumId w:val="15"/>
-  </w:num>
-  <w:num w:numId="15" w16cid:durableId="287901293">
-    <w:abstractNumId w:val="36"/>
-  </w:num>
-  <w:num w:numId="16" w16cid:durableId="2089577196">
-    <w:abstractNumId w:val="14"/>
-  </w:num>
   <w:num w:numId="17" w16cid:durableId="396901683">
-    <w:abstractNumId w:val="39"/>
+    <w:abstractNumId w:val="45"/>
   </w:num>
   <w:num w:numId="18" w16cid:durableId="601106297">
-    <w:abstractNumId w:val="18"/>
+    <w:abstractNumId w:val="20"/>
   </w:num>
   <w:num w:numId="19" w16cid:durableId="189608347">
-    <w:abstractNumId w:val="47"/>
+    <w:abstractNumId w:val="53"/>
   </w:num>
   <w:num w:numId="20" w16cid:durableId="2129813315">
-    <w:abstractNumId w:val="42"/>
+    <w:abstractNumId w:val="48"/>
   </w:num>
   <w:num w:numId="21" w16cid:durableId="255093372">
-    <w:abstractNumId w:val="33"/>
+    <w:abstractNumId w:val="37"/>
   </w:num>
   <w:num w:numId="22" w16cid:durableId="1511607545">
-    <w:abstractNumId w:val="17"/>
+    <w:abstractNumId w:val="19"/>
   </w:num>
   <w:num w:numId="23" w16cid:durableId="1824470990">
     <w:abstractNumId w:val="2"/>
   </w:num>
   <w:num w:numId="24" w16cid:durableId="2064677383">
-    <w:abstractNumId w:val="48"/>
+    <w:abstractNumId w:val="54"/>
   </w:num>
   <w:num w:numId="25" w16cid:durableId="1610776068">
     <w:abstractNumId w:val="8"/>
   </w:num>
   <w:num w:numId="26" w16cid:durableId="306280761">
-    <w:abstractNumId w:val="24"/>
+    <w:abstractNumId w:val="27"/>
   </w:num>
   <w:num w:numId="27" w16cid:durableId="527642464">
-    <w:abstractNumId w:val="10"/>
+    <w:abstractNumId w:val="11"/>
   </w:num>
   <w:num w:numId="28" w16cid:durableId="572738158">
+    <w:abstractNumId w:val="26"/>
+  </w:num>
+  <w:num w:numId="29" w16cid:durableId="1201823531">
     <w:abstractNumId w:val="23"/>
   </w:num>
-  <w:num w:numId="29" w16cid:durableId="1201823531">
-    <w:abstractNumId w:val="20"/>
-  </w:num>
   <w:num w:numId="30" w16cid:durableId="85006112">
-    <w:abstractNumId w:val="37"/>
+    <w:abstractNumId w:val="43"/>
   </w:num>
   <w:num w:numId="31" w16cid:durableId="1305893588">
     <w:abstractNumId w:val="3"/>
   </w:num>
   <w:num w:numId="32" w16cid:durableId="149642994">
-    <w:abstractNumId w:val="12"/>
+    <w:abstractNumId w:val="13"/>
   </w:num>
   <w:num w:numId="33" w16cid:durableId="1622803042">
     <w:abstractNumId w:val="1"/>
   </w:num>
   <w:num w:numId="34" w16cid:durableId="2031490377">
-    <w:abstractNumId w:val="27"/>
+    <w:abstractNumId w:val="30"/>
   </w:num>
   <w:num w:numId="35" w16cid:durableId="177082341">
-    <w:abstractNumId w:val="38"/>
+    <w:abstractNumId w:val="44"/>
   </w:num>
   <w:num w:numId="36" w16cid:durableId="117262966">
-    <w:abstractNumId w:val="49"/>
+    <w:abstractNumId w:val="55"/>
   </w:num>
   <w:num w:numId="37" w16cid:durableId="1120144627">
     <w:abstractNumId w:val="5"/>
@@ -20753,40 +22269,58 @@
     <w:abstractNumId w:val="6"/>
   </w:num>
   <w:num w:numId="39" w16cid:durableId="324475959">
-    <w:abstractNumId w:val="13"/>
+    <w:abstractNumId w:val="14"/>
   </w:num>
   <w:num w:numId="40" w16cid:durableId="2079354465">
     <w:abstractNumId w:val="7"/>
   </w:num>
   <w:num w:numId="41" w16cid:durableId="1967657207">
+    <w:abstractNumId w:val="25"/>
+  </w:num>
+  <w:num w:numId="42" w16cid:durableId="709959112">
     <w:abstractNumId w:val="22"/>
   </w:num>
-  <w:num w:numId="42" w16cid:durableId="709959112">
-    <w:abstractNumId w:val="19"/>
-  </w:num>
   <w:num w:numId="43" w16cid:durableId="901714525">
-    <w:abstractNumId w:val="46"/>
+    <w:abstractNumId w:val="52"/>
   </w:num>
   <w:num w:numId="44" w16cid:durableId="1946617319">
-    <w:abstractNumId w:val="30"/>
+    <w:abstractNumId w:val="34"/>
   </w:num>
   <w:num w:numId="45" w16cid:durableId="169150564">
-    <w:abstractNumId w:val="44"/>
+    <w:abstractNumId w:val="50"/>
   </w:num>
   <w:num w:numId="46" w16cid:durableId="1975671407">
-    <w:abstractNumId w:val="9"/>
+    <w:abstractNumId w:val="10"/>
   </w:num>
   <w:num w:numId="47" w16cid:durableId="752361990">
-    <w:abstractNumId w:val="11"/>
+    <w:abstractNumId w:val="12"/>
   </w:num>
   <w:num w:numId="48" w16cid:durableId="1754665518">
-    <w:abstractNumId w:val="35"/>
+    <w:abstractNumId w:val="40"/>
   </w:num>
   <w:num w:numId="49" w16cid:durableId="689334888">
-    <w:abstractNumId w:val="34"/>
+    <w:abstractNumId w:val="39"/>
   </w:num>
   <w:num w:numId="50" w16cid:durableId="1490093630">
-    <w:abstractNumId w:val="45"/>
+    <w:abstractNumId w:val="51"/>
+  </w:num>
+  <w:num w:numId="51" w16cid:durableId="867914705">
+    <w:abstractNumId w:val="42"/>
+  </w:num>
+  <w:num w:numId="52" w16cid:durableId="849029432">
+    <w:abstractNumId w:val="21"/>
+  </w:num>
+  <w:num w:numId="53" w16cid:durableId="228812619">
+    <w:abstractNumId w:val="33"/>
+  </w:num>
+  <w:num w:numId="54" w16cid:durableId="2073962484">
+    <w:abstractNumId w:val="15"/>
+  </w:num>
+  <w:num w:numId="55" w16cid:durableId="1715084414">
+    <w:abstractNumId w:val="38"/>
+  </w:num>
+  <w:num w:numId="56" w16cid:durableId="905845917">
+    <w:abstractNumId w:val="9"/>
   </w:num>
   <w:numIdMacAtCleanup w:val="37"/>
 </w:numbering>
@@ -21875,6 +23409,11 @@
       <w:spacing w:before="100" w:beforeAutospacing="1" w:after="100" w:afterAutospacing="1"/>
     </w:pPr>
   </w:style>
+  <w:style w:type="character" w:customStyle="1" w:styleId="crayons-tagprefix">
+    <w:name w:val="crayons-tag__prefix"/>
+    <w:basedOn w:val="DefaultParagraphFont"/>
+    <w:rsid w:val="00F0529B"/>
+  </w:style>
 </w:styles>
 </file>
 

</xml_diff>